<commit_message>
Update image + GD
</commit_message>
<xml_diff>
--- a/Rendu/GameDoc/3A_TORENTE_WATHTHUHEWA.docx
+++ b/Rendu/GameDoc/3A_TORENTE_WATHTHUHEWA.docx
@@ -45,9 +45,6 @@
                 </w:rPr>
                 <w:alias w:val="Société"/>
                 <w:id w:val="15524243"/>
-                <w:placeholder>
-                  <w:docPart w:val="B1639581056B4F42B20C3F507F607DF1"/>
-                </w:placeholder>
                 <w:dataBinding w:prefixMappings="xmlns:ns0='http://schemas.openxmlformats.org/officeDocument/2006/extended-properties'" w:xpath="/ns0:Properties[1]/ns0:Company[1]" w:storeItemID="{6668398D-A668-4E3E-A5EB-62B293D839F1}"/>
                 <w:text/>
               </w:sdtPr>
@@ -5737,6 +5734,120 @@
           <w:numId w:val="22"/>
         </w:numPr>
       </w:pPr>
+      <w:r>
+        <w:t>User case Survivant</w:t>
+      </w:r>
+    </w:p>
+    <w:p>
+      <w:pPr>
+        <w:jc w:val="center"/>
+      </w:pPr>
+      <w:r>
+        <w:rPr>
+          <w:noProof/>
+        </w:rPr>
+        <w:drawing>
+          <wp:inline distT="0" distB="0" distL="0" distR="0">
+            <wp:extent cx="5760720" cy="2317750"/>
+            <wp:effectExtent l="19050" t="0" r="0" b="0"/>
+            <wp:docPr id="5" name="Image 4" descr="Survivant.jpg"/>
+            <wp:cNvGraphicFramePr>
+              <a:graphicFrameLocks xmlns:a="http://schemas.openxmlformats.org/drawingml/2006/main" noChangeAspect="1"/>
+            </wp:cNvGraphicFramePr>
+            <a:graphic xmlns:a="http://schemas.openxmlformats.org/drawingml/2006/main">
+              <a:graphicData uri="http://schemas.openxmlformats.org/drawingml/2006/picture">
+                <pic:pic xmlns:pic="http://schemas.openxmlformats.org/drawingml/2006/picture">
+                  <pic:nvPicPr>
+                    <pic:cNvPr id="0" name="Survivant.jpg"/>
+                    <pic:cNvPicPr/>
+                  </pic:nvPicPr>
+                  <pic:blipFill>
+                    <a:blip r:embed="rId13" cstate="print"/>
+                    <a:stretch>
+                      <a:fillRect/>
+                    </a:stretch>
+                  </pic:blipFill>
+                  <pic:spPr>
+                    <a:xfrm>
+                      <a:off x="0" y="0"/>
+                      <a:ext cx="5760720" cy="2317750"/>
+                    </a:xfrm>
+                    <a:prstGeom prst="rect">
+                      <a:avLst/>
+                    </a:prstGeom>
+                  </pic:spPr>
+                </pic:pic>
+              </a:graphicData>
+            </a:graphic>
+          </wp:inline>
+        </w:drawing>
+      </w:r>
+    </w:p>
+    <w:p>
+      <w:pPr>
+        <w:pStyle w:val="Titre2"/>
+        <w:numPr>
+          <w:ilvl w:val="2"/>
+          <w:numId w:val="22"/>
+        </w:numPr>
+      </w:pPr>
+      <w:r>
+        <w:t>User case Zombie</w:t>
+      </w:r>
+    </w:p>
+    <w:p>
+      <w:pPr>
+        <w:jc w:val="center"/>
+      </w:pPr>
+      <w:r>
+        <w:rPr>
+          <w:noProof/>
+        </w:rPr>
+        <w:drawing>
+          <wp:inline distT="0" distB="0" distL="0" distR="0">
+            <wp:extent cx="5760720" cy="640080"/>
+            <wp:effectExtent l="19050" t="0" r="0" b="0"/>
+            <wp:docPr id="7" name="Image 6" descr="Zombies.jpg"/>
+            <wp:cNvGraphicFramePr>
+              <a:graphicFrameLocks xmlns:a="http://schemas.openxmlformats.org/drawingml/2006/main" noChangeAspect="1"/>
+            </wp:cNvGraphicFramePr>
+            <a:graphic xmlns:a="http://schemas.openxmlformats.org/drawingml/2006/main">
+              <a:graphicData uri="http://schemas.openxmlformats.org/drawingml/2006/picture">
+                <pic:pic xmlns:pic="http://schemas.openxmlformats.org/drawingml/2006/picture">
+                  <pic:nvPicPr>
+                    <pic:cNvPr id="0" name="Zombies.jpg"/>
+                    <pic:cNvPicPr/>
+                  </pic:nvPicPr>
+                  <pic:blipFill>
+                    <a:blip r:embed="rId14" cstate="print"/>
+                    <a:stretch>
+                      <a:fillRect/>
+                    </a:stretch>
+                  </pic:blipFill>
+                  <pic:spPr>
+                    <a:xfrm>
+                      <a:off x="0" y="0"/>
+                      <a:ext cx="5760720" cy="640080"/>
+                    </a:xfrm>
+                    <a:prstGeom prst="rect">
+                      <a:avLst/>
+                    </a:prstGeom>
+                  </pic:spPr>
+                </pic:pic>
+              </a:graphicData>
+            </a:graphic>
+          </wp:inline>
+        </w:drawing>
+      </w:r>
+    </w:p>
+    <w:p>
+      <w:pPr>
+        <w:pStyle w:val="Titre2"/>
+        <w:numPr>
+          <w:ilvl w:val="2"/>
+          <w:numId w:val="22"/>
+        </w:numPr>
+      </w:pPr>
       <w:bookmarkStart w:id="18" w:name="_Toc374970712"/>
       <w:r>
         <w:t>I</w:t>
@@ -5762,6 +5873,7 @@
         <w:rPr>
           <w:noProof/>
         </w:rPr>
+        <w:lastRenderedPageBreak/>
         <w:drawing>
           <wp:inline distT="0" distB="0" distL="0" distR="0">
             <wp:extent cx="3749040" cy="2343150"/>
@@ -5778,7 +5890,7 @@
                     <pic:cNvPicPr/>
                   </pic:nvPicPr>
                   <pic:blipFill>
-                    <a:blip r:embed="rId13" cstate="print"/>
+                    <a:blip r:embed="rId15" cstate="print"/>
                     <a:stretch>
                       <a:fillRect/>
                     </a:stretch>
@@ -5846,7 +5958,7 @@
                     <pic:cNvPicPr/>
                   </pic:nvPicPr>
                   <pic:blipFill>
-                    <a:blip r:embed="rId14" cstate="print"/>
+                    <a:blip r:embed="rId16" cstate="print"/>
                     <a:stretch>
                       <a:fillRect/>
                     </a:stretch>
@@ -5925,7 +6037,7 @@
                     <pic:cNvPicPr/>
                   </pic:nvPicPr>
                   <pic:blipFill>
-                    <a:blip r:embed="rId15" cstate="print"/>
+                    <a:blip r:embed="rId17" cstate="print"/>
                     <a:stretch>
                       <a:fillRect/>
                     </a:stretch>
@@ -5970,7 +6082,7 @@
                     <pic:cNvPicPr/>
                   </pic:nvPicPr>
                   <pic:blipFill>
-                    <a:blip r:embed="rId16" cstate="print"/>
+                    <a:blip r:embed="rId18" cstate="print"/>
                     <a:stretch>
                       <a:fillRect/>
                     </a:stretch>
@@ -6015,7 +6127,7 @@
                     <pic:cNvPicPr/>
                   </pic:nvPicPr>
                   <pic:blipFill>
-                    <a:blip r:embed="rId17" cstate="print"/>
+                    <a:blip r:embed="rId19" cstate="print"/>
                     <a:stretch>
                       <a:fillRect/>
                     </a:stretch>
@@ -6074,7 +6186,7 @@
                     <pic:cNvPicPr/>
                   </pic:nvPicPr>
                   <pic:blipFill>
-                    <a:blip r:embed="rId18" cstate="print"/>
+                    <a:blip r:embed="rId20" cstate="print"/>
                     <a:stretch>
                       <a:fillRect/>
                     </a:stretch>
@@ -6119,7 +6231,7 @@
                     <pic:cNvPicPr/>
                   </pic:nvPicPr>
                   <pic:blipFill>
-                    <a:blip r:embed="rId19" cstate="print"/>
+                    <a:blip r:embed="rId21" cstate="print"/>
                     <a:stretch>
                       <a:fillRect/>
                     </a:stretch>
@@ -6164,7 +6276,7 @@
                     <pic:cNvPicPr/>
                   </pic:nvPicPr>
                   <pic:blipFill>
-                    <a:blip r:embed="rId20" cstate="print"/>
+                    <a:blip r:embed="rId22" cstate="print"/>
                     <a:stretch>
                       <a:fillRect/>
                     </a:stretch>
@@ -6218,9 +6330,9 @@
         </w:rPr>
         <w:drawing>
           <wp:inline distT="0" distB="0" distL="0" distR="0">
-            <wp:extent cx="4095750" cy="2559844"/>
+            <wp:extent cx="5760720" cy="3600450"/>
             <wp:effectExtent l="19050" t="0" r="0" b="0"/>
-            <wp:docPr id="19" name="Image 18" descr="Ecran jeu pendant partie - normal.png"/>
+            <wp:docPr id="13" name="Image 12" descr="Ecran jeu pendant partie.png"/>
             <wp:cNvGraphicFramePr>
               <a:graphicFrameLocks xmlns:a="http://schemas.openxmlformats.org/drawingml/2006/main" noChangeAspect="1"/>
             </wp:cNvGraphicFramePr>
@@ -6228,11 +6340,11 @@
               <a:graphicData uri="http://schemas.openxmlformats.org/drawingml/2006/picture">
                 <pic:pic xmlns:pic="http://schemas.openxmlformats.org/drawingml/2006/picture">
                   <pic:nvPicPr>
-                    <pic:cNvPr id="0" name="Ecran jeu pendant partie - normal.png"/>
+                    <pic:cNvPr id="0" name="Ecran jeu pendant partie.png"/>
                     <pic:cNvPicPr/>
                   </pic:nvPicPr>
                   <pic:blipFill>
-                    <a:blip r:embed="rId21" cstate="print"/>
+                    <a:blip r:embed="rId23" cstate="print"/>
                     <a:stretch>
                       <a:fillRect/>
                     </a:stretch>
@@ -6240,7 +6352,7 @@
                   <pic:spPr>
                     <a:xfrm>
                       <a:off x="0" y="0"/>
-                      <a:ext cx="4102910" cy="2564319"/>
+                      <a:ext cx="5760720" cy="3600450"/>
                     </a:xfrm>
                     <a:prstGeom prst="rect">
                       <a:avLst/>
@@ -6310,7 +6422,7 @@
                     <pic:cNvPicPr/>
                   </pic:nvPicPr>
                   <pic:blipFill>
-                    <a:blip r:embed="rId22" cstate="print"/>
+                    <a:blip r:embed="rId24" cstate="print"/>
                     <a:stretch>
                       <a:fillRect/>
                     </a:stretch>
@@ -6374,6 +6486,7 @@
           <w:rFonts w:ascii="Calibri" w:eastAsia="Times New Roman" w:hAnsi="Calibri" w:cs="Times New Roman"/>
           <w:color w:val="000000"/>
         </w:rPr>
+        <w:lastRenderedPageBreak/>
         <w:t xml:space="preserve">Les arènes sont </w:t>
       </w:r>
       <w:r>
@@ -6462,7 +6575,6 @@
           <w:rFonts w:ascii="Calibri" w:eastAsia="Times New Roman" w:hAnsi="Calibri" w:cs="Times New Roman"/>
           <w:color w:val="000000"/>
         </w:rPr>
-        <w:lastRenderedPageBreak/>
         <w:t xml:space="preserve">Les étages quant à eux sont </w:t>
       </w:r>
       <w:r>
@@ -7427,7 +7539,7 @@
                     <pic:cNvPicPr/>
                   </pic:nvPicPr>
                   <pic:blipFill>
-                    <a:blip r:embed="rId23" cstate="print"/>
+                    <a:blip r:embed="rId25" cstate="print"/>
                     <a:stretch>
                       <a:fillRect/>
                     </a:stretch>
@@ -7483,7 +7595,7 @@
                     <pic:cNvPicPr/>
                   </pic:nvPicPr>
                   <pic:blipFill>
-                    <a:blip r:embed="rId24" cstate="print"/>
+                    <a:blip r:embed="rId26" cstate="print"/>
                     <a:stretch>
                       <a:fillRect/>
                     </a:stretch>
@@ -7557,7 +7669,7 @@
                     </pic:cNvPicPr>
                   </pic:nvPicPr>
                   <pic:blipFill>
-                    <a:blip r:embed="rId25" cstate="print"/>
+                    <a:blip r:embed="rId27" cstate="print"/>
                     <a:srcRect/>
                     <a:stretch>
                       <a:fillRect/>
@@ -7752,9 +7864,9 @@
         </w:rPr>
         <w:drawing>
           <wp:inline distT="0" distB="0" distL="0" distR="0">
-            <wp:extent cx="5760720" cy="4250055"/>
+            <wp:extent cx="5760720" cy="4850765"/>
             <wp:effectExtent l="19050" t="0" r="0" b="0"/>
-            <wp:docPr id="14" name="Image 13" descr="activité.png"/>
+            <wp:docPr id="18" name="Image 17" descr="Menu.png"/>
             <wp:cNvGraphicFramePr>
               <a:graphicFrameLocks xmlns:a="http://schemas.openxmlformats.org/drawingml/2006/main" noChangeAspect="1"/>
             </wp:cNvGraphicFramePr>
@@ -7762,11 +7874,11 @@
               <a:graphicData uri="http://schemas.openxmlformats.org/drawingml/2006/picture">
                 <pic:pic xmlns:pic="http://schemas.openxmlformats.org/drawingml/2006/picture">
                   <pic:nvPicPr>
-                    <pic:cNvPr id="0" name="activité.png"/>
+                    <pic:cNvPr id="0" name="Menu.png"/>
                     <pic:cNvPicPr/>
                   </pic:nvPicPr>
                   <pic:blipFill>
-                    <a:blip r:embed="rId26" cstate="print"/>
+                    <a:blip r:embed="rId28" cstate="print"/>
                     <a:stretch>
                       <a:fillRect/>
                     </a:stretch>
@@ -7774,7 +7886,7 @@
                   <pic:spPr>
                     <a:xfrm>
                       <a:off x="0" y="0"/>
-                      <a:ext cx="5760720" cy="4250055"/>
+                      <a:ext cx="5760720" cy="4850765"/>
                     </a:xfrm>
                     <a:prstGeom prst="rect">
                       <a:avLst/>
@@ -7878,7 +7990,7 @@
                     <pic:cNvPicPr/>
                   </pic:nvPicPr>
                   <pic:blipFill>
-                    <a:blip r:embed="rId27" cstate="print"/>
+                    <a:blip r:embed="rId29" cstate="print"/>
                     <a:stretch>
                       <a:fillRect/>
                     </a:stretch>
@@ -9207,12 +9319,25 @@
       </w:r>
       <w:proofErr w:type="spellEnd"/>
       <w:r>
-        <w:t xml:space="preserve"> style </w:t>
-      </w:r>
-      <w:r>
-        <w:t>(reprendre lien syllabus)</w:t>
+        <w:t xml:space="preserve"> style</w:t>
       </w:r>
       <w:bookmarkEnd w:id="33"/>
+    </w:p>
+    <w:p>
+      <w:pPr>
+        <w:pStyle w:val="Default"/>
+        <w:rPr>
+          <w:color w:val="auto"/>
+        </w:rPr>
+      </w:pPr>
+    </w:p>
+    <w:p>
+      <w:pPr>
+        <w:pStyle w:val="Default"/>
+      </w:pPr>
+      <w:r>
+        <w:t xml:space="preserve">http://www.codeproject.com/KB/cs/c__coding_standards.aspx </w:t>
+      </w:r>
     </w:p>
     <w:p>
       <w:pPr>
@@ -9631,8 +9756,8 @@
       </w:r>
     </w:p>
     <w:sectPr>
-      <w:headerReference w:type="default" r:id="rId28"/>
-      <w:footerReference w:type="default" r:id="rId29"/>
+      <w:headerReference w:type="default" r:id="rId30"/>
+      <w:footerReference w:type="default" r:id="rId31"/>
       <w:pgSz w:w="11906" w:h="16838"/>
       <w:pgMar w:top="1417" w:right="1417" w:bottom="1417" w:left="1417" w:header="708" w:footer="708" w:gutter="0"/>
       <w:cols w:space="708"/>
@@ -9708,7 +9833,7 @@
                 <w:sz w:val="32"/>
                 <w:szCs w:val="32"/>
               </w:rPr>
-              <w:t>19</w:t>
+              <w:t>20</w:t>
             </w:r>
           </w:fldSimple>
         </w:p>
@@ -10409,7 +10534,7 @@
   <w:abstractNum w:abstractNumId="5">
     <w:nsid w:val="0D4A7DC5"/>
     <w:multiLevelType w:val="hybridMultilevel"/>
-    <w:tmpl w:val="0C52ED7E"/>
+    <w:tmpl w:val="2A6495F2"/>
     <w:lvl w:ilvl="0" w:tplc="040C000F">
       <w:start w:val="1"/>
       <w:numFmt w:val="decimal"/>
@@ -14196,379 +14321,23 @@
     <w:uiPriority w:val="99"/>
     <w:rsid w:val="00BA08A7"/>
   </w:style>
-</w:styles>
-</file>
-
-<file path=word/glossary/document.xml><?xml version="1.0" encoding="utf-8"?>
-<w:glossaryDocument xmlns:ve="http://schemas.openxmlformats.org/markup-compatibility/2006" xmlns:o="urn:schemas-microsoft-com:office:office" xmlns:r="http://schemas.openxmlformats.org/officeDocument/2006/relationships" xmlns:m="http://schemas.openxmlformats.org/officeDocument/2006/math" xmlns:v="urn:schemas-microsoft-com:vml" xmlns:wp="http://schemas.openxmlformats.org/drawingml/2006/wordprocessingDrawing" xmlns:w10="urn:schemas-microsoft-com:office:word" xmlns:w="http://schemas.openxmlformats.org/wordprocessingml/2006/main" xmlns:wne="http://schemas.microsoft.com/office/word/2006/wordml">
-  <w:docParts/>
-</w:glossaryDocument>
-</file>
-
-<file path=word/glossary/fontTable.xml><?xml version="1.0" encoding="utf-8"?>
-<w:fonts xmlns:r="http://schemas.openxmlformats.org/officeDocument/2006/relationships" xmlns:w="http://schemas.openxmlformats.org/wordprocessingml/2006/main">
-  <w:font w:name="Symbol">
-    <w:panose1 w:val="05050102010706020507"/>
-    <w:charset w:val="02"/>
-    <w:family w:val="roman"/>
-    <w:pitch w:val="variable"/>
-    <w:sig w:usb0="00000000" w:usb1="10000000" w:usb2="00000000" w:usb3="00000000" w:csb0="80000000" w:csb1="00000000"/>
-  </w:font>
-  <w:font w:name="Times New Roman">
-    <w:panose1 w:val="02020603050405020304"/>
-    <w:charset w:val="00"/>
-    <w:family w:val="roman"/>
-    <w:pitch w:val="variable"/>
-    <w:sig w:usb0="E0002AFF" w:usb1="C0007841" w:usb2="00000009" w:usb3="00000000" w:csb0="000001FF" w:csb1="00000000"/>
-  </w:font>
-  <w:font w:name="Courier New">
-    <w:panose1 w:val="02070309020205020404"/>
-    <w:charset w:val="00"/>
-    <w:family w:val="modern"/>
-    <w:pitch w:val="fixed"/>
-    <w:sig w:usb0="E0002AFF" w:usb1="C0007843" w:usb2="00000009" w:usb3="00000000" w:csb0="000001FF" w:csb1="00000000"/>
-  </w:font>
-  <w:font w:name="Wingdings">
-    <w:panose1 w:val="05000000000000000000"/>
-    <w:charset w:val="02"/>
-    <w:family w:val="auto"/>
-    <w:pitch w:val="variable"/>
-    <w:sig w:usb0="00000000" w:usb1="10000000" w:usb2="00000000" w:usb3="00000000" w:csb0="80000000" w:csb1="00000000"/>
-  </w:font>
-  <w:font w:name="Calibri">
-    <w:panose1 w:val="020F0502020204030204"/>
-    <w:charset w:val="00"/>
-    <w:family w:val="swiss"/>
-    <w:pitch w:val="variable"/>
-    <w:sig w:usb0="E00002FF" w:usb1="4000ACFF" w:usb2="00000001" w:usb3="00000000" w:csb0="0000019F" w:csb1="00000000"/>
-  </w:font>
-  <w:font w:name="MS Mincho">
-    <w:altName w:val="ＭＳ 明朝"/>
-    <w:panose1 w:val="02020609040205080304"/>
-    <w:charset w:val="80"/>
-    <w:family w:val="modern"/>
-    <w:pitch w:val="fixed"/>
-    <w:sig w:usb0="E00002FF" w:usb1="6AC7FDFB" w:usb2="00000012" w:usb3="00000000" w:csb0="0002009F" w:csb1="00000000"/>
-  </w:font>
-  <w:font w:name="Cambria">
-    <w:panose1 w:val="02040503050406030204"/>
-    <w:charset w:val="00"/>
-    <w:family w:val="roman"/>
-    <w:pitch w:val="variable"/>
-    <w:sig w:usb0="E00002FF" w:usb1="400004FF" w:usb2="00000000" w:usb3="00000000" w:csb0="0000019F" w:csb1="00000000"/>
-  </w:font>
-  <w:font w:name="MS Gothic">
-    <w:altName w:val="ＭＳ ゴシック"/>
-    <w:panose1 w:val="020B0609070205080204"/>
-    <w:charset w:val="80"/>
-    <w:family w:val="modern"/>
-    <w:pitch w:val="fixed"/>
-    <w:sig w:usb0="E00002FF" w:usb1="6AC7FDFB" w:usb2="00000012" w:usb3="00000000" w:csb0="0002009F" w:csb1="00000000"/>
-  </w:font>
-  <w:font w:name="Tahoma">
-    <w:panose1 w:val="020B0604030504040204"/>
-    <w:charset w:val="00"/>
-    <w:family w:val="swiss"/>
-    <w:notTrueType/>
-    <w:pitch w:val="variable"/>
-    <w:sig w:usb0="00000003" w:usb1="00000000" w:usb2="00000000" w:usb3="00000000" w:csb0="00000001" w:csb1="00000000"/>
-  </w:font>
-  <w:font w:name="Arial">
-    <w:panose1 w:val="020B0604020202020204"/>
-    <w:charset w:val="00"/>
-    <w:family w:val="swiss"/>
-    <w:pitch w:val="variable"/>
-    <w:sig w:usb0="E0002AFF" w:usb1="C0007843" w:usb2="00000009" w:usb3="00000000" w:csb0="000001FF" w:csb1="00000000"/>
-  </w:font>
-</w:fonts>
-</file>
-
-<file path=word/glossary/settings.xml><?xml version="1.0" encoding="utf-8"?>
-<w:settings xmlns:o="urn:schemas-microsoft-com:office:office" xmlns:r="http://schemas.openxmlformats.org/officeDocument/2006/relationships" xmlns:m="http://schemas.openxmlformats.org/officeDocument/2006/math" xmlns:v="urn:schemas-microsoft-com:vml" xmlns:w10="urn:schemas-microsoft-com:office:word" xmlns:w="http://schemas.openxmlformats.org/wordprocessingml/2006/main" xmlns:sl="http://schemas.openxmlformats.org/schemaLibrary/2006/main">
-  <w:view w:val="normal"/>
-  <w:defaultTabStop w:val="708"/>
-  <w:hyphenationZone w:val="425"/>
-  <w:characterSpacingControl w:val="doNotCompress"/>
-  <w:compat>
-    <w:useFELayout/>
-  </w:compat>
-  <w:rsids>
-    <w:rsidRoot w:val="00440BB2"/>
-    <w:rsid w:val="001F2657"/>
-    <w:rsid w:val="002909A7"/>
-    <w:rsid w:val="00440BB2"/>
-    <w:rsid w:val="006C36AC"/>
-    <w:rsid w:val="00727461"/>
-    <w:rsid w:val="008F72B2"/>
-    <w:rsid w:val="00947D62"/>
-    <w:rsid w:val="00B05952"/>
-    <w:rsid w:val="00DA3F32"/>
-    <w:rsid w:val="00ED51DD"/>
-  </w:rsids>
-  <m:mathPr>
-    <m:mathFont m:val="Cambria Math"/>
-    <m:brkBin m:val="before"/>
-    <m:brkBinSub m:val="--"/>
-    <m:smallFrac m:val="off"/>
-    <m:dispDef/>
-    <m:lMargin m:val="0"/>
-    <m:rMargin m:val="0"/>
-    <m:defJc m:val="centerGroup"/>
-    <m:wrapIndent m:val="1440"/>
-    <m:intLim m:val="subSup"/>
-    <m:naryLim m:val="undOvr"/>
-  </m:mathPr>
-  <w:themeFontLang w:val="fr-FR" w:eastAsia="ja-JP"/>
-  <w:clrSchemeMapping w:bg1="light1" w:t1="dark1" w:bg2="light2" w:t2="dark2" w:accent1="accent1" w:accent2="accent2" w:accent3="accent3" w:accent4="accent4" w:accent5="accent5" w:accent6="accent6" w:hyperlink="hyperlink" w:followedHyperlink="followedHyperlink"/>
-  <w:decimalSymbol w:val=","/>
-  <w:listSeparator w:val=";"/>
-</w:settings>
-</file>
-
-<file path=word/glossary/styles.xml><?xml version="1.0" encoding="utf-8"?>
-<w:styles xmlns:r="http://schemas.openxmlformats.org/officeDocument/2006/relationships" xmlns:w="http://schemas.openxmlformats.org/wordprocessingml/2006/main">
-  <w:docDefaults>
-    <w:rPrDefault>
-      <w:rPr>
-        <w:rFonts w:asciiTheme="minorHAnsi" w:eastAsiaTheme="minorEastAsia" w:hAnsiTheme="minorHAnsi" w:cstheme="minorBidi"/>
-        <w:sz w:val="22"/>
-        <w:szCs w:val="22"/>
-        <w:lang w:val="fr-FR" w:eastAsia="ja-JP" w:bidi="ar-SA"/>
-      </w:rPr>
-    </w:rPrDefault>
-    <w:pPrDefault>
-      <w:pPr>
-        <w:spacing w:after="200" w:line="276" w:lineRule="auto"/>
-      </w:pPr>
-    </w:pPrDefault>
-  </w:docDefaults>
-  <w:latentStyles w:defLockedState="0" w:defUIPriority="99" w:defSemiHidden="1" w:defUnhideWhenUsed="1" w:defQFormat="0" w:count="267">
-    <w:lsdException w:name="Normal" w:semiHidden="0" w:uiPriority="0" w:unhideWhenUsed="0" w:qFormat="1"/>
-    <w:lsdException w:name="heading 1" w:semiHidden="0" w:uiPriority="9" w:unhideWhenUsed="0" w:qFormat="1"/>
-    <w:lsdException w:name="heading 2" w:uiPriority="9" w:qFormat="1"/>
-    <w:lsdException w:name="heading 3" w:uiPriority="9" w:qFormat="1"/>
-    <w:lsdException w:name="heading 4" w:uiPriority="9" w:qFormat="1"/>
-    <w:lsdException w:name="heading 5" w:uiPriority="9" w:qFormat="1"/>
-    <w:lsdException w:name="heading 6" w:uiPriority="9" w:qFormat="1"/>
-    <w:lsdException w:name="heading 7" w:uiPriority="9" w:qFormat="1"/>
-    <w:lsdException w:name="heading 8" w:uiPriority="9" w:qFormat="1"/>
-    <w:lsdException w:name="heading 9" w:uiPriority="9" w:qFormat="1"/>
-    <w:lsdException w:name="toc 1" w:uiPriority="39"/>
-    <w:lsdException w:name="toc 2" w:uiPriority="39"/>
-    <w:lsdException w:name="toc 3" w:uiPriority="39"/>
-    <w:lsdException w:name="toc 4" w:uiPriority="39"/>
-    <w:lsdException w:name="toc 5" w:uiPriority="39"/>
-    <w:lsdException w:name="toc 6" w:uiPriority="39"/>
-    <w:lsdException w:name="toc 7" w:uiPriority="39"/>
-    <w:lsdException w:name="toc 8" w:uiPriority="39"/>
-    <w:lsdException w:name="toc 9" w:uiPriority="39"/>
-    <w:lsdException w:name="caption" w:uiPriority="35" w:qFormat="1"/>
-    <w:lsdException w:name="Title" w:semiHidden="0" w:uiPriority="10" w:unhideWhenUsed="0" w:qFormat="1"/>
-    <w:lsdException w:name="Default Paragraph Font" w:uiPriority="1"/>
-    <w:lsdException w:name="Subtitle" w:semiHidden="0" w:uiPriority="11" w:unhideWhenUsed="0" w:qFormat="1"/>
-    <w:lsdException w:name="Strong" w:semiHidden="0" w:uiPriority="22" w:unhideWhenUsed="0" w:qFormat="1"/>
-    <w:lsdException w:name="Emphasis" w:semiHidden="0" w:uiPriority="20" w:unhideWhenUsed="0" w:qFormat="1"/>
-    <w:lsdException w:name="Table Grid" w:semiHidden="0" w:uiPriority="59" w:unhideWhenUsed="0"/>
-    <w:lsdException w:name="Placeholder Text" w:unhideWhenUsed="0"/>
-    <w:lsdException w:name="No Spacing" w:semiHidden="0" w:uiPriority="1" w:unhideWhenUsed="0" w:qFormat="1"/>
-    <w:lsdException w:name="Light Shading" w:semiHidden="0" w:uiPriority="60" w:unhideWhenUsed="0"/>
-    <w:lsdException w:name="Light List" w:semiHidden="0" w:uiPriority="61" w:unhideWhenUsed="0"/>
-    <w:lsdException w:name="Light Grid" w:semiHidden="0" w:uiPriority="62" w:unhideWhenUsed="0"/>
-    <w:lsdException w:name="Medium Shading 1" w:semiHidden="0" w:uiPriority="63" w:unhideWhenUsed="0"/>
-    <w:lsdException w:name="Medium Shading 2" w:semiHidden="0" w:uiPriority="64" w:unhideWhenUsed="0"/>
-    <w:lsdException w:name="Medium List 1" w:semiHidden="0" w:uiPriority="65" w:unhideWhenUsed="0"/>
-    <w:lsdException w:name="Medium List 2" w:semiHidden="0" w:uiPriority="66" w:unhideWhenUsed="0"/>
-    <w:lsdException w:name="Medium Grid 1" w:semiHidden="0" w:uiPriority="67" w:unhideWhenUsed="0"/>
-    <w:lsdException w:name="Medium Grid 2" w:semiHidden="0" w:uiPriority="68" w:unhideWhenUsed="0"/>
-    <w:lsdException w:name="Medium Grid 3" w:semiHidden="0" w:uiPriority="69" w:unhideWhenUsed="0"/>
-    <w:lsdException w:name="Dark List" w:semiHidden="0" w:uiPriority="70" w:unhideWhenUsed="0"/>
-    <w:lsdException w:name="Colorful Shading" w:semiHidden="0" w:uiPriority="71" w:unhideWhenUsed="0"/>
-    <w:lsdException w:name="Colorful List" w:semiHidden="0" w:uiPriority="72" w:unhideWhenUsed="0"/>
-    <w:lsdException w:name="Colorful Grid" w:semiHidden="0" w:uiPriority="73" w:unhideWhenUsed="0"/>
-    <w:lsdException w:name="Light Shading Accent 1" w:semiHidden="0" w:uiPriority="60" w:unhideWhenUsed="0"/>
-    <w:lsdException w:name="Light List Accent 1" w:semiHidden="0" w:uiPriority="61" w:unhideWhenUsed="0"/>
-    <w:lsdException w:name="Light Grid Accent 1" w:semiHidden="0" w:uiPriority="62" w:unhideWhenUsed="0"/>
-    <w:lsdException w:name="Medium Shading 1 Accent 1" w:semiHidden="0" w:uiPriority="63" w:unhideWhenUsed="0"/>
-    <w:lsdException w:name="Medium Shading 2 Accent 1" w:semiHidden="0" w:uiPriority="64" w:unhideWhenUsed="0"/>
-    <w:lsdException w:name="Medium List 1 Accent 1" w:semiHidden="0" w:uiPriority="65" w:unhideWhenUsed="0"/>
-    <w:lsdException w:name="Revision" w:unhideWhenUsed="0"/>
-    <w:lsdException w:name="List Paragraph" w:semiHidden="0" w:uiPriority="34" w:unhideWhenUsed="0" w:qFormat="1"/>
-    <w:lsdException w:name="Quote" w:semiHidden="0" w:uiPriority="29" w:unhideWhenUsed="0" w:qFormat="1"/>
-    <w:lsdException w:name="Intense Quote" w:semiHidden="0" w:uiPriority="30" w:unhideWhenUsed="0" w:qFormat="1"/>
-    <w:lsdException w:name="Medium List 2 Accent 1" w:semiHidden="0" w:uiPriority="66" w:unhideWhenUsed="0"/>
-    <w:lsdException w:name="Medium Grid 1 Accent 1" w:semiHidden="0" w:uiPriority="67" w:unhideWhenUsed="0"/>
-    <w:lsdException w:name="Medium Grid 2 Accent 1" w:semiHidden="0" w:uiPriority="68" w:unhideWhenUsed="0"/>
-    <w:lsdException w:name="Medium Grid 3 Accent 1" w:semiHidden="0" w:uiPriority="69" w:unhideWhenUsed="0"/>
-    <w:lsdException w:name="Dark List Accent 1" w:semiHidden="0" w:uiPriority="70" w:unhideWhenUsed="0"/>
-    <w:lsdException w:name="Colorful Shading Accent 1" w:semiHidden="0" w:uiPriority="71" w:unhideWhenUsed="0"/>
-    <w:lsdException w:name="Colorful List Accent 1" w:semiHidden="0" w:uiPriority="72" w:unhideWhenUsed="0"/>
-    <w:lsdException w:name="Colorful Grid Accent 1" w:semiHidden="0" w:uiPriority="73" w:unhideWhenUsed="0"/>
-    <w:lsdException w:name="Light Shading Accent 2" w:semiHidden="0" w:uiPriority="60" w:unhideWhenUsed="0"/>
-    <w:lsdException w:name="Light List Accent 2" w:semiHidden="0" w:uiPriority="61" w:unhideWhenUsed="0"/>
-    <w:lsdException w:name="Light Grid Accent 2" w:semiHidden="0" w:uiPriority="62" w:unhideWhenUsed="0"/>
-    <w:lsdException w:name="Medium Shading 1 Accent 2" w:semiHidden="0" w:uiPriority="63" w:unhideWhenUsed="0"/>
-    <w:lsdException w:name="Medium Shading 2 Accent 2" w:semiHidden="0" w:uiPriority="64" w:unhideWhenUsed="0"/>
-    <w:lsdException w:name="Medium List 1 Accent 2" w:semiHidden="0" w:uiPriority="65" w:unhideWhenUsed="0"/>
-    <w:lsdException w:name="Medium List 2 Accent 2" w:semiHidden="0" w:uiPriority="66" w:unhideWhenUsed="0"/>
-    <w:lsdException w:name="Medium Grid 1 Accent 2" w:semiHidden="0" w:uiPriority="67" w:unhideWhenUsed="0"/>
-    <w:lsdException w:name="Medium Grid 2 Accent 2" w:semiHidden="0" w:uiPriority="68" w:unhideWhenUsed="0"/>
-    <w:lsdException w:name="Medium Grid 3 Accent 2" w:semiHidden="0" w:uiPriority="69" w:unhideWhenUsed="0"/>
-    <w:lsdException w:name="Dark List Accent 2" w:semiHidden="0" w:uiPriority="70" w:unhideWhenUsed="0"/>
-    <w:lsdException w:name="Colorful Shading Accent 2" w:semiHidden="0" w:uiPriority="71" w:unhideWhenUsed="0"/>
-    <w:lsdException w:name="Colorful List Accent 2" w:semiHidden="0" w:uiPriority="72" w:unhideWhenUsed="0"/>
-    <w:lsdException w:name="Colorful Grid Accent 2" w:semiHidden="0" w:uiPriority="73" w:unhideWhenUsed="0"/>
-    <w:lsdException w:name="Light Shading Accent 3" w:semiHidden="0" w:uiPriority="60" w:unhideWhenUsed="0"/>
-    <w:lsdException w:name="Light List Accent 3" w:semiHidden="0" w:uiPriority="61" w:unhideWhenUsed="0"/>
-    <w:lsdException w:name="Light Grid Accent 3" w:semiHidden="0" w:uiPriority="62" w:unhideWhenUsed="0"/>
-    <w:lsdException w:name="Medium Shading 1 Accent 3" w:semiHidden="0" w:uiPriority="63" w:unhideWhenUsed="0"/>
-    <w:lsdException w:name="Medium Shading 2 Accent 3" w:semiHidden="0" w:uiPriority="64" w:unhideWhenUsed="0"/>
-    <w:lsdException w:name="Medium List 1 Accent 3" w:semiHidden="0" w:uiPriority="65" w:unhideWhenUsed="0"/>
-    <w:lsdException w:name="Medium List 2 Accent 3" w:semiHidden="0" w:uiPriority="66" w:unhideWhenUsed="0"/>
-    <w:lsdException w:name="Medium Grid 1 Accent 3" w:semiHidden="0" w:uiPriority="67" w:unhideWhenUsed="0"/>
-    <w:lsdException w:name="Medium Grid 2 Accent 3" w:semiHidden="0" w:uiPriority="68" w:unhideWhenUsed="0"/>
-    <w:lsdException w:name="Medium Grid 3 Accent 3" w:semiHidden="0" w:uiPriority="69" w:unhideWhenUsed="0"/>
-    <w:lsdException w:name="Dark List Accent 3" w:semiHidden="0" w:uiPriority="70" w:unhideWhenUsed="0"/>
-    <w:lsdException w:name="Colorful Shading Accent 3" w:semiHidden="0" w:uiPriority="71" w:unhideWhenUsed="0"/>
-    <w:lsdException w:name="Colorful List Accent 3" w:semiHidden="0" w:uiPriority="72" w:unhideWhenUsed="0"/>
-    <w:lsdException w:name="Colorful Grid Accent 3" w:semiHidden="0" w:uiPriority="73" w:unhideWhenUsed="0"/>
-    <w:lsdException w:name="Light Shading Accent 4" w:semiHidden="0" w:uiPriority="60" w:unhideWhenUsed="0"/>
-    <w:lsdException w:name="Light List Accent 4" w:semiHidden="0" w:uiPriority="61" w:unhideWhenUsed="0"/>
-    <w:lsdException w:name="Light Grid Accent 4" w:semiHidden="0" w:uiPriority="62" w:unhideWhenUsed="0"/>
-    <w:lsdException w:name="Medium Shading 1 Accent 4" w:semiHidden="0" w:uiPriority="63" w:unhideWhenUsed="0"/>
-    <w:lsdException w:name="Medium Shading 2 Accent 4" w:semiHidden="0" w:uiPriority="64" w:unhideWhenUsed="0"/>
-    <w:lsdException w:name="Medium List 1 Accent 4" w:semiHidden="0" w:uiPriority="65" w:unhideWhenUsed="0"/>
-    <w:lsdException w:name="Medium List 2 Accent 4" w:semiHidden="0" w:uiPriority="66" w:unhideWhenUsed="0"/>
-    <w:lsdException w:name="Medium Grid 1 Accent 4" w:semiHidden="0" w:uiPriority="67" w:unhideWhenUsed="0"/>
-    <w:lsdException w:name="Medium Grid 2 Accent 4" w:semiHidden="0" w:uiPriority="68" w:unhideWhenUsed="0"/>
-    <w:lsdException w:name="Medium Grid 3 Accent 4" w:semiHidden="0" w:uiPriority="69" w:unhideWhenUsed="0"/>
-    <w:lsdException w:name="Dark List Accent 4" w:semiHidden="0" w:uiPriority="70" w:unhideWhenUsed="0"/>
-    <w:lsdException w:name="Colorful Shading Accent 4" w:semiHidden="0" w:uiPriority="71" w:unhideWhenUsed="0"/>
-    <w:lsdException w:name="Colorful List Accent 4" w:semiHidden="0" w:uiPriority="72" w:unhideWhenUsed="0"/>
-    <w:lsdException w:name="Colorful Grid Accent 4" w:semiHidden="0" w:uiPriority="73" w:unhideWhenUsed="0"/>
-    <w:lsdException w:name="Light Shading Accent 5" w:semiHidden="0" w:uiPriority="60" w:unhideWhenUsed="0"/>
-    <w:lsdException w:name="Light List Accent 5" w:semiHidden="0" w:uiPriority="61" w:unhideWhenUsed="0"/>
-    <w:lsdException w:name="Light Grid Accent 5" w:semiHidden="0" w:uiPriority="62" w:unhideWhenUsed="0"/>
-    <w:lsdException w:name="Medium Shading 1 Accent 5" w:semiHidden="0" w:uiPriority="63" w:unhideWhenUsed="0"/>
-    <w:lsdException w:name="Medium Shading 2 Accent 5" w:semiHidden="0" w:uiPriority="64" w:unhideWhenUsed="0"/>
-    <w:lsdException w:name="Medium List 1 Accent 5" w:semiHidden="0" w:uiPriority="65" w:unhideWhenUsed="0"/>
-    <w:lsdException w:name="Medium List 2 Accent 5" w:semiHidden="0" w:uiPriority="66" w:unhideWhenUsed="0"/>
-    <w:lsdException w:name="Medium Grid 1 Accent 5" w:semiHidden="0" w:uiPriority="67" w:unhideWhenUsed="0"/>
-    <w:lsdException w:name="Medium Grid 2 Accent 5" w:semiHidden="0" w:uiPriority="68" w:unhideWhenUsed="0"/>
-    <w:lsdException w:name="Medium Grid 3 Accent 5" w:semiHidden="0" w:uiPriority="69" w:unhideWhenUsed="0"/>
-    <w:lsdException w:name="Dark List Accent 5" w:semiHidden="0" w:uiPriority="70" w:unhideWhenUsed="0"/>
-    <w:lsdException w:name="Colorful Shading Accent 5" w:semiHidden="0" w:uiPriority="71" w:unhideWhenUsed="0"/>
-    <w:lsdException w:name="Colorful List Accent 5" w:semiHidden="0" w:uiPriority="72" w:unhideWhenUsed="0"/>
-    <w:lsdException w:name="Colorful Grid Accent 5" w:semiHidden="0" w:uiPriority="73" w:unhideWhenUsed="0"/>
-    <w:lsdException w:name="Light Shading Accent 6" w:semiHidden="0" w:uiPriority="60" w:unhideWhenUsed="0"/>
-    <w:lsdException w:name="Light List Accent 6" w:semiHidden="0" w:uiPriority="61" w:unhideWhenUsed="0"/>
-    <w:lsdException w:name="Light Grid Accent 6" w:semiHidden="0" w:uiPriority="62" w:unhideWhenUsed="0"/>
-    <w:lsdException w:name="Medium Shading 1 Accent 6" w:semiHidden="0" w:uiPriority="63" w:unhideWhenUsed="0"/>
-    <w:lsdException w:name="Medium Shading 2 Accent 6" w:semiHidden="0" w:uiPriority="64" w:unhideWhenUsed="0"/>
-    <w:lsdException w:name="Medium List 1 Accent 6" w:semiHidden="0" w:uiPriority="65" w:unhideWhenUsed="0"/>
-    <w:lsdException w:name="Medium List 2 Accent 6" w:semiHidden="0" w:uiPriority="66" w:unhideWhenUsed="0"/>
-    <w:lsdException w:name="Medium Grid 1 Accent 6" w:semiHidden="0" w:uiPriority="67" w:unhideWhenUsed="0"/>
-    <w:lsdException w:name="Medium Grid 2 Accent 6" w:semiHidden="0" w:uiPriority="68" w:unhideWhenUsed="0"/>
-    <w:lsdException w:name="Medium Grid 3 Accent 6" w:semiHidden="0" w:uiPriority="69" w:unhideWhenUsed="0"/>
-    <w:lsdException w:name="Dark List Accent 6" w:semiHidden="0" w:uiPriority="70" w:unhideWhenUsed="0"/>
-    <w:lsdException w:name="Colorful Shading Accent 6" w:semiHidden="0" w:uiPriority="71" w:unhideWhenUsed="0"/>
-    <w:lsdException w:name="Colorful List Accent 6" w:semiHidden="0" w:uiPriority="72" w:unhideWhenUsed="0"/>
-    <w:lsdException w:name="Colorful Grid Accent 6" w:semiHidden="0" w:uiPriority="73" w:unhideWhenUsed="0"/>
-    <w:lsdException w:name="Subtle Emphasis" w:semiHidden="0" w:uiPriority="19" w:unhideWhenUsed="0" w:qFormat="1"/>
-    <w:lsdException w:name="Intense Emphasis" w:semiHidden="0" w:uiPriority="21" w:unhideWhenUsed="0" w:qFormat="1"/>
-    <w:lsdException w:name="Subtle Reference" w:semiHidden="0" w:uiPriority="31" w:unhideWhenUsed="0" w:qFormat="1"/>
-    <w:lsdException w:name="Intense Reference" w:semiHidden="0" w:uiPriority="32" w:unhideWhenUsed="0" w:qFormat="1"/>
-    <w:lsdException w:name="Book Title" w:semiHidden="0" w:uiPriority="33" w:unhideWhenUsed="0" w:qFormat="1"/>
-    <w:lsdException w:name="Bibliography" w:uiPriority="37"/>
-    <w:lsdException w:name="TOC Heading" w:uiPriority="39" w:qFormat="1"/>
-  </w:latentStyles>
-  <w:style w:type="paragraph" w:default="1" w:styleId="Normal">
-    <w:name w:val="Normal"/>
-    <w:qFormat/>
-    <w:rsid w:val="006C36AC"/>
-  </w:style>
-  <w:style w:type="character" w:default="1" w:styleId="Policepardfaut">
-    <w:name w:val="Default Paragraph Font"/>
-    <w:uiPriority w:val="1"/>
-    <w:semiHidden/>
-    <w:unhideWhenUsed/>
-  </w:style>
-  <w:style w:type="table" w:default="1" w:styleId="TableauNormal">
-    <w:name w:val="Normal Table"/>
-    <w:uiPriority w:val="99"/>
-    <w:semiHidden/>
-    <w:unhideWhenUsed/>
-    <w:qFormat/>
-    <w:tblPr>
-      <w:tblInd w:w="0" w:type="dxa"/>
-      <w:tblCellMar>
-        <w:top w:w="0" w:type="dxa"/>
-        <w:left w:w="108" w:type="dxa"/>
-        <w:bottom w:w="0" w:type="dxa"/>
-        <w:right w:w="108" w:type="dxa"/>
-      </w:tblCellMar>
-    </w:tblPr>
-  </w:style>
-  <w:style w:type="numbering" w:default="1" w:styleId="Aucuneliste">
-    <w:name w:val="No List"/>
-    <w:uiPriority w:val="99"/>
-    <w:semiHidden/>
-    <w:unhideWhenUsed/>
-  </w:style>
-  <w:style w:type="paragraph" w:customStyle="1" w:styleId="B1639581056B4F42B20C3F507F607DF1">
-    <w:name w:val="B1639581056B4F42B20C3F507F607DF1"/>
-    <w:rsid w:val="00440BB2"/>
-  </w:style>
-  <w:style w:type="paragraph" w:customStyle="1" w:styleId="1D5852D10C1D478DBC26DD243FCAFC92">
-    <w:name w:val="1D5852D10C1D478DBC26DD243FCAFC92"/>
-    <w:rsid w:val="00440BB2"/>
-  </w:style>
-  <w:style w:type="paragraph" w:customStyle="1" w:styleId="32857E8F470C4BF389779DE66099D612">
-    <w:name w:val="32857E8F470C4BF389779DE66099D612"/>
-    <w:rsid w:val="00440BB2"/>
-  </w:style>
-  <w:style w:type="paragraph" w:customStyle="1" w:styleId="2E2A79FF153E44BAA07462D0D1618F71">
-    <w:name w:val="2E2A79FF153E44BAA07462D0D1618F71"/>
-    <w:rsid w:val="00440BB2"/>
-  </w:style>
-  <w:style w:type="paragraph" w:customStyle="1" w:styleId="04D3D3B97E0C47CE8DE04520070F19B5">
-    <w:name w:val="04D3D3B97E0C47CE8DE04520070F19B5"/>
-    <w:rsid w:val="00440BB2"/>
-  </w:style>
-  <w:style w:type="paragraph" w:customStyle="1" w:styleId="78C91390744D40B6B2F25A12A7730A5D">
-    <w:name w:val="78C91390744D40B6B2F25A12A7730A5D"/>
-    <w:rsid w:val="00440BB2"/>
-  </w:style>
-  <w:style w:type="paragraph" w:customStyle="1" w:styleId="DB8A5240683F4B41ABED9DFE18862378">
-    <w:name w:val="DB8A5240683F4B41ABED9DFE18862378"/>
-    <w:rsid w:val="00440BB2"/>
-  </w:style>
-  <w:style w:type="paragraph" w:customStyle="1" w:styleId="59F8E9B86EBB44399BAD647876FB3AA2">
-    <w:name w:val="59F8E9B86EBB44399BAD647876FB3AA2"/>
-    <w:rsid w:val="00440BB2"/>
-  </w:style>
-  <w:style w:type="paragraph" w:customStyle="1" w:styleId="31FC1B6B92824843AAF2B501504CA18C">
-    <w:name w:val="31FC1B6B92824843AAF2B501504CA18C"/>
-    <w:rsid w:val="00440BB2"/>
-  </w:style>
-  <w:style w:type="paragraph" w:customStyle="1" w:styleId="B97432E8EA7E409B96D57026DDC32265">
-    <w:name w:val="B97432E8EA7E409B96D57026DDC32265"/>
-    <w:rsid w:val="00440BB2"/>
-  </w:style>
-  <w:style w:type="paragraph" w:customStyle="1" w:styleId="12587FB06D53456196D9EBE484DF774C">
-    <w:name w:val="12587FB06D53456196D9EBE484DF774C"/>
-    <w:rsid w:val="00440BB2"/>
-  </w:style>
-  <w:style w:type="paragraph" w:customStyle="1" w:styleId="B00B4B1D723846C094EFA26EAAA0F99B">
-    <w:name w:val="B00B4B1D723846C094EFA26EAAA0F99B"/>
-    <w:rsid w:val="00440BB2"/>
+  <w:style w:type="paragraph" w:customStyle="1" w:styleId="Default">
+    <w:name w:val="Default"/>
+    <w:rsid w:val="007F200E"/>
+    <w:pPr>
+      <w:autoSpaceDE w:val="0"/>
+      <w:autoSpaceDN w:val="0"/>
+      <w:adjustRightInd w:val="0"/>
+      <w:spacing w:after="0" w:line="240" w:lineRule="auto"/>
+    </w:pPr>
+    <w:rPr>
+      <w:rFonts w:ascii="Times New Roman" w:hAnsi="Times New Roman" w:cs="Times New Roman"/>
+      <w:color w:val="000000"/>
+      <w:sz w:val="24"/>
+      <w:szCs w:val="24"/>
+    </w:rPr>
   </w:style>
 </w:styles>
-</file>
-
-<file path=word/glossary/webSettings.xml><?xml version="1.0" encoding="utf-8"?>
-<w:webSettings xmlns:r="http://schemas.openxmlformats.org/officeDocument/2006/relationships" xmlns:w="http://schemas.openxmlformats.org/wordprocessingml/2006/main">
-  <w:optimizeForBrowser/>
-</w:webSettings>
 </file>
 
 <file path=word/theme/theme1.xml><?xml version="1.0" encoding="utf-8"?>
@@ -14878,7 +14647,7 @@
 </file>
 
 <file path=customXml/itemProps2.xml><?xml version="1.0" encoding="utf-8"?>
-<ds:datastoreItem xmlns:ds="http://schemas.openxmlformats.org/officeDocument/2006/customXml" ds:itemID="{EEA4079C-43B9-470A-A7BB-28AA937C3C52}">
+<ds:datastoreItem xmlns:ds="http://schemas.openxmlformats.org/officeDocument/2006/customXml" ds:itemID="{B3825EF1-7C72-4FA7-B672-C7D9CAAA62FD}">
   <ds:schemaRefs>
     <ds:schemaRef ds:uri="http://schemas.openxmlformats.org/officeDocument/2006/bibliography"/>
   </ds:schemaRefs>

</xml_diff>

<commit_message>
commit update classe diag
</commit_message>
<xml_diff>
--- a/Rendu/GameDoc/3A_TORENTE_WATHTHUHEWA.docx
+++ b/Rendu/GameDoc/3A_TORENTE_WATHTHUHEWA.docx
@@ -461,7 +461,7 @@
                 </w:rPr>
                 <w:fldChar w:fldCharType="separate"/>
               </w:r>
-              <w:hyperlink w:anchor="_Toc374970694" w:history="1">
+              <w:hyperlink w:anchor="_Toc375519618" w:history="1">
                 <w:r>
                   <w:rPr>
                     <w:rStyle w:val="Lienhypertexte"/>
@@ -501,7 +501,7 @@
                     <w:noProof/>
                     <w:webHidden/>
                   </w:rPr>
-                  <w:instrText xml:space="preserve"> PAGEREF _Toc374970694 \h </w:instrText>
+                  <w:instrText xml:space="preserve"> PAGEREF _Toc375519618 \h </w:instrText>
                 </w:r>
                 <w:r>
                   <w:rPr>
@@ -543,7 +543,7 @@
                   <w:noProof/>
                 </w:rPr>
               </w:pPr>
-              <w:hyperlink w:anchor="_Toc374970695" w:history="1">
+              <w:hyperlink w:anchor="_Toc375519619" w:history="1">
                 <w:r>
                   <w:rPr>
                     <w:rStyle w:val="Lienhypertexte"/>
@@ -583,7 +583,7 @@
                     <w:noProof/>
                     <w:webHidden/>
                   </w:rPr>
-                  <w:instrText xml:space="preserve"> PAGEREF _Toc374970695 \h </w:instrText>
+                  <w:instrText xml:space="preserve"> PAGEREF _Toc375519619 \h </w:instrText>
                 </w:r>
                 <w:r>
                   <w:rPr>
@@ -625,7 +625,7 @@
                   <w:noProof/>
                 </w:rPr>
               </w:pPr>
-              <w:hyperlink w:anchor="_Toc374970696" w:history="1">
+              <w:hyperlink w:anchor="_Toc375519620" w:history="1">
                 <w:r>
                   <w:rPr>
                     <w:rStyle w:val="Lienhypertexte"/>
@@ -665,7 +665,7 @@
                     <w:noProof/>
                     <w:webHidden/>
                   </w:rPr>
-                  <w:instrText xml:space="preserve"> PAGEREF _Toc374970696 \h </w:instrText>
+                  <w:instrText xml:space="preserve"> PAGEREF _Toc375519620 \h </w:instrText>
                 </w:r>
                 <w:r>
                   <w:rPr>
@@ -707,7 +707,7 @@
                   <w:noProof/>
                 </w:rPr>
               </w:pPr>
-              <w:hyperlink w:anchor="_Toc374970697" w:history="1">
+              <w:hyperlink w:anchor="_Toc375519621" w:history="1">
                 <w:r>
                   <w:rPr>
                     <w:rStyle w:val="Lienhypertexte"/>
@@ -747,7 +747,7 @@
                     <w:noProof/>
                     <w:webHidden/>
                   </w:rPr>
-                  <w:instrText xml:space="preserve"> PAGEREF _Toc374970697 \h </w:instrText>
+                  <w:instrText xml:space="preserve"> PAGEREF _Toc375519621 \h </w:instrText>
                 </w:r>
                 <w:r>
                   <w:rPr>
@@ -789,7 +789,7 @@
                   <w:noProof/>
                 </w:rPr>
               </w:pPr>
-              <w:hyperlink w:anchor="_Toc374970698" w:history="1">
+              <w:hyperlink w:anchor="_Toc375519622" w:history="1">
                 <w:r>
                   <w:rPr>
                     <w:rStyle w:val="Lienhypertexte"/>
@@ -829,7 +829,7 @@
                     <w:noProof/>
                     <w:webHidden/>
                   </w:rPr>
-                  <w:instrText xml:space="preserve"> PAGEREF _Toc374970698 \h </w:instrText>
+                  <w:instrText xml:space="preserve"> PAGEREF _Toc375519622 \h </w:instrText>
                 </w:r>
                 <w:r>
                   <w:rPr>
@@ -871,7 +871,7 @@
                   <w:noProof/>
                 </w:rPr>
               </w:pPr>
-              <w:hyperlink w:anchor="_Toc374970699" w:history="1">
+              <w:hyperlink w:anchor="_Toc375519623" w:history="1">
                 <w:r>
                   <w:rPr>
                     <w:rStyle w:val="Lienhypertexte"/>
@@ -911,7 +911,7 @@
                     <w:noProof/>
                     <w:webHidden/>
                   </w:rPr>
-                  <w:instrText xml:space="preserve"> PAGEREF _Toc374970699 \h </w:instrText>
+                  <w:instrText xml:space="preserve"> PAGEREF _Toc375519623 \h </w:instrText>
                 </w:r>
                 <w:r>
                   <w:rPr>
@@ -953,7 +953,7 @@
                   <w:noProof/>
                 </w:rPr>
               </w:pPr>
-              <w:hyperlink w:anchor="_Toc374970700" w:history="1">
+              <w:hyperlink w:anchor="_Toc375519624" w:history="1">
                 <w:r>
                   <w:rPr>
                     <w:rStyle w:val="Lienhypertexte"/>
@@ -993,7 +993,7 @@
                     <w:noProof/>
                     <w:webHidden/>
                   </w:rPr>
-                  <w:instrText xml:space="preserve"> PAGEREF _Toc374970700 \h </w:instrText>
+                  <w:instrText xml:space="preserve"> PAGEREF _Toc375519624 \h </w:instrText>
                 </w:r>
                 <w:r>
                   <w:rPr>
@@ -1035,7 +1035,7 @@
                   <w:noProof/>
                 </w:rPr>
               </w:pPr>
-              <w:hyperlink w:anchor="_Toc374970701" w:history="1">
+              <w:hyperlink w:anchor="_Toc375519625" w:history="1">
                 <w:r>
                   <w:rPr>
                     <w:rStyle w:val="Lienhypertexte"/>
@@ -1075,7 +1075,211 @@
                     <w:noProof/>
                     <w:webHidden/>
                   </w:rPr>
-                  <w:instrText xml:space="preserve"> PAGEREF _Toc374970701 \h </w:instrText>
+                  <w:instrText xml:space="preserve"> PAGEREF _Toc375519625 \h </w:instrText>
+                </w:r>
+                <w:r>
+                  <w:rPr>
+                    <w:noProof/>
+                    <w:webHidden/>
+                  </w:rPr>
+                </w:r>
+                <w:r>
+                  <w:rPr>
+                    <w:noProof/>
+                    <w:webHidden/>
+                  </w:rPr>
+                  <w:fldChar w:fldCharType="separate"/>
+                </w:r>
+                <w:r>
+                  <w:rPr>
+                    <w:noProof/>
+                    <w:webHidden/>
+                  </w:rPr>
+                  <w:t>5</w:t>
+                </w:r>
+                <w:r>
+                  <w:rPr>
+                    <w:noProof/>
+                    <w:webHidden/>
+                  </w:rPr>
+                  <w:fldChar w:fldCharType="end"/>
+                </w:r>
+              </w:hyperlink>
+            </w:p>
+            <w:p>
+              <w:pPr>
+                <w:pStyle w:val="TM2"/>
+                <w:tabs>
+                  <w:tab w:val="right" w:leader="dot" w:pos="9062"/>
+                </w:tabs>
+                <w:rPr>
+                  <w:noProof/>
+                </w:rPr>
+              </w:pPr>
+              <w:hyperlink w:anchor="_Toc375519626" w:history="1">
+                <w:r>
+                  <w:rPr>
+                    <w:rStyle w:val="Lienhypertexte"/>
+                    <w:noProof/>
+                  </w:rPr>
+                  <w:t>Compétences armes</w:t>
+                </w:r>
+                <w:r>
+                  <w:rPr>
+                    <w:noProof/>
+                    <w:webHidden/>
+                  </w:rPr>
+                  <w:tab/>
+                </w:r>
+                <w:r>
+                  <w:rPr>
+                    <w:noProof/>
+                    <w:webHidden/>
+                  </w:rPr>
+                  <w:fldChar w:fldCharType="begin"/>
+                </w:r>
+                <w:r>
+                  <w:rPr>
+                    <w:noProof/>
+                    <w:webHidden/>
+                  </w:rPr>
+                  <w:instrText xml:space="preserve"> PAGEREF _Toc375519626 \h </w:instrText>
+                </w:r>
+                <w:r>
+                  <w:rPr>
+                    <w:noProof/>
+                    <w:webHidden/>
+                  </w:rPr>
+                </w:r>
+                <w:r>
+                  <w:rPr>
+                    <w:noProof/>
+                    <w:webHidden/>
+                  </w:rPr>
+                  <w:fldChar w:fldCharType="separate"/>
+                </w:r>
+                <w:r>
+                  <w:rPr>
+                    <w:noProof/>
+                    <w:webHidden/>
+                  </w:rPr>
+                  <w:t>5</w:t>
+                </w:r>
+                <w:r>
+                  <w:rPr>
+                    <w:noProof/>
+                    <w:webHidden/>
+                  </w:rPr>
+                  <w:fldChar w:fldCharType="end"/>
+                </w:r>
+              </w:hyperlink>
+            </w:p>
+            <w:p>
+              <w:pPr>
+                <w:pStyle w:val="TM2"/>
+                <w:tabs>
+                  <w:tab w:val="right" w:leader="dot" w:pos="9062"/>
+                </w:tabs>
+                <w:rPr>
+                  <w:noProof/>
+                </w:rPr>
+              </w:pPr>
+              <w:hyperlink w:anchor="_Toc375519627" w:history="1">
+                <w:r>
+                  <w:rPr>
+                    <w:rStyle w:val="Lienhypertexte"/>
+                    <w:noProof/>
+                  </w:rPr>
+                  <w:t>Compétence de classe sans arme (par défaut)</w:t>
+                </w:r>
+                <w:r>
+                  <w:rPr>
+                    <w:noProof/>
+                    <w:webHidden/>
+                  </w:rPr>
+                  <w:tab/>
+                </w:r>
+                <w:r>
+                  <w:rPr>
+                    <w:noProof/>
+                    <w:webHidden/>
+                  </w:rPr>
+                  <w:fldChar w:fldCharType="begin"/>
+                </w:r>
+                <w:r>
+                  <w:rPr>
+                    <w:noProof/>
+                    <w:webHidden/>
+                  </w:rPr>
+                  <w:instrText xml:space="preserve"> PAGEREF _Toc375519627 \h </w:instrText>
+                </w:r>
+                <w:r>
+                  <w:rPr>
+                    <w:noProof/>
+                    <w:webHidden/>
+                  </w:rPr>
+                </w:r>
+                <w:r>
+                  <w:rPr>
+                    <w:noProof/>
+                    <w:webHidden/>
+                  </w:rPr>
+                  <w:fldChar w:fldCharType="separate"/>
+                </w:r>
+                <w:r>
+                  <w:rPr>
+                    <w:noProof/>
+                    <w:webHidden/>
+                  </w:rPr>
+                  <w:t>5</w:t>
+                </w:r>
+                <w:r>
+                  <w:rPr>
+                    <w:noProof/>
+                    <w:webHidden/>
+                  </w:rPr>
+                  <w:fldChar w:fldCharType="end"/>
+                </w:r>
+              </w:hyperlink>
+            </w:p>
+            <w:p>
+              <w:pPr>
+                <w:pStyle w:val="TM2"/>
+                <w:tabs>
+                  <w:tab w:val="right" w:leader="dot" w:pos="9062"/>
+                </w:tabs>
+                <w:rPr>
+                  <w:noProof/>
+                </w:rPr>
+              </w:pPr>
+              <w:hyperlink w:anchor="_Toc375519628" w:history="1">
+                <w:r>
+                  <w:rPr>
+                    <w:rStyle w:val="Lienhypertexte"/>
+                    <w:noProof/>
+                  </w:rPr>
+                  <w:t>Compétence de classe en fonction de l’arme</w:t>
+                </w:r>
+                <w:r>
+                  <w:rPr>
+                    <w:noProof/>
+                    <w:webHidden/>
+                  </w:rPr>
+                  <w:tab/>
+                </w:r>
+                <w:r>
+                  <w:rPr>
+                    <w:noProof/>
+                    <w:webHidden/>
+                  </w:rPr>
+                  <w:fldChar w:fldCharType="begin"/>
+                </w:r>
+                <w:r>
+                  <w:rPr>
+                    <w:noProof/>
+                    <w:webHidden/>
+                  </w:rPr>
+                  <w:instrText xml:space="preserve"> PAGEREF _Toc375519628 \h </w:instrText>
                 </w:r>
                 <w:r>
                   <w:rPr>
@@ -1117,7 +1321,7 @@
                   <w:noProof/>
                 </w:rPr>
               </w:pPr>
-              <w:hyperlink w:anchor="_Toc374970702" w:history="1">
+              <w:hyperlink w:anchor="_Toc375519629" w:history="1">
                 <w:r>
                   <w:rPr>
                     <w:rStyle w:val="Lienhypertexte"/>
@@ -1157,7 +1361,7 @@
                     <w:noProof/>
                     <w:webHidden/>
                   </w:rPr>
-                  <w:instrText xml:space="preserve"> PAGEREF _Toc374970702 \h </w:instrText>
+                  <w:instrText xml:space="preserve"> PAGEREF _Toc375519629 \h </w:instrText>
                 </w:r>
                 <w:r>
                   <w:rPr>
@@ -1199,7 +1403,7 @@
                   <w:noProof/>
                 </w:rPr>
               </w:pPr>
-              <w:hyperlink w:anchor="_Toc374970703" w:history="1">
+              <w:hyperlink w:anchor="_Toc375519630" w:history="1">
                 <w:r>
                   <w:rPr>
                     <w:rStyle w:val="Lienhypertexte"/>
@@ -1239,7 +1443,7 @@
                     <w:noProof/>
                     <w:webHidden/>
                   </w:rPr>
-                  <w:instrText xml:space="preserve"> PAGEREF _Toc374970703 \h </w:instrText>
+                  <w:instrText xml:space="preserve"> PAGEREF _Toc375519630 \h </w:instrText>
                 </w:r>
                 <w:r>
                   <w:rPr>
@@ -1281,7 +1485,7 @@
                   <w:noProof/>
                 </w:rPr>
               </w:pPr>
-              <w:hyperlink w:anchor="_Toc374970704" w:history="1">
+              <w:hyperlink w:anchor="_Toc375519631" w:history="1">
                 <w:r>
                   <w:rPr>
                     <w:rStyle w:val="Lienhypertexte"/>
@@ -1321,7 +1525,7 @@
                     <w:noProof/>
                     <w:webHidden/>
                   </w:rPr>
-                  <w:instrText xml:space="preserve"> PAGEREF _Toc374970704 \h </w:instrText>
+                  <w:instrText xml:space="preserve"> PAGEREF _Toc375519631 \h </w:instrText>
                 </w:r>
                 <w:r>
                   <w:rPr>
@@ -1363,7 +1567,7 @@
                   <w:noProof/>
                 </w:rPr>
               </w:pPr>
-              <w:hyperlink w:anchor="_Toc374970705" w:history="1">
+              <w:hyperlink w:anchor="_Toc375519632" w:history="1">
                 <w:r>
                   <w:rPr>
                     <w:rStyle w:val="Lienhypertexte"/>
@@ -1403,7 +1607,7 @@
                     <w:noProof/>
                     <w:webHidden/>
                   </w:rPr>
-                  <w:instrText xml:space="preserve"> PAGEREF _Toc374970705 \h </w:instrText>
+                  <w:instrText xml:space="preserve"> PAGEREF _Toc375519632 \h </w:instrText>
                 </w:r>
                 <w:r>
                   <w:rPr>
@@ -1445,7 +1649,7 @@
                   <w:noProof/>
                 </w:rPr>
               </w:pPr>
-              <w:hyperlink w:anchor="_Toc374970706" w:history="1">
+              <w:hyperlink w:anchor="_Toc375519633" w:history="1">
                 <w:r>
                   <w:rPr>
                     <w:rStyle w:val="Lienhypertexte"/>
@@ -1485,7 +1689,7 @@
                     <w:noProof/>
                     <w:webHidden/>
                   </w:rPr>
-                  <w:instrText xml:space="preserve"> PAGEREF _Toc374970706 \h </w:instrText>
+                  <w:instrText xml:space="preserve"> PAGEREF _Toc375519633 \h </w:instrText>
                 </w:r>
                 <w:r>
                   <w:rPr>
@@ -1527,7 +1731,7 @@
                   <w:noProof/>
                 </w:rPr>
               </w:pPr>
-              <w:hyperlink w:anchor="_Toc374970707" w:history="1">
+              <w:hyperlink w:anchor="_Toc375519634" w:history="1">
                 <w:r>
                   <w:rPr>
                     <w:rStyle w:val="Lienhypertexte"/>
@@ -1567,7 +1771,7 @@
                     <w:noProof/>
                     <w:webHidden/>
                   </w:rPr>
-                  <w:instrText xml:space="preserve"> PAGEREF _Toc374970707 \h </w:instrText>
+                  <w:instrText xml:space="preserve"> PAGEREF _Toc375519634 \h </w:instrText>
                 </w:r>
                 <w:r>
                   <w:rPr>
@@ -1609,7 +1813,7 @@
                   <w:noProof/>
                 </w:rPr>
               </w:pPr>
-              <w:hyperlink w:anchor="_Toc374970708" w:history="1">
+              <w:hyperlink w:anchor="_Toc375519635" w:history="1">
                 <w:r>
                   <w:rPr>
                     <w:rStyle w:val="Lienhypertexte"/>
@@ -1649,7 +1853,7 @@
                     <w:noProof/>
                     <w:webHidden/>
                   </w:rPr>
-                  <w:instrText xml:space="preserve"> PAGEREF _Toc374970708 \h </w:instrText>
+                  <w:instrText xml:space="preserve"> PAGEREF _Toc375519635 \h </w:instrText>
                 </w:r>
                 <w:r>
                   <w:rPr>
@@ -1691,7 +1895,7 @@
                   <w:noProof/>
                 </w:rPr>
               </w:pPr>
-              <w:hyperlink w:anchor="_Toc374970709" w:history="1">
+              <w:hyperlink w:anchor="_Toc375519636" w:history="1">
                 <w:r>
                   <w:rPr>
                     <w:rStyle w:val="Lienhypertexte"/>
@@ -1731,7 +1935,7 @@
                     <w:noProof/>
                     <w:webHidden/>
                   </w:rPr>
-                  <w:instrText xml:space="preserve"> PAGEREF _Toc374970709 \h </w:instrText>
+                  <w:instrText xml:space="preserve"> PAGEREF _Toc375519636 \h </w:instrText>
                 </w:r>
                 <w:r>
                   <w:rPr>
@@ -1773,7 +1977,7 @@
                   <w:noProof/>
                 </w:rPr>
               </w:pPr>
-              <w:hyperlink w:anchor="_Toc374970710" w:history="1">
+              <w:hyperlink w:anchor="_Toc375519637" w:history="1">
                 <w:r>
                   <w:rPr>
                     <w:rStyle w:val="Lienhypertexte"/>
@@ -1813,7 +2017,7 @@
                     <w:noProof/>
                     <w:webHidden/>
                   </w:rPr>
-                  <w:instrText xml:space="preserve"> PAGEREF _Toc374970710 \h </w:instrText>
+                  <w:instrText xml:space="preserve"> PAGEREF _Toc375519637 \h </w:instrText>
                 </w:r>
                 <w:r>
                   <w:rPr>
@@ -1833,7 +2037,7 @@
                     <w:noProof/>
                     <w:webHidden/>
                   </w:rPr>
-                  <w:t>8</w:t>
+                  <w:t>7</w:t>
                 </w:r>
                 <w:r>
                   <w:rPr>
@@ -1855,7 +2059,7 @@
                   <w:noProof/>
                 </w:rPr>
               </w:pPr>
-              <w:hyperlink w:anchor="_Toc374970711" w:history="1">
+              <w:hyperlink w:anchor="_Toc375519638" w:history="1">
                 <w:r>
                   <w:rPr>
                     <w:rStyle w:val="Lienhypertexte"/>
@@ -1874,7 +2078,7 @@
                     <w:rStyle w:val="Lienhypertexte"/>
                     <w:noProof/>
                   </w:rPr>
-                  <w:t>User case du menu</w:t>
+                  <w:t>Use case du menu</w:t>
                 </w:r>
                 <w:r>
                   <w:rPr>
@@ -1895,7 +2099,7 @@
                     <w:noProof/>
                     <w:webHidden/>
                   </w:rPr>
-                  <w:instrText xml:space="preserve"> PAGEREF _Toc374970711 \h </w:instrText>
+                  <w:instrText xml:space="preserve"> PAGEREF _Toc375519638 \h </w:instrText>
                 </w:r>
                 <w:r>
                   <w:rPr>
@@ -1915,7 +2119,7 @@
                     <w:noProof/>
                     <w:webHidden/>
                   </w:rPr>
-                  <w:t>9</w:t>
+                  <w:t>8</w:t>
                 </w:r>
                 <w:r>
                   <w:rPr>
@@ -1937,7 +2141,7 @@
                   <w:noProof/>
                 </w:rPr>
               </w:pPr>
-              <w:hyperlink w:anchor="_Toc374970712" w:history="1">
+              <w:hyperlink w:anchor="_Toc375519639" w:history="1">
                 <w:r>
                   <w:rPr>
                     <w:rStyle w:val="Lienhypertexte"/>
@@ -1956,7 +2160,7 @@
                     <w:rStyle w:val="Lienhypertexte"/>
                     <w:noProof/>
                   </w:rPr>
-                  <w:t>Interface</w:t>
+                  <w:t>Use case Survivant</w:t>
                 </w:r>
                 <w:r>
                   <w:rPr>
@@ -1977,7 +2181,7 @@
                     <w:noProof/>
                     <w:webHidden/>
                   </w:rPr>
-                  <w:instrText xml:space="preserve"> PAGEREF _Toc374970712 \h </w:instrText>
+                  <w:instrText xml:space="preserve"> PAGEREF _Toc375519639 \h </w:instrText>
                 </w:r>
                 <w:r>
                   <w:rPr>
@@ -2019,12 +2223,176 @@
                   <w:noProof/>
                 </w:rPr>
               </w:pPr>
-              <w:hyperlink w:anchor="_Toc374970713" w:history="1">
+              <w:hyperlink w:anchor="_Toc375519640" w:history="1">
                 <w:r>
                   <w:rPr>
                     <w:rStyle w:val="Lienhypertexte"/>
                     <w:noProof/>
                   </w:rPr>
+                  <w:t>v.</w:t>
+                </w:r>
+                <w:r>
+                  <w:rPr>
+                    <w:noProof/>
+                  </w:rPr>
+                  <w:tab/>
+                </w:r>
+                <w:r>
+                  <w:rPr>
+                    <w:rStyle w:val="Lienhypertexte"/>
+                    <w:noProof/>
+                  </w:rPr>
+                  <w:t>Use case Zombie</w:t>
+                </w:r>
+                <w:r>
+                  <w:rPr>
+                    <w:noProof/>
+                    <w:webHidden/>
+                  </w:rPr>
+                  <w:tab/>
+                </w:r>
+                <w:r>
+                  <w:rPr>
+                    <w:noProof/>
+                    <w:webHidden/>
+                  </w:rPr>
+                  <w:fldChar w:fldCharType="begin"/>
+                </w:r>
+                <w:r>
+                  <w:rPr>
+                    <w:noProof/>
+                    <w:webHidden/>
+                  </w:rPr>
+                  <w:instrText xml:space="preserve"> PAGEREF _Toc375519640 \h </w:instrText>
+                </w:r>
+                <w:r>
+                  <w:rPr>
+                    <w:noProof/>
+                    <w:webHidden/>
+                  </w:rPr>
+                </w:r>
+                <w:r>
+                  <w:rPr>
+                    <w:noProof/>
+                    <w:webHidden/>
+                  </w:rPr>
+                  <w:fldChar w:fldCharType="separate"/>
+                </w:r>
+                <w:r>
+                  <w:rPr>
+                    <w:noProof/>
+                    <w:webHidden/>
+                  </w:rPr>
+                  <w:t>9</w:t>
+                </w:r>
+                <w:r>
+                  <w:rPr>
+                    <w:noProof/>
+                    <w:webHidden/>
+                  </w:rPr>
+                  <w:fldChar w:fldCharType="end"/>
+                </w:r>
+              </w:hyperlink>
+            </w:p>
+            <w:p>
+              <w:pPr>
+                <w:pStyle w:val="TM2"/>
+                <w:tabs>
+                  <w:tab w:val="left" w:pos="660"/>
+                  <w:tab w:val="right" w:leader="dot" w:pos="9062"/>
+                </w:tabs>
+                <w:rPr>
+                  <w:noProof/>
+                </w:rPr>
+              </w:pPr>
+              <w:hyperlink w:anchor="_Toc375519641" w:history="1">
+                <w:r>
+                  <w:rPr>
+                    <w:rStyle w:val="Lienhypertexte"/>
+                    <w:noProof/>
+                  </w:rPr>
+                  <w:t>vi.</w:t>
+                </w:r>
+                <w:r>
+                  <w:rPr>
+                    <w:noProof/>
+                  </w:rPr>
+                  <w:tab/>
+                </w:r>
+                <w:r>
+                  <w:rPr>
+                    <w:rStyle w:val="Lienhypertexte"/>
+                    <w:noProof/>
+                  </w:rPr>
+                  <w:t>Interface</w:t>
+                </w:r>
+                <w:r>
+                  <w:rPr>
+                    <w:noProof/>
+                    <w:webHidden/>
+                  </w:rPr>
+                  <w:tab/>
+                </w:r>
+                <w:r>
+                  <w:rPr>
+                    <w:noProof/>
+                    <w:webHidden/>
+                  </w:rPr>
+                  <w:fldChar w:fldCharType="begin"/>
+                </w:r>
+                <w:r>
+                  <w:rPr>
+                    <w:noProof/>
+                    <w:webHidden/>
+                  </w:rPr>
+                  <w:instrText xml:space="preserve"> PAGEREF _Toc375519641 \h </w:instrText>
+                </w:r>
+                <w:r>
+                  <w:rPr>
+                    <w:noProof/>
+                    <w:webHidden/>
+                  </w:rPr>
+                </w:r>
+                <w:r>
+                  <w:rPr>
+                    <w:noProof/>
+                    <w:webHidden/>
+                  </w:rPr>
+                  <w:fldChar w:fldCharType="separate"/>
+                </w:r>
+                <w:r>
+                  <w:rPr>
+                    <w:noProof/>
+                    <w:webHidden/>
+                  </w:rPr>
+                  <w:t>10</w:t>
+                </w:r>
+                <w:r>
+                  <w:rPr>
+                    <w:noProof/>
+                    <w:webHidden/>
+                  </w:rPr>
+                  <w:fldChar w:fldCharType="end"/>
+                </w:r>
+              </w:hyperlink>
+            </w:p>
+            <w:p>
+              <w:pPr>
+                <w:pStyle w:val="TM2"/>
+                <w:tabs>
+                  <w:tab w:val="left" w:pos="660"/>
+                  <w:tab w:val="right" w:leader="dot" w:pos="9062"/>
+                </w:tabs>
+                <w:rPr>
+                  <w:noProof/>
+                </w:rPr>
+              </w:pPr>
+              <w:hyperlink w:anchor="_Toc375519642" w:history="1">
+                <w:r>
+                  <w:rPr>
+                    <w:rStyle w:val="Lienhypertexte"/>
+                    <w:noProof/>
+                  </w:rPr>
                   <w:t>b.</w:t>
                 </w:r>
                 <w:r>
@@ -2059,7 +2427,7 @@
                     <w:noProof/>
                     <w:webHidden/>
                   </w:rPr>
-                  <w:instrText xml:space="preserve"> PAGEREF _Toc374970713 \h </w:instrText>
+                  <w:instrText xml:space="preserve"> PAGEREF _Toc375519642 \h </w:instrText>
                 </w:r>
                 <w:r>
                   <w:rPr>
@@ -2079,7 +2447,7 @@
                     <w:noProof/>
                     <w:webHidden/>
                   </w:rPr>
-                  <w:t>13</w:t>
+                  <w:t>14</w:t>
                 </w:r>
                 <w:r>
                   <w:rPr>
@@ -2101,7 +2469,7 @@
                   <w:noProof/>
                 </w:rPr>
               </w:pPr>
-              <w:hyperlink w:anchor="_Toc374970714" w:history="1">
+              <w:hyperlink w:anchor="_Toc375519643" w:history="1">
                 <w:r>
                   <w:rPr>
                     <w:rStyle w:val="Lienhypertexte"/>
@@ -2141,7 +2509,7 @@
                     <w:noProof/>
                     <w:webHidden/>
                   </w:rPr>
-                  <w:instrText xml:space="preserve"> PAGEREF _Toc374970714 \h </w:instrText>
+                  <w:instrText xml:space="preserve"> PAGEREF _Toc375519643 \h </w:instrText>
                 </w:r>
                 <w:r>
                   <w:rPr>
@@ -2161,7 +2529,7 @@
                     <w:noProof/>
                     <w:webHidden/>
                   </w:rPr>
-                  <w:t>13</w:t>
+                  <w:t>14</w:t>
                 </w:r>
                 <w:r>
                   <w:rPr>
@@ -2183,7 +2551,7 @@
                   <w:noProof/>
                 </w:rPr>
               </w:pPr>
-              <w:hyperlink w:anchor="_Toc374970715" w:history="1">
+              <w:hyperlink w:anchor="_Toc375519644" w:history="1">
                 <w:r>
                   <w:rPr>
                     <w:rStyle w:val="Lienhypertexte"/>
@@ -2223,7 +2591,7 @@
                     <w:noProof/>
                     <w:webHidden/>
                   </w:rPr>
-                  <w:instrText xml:space="preserve"> PAGEREF _Toc374970715 \h </w:instrText>
+                  <w:instrText xml:space="preserve"> PAGEREF _Toc375519644 \h </w:instrText>
                 </w:r>
                 <w:r>
                   <w:rPr>
@@ -2243,7 +2611,7 @@
                     <w:noProof/>
                     <w:webHidden/>
                   </w:rPr>
-                  <w:t>14</w:t>
+                  <w:t>15</w:t>
                 </w:r>
                 <w:r>
                   <w:rPr>
@@ -2265,7 +2633,7 @@
                   <w:noProof/>
                 </w:rPr>
               </w:pPr>
-              <w:hyperlink w:anchor="_Toc374970716" w:history="1">
+              <w:hyperlink w:anchor="_Toc375519645" w:history="1">
                 <w:r>
                   <w:rPr>
                     <w:rStyle w:val="Lienhypertexte"/>
@@ -2305,7 +2673,7 @@
                     <w:noProof/>
                     <w:webHidden/>
                   </w:rPr>
-                  <w:instrText xml:space="preserve"> PAGEREF _Toc374970716 \h </w:instrText>
+                  <w:instrText xml:space="preserve"> PAGEREF _Toc375519645 \h </w:instrText>
                 </w:r>
                 <w:r>
                   <w:rPr>
@@ -2325,7 +2693,7 @@
                     <w:noProof/>
                     <w:webHidden/>
                   </w:rPr>
-                  <w:t>15</w:t>
+                  <w:t>16</w:t>
                 </w:r>
                 <w:r>
                   <w:rPr>
@@ -2347,7 +2715,7 @@
                   <w:noProof/>
                 </w:rPr>
               </w:pPr>
-              <w:hyperlink w:anchor="_Toc374970717" w:history="1">
+              <w:hyperlink w:anchor="_Toc375519646" w:history="1">
                 <w:r>
                   <w:rPr>
                     <w:rStyle w:val="Lienhypertexte"/>
@@ -2387,7 +2755,7 @@
                     <w:noProof/>
                     <w:webHidden/>
                   </w:rPr>
-                  <w:instrText xml:space="preserve"> PAGEREF _Toc374970717 \h </w:instrText>
+                  <w:instrText xml:space="preserve"> PAGEREF _Toc375519646 \h </w:instrText>
                 </w:r>
                 <w:r>
                   <w:rPr>
@@ -2407,7 +2775,813 @@
                     <w:noProof/>
                     <w:webHidden/>
                   </w:rPr>
-                  <w:t>16</w:t>
+                  <w:t>17</w:t>
+                </w:r>
+                <w:r>
+                  <w:rPr>
+                    <w:noProof/>
+                    <w:webHidden/>
+                  </w:rPr>
+                  <w:fldChar w:fldCharType="end"/>
+                </w:r>
+              </w:hyperlink>
+            </w:p>
+            <w:p>
+              <w:pPr>
+                <w:pStyle w:val="TM1"/>
+                <w:tabs>
+                  <w:tab w:val="right" w:leader="dot" w:pos="9062"/>
+                </w:tabs>
+                <w:rPr>
+                  <w:noProof/>
+                </w:rPr>
+              </w:pPr>
+              <w:hyperlink w:anchor="_Toc375519647" w:history="1">
+                <w:r>
+                  <w:rPr>
+                    <w:rStyle w:val="Lienhypertexte"/>
+                    <w:noProof/>
+                  </w:rPr>
+                  <w:t>Diagramme activité</w:t>
+                </w:r>
+                <w:r>
+                  <w:rPr>
+                    <w:noProof/>
+                    <w:webHidden/>
+                  </w:rPr>
+                  <w:tab/>
+                </w:r>
+                <w:r>
+                  <w:rPr>
+                    <w:noProof/>
+                    <w:webHidden/>
+                  </w:rPr>
+                  <w:fldChar w:fldCharType="begin"/>
+                </w:r>
+                <w:r>
+                  <w:rPr>
+                    <w:noProof/>
+                    <w:webHidden/>
+                  </w:rPr>
+                  <w:instrText xml:space="preserve"> PAGEREF _Toc375519647 \h </w:instrText>
+                </w:r>
+                <w:r>
+                  <w:rPr>
+                    <w:noProof/>
+                    <w:webHidden/>
+                  </w:rPr>
+                </w:r>
+                <w:r>
+                  <w:rPr>
+                    <w:noProof/>
+                    <w:webHidden/>
+                  </w:rPr>
+                  <w:fldChar w:fldCharType="separate"/>
+                </w:r>
+                <w:r>
+                  <w:rPr>
+                    <w:noProof/>
+                    <w:webHidden/>
+                  </w:rPr>
+                  <w:t>18</w:t>
+                </w:r>
+                <w:r>
+                  <w:rPr>
+                    <w:noProof/>
+                    <w:webHidden/>
+                  </w:rPr>
+                  <w:fldChar w:fldCharType="end"/>
+                </w:r>
+              </w:hyperlink>
+            </w:p>
+            <w:p>
+              <w:pPr>
+                <w:pStyle w:val="TM2"/>
+                <w:tabs>
+                  <w:tab w:val="left" w:pos="660"/>
+                  <w:tab w:val="right" w:leader="dot" w:pos="9062"/>
+                </w:tabs>
+                <w:rPr>
+                  <w:noProof/>
+                </w:rPr>
+              </w:pPr>
+              <w:hyperlink w:anchor="_Toc375519648" w:history="1">
+                <w:r>
+                  <w:rPr>
+                    <w:rStyle w:val="Lienhypertexte"/>
+                    <w:noProof/>
+                  </w:rPr>
+                  <w:t>d.</w:t>
+                </w:r>
+                <w:r>
+                  <w:rPr>
+                    <w:noProof/>
+                  </w:rPr>
+                  <w:tab/>
+                </w:r>
+                <w:r>
+                  <w:rPr>
+                    <w:rStyle w:val="Lienhypertexte"/>
+                    <w:noProof/>
+                  </w:rPr>
+                  <w:t>Pendant la navigation dans les menus</w:t>
+                </w:r>
+                <w:r>
+                  <w:rPr>
+                    <w:noProof/>
+                    <w:webHidden/>
+                  </w:rPr>
+                  <w:tab/>
+                </w:r>
+                <w:r>
+                  <w:rPr>
+                    <w:noProof/>
+                    <w:webHidden/>
+                  </w:rPr>
+                  <w:fldChar w:fldCharType="begin"/>
+                </w:r>
+                <w:r>
+                  <w:rPr>
+                    <w:noProof/>
+                    <w:webHidden/>
+                  </w:rPr>
+                  <w:instrText xml:space="preserve"> PAGEREF _Toc375519648 \h </w:instrText>
+                </w:r>
+                <w:r>
+                  <w:rPr>
+                    <w:noProof/>
+                    <w:webHidden/>
+                  </w:rPr>
+                </w:r>
+                <w:r>
+                  <w:rPr>
+                    <w:noProof/>
+                    <w:webHidden/>
+                  </w:rPr>
+                  <w:fldChar w:fldCharType="separate"/>
+                </w:r>
+                <w:r>
+                  <w:rPr>
+                    <w:noProof/>
+                    <w:webHidden/>
+                  </w:rPr>
+                  <w:t>18</w:t>
+                </w:r>
+                <w:r>
+                  <w:rPr>
+                    <w:noProof/>
+                    <w:webHidden/>
+                  </w:rPr>
+                  <w:fldChar w:fldCharType="end"/>
+                </w:r>
+              </w:hyperlink>
+            </w:p>
+            <w:p>
+              <w:pPr>
+                <w:pStyle w:val="TM2"/>
+                <w:tabs>
+                  <w:tab w:val="left" w:pos="660"/>
+                  <w:tab w:val="right" w:leader="dot" w:pos="9062"/>
+                </w:tabs>
+                <w:rPr>
+                  <w:noProof/>
+                </w:rPr>
+              </w:pPr>
+              <w:hyperlink w:anchor="_Toc375519649" w:history="1">
+                <w:r>
+                  <w:rPr>
+                    <w:rStyle w:val="Lienhypertexte"/>
+                    <w:noProof/>
+                  </w:rPr>
+                  <w:t>e.</w:t>
+                </w:r>
+                <w:r>
+                  <w:rPr>
+                    <w:noProof/>
+                  </w:rPr>
+                  <w:tab/>
+                </w:r>
+                <w:r>
+                  <w:rPr>
+                    <w:rStyle w:val="Lienhypertexte"/>
+                    <w:noProof/>
+                  </w:rPr>
+                  <w:t>Pendant un partie</w:t>
+                </w:r>
+                <w:r>
+                  <w:rPr>
+                    <w:noProof/>
+                    <w:webHidden/>
+                  </w:rPr>
+                  <w:tab/>
+                </w:r>
+                <w:r>
+                  <w:rPr>
+                    <w:noProof/>
+                    <w:webHidden/>
+                  </w:rPr>
+                  <w:fldChar w:fldCharType="begin"/>
+                </w:r>
+                <w:r>
+                  <w:rPr>
+                    <w:noProof/>
+                    <w:webHidden/>
+                  </w:rPr>
+                  <w:instrText xml:space="preserve"> PAGEREF _Toc375519649 \h </w:instrText>
+                </w:r>
+                <w:r>
+                  <w:rPr>
+                    <w:noProof/>
+                    <w:webHidden/>
+                  </w:rPr>
+                </w:r>
+                <w:r>
+                  <w:rPr>
+                    <w:noProof/>
+                    <w:webHidden/>
+                  </w:rPr>
+                  <w:fldChar w:fldCharType="separate"/>
+                </w:r>
+                <w:r>
+                  <w:rPr>
+                    <w:noProof/>
+                    <w:webHidden/>
+                  </w:rPr>
+                  <w:t>19</w:t>
+                </w:r>
+                <w:r>
+                  <w:rPr>
+                    <w:noProof/>
+                    <w:webHidden/>
+                  </w:rPr>
+                  <w:fldChar w:fldCharType="end"/>
+                </w:r>
+              </w:hyperlink>
+            </w:p>
+            <w:p>
+              <w:pPr>
+                <w:pStyle w:val="TM3"/>
+                <w:tabs>
+                  <w:tab w:val="left" w:pos="880"/>
+                  <w:tab w:val="right" w:leader="dot" w:pos="9062"/>
+                </w:tabs>
+                <w:rPr>
+                  <w:noProof/>
+                </w:rPr>
+              </w:pPr>
+              <w:hyperlink w:anchor="_Toc375519650" w:history="1">
+                <w:r>
+                  <w:rPr>
+                    <w:rStyle w:val="Lienhypertexte"/>
+                    <w:noProof/>
+                  </w:rPr>
+                  <w:t>i.</w:t>
+                </w:r>
+                <w:r>
+                  <w:rPr>
+                    <w:noProof/>
+                  </w:rPr>
+                  <w:tab/>
+                </w:r>
+                <w:r>
+                  <w:rPr>
+                    <w:rStyle w:val="Lienhypertexte"/>
+                    <w:noProof/>
+                  </w:rPr>
+                  <w:t>Partie</w:t>
+                </w:r>
+                <w:r>
+                  <w:rPr>
+                    <w:noProof/>
+                    <w:webHidden/>
+                  </w:rPr>
+                  <w:tab/>
+                </w:r>
+                <w:r>
+                  <w:rPr>
+                    <w:noProof/>
+                    <w:webHidden/>
+                  </w:rPr>
+                  <w:fldChar w:fldCharType="begin"/>
+                </w:r>
+                <w:r>
+                  <w:rPr>
+                    <w:noProof/>
+                    <w:webHidden/>
+                  </w:rPr>
+                  <w:instrText xml:space="preserve"> PAGEREF _Toc375519650 \h </w:instrText>
+                </w:r>
+                <w:r>
+                  <w:rPr>
+                    <w:noProof/>
+                    <w:webHidden/>
+                  </w:rPr>
+                </w:r>
+                <w:r>
+                  <w:rPr>
+                    <w:noProof/>
+                    <w:webHidden/>
+                  </w:rPr>
+                  <w:fldChar w:fldCharType="separate"/>
+                </w:r>
+                <w:r>
+                  <w:rPr>
+                    <w:noProof/>
+                    <w:webHidden/>
+                  </w:rPr>
+                  <w:t>19</w:t>
+                </w:r>
+                <w:r>
+                  <w:rPr>
+                    <w:noProof/>
+                    <w:webHidden/>
+                  </w:rPr>
+                  <w:fldChar w:fldCharType="end"/>
+                </w:r>
+              </w:hyperlink>
+            </w:p>
+            <w:p>
+              <w:pPr>
+                <w:pStyle w:val="TM3"/>
+                <w:tabs>
+                  <w:tab w:val="left" w:pos="880"/>
+                  <w:tab w:val="right" w:leader="dot" w:pos="9062"/>
+                </w:tabs>
+                <w:rPr>
+                  <w:noProof/>
+                </w:rPr>
+              </w:pPr>
+              <w:hyperlink w:anchor="_Toc375519651" w:history="1">
+                <w:r>
+                  <w:rPr>
+                    <w:rStyle w:val="Lienhypertexte"/>
+                    <w:noProof/>
+                  </w:rPr>
+                  <w:t>ii.</w:t>
+                </w:r>
+                <w:r>
+                  <w:rPr>
+                    <w:noProof/>
+                  </w:rPr>
+                  <w:tab/>
+                </w:r>
+                <w:r>
+                  <w:rPr>
+                    <w:rStyle w:val="Lienhypertexte"/>
+                    <w:noProof/>
+                  </w:rPr>
+                  <w:t>Joueur Zombie</w:t>
+                </w:r>
+                <w:r>
+                  <w:rPr>
+                    <w:noProof/>
+                    <w:webHidden/>
+                  </w:rPr>
+                  <w:tab/>
+                </w:r>
+                <w:r>
+                  <w:rPr>
+                    <w:noProof/>
+                    <w:webHidden/>
+                  </w:rPr>
+                  <w:fldChar w:fldCharType="begin"/>
+                </w:r>
+                <w:r>
+                  <w:rPr>
+                    <w:noProof/>
+                    <w:webHidden/>
+                  </w:rPr>
+                  <w:instrText xml:space="preserve"> PAGEREF _Toc375519651 \h </w:instrText>
+                </w:r>
+                <w:r>
+                  <w:rPr>
+                    <w:noProof/>
+                    <w:webHidden/>
+                  </w:rPr>
+                </w:r>
+                <w:r>
+                  <w:rPr>
+                    <w:noProof/>
+                    <w:webHidden/>
+                  </w:rPr>
+                  <w:fldChar w:fldCharType="separate"/>
+                </w:r>
+                <w:r>
+                  <w:rPr>
+                    <w:noProof/>
+                    <w:webHidden/>
+                  </w:rPr>
+                  <w:t>20</w:t>
+                </w:r>
+                <w:r>
+                  <w:rPr>
+                    <w:noProof/>
+                    <w:webHidden/>
+                  </w:rPr>
+                  <w:fldChar w:fldCharType="end"/>
+                </w:r>
+              </w:hyperlink>
+            </w:p>
+            <w:p>
+              <w:pPr>
+                <w:pStyle w:val="TM3"/>
+                <w:tabs>
+                  <w:tab w:val="left" w:pos="880"/>
+                  <w:tab w:val="right" w:leader="dot" w:pos="9062"/>
+                </w:tabs>
+                <w:rPr>
+                  <w:noProof/>
+                </w:rPr>
+              </w:pPr>
+              <w:hyperlink w:anchor="_Toc375519652" w:history="1">
+                <w:r>
+                  <w:rPr>
+                    <w:rStyle w:val="Lienhypertexte"/>
+                    <w:noProof/>
+                  </w:rPr>
+                  <w:t>iii.</w:t>
+                </w:r>
+                <w:r>
+                  <w:rPr>
+                    <w:noProof/>
+                  </w:rPr>
+                  <w:tab/>
+                </w:r>
+                <w:r>
+                  <w:rPr>
+                    <w:rStyle w:val="Lienhypertexte"/>
+                    <w:noProof/>
+                  </w:rPr>
+                  <w:t>Joueur Survivant</w:t>
+                </w:r>
+                <w:r>
+                  <w:rPr>
+                    <w:noProof/>
+                    <w:webHidden/>
+                  </w:rPr>
+                  <w:tab/>
+                </w:r>
+                <w:r>
+                  <w:rPr>
+                    <w:noProof/>
+                    <w:webHidden/>
+                  </w:rPr>
+                  <w:fldChar w:fldCharType="begin"/>
+                </w:r>
+                <w:r>
+                  <w:rPr>
+                    <w:noProof/>
+                    <w:webHidden/>
+                  </w:rPr>
+                  <w:instrText xml:space="preserve"> PAGEREF _Toc375519652 \h </w:instrText>
+                </w:r>
+                <w:r>
+                  <w:rPr>
+                    <w:noProof/>
+                    <w:webHidden/>
+                  </w:rPr>
+                </w:r>
+                <w:r>
+                  <w:rPr>
+                    <w:noProof/>
+                    <w:webHidden/>
+                  </w:rPr>
+                  <w:fldChar w:fldCharType="separate"/>
+                </w:r>
+                <w:r>
+                  <w:rPr>
+                    <w:noProof/>
+                    <w:webHidden/>
+                  </w:rPr>
+                  <w:t>21</w:t>
+                </w:r>
+                <w:r>
+                  <w:rPr>
+                    <w:noProof/>
+                    <w:webHidden/>
+                  </w:rPr>
+                  <w:fldChar w:fldCharType="end"/>
+                </w:r>
+              </w:hyperlink>
+            </w:p>
+            <w:p>
+              <w:pPr>
+                <w:pStyle w:val="TM3"/>
+                <w:tabs>
+                  <w:tab w:val="left" w:pos="880"/>
+                  <w:tab w:val="right" w:leader="dot" w:pos="9062"/>
+                </w:tabs>
+                <w:rPr>
+                  <w:noProof/>
+                </w:rPr>
+              </w:pPr>
+              <w:hyperlink w:anchor="_Toc375519653" w:history="1">
+                <w:r>
+                  <w:rPr>
+                    <w:rStyle w:val="Lienhypertexte"/>
+                    <w:noProof/>
+                  </w:rPr>
+                  <w:t>iv.</w:t>
+                </w:r>
+                <w:r>
+                  <w:rPr>
+                    <w:noProof/>
+                  </w:rPr>
+                  <w:tab/>
+                </w:r>
+                <w:r>
+                  <w:rPr>
+                    <w:rStyle w:val="Lienhypertexte"/>
+                    <w:noProof/>
+                  </w:rPr>
+                  <w:t>Attaque</w:t>
+                </w:r>
+                <w:r>
+                  <w:rPr>
+                    <w:noProof/>
+                    <w:webHidden/>
+                  </w:rPr>
+                  <w:tab/>
+                </w:r>
+                <w:r>
+                  <w:rPr>
+                    <w:noProof/>
+                    <w:webHidden/>
+                  </w:rPr>
+                  <w:fldChar w:fldCharType="begin"/>
+                </w:r>
+                <w:r>
+                  <w:rPr>
+                    <w:noProof/>
+                    <w:webHidden/>
+                  </w:rPr>
+                  <w:instrText xml:space="preserve"> PAGEREF _Toc375519653 \h </w:instrText>
+                </w:r>
+                <w:r>
+                  <w:rPr>
+                    <w:noProof/>
+                    <w:webHidden/>
+                  </w:rPr>
+                </w:r>
+                <w:r>
+                  <w:rPr>
+                    <w:noProof/>
+                    <w:webHidden/>
+                  </w:rPr>
+                  <w:fldChar w:fldCharType="separate"/>
+                </w:r>
+                <w:r>
+                  <w:rPr>
+                    <w:noProof/>
+                    <w:webHidden/>
+                  </w:rPr>
+                  <w:t>22</w:t>
+                </w:r>
+                <w:r>
+                  <w:rPr>
+                    <w:noProof/>
+                    <w:webHidden/>
+                  </w:rPr>
+                  <w:fldChar w:fldCharType="end"/>
+                </w:r>
+              </w:hyperlink>
+            </w:p>
+            <w:p>
+              <w:pPr>
+                <w:pStyle w:val="TM3"/>
+                <w:tabs>
+                  <w:tab w:val="left" w:pos="880"/>
+                  <w:tab w:val="right" w:leader="dot" w:pos="9062"/>
+                </w:tabs>
+                <w:rPr>
+                  <w:noProof/>
+                </w:rPr>
+              </w:pPr>
+              <w:hyperlink w:anchor="_Toc375519654" w:history="1">
+                <w:r>
+                  <w:rPr>
+                    <w:rStyle w:val="Lienhypertexte"/>
+                    <w:noProof/>
+                  </w:rPr>
+                  <w:t>v.</w:t>
+                </w:r>
+                <w:r>
+                  <w:rPr>
+                    <w:noProof/>
+                  </w:rPr>
+                  <w:tab/>
+                </w:r>
+                <w:r>
+                  <w:rPr>
+                    <w:rStyle w:val="Lienhypertexte"/>
+                    <w:noProof/>
+                  </w:rPr>
+                  <w:t>Déplacement</w:t>
+                </w:r>
+                <w:r>
+                  <w:rPr>
+                    <w:noProof/>
+                    <w:webHidden/>
+                  </w:rPr>
+                  <w:tab/>
+                </w:r>
+                <w:r>
+                  <w:rPr>
+                    <w:noProof/>
+                    <w:webHidden/>
+                  </w:rPr>
+                  <w:fldChar w:fldCharType="begin"/>
+                </w:r>
+                <w:r>
+                  <w:rPr>
+                    <w:noProof/>
+                    <w:webHidden/>
+                  </w:rPr>
+                  <w:instrText xml:space="preserve"> PAGEREF _Toc375519654 \h </w:instrText>
+                </w:r>
+                <w:r>
+                  <w:rPr>
+                    <w:noProof/>
+                    <w:webHidden/>
+                  </w:rPr>
+                </w:r>
+                <w:r>
+                  <w:rPr>
+                    <w:noProof/>
+                    <w:webHidden/>
+                  </w:rPr>
+                  <w:fldChar w:fldCharType="separate"/>
+                </w:r>
+                <w:r>
+                  <w:rPr>
+                    <w:noProof/>
+                    <w:webHidden/>
+                  </w:rPr>
+                  <w:t>23</w:t>
+                </w:r>
+                <w:r>
+                  <w:rPr>
+                    <w:noProof/>
+                    <w:webHidden/>
+                  </w:rPr>
+                  <w:fldChar w:fldCharType="end"/>
+                </w:r>
+              </w:hyperlink>
+            </w:p>
+            <w:p>
+              <w:pPr>
+                <w:pStyle w:val="TM3"/>
+                <w:tabs>
+                  <w:tab w:val="left" w:pos="880"/>
+                  <w:tab w:val="right" w:leader="dot" w:pos="9062"/>
+                </w:tabs>
+                <w:rPr>
+                  <w:noProof/>
+                </w:rPr>
+              </w:pPr>
+              <w:hyperlink w:anchor="_Toc375519655" w:history="1">
+                <w:r>
+                  <w:rPr>
+                    <w:rStyle w:val="Lienhypertexte"/>
+                    <w:noProof/>
+                  </w:rPr>
+                  <w:t>vi.</w:t>
+                </w:r>
+                <w:r>
+                  <w:rPr>
+                    <w:noProof/>
+                  </w:rPr>
+                  <w:tab/>
+                </w:r>
+                <w:r>
+                  <w:rPr>
+                    <w:rStyle w:val="Lienhypertexte"/>
+                    <w:noProof/>
+                  </w:rPr>
+                  <w:t>Objet</w:t>
+                </w:r>
+                <w:r>
+                  <w:rPr>
+                    <w:noProof/>
+                    <w:webHidden/>
+                  </w:rPr>
+                  <w:tab/>
+                </w:r>
+                <w:r>
+                  <w:rPr>
+                    <w:noProof/>
+                    <w:webHidden/>
+                  </w:rPr>
+                  <w:fldChar w:fldCharType="begin"/>
+                </w:r>
+                <w:r>
+                  <w:rPr>
+                    <w:noProof/>
+                    <w:webHidden/>
+                  </w:rPr>
+                  <w:instrText xml:space="preserve"> PAGEREF _Toc375519655 \h </w:instrText>
+                </w:r>
+                <w:r>
+                  <w:rPr>
+                    <w:noProof/>
+                    <w:webHidden/>
+                  </w:rPr>
+                </w:r>
+                <w:r>
+                  <w:rPr>
+                    <w:noProof/>
+                    <w:webHidden/>
+                  </w:rPr>
+                  <w:fldChar w:fldCharType="separate"/>
+                </w:r>
+                <w:r>
+                  <w:rPr>
+                    <w:noProof/>
+                    <w:webHidden/>
+                  </w:rPr>
+                  <w:t>24</w:t>
+                </w:r>
+                <w:r>
+                  <w:rPr>
+                    <w:noProof/>
+                    <w:webHidden/>
+                  </w:rPr>
+                  <w:fldChar w:fldCharType="end"/>
+                </w:r>
+              </w:hyperlink>
+            </w:p>
+            <w:p>
+              <w:pPr>
+                <w:pStyle w:val="TM3"/>
+                <w:tabs>
+                  <w:tab w:val="left" w:pos="1100"/>
+                  <w:tab w:val="right" w:leader="dot" w:pos="9062"/>
+                </w:tabs>
+                <w:rPr>
+                  <w:noProof/>
+                </w:rPr>
+              </w:pPr>
+              <w:hyperlink w:anchor="_Toc375519656" w:history="1">
+                <w:r>
+                  <w:rPr>
+                    <w:rStyle w:val="Lienhypertexte"/>
+                    <w:noProof/>
+                  </w:rPr>
+                  <w:t>vii.</w:t>
+                </w:r>
+                <w:r>
+                  <w:rPr>
+                    <w:noProof/>
+                  </w:rPr>
+                  <w:tab/>
+                </w:r>
+                <w:r>
+                  <w:rPr>
+                    <w:rStyle w:val="Lienhypertexte"/>
+                    <w:noProof/>
+                  </w:rPr>
+                  <w:t>Marchand</w:t>
+                </w:r>
+                <w:r>
+                  <w:rPr>
+                    <w:noProof/>
+                    <w:webHidden/>
+                  </w:rPr>
+                  <w:tab/>
+                </w:r>
+                <w:r>
+                  <w:rPr>
+                    <w:noProof/>
+                    <w:webHidden/>
+                  </w:rPr>
+                  <w:fldChar w:fldCharType="begin"/>
+                </w:r>
+                <w:r>
+                  <w:rPr>
+                    <w:noProof/>
+                    <w:webHidden/>
+                  </w:rPr>
+                  <w:instrText xml:space="preserve"> PAGEREF _Toc375519656 \h </w:instrText>
+                </w:r>
+                <w:r>
+                  <w:rPr>
+                    <w:noProof/>
+                    <w:webHidden/>
+                  </w:rPr>
+                </w:r>
+                <w:r>
+                  <w:rPr>
+                    <w:noProof/>
+                    <w:webHidden/>
+                  </w:rPr>
+                  <w:fldChar w:fldCharType="separate"/>
+                </w:r>
+                <w:r>
+                  <w:rPr>
+                    <w:noProof/>
+                    <w:webHidden/>
+                  </w:rPr>
+                  <w:t>25</w:t>
                 </w:r>
                 <w:r>
                   <w:rPr>
@@ -2429,7 +3603,7 @@
                   <w:noProof/>
                 </w:rPr>
               </w:pPr>
-              <w:hyperlink w:anchor="_Toc374970718" w:history="1">
+              <w:hyperlink w:anchor="_Toc375519657" w:history="1">
                 <w:r>
                   <w:rPr>
                     <w:rStyle w:val="Lienhypertexte"/>
@@ -2448,7 +3622,7 @@
                     <w:rStyle w:val="Lienhypertexte"/>
                     <w:noProof/>
                   </w:rPr>
-                  <w:t>Diagramme activité</w:t>
+                  <w:t>Diagramme de classe</w:t>
                 </w:r>
                 <w:r>
                   <w:rPr>
@@ -2469,7 +3643,7 @@
                     <w:noProof/>
                     <w:webHidden/>
                   </w:rPr>
-                  <w:instrText xml:space="preserve"> PAGEREF _Toc374970718 \h </w:instrText>
+                  <w:instrText xml:space="preserve"> PAGEREF _Toc375519657 \h </w:instrText>
                 </w:r>
                 <w:r>
                   <w:rPr>
@@ -2489,7 +3663,89 @@
                     <w:noProof/>
                     <w:webHidden/>
                   </w:rPr>
-                  <w:t>17</w:t>
+                  <w:t>25</w:t>
+                </w:r>
+                <w:r>
+                  <w:rPr>
+                    <w:noProof/>
+                    <w:webHidden/>
+                  </w:rPr>
+                  <w:fldChar w:fldCharType="end"/>
+                </w:r>
+              </w:hyperlink>
+            </w:p>
+            <w:p>
+              <w:pPr>
+                <w:pStyle w:val="TM1"/>
+                <w:tabs>
+                  <w:tab w:val="left" w:pos="440"/>
+                  <w:tab w:val="right" w:leader="dot" w:pos="9062"/>
+                </w:tabs>
+                <w:rPr>
+                  <w:noProof/>
+                </w:rPr>
+              </w:pPr>
+              <w:hyperlink w:anchor="_Toc375519658" w:history="1">
+                <w:r>
+                  <w:rPr>
+                    <w:rStyle w:val="Lienhypertexte"/>
+                    <w:noProof/>
+                  </w:rPr>
+                  <w:t>5.</w:t>
+                </w:r>
+                <w:r>
+                  <w:rPr>
+                    <w:noProof/>
+                  </w:rPr>
+                  <w:tab/>
+                </w:r>
+                <w:r>
+                  <w:rPr>
+                    <w:rStyle w:val="Lienhypertexte"/>
+                    <w:noProof/>
+                  </w:rPr>
+                  <w:t>USP</w:t>
+                </w:r>
+                <w:r>
+                  <w:rPr>
+                    <w:noProof/>
+                    <w:webHidden/>
+                  </w:rPr>
+                  <w:tab/>
+                </w:r>
+                <w:r>
+                  <w:rPr>
+                    <w:noProof/>
+                    <w:webHidden/>
+                  </w:rPr>
+                  <w:fldChar w:fldCharType="begin"/>
+                </w:r>
+                <w:r>
+                  <w:rPr>
+                    <w:noProof/>
+                    <w:webHidden/>
+                  </w:rPr>
+                  <w:instrText xml:space="preserve"> PAGEREF _Toc375519658 \h </w:instrText>
+                </w:r>
+                <w:r>
+                  <w:rPr>
+                    <w:noProof/>
+                    <w:webHidden/>
+                  </w:rPr>
+                </w:r>
+                <w:r>
+                  <w:rPr>
+                    <w:noProof/>
+                    <w:webHidden/>
+                  </w:rPr>
+                  <w:fldChar w:fldCharType="separate"/>
+                </w:r>
+                <w:r>
+                  <w:rPr>
+                    <w:noProof/>
+                    <w:webHidden/>
+                  </w:rPr>
+                  <w:t>26</w:t>
                 </w:r>
                 <w:r>
                   <w:rPr>
@@ -2511,7 +3767,7 @@
                   <w:noProof/>
                 </w:rPr>
               </w:pPr>
-              <w:hyperlink w:anchor="_Toc374970719" w:history="1">
+              <w:hyperlink w:anchor="_Toc375519659" w:history="1">
                 <w:r>
                   <w:rPr>
                     <w:rStyle w:val="Lienhypertexte"/>
@@ -2530,7 +3786,7 @@
                     <w:rStyle w:val="Lienhypertexte"/>
                     <w:noProof/>
                   </w:rPr>
-                  <w:t>Pendant la navigation dans les menus</w:t>
+                  <w:t>Rappel cadre et contrainte projet</w:t>
                 </w:r>
                 <w:r>
                   <w:rPr>
@@ -2551,7 +3807,7 @@
                     <w:noProof/>
                     <w:webHidden/>
                   </w:rPr>
-                  <w:instrText xml:space="preserve"> PAGEREF _Toc374970719 \h </w:instrText>
+                  <w:instrText xml:space="preserve"> PAGEREF _Toc375519659 \h </w:instrText>
                 </w:r>
                 <w:r>
                   <w:rPr>
@@ -2571,7 +3827,7 @@
                     <w:noProof/>
                     <w:webHidden/>
                   </w:rPr>
-                  <w:t>17</w:t>
+                  <w:t>26</w:t>
                 </w:r>
                 <w:r>
                   <w:rPr>
@@ -2584,22 +3840,23 @@
             </w:p>
             <w:p>
               <w:pPr>
-                <w:pStyle w:val="TM2"/>
+                <w:pStyle w:val="TM3"/>
                 <w:tabs>
-                  <w:tab w:val="left" w:pos="660"/>
+                  <w:tab w:val="left" w:pos="880"/>
                   <w:tab w:val="right" w:leader="dot" w:pos="9062"/>
                 </w:tabs>
                 <w:rPr>
                   <w:noProof/>
                 </w:rPr>
               </w:pPr>
-              <w:hyperlink w:anchor="_Toc374970720" w:history="1">
+              <w:hyperlink w:anchor="_Toc375519660" w:history="1">
                 <w:r>
                   <w:rPr>
                     <w:rStyle w:val="Lienhypertexte"/>
-                    <w:noProof/>
-                  </w:rPr>
-                  <w:t>b.</w:t>
+                    <w:rFonts w:eastAsia="Times New Roman" w:cs="Times New Roman"/>
+                    <w:noProof/>
+                  </w:rPr>
+                  <w:t>i.</w:t>
                 </w:r>
                 <w:r>
                   <w:rPr>
@@ -2612,7 +3869,15 @@
                     <w:rStyle w:val="Lienhypertexte"/>
                     <w:noProof/>
                   </w:rPr>
-                  <w:t>Pendant un partie</w:t>
+                  <w:t>Contraintes sur le jeu</w:t>
+                </w:r>
+                <w:r>
+                  <w:rPr>
+                    <w:rStyle w:val="Lienhypertexte"/>
+                    <w:rFonts w:eastAsia="Times New Roman" w:cs="Times New Roman"/>
+                    <w:noProof/>
+                  </w:rPr>
+                  <w:t xml:space="preserve"> :</w:t>
                 </w:r>
                 <w:r>
                   <w:rPr>
@@ -2633,7 +3898,7 @@
                     <w:noProof/>
                     <w:webHidden/>
                   </w:rPr>
-                  <w:instrText xml:space="preserve"> PAGEREF _Toc374970720 \h </w:instrText>
+                  <w:instrText xml:space="preserve"> PAGEREF _Toc375519660 \h </w:instrText>
                 </w:r>
                 <w:r>
                   <w:rPr>
@@ -2653,7 +3918,180 @@
                     <w:noProof/>
                     <w:webHidden/>
                   </w:rPr>
-                  <w:t>18</w:t>
+                  <w:t>26</w:t>
+                </w:r>
+                <w:r>
+                  <w:rPr>
+                    <w:noProof/>
+                    <w:webHidden/>
+                  </w:rPr>
+                  <w:fldChar w:fldCharType="end"/>
+                </w:r>
+              </w:hyperlink>
+            </w:p>
+            <w:p>
+              <w:pPr>
+                <w:pStyle w:val="TM3"/>
+                <w:tabs>
+                  <w:tab w:val="left" w:pos="880"/>
+                  <w:tab w:val="right" w:leader="dot" w:pos="9062"/>
+                </w:tabs>
+                <w:rPr>
+                  <w:noProof/>
+                </w:rPr>
+              </w:pPr>
+              <w:hyperlink w:anchor="_Toc375519661" w:history="1">
+                <w:r>
+                  <w:rPr>
+                    <w:rStyle w:val="Lienhypertexte"/>
+                    <w:noProof/>
+                  </w:rPr>
+                  <w:t>ii.</w:t>
+                </w:r>
+                <w:r>
+                  <w:rPr>
+                    <w:noProof/>
+                  </w:rPr>
+                  <w:tab/>
+                </w:r>
+                <w:r>
+                  <w:rPr>
+                    <w:rStyle w:val="Lienhypertexte"/>
+                    <w:noProof/>
+                  </w:rPr>
+                  <w:t>Contraintes sur le contenu du jeu :</w:t>
+                </w:r>
+                <w:r>
+                  <w:rPr>
+                    <w:noProof/>
+                    <w:webHidden/>
+                  </w:rPr>
+                  <w:tab/>
+                </w:r>
+                <w:r>
+                  <w:rPr>
+                    <w:noProof/>
+                    <w:webHidden/>
+                  </w:rPr>
+                  <w:fldChar w:fldCharType="begin"/>
+                </w:r>
+                <w:r>
+                  <w:rPr>
+                    <w:noProof/>
+                    <w:webHidden/>
+                  </w:rPr>
+                  <w:instrText xml:space="preserve"> PAGEREF _Toc375519661 \h </w:instrText>
+                </w:r>
+                <w:r>
+                  <w:rPr>
+                    <w:noProof/>
+                    <w:webHidden/>
+                  </w:rPr>
+                </w:r>
+                <w:r>
+                  <w:rPr>
+                    <w:noProof/>
+                    <w:webHidden/>
+                  </w:rPr>
+                  <w:fldChar w:fldCharType="separate"/>
+                </w:r>
+                <w:r>
+                  <w:rPr>
+                    <w:noProof/>
+                    <w:webHidden/>
+                  </w:rPr>
+                  <w:t>26</w:t>
+                </w:r>
+                <w:r>
+                  <w:rPr>
+                    <w:noProof/>
+                    <w:webHidden/>
+                  </w:rPr>
+                  <w:fldChar w:fldCharType="end"/>
+                </w:r>
+              </w:hyperlink>
+            </w:p>
+            <w:p>
+              <w:pPr>
+                <w:pStyle w:val="TM3"/>
+                <w:tabs>
+                  <w:tab w:val="left" w:pos="880"/>
+                  <w:tab w:val="right" w:leader="dot" w:pos="9062"/>
+                </w:tabs>
+                <w:rPr>
+                  <w:noProof/>
+                </w:rPr>
+              </w:pPr>
+              <w:hyperlink w:anchor="_Toc375519662" w:history="1">
+                <w:r>
+                  <w:rPr>
+                    <w:rStyle w:val="Lienhypertexte"/>
+                    <w:rFonts w:eastAsia="Times New Roman" w:cs="Times New Roman"/>
+                    <w:noProof/>
+                  </w:rPr>
+                  <w:t>iii.</w:t>
+                </w:r>
+                <w:r>
+                  <w:rPr>
+                    <w:noProof/>
+                  </w:rPr>
+                  <w:tab/>
+                </w:r>
+                <w:r>
+                  <w:rPr>
+                    <w:rStyle w:val="Lienhypertexte"/>
+                    <w:noProof/>
+                  </w:rPr>
+                  <w:t xml:space="preserve">Contraintes sur le développement </w:t>
+                </w:r>
+                <w:r>
+                  <w:rPr>
+                    <w:rStyle w:val="Lienhypertexte"/>
+                    <w:rFonts w:eastAsia="Times New Roman" w:cs="Times New Roman"/>
+                    <w:noProof/>
+                  </w:rPr>
+                  <w:t>:</w:t>
+                </w:r>
+                <w:r>
+                  <w:rPr>
+                    <w:noProof/>
+                    <w:webHidden/>
+                  </w:rPr>
+                  <w:tab/>
+                </w:r>
+                <w:r>
+                  <w:rPr>
+                    <w:noProof/>
+                    <w:webHidden/>
+                  </w:rPr>
+                  <w:fldChar w:fldCharType="begin"/>
+                </w:r>
+                <w:r>
+                  <w:rPr>
+                    <w:noProof/>
+                    <w:webHidden/>
+                  </w:rPr>
+                  <w:instrText xml:space="preserve"> PAGEREF _Toc375519662 \h </w:instrText>
+                </w:r>
+                <w:r>
+                  <w:rPr>
+                    <w:noProof/>
+                    <w:webHidden/>
+                  </w:rPr>
+                </w:r>
+                <w:r>
+                  <w:rPr>
+                    <w:noProof/>
+                    <w:webHidden/>
+                  </w:rPr>
+                  <w:fldChar w:fldCharType="separate"/>
+                </w:r>
+                <w:r>
+                  <w:rPr>
+                    <w:noProof/>
+                    <w:webHidden/>
+                  </w:rPr>
+                  <w:t>27</w:t>
                 </w:r>
                 <w:r>
                   <w:rPr>
@@ -2675,13 +4113,13 @@
                   <w:noProof/>
                 </w:rPr>
               </w:pPr>
-              <w:hyperlink w:anchor="_Toc374970721" w:history="1">
+              <w:hyperlink w:anchor="_Toc375519663" w:history="1">
                 <w:r>
                   <w:rPr>
                     <w:rStyle w:val="Lienhypertexte"/>
                     <w:noProof/>
                   </w:rPr>
-                  <w:t>5.</w:t>
+                  <w:t>6.</w:t>
                 </w:r>
                 <w:r>
                   <w:rPr>
@@ -2694,7 +4132,7 @@
                     <w:rStyle w:val="Lienhypertexte"/>
                     <w:noProof/>
                   </w:rPr>
-                  <w:t>USP</w:t>
+                  <w:t>Gantt</w:t>
                 </w:r>
                 <w:r>
                   <w:rPr>
@@ -2715,7 +4153,7 @@
                     <w:noProof/>
                     <w:webHidden/>
                   </w:rPr>
-                  <w:instrText xml:space="preserve"> PAGEREF _Toc374970721 \h </w:instrText>
+                  <w:instrText xml:space="preserve"> PAGEREF _Toc375519663 \h </w:instrText>
                 </w:r>
                 <w:r>
                   <w:rPr>
@@ -2735,353 +4173,7 @@
                     <w:noProof/>
                     <w:webHidden/>
                   </w:rPr>
-                  <w:t>19</w:t>
-                </w:r>
-                <w:r>
-                  <w:rPr>
-                    <w:noProof/>
-                    <w:webHidden/>
-                  </w:rPr>
-                  <w:fldChar w:fldCharType="end"/>
-                </w:r>
-              </w:hyperlink>
-            </w:p>
-            <w:p>
-              <w:pPr>
-                <w:pStyle w:val="TM2"/>
-                <w:tabs>
-                  <w:tab w:val="left" w:pos="660"/>
-                  <w:tab w:val="right" w:leader="dot" w:pos="9062"/>
-                </w:tabs>
-                <w:rPr>
-                  <w:noProof/>
-                </w:rPr>
-              </w:pPr>
-              <w:hyperlink w:anchor="_Toc374970722" w:history="1">
-                <w:r>
-                  <w:rPr>
-                    <w:rStyle w:val="Lienhypertexte"/>
-                    <w:noProof/>
-                  </w:rPr>
-                  <w:t>a.</w:t>
-                </w:r>
-                <w:r>
-                  <w:rPr>
-                    <w:noProof/>
-                  </w:rPr>
-                  <w:tab/>
-                </w:r>
-                <w:r>
-                  <w:rPr>
-                    <w:rStyle w:val="Lienhypertexte"/>
-                    <w:noProof/>
-                  </w:rPr>
-                  <w:t>Rappel cadre et contrainte projet</w:t>
-                </w:r>
-                <w:r>
-                  <w:rPr>
-                    <w:noProof/>
-                    <w:webHidden/>
-                  </w:rPr>
-                  <w:tab/>
-                </w:r>
-                <w:r>
-                  <w:rPr>
-                    <w:noProof/>
-                    <w:webHidden/>
-                  </w:rPr>
-                  <w:fldChar w:fldCharType="begin"/>
-                </w:r>
-                <w:r>
-                  <w:rPr>
-                    <w:noProof/>
-                    <w:webHidden/>
-                  </w:rPr>
-                  <w:instrText xml:space="preserve"> PAGEREF _Toc374970722 \h </w:instrText>
-                </w:r>
-                <w:r>
-                  <w:rPr>
-                    <w:noProof/>
-                    <w:webHidden/>
-                  </w:rPr>
-                </w:r>
-                <w:r>
-                  <w:rPr>
-                    <w:noProof/>
-                    <w:webHidden/>
-                  </w:rPr>
-                  <w:fldChar w:fldCharType="separate"/>
-                </w:r>
-                <w:r>
-                  <w:rPr>
-                    <w:noProof/>
-                    <w:webHidden/>
-                  </w:rPr>
-                  <w:t>19</w:t>
-                </w:r>
-                <w:r>
-                  <w:rPr>
-                    <w:noProof/>
-                    <w:webHidden/>
-                  </w:rPr>
-                  <w:fldChar w:fldCharType="end"/>
-                </w:r>
-              </w:hyperlink>
-            </w:p>
-            <w:p>
-              <w:pPr>
-                <w:pStyle w:val="TM3"/>
-                <w:tabs>
-                  <w:tab w:val="left" w:pos="880"/>
-                  <w:tab w:val="right" w:leader="dot" w:pos="9062"/>
-                </w:tabs>
-                <w:rPr>
-                  <w:noProof/>
-                </w:rPr>
-              </w:pPr>
-              <w:hyperlink w:anchor="_Toc374970723" w:history="1">
-                <w:r>
-                  <w:rPr>
-                    <w:rStyle w:val="Lienhypertexte"/>
-                    <w:rFonts w:eastAsia="Times New Roman" w:cs="Times New Roman"/>
-                    <w:noProof/>
-                  </w:rPr>
-                  <w:t>i.</w:t>
-                </w:r>
-                <w:r>
-                  <w:rPr>
-                    <w:noProof/>
-                  </w:rPr>
-                  <w:tab/>
-                </w:r>
-                <w:r>
-                  <w:rPr>
-                    <w:rStyle w:val="Lienhypertexte"/>
-                    <w:noProof/>
-                  </w:rPr>
-                  <w:t>Contraintes sur le jeu</w:t>
-                </w:r>
-                <w:r>
-                  <w:rPr>
-                    <w:rStyle w:val="Lienhypertexte"/>
-                    <w:rFonts w:eastAsia="Times New Roman" w:cs="Times New Roman"/>
-                    <w:noProof/>
-                  </w:rPr>
-                  <w:t xml:space="preserve"> :</w:t>
-                </w:r>
-                <w:r>
-                  <w:rPr>
-                    <w:noProof/>
-                    <w:webHidden/>
-                  </w:rPr>
-                  <w:tab/>
-                </w:r>
-                <w:r>
-                  <w:rPr>
-                    <w:noProof/>
-                    <w:webHidden/>
-                  </w:rPr>
-                  <w:fldChar w:fldCharType="begin"/>
-                </w:r>
-                <w:r>
-                  <w:rPr>
-                    <w:noProof/>
-                    <w:webHidden/>
-                  </w:rPr>
-                  <w:instrText xml:space="preserve"> PAGEREF _Toc374970723 \h </w:instrText>
-                </w:r>
-                <w:r>
-                  <w:rPr>
-                    <w:noProof/>
-                    <w:webHidden/>
-                  </w:rPr>
-                </w:r>
-                <w:r>
-                  <w:rPr>
-                    <w:noProof/>
-                    <w:webHidden/>
-                  </w:rPr>
-                  <w:fldChar w:fldCharType="separate"/>
-                </w:r>
-                <w:r>
-                  <w:rPr>
-                    <w:noProof/>
-                    <w:webHidden/>
-                  </w:rPr>
-                  <w:t>19</w:t>
-                </w:r>
-                <w:r>
-                  <w:rPr>
-                    <w:noProof/>
-                    <w:webHidden/>
-                  </w:rPr>
-                  <w:fldChar w:fldCharType="end"/>
-                </w:r>
-              </w:hyperlink>
-            </w:p>
-            <w:p>
-              <w:pPr>
-                <w:pStyle w:val="TM3"/>
-                <w:tabs>
-                  <w:tab w:val="left" w:pos="880"/>
-                  <w:tab w:val="right" w:leader="dot" w:pos="9062"/>
-                </w:tabs>
-                <w:rPr>
-                  <w:noProof/>
-                </w:rPr>
-              </w:pPr>
-              <w:hyperlink w:anchor="_Toc374970724" w:history="1">
-                <w:r>
-                  <w:rPr>
-                    <w:rStyle w:val="Lienhypertexte"/>
-                    <w:noProof/>
-                  </w:rPr>
-                  <w:t>ii.</w:t>
-                </w:r>
-                <w:r>
-                  <w:rPr>
-                    <w:noProof/>
-                  </w:rPr>
-                  <w:tab/>
-                </w:r>
-                <w:r>
-                  <w:rPr>
-                    <w:rStyle w:val="Lienhypertexte"/>
-                    <w:noProof/>
-                  </w:rPr>
-                  <w:t>Contraintes sur le contenu du jeu :</w:t>
-                </w:r>
-                <w:r>
-                  <w:rPr>
-                    <w:noProof/>
-                    <w:webHidden/>
-                  </w:rPr>
-                  <w:tab/>
-                </w:r>
-                <w:r>
-                  <w:rPr>
-                    <w:noProof/>
-                    <w:webHidden/>
-                  </w:rPr>
-                  <w:fldChar w:fldCharType="begin"/>
-                </w:r>
-                <w:r>
-                  <w:rPr>
-                    <w:noProof/>
-                    <w:webHidden/>
-                  </w:rPr>
-                  <w:instrText xml:space="preserve"> PAGEREF _Toc374970724 \h </w:instrText>
-                </w:r>
-                <w:r>
-                  <w:rPr>
-                    <w:noProof/>
-                    <w:webHidden/>
-                  </w:rPr>
-                </w:r>
-                <w:r>
-                  <w:rPr>
-                    <w:noProof/>
-                    <w:webHidden/>
-                  </w:rPr>
-                  <w:fldChar w:fldCharType="separate"/>
-                </w:r>
-                <w:r>
-                  <w:rPr>
-                    <w:noProof/>
-                    <w:webHidden/>
-                  </w:rPr>
-                  <w:t>19</w:t>
-                </w:r>
-                <w:r>
-                  <w:rPr>
-                    <w:noProof/>
-                    <w:webHidden/>
-                  </w:rPr>
-                  <w:fldChar w:fldCharType="end"/>
-                </w:r>
-              </w:hyperlink>
-            </w:p>
-            <w:p>
-              <w:pPr>
-                <w:pStyle w:val="TM3"/>
-                <w:tabs>
-                  <w:tab w:val="left" w:pos="880"/>
-                  <w:tab w:val="right" w:leader="dot" w:pos="9062"/>
-                </w:tabs>
-                <w:rPr>
-                  <w:noProof/>
-                </w:rPr>
-              </w:pPr>
-              <w:hyperlink w:anchor="_Toc374970725" w:history="1">
-                <w:r>
-                  <w:rPr>
-                    <w:rStyle w:val="Lienhypertexte"/>
-                    <w:rFonts w:eastAsia="Times New Roman" w:cs="Times New Roman"/>
-                    <w:noProof/>
-                  </w:rPr>
-                  <w:t>iii.</w:t>
-                </w:r>
-                <w:r>
-                  <w:rPr>
-                    <w:noProof/>
-                  </w:rPr>
-                  <w:tab/>
-                </w:r>
-                <w:r>
-                  <w:rPr>
-                    <w:rStyle w:val="Lienhypertexte"/>
-                    <w:noProof/>
-                  </w:rPr>
-                  <w:t xml:space="preserve">Contraintes sur le développement </w:t>
-                </w:r>
-                <w:r>
-                  <w:rPr>
-                    <w:rStyle w:val="Lienhypertexte"/>
-                    <w:rFonts w:eastAsia="Times New Roman" w:cs="Times New Roman"/>
-                    <w:noProof/>
-                  </w:rPr>
-                  <w:t>:</w:t>
-                </w:r>
-                <w:r>
-                  <w:rPr>
-                    <w:noProof/>
-                    <w:webHidden/>
-                  </w:rPr>
-                  <w:tab/>
-                </w:r>
-                <w:r>
-                  <w:rPr>
-                    <w:noProof/>
-                    <w:webHidden/>
-                  </w:rPr>
-                  <w:fldChar w:fldCharType="begin"/>
-                </w:r>
-                <w:r>
-                  <w:rPr>
-                    <w:noProof/>
-                    <w:webHidden/>
-                  </w:rPr>
-                  <w:instrText xml:space="preserve"> PAGEREF _Toc374970725 \h </w:instrText>
-                </w:r>
-                <w:r>
-                  <w:rPr>
-                    <w:noProof/>
-                    <w:webHidden/>
-                  </w:rPr>
-                </w:r>
-                <w:r>
-                  <w:rPr>
-                    <w:noProof/>
-                    <w:webHidden/>
-                  </w:rPr>
-                  <w:fldChar w:fldCharType="separate"/>
-                </w:r>
-                <w:r>
-                  <w:rPr>
-                    <w:noProof/>
-                    <w:webHidden/>
-                  </w:rPr>
-                  <w:t>20</w:t>
+                  <w:t>27</w:t>
                 </w:r>
                 <w:r>
                   <w:rPr>
@@ -3103,13 +4195,13 @@
                   <w:noProof/>
                 </w:rPr>
               </w:pPr>
-              <w:hyperlink w:anchor="_Toc374970726" w:history="1">
+              <w:hyperlink w:anchor="_Toc375519664" w:history="1">
                 <w:r>
                   <w:rPr>
                     <w:rStyle w:val="Lienhypertexte"/>
                     <w:noProof/>
                   </w:rPr>
-                  <w:t>6.</w:t>
+                  <w:t>7.</w:t>
                 </w:r>
                 <w:r>
                   <w:rPr>
@@ -3122,7 +4214,7 @@
                     <w:rStyle w:val="Lienhypertexte"/>
                     <w:noProof/>
                   </w:rPr>
-                  <w:t>Gantt</w:t>
+                  <w:t>Coding style</w:t>
                 </w:r>
                 <w:r>
                   <w:rPr>
@@ -3143,7 +4235,7 @@
                     <w:noProof/>
                     <w:webHidden/>
                   </w:rPr>
-                  <w:instrText xml:space="preserve"> PAGEREF _Toc374970726 \h </w:instrText>
+                  <w:instrText xml:space="preserve"> PAGEREF _Toc375519664 \h </w:instrText>
                 </w:r>
                 <w:r>
                   <w:rPr>
@@ -3163,7 +4255,7 @@
                     <w:noProof/>
                     <w:webHidden/>
                   </w:rPr>
-                  <w:t>20</w:t>
+                  <w:t>27</w:t>
                 </w:r>
                 <w:r>
                   <w:rPr>
@@ -3185,13 +4277,13 @@
                   <w:noProof/>
                 </w:rPr>
               </w:pPr>
-              <w:hyperlink w:anchor="_Toc374970727" w:history="1">
+              <w:hyperlink w:anchor="_Toc375519665" w:history="1">
                 <w:r>
                   <w:rPr>
                     <w:rStyle w:val="Lienhypertexte"/>
                     <w:noProof/>
                   </w:rPr>
-                  <w:t>7.</w:t>
+                  <w:t>8.</w:t>
                 </w:r>
                 <w:r>
                   <w:rPr>
@@ -3204,7 +4296,7 @@
                     <w:rStyle w:val="Lienhypertexte"/>
                     <w:noProof/>
                   </w:rPr>
-                  <w:t>Codiing style (reprendre lien syllabus)</w:t>
+                  <w:t>Prefab</w:t>
                 </w:r>
                 <w:r>
                   <w:rPr>
@@ -3225,7 +4317,7 @@
                     <w:noProof/>
                     <w:webHidden/>
                   </w:rPr>
-                  <w:instrText xml:space="preserve"> PAGEREF _Toc374970727 \h </w:instrText>
+                  <w:instrText xml:space="preserve"> PAGEREF _Toc375519665 \h </w:instrText>
                 </w:r>
                 <w:r>
                   <w:rPr>
@@ -3245,89 +4337,7 @@
                     <w:noProof/>
                     <w:webHidden/>
                   </w:rPr>
-                  <w:t>20</w:t>
-                </w:r>
-                <w:r>
-                  <w:rPr>
-                    <w:noProof/>
-                    <w:webHidden/>
-                  </w:rPr>
-                  <w:fldChar w:fldCharType="end"/>
-                </w:r>
-              </w:hyperlink>
-            </w:p>
-            <w:p>
-              <w:pPr>
-                <w:pStyle w:val="TM1"/>
-                <w:tabs>
-                  <w:tab w:val="left" w:pos="440"/>
-                  <w:tab w:val="right" w:leader="dot" w:pos="9062"/>
-                </w:tabs>
-                <w:rPr>
-                  <w:noProof/>
-                </w:rPr>
-              </w:pPr>
-              <w:hyperlink w:anchor="_Toc374970728" w:history="1">
-                <w:r>
-                  <w:rPr>
-                    <w:rStyle w:val="Lienhypertexte"/>
-                    <w:noProof/>
-                  </w:rPr>
-                  <w:t>8.</w:t>
-                </w:r>
-                <w:r>
-                  <w:rPr>
-                    <w:noProof/>
-                  </w:rPr>
-                  <w:tab/>
-                </w:r>
-                <w:r>
-                  <w:rPr>
-                    <w:rStyle w:val="Lienhypertexte"/>
-                    <w:noProof/>
-                  </w:rPr>
-                  <w:t>Prefab</w:t>
-                </w:r>
-                <w:r>
-                  <w:rPr>
-                    <w:noProof/>
-                    <w:webHidden/>
-                  </w:rPr>
-                  <w:tab/>
-                </w:r>
-                <w:r>
-                  <w:rPr>
-                    <w:noProof/>
-                    <w:webHidden/>
-                  </w:rPr>
-                  <w:fldChar w:fldCharType="begin"/>
-                </w:r>
-                <w:r>
-                  <w:rPr>
-                    <w:noProof/>
-                    <w:webHidden/>
-                  </w:rPr>
-                  <w:instrText xml:space="preserve"> PAGEREF _Toc374970728 \h </w:instrText>
-                </w:r>
-                <w:r>
-                  <w:rPr>
-                    <w:noProof/>
-                    <w:webHidden/>
-                  </w:rPr>
-                </w:r>
-                <w:r>
-                  <w:rPr>
-                    <w:noProof/>
-                    <w:webHidden/>
-                  </w:rPr>
-                  <w:fldChar w:fldCharType="separate"/>
-                </w:r>
-                <w:r>
-                  <w:rPr>
-                    <w:noProof/>
-                    <w:webHidden/>
-                  </w:rPr>
-                  <w:t>20</w:t>
+                  <w:t>27</w:t>
                 </w:r>
                 <w:r>
                   <w:rPr>
@@ -3392,7 +4402,7 @@
           <w:numId w:val="22"/>
         </w:numPr>
       </w:pPr>
-      <w:bookmarkStart w:id="0" w:name="_Toc374970694"/>
+      <w:bookmarkStart w:id="0" w:name="_Toc375519618"/>
       <w:r>
         <w:lastRenderedPageBreak/>
         <w:t xml:space="preserve">Fiche </w:t>
@@ -3562,7 +4572,7 @@
           <w:numId w:val="22"/>
         </w:numPr>
       </w:pPr>
-      <w:bookmarkStart w:id="1" w:name="_Toc374970695"/>
+      <w:bookmarkStart w:id="1" w:name="_Toc375519619"/>
       <w:r>
         <w:t>Concept</w:t>
       </w:r>
@@ -3590,7 +4600,7 @@
           <w:numId w:val="22"/>
         </w:numPr>
       </w:pPr>
-      <w:bookmarkStart w:id="2" w:name="_Toc374970696"/>
+      <w:bookmarkStart w:id="2" w:name="_Toc375519620"/>
       <w:r>
         <w:t xml:space="preserve">Condition victoire </w:t>
       </w:r>
@@ -3626,7 +4636,7 @@
           <w:numId w:val="22"/>
         </w:numPr>
       </w:pPr>
-      <w:bookmarkStart w:id="3" w:name="_Toc374970697"/>
+      <w:bookmarkStart w:id="3" w:name="_Toc375519621"/>
       <w:proofErr w:type="spellStart"/>
       <w:r>
         <w:t>Gameplay</w:t>
@@ -3642,7 +4652,7 @@
           <w:numId w:val="22"/>
         </w:numPr>
       </w:pPr>
-      <w:bookmarkStart w:id="4" w:name="_Toc374970698"/>
+      <w:bookmarkStart w:id="4" w:name="_Toc375519622"/>
       <w:proofErr w:type="spellStart"/>
       <w:r>
         <w:t>Elements</w:t>
@@ -3672,7 +4682,7 @@
           <w:numId w:val="22"/>
         </w:numPr>
       </w:pPr>
-      <w:bookmarkStart w:id="5" w:name="_Toc374970699"/>
+      <w:bookmarkStart w:id="5" w:name="_Toc375519623"/>
       <w:r>
         <w:t>Interaction entre joueurs</w:t>
       </w:r>
@@ -3713,7 +4723,7 @@
           <w:numId w:val="22"/>
         </w:numPr>
       </w:pPr>
-      <w:bookmarkStart w:id="6" w:name="_Toc374970700"/>
+      <w:bookmarkStart w:id="6" w:name="_Toc375519624"/>
       <w:r>
         <w:t>Mutation</w:t>
       </w:r>
@@ -3963,7 +4973,7 @@
           <w:numId w:val="22"/>
         </w:numPr>
       </w:pPr>
-      <w:bookmarkStart w:id="7" w:name="_Toc374970701"/>
+      <w:bookmarkStart w:id="7" w:name="_Toc375519625"/>
       <w:r>
         <w:t>Compétences</w:t>
       </w:r>
@@ -4064,9 +5074,11 @@
       <w:pPr>
         <w:pStyle w:val="Titre2"/>
       </w:pPr>
+      <w:bookmarkStart w:id="8" w:name="_Toc375519626"/>
       <w:r>
         <w:t>Compétences armes</w:t>
       </w:r>
+      <w:bookmarkEnd w:id="8"/>
     </w:p>
     <w:tbl>
       <w:tblPr>
@@ -4344,9 +5356,11 @@
       <w:pPr>
         <w:pStyle w:val="Titre2"/>
       </w:pPr>
+      <w:bookmarkStart w:id="9" w:name="_Toc375519627"/>
       <w:r>
         <w:t>Compétence de classe sans arme (par défaut)</w:t>
       </w:r>
+      <w:bookmarkEnd w:id="9"/>
     </w:p>
     <w:tbl>
       <w:tblPr>
@@ -4494,6 +5508,7 @@
       <w:pPr>
         <w:pStyle w:val="Titre2"/>
       </w:pPr>
+      <w:bookmarkStart w:id="10" w:name="_Toc375519628"/>
       <w:r>
         <w:t>Compétence de c</w:t>
       </w:r>
@@ -4515,6 +5530,7 @@
       <w:r>
         <w:t>arme</w:t>
       </w:r>
+      <w:bookmarkEnd w:id="10"/>
     </w:p>
     <w:tbl>
       <w:tblPr>
@@ -4796,7 +5812,7 @@
           <w:numId w:val="22"/>
         </w:numPr>
       </w:pPr>
-      <w:bookmarkStart w:id="8" w:name="_Toc374970702"/>
+      <w:bookmarkStart w:id="11" w:name="_Toc375519629"/>
       <w:r>
         <w:lastRenderedPageBreak/>
         <w:t>Élément</w:t>
@@ -4807,7 +5823,7 @@
       <w:r>
         <w:t>s</w:t>
       </w:r>
-      <w:bookmarkEnd w:id="8"/>
+      <w:bookmarkEnd w:id="11"/>
     </w:p>
     <w:p>
       <w:pPr>
@@ -4904,7 +5920,7 @@
           <w:numId w:val="22"/>
         </w:numPr>
       </w:pPr>
-      <w:bookmarkStart w:id="9" w:name="_Toc374970703"/>
+      <w:bookmarkStart w:id="12" w:name="_Toc375519630"/>
       <w:proofErr w:type="spellStart"/>
       <w:r>
         <w:t>Level</w:t>
@@ -4913,7 +5929,7 @@
       <w:r>
         <w:t xml:space="preserve"> design</w:t>
       </w:r>
-      <w:bookmarkEnd w:id="9"/>
+      <w:bookmarkEnd w:id="12"/>
     </w:p>
     <w:p>
       <w:r>
@@ -4931,12 +5947,12 @@
           <w:numId w:val="22"/>
         </w:numPr>
       </w:pPr>
-      <w:bookmarkStart w:id="10" w:name="_Toc374970704"/>
+      <w:bookmarkStart w:id="13" w:name="_Toc375519631"/>
       <w:proofErr w:type="spellStart"/>
       <w:r>
         <w:t>Loop</w:t>
       </w:r>
-      <w:bookmarkEnd w:id="10"/>
+      <w:bookmarkEnd w:id="13"/>
       <w:proofErr w:type="spellEnd"/>
     </w:p>
     <w:p>
@@ -4947,7 +5963,7 @@
           <w:numId w:val="22"/>
         </w:numPr>
       </w:pPr>
-      <w:bookmarkStart w:id="11" w:name="_Toc374970705"/>
+      <w:bookmarkStart w:id="14" w:name="_Toc375519632"/>
       <w:proofErr w:type="spellStart"/>
       <w:r>
         <w:t>Loop</w:t>
@@ -4956,7 +5972,7 @@
       <w:r>
         <w:t xml:space="preserve"> survivant</w:t>
       </w:r>
-      <w:bookmarkEnd w:id="11"/>
+      <w:bookmarkEnd w:id="14"/>
     </w:p>
     <w:p>
       <w:pPr>
@@ -5016,7 +6032,7 @@
           <w:numId w:val="26"/>
         </w:numPr>
       </w:pPr>
-      <w:bookmarkStart w:id="12" w:name="_Toc374970706"/>
+      <w:bookmarkStart w:id="15" w:name="_Toc375519633"/>
       <w:proofErr w:type="spellStart"/>
       <w:r>
         <w:lastRenderedPageBreak/>
@@ -5026,7 +6042,7 @@
       <w:r>
         <w:t xml:space="preserve"> zombie</w:t>
       </w:r>
-      <w:bookmarkEnd w:id="12"/>
+      <w:bookmarkEnd w:id="15"/>
     </w:p>
     <w:p>
       <w:pPr>
@@ -5086,11 +6102,11 @@
           <w:numId w:val="22"/>
         </w:numPr>
       </w:pPr>
-      <w:bookmarkStart w:id="13" w:name="_Toc374970707"/>
+      <w:bookmarkStart w:id="16" w:name="_Toc375519634"/>
       <w:r>
         <w:t>3C</w:t>
       </w:r>
-      <w:bookmarkEnd w:id="13"/>
+      <w:bookmarkEnd w:id="16"/>
     </w:p>
     <w:p>
       <w:pPr>
@@ -5100,12 +6116,12 @@
           <w:numId w:val="22"/>
         </w:numPr>
       </w:pPr>
-      <w:bookmarkStart w:id="14" w:name="_Toc374970708"/>
+      <w:bookmarkStart w:id="17" w:name="_Toc375519635"/>
       <w:proofErr w:type="spellStart"/>
       <w:r>
         <w:t>Character</w:t>
       </w:r>
-      <w:bookmarkEnd w:id="14"/>
+      <w:bookmarkEnd w:id="17"/>
       <w:proofErr w:type="spellEnd"/>
     </w:p>
     <w:p>
@@ -5116,14 +6132,14 @@
           <w:numId w:val="22"/>
         </w:numPr>
       </w:pPr>
-      <w:bookmarkStart w:id="15" w:name="_Toc374970709"/>
+      <w:bookmarkStart w:id="18" w:name="_Toc375519636"/>
       <w:r>
         <w:t>Description</w:t>
       </w:r>
       <w:r>
         <w:t>/caractéristique</w:t>
       </w:r>
-      <w:bookmarkEnd w:id="15"/>
+      <w:bookmarkEnd w:id="18"/>
     </w:p>
     <w:p>
       <w:pPr>
@@ -5281,11 +6297,11 @@
           <w:numId w:val="22"/>
         </w:numPr>
       </w:pPr>
-      <w:bookmarkStart w:id="16" w:name="_Toc374970710"/>
+      <w:bookmarkStart w:id="19" w:name="_Toc375519637"/>
       <w:r>
         <w:t>Action possible pour un personnage</w:t>
       </w:r>
-      <w:bookmarkEnd w:id="16"/>
+      <w:bookmarkEnd w:id="19"/>
     </w:p>
     <w:p>
       <w:pPr>
@@ -5677,12 +6693,15 @@
           <w:numId w:val="22"/>
         </w:numPr>
       </w:pPr>
-      <w:bookmarkStart w:id="17" w:name="_Toc374970711"/>
+      <w:bookmarkStart w:id="20" w:name="_Toc375519638"/>
       <w:r>
         <w:lastRenderedPageBreak/>
-        <w:t>User case du menu</w:t>
-      </w:r>
-      <w:bookmarkEnd w:id="17"/>
+        <w:t>Use</w:t>
+      </w:r>
+      <w:r>
+        <w:t xml:space="preserve"> case du menu</w:t>
+      </w:r>
+      <w:bookmarkEnd w:id="20"/>
     </w:p>
     <w:p>
       <w:r>
@@ -5734,10 +6753,15 @@
           <w:numId w:val="22"/>
         </w:numPr>
       </w:pPr>
+      <w:bookmarkStart w:id="21" w:name="_Toc375519639"/>
       <w:r>
         <w:lastRenderedPageBreak/>
-        <w:t>User case Survivant</w:t>
-      </w:r>
+        <w:t>Use</w:t>
+      </w:r>
+      <w:r>
+        <w:t xml:space="preserve"> case Survivant</w:t>
+      </w:r>
+      <w:bookmarkEnd w:id="21"/>
     </w:p>
     <w:p>
       <w:pPr>
@@ -5792,9 +6816,14 @@
           <w:numId w:val="22"/>
         </w:numPr>
       </w:pPr>
-      <w:r>
-        <w:t>User case Zombie</w:t>
-      </w:r>
+      <w:bookmarkStart w:id="22" w:name="_Toc375519640"/>
+      <w:r>
+        <w:t>Use</w:t>
+      </w:r>
+      <w:r>
+        <w:t xml:space="preserve"> case Zombie</w:t>
+      </w:r>
+      <w:bookmarkEnd w:id="22"/>
     </w:p>
     <w:p>
       <w:pPr>
@@ -5859,14 +6888,14 @@
           <w:numId w:val="22"/>
         </w:numPr>
       </w:pPr>
-      <w:bookmarkStart w:id="18" w:name="_Toc374970712"/>
+      <w:bookmarkStart w:id="23" w:name="_Toc375519641"/>
       <w:r>
         <w:t>I</w:t>
       </w:r>
       <w:r>
         <w:t>nterface</w:t>
       </w:r>
-      <w:bookmarkEnd w:id="18"/>
+      <w:bookmarkEnd w:id="23"/>
     </w:p>
     <w:p>
       <w:pPr>
@@ -6384,11 +7413,11 @@
           <w:numId w:val="22"/>
         </w:numPr>
       </w:pPr>
-      <w:bookmarkStart w:id="19" w:name="_Toc374970713"/>
+      <w:bookmarkStart w:id="24" w:name="_Toc375519642"/>
       <w:r>
         <w:t>Contrôle</w:t>
       </w:r>
-      <w:bookmarkEnd w:id="19"/>
+      <w:bookmarkEnd w:id="24"/>
     </w:p>
     <w:p>
       <w:pPr>
@@ -6398,11 +7427,11 @@
           <w:numId w:val="22"/>
         </w:numPr>
       </w:pPr>
-      <w:bookmarkStart w:id="20" w:name="_Toc374970714"/>
+      <w:bookmarkStart w:id="25" w:name="_Toc375519643"/>
       <w:r>
         <w:t>Déplacement</w:t>
       </w:r>
-      <w:bookmarkEnd w:id="20"/>
+      <w:bookmarkEnd w:id="25"/>
     </w:p>
     <w:p>
       <w:pPr>
@@ -6646,11 +7675,11 @@
           <w:numId w:val="22"/>
         </w:numPr>
       </w:pPr>
-      <w:bookmarkStart w:id="21" w:name="_Toc374970715"/>
+      <w:bookmarkStart w:id="26" w:name="_Toc375519644"/>
       <w:r>
         <w:t>Liste des touches par défaut et actions associées</w:t>
       </w:r>
-      <w:bookmarkEnd w:id="21"/>
+      <w:bookmarkEnd w:id="26"/>
     </w:p>
     <w:tbl>
       <w:tblPr>
@@ -7507,12 +8536,12 @@
           <w:numId w:val="22"/>
         </w:numPr>
       </w:pPr>
-      <w:bookmarkStart w:id="22" w:name="_Toc374970716"/>
+      <w:bookmarkStart w:id="27" w:name="_Toc375519645"/>
       <w:r>
         <w:lastRenderedPageBreak/>
         <w:t>Configuration des touches clavier et souris par défaut</w:t>
       </w:r>
-      <w:bookmarkEnd w:id="22"/>
+      <w:bookmarkEnd w:id="27"/>
     </w:p>
     <w:p>
       <w:pPr>
@@ -7641,12 +8670,12 @@
           <w:numId w:val="22"/>
         </w:numPr>
       </w:pPr>
-      <w:bookmarkStart w:id="23" w:name="_Toc374970717"/>
+      <w:bookmarkStart w:id="28" w:name="_Toc375519646"/>
       <w:r>
         <w:lastRenderedPageBreak/>
         <w:t>Camera</w:t>
       </w:r>
-      <w:bookmarkEnd w:id="23"/>
+      <w:bookmarkEnd w:id="28"/>
     </w:p>
     <w:p>
       <w:pPr>
@@ -7840,12 +8869,12 @@
         <w:pStyle w:val="Titre1"/>
         <w:ind w:left="720"/>
       </w:pPr>
-      <w:bookmarkStart w:id="24" w:name="_Toc374970718"/>
+      <w:bookmarkStart w:id="29" w:name="_Toc375519647"/>
       <w:r>
         <w:lastRenderedPageBreak/>
         <w:t>Diagramme activité</w:t>
       </w:r>
-      <w:bookmarkEnd w:id="24"/>
+      <w:bookmarkEnd w:id="29"/>
     </w:p>
     <w:p>
       <w:pPr>
@@ -7855,11 +8884,11 @@
           <w:numId w:val="22"/>
         </w:numPr>
       </w:pPr>
-      <w:bookmarkStart w:id="25" w:name="_Toc374970719"/>
+      <w:bookmarkStart w:id="30" w:name="_Toc375519648"/>
       <w:r>
         <w:t>Pendant la navigation dans les menus</w:t>
       </w:r>
-      <w:bookmarkEnd w:id="25"/>
+      <w:bookmarkEnd w:id="30"/>
     </w:p>
     <w:p>
       <w:pPr>
@@ -7966,12 +8995,12 @@
           <w:numId w:val="22"/>
         </w:numPr>
       </w:pPr>
-      <w:bookmarkStart w:id="26" w:name="_Toc374970720"/>
+      <w:bookmarkStart w:id="31" w:name="_Toc375519649"/>
       <w:r>
         <w:lastRenderedPageBreak/>
         <w:t>Pendant un partie</w:t>
       </w:r>
-      <w:bookmarkEnd w:id="26"/>
+      <w:bookmarkEnd w:id="31"/>
     </w:p>
     <w:p>
       <w:pPr>
@@ -7981,9 +9010,11 @@
           <w:numId w:val="22"/>
         </w:numPr>
       </w:pPr>
+      <w:bookmarkStart w:id="32" w:name="_Toc375519650"/>
       <w:r>
         <w:t>Partie</w:t>
       </w:r>
+      <w:bookmarkEnd w:id="32"/>
     </w:p>
     <w:p>
       <w:r>
@@ -8035,10 +9066,12 @@
           <w:numId w:val="22"/>
         </w:numPr>
       </w:pPr>
+      <w:bookmarkStart w:id="33" w:name="_Toc375519651"/>
       <w:r>
         <w:lastRenderedPageBreak/>
         <w:t>Joueur Zombie</w:t>
       </w:r>
+      <w:bookmarkEnd w:id="33"/>
     </w:p>
     <w:p>
       <w:pPr>
@@ -8093,10 +9126,12 @@
           <w:numId w:val="22"/>
         </w:numPr>
       </w:pPr>
+      <w:bookmarkStart w:id="34" w:name="_Toc375519652"/>
       <w:r>
         <w:lastRenderedPageBreak/>
         <w:t>Joueur Survivant</w:t>
       </w:r>
+      <w:bookmarkEnd w:id="34"/>
     </w:p>
     <w:p>
       <w:pPr>
@@ -8156,10 +9191,12 @@
           <w:numId w:val="22"/>
         </w:numPr>
       </w:pPr>
+      <w:bookmarkStart w:id="35" w:name="_Toc375519653"/>
       <w:r>
         <w:lastRenderedPageBreak/>
         <w:t>Attaque</w:t>
       </w:r>
+      <w:bookmarkEnd w:id="35"/>
     </w:p>
     <w:p>
       <w:pPr>
@@ -8214,10 +9251,12 @@
           <w:numId w:val="22"/>
         </w:numPr>
       </w:pPr>
+      <w:bookmarkStart w:id="36" w:name="_Toc375519654"/>
       <w:r>
         <w:lastRenderedPageBreak/>
         <w:t>Déplacement</w:t>
       </w:r>
+      <w:bookmarkEnd w:id="36"/>
     </w:p>
     <w:p>
       <w:pPr>
@@ -8272,10 +9311,12 @@
           <w:numId w:val="22"/>
         </w:numPr>
       </w:pPr>
+      <w:bookmarkStart w:id="37" w:name="_Toc375519655"/>
       <w:r>
         <w:lastRenderedPageBreak/>
         <w:t>Objet</w:t>
       </w:r>
+      <w:bookmarkEnd w:id="37"/>
     </w:p>
     <w:p>
       <w:pPr>
@@ -8330,10 +9371,12 @@
           <w:numId w:val="22"/>
         </w:numPr>
       </w:pPr>
+      <w:bookmarkStart w:id="38" w:name="_Toc375519656"/>
       <w:r>
         <w:lastRenderedPageBreak/>
         <w:t>Marchand</w:t>
       </w:r>
+      <w:bookmarkEnd w:id="38"/>
     </w:p>
     <w:p>
       <w:pPr>
@@ -8388,25 +9431,85 @@
     </w:p>
     <w:p>
       <w:pPr>
-        <w:rPr>
-          <w:rFonts w:ascii="Calibri" w:hAnsi="Calibri"/>
-          <w:b/>
-        </w:rPr>
-      </w:pPr>
-    </w:p>
-    <w:p>
-      <w:pPr>
         <w:pStyle w:val="Titre1"/>
         <w:numPr>
           <w:ilvl w:val="0"/>
           <w:numId w:val="22"/>
         </w:numPr>
       </w:pPr>
-      <w:bookmarkStart w:id="27" w:name="_Toc374970721"/>
-      <w:r>
+      <w:bookmarkStart w:id="39" w:name="_Toc375519657"/>
+      <w:r>
+        <w:t>Diagramme de classe</w:t>
+      </w:r>
+      <w:bookmarkEnd w:id="39"/>
+    </w:p>
+    <w:p>
+      <w:pPr>
+        <w:jc w:val="center"/>
+      </w:pPr>
+      <w:r>
+        <w:rPr>
+          <w:noProof/>
+        </w:rPr>
+        <w:drawing>
+          <wp:inline distT="0" distB="0" distL="0" distR="0">
+            <wp:extent cx="5760720" cy="3281045"/>
+            <wp:effectExtent l="19050" t="0" r="0" b="0"/>
+            <wp:docPr id="5" name="Image 4" descr="Diagramme Classes.jpg"/>
+            <wp:cNvGraphicFramePr>
+              <a:graphicFrameLocks xmlns:a="http://schemas.openxmlformats.org/drawingml/2006/main" noChangeAspect="1"/>
+            </wp:cNvGraphicFramePr>
+            <a:graphic xmlns:a="http://schemas.openxmlformats.org/drawingml/2006/main">
+              <a:graphicData uri="http://schemas.openxmlformats.org/drawingml/2006/picture">
+                <pic:pic xmlns:pic="http://schemas.openxmlformats.org/drawingml/2006/picture">
+                  <pic:nvPicPr>
+                    <pic:cNvPr id="0" name="Diagramme Classes.jpg"/>
+                    <pic:cNvPicPr/>
+                  </pic:nvPicPr>
+                  <pic:blipFill>
+                    <a:blip r:embed="rId36" cstate="print"/>
+                    <a:stretch>
+                      <a:fillRect/>
+                    </a:stretch>
+                  </pic:blipFill>
+                  <pic:spPr>
+                    <a:xfrm>
+                      <a:off x="0" y="0"/>
+                      <a:ext cx="5760720" cy="3281045"/>
+                    </a:xfrm>
+                    <a:prstGeom prst="rect">
+                      <a:avLst/>
+                    </a:prstGeom>
+                  </pic:spPr>
+                </pic:pic>
+              </a:graphicData>
+            </a:graphic>
+          </wp:inline>
+        </w:drawing>
+      </w:r>
+    </w:p>
+    <w:p>
+      <w:pPr>
+        <w:rPr>
+          <w:rFonts w:ascii="Calibri" w:hAnsi="Calibri"/>
+          <w:b/>
+        </w:rPr>
+      </w:pPr>
+    </w:p>
+    <w:p>
+      <w:pPr>
+        <w:pStyle w:val="Titre1"/>
+        <w:numPr>
+          <w:ilvl w:val="0"/>
+          <w:numId w:val="22"/>
+        </w:numPr>
+      </w:pPr>
+      <w:bookmarkStart w:id="40" w:name="_Toc375519658"/>
+      <w:r>
+        <w:lastRenderedPageBreak/>
         <w:t>USP</w:t>
       </w:r>
-      <w:bookmarkEnd w:id="27"/>
+      <w:bookmarkEnd w:id="40"/>
     </w:p>
     <w:p>
       <w:pPr>
@@ -8488,11 +9591,11 @@
           <w:numId w:val="22"/>
         </w:numPr>
       </w:pPr>
-      <w:bookmarkStart w:id="28" w:name="_Toc374970722"/>
+      <w:bookmarkStart w:id="41" w:name="_Toc375519659"/>
       <w:r>
         <w:t>Rappel cadre et contrainte projet</w:t>
       </w:r>
-      <w:bookmarkEnd w:id="28"/>
+      <w:bookmarkEnd w:id="41"/>
     </w:p>
     <w:p>
       <w:pPr>
@@ -8559,7 +9662,7 @@
           <w:rFonts w:eastAsia="Times New Roman" w:cs="Times New Roman"/>
         </w:rPr>
       </w:pPr>
-      <w:bookmarkStart w:id="29" w:name="_Toc374970723"/>
+      <w:bookmarkStart w:id="42" w:name="_Toc375519660"/>
       <w:r>
         <w:t>Contraintes sur le jeu</w:t>
       </w:r>
@@ -8570,7 +9673,7 @@
         </w:rPr>
         <w:t xml:space="preserve"> :</w:t>
       </w:r>
-      <w:bookmarkEnd w:id="29"/>
+      <w:bookmarkEnd w:id="42"/>
       <w:r>
         <w:rPr>
           <w:rFonts w:eastAsia="Times New Roman" w:cs="Times New Roman"/>
@@ -8783,7 +9886,6 @@
           <w:rFonts w:ascii="Calibri" w:eastAsia="Times New Roman" w:hAnsi="Calibri" w:cs="Times New Roman"/>
           <w:color w:val="000000"/>
         </w:rPr>
-        <w:lastRenderedPageBreak/>
         <w:t>Résolution d’écran</w:t>
       </w:r>
     </w:p>
@@ -8956,11 +10058,11 @@
           <w:numId w:val="22"/>
         </w:numPr>
       </w:pPr>
-      <w:bookmarkStart w:id="30" w:name="_Toc374970724"/>
+      <w:bookmarkStart w:id="43" w:name="_Toc375519661"/>
       <w:r>
         <w:t>Contraintes sur le contenu du jeu :</w:t>
       </w:r>
-      <w:bookmarkEnd w:id="30"/>
+      <w:bookmarkEnd w:id="43"/>
       <w:r>
         <w:t xml:space="preserve"> </w:t>
       </w:r>
@@ -9421,8 +10523,9 @@
           <w:rFonts w:eastAsia="Times New Roman" w:cs="Times New Roman"/>
         </w:rPr>
       </w:pPr>
-      <w:bookmarkStart w:id="31" w:name="_Toc374970725"/>
-      <w:r>
+      <w:bookmarkStart w:id="44" w:name="_Toc375519662"/>
+      <w:r>
+        <w:lastRenderedPageBreak/>
         <w:t xml:space="preserve">Contraintes sur le développement </w:t>
       </w:r>
       <w:r>
@@ -9432,7 +10535,7 @@
         </w:rPr>
         <w:t>:</w:t>
       </w:r>
-      <w:bookmarkEnd w:id="31"/>
+      <w:bookmarkEnd w:id="44"/>
     </w:p>
     <w:p>
       <w:pPr>
@@ -9636,11 +10739,11 @@
           <w:numId w:val="22"/>
         </w:numPr>
       </w:pPr>
-      <w:bookmarkStart w:id="32" w:name="_Toc374970726"/>
+      <w:bookmarkStart w:id="45" w:name="_Toc375519663"/>
       <w:r>
         <w:t>Gantt</w:t>
       </w:r>
-      <w:bookmarkEnd w:id="32"/>
+      <w:bookmarkEnd w:id="45"/>
     </w:p>
     <w:p>
       <w:pPr>
@@ -9663,7 +10766,7 @@
           <w:numId w:val="22"/>
         </w:numPr>
       </w:pPr>
-      <w:bookmarkStart w:id="33" w:name="_Toc374970727"/>
+      <w:bookmarkStart w:id="46" w:name="_Toc375519664"/>
       <w:proofErr w:type="spellStart"/>
       <w:r>
         <w:t>Coding</w:t>
@@ -9672,7 +10775,7 @@
       <w:r>
         <w:t xml:space="preserve"> style</w:t>
       </w:r>
-      <w:bookmarkEnd w:id="33"/>
+      <w:bookmarkEnd w:id="46"/>
     </w:p>
     <w:p>
       <w:pPr>
@@ -9698,16 +10801,15 @@
           <w:numId w:val="22"/>
         </w:numPr>
       </w:pPr>
-      <w:bookmarkStart w:id="34" w:name="_Toc374970728"/>
+      <w:bookmarkStart w:id="47" w:name="_Toc375519665"/>
       <w:proofErr w:type="spellStart"/>
       <w:r>
-        <w:lastRenderedPageBreak/>
         <w:t>P</w:t>
       </w:r>
       <w:r>
         <w:t>refab</w:t>
       </w:r>
-      <w:bookmarkEnd w:id="34"/>
+      <w:bookmarkEnd w:id="47"/>
       <w:proofErr w:type="spellEnd"/>
     </w:p>
     <w:p>
@@ -10108,8 +11210,8 @@
       </w:r>
     </w:p>
     <w:sectPr>
-      <w:headerReference w:type="default" r:id="rId36"/>
-      <w:footerReference w:type="default" r:id="rId37"/>
+      <w:headerReference w:type="default" r:id="rId37"/>
+      <w:footerReference w:type="default" r:id="rId38"/>
       <w:pgSz w:w="11906" w:h="16838"/>
       <w:pgMar w:top="1417" w:right="1417" w:bottom="1417" w:left="1417" w:header="708" w:footer="708" w:gutter="0"/>
       <w:cols w:space="708"/>
@@ -10185,7 +11287,7 @@
                 <w:sz w:val="32"/>
                 <w:szCs w:val="32"/>
               </w:rPr>
-              <w:t>18</w:t>
+              <w:t>3</w:t>
             </w:r>
           </w:fldSimple>
         </w:p>
@@ -10886,7 +11988,7 @@
   <w:abstractNum w:abstractNumId="5">
     <w:nsid w:val="0D4A7DC5"/>
     <w:multiLevelType w:val="hybridMultilevel"/>
-    <w:tmpl w:val="10C0D4C4"/>
+    <w:tmpl w:val="279E38B6"/>
     <w:lvl w:ilvl="0" w:tplc="040C000F">
       <w:start w:val="1"/>
       <w:numFmt w:val="decimal"/>
@@ -14999,7 +16101,7 @@
 </file>
 
 <file path=customXml/itemProps2.xml><?xml version="1.0" encoding="utf-8"?>
-<ds:datastoreItem xmlns:ds="http://schemas.openxmlformats.org/officeDocument/2006/customXml" ds:itemID="{B446F711-23C6-4255-BA81-AFEE60222B16}">
+<ds:datastoreItem xmlns:ds="http://schemas.openxmlformats.org/officeDocument/2006/customXml" ds:itemID="{F5329CA0-3827-4B18-AF79-F7D29F74FFD8}">
   <ds:schemaRefs>
     <ds:schemaRef ds:uri="http://schemas.openxmlformats.org/officeDocument/2006/bibliography"/>
   </ds:schemaRefs>

</xml_diff>

<commit_message>
Mise à jour des diagramme d'activité
</commit_message>
<xml_diff>
--- a/Rendu/GameDoc/3A_TORENTE_WATHTHUHEWA.docx
+++ b/Rendu/GameDoc/3A_TORENTE_WATHTHUHEWA.docx
@@ -71,6 +71,7 @@
                       <w:rPr>
                         <w:rFonts w:ascii="Calibri" w:eastAsiaTheme="majorEastAsia" w:hAnsi="Calibri" w:cstheme="majorBidi"/>
                         <w:caps/>
+                        <w:lang w:eastAsia="ja-JP"/>
                       </w:rPr>
                       <w:t>ESGI 3ADJV 2013</w:t>
                     </w:r>
@@ -164,35 +165,7 @@
                       <w:rPr>
                         <w:rFonts w:ascii="Calibri" w:eastAsiaTheme="majorEastAsia" w:hAnsi="Calibri" w:cstheme="majorBidi"/>
                       </w:rPr>
-                      <w:t xml:space="preserve">Game document du jeu </w:t>
-                    </w:r>
-                    <w:proofErr w:type="spellStart"/>
-                    <w:r>
-                      <w:rPr>
-                        <w:rFonts w:ascii="Calibri" w:eastAsiaTheme="majorEastAsia" w:hAnsi="Calibri" w:cstheme="majorBidi"/>
-                      </w:rPr>
-                      <w:t>Hinder</w:t>
-                    </w:r>
-                    <w:proofErr w:type="spellEnd"/>
-                    <w:r>
-                      <w:rPr>
-                        <w:rFonts w:ascii="Calibri" w:eastAsiaTheme="majorEastAsia" w:hAnsi="Calibri" w:cstheme="majorBidi"/>
-                      </w:rPr>
-                      <w:t xml:space="preserve"> &amp; </w:t>
-                    </w:r>
-                    <w:proofErr w:type="spellStart"/>
-                    <w:r>
-                      <w:rPr>
-                        <w:rFonts w:ascii="Calibri" w:eastAsiaTheme="majorEastAsia" w:hAnsi="Calibri" w:cstheme="majorBidi"/>
-                      </w:rPr>
-                      <w:t>Flee</w:t>
-                    </w:r>
-                    <w:proofErr w:type="spellEnd"/>
-                    <w:r>
-                      <w:rPr>
-                        <w:rFonts w:ascii="Calibri" w:eastAsiaTheme="majorEastAsia" w:hAnsi="Calibri" w:cstheme="majorBidi"/>
-                      </w:rPr>
-                      <w:t xml:space="preserve"> pour le projet annuel des 3ADJV</w:t>
+                      <w:t>Game document du jeu Hinder &amp; Flee pour le projet annuel des 3ADJV</w:t>
                     </w:r>
                   </w:p>
                 </w:tc>
@@ -441,6 +414,7 @@
                 </w:tabs>
                 <w:rPr>
                   <w:noProof/>
+                  <w:lang w:eastAsia="fr-FR"/>
                 </w:rPr>
               </w:pPr>
               <w:r>
@@ -461,7 +435,7 @@
                 </w:rPr>
                 <w:fldChar w:fldCharType="separate"/>
               </w:r>
-              <w:hyperlink w:anchor="_Toc375520125" w:history="1">
+              <w:hyperlink w:anchor="_Toc375574275" w:history="1">
                 <w:r>
                   <w:rPr>
                     <w:rStyle w:val="Lienhypertexte"/>
@@ -472,6 +446,7 @@
                 <w:r>
                   <w:rPr>
                     <w:noProof/>
+                    <w:lang w:eastAsia="fr-FR"/>
                   </w:rPr>
                   <w:tab/>
                 </w:r>
@@ -501,7 +476,7 @@
                     <w:noProof/>
                     <w:webHidden/>
                   </w:rPr>
-                  <w:instrText xml:space="preserve"> PAGEREF _Toc375520125 \h </w:instrText>
+                  <w:instrText xml:space="preserve"> PAGEREF _Toc375574275 \h </w:instrText>
                 </w:r>
                 <w:r>
                   <w:rPr>
@@ -541,9 +516,10 @@
                 </w:tabs>
                 <w:rPr>
                   <w:noProof/>
+                  <w:lang w:eastAsia="fr-FR"/>
                 </w:rPr>
               </w:pPr>
-              <w:hyperlink w:anchor="_Toc375520126" w:history="1">
+              <w:hyperlink w:anchor="_Toc375574276" w:history="1">
                 <w:r>
                   <w:rPr>
                     <w:rStyle w:val="Lienhypertexte"/>
@@ -554,6 +530,7 @@
                 <w:r>
                   <w:rPr>
                     <w:noProof/>
+                    <w:lang w:eastAsia="fr-FR"/>
                   </w:rPr>
                   <w:tab/>
                 </w:r>
@@ -583,7 +560,7 @@
                     <w:noProof/>
                     <w:webHidden/>
                   </w:rPr>
-                  <w:instrText xml:space="preserve"> PAGEREF _Toc375520126 \h </w:instrText>
+                  <w:instrText xml:space="preserve"> PAGEREF _Toc375574276 \h </w:instrText>
                 </w:r>
                 <w:r>
                   <w:rPr>
@@ -623,9 +600,10 @@
                 </w:tabs>
                 <w:rPr>
                   <w:noProof/>
+                  <w:lang w:eastAsia="fr-FR"/>
                 </w:rPr>
               </w:pPr>
-              <w:hyperlink w:anchor="_Toc375520127" w:history="1">
+              <w:hyperlink w:anchor="_Toc375574277" w:history="1">
                 <w:r>
                   <w:rPr>
                     <w:rStyle w:val="Lienhypertexte"/>
@@ -636,6 +614,7 @@
                 <w:r>
                   <w:rPr>
                     <w:noProof/>
+                    <w:lang w:eastAsia="fr-FR"/>
                   </w:rPr>
                   <w:tab/>
                 </w:r>
@@ -665,7 +644,7 @@
                     <w:noProof/>
                     <w:webHidden/>
                   </w:rPr>
-                  <w:instrText xml:space="preserve"> PAGEREF _Toc375520127 \h </w:instrText>
+                  <w:instrText xml:space="preserve"> PAGEREF _Toc375574277 \h </w:instrText>
                 </w:r>
                 <w:r>
                   <w:rPr>
@@ -705,9 +684,10 @@
                 </w:tabs>
                 <w:rPr>
                   <w:noProof/>
+                  <w:lang w:eastAsia="fr-FR"/>
                 </w:rPr>
               </w:pPr>
-              <w:hyperlink w:anchor="_Toc375520128" w:history="1">
+              <w:hyperlink w:anchor="_Toc375574278" w:history="1">
                 <w:r>
                   <w:rPr>
                     <w:rStyle w:val="Lienhypertexte"/>
@@ -718,6 +698,7 @@
                 <w:r>
                   <w:rPr>
                     <w:noProof/>
+                    <w:lang w:eastAsia="fr-FR"/>
                   </w:rPr>
                   <w:tab/>
                 </w:r>
@@ -747,7 +728,7 @@
                     <w:noProof/>
                     <w:webHidden/>
                   </w:rPr>
-                  <w:instrText xml:space="preserve"> PAGEREF _Toc375520128 \h </w:instrText>
+                  <w:instrText xml:space="preserve"> PAGEREF _Toc375574278 \h </w:instrText>
                 </w:r>
                 <w:r>
                   <w:rPr>
@@ -787,9 +768,10 @@
                 </w:tabs>
                 <w:rPr>
                   <w:noProof/>
+                  <w:lang w:eastAsia="fr-FR"/>
                 </w:rPr>
               </w:pPr>
-              <w:hyperlink w:anchor="_Toc375520129" w:history="1">
+              <w:hyperlink w:anchor="_Toc375574279" w:history="1">
                 <w:r>
                   <w:rPr>
                     <w:rStyle w:val="Lienhypertexte"/>
@@ -800,6 +782,7 @@
                 <w:r>
                   <w:rPr>
                     <w:noProof/>
+                    <w:lang w:eastAsia="fr-FR"/>
                   </w:rPr>
                   <w:tab/>
                 </w:r>
@@ -829,7 +812,7 @@
                     <w:noProof/>
                     <w:webHidden/>
                   </w:rPr>
-                  <w:instrText xml:space="preserve"> PAGEREF _Toc375520129 \h </w:instrText>
+                  <w:instrText xml:space="preserve"> PAGEREF _Toc375574279 \h </w:instrText>
                 </w:r>
                 <w:r>
                   <w:rPr>
@@ -869,9 +852,10 @@
                 </w:tabs>
                 <w:rPr>
                   <w:noProof/>
+                  <w:lang w:eastAsia="fr-FR"/>
                 </w:rPr>
               </w:pPr>
-              <w:hyperlink w:anchor="_Toc375520130" w:history="1">
+              <w:hyperlink w:anchor="_Toc375574280" w:history="1">
                 <w:r>
                   <w:rPr>
                     <w:rStyle w:val="Lienhypertexte"/>
@@ -882,6 +866,7 @@
                 <w:r>
                   <w:rPr>
                     <w:noProof/>
+                    <w:lang w:eastAsia="fr-FR"/>
                   </w:rPr>
                   <w:tab/>
                 </w:r>
@@ -911,7 +896,7 @@
                     <w:noProof/>
                     <w:webHidden/>
                   </w:rPr>
-                  <w:instrText xml:space="preserve"> PAGEREF _Toc375520130 \h </w:instrText>
+                  <w:instrText xml:space="preserve"> PAGEREF _Toc375574280 \h </w:instrText>
                 </w:r>
                 <w:r>
                   <w:rPr>
@@ -951,9 +936,10 @@
                 </w:tabs>
                 <w:rPr>
                   <w:noProof/>
+                  <w:lang w:eastAsia="fr-FR"/>
                 </w:rPr>
               </w:pPr>
-              <w:hyperlink w:anchor="_Toc375520131" w:history="1">
+              <w:hyperlink w:anchor="_Toc375574281" w:history="1">
                 <w:r>
                   <w:rPr>
                     <w:rStyle w:val="Lienhypertexte"/>
@@ -964,6 +950,7 @@
                 <w:r>
                   <w:rPr>
                     <w:noProof/>
+                    <w:lang w:eastAsia="fr-FR"/>
                   </w:rPr>
                   <w:tab/>
                 </w:r>
@@ -993,7 +980,7 @@
                     <w:noProof/>
                     <w:webHidden/>
                   </w:rPr>
-                  <w:instrText xml:space="preserve"> PAGEREF _Toc375520131 \h </w:instrText>
+                  <w:instrText xml:space="preserve"> PAGEREF _Toc375574281 \h </w:instrText>
                 </w:r>
                 <w:r>
                   <w:rPr>
@@ -1033,9 +1020,10 @@
                 </w:tabs>
                 <w:rPr>
                   <w:noProof/>
+                  <w:lang w:eastAsia="fr-FR"/>
                 </w:rPr>
               </w:pPr>
-              <w:hyperlink w:anchor="_Toc375520132" w:history="1">
+              <w:hyperlink w:anchor="_Toc375574282" w:history="1">
                 <w:r>
                   <w:rPr>
                     <w:rStyle w:val="Lienhypertexte"/>
@@ -1046,6 +1034,7 @@
                 <w:r>
                   <w:rPr>
                     <w:noProof/>
+                    <w:lang w:eastAsia="fr-FR"/>
                   </w:rPr>
                   <w:tab/>
                 </w:r>
@@ -1075,7 +1064,7 @@
                     <w:noProof/>
                     <w:webHidden/>
                   </w:rPr>
-                  <w:instrText xml:space="preserve"> PAGEREF _Toc375520132 \h </w:instrText>
+                  <w:instrText xml:space="preserve"> PAGEREF _Toc375574282 \h </w:instrText>
                 </w:r>
                 <w:r>
                   <w:rPr>
@@ -1114,9 +1103,10 @@
                 </w:tabs>
                 <w:rPr>
                   <w:noProof/>
+                  <w:lang w:eastAsia="fr-FR"/>
                 </w:rPr>
               </w:pPr>
-              <w:hyperlink w:anchor="_Toc375520133" w:history="1">
+              <w:hyperlink w:anchor="_Toc375574283" w:history="1">
                 <w:r>
                   <w:rPr>
                     <w:rStyle w:val="Lienhypertexte"/>
@@ -1143,7 +1133,7 @@
                     <w:noProof/>
                     <w:webHidden/>
                   </w:rPr>
-                  <w:instrText xml:space="preserve"> PAGEREF _Toc375520133 \h </w:instrText>
+                  <w:instrText xml:space="preserve"> PAGEREF _Toc375574283 \h </w:instrText>
                 </w:r>
                 <w:r>
                   <w:rPr>
@@ -1182,9 +1172,10 @@
                 </w:tabs>
                 <w:rPr>
                   <w:noProof/>
+                  <w:lang w:eastAsia="fr-FR"/>
                 </w:rPr>
               </w:pPr>
-              <w:hyperlink w:anchor="_Toc375520134" w:history="1">
+              <w:hyperlink w:anchor="_Toc375574284" w:history="1">
                 <w:r>
                   <w:rPr>
                     <w:rStyle w:val="Lienhypertexte"/>
@@ -1211,7 +1202,7 @@
                     <w:noProof/>
                     <w:webHidden/>
                   </w:rPr>
-                  <w:instrText xml:space="preserve"> PAGEREF _Toc375520134 \h </w:instrText>
+                  <w:instrText xml:space="preserve"> PAGEREF _Toc375574284 \h </w:instrText>
                 </w:r>
                 <w:r>
                   <w:rPr>
@@ -1250,9 +1241,10 @@
                 </w:tabs>
                 <w:rPr>
                   <w:noProof/>
+                  <w:lang w:eastAsia="fr-FR"/>
                 </w:rPr>
               </w:pPr>
-              <w:hyperlink w:anchor="_Toc375520135" w:history="1">
+              <w:hyperlink w:anchor="_Toc375574285" w:history="1">
                 <w:r>
                   <w:rPr>
                     <w:rStyle w:val="Lienhypertexte"/>
@@ -1279,7 +1271,7 @@
                     <w:noProof/>
                     <w:webHidden/>
                   </w:rPr>
-                  <w:instrText xml:space="preserve"> PAGEREF _Toc375520135 \h </w:instrText>
+                  <w:instrText xml:space="preserve"> PAGEREF _Toc375574285 \h </w:instrText>
                 </w:r>
                 <w:r>
                   <w:rPr>
@@ -1319,9 +1311,10 @@
                 </w:tabs>
                 <w:rPr>
                   <w:noProof/>
+                  <w:lang w:eastAsia="fr-FR"/>
                 </w:rPr>
               </w:pPr>
-              <w:hyperlink w:anchor="_Toc375520136" w:history="1">
+              <w:hyperlink w:anchor="_Toc375574286" w:history="1">
                 <w:r>
                   <w:rPr>
                     <w:rStyle w:val="Lienhypertexte"/>
@@ -1332,6 +1325,7 @@
                 <w:r>
                   <w:rPr>
                     <w:noProof/>
+                    <w:lang w:eastAsia="fr-FR"/>
                   </w:rPr>
                   <w:tab/>
                 </w:r>
@@ -1361,7 +1355,7 @@
                     <w:noProof/>
                     <w:webHidden/>
                   </w:rPr>
-                  <w:instrText xml:space="preserve"> PAGEREF _Toc375520136 \h </w:instrText>
+                  <w:instrText xml:space="preserve"> PAGEREF _Toc375574286 \h </w:instrText>
                 </w:r>
                 <w:r>
                   <w:rPr>
@@ -1401,9 +1395,10 @@
                 </w:tabs>
                 <w:rPr>
                   <w:noProof/>
+                  <w:lang w:eastAsia="fr-FR"/>
                 </w:rPr>
               </w:pPr>
-              <w:hyperlink w:anchor="_Toc375520137" w:history="1">
+              <w:hyperlink w:anchor="_Toc375574287" w:history="1">
                 <w:r>
                   <w:rPr>
                     <w:rStyle w:val="Lienhypertexte"/>
@@ -1414,6 +1409,7 @@
                 <w:r>
                   <w:rPr>
                     <w:noProof/>
+                    <w:lang w:eastAsia="fr-FR"/>
                   </w:rPr>
                   <w:tab/>
                 </w:r>
@@ -1443,7 +1439,7 @@
                     <w:noProof/>
                     <w:webHidden/>
                   </w:rPr>
-                  <w:instrText xml:space="preserve"> PAGEREF _Toc375520137 \h </w:instrText>
+                  <w:instrText xml:space="preserve"> PAGEREF _Toc375574287 \h </w:instrText>
                 </w:r>
                 <w:r>
                   <w:rPr>
@@ -1483,9 +1479,10 @@
                 </w:tabs>
                 <w:rPr>
                   <w:noProof/>
+                  <w:lang w:eastAsia="fr-FR"/>
                 </w:rPr>
               </w:pPr>
-              <w:hyperlink w:anchor="_Toc375520138" w:history="1">
+              <w:hyperlink w:anchor="_Toc375574288" w:history="1">
                 <w:r>
                   <w:rPr>
                     <w:rStyle w:val="Lienhypertexte"/>
@@ -1496,6 +1493,7 @@
                 <w:r>
                   <w:rPr>
                     <w:noProof/>
+                    <w:lang w:eastAsia="fr-FR"/>
                   </w:rPr>
                   <w:tab/>
                 </w:r>
@@ -1525,7 +1523,7 @@
                     <w:noProof/>
                     <w:webHidden/>
                   </w:rPr>
-                  <w:instrText xml:space="preserve"> PAGEREF _Toc375520138 \h </w:instrText>
+                  <w:instrText xml:space="preserve"> PAGEREF _Toc375574288 \h </w:instrText>
                 </w:r>
                 <w:r>
                   <w:rPr>
@@ -1565,9 +1563,10 @@
                 </w:tabs>
                 <w:rPr>
                   <w:noProof/>
+                  <w:lang w:eastAsia="fr-FR"/>
                 </w:rPr>
               </w:pPr>
-              <w:hyperlink w:anchor="_Toc375520139" w:history="1">
+              <w:hyperlink w:anchor="_Toc375574289" w:history="1">
                 <w:r>
                   <w:rPr>
                     <w:rStyle w:val="Lienhypertexte"/>
@@ -1578,6 +1577,7 @@
                 <w:r>
                   <w:rPr>
                     <w:noProof/>
+                    <w:lang w:eastAsia="fr-FR"/>
                   </w:rPr>
                   <w:tab/>
                 </w:r>
@@ -1607,7 +1607,7 @@
                     <w:noProof/>
                     <w:webHidden/>
                   </w:rPr>
-                  <w:instrText xml:space="preserve"> PAGEREF _Toc375520139 \h </w:instrText>
+                  <w:instrText xml:space="preserve"> PAGEREF _Toc375574289 \h </w:instrText>
                 </w:r>
                 <w:r>
                   <w:rPr>
@@ -1647,9 +1647,10 @@
                 </w:tabs>
                 <w:rPr>
                   <w:noProof/>
+                  <w:lang w:eastAsia="fr-FR"/>
                 </w:rPr>
               </w:pPr>
-              <w:hyperlink w:anchor="_Toc375520140" w:history="1">
+              <w:hyperlink w:anchor="_Toc375574290" w:history="1">
                 <w:r>
                   <w:rPr>
                     <w:rStyle w:val="Lienhypertexte"/>
@@ -1660,6 +1661,7 @@
                 <w:r>
                   <w:rPr>
                     <w:noProof/>
+                    <w:lang w:eastAsia="fr-FR"/>
                   </w:rPr>
                   <w:tab/>
                 </w:r>
@@ -1689,7 +1691,7 @@
                     <w:noProof/>
                     <w:webHidden/>
                   </w:rPr>
-                  <w:instrText xml:space="preserve"> PAGEREF _Toc375520140 \h </w:instrText>
+                  <w:instrText xml:space="preserve"> PAGEREF _Toc375574290 \h </w:instrText>
                 </w:r>
                 <w:r>
                   <w:rPr>
@@ -1729,9 +1731,10 @@
                 </w:tabs>
                 <w:rPr>
                   <w:noProof/>
+                  <w:lang w:eastAsia="fr-FR"/>
                 </w:rPr>
               </w:pPr>
-              <w:hyperlink w:anchor="_Toc375520141" w:history="1">
+              <w:hyperlink w:anchor="_Toc375574291" w:history="1">
                 <w:r>
                   <w:rPr>
                     <w:rStyle w:val="Lienhypertexte"/>
@@ -1742,6 +1745,7 @@
                 <w:r>
                   <w:rPr>
                     <w:noProof/>
+                    <w:lang w:eastAsia="fr-FR"/>
                   </w:rPr>
                   <w:tab/>
                 </w:r>
@@ -1771,7 +1775,7 @@
                     <w:noProof/>
                     <w:webHidden/>
                   </w:rPr>
-                  <w:instrText xml:space="preserve"> PAGEREF _Toc375520141 \h </w:instrText>
+                  <w:instrText xml:space="preserve"> PAGEREF _Toc375574291 \h </w:instrText>
                 </w:r>
                 <w:r>
                   <w:rPr>
@@ -1811,9 +1815,10 @@
                 </w:tabs>
                 <w:rPr>
                   <w:noProof/>
+                  <w:lang w:eastAsia="fr-FR"/>
                 </w:rPr>
               </w:pPr>
-              <w:hyperlink w:anchor="_Toc375520142" w:history="1">
+              <w:hyperlink w:anchor="_Toc375574292" w:history="1">
                 <w:r>
                   <w:rPr>
                     <w:rStyle w:val="Lienhypertexte"/>
@@ -1824,6 +1829,7 @@
                 <w:r>
                   <w:rPr>
                     <w:noProof/>
+                    <w:lang w:eastAsia="fr-FR"/>
                   </w:rPr>
                   <w:tab/>
                 </w:r>
@@ -1853,7 +1859,7 @@
                     <w:noProof/>
                     <w:webHidden/>
                   </w:rPr>
-                  <w:instrText xml:space="preserve"> PAGEREF _Toc375520142 \h </w:instrText>
+                  <w:instrText xml:space="preserve"> PAGEREF _Toc375574292 \h </w:instrText>
                 </w:r>
                 <w:r>
                   <w:rPr>
@@ -1893,9 +1899,10 @@
                 </w:tabs>
                 <w:rPr>
                   <w:noProof/>
+                  <w:lang w:eastAsia="fr-FR"/>
                 </w:rPr>
               </w:pPr>
-              <w:hyperlink w:anchor="_Toc375520143" w:history="1">
+              <w:hyperlink w:anchor="_Toc375574293" w:history="1">
                 <w:r>
                   <w:rPr>
                     <w:rStyle w:val="Lienhypertexte"/>
@@ -1906,6 +1913,7 @@
                 <w:r>
                   <w:rPr>
                     <w:noProof/>
+                    <w:lang w:eastAsia="fr-FR"/>
                   </w:rPr>
                   <w:tab/>
                 </w:r>
@@ -1935,7 +1943,7 @@
                     <w:noProof/>
                     <w:webHidden/>
                   </w:rPr>
-                  <w:instrText xml:space="preserve"> PAGEREF _Toc375520143 \h </w:instrText>
+                  <w:instrText xml:space="preserve"> PAGEREF _Toc375574293 \h </w:instrText>
                 </w:r>
                 <w:r>
                   <w:rPr>
@@ -1975,9 +1983,10 @@
                 </w:tabs>
                 <w:rPr>
                   <w:noProof/>
+                  <w:lang w:eastAsia="fr-FR"/>
                 </w:rPr>
               </w:pPr>
-              <w:hyperlink w:anchor="_Toc375520144" w:history="1">
+              <w:hyperlink w:anchor="_Toc375574294" w:history="1">
                 <w:r>
                   <w:rPr>
                     <w:rStyle w:val="Lienhypertexte"/>
@@ -1988,6 +1997,7 @@
                 <w:r>
                   <w:rPr>
                     <w:noProof/>
+                    <w:lang w:eastAsia="fr-FR"/>
                   </w:rPr>
                   <w:tab/>
                 </w:r>
@@ -2017,7 +2027,7 @@
                     <w:noProof/>
                     <w:webHidden/>
                   </w:rPr>
-                  <w:instrText xml:space="preserve"> PAGEREF _Toc375520144 \h </w:instrText>
+                  <w:instrText xml:space="preserve"> PAGEREF _Toc375574294 \h </w:instrText>
                 </w:r>
                 <w:r>
                   <w:rPr>
@@ -2057,9 +2067,10 @@
                 </w:tabs>
                 <w:rPr>
                   <w:noProof/>
+                  <w:lang w:eastAsia="fr-FR"/>
                 </w:rPr>
               </w:pPr>
-              <w:hyperlink w:anchor="_Toc375520145" w:history="1">
+              <w:hyperlink w:anchor="_Toc375574295" w:history="1">
                 <w:r>
                   <w:rPr>
                     <w:rStyle w:val="Lienhypertexte"/>
@@ -2070,6 +2081,7 @@
                 <w:r>
                   <w:rPr>
                     <w:noProof/>
+                    <w:lang w:eastAsia="fr-FR"/>
                   </w:rPr>
                   <w:tab/>
                 </w:r>
@@ -2099,7 +2111,7 @@
                     <w:noProof/>
                     <w:webHidden/>
                   </w:rPr>
-                  <w:instrText xml:space="preserve"> PAGEREF _Toc375520145 \h </w:instrText>
+                  <w:instrText xml:space="preserve"> PAGEREF _Toc375574295 \h </w:instrText>
                 </w:r>
                 <w:r>
                   <w:rPr>
@@ -2139,9 +2151,10 @@
                 </w:tabs>
                 <w:rPr>
                   <w:noProof/>
+                  <w:lang w:eastAsia="fr-FR"/>
                 </w:rPr>
               </w:pPr>
-              <w:hyperlink w:anchor="_Toc375520146" w:history="1">
+              <w:hyperlink w:anchor="_Toc375574296" w:history="1">
                 <w:r>
                   <w:rPr>
                     <w:rStyle w:val="Lienhypertexte"/>
@@ -2152,6 +2165,7 @@
                 <w:r>
                   <w:rPr>
                     <w:noProof/>
+                    <w:lang w:eastAsia="fr-FR"/>
                   </w:rPr>
                   <w:tab/>
                 </w:r>
@@ -2181,7 +2195,7 @@
                     <w:noProof/>
                     <w:webHidden/>
                   </w:rPr>
-                  <w:instrText xml:space="preserve"> PAGEREF _Toc375520146 \h </w:instrText>
+                  <w:instrText xml:space="preserve"> PAGEREF _Toc375574296 \h </w:instrText>
                 </w:r>
                 <w:r>
                   <w:rPr>
@@ -2221,9 +2235,10 @@
                 </w:tabs>
                 <w:rPr>
                   <w:noProof/>
+                  <w:lang w:eastAsia="fr-FR"/>
                 </w:rPr>
               </w:pPr>
-              <w:hyperlink w:anchor="_Toc375520147" w:history="1">
+              <w:hyperlink w:anchor="_Toc375574297" w:history="1">
                 <w:r>
                   <w:rPr>
                     <w:rStyle w:val="Lienhypertexte"/>
@@ -2234,6 +2249,7 @@
                 <w:r>
                   <w:rPr>
                     <w:noProof/>
+                    <w:lang w:eastAsia="fr-FR"/>
                   </w:rPr>
                   <w:tab/>
                 </w:r>
@@ -2263,7 +2279,7 @@
                     <w:noProof/>
                     <w:webHidden/>
                   </w:rPr>
-                  <w:instrText xml:space="preserve"> PAGEREF _Toc375520147 \h </w:instrText>
+                  <w:instrText xml:space="preserve"> PAGEREF _Toc375574297 \h </w:instrText>
                 </w:r>
                 <w:r>
                   <w:rPr>
@@ -2303,9 +2319,10 @@
                 </w:tabs>
                 <w:rPr>
                   <w:noProof/>
+                  <w:lang w:eastAsia="fr-FR"/>
                 </w:rPr>
               </w:pPr>
-              <w:hyperlink w:anchor="_Toc375520148" w:history="1">
+              <w:hyperlink w:anchor="_Toc375574298" w:history="1">
                 <w:r>
                   <w:rPr>
                     <w:rStyle w:val="Lienhypertexte"/>
@@ -2316,6 +2333,7 @@
                 <w:r>
                   <w:rPr>
                     <w:noProof/>
+                    <w:lang w:eastAsia="fr-FR"/>
                   </w:rPr>
                   <w:tab/>
                 </w:r>
@@ -2345,7 +2363,7 @@
                     <w:noProof/>
                     <w:webHidden/>
                   </w:rPr>
-                  <w:instrText xml:space="preserve"> PAGEREF _Toc375520148 \h </w:instrText>
+                  <w:instrText xml:space="preserve"> PAGEREF _Toc375574298 \h </w:instrText>
                 </w:r>
                 <w:r>
                   <w:rPr>
@@ -2385,9 +2403,10 @@
                 </w:tabs>
                 <w:rPr>
                   <w:noProof/>
+                  <w:lang w:eastAsia="fr-FR"/>
                 </w:rPr>
               </w:pPr>
-              <w:hyperlink w:anchor="_Toc375520149" w:history="1">
+              <w:hyperlink w:anchor="_Toc375574299" w:history="1">
                 <w:r>
                   <w:rPr>
                     <w:rStyle w:val="Lienhypertexte"/>
@@ -2398,6 +2417,7 @@
                 <w:r>
                   <w:rPr>
                     <w:noProof/>
+                    <w:lang w:eastAsia="fr-FR"/>
                   </w:rPr>
                   <w:tab/>
                 </w:r>
@@ -2427,7 +2447,7 @@
                     <w:noProof/>
                     <w:webHidden/>
                   </w:rPr>
-                  <w:instrText xml:space="preserve"> PAGEREF _Toc375520149 \h </w:instrText>
+                  <w:instrText xml:space="preserve"> PAGEREF _Toc375574299 \h </w:instrText>
                 </w:r>
                 <w:r>
                   <w:rPr>
@@ -2467,9 +2487,10 @@
                 </w:tabs>
                 <w:rPr>
                   <w:noProof/>
+                  <w:lang w:eastAsia="fr-FR"/>
                 </w:rPr>
               </w:pPr>
-              <w:hyperlink w:anchor="_Toc375520150" w:history="1">
+              <w:hyperlink w:anchor="_Toc375574300" w:history="1">
                 <w:r>
                   <w:rPr>
                     <w:rStyle w:val="Lienhypertexte"/>
@@ -2480,6 +2501,7 @@
                 <w:r>
                   <w:rPr>
                     <w:noProof/>
+                    <w:lang w:eastAsia="fr-FR"/>
                   </w:rPr>
                   <w:tab/>
                 </w:r>
@@ -2509,7 +2531,7 @@
                     <w:noProof/>
                     <w:webHidden/>
                   </w:rPr>
-                  <w:instrText xml:space="preserve"> PAGEREF _Toc375520150 \h </w:instrText>
+                  <w:instrText xml:space="preserve"> PAGEREF _Toc375574300 \h </w:instrText>
                 </w:r>
                 <w:r>
                   <w:rPr>
@@ -2549,9 +2571,10 @@
                 </w:tabs>
                 <w:rPr>
                   <w:noProof/>
+                  <w:lang w:eastAsia="fr-FR"/>
                 </w:rPr>
               </w:pPr>
-              <w:hyperlink w:anchor="_Toc375520151" w:history="1">
+              <w:hyperlink w:anchor="_Toc375574301" w:history="1">
                 <w:r>
                   <w:rPr>
                     <w:rStyle w:val="Lienhypertexte"/>
@@ -2562,6 +2585,7 @@
                 <w:r>
                   <w:rPr>
                     <w:noProof/>
+                    <w:lang w:eastAsia="fr-FR"/>
                   </w:rPr>
                   <w:tab/>
                 </w:r>
@@ -2591,7 +2615,7 @@
                     <w:noProof/>
                     <w:webHidden/>
                   </w:rPr>
-                  <w:instrText xml:space="preserve"> PAGEREF _Toc375520151 \h </w:instrText>
+                  <w:instrText xml:space="preserve"> PAGEREF _Toc375574301 \h </w:instrText>
                 </w:r>
                 <w:r>
                   <w:rPr>
@@ -2631,9 +2655,10 @@
                 </w:tabs>
                 <w:rPr>
                   <w:noProof/>
+                  <w:lang w:eastAsia="fr-FR"/>
                 </w:rPr>
               </w:pPr>
-              <w:hyperlink w:anchor="_Toc375520152" w:history="1">
+              <w:hyperlink w:anchor="_Toc375574302" w:history="1">
                 <w:r>
                   <w:rPr>
                     <w:rStyle w:val="Lienhypertexte"/>
@@ -2644,6 +2669,7 @@
                 <w:r>
                   <w:rPr>
                     <w:noProof/>
+                    <w:lang w:eastAsia="fr-FR"/>
                   </w:rPr>
                   <w:tab/>
                 </w:r>
@@ -2673,7 +2699,7 @@
                     <w:noProof/>
                     <w:webHidden/>
                   </w:rPr>
-                  <w:instrText xml:space="preserve"> PAGEREF _Toc375520152 \h </w:instrText>
+                  <w:instrText xml:space="preserve"> PAGEREF _Toc375574302 \h </w:instrText>
                 </w:r>
                 <w:r>
                   <w:rPr>
@@ -2713,9 +2739,10 @@
                 </w:tabs>
                 <w:rPr>
                   <w:noProof/>
+                  <w:lang w:eastAsia="fr-FR"/>
                 </w:rPr>
               </w:pPr>
-              <w:hyperlink w:anchor="_Toc375520153" w:history="1">
+              <w:hyperlink w:anchor="_Toc375574303" w:history="1">
                 <w:r>
                   <w:rPr>
                     <w:rStyle w:val="Lienhypertexte"/>
@@ -2726,6 +2753,7 @@
                 <w:r>
                   <w:rPr>
                     <w:noProof/>
+                    <w:lang w:eastAsia="fr-FR"/>
                   </w:rPr>
                   <w:tab/>
                 </w:r>
@@ -2755,7 +2783,7 @@
                     <w:noProof/>
                     <w:webHidden/>
                   </w:rPr>
-                  <w:instrText xml:space="preserve"> PAGEREF _Toc375520153 \h </w:instrText>
+                  <w:instrText xml:space="preserve"> PAGEREF _Toc375574303 \h </w:instrText>
                 </w:r>
                 <w:r>
                   <w:rPr>
@@ -2794,9 +2822,10 @@
                 </w:tabs>
                 <w:rPr>
                   <w:noProof/>
+                  <w:lang w:eastAsia="fr-FR"/>
                 </w:rPr>
               </w:pPr>
-              <w:hyperlink w:anchor="_Toc375520154" w:history="1">
+              <w:hyperlink w:anchor="_Toc375574304" w:history="1">
                 <w:r>
                   <w:rPr>
                     <w:rStyle w:val="Lienhypertexte"/>
@@ -2823,7 +2852,7 @@
                     <w:noProof/>
                     <w:webHidden/>
                   </w:rPr>
-                  <w:instrText xml:space="preserve"> PAGEREF _Toc375520154 \h </w:instrText>
+                  <w:instrText xml:space="preserve"> PAGEREF _Toc375574304 \h </w:instrText>
                 </w:r>
                 <w:r>
                   <w:rPr>
@@ -2863,9 +2892,10 @@
                 </w:tabs>
                 <w:rPr>
                   <w:noProof/>
+                  <w:lang w:eastAsia="fr-FR"/>
                 </w:rPr>
               </w:pPr>
-              <w:hyperlink w:anchor="_Toc375520155" w:history="1">
+              <w:hyperlink w:anchor="_Toc375574305" w:history="1">
                 <w:r>
                   <w:rPr>
                     <w:rStyle w:val="Lienhypertexte"/>
@@ -2876,6 +2906,7 @@
                 <w:r>
                   <w:rPr>
                     <w:noProof/>
+                    <w:lang w:eastAsia="fr-FR"/>
                   </w:rPr>
                   <w:tab/>
                 </w:r>
@@ -2905,7 +2936,7 @@
                     <w:noProof/>
                     <w:webHidden/>
                   </w:rPr>
-                  <w:instrText xml:space="preserve"> PAGEREF _Toc375520155 \h </w:instrText>
+                  <w:instrText xml:space="preserve"> PAGEREF _Toc375574305 \h </w:instrText>
                 </w:r>
                 <w:r>
                   <w:rPr>
@@ -2945,9 +2976,10 @@
                 </w:tabs>
                 <w:rPr>
                   <w:noProof/>
+                  <w:lang w:eastAsia="fr-FR"/>
                 </w:rPr>
               </w:pPr>
-              <w:hyperlink w:anchor="_Toc375520156" w:history="1">
+              <w:hyperlink w:anchor="_Toc375574306" w:history="1">
                 <w:r>
                   <w:rPr>
                     <w:rStyle w:val="Lienhypertexte"/>
@@ -2958,6 +2990,7 @@
                 <w:r>
                   <w:rPr>
                     <w:noProof/>
+                    <w:lang w:eastAsia="fr-FR"/>
                   </w:rPr>
                   <w:tab/>
                 </w:r>
@@ -2987,7 +3020,7 @@
                     <w:noProof/>
                     <w:webHidden/>
                   </w:rPr>
-                  <w:instrText xml:space="preserve"> PAGEREF _Toc375520156 \h </w:instrText>
+                  <w:instrText xml:space="preserve"> PAGEREF _Toc375574306 \h </w:instrText>
                 </w:r>
                 <w:r>
                   <w:rPr>
@@ -3027,9 +3060,10 @@
                 </w:tabs>
                 <w:rPr>
                   <w:noProof/>
+                  <w:lang w:eastAsia="fr-FR"/>
                 </w:rPr>
               </w:pPr>
-              <w:hyperlink w:anchor="_Toc375520157" w:history="1">
+              <w:hyperlink w:anchor="_Toc375574307" w:history="1">
                 <w:r>
                   <w:rPr>
                     <w:rStyle w:val="Lienhypertexte"/>
@@ -3040,6 +3074,7 @@
                 <w:r>
                   <w:rPr>
                     <w:noProof/>
+                    <w:lang w:eastAsia="fr-FR"/>
                   </w:rPr>
                   <w:tab/>
                 </w:r>
@@ -3069,7 +3104,7 @@
                     <w:noProof/>
                     <w:webHidden/>
                   </w:rPr>
-                  <w:instrText xml:space="preserve"> PAGEREF _Toc375520157 \h </w:instrText>
+                  <w:instrText xml:space="preserve"> PAGEREF _Toc375574307 \h </w:instrText>
                 </w:r>
                 <w:r>
                   <w:rPr>
@@ -3109,9 +3144,10 @@
                 </w:tabs>
                 <w:rPr>
                   <w:noProof/>
+                  <w:lang w:eastAsia="fr-FR"/>
                 </w:rPr>
               </w:pPr>
-              <w:hyperlink w:anchor="_Toc375520158" w:history="1">
+              <w:hyperlink w:anchor="_Toc375574308" w:history="1">
                 <w:r>
                   <w:rPr>
                     <w:rStyle w:val="Lienhypertexte"/>
@@ -3122,6 +3158,7 @@
                 <w:r>
                   <w:rPr>
                     <w:noProof/>
+                    <w:lang w:eastAsia="fr-FR"/>
                   </w:rPr>
                   <w:tab/>
                 </w:r>
@@ -3151,7 +3188,7 @@
                     <w:noProof/>
                     <w:webHidden/>
                   </w:rPr>
-                  <w:instrText xml:space="preserve"> PAGEREF _Toc375520158 \h </w:instrText>
+                  <w:instrText xml:space="preserve"> PAGEREF _Toc375574308 \h </w:instrText>
                 </w:r>
                 <w:r>
                   <w:rPr>
@@ -3191,9 +3228,10 @@
                 </w:tabs>
                 <w:rPr>
                   <w:noProof/>
+                  <w:lang w:eastAsia="fr-FR"/>
                 </w:rPr>
               </w:pPr>
-              <w:hyperlink w:anchor="_Toc375520159" w:history="1">
+              <w:hyperlink w:anchor="_Toc375574309" w:history="1">
                 <w:r>
                   <w:rPr>
                     <w:rStyle w:val="Lienhypertexte"/>
@@ -3204,6 +3242,7 @@
                 <w:r>
                   <w:rPr>
                     <w:noProof/>
+                    <w:lang w:eastAsia="fr-FR"/>
                   </w:rPr>
                   <w:tab/>
                 </w:r>
@@ -3233,7 +3272,7 @@
                     <w:noProof/>
                     <w:webHidden/>
                   </w:rPr>
-                  <w:instrText xml:space="preserve"> PAGEREF _Toc375520159 \h </w:instrText>
+                  <w:instrText xml:space="preserve"> PAGEREF _Toc375574309 \h </w:instrText>
                 </w:r>
                 <w:r>
                   <w:rPr>
@@ -3273,9 +3312,10 @@
                 </w:tabs>
                 <w:rPr>
                   <w:noProof/>
+                  <w:lang w:eastAsia="fr-FR"/>
                 </w:rPr>
               </w:pPr>
-              <w:hyperlink w:anchor="_Toc375520160" w:history="1">
+              <w:hyperlink w:anchor="_Toc375574310" w:history="1">
                 <w:r>
                   <w:rPr>
                     <w:rStyle w:val="Lienhypertexte"/>
@@ -3286,6 +3326,7 @@
                 <w:r>
                   <w:rPr>
                     <w:noProof/>
+                    <w:lang w:eastAsia="fr-FR"/>
                   </w:rPr>
                   <w:tab/>
                 </w:r>
@@ -3315,7 +3356,7 @@
                     <w:noProof/>
                     <w:webHidden/>
                   </w:rPr>
-                  <w:instrText xml:space="preserve"> PAGEREF _Toc375520160 \h </w:instrText>
+                  <w:instrText xml:space="preserve"> PAGEREF _Toc375574310 \h </w:instrText>
                 </w:r>
                 <w:r>
                   <w:rPr>
@@ -3355,9 +3396,10 @@
                 </w:tabs>
                 <w:rPr>
                   <w:noProof/>
+                  <w:lang w:eastAsia="fr-FR"/>
                 </w:rPr>
               </w:pPr>
-              <w:hyperlink w:anchor="_Toc375520161" w:history="1">
+              <w:hyperlink w:anchor="_Toc375574311" w:history="1">
                 <w:r>
                   <w:rPr>
                     <w:rStyle w:val="Lienhypertexte"/>
@@ -3368,6 +3410,7 @@
                 <w:r>
                   <w:rPr>
                     <w:noProof/>
+                    <w:lang w:eastAsia="fr-FR"/>
                   </w:rPr>
                   <w:tab/>
                 </w:r>
@@ -3397,7 +3440,7 @@
                     <w:noProof/>
                     <w:webHidden/>
                   </w:rPr>
-                  <w:instrText xml:space="preserve"> PAGEREF _Toc375520161 \h </w:instrText>
+                  <w:instrText xml:space="preserve"> PAGEREF _Toc375574311 \h </w:instrText>
                 </w:r>
                 <w:r>
                   <w:rPr>
@@ -3437,9 +3480,10 @@
                 </w:tabs>
                 <w:rPr>
                   <w:noProof/>
+                  <w:lang w:eastAsia="fr-FR"/>
                 </w:rPr>
               </w:pPr>
-              <w:hyperlink w:anchor="_Toc375520162" w:history="1">
+              <w:hyperlink w:anchor="_Toc375574312" w:history="1">
                 <w:r>
                   <w:rPr>
                     <w:rStyle w:val="Lienhypertexte"/>
@@ -3450,6 +3494,7 @@
                 <w:r>
                   <w:rPr>
                     <w:noProof/>
+                    <w:lang w:eastAsia="fr-FR"/>
                   </w:rPr>
                   <w:tab/>
                 </w:r>
@@ -3479,7 +3524,7 @@
                     <w:noProof/>
                     <w:webHidden/>
                   </w:rPr>
-                  <w:instrText xml:space="preserve"> PAGEREF _Toc375520162 \h </w:instrText>
+                  <w:instrText xml:space="preserve"> PAGEREF _Toc375574312 \h </w:instrText>
                 </w:r>
                 <w:r>
                   <w:rPr>
@@ -3519,9 +3564,10 @@
                 </w:tabs>
                 <w:rPr>
                   <w:noProof/>
+                  <w:lang w:eastAsia="fr-FR"/>
                 </w:rPr>
               </w:pPr>
-              <w:hyperlink w:anchor="_Toc375520163" w:history="1">
+              <w:hyperlink w:anchor="_Toc375574313" w:history="1">
                 <w:r>
                   <w:rPr>
                     <w:rStyle w:val="Lienhypertexte"/>
@@ -3532,6 +3578,7 @@
                 <w:r>
                   <w:rPr>
                     <w:noProof/>
+                    <w:lang w:eastAsia="fr-FR"/>
                   </w:rPr>
                   <w:tab/>
                 </w:r>
@@ -3561,7 +3608,7 @@
                     <w:noProof/>
                     <w:webHidden/>
                   </w:rPr>
-                  <w:instrText xml:space="preserve"> PAGEREF _Toc375520163 \h </w:instrText>
+                  <w:instrText xml:space="preserve"> PAGEREF _Toc375574313 \h </w:instrText>
                 </w:r>
                 <w:r>
                   <w:rPr>
@@ -3601,9 +3648,10 @@
                 </w:tabs>
                 <w:rPr>
                   <w:noProof/>
+                  <w:lang w:eastAsia="fr-FR"/>
                 </w:rPr>
               </w:pPr>
-              <w:hyperlink w:anchor="_Toc375520164" w:history="1">
+              <w:hyperlink w:anchor="_Toc375574314" w:history="1">
                 <w:r>
                   <w:rPr>
                     <w:rStyle w:val="Lienhypertexte"/>
@@ -3614,6 +3662,7 @@
                 <w:r>
                   <w:rPr>
                     <w:noProof/>
+                    <w:lang w:eastAsia="fr-FR"/>
                   </w:rPr>
                   <w:tab/>
                 </w:r>
@@ -3643,7 +3692,7 @@
                     <w:noProof/>
                     <w:webHidden/>
                   </w:rPr>
-                  <w:instrText xml:space="preserve"> PAGEREF _Toc375520164 \h </w:instrText>
+                  <w:instrText xml:space="preserve"> PAGEREF _Toc375574314 \h </w:instrText>
                 </w:r>
                 <w:r>
                   <w:rPr>
@@ -3683,9 +3732,10 @@
                 </w:tabs>
                 <w:rPr>
                   <w:noProof/>
+                  <w:lang w:eastAsia="fr-FR"/>
                 </w:rPr>
               </w:pPr>
-              <w:hyperlink w:anchor="_Toc375520165" w:history="1">
+              <w:hyperlink w:anchor="_Toc375574315" w:history="1">
                 <w:r>
                   <w:rPr>
                     <w:rStyle w:val="Lienhypertexte"/>
@@ -3696,6 +3746,7 @@
                 <w:r>
                   <w:rPr>
                     <w:noProof/>
+                    <w:lang w:eastAsia="fr-FR"/>
                   </w:rPr>
                   <w:tab/>
                 </w:r>
@@ -3725,7 +3776,7 @@
                     <w:noProof/>
                     <w:webHidden/>
                   </w:rPr>
-                  <w:instrText xml:space="preserve"> PAGEREF _Toc375520165 \h </w:instrText>
+                  <w:instrText xml:space="preserve"> PAGEREF _Toc375574315 \h </w:instrText>
                 </w:r>
                 <w:r>
                   <w:rPr>
@@ -3765,9 +3816,10 @@
                 </w:tabs>
                 <w:rPr>
                   <w:noProof/>
+                  <w:lang w:eastAsia="fr-FR"/>
                 </w:rPr>
               </w:pPr>
-              <w:hyperlink w:anchor="_Toc375520166" w:history="1">
+              <w:hyperlink w:anchor="_Toc375574316" w:history="1">
                 <w:r>
                   <w:rPr>
                     <w:rStyle w:val="Lienhypertexte"/>
@@ -3778,6 +3830,7 @@
                 <w:r>
                   <w:rPr>
                     <w:noProof/>
+                    <w:lang w:eastAsia="fr-FR"/>
                   </w:rPr>
                   <w:tab/>
                 </w:r>
@@ -3807,7 +3860,7 @@
                     <w:noProof/>
                     <w:webHidden/>
                   </w:rPr>
-                  <w:instrText xml:space="preserve"> PAGEREF _Toc375520166 \h </w:instrText>
+                  <w:instrText xml:space="preserve"> PAGEREF _Toc375574316 \h </w:instrText>
                 </w:r>
                 <w:r>
                   <w:rPr>
@@ -3847,9 +3900,10 @@
                 </w:tabs>
                 <w:rPr>
                   <w:noProof/>
+                  <w:lang w:eastAsia="fr-FR"/>
                 </w:rPr>
               </w:pPr>
-              <w:hyperlink w:anchor="_Toc375520167" w:history="1">
+              <w:hyperlink w:anchor="_Toc375574317" w:history="1">
                 <w:r>
                   <w:rPr>
                     <w:rStyle w:val="Lienhypertexte"/>
@@ -3861,6 +3915,7 @@
                 <w:r>
                   <w:rPr>
                     <w:noProof/>
+                    <w:lang w:eastAsia="fr-FR"/>
                   </w:rPr>
                   <w:tab/>
                 </w:r>
@@ -3898,7 +3953,7 @@
                     <w:noProof/>
                     <w:webHidden/>
                   </w:rPr>
-                  <w:instrText xml:space="preserve"> PAGEREF _Toc375520167 \h </w:instrText>
+                  <w:instrText xml:space="preserve"> PAGEREF _Toc375574317 \h </w:instrText>
                 </w:r>
                 <w:r>
                   <w:rPr>
@@ -3938,9 +3993,10 @@
                 </w:tabs>
                 <w:rPr>
                   <w:noProof/>
+                  <w:lang w:eastAsia="fr-FR"/>
                 </w:rPr>
               </w:pPr>
-              <w:hyperlink w:anchor="_Toc375520168" w:history="1">
+              <w:hyperlink w:anchor="_Toc375574318" w:history="1">
                 <w:r>
                   <w:rPr>
                     <w:rStyle w:val="Lienhypertexte"/>
@@ -3951,6 +4007,7 @@
                 <w:r>
                   <w:rPr>
                     <w:noProof/>
+                    <w:lang w:eastAsia="fr-FR"/>
                   </w:rPr>
                   <w:tab/>
                 </w:r>
@@ -3980,7 +4037,7 @@
                     <w:noProof/>
                     <w:webHidden/>
                   </w:rPr>
-                  <w:instrText xml:space="preserve"> PAGEREF _Toc375520168 \h </w:instrText>
+                  <w:instrText xml:space="preserve"> PAGEREF _Toc375574318 \h </w:instrText>
                 </w:r>
                 <w:r>
                   <w:rPr>
@@ -4020,9 +4077,10 @@
                 </w:tabs>
                 <w:rPr>
                   <w:noProof/>
+                  <w:lang w:eastAsia="fr-FR"/>
                 </w:rPr>
               </w:pPr>
-              <w:hyperlink w:anchor="_Toc375520169" w:history="1">
+              <w:hyperlink w:anchor="_Toc375574319" w:history="1">
                 <w:r>
                   <w:rPr>
                     <w:rStyle w:val="Lienhypertexte"/>
@@ -4034,6 +4092,7 @@
                 <w:r>
                   <w:rPr>
                     <w:noProof/>
+                    <w:lang w:eastAsia="fr-FR"/>
                   </w:rPr>
                   <w:tab/>
                 </w:r>
@@ -4071,7 +4130,7 @@
                     <w:noProof/>
                     <w:webHidden/>
                   </w:rPr>
-                  <w:instrText xml:space="preserve"> PAGEREF _Toc375520169 \h </w:instrText>
+                  <w:instrText xml:space="preserve"> PAGEREF _Toc375574319 \h </w:instrText>
                 </w:r>
                 <w:r>
                   <w:rPr>
@@ -4111,9 +4170,10 @@
                 </w:tabs>
                 <w:rPr>
                   <w:noProof/>
+                  <w:lang w:eastAsia="fr-FR"/>
                 </w:rPr>
               </w:pPr>
-              <w:hyperlink w:anchor="_Toc375520170" w:history="1">
+              <w:hyperlink w:anchor="_Toc375574320" w:history="1">
                 <w:r>
                   <w:rPr>
                     <w:rStyle w:val="Lienhypertexte"/>
@@ -4124,6 +4184,7 @@
                 <w:r>
                   <w:rPr>
                     <w:noProof/>
+                    <w:lang w:eastAsia="fr-FR"/>
                   </w:rPr>
                   <w:tab/>
                 </w:r>
@@ -4153,7 +4214,7 @@
                     <w:noProof/>
                     <w:webHidden/>
                   </w:rPr>
-                  <w:instrText xml:space="preserve"> PAGEREF _Toc375520170 \h </w:instrText>
+                  <w:instrText xml:space="preserve"> PAGEREF _Toc375574320 \h </w:instrText>
                 </w:r>
                 <w:r>
                   <w:rPr>
@@ -4193,9 +4254,10 @@
                 </w:tabs>
                 <w:rPr>
                   <w:noProof/>
+                  <w:lang w:eastAsia="fr-FR"/>
                 </w:rPr>
               </w:pPr>
-              <w:hyperlink w:anchor="_Toc375520171" w:history="1">
+              <w:hyperlink w:anchor="_Toc375574321" w:history="1">
                 <w:r>
                   <w:rPr>
                     <w:rStyle w:val="Lienhypertexte"/>
@@ -4206,6 +4268,7 @@
                 <w:r>
                   <w:rPr>
                     <w:noProof/>
+                    <w:lang w:eastAsia="fr-FR"/>
                   </w:rPr>
                   <w:tab/>
                 </w:r>
@@ -4235,7 +4298,7 @@
                     <w:noProof/>
                     <w:webHidden/>
                   </w:rPr>
-                  <w:instrText xml:space="preserve"> PAGEREF _Toc375520171 \h </w:instrText>
+                  <w:instrText xml:space="preserve"> PAGEREF _Toc375574321 \h </w:instrText>
                 </w:r>
                 <w:r>
                   <w:rPr>
@@ -4275,9 +4338,10 @@
                 </w:tabs>
                 <w:rPr>
                   <w:noProof/>
+                  <w:lang w:eastAsia="fr-FR"/>
                 </w:rPr>
               </w:pPr>
-              <w:hyperlink w:anchor="_Toc375520172" w:history="1">
+              <w:hyperlink w:anchor="_Toc375574322" w:history="1">
                 <w:r>
                   <w:rPr>
                     <w:rStyle w:val="Lienhypertexte"/>
@@ -4288,6 +4352,7 @@
                 <w:r>
                   <w:rPr>
                     <w:noProof/>
+                    <w:lang w:eastAsia="fr-FR"/>
                   </w:rPr>
                   <w:tab/>
                 </w:r>
@@ -4317,7 +4382,7 @@
                     <w:noProof/>
                     <w:webHidden/>
                   </w:rPr>
-                  <w:instrText xml:space="preserve"> PAGEREF _Toc375520172 \h </w:instrText>
+                  <w:instrText xml:space="preserve"> PAGEREF _Toc375574322 \h </w:instrText>
                 </w:r>
                 <w:r>
                   <w:rPr>
@@ -4402,17 +4467,12 @@
           <w:numId w:val="22"/>
         </w:numPr>
       </w:pPr>
-      <w:bookmarkStart w:id="0" w:name="_Toc375520125"/>
+      <w:bookmarkStart w:id="0" w:name="_Toc375574275"/>
       <w:r>
         <w:lastRenderedPageBreak/>
-        <w:t xml:space="preserve">Fiche </w:t>
-      </w:r>
-      <w:proofErr w:type="spellStart"/>
-      <w:r>
-        <w:t>signaletique</w:t>
+        <w:t>Fiche signaletique</w:t>
       </w:r>
       <w:bookmarkEnd w:id="0"/>
-      <w:proofErr w:type="spellEnd"/>
     </w:p>
     <w:p>
       <w:pPr>
@@ -4431,31 +4491,13 @@
         </w:rPr>
         <w:t xml:space="preserve">Titre : </w:t>
       </w:r>
-      <w:proofErr w:type="spellStart"/>
       <w:r>
         <w:rPr>
           <w:rFonts w:ascii="Calibri" w:eastAsia="Times New Roman" w:hAnsi="Calibri" w:cs="Arial"/>
           <w:color w:val="000000"/>
         </w:rPr>
-        <w:t>Hinder</w:t>
-      </w:r>
-      <w:proofErr w:type="spellEnd"/>
-      <w:r>
-        <w:rPr>
-          <w:rFonts w:ascii="Calibri" w:eastAsia="Times New Roman" w:hAnsi="Calibri" w:cs="Arial"/>
-          <w:color w:val="000000"/>
-        </w:rPr>
-        <w:t xml:space="preserve"> &amp; </w:t>
-      </w:r>
-      <w:proofErr w:type="spellStart"/>
-      <w:r>
-        <w:rPr>
-          <w:rFonts w:ascii="Calibri" w:eastAsia="Times New Roman" w:hAnsi="Calibri" w:cs="Arial"/>
-          <w:color w:val="000000"/>
-        </w:rPr>
-        <w:t>Flee</w:t>
-      </w:r>
-      <w:proofErr w:type="spellEnd"/>
+        <w:t>Hinder &amp; Flee</w:t>
+      </w:r>
     </w:p>
     <w:p>
       <w:pPr>
@@ -4504,39 +4546,7 @@
           <w:rFonts w:ascii="Calibri" w:eastAsia="Times New Roman" w:hAnsi="Calibri" w:cs="Times New Roman"/>
           <w:color w:val="000000"/>
         </w:rPr>
-        <w:t xml:space="preserve"> : </w:t>
-      </w:r>
-      <w:proofErr w:type="spellStart"/>
-      <w:r>
-        <w:rPr>
-          <w:rFonts w:ascii="Calibri" w:eastAsia="Times New Roman" w:hAnsi="Calibri" w:cs="Times New Roman"/>
-          <w:color w:val="000000"/>
-        </w:rPr>
-        <w:t>Core</w:t>
-      </w:r>
-      <w:proofErr w:type="spellEnd"/>
-      <w:r>
-        <w:rPr>
-          <w:rFonts w:ascii="Calibri" w:eastAsia="Times New Roman" w:hAnsi="Calibri" w:cs="Times New Roman"/>
-          <w:color w:val="000000"/>
-        </w:rPr>
-        <w:t xml:space="preserve"> </w:t>
-      </w:r>
-      <w:proofErr w:type="spellStart"/>
-      <w:r>
-        <w:rPr>
-          <w:rFonts w:ascii="Calibri" w:eastAsia="Times New Roman" w:hAnsi="Calibri" w:cs="Times New Roman"/>
-          <w:color w:val="000000"/>
-        </w:rPr>
-        <w:t>gamer</w:t>
-      </w:r>
-      <w:proofErr w:type="spellEnd"/>
-      <w:r>
-        <w:rPr>
-          <w:rFonts w:ascii="Calibri" w:eastAsia="Times New Roman" w:hAnsi="Calibri" w:cs="Times New Roman"/>
-          <w:color w:val="000000"/>
-        </w:rPr>
-        <w:t xml:space="preserve">  15+</w:t>
+        <w:t xml:space="preserve"> : Core gamer  15+</w:t>
       </w:r>
     </w:p>
     <w:p>
@@ -4572,7 +4582,7 @@
           <w:numId w:val="22"/>
         </w:numPr>
       </w:pPr>
-      <w:bookmarkStart w:id="1" w:name="_Toc375520126"/>
+      <w:bookmarkStart w:id="1" w:name="_Toc375574276"/>
       <w:r>
         <w:t>Concept</w:t>
       </w:r>
@@ -4600,16 +4610,11 @@
           <w:numId w:val="22"/>
         </w:numPr>
       </w:pPr>
-      <w:bookmarkStart w:id="2" w:name="_Toc375520127"/>
-      <w:r>
-        <w:t xml:space="preserve">Condition victoire </w:t>
-      </w:r>
-      <w:proofErr w:type="spellStart"/>
-      <w:r>
-        <w:t>defaite</w:t>
+      <w:bookmarkStart w:id="2" w:name="_Toc375574277"/>
+      <w:r>
+        <w:t>Condition victoire defaite</w:t>
       </w:r>
       <w:bookmarkEnd w:id="2"/>
-      <w:proofErr w:type="spellEnd"/>
     </w:p>
     <w:p>
       <w:pPr>
@@ -4636,13 +4641,11 @@
           <w:numId w:val="22"/>
         </w:numPr>
       </w:pPr>
-      <w:bookmarkStart w:id="3" w:name="_Toc375520128"/>
-      <w:proofErr w:type="spellStart"/>
+      <w:bookmarkStart w:id="3" w:name="_Toc375574278"/>
       <w:r>
         <w:t>Gameplay</w:t>
       </w:r>
       <w:bookmarkEnd w:id="3"/>
-      <w:proofErr w:type="spellEnd"/>
     </w:p>
     <w:p>
       <w:pPr>
@@ -4652,25 +4655,12 @@
           <w:numId w:val="22"/>
         </w:numPr>
       </w:pPr>
-      <w:bookmarkStart w:id="4" w:name="_Toc375520129"/>
-      <w:proofErr w:type="spellStart"/>
-      <w:r>
-        <w:t>Elements</w:t>
-      </w:r>
-      <w:proofErr w:type="spellEnd"/>
-      <w:r>
-        <w:t xml:space="preserve"> principaux</w:t>
-      </w:r>
-      <w:r>
-        <w:t xml:space="preserve"> (explication mieux </w:t>
-      </w:r>
-      <w:proofErr w:type="spellStart"/>
-      <w:r>
-        <w:t>skill</w:t>
-      </w:r>
-      <w:proofErr w:type="spellEnd"/>
-      <w:r>
-        <w:t>/mutation…)</w:t>
+      <w:bookmarkStart w:id="4" w:name="_Toc375574279"/>
+      <w:r>
+        <w:t>Elements principaux</w:t>
+      </w:r>
+      <w:r>
+        <w:t xml:space="preserve"> (explication mieux skill/mutation…)</w:t>
       </w:r>
       <w:bookmarkEnd w:id="4"/>
     </w:p>
@@ -4682,7 +4672,7 @@
           <w:numId w:val="22"/>
         </w:numPr>
       </w:pPr>
-      <w:bookmarkStart w:id="5" w:name="_Toc375520130"/>
+      <w:bookmarkStart w:id="5" w:name="_Toc375574280"/>
       <w:r>
         <w:t>Interaction entre joueurs</w:t>
       </w:r>
@@ -4698,21 +4688,7 @@
         <w:rPr>
           <w:rFonts w:ascii="Calibri" w:hAnsi="Calibri"/>
         </w:rPr>
-        <w:t xml:space="preserve">Comme il faut sacrifier les autres joueurs à des zombies, il faudra soit espérer leurs mort “naturelle”, soit  les donner en sacrifice aux zombies à l’aide de pièges ou bien grâce aux malus </w:t>
-      </w:r>
-      <w:proofErr w:type="spellStart"/>
-      <w:r>
-        <w:rPr>
-          <w:rFonts w:ascii="Calibri" w:hAnsi="Calibri"/>
-        </w:rPr>
-        <w:t>infligeables</w:t>
-      </w:r>
-      <w:proofErr w:type="spellEnd"/>
-      <w:r>
-        <w:rPr>
-          <w:rFonts w:ascii="Calibri" w:hAnsi="Calibri"/>
-        </w:rPr>
-        <w:t xml:space="preserve"> avec une arme.</w:t>
+        <w:t>Comme il faut sacrifier les autres joueurs à des zombies, il faudra soit espérer leurs mort “naturelle”, soit  les donner en sacrifice aux zombies à l’aide de pièges ou bien grâce aux malus infligeables avec une arme.</w:t>
       </w:r>
     </w:p>
     <w:p>
@@ -4723,7 +4699,7 @@
           <w:numId w:val="22"/>
         </w:numPr>
       </w:pPr>
-      <w:bookmarkStart w:id="6" w:name="_Toc375520131"/>
+      <w:bookmarkStart w:id="6" w:name="_Toc375574281"/>
       <w:r>
         <w:t>Mutation</w:t>
       </w:r>
@@ -4743,6 +4719,7 @@
           <w:rFonts w:ascii="Calibri" w:eastAsia="Times New Roman" w:hAnsi="Calibri" w:cs="Times New Roman"/>
           <w:noProof/>
           <w:color w:val="000000"/>
+          <w:lang w:eastAsia="fr-FR"/>
         </w:rPr>
         <w:drawing>
           <wp:inline distT="0" distB="0" distL="0" distR="0">
@@ -4973,7 +4950,7 @@
           <w:numId w:val="22"/>
         </w:numPr>
       </w:pPr>
-      <w:bookmarkStart w:id="7" w:name="_Toc375520132"/>
+      <w:bookmarkStart w:id="7" w:name="_Toc375574282"/>
       <w:r>
         <w:t>Compétences</w:t>
       </w:r>
@@ -5074,7 +5051,7 @@
       <w:pPr>
         <w:pStyle w:val="Titre2"/>
       </w:pPr>
-      <w:bookmarkStart w:id="8" w:name="_Toc375520133"/>
+      <w:bookmarkStart w:id="8" w:name="_Toc375574283"/>
       <w:r>
         <w:t>Compétences armes</w:t>
       </w:r>
@@ -5356,7 +5333,7 @@
       <w:pPr>
         <w:pStyle w:val="Titre2"/>
       </w:pPr>
-      <w:bookmarkStart w:id="9" w:name="_Toc375520134"/>
+      <w:bookmarkStart w:id="9" w:name="_Toc375574284"/>
       <w:r>
         <w:t>Compétence de classe sans arme (par défaut)</w:t>
       </w:r>
@@ -5508,7 +5485,7 @@
       <w:pPr>
         <w:pStyle w:val="Titre2"/>
       </w:pPr>
-      <w:bookmarkStart w:id="10" w:name="_Toc375520135"/>
+      <w:bookmarkStart w:id="10" w:name="_Toc375574285"/>
       <w:r>
         <w:t>Compétence de c</w:t>
       </w:r>
@@ -5642,16 +5619,8 @@
               <w:rPr>
                 <w:rFonts w:ascii="Calibri" w:eastAsia="Times New Roman" w:hAnsi="Calibri" w:cs="Times New Roman"/>
               </w:rPr>
-              <w:t xml:space="preserve">Home </w:t>
+              <w:t>Home run</w:t>
             </w:r>
-            <w:proofErr w:type="spellStart"/>
-            <w:r>
-              <w:rPr>
-                <w:rFonts w:ascii="Calibri" w:eastAsia="Times New Roman" w:hAnsi="Calibri" w:cs="Times New Roman"/>
-              </w:rPr>
-              <w:t>run</w:t>
-            </w:r>
-            <w:proofErr w:type="spellEnd"/>
           </w:p>
         </w:tc>
         <w:tc>
@@ -5666,14 +5635,12 @@
                 <w:rFonts w:ascii="Calibri" w:eastAsia="Times New Roman" w:hAnsi="Calibri" w:cs="Times New Roman"/>
               </w:rPr>
             </w:pPr>
-            <w:proofErr w:type="spellStart"/>
             <w:r>
               <w:rPr>
                 <w:rFonts w:ascii="Calibri" w:eastAsia="Times New Roman" w:hAnsi="Calibri" w:cs="Times New Roman"/>
               </w:rPr>
               <w:t>Ballayage</w:t>
             </w:r>
-            <w:proofErr w:type="spellEnd"/>
           </w:p>
         </w:tc>
       </w:tr>
@@ -5812,7 +5779,7 @@
           <w:numId w:val="22"/>
         </w:numPr>
       </w:pPr>
-      <w:bookmarkStart w:id="11" w:name="_Toc375520136"/>
+      <w:bookmarkStart w:id="11" w:name="_Toc375574286"/>
       <w:r>
         <w:lastRenderedPageBreak/>
         <w:t>Élément</w:t>
@@ -5835,81 +5802,39 @@
         <w:rPr>
           <w:rFonts w:ascii="Calibri" w:hAnsi="Calibri"/>
         </w:rPr>
-        <w:t>Le jeu comporte un marchand ambulant in-</w:t>
-      </w:r>
-      <w:proofErr w:type="spellStart"/>
-      <w:r>
+        <w:t>Le jeu comporte un marchand ambulant in-game. Il s’agit d’une des features spéciale choisi.</w:t>
+      </w:r>
+    </w:p>
+    <w:p>
+      <w:pPr>
         <w:rPr>
           <w:rFonts w:ascii="Calibri" w:hAnsi="Calibri"/>
         </w:rPr>
-        <w:t>game</w:t>
-      </w:r>
-      <w:proofErr w:type="spellEnd"/>
+      </w:pPr>
       <w:r>
         <w:rPr>
           <w:rFonts w:ascii="Calibri" w:hAnsi="Calibri"/>
         </w:rPr>
-        <w:t xml:space="preserve">. Il s’agit d’une des </w:t>
-      </w:r>
-      <w:proofErr w:type="spellStart"/>
+        <w:t>Ce marchand, étrangement, n’est pas attaquer par les zombies. C</w:t>
+      </w:r>
       <w:r>
         <w:rPr>
           <w:rFonts w:ascii="Calibri" w:hAnsi="Calibri"/>
         </w:rPr>
-        <w:t>features</w:t>
-      </w:r>
-      <w:proofErr w:type="spellEnd"/>
-      <w:r>
+        <w:t>e personnage a la capacité de se déplacer, ce qui demandera au joueur d’aller le chercher s’ils veulent acheter ou vendre des objets.</w:t>
+      </w:r>
+    </w:p>
+    <w:p>
+      <w:pPr>
         <w:rPr>
           <w:rFonts w:ascii="Calibri" w:hAnsi="Calibri"/>
         </w:rPr>
-        <w:t xml:space="preserve"> spéciale choisi.</w:t>
-      </w:r>
-    </w:p>
-    <w:p>
-      <w:pPr>
+      </w:pPr>
+      <w:r>
         <w:rPr>
           <w:rFonts w:ascii="Calibri" w:hAnsi="Calibri"/>
         </w:rPr>
-      </w:pPr>
-      <w:r>
-        <w:rPr>
-          <w:rFonts w:ascii="Calibri" w:hAnsi="Calibri"/>
-        </w:rPr>
-        <w:t>Ce marchand, étrangement, n’est pas attaquer par les zombies. C</w:t>
-      </w:r>
-      <w:r>
-        <w:rPr>
-          <w:rFonts w:ascii="Calibri" w:hAnsi="Calibri"/>
-        </w:rPr>
-        <w:t>e personnage a la capacité de se déplacer, ce qui demandera au joueur d’aller le chercher s’ils veulent acheter ou vendre des objets.</w:t>
-      </w:r>
-    </w:p>
-    <w:p>
-      <w:pPr>
-        <w:rPr>
-          <w:rFonts w:ascii="Calibri" w:hAnsi="Calibri"/>
-        </w:rPr>
-      </w:pPr>
-      <w:r>
-        <w:rPr>
-          <w:rFonts w:ascii="Calibri" w:hAnsi="Calibri"/>
-        </w:rPr>
-        <w:t xml:space="preserve">Cependant, le marchand est sensible aux attaques des survivants. Il peut être intéressant de le tuer pour le </w:t>
-      </w:r>
-      <w:proofErr w:type="spellStart"/>
-      <w:r>
-        <w:rPr>
-          <w:rFonts w:ascii="Calibri" w:hAnsi="Calibri"/>
-        </w:rPr>
-        <w:t>loot</w:t>
-      </w:r>
-      <w:proofErr w:type="spellEnd"/>
-      <w:r>
-        <w:rPr>
-          <w:rFonts w:ascii="Calibri" w:hAnsi="Calibri"/>
-        </w:rPr>
-        <w:t xml:space="preserve"> qu’il fournit, ou bien pour bloquer la boutique le temps de partie. Mais celui qui osera toucher à ce personnage sera la cible privilégier des zombies ainsi que du marchand si encore vivant.</w:t>
+        <w:t>Cependant, le marchand est sensible aux attaques des survivants. Il peut être intéressant de le tuer pour le loot qu’il fournit, ou bien pour bloquer la boutique le temps de partie. Mais celui qui osera toucher à ce personnage sera la cible privilégier des zombies ainsi que du marchand si encore vivant.</w:t>
       </w:r>
     </w:p>
     <w:p>
@@ -5920,14 +5845,9 @@
           <w:numId w:val="22"/>
         </w:numPr>
       </w:pPr>
-      <w:bookmarkStart w:id="12" w:name="_Toc375520137"/>
-      <w:proofErr w:type="spellStart"/>
-      <w:r>
-        <w:t>Level</w:t>
-      </w:r>
-      <w:proofErr w:type="spellEnd"/>
-      <w:r>
-        <w:t xml:space="preserve"> design</w:t>
+      <w:bookmarkStart w:id="12" w:name="_Toc375574287"/>
+      <w:r>
+        <w:t>Level design</w:t>
       </w:r>
       <w:bookmarkEnd w:id="12"/>
     </w:p>
@@ -5947,13 +5867,11 @@
           <w:numId w:val="22"/>
         </w:numPr>
       </w:pPr>
-      <w:bookmarkStart w:id="13" w:name="_Toc375520138"/>
-      <w:proofErr w:type="spellStart"/>
+      <w:bookmarkStart w:id="13" w:name="_Toc375574288"/>
       <w:r>
         <w:t>Loop</w:t>
       </w:r>
       <w:bookmarkEnd w:id="13"/>
-      <w:proofErr w:type="spellEnd"/>
     </w:p>
     <w:p>
       <w:pPr>
@@ -5963,14 +5881,9 @@
           <w:numId w:val="22"/>
         </w:numPr>
       </w:pPr>
-      <w:bookmarkStart w:id="14" w:name="_Toc375520139"/>
-      <w:proofErr w:type="spellStart"/>
-      <w:r>
-        <w:t>Loop</w:t>
-      </w:r>
-      <w:proofErr w:type="spellEnd"/>
-      <w:r>
-        <w:t xml:space="preserve"> survivant</w:t>
+      <w:bookmarkStart w:id="14" w:name="_Toc375574289"/>
+      <w:r>
+        <w:t>Loop survivant</w:t>
       </w:r>
       <w:bookmarkEnd w:id="14"/>
     </w:p>
@@ -5986,6 +5899,7 @@
         <w:rPr>
           <w:rFonts w:ascii="Calibri" w:hAnsi="Calibri"/>
           <w:noProof/>
+          <w:lang w:eastAsia="fr-FR"/>
         </w:rPr>
         <w:drawing>
           <wp:inline distT="0" distB="0" distL="0" distR="0">
@@ -6032,15 +5946,10 @@
           <w:numId w:val="26"/>
         </w:numPr>
       </w:pPr>
-      <w:bookmarkStart w:id="15" w:name="_Toc375520140"/>
-      <w:proofErr w:type="spellStart"/>
+      <w:bookmarkStart w:id="15" w:name="_Toc375574290"/>
       <w:r>
         <w:lastRenderedPageBreak/>
-        <w:t>Loop</w:t>
-      </w:r>
-      <w:proofErr w:type="spellEnd"/>
-      <w:r>
-        <w:t xml:space="preserve"> zombie</w:t>
+        <w:t>Loop zombie</w:t>
       </w:r>
       <w:bookmarkEnd w:id="15"/>
     </w:p>
@@ -6056,6 +5965,7 @@
         <w:rPr>
           <w:rFonts w:ascii="Calibri" w:hAnsi="Calibri"/>
           <w:noProof/>
+          <w:lang w:eastAsia="fr-FR"/>
         </w:rPr>
         <w:drawing>
           <wp:inline distT="0" distB="0" distL="0" distR="0">
@@ -6102,7 +6012,7 @@
           <w:numId w:val="22"/>
         </w:numPr>
       </w:pPr>
-      <w:bookmarkStart w:id="16" w:name="_Toc375520141"/>
+      <w:bookmarkStart w:id="16" w:name="_Toc375574291"/>
       <w:r>
         <w:t>3C</w:t>
       </w:r>
@@ -6116,13 +6026,11 @@
           <w:numId w:val="22"/>
         </w:numPr>
       </w:pPr>
-      <w:bookmarkStart w:id="17" w:name="_Toc375520142"/>
-      <w:proofErr w:type="spellStart"/>
+      <w:bookmarkStart w:id="17" w:name="_Toc375574292"/>
       <w:r>
         <w:t>Character</w:t>
       </w:r>
       <w:bookmarkEnd w:id="17"/>
-      <w:proofErr w:type="spellEnd"/>
     </w:p>
     <w:p>
       <w:pPr>
@@ -6132,7 +6040,7 @@
           <w:numId w:val="22"/>
         </w:numPr>
       </w:pPr>
-      <w:bookmarkStart w:id="18" w:name="_Toc375520143"/>
+      <w:bookmarkStart w:id="18" w:name="_Toc375574293"/>
       <w:r>
         <w:t>Description</w:t>
       </w:r>
@@ -6160,47 +6068,7 @@
           <w:sz w:val="22"/>
           <w:szCs w:val="22"/>
         </w:rPr>
-        <w:t xml:space="preserve">Les personnages du jeu ne sont pas uniques et sélectionnable par une seule personne, contrairement à ce que l’on a dans </w:t>
-      </w:r>
-      <w:proofErr w:type="spellStart"/>
-      <w:r>
-        <w:rPr>
-          <w:rFonts w:ascii="Calibri" w:hAnsi="Calibri"/>
-          <w:color w:val="000000"/>
-          <w:sz w:val="22"/>
-          <w:szCs w:val="22"/>
-        </w:rPr>
-        <w:t>Leagues</w:t>
-      </w:r>
-      <w:proofErr w:type="spellEnd"/>
-      <w:r>
-        <w:rPr>
-          <w:rFonts w:ascii="Calibri" w:hAnsi="Calibri"/>
-          <w:color w:val="000000"/>
-          <w:sz w:val="22"/>
-          <w:szCs w:val="22"/>
-        </w:rPr>
-        <w:t xml:space="preserve"> of </w:t>
-      </w:r>
-      <w:proofErr w:type="spellStart"/>
-      <w:r>
-        <w:rPr>
-          <w:rFonts w:ascii="Calibri" w:hAnsi="Calibri"/>
-          <w:color w:val="000000"/>
-          <w:sz w:val="22"/>
-          <w:szCs w:val="22"/>
-        </w:rPr>
-        <w:t>Legend</w:t>
-      </w:r>
-      <w:proofErr w:type="spellEnd"/>
-      <w:r>
-        <w:rPr>
-          <w:rFonts w:ascii="Calibri" w:hAnsi="Calibri"/>
-          <w:color w:val="000000"/>
-          <w:sz w:val="22"/>
-          <w:szCs w:val="22"/>
-        </w:rPr>
-        <w:t xml:space="preserve">. N’importe quel joueur peut prendre n’importe quelle classe. La </w:t>
+        <w:t xml:space="preserve">Les personnages du jeu ne sont pas uniques et sélectionnable par une seule personne, contrairement à ce que l’on a dans Leagues of Legend. N’importe quel joueur peut prendre n’importe quelle classe. La </w:t>
       </w:r>
       <w:r>
         <w:rPr>
@@ -6297,7 +6165,7 @@
           <w:numId w:val="22"/>
         </w:numPr>
       </w:pPr>
-      <w:bookmarkStart w:id="19" w:name="_Toc375520144"/>
+      <w:bookmarkStart w:id="19" w:name="_Toc375574294"/>
       <w:r>
         <w:t>Action possible pour un personnage</w:t>
       </w:r>
@@ -6490,23 +6358,7 @@
           <w:rFonts w:ascii="Calibri" w:eastAsia="Times New Roman" w:hAnsi="Calibri" w:cs="Times New Roman"/>
           <w:color w:val="000000"/>
         </w:rPr>
-        <w:t xml:space="preserve">utiliser items (soin, nourriture, botte pour </w:t>
-      </w:r>
-      <w:proofErr w:type="spellStart"/>
-      <w:r>
-        <w:rPr>
-          <w:rFonts w:ascii="Calibri" w:eastAsia="Times New Roman" w:hAnsi="Calibri" w:cs="Times New Roman"/>
-          <w:color w:val="000000"/>
-        </w:rPr>
-        <w:t>boost</w:t>
-      </w:r>
-      <w:proofErr w:type="spellEnd"/>
-      <w:r>
-        <w:rPr>
-          <w:rFonts w:ascii="Calibri" w:eastAsia="Times New Roman" w:hAnsi="Calibri" w:cs="Times New Roman"/>
-          <w:color w:val="000000"/>
-        </w:rPr>
-        <w:t xml:space="preserve"> vitesse</w:t>
+        <w:t>utiliser items (soin, nourriture, botte pour boost vitesse</w:t>
       </w:r>
       <w:r>
         <w:rPr>
@@ -6693,7 +6545,7 @@
           <w:numId w:val="22"/>
         </w:numPr>
       </w:pPr>
-      <w:bookmarkStart w:id="20" w:name="_Toc375520145"/>
+      <w:bookmarkStart w:id="20" w:name="_Toc375574295"/>
       <w:r>
         <w:lastRenderedPageBreak/>
         <w:t>Use</w:t>
@@ -6707,6 +6559,7 @@
       <w:r>
         <w:rPr>
           <w:noProof/>
+          <w:lang w:eastAsia="fr-FR"/>
         </w:rPr>
         <w:drawing>
           <wp:inline distT="0" distB="0" distL="0" distR="0">
@@ -6753,7 +6606,7 @@
           <w:numId w:val="22"/>
         </w:numPr>
       </w:pPr>
-      <w:bookmarkStart w:id="21" w:name="_Toc375520146"/>
+      <w:bookmarkStart w:id="21" w:name="_Toc375574296"/>
       <w:r>
         <w:lastRenderedPageBreak/>
         <w:t>Use</w:t>
@@ -6770,6 +6623,7 @@
       <w:r>
         <w:rPr>
           <w:noProof/>
+          <w:lang w:eastAsia="fr-FR"/>
         </w:rPr>
         <w:drawing>
           <wp:inline distT="0" distB="0" distL="0" distR="0">
@@ -6816,7 +6670,7 @@
           <w:numId w:val="22"/>
         </w:numPr>
       </w:pPr>
-      <w:bookmarkStart w:id="22" w:name="_Toc375520147"/>
+      <w:bookmarkStart w:id="22" w:name="_Toc375574297"/>
       <w:r>
         <w:t>Use</w:t>
       </w:r>
@@ -6832,6 +6686,7 @@
       <w:r>
         <w:rPr>
           <w:noProof/>
+          <w:lang w:eastAsia="fr-FR"/>
         </w:rPr>
         <w:drawing>
           <wp:inline distT="0" distB="0" distL="0" distR="0">
@@ -6888,7 +6743,7 @@
           <w:numId w:val="22"/>
         </w:numPr>
       </w:pPr>
-      <w:bookmarkStart w:id="23" w:name="_Toc375520148"/>
+      <w:bookmarkStart w:id="23" w:name="_Toc375574298"/>
       <w:r>
         <w:t>I</w:t>
       </w:r>
@@ -6912,6 +6767,7 @@
       <w:r>
         <w:rPr>
           <w:noProof/>
+          <w:lang w:eastAsia="fr-FR"/>
         </w:rPr>
         <w:drawing>
           <wp:inline distT="0" distB="0" distL="0" distR="0">
@@ -6980,6 +6836,7 @@
       <w:r>
         <w:rPr>
           <w:noProof/>
+          <w:lang w:eastAsia="fr-FR"/>
         </w:rPr>
         <w:drawing>
           <wp:inline distT="0" distB="0" distL="0" distR="0">
@@ -7059,6 +6916,7 @@
       <w:r>
         <w:rPr>
           <w:noProof/>
+          <w:lang w:eastAsia="fr-FR"/>
         </w:rPr>
         <w:drawing>
           <wp:inline distT="0" distB="0" distL="0" distR="0">
@@ -7104,6 +6962,7 @@
       <w:r>
         <w:rPr>
           <w:noProof/>
+          <w:lang w:eastAsia="fr-FR"/>
         </w:rPr>
         <w:drawing>
           <wp:inline distT="0" distB="0" distL="0" distR="0">
@@ -7149,6 +7008,7 @@
       <w:r>
         <w:rPr>
           <w:noProof/>
+          <w:lang w:eastAsia="fr-FR"/>
         </w:rPr>
         <w:drawing>
           <wp:inline distT="0" distB="0" distL="0" distR="0">
@@ -7208,6 +7068,7 @@
       <w:r>
         <w:rPr>
           <w:noProof/>
+          <w:lang w:eastAsia="fr-FR"/>
         </w:rPr>
         <w:drawing>
           <wp:inline distT="0" distB="0" distL="0" distR="0">
@@ -7253,6 +7114,7 @@
       <w:r>
         <w:rPr>
           <w:noProof/>
+          <w:lang w:eastAsia="fr-FR"/>
         </w:rPr>
         <w:drawing>
           <wp:inline distT="0" distB="0" distL="0" distR="0">
@@ -7298,6 +7160,7 @@
       <w:r>
         <w:rPr>
           <w:noProof/>
+          <w:lang w:eastAsia="fr-FR"/>
         </w:rPr>
         <w:drawing>
           <wp:inline distT="0" distB="0" distL="0" distR="0">
@@ -7366,6 +7229,7 @@
       <w:r>
         <w:rPr>
           <w:noProof/>
+          <w:lang w:eastAsia="fr-FR"/>
         </w:rPr>
         <w:drawing>
           <wp:inline distT="0" distB="0" distL="0" distR="0">
@@ -7413,7 +7277,7 @@
           <w:numId w:val="22"/>
         </w:numPr>
       </w:pPr>
-      <w:bookmarkStart w:id="24" w:name="_Toc375520149"/>
+      <w:bookmarkStart w:id="24" w:name="_Toc375574299"/>
       <w:r>
         <w:t>Contrôle</w:t>
       </w:r>
@@ -7427,7 +7291,7 @@
           <w:numId w:val="22"/>
         </w:numPr>
       </w:pPr>
-      <w:bookmarkStart w:id="25" w:name="_Toc375520150"/>
+      <w:bookmarkStart w:id="25" w:name="_Toc375574300"/>
       <w:r>
         <w:t>Déplacement</w:t>
       </w:r>
@@ -7444,6 +7308,7 @@
         <w:rPr>
           <w:rFonts w:ascii="Calibri" w:hAnsi="Calibri"/>
           <w:noProof/>
+          <w:lang w:eastAsia="fr-FR"/>
         </w:rPr>
         <w:drawing>
           <wp:inline distT="0" distB="0" distL="0" distR="0">
@@ -7675,7 +7540,7 @@
           <w:numId w:val="22"/>
         </w:numPr>
       </w:pPr>
-      <w:bookmarkStart w:id="26" w:name="_Toc375520151"/>
+      <w:bookmarkStart w:id="26" w:name="_Toc375574301"/>
       <w:r>
         <w:t>Liste des touches par défaut et actions associées</w:t>
       </w:r>
@@ -7954,23 +7819,7 @@
                 <w:rFonts w:ascii="Calibri" w:eastAsia="Times New Roman" w:hAnsi="Calibri" w:cs="Times New Roman"/>
                 <w:color w:val="000000"/>
               </w:rPr>
-              <w:t xml:space="preserve">(caméra suit la souris quand on maintient </w:t>
-            </w:r>
-            <w:proofErr w:type="gramStart"/>
-            <w:r>
-              <w:rPr>
-                <w:rFonts w:ascii="Calibri" w:eastAsia="Times New Roman" w:hAnsi="Calibri" w:cs="Times New Roman"/>
-                <w:color w:val="000000"/>
-              </w:rPr>
-              <w:t>le</w:t>
-            </w:r>
-            <w:proofErr w:type="gramEnd"/>
-            <w:r>
-              <w:rPr>
-                <w:rFonts w:ascii="Calibri" w:eastAsia="Times New Roman" w:hAnsi="Calibri" w:cs="Times New Roman"/>
-                <w:color w:val="000000"/>
-              </w:rPr>
-              <w:t xml:space="preserve"> clique)</w:t>
+              <w:t>(caméra suit la souris quand on maintient le clique)</w:t>
             </w:r>
           </w:p>
         </w:tc>
@@ -8536,7 +8385,7 @@
           <w:numId w:val="22"/>
         </w:numPr>
       </w:pPr>
-      <w:bookmarkStart w:id="27" w:name="_Toc375520152"/>
+      <w:bookmarkStart w:id="27" w:name="_Toc375574302"/>
       <w:r>
         <w:lastRenderedPageBreak/>
         <w:t>Configuration des touches clavier et souris par défaut</w:t>
@@ -8561,6 +8410,7 @@
         <w:rPr>
           <w:rFonts w:ascii="Calibri" w:hAnsi="Calibri"/>
           <w:noProof/>
+          <w:lang w:eastAsia="fr-FR"/>
         </w:rPr>
         <w:drawing>
           <wp:inline distT="0" distB="0" distL="0" distR="0">
@@ -8617,6 +8467,7 @@
         <w:rPr>
           <w:rFonts w:ascii="Calibri" w:hAnsi="Calibri"/>
           <w:noProof/>
+          <w:lang w:eastAsia="fr-FR"/>
         </w:rPr>
         <w:drawing>
           <wp:inline distT="0" distB="0" distL="0" distR="0">
@@ -8670,7 +8521,7 @@
           <w:numId w:val="22"/>
         </w:numPr>
       </w:pPr>
-      <w:bookmarkStart w:id="28" w:name="_Toc375520153"/>
+      <w:bookmarkStart w:id="28" w:name="_Toc375574303"/>
       <w:r>
         <w:lastRenderedPageBreak/>
         <w:t>Camera</w:t>
@@ -8689,6 +8540,7 @@
         <w:rPr>
           <w:rFonts w:ascii="Calibri" w:eastAsia="Times New Roman" w:hAnsi="Calibri" w:cs="Times New Roman"/>
           <w:noProof/>
+          <w:lang w:eastAsia="fr-FR"/>
         </w:rPr>
         <w:drawing>
           <wp:inline distT="0" distB="0" distL="0" distR="0">
@@ -8758,24 +8610,15 @@
           <w:rFonts w:ascii="Calibri" w:eastAsia="Times New Roman" w:hAnsi="Calibri" w:cs="Times New Roman"/>
           <w:color w:val="000000"/>
         </w:rPr>
-        <w:t xml:space="preserve">Semblable à celle de </w:t>
-      </w:r>
-      <w:proofErr w:type="spellStart"/>
-      <w:r>
-        <w:rPr>
-          <w:rFonts w:ascii="Calibri" w:eastAsia="Times New Roman" w:hAnsi="Calibri" w:cs="Times New Roman"/>
-          <w:color w:val="000000"/>
-        </w:rPr>
-        <w:t>Lea</w:t>
-      </w:r>
-      <w:r>
-        <w:rPr>
-          <w:rFonts w:ascii="Calibri" w:eastAsia="Times New Roman" w:hAnsi="Calibri" w:cs="Times New Roman"/>
-          <w:color w:val="000000"/>
-        </w:rPr>
-        <w:t>gues</w:t>
-      </w:r>
-      <w:proofErr w:type="spellEnd"/>
+        <w:t>Semblable à celle de Lea</w:t>
+      </w:r>
+      <w:r>
+        <w:rPr>
+          <w:rFonts w:ascii="Calibri" w:eastAsia="Times New Roman" w:hAnsi="Calibri" w:cs="Times New Roman"/>
+          <w:color w:val="000000"/>
+        </w:rPr>
+        <w:t>gue</w:t>
+      </w:r>
       <w:r>
         <w:rPr>
           <w:rFonts w:ascii="Calibri" w:eastAsia="Times New Roman" w:hAnsi="Calibri" w:cs="Times New Roman"/>
@@ -8869,7 +8712,7 @@
         <w:pStyle w:val="Titre1"/>
         <w:ind w:left="720"/>
       </w:pPr>
-      <w:bookmarkStart w:id="29" w:name="_Toc375520154"/>
+      <w:bookmarkStart w:id="29" w:name="_Toc375574304"/>
       <w:r>
         <w:lastRenderedPageBreak/>
         <w:t>Diagramme activité</w:t>
@@ -8884,7 +8727,7 @@
           <w:numId w:val="22"/>
         </w:numPr>
       </w:pPr>
-      <w:bookmarkStart w:id="30" w:name="_Toc375520155"/>
+      <w:bookmarkStart w:id="30" w:name="_Toc375574305"/>
       <w:r>
         <w:t>Pendant la navigation dans les menus</w:t>
       </w:r>
@@ -8900,6 +8743,7 @@
         <w:rPr>
           <w:rFonts w:ascii="Calibri" w:hAnsi="Calibri"/>
           <w:noProof/>
+          <w:lang w:eastAsia="fr-FR"/>
         </w:rPr>
         <w:drawing>
           <wp:inline distT="0" distB="0" distL="0" distR="0">
@@ -8995,7 +8839,7 @@
           <w:numId w:val="22"/>
         </w:numPr>
       </w:pPr>
-      <w:bookmarkStart w:id="31" w:name="_Toc375520156"/>
+      <w:bookmarkStart w:id="31" w:name="_Toc375574306"/>
       <w:r>
         <w:lastRenderedPageBreak/>
         <w:t>Pendant un partie</w:t>
@@ -9010,7 +8854,7 @@
           <w:numId w:val="22"/>
         </w:numPr>
       </w:pPr>
-      <w:bookmarkStart w:id="32" w:name="_Toc375520157"/>
+      <w:bookmarkStart w:id="32" w:name="_Toc375574307"/>
       <w:r>
         <w:t>Partie</w:t>
       </w:r>
@@ -9020,6 +8864,7 @@
       <w:r>
         <w:rPr>
           <w:noProof/>
+          <w:lang w:eastAsia="fr-FR"/>
         </w:rPr>
         <w:drawing>
           <wp:inline distT="0" distB="0" distL="0" distR="0">
@@ -9066,7 +8911,7 @@
           <w:numId w:val="22"/>
         </w:numPr>
       </w:pPr>
-      <w:bookmarkStart w:id="33" w:name="_Toc375520158"/>
+      <w:bookmarkStart w:id="33" w:name="_Toc375574308"/>
       <w:r>
         <w:lastRenderedPageBreak/>
         <w:t>Joueur Zombie</w:t>
@@ -9080,6 +8925,7 @@
       <w:r>
         <w:rPr>
           <w:noProof/>
+          <w:lang w:eastAsia="fr-FR"/>
         </w:rPr>
         <w:drawing>
           <wp:inline distT="0" distB="0" distL="0" distR="0">
@@ -9126,7 +8972,7 @@
           <w:numId w:val="22"/>
         </w:numPr>
       </w:pPr>
-      <w:bookmarkStart w:id="34" w:name="_Toc375520159"/>
+      <w:bookmarkStart w:id="34" w:name="_Toc375574309"/>
       <w:r>
         <w:lastRenderedPageBreak/>
         <w:t>Joueur Survivant</w:t>
@@ -9145,6 +8991,7 @@
           <w:rFonts w:ascii="Calibri" w:hAnsi="Calibri"/>
           <w:b/>
           <w:noProof/>
+          <w:lang w:eastAsia="fr-FR"/>
         </w:rPr>
         <w:drawing>
           <wp:inline distT="0" distB="0" distL="0" distR="0">
@@ -9191,7 +9038,7 @@
           <w:numId w:val="22"/>
         </w:numPr>
       </w:pPr>
-      <w:bookmarkStart w:id="35" w:name="_Toc375520160"/>
+      <w:bookmarkStart w:id="35" w:name="_Toc375574310"/>
       <w:r>
         <w:lastRenderedPageBreak/>
         <w:t>Attaque</w:t>
@@ -9205,6 +9052,7 @@
       <w:r>
         <w:rPr>
           <w:noProof/>
+          <w:lang w:eastAsia="fr-FR"/>
         </w:rPr>
         <w:drawing>
           <wp:inline distT="0" distB="0" distL="0" distR="0">
@@ -9251,7 +9099,7 @@
           <w:numId w:val="22"/>
         </w:numPr>
       </w:pPr>
-      <w:bookmarkStart w:id="36" w:name="_Toc375520161"/>
+      <w:bookmarkStart w:id="36" w:name="_Toc375574311"/>
       <w:r>
         <w:lastRenderedPageBreak/>
         <w:t>Déplacement</w:t>
@@ -9265,6 +9113,7 @@
       <w:r>
         <w:rPr>
           <w:noProof/>
+          <w:lang w:eastAsia="fr-FR"/>
         </w:rPr>
         <w:drawing>
           <wp:inline distT="0" distB="0" distL="0" distR="0">
@@ -9311,7 +9160,7 @@
           <w:numId w:val="22"/>
         </w:numPr>
       </w:pPr>
-      <w:bookmarkStart w:id="37" w:name="_Toc375520162"/>
+      <w:bookmarkStart w:id="37" w:name="_Toc375574312"/>
       <w:r>
         <w:lastRenderedPageBreak/>
         <w:t>Objet</w:t>
@@ -9325,6 +9174,7 @@
       <w:r>
         <w:rPr>
           <w:noProof/>
+          <w:lang w:eastAsia="fr-FR"/>
         </w:rPr>
         <w:drawing>
           <wp:inline distT="0" distB="0" distL="0" distR="0">
@@ -9371,7 +9221,7 @@
           <w:numId w:val="22"/>
         </w:numPr>
       </w:pPr>
-      <w:bookmarkStart w:id="38" w:name="_Toc375520163"/>
+      <w:bookmarkStart w:id="38" w:name="_Toc375574313"/>
       <w:r>
         <w:lastRenderedPageBreak/>
         <w:t>Marchand</w:t>
@@ -9391,6 +9241,7 @@
           <w:rFonts w:ascii="Calibri" w:hAnsi="Calibri"/>
           <w:b/>
           <w:noProof/>
+          <w:lang w:eastAsia="fr-FR"/>
         </w:rPr>
         <w:drawing>
           <wp:inline distT="0" distB="0" distL="0" distR="0">
@@ -9437,7 +9288,7 @@
           <w:numId w:val="22"/>
         </w:numPr>
       </w:pPr>
-      <w:bookmarkStart w:id="39" w:name="_Toc375520164"/>
+      <w:bookmarkStart w:id="39" w:name="_Toc375574314"/>
       <w:r>
         <w:t>Diagramme de classe</w:t>
       </w:r>
@@ -9450,6 +9301,7 @@
       <w:r>
         <w:rPr>
           <w:noProof/>
+          <w:lang w:eastAsia="fr-FR"/>
         </w:rPr>
         <w:drawing>
           <wp:inline distT="0" distB="0" distL="0" distR="0">
@@ -9504,7 +9356,7 @@
           <w:numId w:val="22"/>
         </w:numPr>
       </w:pPr>
-      <w:bookmarkStart w:id="40" w:name="_Toc375520165"/>
+      <w:bookmarkStart w:id="40" w:name="_Toc375574315"/>
       <w:r>
         <w:lastRenderedPageBreak/>
         <w:t>USP</w:t>
@@ -9528,39 +9380,21 @@
           <w:rFonts w:ascii="Calibri" w:eastAsia="Times New Roman" w:hAnsi="Calibri" w:cs="Times New Roman"/>
           <w:color w:val="000000"/>
         </w:rPr>
-        <w:t xml:space="preserve">Un jeu différent, qui changent du redondant combat direct entre joueur et détruire le </w:t>
-      </w:r>
-      <w:proofErr w:type="spellStart"/>
-      <w:r>
-        <w:rPr>
-          <w:rFonts w:ascii="Calibri" w:eastAsia="Times New Roman" w:hAnsi="Calibri" w:cs="Times New Roman"/>
-          <w:color w:val="000000"/>
-        </w:rPr>
-        <w:t>nexus</w:t>
-      </w:r>
-      <w:proofErr w:type="spellEnd"/>
-      <w:r>
-        <w:rPr>
-          <w:rFonts w:ascii="Calibri" w:eastAsia="Times New Roman" w:hAnsi="Calibri" w:cs="Times New Roman"/>
-          <w:color w:val="000000"/>
-        </w:rPr>
-        <w:t xml:space="preserve"> ennemi que l’on retrouve dans tous les MOBA, en apporte de l’innovation grâce aux idées de </w:t>
-      </w:r>
-      <w:proofErr w:type="spellStart"/>
-      <w:r>
-        <w:rPr>
-          <w:rFonts w:ascii="Calibri" w:eastAsia="Times New Roman" w:hAnsi="Calibri" w:cs="Times New Roman"/>
-          <w:color w:val="000000"/>
-        </w:rPr>
-        <w:t>gameplay</w:t>
-      </w:r>
-      <w:proofErr w:type="spellEnd"/>
-      <w:r>
-        <w:rPr>
-          <w:rFonts w:ascii="Calibri" w:eastAsia="Times New Roman" w:hAnsi="Calibri" w:cs="Times New Roman"/>
-          <w:color w:val="000000"/>
-        </w:rPr>
-        <w:t xml:space="preserve"> et de condition de victoire et défaite.</w:t>
+        <w:t>Un jeu différent, qui changent du redondant combat dire</w:t>
+      </w:r>
+      <w:r>
+        <w:rPr>
+          <w:rFonts w:ascii="Calibri" w:eastAsia="Times New Roman" w:hAnsi="Calibri" w:cs="Times New Roman"/>
+          <w:color w:val="000000"/>
+        </w:rPr>
+        <w:t>ct entre joueur et détruire le N</w:t>
+      </w:r>
+      <w:r>
+        <w:rPr>
+          <w:rFonts w:ascii="Calibri" w:eastAsia="Times New Roman" w:hAnsi="Calibri" w:cs="Times New Roman"/>
+          <w:color w:val="000000"/>
+        </w:rPr>
+        <w:t>exus ennemi que l’on retrouve dans tous les MOBA, en apporte de l’innovation grâce aux idées de gameplay et de condition de victoire et défaite.</w:t>
       </w:r>
     </w:p>
     <w:p>
@@ -9591,7 +9425,7 @@
           <w:numId w:val="22"/>
         </w:numPr>
       </w:pPr>
-      <w:bookmarkStart w:id="41" w:name="_Toc375520166"/>
+      <w:bookmarkStart w:id="41" w:name="_Toc375574316"/>
       <w:r>
         <w:t>Rappel cadre et contrainte projet</w:t>
       </w:r>
@@ -9662,7 +9496,7 @@
           <w:rFonts w:eastAsia="Times New Roman" w:cs="Times New Roman"/>
         </w:rPr>
       </w:pPr>
-      <w:bookmarkStart w:id="42" w:name="_Toc375520167"/>
+      <w:bookmarkStart w:id="42" w:name="_Toc375574317"/>
       <w:r>
         <w:t>Contraintes sur le jeu</w:t>
       </w:r>
@@ -9700,23 +9534,7 @@
           <w:rFonts w:ascii="Calibri" w:eastAsia="Times New Roman" w:hAnsi="Calibri" w:cs="Times New Roman"/>
           <w:color w:val="000000"/>
         </w:rPr>
-        <w:t xml:space="preserve">Doit être un </w:t>
-      </w:r>
-      <w:proofErr w:type="spellStart"/>
-      <w:r>
-        <w:rPr>
-          <w:rFonts w:ascii="Calibri" w:eastAsia="Times New Roman" w:hAnsi="Calibri" w:cs="Times New Roman"/>
-          <w:color w:val="000000"/>
-        </w:rPr>
-        <w:t>Moba</w:t>
-      </w:r>
-      <w:proofErr w:type="spellEnd"/>
-      <w:r>
-        <w:rPr>
-          <w:rFonts w:ascii="Calibri" w:eastAsia="Times New Roman" w:hAnsi="Calibri" w:cs="Times New Roman"/>
-          <w:color w:val="000000"/>
-        </w:rPr>
-        <w:t xml:space="preserve"> original et innovant </w:t>
+        <w:t xml:space="preserve">Doit être un Moba original et innovant </w:t>
       </w:r>
     </w:p>
     <w:p>
@@ -9835,17 +9653,8 @@
           <w:rFonts w:ascii="Calibri" w:eastAsia="Times New Roman" w:hAnsi="Calibri" w:cs="Times New Roman"/>
           <w:color w:val="000000"/>
         </w:rPr>
-        <w:t>Mise en pause in-</w:t>
-      </w:r>
-      <w:proofErr w:type="spellStart"/>
-      <w:r>
-        <w:rPr>
-          <w:rFonts w:ascii="Calibri" w:eastAsia="Times New Roman" w:hAnsi="Calibri" w:cs="Times New Roman"/>
-          <w:color w:val="000000"/>
-        </w:rPr>
-        <w:t>game</w:t>
-      </w:r>
-      <w:proofErr w:type="spellEnd"/>
+        <w:t>Mise en pause in-game</w:t>
+      </w:r>
     </w:p>
     <w:p>
       <w:pPr>
@@ -9970,39 +9779,7 @@
           <w:rFonts w:ascii="Calibri" w:eastAsia="Times New Roman" w:hAnsi="Calibri" w:cs="Times New Roman"/>
           <w:color w:val="000000"/>
         </w:rPr>
-        <w:t xml:space="preserve">60fps constant sur la plateforme cible (Core2Duo T9900, </w:t>
-      </w:r>
-      <w:proofErr w:type="spellStart"/>
-      <w:r>
-        <w:rPr>
-          <w:rFonts w:ascii="Calibri" w:eastAsia="Times New Roman" w:hAnsi="Calibri" w:cs="Times New Roman"/>
-          <w:color w:val="000000"/>
-        </w:rPr>
-        <w:t>NVidia</w:t>
-      </w:r>
-      <w:proofErr w:type="spellEnd"/>
-      <w:r>
-        <w:rPr>
-          <w:rFonts w:ascii="Calibri" w:eastAsia="Times New Roman" w:hAnsi="Calibri" w:cs="Times New Roman"/>
-          <w:color w:val="000000"/>
-        </w:rPr>
-        <w:t xml:space="preserve"> </w:t>
-      </w:r>
-      <w:proofErr w:type="spellStart"/>
-      <w:r>
-        <w:rPr>
-          <w:rFonts w:ascii="Calibri" w:eastAsia="Times New Roman" w:hAnsi="Calibri" w:cs="Times New Roman"/>
-          <w:color w:val="000000"/>
-        </w:rPr>
-        <w:t>GeForce</w:t>
-      </w:r>
-      <w:proofErr w:type="spellEnd"/>
-      <w:r>
-        <w:rPr>
-          <w:rFonts w:ascii="Calibri" w:eastAsia="Times New Roman" w:hAnsi="Calibri" w:cs="Times New Roman"/>
-          <w:color w:val="000000"/>
-        </w:rPr>
-        <w:t xml:space="preserve"> 260M, 8Go Ram)</w:t>
+        <w:t>60fps constant sur la plateforme cible (Core2Duo T9900, NVidia GeForce 260M, 8Go Ram)</w:t>
       </w:r>
     </w:p>
     <w:p>
@@ -10023,23 +9800,7 @@
           <w:rFonts w:ascii="Calibri" w:eastAsia="Times New Roman" w:hAnsi="Calibri" w:cs="Times New Roman"/>
           <w:color w:val="000000"/>
         </w:rPr>
-        <w:t xml:space="preserve">Pas de </w:t>
-      </w:r>
-      <w:proofErr w:type="spellStart"/>
-      <w:r>
-        <w:rPr>
-          <w:rFonts w:ascii="Calibri" w:eastAsia="Times New Roman" w:hAnsi="Calibri" w:cs="Times New Roman"/>
-          <w:color w:val="000000"/>
-        </w:rPr>
-        <w:t>lag</w:t>
-      </w:r>
-      <w:proofErr w:type="spellEnd"/>
-      <w:r>
-        <w:rPr>
-          <w:rFonts w:ascii="Calibri" w:eastAsia="Times New Roman" w:hAnsi="Calibri" w:cs="Times New Roman"/>
-          <w:color w:val="000000"/>
-        </w:rPr>
-        <w:t xml:space="preserve"> observable sur une connexion ADSL classique (débit maximum ciblé montant et descendant : 100 ko/s)</w:t>
+        <w:t>Pas de lag observable sur une connexion ADSL classique (débit maximum ciblé montant et descendant : 100 ko/s)</w:t>
       </w:r>
     </w:p>
     <w:p>
@@ -10058,7 +9819,7 @@
           <w:numId w:val="22"/>
         </w:numPr>
       </w:pPr>
-      <w:bookmarkStart w:id="43" w:name="_Toc375520168"/>
+      <w:bookmarkStart w:id="43" w:name="_Toc375574318"/>
       <w:r>
         <w:t>Contraintes sur le contenu du jeu :</w:t>
       </w:r>
@@ -10234,21 +9995,12 @@
           <w:color w:val="000000"/>
         </w:rPr>
       </w:pPr>
-      <w:proofErr w:type="spellStart"/>
-      <w:r>
-        <w:rPr>
-          <w:rFonts w:ascii="Calibri" w:eastAsia="Times New Roman" w:hAnsi="Calibri" w:cs="Times New Roman"/>
-          <w:color w:val="000000"/>
-        </w:rPr>
-        <w:t>Feature</w:t>
-      </w:r>
-      <w:proofErr w:type="spellEnd"/>
-      <w:r>
-        <w:rPr>
-          <w:rFonts w:ascii="Calibri" w:eastAsia="Times New Roman" w:hAnsi="Calibri" w:cs="Times New Roman"/>
-          <w:color w:val="000000"/>
-        </w:rPr>
-        <w:t xml:space="preserve"> spéciales : </w:t>
+      <w:r>
+        <w:rPr>
+          <w:rFonts w:ascii="Calibri" w:eastAsia="Times New Roman" w:hAnsi="Calibri" w:cs="Times New Roman"/>
+          <w:color w:val="000000"/>
+        </w:rPr>
+        <w:t xml:space="preserve">Feature spéciales : </w:t>
       </w:r>
     </w:p>
     <w:p>
@@ -10269,17 +10021,8 @@
           <w:rFonts w:ascii="Calibri" w:eastAsia="Times New Roman" w:hAnsi="Calibri" w:cs="Times New Roman"/>
           <w:color w:val="000000"/>
         </w:rPr>
-        <w:t xml:space="preserve">Avec un marchand in </w:t>
-      </w:r>
-      <w:proofErr w:type="spellStart"/>
-      <w:r>
-        <w:rPr>
-          <w:rFonts w:ascii="Calibri" w:eastAsia="Times New Roman" w:hAnsi="Calibri" w:cs="Times New Roman"/>
-          <w:color w:val="000000"/>
-        </w:rPr>
-        <w:t>game</w:t>
-      </w:r>
-      <w:proofErr w:type="spellEnd"/>
+        <w:t>Avec un marchand in game</w:t>
+      </w:r>
     </w:p>
     <w:p>
       <w:pPr>
@@ -10322,21 +10065,12 @@
           <w:color w:val="000000"/>
         </w:rPr>
       </w:pPr>
-      <w:proofErr w:type="spellStart"/>
-      <w:r>
-        <w:rPr>
-          <w:rFonts w:ascii="Calibri" w:eastAsia="Times New Roman" w:hAnsi="Calibri" w:cs="Times New Roman"/>
-          <w:color w:val="000000"/>
-        </w:rPr>
-        <w:t>Features</w:t>
-      </w:r>
-      <w:proofErr w:type="spellEnd"/>
-      <w:r>
-        <w:rPr>
-          <w:rFonts w:ascii="Calibri" w:eastAsia="Times New Roman" w:hAnsi="Calibri" w:cs="Times New Roman"/>
-          <w:color w:val="000000"/>
-        </w:rPr>
-        <w:t xml:space="preserve"> obligatoires :</w:t>
+      <w:r>
+        <w:rPr>
+          <w:rFonts w:ascii="Calibri" w:eastAsia="Times New Roman" w:hAnsi="Calibri" w:cs="Times New Roman"/>
+          <w:color w:val="000000"/>
+        </w:rPr>
+        <w:t>Features obligatoires :</w:t>
       </w:r>
     </w:p>
     <w:p>
@@ -10399,23 +10133,7 @@
           <w:rFonts w:ascii="Calibri" w:eastAsia="Times New Roman" w:hAnsi="Calibri" w:cs="Times New Roman"/>
           <w:color w:val="000000"/>
         </w:rPr>
-        <w:t xml:space="preserve">Présence d’entités non-joueurs au comportement basique (sbires) influent sur le cours du jeu (à l’image des minions de </w:t>
-      </w:r>
-      <w:proofErr w:type="spellStart"/>
-      <w:r>
-        <w:rPr>
-          <w:rFonts w:ascii="Calibri" w:eastAsia="Times New Roman" w:hAnsi="Calibri" w:cs="Times New Roman"/>
-          <w:color w:val="000000"/>
-        </w:rPr>
-        <w:t>LoL</w:t>
-      </w:r>
-      <w:proofErr w:type="spellEnd"/>
-      <w:r>
-        <w:rPr>
-          <w:rFonts w:ascii="Calibri" w:eastAsia="Times New Roman" w:hAnsi="Calibri" w:cs="Times New Roman"/>
-          <w:color w:val="000000"/>
-        </w:rPr>
-        <w:t xml:space="preserve"> ou Dota)</w:t>
+        <w:t>Présence d’entités non-joueurs au comportement basique (sbires) influent sur le cours du jeu (à l’image des minions de LoL ou Dota)</w:t>
       </w:r>
     </w:p>
     <w:p>
@@ -10471,17 +10189,8 @@
           <w:rFonts w:ascii="Calibri" w:eastAsia="Times New Roman" w:hAnsi="Calibri" w:cs="Times New Roman"/>
           <w:color w:val="000000"/>
         </w:rPr>
-        <w:t>Mise en pause in-</w:t>
-      </w:r>
-      <w:proofErr w:type="spellStart"/>
-      <w:r>
-        <w:rPr>
-          <w:rFonts w:ascii="Calibri" w:eastAsia="Times New Roman" w:hAnsi="Calibri" w:cs="Times New Roman"/>
-          <w:color w:val="000000"/>
-        </w:rPr>
-        <w:t>game</w:t>
-      </w:r>
-      <w:proofErr w:type="spellEnd"/>
+        <w:t>Mise en pause in-game</w:t>
+      </w:r>
     </w:p>
     <w:p>
       <w:pPr>
@@ -10523,7 +10232,7 @@
           <w:rFonts w:eastAsia="Times New Roman" w:cs="Times New Roman"/>
         </w:rPr>
       </w:pPr>
-      <w:bookmarkStart w:id="44" w:name="_Toc375520169"/>
+      <w:bookmarkStart w:id="44" w:name="_Toc375574319"/>
       <w:r>
         <w:lastRenderedPageBreak/>
         <w:t xml:space="preserve">Contraintes sur le développement </w:t>
@@ -10597,23 +10306,7 @@
           <w:rFonts w:ascii="Calibri" w:eastAsia="Times New Roman" w:hAnsi="Calibri" w:cs="Times New Roman"/>
           <w:color w:val="000000"/>
         </w:rPr>
-        <w:t xml:space="preserve">Avec un système de </w:t>
-      </w:r>
-      <w:proofErr w:type="spellStart"/>
-      <w:r>
-        <w:rPr>
-          <w:rFonts w:ascii="Calibri" w:eastAsia="Times New Roman" w:hAnsi="Calibri" w:cs="Times New Roman"/>
-          <w:color w:val="000000"/>
-        </w:rPr>
-        <w:t>versioning</w:t>
-      </w:r>
-      <w:proofErr w:type="spellEnd"/>
-      <w:r>
-        <w:rPr>
-          <w:rFonts w:ascii="Calibri" w:eastAsia="Times New Roman" w:hAnsi="Calibri" w:cs="Times New Roman"/>
-          <w:color w:val="000000"/>
-        </w:rPr>
-        <w:t xml:space="preserve"> Git</w:t>
+        <w:t>Avec un système de versioning Git</w:t>
       </w:r>
     </w:p>
     <w:p>
@@ -10664,7 +10357,6 @@
         </w:rPr>
         <w:t>ibliothèque de base d’</w:t>
       </w:r>
-      <w:proofErr w:type="spellStart"/>
       <w:r>
         <w:rPr>
           <w:rFonts w:ascii="Calibri" w:eastAsia="Times New Roman" w:hAnsi="Calibri" w:cs="Times New Roman"/>
@@ -10672,7 +10364,6 @@
         </w:rPr>
         <w:t>Unity</w:t>
       </w:r>
-      <w:proofErr w:type="spellEnd"/>
     </w:p>
     <w:p>
       <w:pPr>
@@ -10739,7 +10430,7 @@
           <w:numId w:val="22"/>
         </w:numPr>
       </w:pPr>
-      <w:bookmarkStart w:id="45" w:name="_Toc375520170"/>
+      <w:bookmarkStart w:id="45" w:name="_Toc375574320"/>
       <w:r>
         <w:t>Gantt</w:t>
       </w:r>
@@ -10766,14 +10457,9 @@
           <w:numId w:val="22"/>
         </w:numPr>
       </w:pPr>
-      <w:bookmarkStart w:id="46" w:name="_Toc375520171"/>
-      <w:proofErr w:type="spellStart"/>
-      <w:r>
-        <w:t>Coding</w:t>
-      </w:r>
-      <w:proofErr w:type="spellEnd"/>
-      <w:r>
-        <w:t xml:space="preserve"> style</w:t>
+      <w:bookmarkStart w:id="46" w:name="_Toc375574321"/>
+      <w:r>
+        <w:t>Coding style</w:t>
       </w:r>
       <w:bookmarkEnd w:id="46"/>
     </w:p>
@@ -10801,8 +10487,7 @@
           <w:numId w:val="22"/>
         </w:numPr>
       </w:pPr>
-      <w:bookmarkStart w:id="47" w:name="_Toc375520172"/>
-      <w:proofErr w:type="spellStart"/>
+      <w:bookmarkStart w:id="47" w:name="_Toc375574322"/>
       <w:r>
         <w:t>P</w:t>
       </w:r>
@@ -10810,7 +10495,6 @@
         <w:t>refab</w:t>
       </w:r>
       <w:bookmarkEnd w:id="47"/>
-      <w:proofErr w:type="spellEnd"/>
     </w:p>
     <w:p>
       <w:pPr>
@@ -10820,7 +10504,6 @@
           <w:b/>
         </w:rPr>
       </w:pPr>
-      <w:proofErr w:type="spellStart"/>
       <w:r>
         <w:rPr>
           <w:rFonts w:ascii="Calibri" w:eastAsia="Times New Roman" w:hAnsi="Calibri" w:cs="Arial"/>
@@ -10829,7 +10512,6 @@
         </w:rPr>
         <w:t>Characters</w:t>
       </w:r>
-      <w:proofErr w:type="spellEnd"/>
     </w:p>
     <w:p>
       <w:pPr>
@@ -11079,21 +10761,12 @@
           <w:color w:val="000000"/>
         </w:rPr>
       </w:pPr>
-      <w:proofErr w:type="spellStart"/>
       <w:r>
         <w:rPr>
           <w:rFonts w:ascii="Calibri" w:eastAsia="Times New Roman" w:hAnsi="Calibri" w:cs="Arial"/>
           <w:color w:val="000000"/>
         </w:rPr>
-        <w:t>Hp</w:t>
-      </w:r>
-      <w:proofErr w:type="spellEnd"/>
-      <w:r>
-        <w:rPr>
-          <w:rFonts w:ascii="Calibri" w:eastAsia="Times New Roman" w:hAnsi="Calibri" w:cs="Arial"/>
-          <w:color w:val="000000"/>
-        </w:rPr>
-        <w:t>+</w:t>
+        <w:t>Hp+</w:t>
       </w:r>
     </w:p>
     <w:p>
@@ -11224,7 +10897,7 @@
 
 <file path=word/endnotes.xml><?xml version="1.0" encoding="utf-8"?>
 <w:endnotes xmlns:ve="http://schemas.openxmlformats.org/markup-compatibility/2006" xmlns:o="urn:schemas-microsoft-com:office:office" xmlns:r="http://schemas.openxmlformats.org/officeDocument/2006/relationships" xmlns:m="http://schemas.openxmlformats.org/officeDocument/2006/math" xmlns:v="urn:schemas-microsoft-com:vml" xmlns:wp="http://schemas.openxmlformats.org/drawingml/2006/wordprocessingDrawing" xmlns:w10="urn:schemas-microsoft-com:office:word" xmlns:w="http://schemas.openxmlformats.org/wordprocessingml/2006/main" xmlns:wne="http://schemas.microsoft.com/office/word/2006/wordml">
-  <w:endnote w:type="separator" w:id="-1">
+  <w:endnote w:type="separator" w:id="0">
     <w:p>
       <w:pPr>
         <w:spacing w:after="0" w:line="240" w:lineRule="auto"/>
@@ -11234,7 +10907,7 @@
       </w:r>
     </w:p>
   </w:endnote>
-  <w:endnote w:type="continuationSeparator" w:id="0">
+  <w:endnote w:type="continuationSeparator" w:id="1">
     <w:p>
       <w:pPr>
         <w:spacing w:after="0" w:line="240" w:lineRule="auto"/>
@@ -11287,7 +10960,7 @@
                 <w:sz w:val="32"/>
                 <w:szCs w:val="32"/>
               </w:rPr>
-              <w:t>2</w:t>
+              <w:t>26</w:t>
             </w:r>
           </w:fldSimple>
         </w:p>
@@ -11314,7 +10987,7 @@
 
 <file path=word/footnotes.xml><?xml version="1.0" encoding="utf-8"?>
 <w:footnotes xmlns:ve="http://schemas.openxmlformats.org/markup-compatibility/2006" xmlns:o="urn:schemas-microsoft-com:office:office" xmlns:r="http://schemas.openxmlformats.org/officeDocument/2006/relationships" xmlns:m="http://schemas.openxmlformats.org/officeDocument/2006/math" xmlns:v="urn:schemas-microsoft-com:vml" xmlns:wp="http://schemas.openxmlformats.org/drawingml/2006/wordprocessingDrawing" xmlns:w10="urn:schemas-microsoft-com:office:word" xmlns:w="http://schemas.openxmlformats.org/wordprocessingml/2006/main" xmlns:wne="http://schemas.microsoft.com/office/word/2006/wordml">
-  <w:footnote w:type="separator" w:id="-1">
+  <w:footnote w:type="separator" w:id="0">
     <w:p>
       <w:pPr>
         <w:spacing w:after="0" w:line="240" w:lineRule="auto"/>
@@ -11324,7 +10997,7 @@
       </w:r>
     </w:p>
   </w:footnote>
-  <w:footnote w:type="continuationSeparator" w:id="0">
+  <w:footnote w:type="continuationSeparator" w:id="1">
     <w:p>
       <w:pPr>
         <w:spacing w:after="0" w:line="240" w:lineRule="auto"/>

</xml_diff>

<commit_message>
Mise à jour du GD
</commit_message>
<xml_diff>
--- a/Rendu/GameDoc/3A_TORENTE_WATHTHUHEWA.docx
+++ b/Rendu/GameDoc/3A_TORENTE_WATHTHUHEWA.docx
@@ -1888,6 +1888,12 @@
                     <w:webHidden/>
                   </w:rPr>
                   <w:instrText xml:space="preserve"> PAGEREF _Toc375608393 \h </w:instrText>
+                </w:r>
+                <w:r>
+                  <w:rPr>
+                    <w:noProof/>
+                    <w:webHidden/>
+                  </w:rPr>
                 </w:r>
                 <w:r>
                   <w:rPr>
@@ -6306,33 +6312,43 @@
         <w:rPr>
           <w:rFonts w:ascii="Calibri" w:hAnsi="Calibri"/>
         </w:rPr>
-        <w:t xml:space="preserve">Cependant, le marchand est sensible aux attaques des survivants. Il peut être intéressant de le tuer pour le </w:t>
-      </w:r>
-      <w:proofErr w:type="spellStart"/>
+        <w:t>Le stock du marchand varie en fonction des partie</w:t>
+      </w:r>
       <w:r>
         <w:rPr>
           <w:rFonts w:ascii="Calibri" w:hAnsi="Calibri"/>
         </w:rPr>
-        <w:t>loot</w:t>
-      </w:r>
-      <w:proofErr w:type="spellEnd"/>
+        <w:t>s</w:t>
+      </w:r>
       <w:r>
         <w:rPr>
           <w:rFonts w:ascii="Calibri" w:hAnsi="Calibri"/>
         </w:rPr>
-        <w:t xml:space="preserve"> qu’il fournit, ou bien pour bloquer la boutique le temps de </w:t>
+        <w:t xml:space="preserve">. </w:t>
       </w:r>
       <w:r>
         <w:rPr>
           <w:rFonts w:ascii="Calibri" w:hAnsi="Calibri"/>
         </w:rPr>
-        <w:t xml:space="preserve">la </w:t>
+        <w:t>Au début de la parti</w:t>
       </w:r>
       <w:r>
         <w:rPr>
           <w:rFonts w:ascii="Calibri" w:hAnsi="Calibri"/>
         </w:rPr>
-        <w:t>partie. Mais celui qui osera toucher à ce personnage sera la cible privilégier des zombies ainsi que du marchand si encore vivant.</w:t>
+        <w:t xml:space="preserve">e </w:t>
+      </w:r>
+      <w:r>
+        <w:rPr>
+          <w:rFonts w:ascii="Calibri" w:hAnsi="Calibri"/>
+        </w:rPr>
+        <w:t xml:space="preserve">le choix des objets vendu par le marchand est choisi aléatoirement. </w:t>
+      </w:r>
+      <w:r>
+        <w:rPr>
+          <w:rFonts w:ascii="Calibri" w:hAnsi="Calibri"/>
+        </w:rPr>
+        <w:t>Cela rendra chaque partie un peu spécial en forçant les joueur à établir des stratégies sur quel objets utiliser, vendre, acheter au marchand.</w:t>
       </w:r>
     </w:p>
     <w:p>
@@ -8195,16 +8211,27 @@
       <w:pPr>
         <w:ind w:left="360"/>
         <w:rPr>
+          <w:rFonts w:ascii="Calibri" w:eastAsia="Times New Roman" w:hAnsi="Calibri" w:cs="Times New Roman"/>
+          <w:color w:val="000000"/>
+        </w:rPr>
+      </w:pPr>
+      <w:r>
+        <w:rPr>
+          <w:rFonts w:ascii="Calibri" w:eastAsia="Times New Roman" w:hAnsi="Calibri" w:cs="Times New Roman"/>
+          <w:color w:val="000000"/>
+        </w:rPr>
+        <w:t>Attention les zombies eux aussi peuvent emprunter les portes et les escaliers.</w:t>
+      </w:r>
+    </w:p>
+    <w:p>
+      <w:pPr>
+        <w:ind w:left="360"/>
+        <w:rPr>
           <w:rFonts w:ascii="Calibri" w:hAnsi="Calibri"/>
         </w:rPr>
       </w:pPr>
-      <w:r>
-        <w:rPr>
-          <w:rFonts w:ascii="Calibri" w:eastAsia="Times New Roman" w:hAnsi="Calibri" w:cs="Times New Roman"/>
-          <w:color w:val="000000"/>
-        </w:rPr>
-        <w:t>Attention les zombies eux aussi peuvent emprunter les portes et les escaliers.</w:t>
-      </w:r>
+      <w:bookmarkStart w:id="25" w:name="_GoBack"/>
+      <w:bookmarkEnd w:id="25"/>
     </w:p>
     <w:p>
       <w:pPr>
@@ -8221,11 +8248,11 @@
           <w:numId w:val="22"/>
         </w:numPr>
       </w:pPr>
-      <w:bookmarkStart w:id="25" w:name="_Toc375608402"/>
+      <w:bookmarkStart w:id="26" w:name="_Toc375608402"/>
       <w:r>
         <w:t>Liste des touches par défaut et actions associées</w:t>
       </w:r>
-      <w:bookmarkEnd w:id="25"/>
+      <w:bookmarkEnd w:id="26"/>
     </w:p>
     <w:tbl>
       <w:tblPr>
@@ -9080,12 +9107,12 @@
           <w:numId w:val="22"/>
         </w:numPr>
       </w:pPr>
-      <w:bookmarkStart w:id="26" w:name="_Toc375608403"/>
+      <w:bookmarkStart w:id="27" w:name="_Toc375608403"/>
       <w:r>
         <w:lastRenderedPageBreak/>
         <w:t>Configuration des touches clavier et souris par défaut</w:t>
       </w:r>
-      <w:bookmarkEnd w:id="26"/>
+      <w:bookmarkEnd w:id="27"/>
     </w:p>
     <w:p>
       <w:pPr>
@@ -9216,12 +9243,12 @@
           <w:numId w:val="22"/>
         </w:numPr>
       </w:pPr>
-      <w:bookmarkStart w:id="27" w:name="_Toc375608404"/>
+      <w:bookmarkStart w:id="28" w:name="_Toc375608404"/>
       <w:r>
         <w:lastRenderedPageBreak/>
         <w:t>Camera</w:t>
       </w:r>
-      <w:bookmarkEnd w:id="27"/>
+      <w:bookmarkEnd w:id="28"/>
     </w:p>
     <w:p>
       <w:pPr>
@@ -9463,12 +9490,12 @@
         <w:pStyle w:val="Titre1"/>
         <w:ind w:left="720"/>
       </w:pPr>
-      <w:bookmarkStart w:id="28" w:name="_Toc375608405"/>
+      <w:bookmarkStart w:id="29" w:name="_Toc375608405"/>
       <w:r>
         <w:lastRenderedPageBreak/>
         <w:t>Diagramme activité</w:t>
       </w:r>
-      <w:bookmarkEnd w:id="28"/>
+      <w:bookmarkEnd w:id="29"/>
     </w:p>
     <w:p>
       <w:pPr>
@@ -9478,11 +9505,11 @@
           <w:numId w:val="22"/>
         </w:numPr>
       </w:pPr>
-      <w:bookmarkStart w:id="29" w:name="_Toc375608406"/>
+      <w:bookmarkStart w:id="30" w:name="_Toc375608406"/>
       <w:r>
         <w:t>Pendant la navigation dans les menus</w:t>
       </w:r>
-      <w:bookmarkEnd w:id="29"/>
+      <w:bookmarkEnd w:id="30"/>
     </w:p>
     <w:p>
       <w:pPr>
@@ -9582,7 +9609,7 @@
           <w:numId w:val="22"/>
         </w:numPr>
       </w:pPr>
-      <w:bookmarkStart w:id="30" w:name="_Toc375608407"/>
+      <w:bookmarkStart w:id="31" w:name="_Toc375608407"/>
       <w:r>
         <w:lastRenderedPageBreak/>
         <w:t>Durant</w:t>
@@ -9590,7 +9617,7 @@
       <w:r>
         <w:t xml:space="preserve"> un partie</w:t>
       </w:r>
-      <w:bookmarkEnd w:id="30"/>
+      <w:bookmarkEnd w:id="31"/>
     </w:p>
     <w:p>
       <w:pPr>
@@ -9600,11 +9627,11 @@
           <w:numId w:val="22"/>
         </w:numPr>
       </w:pPr>
-      <w:bookmarkStart w:id="31" w:name="_Toc375608408"/>
+      <w:bookmarkStart w:id="32" w:name="_Toc375608408"/>
       <w:r>
         <w:t>Partie</w:t>
       </w:r>
-      <w:bookmarkEnd w:id="31"/>
+      <w:bookmarkEnd w:id="32"/>
     </w:p>
     <w:p>
       <w:r>
@@ -9663,7 +9690,7 @@
           <w:numId w:val="22"/>
         </w:numPr>
       </w:pPr>
-      <w:bookmarkStart w:id="32" w:name="_Toc375608409"/>
+      <w:bookmarkStart w:id="33" w:name="_Toc375608409"/>
       <w:r>
         <w:lastRenderedPageBreak/>
         <w:t xml:space="preserve">Joueur </w:t>
@@ -9674,7 +9701,7 @@
       <w:r>
         <w:t>Zombie</w:t>
       </w:r>
-      <w:bookmarkEnd w:id="32"/>
+      <w:bookmarkEnd w:id="33"/>
     </w:p>
     <w:p>
       <w:pPr>
@@ -9736,11 +9763,11 @@
           <w:numId w:val="22"/>
         </w:numPr>
       </w:pPr>
-      <w:bookmarkStart w:id="33" w:name="_Toc375608410"/>
+      <w:bookmarkStart w:id="34" w:name="_Toc375608410"/>
       <w:r>
         <w:t>Joueur Survivant</w:t>
       </w:r>
-      <w:bookmarkEnd w:id="33"/>
+      <w:bookmarkEnd w:id="34"/>
     </w:p>
     <w:p>
       <w:pPr>
@@ -9807,12 +9834,12 @@
           <w:numId w:val="22"/>
         </w:numPr>
       </w:pPr>
-      <w:bookmarkStart w:id="34" w:name="_Toc375608411"/>
+      <w:bookmarkStart w:id="35" w:name="_Toc375608411"/>
       <w:r>
         <w:lastRenderedPageBreak/>
         <w:t>Attaque</w:t>
       </w:r>
-      <w:bookmarkEnd w:id="34"/>
+      <w:bookmarkEnd w:id="35"/>
     </w:p>
     <w:p>
       <w:pPr>
@@ -9874,12 +9901,12 @@
           <w:numId w:val="22"/>
         </w:numPr>
       </w:pPr>
-      <w:bookmarkStart w:id="35" w:name="_Toc375608412"/>
+      <w:bookmarkStart w:id="36" w:name="_Toc375608412"/>
       <w:r>
         <w:lastRenderedPageBreak/>
         <w:t>Déplacement</w:t>
       </w:r>
-      <w:bookmarkEnd w:id="35"/>
+      <w:bookmarkEnd w:id="36"/>
     </w:p>
     <w:p>
       <w:pPr>
@@ -9941,12 +9968,12 @@
           <w:numId w:val="22"/>
         </w:numPr>
       </w:pPr>
-      <w:bookmarkStart w:id="36" w:name="_Toc375608413"/>
+      <w:bookmarkStart w:id="37" w:name="_Toc375608413"/>
       <w:r>
         <w:lastRenderedPageBreak/>
         <w:t>Objet</w:t>
       </w:r>
-      <w:bookmarkEnd w:id="36"/>
+      <w:bookmarkEnd w:id="37"/>
     </w:p>
     <w:p>
       <w:pPr>
@@ -10008,12 +10035,12 @@
           <w:numId w:val="22"/>
         </w:numPr>
       </w:pPr>
-      <w:bookmarkStart w:id="37" w:name="_Toc375608414"/>
+      <w:bookmarkStart w:id="38" w:name="_Toc375608414"/>
       <w:r>
         <w:lastRenderedPageBreak/>
         <w:t>Marchand</w:t>
       </w:r>
-      <w:bookmarkEnd w:id="37"/>
+      <w:bookmarkEnd w:id="38"/>
     </w:p>
     <w:p>
       <w:pPr>
@@ -10081,11 +10108,11 @@
           <w:numId w:val="22"/>
         </w:numPr>
       </w:pPr>
-      <w:bookmarkStart w:id="38" w:name="_Toc375608415"/>
+      <w:bookmarkStart w:id="39" w:name="_Toc375608415"/>
       <w:r>
         <w:t>Diagramme de classe</w:t>
       </w:r>
-      <w:bookmarkEnd w:id="38"/>
+      <w:bookmarkEnd w:id="39"/>
     </w:p>
     <w:p>
       <w:pPr>
@@ -10149,12 +10176,12 @@
           <w:numId w:val="22"/>
         </w:numPr>
       </w:pPr>
-      <w:bookmarkStart w:id="39" w:name="_Toc375608416"/>
+      <w:bookmarkStart w:id="40" w:name="_Toc375608416"/>
       <w:r>
         <w:lastRenderedPageBreak/>
         <w:t>USP</w:t>
       </w:r>
-      <w:bookmarkEnd w:id="39"/>
+      <w:bookmarkEnd w:id="40"/>
     </w:p>
     <w:p>
       <w:pPr>
@@ -10332,11 +10359,11 @@
           <w:numId w:val="22"/>
         </w:numPr>
       </w:pPr>
-      <w:bookmarkStart w:id="40" w:name="_Toc375608417"/>
+      <w:bookmarkStart w:id="41" w:name="_Toc375608417"/>
       <w:r>
         <w:t>Rappel cadre et contrainte projet</w:t>
       </w:r>
-      <w:bookmarkEnd w:id="40"/>
+      <w:bookmarkEnd w:id="41"/>
     </w:p>
     <w:p>
       <w:pPr>
@@ -10403,7 +10430,7 @@
           <w:rFonts w:eastAsia="Times New Roman" w:cs="Times New Roman"/>
         </w:rPr>
       </w:pPr>
-      <w:bookmarkStart w:id="41" w:name="_Toc375608418"/>
+      <w:bookmarkStart w:id="42" w:name="_Toc375608418"/>
       <w:r>
         <w:t>Contraintes sur le jeu</w:t>
       </w:r>
@@ -10414,7 +10441,7 @@
         </w:rPr>
         <w:t xml:space="preserve"> :</w:t>
       </w:r>
-      <w:bookmarkEnd w:id="41"/>
+      <w:bookmarkEnd w:id="42"/>
       <w:r>
         <w:rPr>
           <w:rFonts w:eastAsia="Times New Roman" w:cs="Times New Roman"/>
@@ -10744,11 +10771,11 @@
           <w:numId w:val="22"/>
         </w:numPr>
       </w:pPr>
-      <w:bookmarkStart w:id="42" w:name="_Toc375608419"/>
+      <w:bookmarkStart w:id="43" w:name="_Toc375608419"/>
       <w:r>
         <w:t>Contraintes sur le contenu du jeu :</w:t>
       </w:r>
-      <w:bookmarkEnd w:id="42"/>
+      <w:bookmarkEnd w:id="43"/>
       <w:r>
         <w:t xml:space="preserve"> </w:t>
       </w:r>
@@ -11209,7 +11236,7 @@
           <w:rFonts w:eastAsia="Times New Roman" w:cs="Times New Roman"/>
         </w:rPr>
       </w:pPr>
-      <w:bookmarkStart w:id="43" w:name="_Toc375608420"/>
+      <w:bookmarkStart w:id="44" w:name="_Toc375608420"/>
       <w:r>
         <w:lastRenderedPageBreak/>
         <w:t xml:space="preserve">Contraintes sur le développement </w:t>
@@ -11221,7 +11248,7 @@
         </w:rPr>
         <w:t>:</w:t>
       </w:r>
-      <w:bookmarkEnd w:id="43"/>
+      <w:bookmarkEnd w:id="44"/>
     </w:p>
     <w:p>
       <w:pPr>
@@ -11425,11 +11452,11 @@
           <w:numId w:val="22"/>
         </w:numPr>
       </w:pPr>
-      <w:bookmarkStart w:id="44" w:name="_Toc375608421"/>
+      <w:bookmarkStart w:id="45" w:name="_Toc375608421"/>
       <w:r>
         <w:t>Gantt</w:t>
       </w:r>
-      <w:bookmarkEnd w:id="44"/>
+      <w:bookmarkEnd w:id="45"/>
     </w:p>
     <w:p>
       <w:pPr>
@@ -11452,7 +11479,7 @@
           <w:numId w:val="22"/>
         </w:numPr>
       </w:pPr>
-      <w:bookmarkStart w:id="45" w:name="_Toc375608422"/>
+      <w:bookmarkStart w:id="46" w:name="_Toc375608422"/>
       <w:proofErr w:type="spellStart"/>
       <w:r>
         <w:t>Coding</w:t>
@@ -11461,7 +11488,7 @@
       <w:r>
         <w:t xml:space="preserve"> style</w:t>
       </w:r>
-      <w:bookmarkEnd w:id="45"/>
+      <w:bookmarkEnd w:id="46"/>
     </w:p>
     <w:p>
       <w:pPr>
@@ -11487,7 +11514,7 @@
           <w:numId w:val="22"/>
         </w:numPr>
       </w:pPr>
-      <w:bookmarkStart w:id="46" w:name="_Toc375608423"/>
+      <w:bookmarkStart w:id="47" w:name="_Toc375608423"/>
       <w:proofErr w:type="spellStart"/>
       <w:r>
         <w:t>P</w:t>
@@ -11498,7 +11525,7 @@
       <w:r>
         <w:t>s</w:t>
       </w:r>
-      <w:bookmarkEnd w:id="46"/>
+      <w:bookmarkEnd w:id="47"/>
       <w:proofErr w:type="spellEnd"/>
     </w:p>
     <w:p>
@@ -13094,8 +13121,6 @@
         </w:rPr>
         <w:t>BrouillardDeGuerreManagerScript</w:t>
       </w:r>
-      <w:bookmarkStart w:id="47" w:name="_GoBack"/>
-      <w:bookmarkEnd w:id="47"/>
       <w:proofErr w:type="spellEnd"/>
     </w:p>
     <w:p>
@@ -13205,7 +13230,7 @@
               <w:sz w:val="32"/>
               <w:szCs w:val="32"/>
             </w:rPr>
-            <w:t>27</w:t>
+            <w:t>15</w:t>
           </w:r>
           <w:r>
             <w:rPr>
@@ -18217,7 +18242,7 @@
 </file>
 
 <file path=customXml/itemProps2.xml><?xml version="1.0" encoding="utf-8"?>
-<ds:datastoreItem xmlns:ds="http://schemas.openxmlformats.org/officeDocument/2006/customXml" ds:itemID="{676982AC-AA46-42B9-AB19-91A7EF9D89FF}">
+<ds:datastoreItem xmlns:ds="http://schemas.openxmlformats.org/officeDocument/2006/customXml" ds:itemID="{598D4174-D5A7-49BC-8354-A1998C91158D}">
   <ds:schemaRefs>
     <ds:schemaRef ds:uri="http://schemas.openxmlformats.org/officeDocument/2006/bibliography"/>
   </ds:schemaRefs>

</xml_diff>

<commit_message>
Mise à jour des skill dans le GDD
</commit_message>
<xml_diff>
--- a/Rendu/GameDoc/3A_TORENTE_WATHTHUHEWA.docx
+++ b/Rendu/GameDoc/3A_TORENTE_WATHTHUHEWA.docx
@@ -1,6 +1,6 @@
 
 <file path=word/document.xml><?xml version="1.0" encoding="utf-8"?>
-<w:document xmlns:ve="http://schemas.openxmlformats.org/markup-compatibility/2006" xmlns:o="urn:schemas-microsoft-com:office:office" xmlns:r="http://schemas.openxmlformats.org/officeDocument/2006/relationships" xmlns:m="http://schemas.openxmlformats.org/officeDocument/2006/math" xmlns:v="urn:schemas-microsoft-com:vml" xmlns:wp="http://schemas.openxmlformats.org/drawingml/2006/wordprocessingDrawing" xmlns:w10="urn:schemas-microsoft-com:office:word" xmlns:w="http://schemas.openxmlformats.org/wordprocessingml/2006/main" xmlns:wne="http://schemas.microsoft.com/office/word/2006/wordml">
+<w:document xmlns:wpc="http://schemas.microsoft.com/office/word/2010/wordprocessingCanvas" xmlns:mc="http://schemas.openxmlformats.org/markup-compatibility/2006" xmlns:o="urn:schemas-microsoft-com:office:office" xmlns:r="http://schemas.openxmlformats.org/officeDocument/2006/relationships" xmlns:m="http://schemas.openxmlformats.org/officeDocument/2006/math" xmlns:v="urn:schemas-microsoft-com:vml" xmlns:wp14="http://schemas.microsoft.com/office/word/2010/wordprocessingDrawing" xmlns:wp="http://schemas.openxmlformats.org/drawingml/2006/wordprocessingDrawing" xmlns:w10="urn:schemas-microsoft-com:office:word" xmlns:w="http://schemas.openxmlformats.org/wordprocessingml/2006/main" xmlns:w14="http://schemas.microsoft.com/office/word/2010/wordml" xmlns:wpg="http://schemas.microsoft.com/office/word/2010/wordprocessingGroup" xmlns:wpi="http://schemas.microsoft.com/office/word/2010/wordprocessingInk" xmlns:wne="http://schemas.microsoft.com/office/word/2006/wordml" xmlns:wps="http://schemas.microsoft.com/office/word/2010/wordprocessingShape" mc:Ignorable="w14 wp14">
   <w:body>
     <w:sdt>
       <w:sdtPr>
@@ -26,7 +26,7 @@
           <w:tblPr>
             <w:tblW w:w="5000" w:type="pct"/>
             <w:jc w:val="center"/>
-            <w:tblLook w:val="04A0"/>
+            <w:tblLook w:val="04A0" w:firstRow="1" w:lastRow="0" w:firstColumn="1" w:lastColumn="0" w:noHBand="0" w:noVBand="1"/>
           </w:tblPr>
           <w:tblGrid>
             <w:gridCol w:w="9288"/>
@@ -97,6 +97,7 @@
                 <w:dataBinding w:prefixMappings="xmlns:ns0='http://schemas.openxmlformats.org/package/2006/metadata/core-properties' xmlns:ns1='http://purl.org/dc/elements/1.1/'" w:xpath="/ns0:coreProperties[1]/ns1:title[1]" w:storeItemID="{6C3C8BC8-F283-45AE-878A-BAB7291924A1}"/>
                 <w:text/>
               </w:sdtPr>
+              <w:sdtEndPr/>
               <w:sdtContent>
                 <w:tc>
                   <w:tcPr>
@@ -144,6 +145,7 @@
                 <w:dataBinding w:prefixMappings="xmlns:ns0='http://schemas.openxmlformats.org/package/2006/metadata/core-properties' xmlns:ns1='http://purl.org/dc/elements/1.1/'" w:xpath="/ns0:coreProperties[1]/ns1:subject[1]" w:storeItemID="{6C3C8BC8-F283-45AE-878A-BAB7291924A1}"/>
                 <w:text/>
               </w:sdtPr>
+              <w:sdtEndPr/>
               <w:sdtContent>
                 <w:tc>
                   <w:tcPr>
@@ -165,35 +167,7 @@
                       <w:rPr>
                         <w:rFonts w:ascii="Calibri" w:eastAsiaTheme="majorEastAsia" w:hAnsi="Calibri" w:cstheme="majorBidi"/>
                       </w:rPr>
-                      <w:t xml:space="preserve">Game document du jeu </w:t>
-                    </w:r>
-                    <w:proofErr w:type="spellStart"/>
-                    <w:r>
-                      <w:rPr>
-                        <w:rFonts w:ascii="Calibri" w:eastAsiaTheme="majorEastAsia" w:hAnsi="Calibri" w:cstheme="majorBidi"/>
-                      </w:rPr>
-                      <w:t>Hinder</w:t>
-                    </w:r>
-                    <w:proofErr w:type="spellEnd"/>
-                    <w:r>
-                      <w:rPr>
-                        <w:rFonts w:ascii="Calibri" w:eastAsiaTheme="majorEastAsia" w:hAnsi="Calibri" w:cstheme="majorBidi"/>
-                      </w:rPr>
-                      <w:t xml:space="preserve"> &amp; </w:t>
-                    </w:r>
-                    <w:proofErr w:type="spellStart"/>
-                    <w:r>
-                      <w:rPr>
-                        <w:rFonts w:ascii="Calibri" w:eastAsiaTheme="majorEastAsia" w:hAnsi="Calibri" w:cstheme="majorBidi"/>
-                      </w:rPr>
-                      <w:t>Flee</w:t>
-                    </w:r>
-                    <w:proofErr w:type="spellEnd"/>
-                    <w:r>
-                      <w:rPr>
-                        <w:rFonts w:ascii="Calibri" w:eastAsiaTheme="majorEastAsia" w:hAnsi="Calibri" w:cstheme="majorBidi"/>
-                      </w:rPr>
-                      <w:t xml:space="preserve"> pour le projet annuel des 3ADJV</w:t>
+                      <w:t>Game document du jeu Hinder &amp; Flee pour le projet annuel des 3ADJV</w:t>
                     </w:r>
                   </w:p>
                 </w:tc>
@@ -238,6 +212,7 @@
                 <w:dataBinding w:prefixMappings="xmlns:ns0='http://schemas.openxmlformats.org/package/2006/metadata/core-properties' xmlns:ns1='http://purl.org/dc/elements/1.1/'" w:xpath="/ns0:coreProperties[1]/ns1:creator[1]" w:storeItemID="{6C3C8BC8-F283-45AE-878A-BAB7291924A1}"/>
                 <w:text/>
               </w:sdtPr>
+              <w:sdtEndPr/>
               <w:sdtContent>
                 <w:tc>
                   <w:tcPr>
@@ -289,6 +264,7 @@
                   <w:calendar w:val="gregorian"/>
                 </w:date>
               </w:sdtPr>
+              <w:sdtEndPr/>
               <w:sdtContent>
                 <w:tc>
                   <w:tcPr>
@@ -337,7 +313,7 @@
           <w:tblPr>
             <w:tblpPr w:leftFromText="187" w:rightFromText="187" w:horzAnchor="margin" w:tblpXSpec="center" w:tblpYSpec="bottom"/>
             <w:tblW w:w="5000" w:type="pct"/>
-            <w:tblLook w:val="04A0"/>
+            <w:tblLook w:val="04A0" w:firstRow="1" w:lastRow="0" w:firstColumn="1" w:lastColumn="0" w:noHBand="0" w:noVBand="1"/>
           </w:tblPr>
           <w:tblGrid>
             <w:gridCol w:w="9288"/>
@@ -353,6 +329,7 @@
                 <w:dataBinding w:prefixMappings="xmlns:ns0='http://schemas.microsoft.com/office/2006/coverPageProps'" w:xpath="/ns0:CoverPageProperties[1]/ns0:Abstract[1]" w:storeItemID="{55AF091B-3C7A-41E3-B477-F2FDAA23CFDA}"/>
                 <w:text/>
               </w:sdtPr>
+              <w:sdtEndPr/>
               <w:sdtContent>
                 <w:tc>
                   <w:tcPr>
@@ -414,6 +391,7 @@
               <w:docPartUnique/>
             </w:docPartObj>
           </w:sdtPr>
+          <w:sdtEndPr/>
           <w:sdtContent>
             <w:p>
               <w:pPr>
@@ -4652,14 +4630,9 @@
       <w:bookmarkStart w:id="0" w:name="_Toc375753819"/>
       <w:r>
         <w:lastRenderedPageBreak/>
-        <w:t xml:space="preserve">Fiche </w:t>
-      </w:r>
-      <w:proofErr w:type="spellStart"/>
-      <w:r>
-        <w:t>signaletique</w:t>
+        <w:t>Fiche signaletique</w:t>
       </w:r>
       <w:bookmarkEnd w:id="0"/>
-      <w:proofErr w:type="spellEnd"/>
     </w:p>
     <w:p>
       <w:pPr>
@@ -4678,31 +4651,13 @@
         </w:rPr>
         <w:t xml:space="preserve">Titre : </w:t>
       </w:r>
-      <w:proofErr w:type="spellStart"/>
       <w:r>
         <w:rPr>
           <w:rFonts w:ascii="Calibri" w:eastAsia="Times New Roman" w:hAnsi="Calibri" w:cs="Arial"/>
           <w:color w:val="000000"/>
         </w:rPr>
-        <w:t>Hinder</w:t>
-      </w:r>
-      <w:proofErr w:type="spellEnd"/>
-      <w:r>
-        <w:rPr>
-          <w:rFonts w:ascii="Calibri" w:eastAsia="Times New Roman" w:hAnsi="Calibri" w:cs="Arial"/>
-          <w:color w:val="000000"/>
-        </w:rPr>
-        <w:t xml:space="preserve"> &amp; </w:t>
-      </w:r>
-      <w:proofErr w:type="spellStart"/>
-      <w:r>
-        <w:rPr>
-          <w:rFonts w:ascii="Calibri" w:eastAsia="Times New Roman" w:hAnsi="Calibri" w:cs="Arial"/>
-          <w:color w:val="000000"/>
-        </w:rPr>
-        <w:t>Flee</w:t>
-      </w:r>
-      <w:proofErr w:type="spellEnd"/>
+        <w:t>Hinder &amp; Flee</w:t>
+      </w:r>
     </w:p>
     <w:p>
       <w:pPr>
@@ -4751,39 +4706,7 @@
           <w:rFonts w:ascii="Calibri" w:eastAsia="Times New Roman" w:hAnsi="Calibri" w:cs="Times New Roman"/>
           <w:color w:val="000000"/>
         </w:rPr>
-        <w:t xml:space="preserve"> : </w:t>
-      </w:r>
-      <w:proofErr w:type="spellStart"/>
-      <w:r>
-        <w:rPr>
-          <w:rFonts w:ascii="Calibri" w:eastAsia="Times New Roman" w:hAnsi="Calibri" w:cs="Times New Roman"/>
-          <w:color w:val="000000"/>
-        </w:rPr>
-        <w:t>Core</w:t>
-      </w:r>
-      <w:proofErr w:type="spellEnd"/>
-      <w:r>
-        <w:rPr>
-          <w:rFonts w:ascii="Calibri" w:eastAsia="Times New Roman" w:hAnsi="Calibri" w:cs="Times New Roman"/>
-          <w:color w:val="000000"/>
-        </w:rPr>
-        <w:t xml:space="preserve"> </w:t>
-      </w:r>
-      <w:proofErr w:type="spellStart"/>
-      <w:r>
-        <w:rPr>
-          <w:rFonts w:ascii="Calibri" w:eastAsia="Times New Roman" w:hAnsi="Calibri" w:cs="Times New Roman"/>
-          <w:color w:val="000000"/>
-        </w:rPr>
-        <w:t>gamer</w:t>
-      </w:r>
-      <w:proofErr w:type="spellEnd"/>
-      <w:r>
-        <w:rPr>
-          <w:rFonts w:ascii="Calibri" w:eastAsia="Times New Roman" w:hAnsi="Calibri" w:cs="Times New Roman"/>
-          <w:color w:val="000000"/>
-        </w:rPr>
-        <w:t xml:space="preserve">  15+</w:t>
+        <w:t xml:space="preserve"> : Core gamer  15+</w:t>
       </w:r>
     </w:p>
     <w:p>
@@ -4882,12 +4805,10 @@
         </w:numPr>
       </w:pPr>
       <w:bookmarkStart w:id="3" w:name="_Toc375753822"/>
-      <w:proofErr w:type="spellStart"/>
       <w:r>
         <w:t>Gameplay</w:t>
       </w:r>
       <w:bookmarkEnd w:id="3"/>
-      <w:proofErr w:type="spellEnd"/>
     </w:p>
     <w:p>
       <w:pPr>
@@ -5021,6 +4942,7 @@
           <w:rFonts w:ascii="Calibri" w:eastAsia="Times New Roman" w:hAnsi="Calibri" w:cs="Times New Roman"/>
           <w:noProof/>
           <w:color w:val="000000"/>
+          <w:lang w:eastAsia="fr-FR"/>
         </w:rPr>
         <w:drawing>
           <wp:inline distT="0" distB="0" distL="0" distR="0">
@@ -5038,7 +4960,7 @@
                     <pic:cNvPicPr/>
                   </pic:nvPicPr>
                   <pic:blipFill>
-                    <a:blip r:embed="rId9" cstate="print"/>
+                    <a:blip r:embed="rId10" cstate="print"/>
                     <a:stretch>
                       <a:fillRect/>
                     </a:stretch>
@@ -5605,18 +5527,18 @@
       <w:tblPr>
         <w:tblStyle w:val="Grilledutableau"/>
         <w:tblW w:w="0" w:type="auto"/>
-        <w:tblLook w:val="04A0"/>
+        <w:tblLook w:val="04A0" w:firstRow="1" w:lastRow="0" w:firstColumn="1" w:lastColumn="0" w:noHBand="0" w:noVBand="1"/>
       </w:tblPr>
       <w:tblGrid>
-        <w:gridCol w:w="2383"/>
-        <w:gridCol w:w="2303"/>
+        <w:gridCol w:w="2518"/>
+        <w:gridCol w:w="2168"/>
         <w:gridCol w:w="2106"/>
         <w:gridCol w:w="2388"/>
       </w:tblGrid>
       <w:tr>
         <w:tc>
           <w:tcPr>
-            <w:tcW w:w="2383" w:type="dxa"/>
+            <w:tcW w:w="2518" w:type="dxa"/>
             <w:vAlign w:val="center"/>
           </w:tcPr>
           <w:p>
@@ -5631,7 +5553,7 @@
         </w:tc>
         <w:tc>
           <w:tcPr>
-            <w:tcW w:w="2303" w:type="dxa"/>
+            <w:tcW w:w="2168" w:type="dxa"/>
             <w:vAlign w:val="center"/>
           </w:tcPr>
           <w:p>
@@ -5699,7 +5621,7 @@
       <w:tr>
         <w:tc>
           <w:tcPr>
-            <w:tcW w:w="2383" w:type="dxa"/>
+            <w:tcW w:w="2518" w:type="dxa"/>
             <w:vAlign w:val="center"/>
           </w:tcPr>
           <w:p>
@@ -5715,13 +5637,13 @@
                 <w:rFonts w:ascii="Calibri" w:eastAsia="Times New Roman" w:hAnsi="Calibri" w:cs="Times New Roman"/>
                 <w:b/>
               </w:rPr>
-              <w:t>Batte de baseball</w:t>
+              <w:t>Jambe en décomposition</w:t>
             </w:r>
           </w:p>
         </w:tc>
         <w:tc>
           <w:tcPr>
-            <w:tcW w:w="2303" w:type="dxa"/>
+            <w:tcW w:w="2168" w:type="dxa"/>
             <w:vAlign w:val="center"/>
           </w:tcPr>
           <w:p>
@@ -5735,7 +5657,7 @@
               <w:rPr>
                 <w:rFonts w:ascii="Calibri" w:eastAsia="Times New Roman" w:hAnsi="Calibri" w:cs="Times New Roman"/>
               </w:rPr>
-              <w:t>Brise genou</w:t>
+              <w:t>Coup de jambe</w:t>
             </w:r>
           </w:p>
         </w:tc>
@@ -5755,7 +5677,7 @@
               <w:rPr>
                 <w:rFonts w:ascii="Calibri" w:eastAsia="Times New Roman" w:hAnsi="Calibri" w:cs="Times New Roman"/>
               </w:rPr>
-              <w:t>Lancer</w:t>
+              <w:t>balayette</w:t>
             </w:r>
           </w:p>
         </w:tc>
@@ -5775,7 +5697,7 @@
               <w:rPr>
                 <w:rFonts w:ascii="Calibri" w:eastAsia="Times New Roman" w:hAnsi="Calibri" w:cs="Times New Roman"/>
               </w:rPr>
-              <w:t>Brise crâne</w:t>
+              <w:t>Giclé de sang</w:t>
             </w:r>
           </w:p>
         </w:tc>
@@ -5783,7 +5705,7 @@
       <w:tr>
         <w:tc>
           <w:tcPr>
-            <w:tcW w:w="2383" w:type="dxa"/>
+            <w:tcW w:w="2518" w:type="dxa"/>
             <w:vAlign w:val="center"/>
           </w:tcPr>
           <w:p>
@@ -5799,13 +5721,13 @@
                 <w:rFonts w:ascii="Calibri" w:eastAsia="Times New Roman" w:hAnsi="Calibri" w:cs="Times New Roman"/>
                 <w:b/>
               </w:rPr>
-              <w:t>Couteau</w:t>
+              <w:t>Bouclier</w:t>
             </w:r>
           </w:p>
         </w:tc>
         <w:tc>
           <w:tcPr>
-            <w:tcW w:w="2303" w:type="dxa"/>
+            <w:tcW w:w="2168" w:type="dxa"/>
             <w:vAlign w:val="center"/>
           </w:tcPr>
           <w:p>
@@ -5819,7 +5741,7 @@
               <w:rPr>
                 <w:rFonts w:ascii="Calibri" w:eastAsia="Times New Roman" w:hAnsi="Calibri" w:cs="Times New Roman"/>
               </w:rPr>
-              <w:t>Découpe mollet</w:t>
+              <w:t>Coup de bouclier</w:t>
             </w:r>
           </w:p>
         </w:tc>
@@ -5839,7 +5761,7 @@
               <w:rPr>
                 <w:rFonts w:ascii="Calibri" w:eastAsia="Times New Roman" w:hAnsi="Calibri" w:cs="Times New Roman"/>
               </w:rPr>
-              <w:t>Jet de couteau</w:t>
+              <w:t>Protection</w:t>
             </w:r>
           </w:p>
         </w:tc>
@@ -5859,7 +5781,97 @@
               <w:rPr>
                 <w:rFonts w:ascii="Calibri" w:eastAsia="Times New Roman" w:hAnsi="Calibri" w:cs="Times New Roman"/>
               </w:rPr>
-              <w:t>Entaille</w:t>
+              <w:t>Contre-Attaque</w:t>
+            </w:r>
+          </w:p>
+        </w:tc>
+      </w:tr>
+      <w:tr>
+        <w:tc>
+          <w:tcPr>
+            <w:tcW w:w="2518" w:type="dxa"/>
+            <w:vAlign w:val="center"/>
+          </w:tcPr>
+          <w:p>
+            <w:pPr>
+              <w:jc w:val="center"/>
+              <w:rPr>
+                <w:rFonts w:ascii="Calibri" w:eastAsia="Times New Roman" w:hAnsi="Calibri" w:cs="Times New Roman"/>
+                <w:b/>
+              </w:rPr>
+            </w:pPr>
+            <w:r>
+              <w:rPr>
+                <w:rFonts w:ascii="Calibri" w:eastAsia="Times New Roman" w:hAnsi="Calibri" w:cs="Times New Roman"/>
+                <w:b/>
+              </w:rPr>
+              <w:t>Bouteille d’alcool</w:t>
+            </w:r>
+          </w:p>
+        </w:tc>
+        <w:tc>
+          <w:tcPr>
+            <w:tcW w:w="2168" w:type="dxa"/>
+            <w:vAlign w:val="center"/>
+          </w:tcPr>
+          <w:p>
+            <w:pPr>
+              <w:jc w:val="center"/>
+              <w:rPr>
+                <w:rFonts w:ascii="Calibri" w:eastAsia="Times New Roman" w:hAnsi="Calibri" w:cs="Times New Roman"/>
+              </w:rPr>
+            </w:pPr>
+            <w:r>
+              <w:rPr>
+                <w:rFonts w:ascii="Calibri" w:eastAsia="Times New Roman" w:hAnsi="Calibri" w:cs="Times New Roman"/>
+              </w:rPr>
+              <w:t>Coup de bouteil</w:t>
+            </w:r>
+            <w:r>
+              <w:rPr>
+                <w:rFonts w:ascii="Calibri" w:eastAsia="Times New Roman" w:hAnsi="Calibri" w:cs="Times New Roman"/>
+              </w:rPr>
+              <w:t>le</w:t>
+            </w:r>
+          </w:p>
+        </w:tc>
+        <w:tc>
+          <w:tcPr>
+            <w:tcW w:w="2106" w:type="dxa"/>
+            <w:vAlign w:val="center"/>
+          </w:tcPr>
+          <w:p>
+            <w:pPr>
+              <w:jc w:val="center"/>
+              <w:rPr>
+                <w:rFonts w:ascii="Calibri" w:eastAsia="Times New Roman" w:hAnsi="Calibri" w:cs="Times New Roman"/>
+              </w:rPr>
+            </w:pPr>
+            <w:r>
+              <w:rPr>
+                <w:rFonts w:ascii="Calibri" w:eastAsia="Times New Roman" w:hAnsi="Calibri" w:cs="Times New Roman"/>
+              </w:rPr>
+              <w:t>Brise crâne</w:t>
+            </w:r>
+          </w:p>
+        </w:tc>
+        <w:tc>
+          <w:tcPr>
+            <w:tcW w:w="2388" w:type="dxa"/>
+            <w:vAlign w:val="center"/>
+          </w:tcPr>
+          <w:p>
+            <w:pPr>
+              <w:jc w:val="center"/>
+              <w:rPr>
+                <w:rFonts w:ascii="Calibri" w:eastAsia="Times New Roman" w:hAnsi="Calibri" w:cs="Times New Roman"/>
+              </w:rPr>
+            </w:pPr>
+            <w:r>
+              <w:rPr>
+                <w:rFonts w:ascii="Calibri" w:eastAsia="Times New Roman" w:hAnsi="Calibri" w:cs="Times New Roman"/>
+              </w:rPr>
+              <w:t>Jet d’alcool</w:t>
             </w:r>
           </w:p>
         </w:tc>
@@ -5887,7 +5899,7 @@
       <w:tblPr>
         <w:tblStyle w:val="Grilledutableau"/>
         <w:tblW w:w="0" w:type="auto"/>
-        <w:tblLook w:val="04A0"/>
+        <w:tblLook w:val="04A0" w:firstRow="1" w:lastRow="0" w:firstColumn="1" w:lastColumn="0" w:noHBand="0" w:noVBand="1"/>
       </w:tblPr>
       <w:tblGrid>
         <w:gridCol w:w="2853"/>
@@ -6064,7 +6076,7 @@
       <w:tblPr>
         <w:tblStyle w:val="Grilledutableau"/>
         <w:tblW w:w="0" w:type="auto"/>
-        <w:tblLook w:val="04A0"/>
+        <w:tblLook w:val="04A0" w:firstRow="1" w:lastRow="0" w:firstColumn="1" w:lastColumn="0" w:noHBand="0" w:noVBand="1"/>
       </w:tblPr>
       <w:tblGrid>
         <w:gridCol w:w="3070"/>
@@ -6150,7 +6162,7 @@
                 <w:rFonts w:ascii="Calibri" w:eastAsia="Times New Roman" w:hAnsi="Calibri" w:cs="Times New Roman"/>
                 <w:b/>
               </w:rPr>
-              <w:t>Batte de baseball</w:t>
+              <w:t>Jambe en décomposition</w:t>
             </w:r>
           </w:p>
         </w:tc>
@@ -6170,16 +6182,8 @@
               <w:rPr>
                 <w:rFonts w:ascii="Calibri" w:eastAsia="Times New Roman" w:hAnsi="Calibri" w:cs="Times New Roman"/>
               </w:rPr>
-              <w:t xml:space="preserve">Home </w:t>
+              <w:t>Tourbilol</w:t>
             </w:r>
-            <w:proofErr w:type="spellStart"/>
-            <w:r>
-              <w:rPr>
-                <w:rFonts w:ascii="Calibri" w:eastAsia="Times New Roman" w:hAnsi="Calibri" w:cs="Times New Roman"/>
-              </w:rPr>
-              <w:t>run</w:t>
-            </w:r>
-            <w:proofErr w:type="spellEnd"/>
           </w:p>
         </w:tc>
         <w:tc>
@@ -6194,14 +6198,14 @@
                 <w:rFonts w:ascii="Calibri" w:eastAsia="Times New Roman" w:hAnsi="Calibri" w:cs="Times New Roman"/>
               </w:rPr>
             </w:pPr>
-            <w:proofErr w:type="spellStart"/>
             <w:r>
               <w:rPr>
                 <w:rFonts w:ascii="Calibri" w:eastAsia="Times New Roman" w:hAnsi="Calibri" w:cs="Times New Roman"/>
               </w:rPr>
-              <w:t>Ballayage</w:t>
+              <w:t>Empoisonnement</w:t>
             </w:r>
-            <w:proofErr w:type="spellEnd"/>
+            <w:bookmarkStart w:id="11" w:name="_GoBack"/>
+            <w:bookmarkEnd w:id="11"/>
           </w:p>
         </w:tc>
       </w:tr>
@@ -6224,7 +6228,7 @@
                 <w:rFonts w:ascii="Calibri" w:eastAsia="Times New Roman" w:hAnsi="Calibri" w:cs="Times New Roman"/>
                 <w:b/>
               </w:rPr>
-              <w:t>Couteau</w:t>
+              <w:t>Bouclier</w:t>
             </w:r>
           </w:p>
         </w:tc>
@@ -6244,7 +6248,13 @@
               <w:rPr>
                 <w:rFonts w:ascii="Calibri" w:eastAsia="Times New Roman" w:hAnsi="Calibri" w:cs="Times New Roman"/>
               </w:rPr>
-              <w:t>Coup œil</w:t>
+              <w:t>Course effrainé</w:t>
+            </w:r>
+            <w:r>
+              <w:rPr>
+                <w:rFonts w:ascii="Calibri" w:eastAsia="Times New Roman" w:hAnsi="Calibri" w:cs="Times New Roman"/>
+              </w:rPr>
+              <w:t>e</w:t>
             </w:r>
           </w:p>
         </w:tc>
@@ -6264,7 +6274,77 @@
               <w:rPr>
                 <w:rFonts w:ascii="Calibri" w:eastAsia="Times New Roman" w:hAnsi="Calibri" w:cs="Times New Roman"/>
               </w:rPr>
-              <w:t>Saignement</w:t>
+              <w:t>Surfeur fou</w:t>
+            </w:r>
+          </w:p>
+        </w:tc>
+      </w:tr>
+      <w:tr>
+        <w:tc>
+          <w:tcPr>
+            <w:tcW w:w="3070" w:type="dxa"/>
+            <w:vAlign w:val="center"/>
+          </w:tcPr>
+          <w:p>
+            <w:pPr>
+              <w:jc w:val="center"/>
+              <w:rPr>
+                <w:rFonts w:ascii="Calibri" w:eastAsia="Times New Roman" w:hAnsi="Calibri" w:cs="Times New Roman"/>
+                <w:b/>
+              </w:rPr>
+            </w:pPr>
+            <w:r>
+              <w:rPr>
+                <w:rFonts w:ascii="Calibri" w:eastAsia="Times New Roman" w:hAnsi="Calibri" w:cs="Times New Roman"/>
+                <w:b/>
+              </w:rPr>
+              <w:t>Bouteille d’alcool</w:t>
+            </w:r>
+          </w:p>
+        </w:tc>
+        <w:tc>
+          <w:tcPr>
+            <w:tcW w:w="3071" w:type="dxa"/>
+            <w:vAlign w:val="center"/>
+          </w:tcPr>
+          <w:p>
+            <w:pPr>
+              <w:jc w:val="center"/>
+              <w:rPr>
+                <w:rFonts w:ascii="Calibri" w:eastAsia="Times New Roman" w:hAnsi="Calibri" w:cs="Times New Roman"/>
+              </w:rPr>
+            </w:pPr>
+            <w:r>
+              <w:rPr>
+                <w:rFonts w:ascii="Calibri" w:eastAsia="Times New Roman" w:hAnsi="Calibri" w:cs="Times New Roman"/>
+              </w:rPr>
+              <w:t>Berserker</w:t>
+            </w:r>
+          </w:p>
+        </w:tc>
+        <w:tc>
+          <w:tcPr>
+            <w:tcW w:w="3071" w:type="dxa"/>
+            <w:vAlign w:val="center"/>
+          </w:tcPr>
+          <w:p>
+            <w:pPr>
+              <w:jc w:val="center"/>
+              <w:rPr>
+                <w:rFonts w:ascii="Calibri" w:eastAsia="Times New Roman" w:hAnsi="Calibri" w:cs="Times New Roman"/>
+              </w:rPr>
+            </w:pPr>
+            <w:r>
+              <w:rPr>
+                <w:rFonts w:ascii="Calibri" w:eastAsia="Times New Roman" w:hAnsi="Calibri" w:cs="Times New Roman"/>
+              </w:rPr>
+              <w:t>Souleur</w:t>
+            </w:r>
+            <w:r>
+              <w:rPr>
+                <w:rFonts w:ascii="Calibri" w:eastAsia="Times New Roman" w:hAnsi="Calibri" w:cs="Times New Roman"/>
+              </w:rPr>
+              <w:t xml:space="preserve"> fou</w:t>
             </w:r>
           </w:p>
         </w:tc>
@@ -6289,7 +6369,7 @@
           <w:bottom w:w="15" w:type="dxa"/>
           <w:right w:w="15" w:type="dxa"/>
         </w:tblCellMar>
-        <w:tblLook w:val="04A0"/>
+        <w:tblLook w:val="04A0" w:firstRow="1" w:lastRow="0" w:firstColumn="1" w:lastColumn="0" w:noHBand="0" w:noVBand="1"/>
       </w:tblPr>
       <w:tblGrid>
         <w:gridCol w:w="9360"/>
@@ -6334,15 +6414,21 @@
     </w:p>
     <w:p>
       <w:pPr>
+        <w:rPr>
+          <w:rFonts w:ascii="Calibri" w:hAnsi="Calibri"/>
+        </w:rPr>
+      </w:pPr>
+    </w:p>
+    <w:p>
+      <w:pPr>
         <w:pStyle w:val="Titre2"/>
         <w:numPr>
           <w:ilvl w:val="1"/>
           <w:numId w:val="22"/>
         </w:numPr>
       </w:pPr>
-      <w:bookmarkStart w:id="11" w:name="_Toc375753830"/>
-      <w:r>
-        <w:lastRenderedPageBreak/>
+      <w:bookmarkStart w:id="12" w:name="_Toc375753830"/>
+      <w:r>
         <w:t>Élément</w:t>
       </w:r>
       <w:r>
@@ -6351,7 +6437,7 @@
       <w:r>
         <w:t>s</w:t>
       </w:r>
-      <w:bookmarkEnd w:id="11"/>
+      <w:bookmarkEnd w:id="12"/>
     </w:p>
     <w:p>
       <w:pPr>
@@ -6363,35 +6449,7 @@
         <w:rPr>
           <w:rFonts w:ascii="Calibri" w:hAnsi="Calibri"/>
         </w:rPr>
-        <w:t>Le jeu comporte un marchand ambulant in-</w:t>
-      </w:r>
-      <w:proofErr w:type="spellStart"/>
-      <w:r>
-        <w:rPr>
-          <w:rFonts w:ascii="Calibri" w:hAnsi="Calibri"/>
-        </w:rPr>
-        <w:t>game</w:t>
-      </w:r>
-      <w:proofErr w:type="spellEnd"/>
-      <w:r>
-        <w:rPr>
-          <w:rFonts w:ascii="Calibri" w:hAnsi="Calibri"/>
-        </w:rPr>
-        <w:t xml:space="preserve">. Il s’agit d’une des </w:t>
-      </w:r>
-      <w:proofErr w:type="spellStart"/>
-      <w:r>
-        <w:rPr>
-          <w:rFonts w:ascii="Calibri" w:hAnsi="Calibri"/>
-        </w:rPr>
-        <w:t>features</w:t>
-      </w:r>
-      <w:proofErr w:type="spellEnd"/>
-      <w:r>
-        <w:rPr>
-          <w:rFonts w:ascii="Calibri" w:hAnsi="Calibri"/>
-        </w:rPr>
-        <w:t xml:space="preserve"> spéciale choisi.</w:t>
+        <w:t>Le jeu comporte un marchand ambulant in-game. Il s’agit d’une des features spéciale choisi.</w:t>
       </w:r>
     </w:p>
     <w:p>
@@ -6512,16 +6570,11 @@
           <w:numId w:val="22"/>
         </w:numPr>
       </w:pPr>
-      <w:bookmarkStart w:id="12" w:name="_Toc375753831"/>
-      <w:proofErr w:type="spellStart"/>
-      <w:r>
-        <w:t>Level</w:t>
-      </w:r>
-      <w:proofErr w:type="spellEnd"/>
-      <w:r>
-        <w:t xml:space="preserve"> design</w:t>
-      </w:r>
-      <w:bookmarkEnd w:id="12"/>
+      <w:bookmarkStart w:id="13" w:name="_Toc375753831"/>
+      <w:r>
+        <w:t>Level design</w:t>
+      </w:r>
+      <w:bookmarkEnd w:id="13"/>
     </w:p>
     <w:p>
       <w:r>
@@ -6554,13 +6607,11 @@
           <w:numId w:val="22"/>
         </w:numPr>
       </w:pPr>
-      <w:bookmarkStart w:id="13" w:name="_Toc375753832"/>
-      <w:proofErr w:type="spellStart"/>
+      <w:bookmarkStart w:id="14" w:name="_Toc375753832"/>
       <w:r>
         <w:t>Loop</w:t>
       </w:r>
-      <w:bookmarkEnd w:id="13"/>
-      <w:proofErr w:type="spellEnd"/>
+      <w:bookmarkEnd w:id="14"/>
     </w:p>
     <w:p>
       <w:pPr>
@@ -6570,16 +6621,11 @@
           <w:numId w:val="22"/>
         </w:numPr>
       </w:pPr>
-      <w:bookmarkStart w:id="14" w:name="_Toc375753833"/>
-      <w:proofErr w:type="spellStart"/>
-      <w:r>
-        <w:t>Loop</w:t>
-      </w:r>
-      <w:proofErr w:type="spellEnd"/>
-      <w:r>
-        <w:t xml:space="preserve"> survivant</w:t>
-      </w:r>
-      <w:bookmarkEnd w:id="14"/>
+      <w:bookmarkStart w:id="15" w:name="_Toc375753833"/>
+      <w:r>
+        <w:t>Loop survivant</w:t>
+      </w:r>
+      <w:bookmarkEnd w:id="15"/>
     </w:p>
     <w:p>
       <w:pPr>
@@ -6593,6 +6639,7 @@
         <w:rPr>
           <w:rFonts w:ascii="Calibri" w:hAnsi="Calibri"/>
           <w:noProof/>
+          <w:lang w:eastAsia="fr-FR"/>
         </w:rPr>
         <w:drawing>
           <wp:inline distT="0" distB="0" distL="0" distR="0">
@@ -6610,7 +6657,7 @@
                     <pic:cNvPicPr/>
                   </pic:nvPicPr>
                   <pic:blipFill>
-                    <a:blip r:embed="rId10" cstate="print"/>
+                    <a:blip r:embed="rId11" cstate="print"/>
                     <a:stretch>
                       <a:fillRect/>
                     </a:stretch>
@@ -6639,17 +6686,12 @@
           <w:numId w:val="22"/>
         </w:numPr>
       </w:pPr>
-      <w:bookmarkStart w:id="15" w:name="_Toc375753834"/>
-      <w:proofErr w:type="spellStart"/>
+      <w:bookmarkStart w:id="16" w:name="_Toc375753834"/>
       <w:r>
         <w:lastRenderedPageBreak/>
-        <w:t>Loop</w:t>
-      </w:r>
-      <w:proofErr w:type="spellEnd"/>
-      <w:r>
-        <w:t xml:space="preserve"> zombie</w:t>
-      </w:r>
-      <w:bookmarkEnd w:id="15"/>
+        <w:t>Loop zombie</w:t>
+      </w:r>
+      <w:bookmarkEnd w:id="16"/>
     </w:p>
     <w:p>
       <w:pPr>
@@ -6663,6 +6705,7 @@
         <w:rPr>
           <w:rFonts w:ascii="Calibri" w:hAnsi="Calibri"/>
           <w:noProof/>
+          <w:lang w:eastAsia="fr-FR"/>
         </w:rPr>
         <w:drawing>
           <wp:inline distT="0" distB="0" distL="0" distR="0">
@@ -6680,7 +6723,7 @@
                     <pic:cNvPicPr/>
                   </pic:nvPicPr>
                   <pic:blipFill>
-                    <a:blip r:embed="rId11" cstate="print"/>
+                    <a:blip r:embed="rId12" cstate="print"/>
                     <a:stretch>
                       <a:fillRect/>
                     </a:stretch>
@@ -6709,11 +6752,11 @@
           <w:numId w:val="22"/>
         </w:numPr>
       </w:pPr>
-      <w:bookmarkStart w:id="16" w:name="_Toc375753835"/>
+      <w:bookmarkStart w:id="17" w:name="_Toc375753835"/>
       <w:r>
         <w:t>3C</w:t>
       </w:r>
-      <w:bookmarkEnd w:id="16"/>
+      <w:bookmarkEnd w:id="17"/>
     </w:p>
     <w:p>
       <w:pPr>
@@ -6723,14 +6766,14 @@
           <w:numId w:val="22"/>
         </w:numPr>
       </w:pPr>
-      <w:bookmarkStart w:id="17" w:name="_Toc375753836"/>
+      <w:bookmarkStart w:id="18" w:name="_Toc375753836"/>
       <w:r>
         <w:t>Personnage</w:t>
       </w:r>
       <w:r>
         <w:t>s</w:t>
       </w:r>
-      <w:bookmarkEnd w:id="17"/>
+      <w:bookmarkEnd w:id="18"/>
     </w:p>
     <w:p>
       <w:pPr>
@@ -6740,14 +6783,14 @@
           <w:numId w:val="22"/>
         </w:numPr>
       </w:pPr>
-      <w:bookmarkStart w:id="18" w:name="_Toc375753837"/>
+      <w:bookmarkStart w:id="19" w:name="_Toc375753837"/>
       <w:r>
         <w:t>Description</w:t>
       </w:r>
       <w:r>
         <w:t>/caractéristique</w:t>
       </w:r>
-      <w:bookmarkEnd w:id="18"/>
+      <w:bookmarkEnd w:id="19"/>
     </w:p>
     <w:p>
       <w:pPr>
@@ -6777,9 +6820,8 @@
           <w:sz w:val="22"/>
           <w:szCs w:val="22"/>
         </w:rPr>
-        <w:t xml:space="preserve">ent à ce que l’on a dans </w:t>
-      </w:r>
-      <w:proofErr w:type="spellStart"/>
+        <w:t>ent à ce que l’on a dans League</w:t>
+      </w:r>
       <w:r>
         <w:rPr>
           <w:rFonts w:ascii="Calibri" w:hAnsi="Calibri"/>
@@ -6787,37 +6829,7 @@
           <w:sz w:val="22"/>
           <w:szCs w:val="22"/>
         </w:rPr>
-        <w:t>League</w:t>
-      </w:r>
-      <w:proofErr w:type="spellEnd"/>
-      <w:r>
-        <w:rPr>
-          <w:rFonts w:ascii="Calibri" w:hAnsi="Calibri"/>
-          <w:color w:val="000000"/>
-          <w:sz w:val="22"/>
-          <w:szCs w:val="22"/>
-        </w:rPr>
-        <w:t xml:space="preserve"> of </w:t>
-      </w:r>
-      <w:proofErr w:type="spellStart"/>
-      <w:r>
-        <w:rPr>
-          <w:rFonts w:ascii="Calibri" w:hAnsi="Calibri"/>
-          <w:color w:val="000000"/>
-          <w:sz w:val="22"/>
-          <w:szCs w:val="22"/>
-        </w:rPr>
-        <w:t>Legend</w:t>
-      </w:r>
-      <w:proofErr w:type="spellEnd"/>
-      <w:r>
-        <w:rPr>
-          <w:rFonts w:ascii="Calibri" w:hAnsi="Calibri"/>
-          <w:color w:val="000000"/>
-          <w:sz w:val="22"/>
-          <w:szCs w:val="22"/>
-        </w:rPr>
-        <w:t xml:space="preserve">. N’importe quel joueur peut prendre n’importe quelle classe. La </w:t>
+        <w:t xml:space="preserve"> of Legend. N’importe quel joueur peut prendre n’importe quelle classe. La </w:t>
       </w:r>
       <w:r>
         <w:rPr>
@@ -6923,11 +6935,11 @@
           <w:numId w:val="22"/>
         </w:numPr>
       </w:pPr>
-      <w:bookmarkStart w:id="19" w:name="_Toc375753838"/>
+      <w:bookmarkStart w:id="20" w:name="_Toc375753838"/>
       <w:r>
         <w:t>Action possible pour un personnage</w:t>
       </w:r>
-      <w:bookmarkEnd w:id="19"/>
+      <w:bookmarkEnd w:id="20"/>
     </w:p>
     <w:p>
       <w:pPr>
@@ -7181,37 +7193,12 @@
         </w:rPr>
         <w:t xml:space="preserve">un </w:t>
       </w:r>
-      <w:proofErr w:type="gramStart"/>
-      <w:r>
-        <w:rPr>
-          <w:rFonts w:ascii="Calibri" w:eastAsia="Times New Roman" w:hAnsi="Calibri" w:cs="Times New Roman"/>
-          <w:color w:val="000000"/>
-        </w:rPr>
-        <w:t>items</w:t>
-      </w:r>
-      <w:proofErr w:type="gramEnd"/>
-      <w:r>
-        <w:rPr>
-          <w:rFonts w:ascii="Calibri" w:eastAsia="Times New Roman" w:hAnsi="Calibri" w:cs="Times New Roman"/>
-          <w:color w:val="000000"/>
-        </w:rPr>
-        <w:t xml:space="preserve"> (soin, nourriture, botte pour </w:t>
-      </w:r>
-      <w:proofErr w:type="spellStart"/>
-      <w:r>
-        <w:rPr>
-          <w:rFonts w:ascii="Calibri" w:eastAsia="Times New Roman" w:hAnsi="Calibri" w:cs="Times New Roman"/>
-          <w:color w:val="000000"/>
-        </w:rPr>
-        <w:t>boost</w:t>
-      </w:r>
-      <w:proofErr w:type="spellEnd"/>
-      <w:r>
-        <w:rPr>
-          <w:rFonts w:ascii="Calibri" w:eastAsia="Times New Roman" w:hAnsi="Calibri" w:cs="Times New Roman"/>
-          <w:color w:val="000000"/>
-        </w:rPr>
-        <w:t xml:space="preserve"> vitesse</w:t>
+      <w:r>
+        <w:rPr>
+          <w:rFonts w:ascii="Calibri" w:eastAsia="Times New Roman" w:hAnsi="Calibri" w:cs="Times New Roman"/>
+          <w:color w:val="000000"/>
+        </w:rPr>
+        <w:t>items (soin, nourriture, botte pour boost vitesse</w:t>
       </w:r>
       <w:r>
         <w:rPr>
@@ -7433,7 +7420,7 @@
           <w:numId w:val="22"/>
         </w:numPr>
       </w:pPr>
-      <w:bookmarkStart w:id="20" w:name="_Toc375753839"/>
+      <w:bookmarkStart w:id="21" w:name="_Toc375753839"/>
       <w:r>
         <w:lastRenderedPageBreak/>
         <w:t>Use</w:t>
@@ -7441,13 +7428,14 @@
       <w:r>
         <w:t xml:space="preserve"> case du menu</w:t>
       </w:r>
-      <w:bookmarkEnd w:id="20"/>
+      <w:bookmarkEnd w:id="21"/>
     </w:p>
     <w:p/>
     <w:p>
       <w:r>
         <w:rPr>
           <w:noProof/>
+          <w:lang w:eastAsia="fr-FR"/>
         </w:rPr>
         <w:drawing>
           <wp:inline distT="0" distB="0" distL="0" distR="0">
@@ -7465,10 +7453,10 @@
                     <pic:cNvPicPr/>
                   </pic:nvPicPr>
                   <pic:blipFill>
-                    <a:blip r:embed="rId12" cstate="print">
+                    <a:blip r:embed="rId13" cstate="print">
                       <a:extLst>
                         <a:ext uri="{28A0092B-C50C-407E-A947-70E740481C1C}">
-                          <a14:useLocalDpi xmlns="" xmlns:wpc="http://schemas.microsoft.com/office/word/2010/wordprocessingCanvas" xmlns:mc="http://schemas.openxmlformats.org/markup-compatibility/2006" xmlns:o="urn:schemas-microsoft-com:office:office" xmlns:v="urn:schemas-microsoft-com:vml" xmlns:wp14="http://schemas.microsoft.com/office/word/2010/wordprocessingDrawing" xmlns:w10="urn:schemas-microsoft-com:office:word" xmlns:w="http://schemas.openxmlformats.org/wordprocessingml/2006/main" xmlns:w14="http://schemas.microsoft.com/office/word/2010/wordml" xmlns:wpg="http://schemas.microsoft.com/office/word/2010/wordprocessingGroup" xmlns:wpi="http://schemas.microsoft.com/office/word/2010/wordprocessingInk" xmlns:wps="http://schemas.microsoft.com/office/word/2010/wordprocessingShape" xmlns:a14="http://schemas.microsoft.com/office/drawing/2010/main" val="0"/>
+                          <a14:useLocalDpi xmlns:a14="http://schemas.microsoft.com/office/drawing/2010/main" val="0"/>
                         </a:ext>
                       </a:extLst>
                     </a:blip>
@@ -7500,7 +7488,7 @@
           <w:numId w:val="22"/>
         </w:numPr>
       </w:pPr>
-      <w:bookmarkStart w:id="21" w:name="_Toc375753840"/>
+      <w:bookmarkStart w:id="22" w:name="_Toc375753840"/>
       <w:r>
         <w:lastRenderedPageBreak/>
         <w:t>Use</w:t>
@@ -7508,7 +7496,7 @@
       <w:r>
         <w:t xml:space="preserve"> case Survivant</w:t>
       </w:r>
-      <w:bookmarkEnd w:id="21"/>
+      <w:bookmarkEnd w:id="22"/>
     </w:p>
     <w:p>
       <w:pPr>
@@ -7517,6 +7505,7 @@
       <w:r>
         <w:rPr>
           <w:noProof/>
+          <w:lang w:eastAsia="fr-FR"/>
         </w:rPr>
         <w:drawing>
           <wp:inline distT="0" distB="0" distL="0" distR="0">
@@ -7534,7 +7523,7 @@
                     <pic:cNvPicPr/>
                   </pic:nvPicPr>
                   <pic:blipFill>
-                    <a:blip r:embed="rId13" cstate="print"/>
+                    <a:blip r:embed="rId14" cstate="print"/>
                     <a:stretch>
                       <a:fillRect/>
                     </a:stretch>
@@ -7563,14 +7552,14 @@
           <w:numId w:val="22"/>
         </w:numPr>
       </w:pPr>
-      <w:bookmarkStart w:id="22" w:name="_Toc375753841"/>
+      <w:bookmarkStart w:id="23" w:name="_Toc375753841"/>
       <w:r>
         <w:t>Use</w:t>
       </w:r>
       <w:r>
         <w:t xml:space="preserve"> case Zombie</w:t>
       </w:r>
-      <w:bookmarkEnd w:id="22"/>
+      <w:bookmarkEnd w:id="23"/>
     </w:p>
     <w:p>
       <w:pPr>
@@ -7579,6 +7568,7 @@
       <w:r>
         <w:rPr>
           <w:noProof/>
+          <w:lang w:eastAsia="fr-FR"/>
         </w:rPr>
         <w:drawing>
           <wp:inline distT="0" distB="0" distL="0" distR="0">
@@ -7596,7 +7586,7 @@
                     <pic:cNvPicPr/>
                   </pic:nvPicPr>
                   <pic:blipFill>
-                    <a:blip r:embed="rId14" cstate="print"/>
+                    <a:blip r:embed="rId15" cstate="print"/>
                     <a:stretch>
                       <a:fillRect/>
                     </a:stretch>
@@ -7635,14 +7625,14 @@
           <w:numId w:val="22"/>
         </w:numPr>
       </w:pPr>
-      <w:bookmarkStart w:id="23" w:name="_Toc375753842"/>
+      <w:bookmarkStart w:id="24" w:name="_Toc375753842"/>
       <w:r>
         <w:t>I</w:t>
       </w:r>
       <w:r>
         <w:t>nterface</w:t>
       </w:r>
-      <w:bookmarkEnd w:id="23"/>
+      <w:bookmarkEnd w:id="24"/>
     </w:p>
     <w:p>
       <w:pPr>
@@ -7659,6 +7649,7 @@
       <w:r>
         <w:rPr>
           <w:noProof/>
+          <w:lang w:eastAsia="fr-FR"/>
         </w:rPr>
         <w:drawing>
           <wp:inline distT="0" distB="0" distL="0" distR="0">
@@ -7676,7 +7667,7 @@
                     <pic:cNvPicPr/>
                   </pic:nvPicPr>
                   <pic:blipFill>
-                    <a:blip r:embed="rId15" cstate="print"/>
+                    <a:blip r:embed="rId16" cstate="print"/>
                     <a:stretch>
                       <a:fillRect/>
                     </a:stretch>
@@ -7727,6 +7718,7 @@
       <w:r>
         <w:rPr>
           <w:noProof/>
+          <w:lang w:eastAsia="fr-FR"/>
         </w:rPr>
         <w:drawing>
           <wp:inline distT="0" distB="0" distL="0" distR="0">
@@ -7744,7 +7736,7 @@
                     <pic:cNvPicPr/>
                   </pic:nvPicPr>
                   <pic:blipFill>
-                    <a:blip r:embed="rId16" cstate="print"/>
+                    <a:blip r:embed="rId17" cstate="print"/>
                     <a:stretch>
                       <a:fillRect/>
                     </a:stretch>
@@ -7806,6 +7798,7 @@
       <w:r>
         <w:rPr>
           <w:noProof/>
+          <w:lang w:eastAsia="fr-FR"/>
         </w:rPr>
         <w:drawing>
           <wp:inline distT="0" distB="0" distL="0" distR="0">
@@ -7823,7 +7816,7 @@
                     <pic:cNvPicPr/>
                   </pic:nvPicPr>
                   <pic:blipFill>
-                    <a:blip r:embed="rId17" cstate="print"/>
+                    <a:blip r:embed="rId18" cstate="print"/>
                     <a:stretch>
                       <a:fillRect/>
                     </a:stretch>
@@ -7851,6 +7844,7 @@
       <w:r>
         <w:rPr>
           <w:noProof/>
+          <w:lang w:eastAsia="fr-FR"/>
         </w:rPr>
         <w:drawing>
           <wp:inline distT="0" distB="0" distL="0" distR="0">
@@ -7868,7 +7862,7 @@
                     <pic:cNvPicPr/>
                   </pic:nvPicPr>
                   <pic:blipFill>
-                    <a:blip r:embed="rId18" cstate="print"/>
+                    <a:blip r:embed="rId19" cstate="print"/>
                     <a:stretch>
                       <a:fillRect/>
                     </a:stretch>
@@ -7896,6 +7890,7 @@
       <w:r>
         <w:rPr>
           <w:noProof/>
+          <w:lang w:eastAsia="fr-FR"/>
         </w:rPr>
         <w:drawing>
           <wp:inline distT="0" distB="0" distL="0" distR="0">
@@ -7913,7 +7908,7 @@
                     <pic:cNvPicPr/>
                   </pic:nvPicPr>
                   <pic:blipFill>
-                    <a:blip r:embed="rId19" cstate="print"/>
+                    <a:blip r:embed="rId20" cstate="print"/>
                     <a:stretch>
                       <a:fillRect/>
                     </a:stretch>
@@ -7955,6 +7950,7 @@
       <w:r>
         <w:rPr>
           <w:noProof/>
+          <w:lang w:eastAsia="fr-FR"/>
         </w:rPr>
         <w:drawing>
           <wp:inline distT="0" distB="0" distL="0" distR="0">
@@ -7972,7 +7968,7 @@
                     <pic:cNvPicPr/>
                   </pic:nvPicPr>
                   <pic:blipFill>
-                    <a:blip r:embed="rId20" cstate="print"/>
+                    <a:blip r:embed="rId21" cstate="print"/>
                     <a:stretch>
                       <a:fillRect/>
                     </a:stretch>
@@ -8000,6 +7996,7 @@
       <w:r>
         <w:rPr>
           <w:noProof/>
+          <w:lang w:eastAsia="fr-FR"/>
         </w:rPr>
         <w:drawing>
           <wp:inline distT="0" distB="0" distL="0" distR="0">
@@ -8017,7 +8014,7 @@
                     <pic:cNvPicPr/>
                   </pic:nvPicPr>
                   <pic:blipFill>
-                    <a:blip r:embed="rId21" cstate="print"/>
+                    <a:blip r:embed="rId22" cstate="print"/>
                     <a:stretch>
                       <a:fillRect/>
                     </a:stretch>
@@ -8045,6 +8042,7 @@
       <w:r>
         <w:rPr>
           <w:noProof/>
+          <w:lang w:eastAsia="fr-FR"/>
         </w:rPr>
         <w:drawing>
           <wp:inline distT="0" distB="0" distL="0" distR="0">
@@ -8062,7 +8060,7 @@
                     <pic:cNvPicPr/>
                   </pic:nvPicPr>
                   <pic:blipFill>
-                    <a:blip r:embed="rId22" cstate="print"/>
+                    <a:blip r:embed="rId23" cstate="print"/>
                     <a:stretch>
                       <a:fillRect/>
                     </a:stretch>
@@ -8113,6 +8111,7 @@
       <w:r>
         <w:rPr>
           <w:noProof/>
+          <w:lang w:eastAsia="fr-FR"/>
         </w:rPr>
         <w:drawing>
           <wp:inline distT="0" distB="0" distL="0" distR="0">
@@ -8130,7 +8129,7 @@
                     <pic:cNvPicPr/>
                   </pic:nvPicPr>
                   <pic:blipFill>
-                    <a:blip r:embed="rId23" cstate="print"/>
+                    <a:blip r:embed="rId24" cstate="print"/>
                     <a:stretch>
                       <a:fillRect/>
                     </a:stretch>
@@ -8160,11 +8159,11 @@
           <w:numId w:val="22"/>
         </w:numPr>
       </w:pPr>
-      <w:bookmarkStart w:id="24" w:name="_Toc375753843"/>
+      <w:bookmarkStart w:id="25" w:name="_Toc375753843"/>
       <w:r>
         <w:t>Contrôle</w:t>
       </w:r>
-      <w:bookmarkEnd w:id="24"/>
+      <w:bookmarkEnd w:id="25"/>
     </w:p>
     <w:p>
       <w:pPr>
@@ -8174,11 +8173,11 @@
           <w:numId w:val="22"/>
         </w:numPr>
       </w:pPr>
-      <w:bookmarkStart w:id="25" w:name="_Toc375753844"/>
+      <w:bookmarkStart w:id="26" w:name="_Toc375753844"/>
       <w:r>
         <w:t>Déplacement</w:t>
       </w:r>
-      <w:bookmarkEnd w:id="25"/>
+      <w:bookmarkEnd w:id="26"/>
     </w:p>
     <w:p>
       <w:pPr>
@@ -8191,6 +8190,7 @@
         <w:rPr>
           <w:rFonts w:ascii="Calibri" w:hAnsi="Calibri"/>
           <w:noProof/>
+          <w:lang w:eastAsia="fr-FR"/>
         </w:rPr>
         <w:drawing>
           <wp:inline distT="0" distB="0" distL="0" distR="0">
@@ -8208,7 +8208,7 @@
                     <pic:cNvPicPr/>
                   </pic:nvPicPr>
                   <pic:blipFill>
-                    <a:blip r:embed="rId24" cstate="print"/>
+                    <a:blip r:embed="rId25" cstate="print"/>
                     <a:stretch>
                       <a:fillRect/>
                     </a:stretch>
@@ -8338,11 +8338,11 @@
           <w:numId w:val="22"/>
         </w:numPr>
       </w:pPr>
-      <w:bookmarkStart w:id="26" w:name="_Toc375753845"/>
+      <w:bookmarkStart w:id="27" w:name="_Toc375753845"/>
       <w:r>
         <w:t>Portes</w:t>
       </w:r>
-      <w:bookmarkEnd w:id="26"/>
+      <w:bookmarkEnd w:id="27"/>
     </w:p>
     <w:p>
       <w:pPr>
@@ -8374,11 +8374,11 @@
           <w:numId w:val="22"/>
         </w:numPr>
       </w:pPr>
-      <w:bookmarkStart w:id="27" w:name="_Toc375753846"/>
+      <w:bookmarkStart w:id="28" w:name="_Toc375753846"/>
       <w:r>
         <w:t>Etages</w:t>
       </w:r>
-      <w:bookmarkEnd w:id="27"/>
+      <w:bookmarkEnd w:id="28"/>
     </w:p>
     <w:p>
       <w:pPr>
@@ -8403,12 +8403,10 @@
           <w:numId w:val="22"/>
         </w:numPr>
       </w:pPr>
-      <w:bookmarkStart w:id="28" w:name="_Toc375753847"/>
+      <w:bookmarkStart w:id="29" w:name="_Toc375753847"/>
       <w:r>
         <w:t>Cachettes</w:t>
       </w:r>
-      <w:bookmarkStart w:id="29" w:name="_GoBack"/>
-      <w:bookmarkEnd w:id="28"/>
       <w:bookmarkEnd w:id="29"/>
     </w:p>
     <w:p>
@@ -8448,7 +8446,7 @@
           <w:bottom w:w="15" w:type="dxa"/>
           <w:right w:w="15" w:type="dxa"/>
         </w:tblCellMar>
-        <w:tblLook w:val="04A0"/>
+        <w:tblLook w:val="04A0" w:firstRow="1" w:lastRow="0" w:firstColumn="1" w:lastColumn="0" w:noHBand="0" w:noVBand="1"/>
       </w:tblPr>
       <w:tblGrid>
         <w:gridCol w:w="4985"/>
@@ -9317,6 +9315,7 @@
         <w:rPr>
           <w:rFonts w:ascii="Calibri" w:hAnsi="Calibri"/>
           <w:noProof/>
+          <w:lang w:eastAsia="fr-FR"/>
         </w:rPr>
         <w:drawing>
           <wp:inline distT="0" distB="0" distL="0" distR="0">
@@ -9334,7 +9333,7 @@
                     <pic:cNvPicPr/>
                   </pic:nvPicPr>
                   <pic:blipFill>
-                    <a:blip r:embed="rId25" cstate="print"/>
+                    <a:blip r:embed="rId26" cstate="print"/>
                     <a:stretch>
                       <a:fillRect/>
                     </a:stretch>
@@ -9373,6 +9372,7 @@
         <w:rPr>
           <w:rFonts w:ascii="Calibri" w:hAnsi="Calibri"/>
           <w:noProof/>
+          <w:lang w:eastAsia="fr-FR"/>
         </w:rPr>
         <w:drawing>
           <wp:inline distT="0" distB="0" distL="0" distR="0">
@@ -9390,7 +9390,7 @@
                     <pic:cNvPicPr/>
                   </pic:nvPicPr>
                   <pic:blipFill>
-                    <a:blip r:embed="rId26" cstate="print"/>
+                    <a:blip r:embed="rId27" cstate="print"/>
                     <a:stretch>
                       <a:fillRect/>
                     </a:stretch>
@@ -9445,6 +9445,7 @@
         <w:rPr>
           <w:rFonts w:ascii="Calibri" w:eastAsia="Times New Roman" w:hAnsi="Calibri" w:cs="Times New Roman"/>
           <w:noProof/>
+          <w:lang w:eastAsia="fr-FR"/>
         </w:rPr>
         <w:drawing>
           <wp:inline distT="0" distB="0" distL="0" distR="0">
@@ -9464,7 +9465,7 @@
                     </pic:cNvPicPr>
                   </pic:nvPicPr>
                   <pic:blipFill>
-                    <a:blip r:embed="rId27" cstate="print"/>
+                    <a:blip r:embed="rId28" cstate="print"/>
                     <a:srcRect/>
                     <a:stretch>
                       <a:fillRect/>
@@ -9514,15 +9515,7 @@
           <w:rFonts w:ascii="Calibri" w:eastAsia="Times New Roman" w:hAnsi="Calibri" w:cs="Times New Roman"/>
           <w:color w:val="000000"/>
         </w:rPr>
-        <w:t xml:space="preserve">Semblable à celle de </w:t>
-      </w:r>
-      <w:proofErr w:type="spellStart"/>
-      <w:r>
-        <w:rPr>
-          <w:rFonts w:ascii="Calibri" w:eastAsia="Times New Roman" w:hAnsi="Calibri" w:cs="Times New Roman"/>
-          <w:color w:val="000000"/>
-        </w:rPr>
-        <w:t>Lea</w:t>
+        <w:t>Semblable à celle de Lea</w:t>
       </w:r>
       <w:r>
         <w:rPr>
@@ -9531,7 +9524,6 @@
         </w:rPr>
         <w:t>gue</w:t>
       </w:r>
-      <w:proofErr w:type="spellEnd"/>
       <w:r>
         <w:rPr>
           <w:rFonts w:ascii="Calibri" w:eastAsia="Times New Roman" w:hAnsi="Calibri" w:cs="Times New Roman"/>
@@ -9712,6 +9704,7 @@
         <w:rPr>
           <w:rFonts w:ascii="Calibri" w:hAnsi="Calibri"/>
           <w:noProof/>
+          <w:lang w:eastAsia="fr-FR"/>
         </w:rPr>
         <w:drawing>
           <wp:inline distT="0" distB="0" distL="0" distR="0">
@@ -9729,10 +9722,10 @@
                     <pic:cNvPicPr/>
                   </pic:nvPicPr>
                   <pic:blipFill>
-                    <a:blip r:embed="rId28" cstate="print">
+                    <a:blip r:embed="rId29" cstate="print">
                       <a:extLst>
                         <a:ext uri="{28A0092B-C50C-407E-A947-70E740481C1C}">
-                          <a14:useLocalDpi xmlns="" xmlns:wpc="http://schemas.microsoft.com/office/word/2010/wordprocessingCanvas" xmlns:mc="http://schemas.openxmlformats.org/markup-compatibility/2006" xmlns:o="urn:schemas-microsoft-com:office:office" xmlns:v="urn:schemas-microsoft-com:vml" xmlns:wp14="http://schemas.microsoft.com/office/word/2010/wordprocessingDrawing" xmlns:w10="urn:schemas-microsoft-com:office:word" xmlns:w="http://schemas.openxmlformats.org/wordprocessingml/2006/main" xmlns:w14="http://schemas.microsoft.com/office/word/2010/wordml" xmlns:wpg="http://schemas.microsoft.com/office/word/2010/wordprocessingGroup" xmlns:wpi="http://schemas.microsoft.com/office/word/2010/wordprocessingInk" xmlns:wps="http://schemas.microsoft.com/office/word/2010/wordprocessingShape" xmlns:a14="http://schemas.microsoft.com/office/drawing/2010/main" val="0"/>
+                          <a14:useLocalDpi xmlns:a14="http://schemas.microsoft.com/office/drawing/2010/main" val="0"/>
                         </a:ext>
                       </a:extLst>
                     </a:blip>
@@ -9827,6 +9820,7 @@
       <w:r>
         <w:rPr>
           <w:noProof/>
+          <w:lang w:eastAsia="fr-FR"/>
         </w:rPr>
         <w:drawing>
           <wp:inline distT="0" distB="0" distL="0" distR="0">
@@ -9844,10 +9838,10 @@
                     <pic:cNvPicPr/>
                   </pic:nvPicPr>
                   <pic:blipFill>
-                    <a:blip r:embed="rId29" cstate="print">
+                    <a:blip r:embed="rId30" cstate="print">
                       <a:extLst>
                         <a:ext uri="{28A0092B-C50C-407E-A947-70E740481C1C}">
-                          <a14:useLocalDpi xmlns="" xmlns:wpc="http://schemas.microsoft.com/office/word/2010/wordprocessingCanvas" xmlns:mc="http://schemas.openxmlformats.org/markup-compatibility/2006" xmlns:o="urn:schemas-microsoft-com:office:office" xmlns:v="urn:schemas-microsoft-com:vml" xmlns:wp14="http://schemas.microsoft.com/office/word/2010/wordprocessingDrawing" xmlns:w10="urn:schemas-microsoft-com:office:word" xmlns:w="http://schemas.openxmlformats.org/wordprocessingml/2006/main" xmlns:w14="http://schemas.microsoft.com/office/word/2010/wordml" xmlns:wpg="http://schemas.microsoft.com/office/word/2010/wordprocessingGroup" xmlns:wpi="http://schemas.microsoft.com/office/word/2010/wordprocessingInk" xmlns:wps="http://schemas.microsoft.com/office/word/2010/wordprocessingShape" xmlns:a14="http://schemas.microsoft.com/office/drawing/2010/main" val="0"/>
+                          <a14:useLocalDpi xmlns:a14="http://schemas.microsoft.com/office/drawing/2010/main" val="0"/>
                         </a:ext>
                       </a:extLst>
                     </a:blip>
@@ -9899,6 +9893,7 @@
       <w:r>
         <w:rPr>
           <w:noProof/>
+          <w:lang w:eastAsia="fr-FR"/>
         </w:rPr>
         <w:drawing>
           <wp:inline distT="0" distB="0" distL="0" distR="0">
@@ -9916,10 +9911,10 @@
                     <pic:cNvPicPr/>
                   </pic:nvPicPr>
                   <pic:blipFill>
-                    <a:blip r:embed="rId30" cstate="print">
+                    <a:blip r:embed="rId31" cstate="print">
                       <a:extLst>
                         <a:ext uri="{28A0092B-C50C-407E-A947-70E740481C1C}">
-                          <a14:useLocalDpi xmlns="" xmlns:wpc="http://schemas.microsoft.com/office/word/2010/wordprocessingCanvas" xmlns:mc="http://schemas.openxmlformats.org/markup-compatibility/2006" xmlns:o="urn:schemas-microsoft-com:office:office" xmlns:v="urn:schemas-microsoft-com:vml" xmlns:wp14="http://schemas.microsoft.com/office/word/2010/wordprocessingDrawing" xmlns:w10="urn:schemas-microsoft-com:office:word" xmlns:w="http://schemas.openxmlformats.org/wordprocessingml/2006/main" xmlns:w14="http://schemas.microsoft.com/office/word/2010/wordml" xmlns:wpg="http://schemas.microsoft.com/office/word/2010/wordprocessingGroup" xmlns:wpi="http://schemas.microsoft.com/office/word/2010/wordprocessingInk" xmlns:wps="http://schemas.microsoft.com/office/word/2010/wordprocessingShape" xmlns:a14="http://schemas.microsoft.com/office/drawing/2010/main" val="0"/>
+                          <a14:useLocalDpi xmlns:a14="http://schemas.microsoft.com/office/drawing/2010/main" val="0"/>
                         </a:ext>
                       </a:extLst>
                     </a:blip>
@@ -9969,6 +9964,7 @@
           <w:rFonts w:ascii="Calibri" w:hAnsi="Calibri"/>
           <w:b/>
           <w:noProof/>
+          <w:lang w:eastAsia="fr-FR"/>
         </w:rPr>
         <w:drawing>
           <wp:inline distT="0" distB="0" distL="0" distR="0">
@@ -9986,10 +9982,10 @@
                     <pic:cNvPicPr/>
                   </pic:nvPicPr>
                   <pic:blipFill>
-                    <a:blip r:embed="rId31" cstate="print">
+                    <a:blip r:embed="rId32" cstate="print">
                       <a:extLst>
                         <a:ext uri="{28A0092B-C50C-407E-A947-70E740481C1C}">
-                          <a14:useLocalDpi xmlns="" xmlns:wpc="http://schemas.microsoft.com/office/word/2010/wordprocessingCanvas" xmlns:mc="http://schemas.openxmlformats.org/markup-compatibility/2006" xmlns:o="urn:schemas-microsoft-com:office:office" xmlns:v="urn:schemas-microsoft-com:vml" xmlns:wp14="http://schemas.microsoft.com/office/word/2010/wordprocessingDrawing" xmlns:w10="urn:schemas-microsoft-com:office:word" xmlns:w="http://schemas.openxmlformats.org/wordprocessingml/2006/main" xmlns:w14="http://schemas.microsoft.com/office/word/2010/wordml" xmlns:wpg="http://schemas.microsoft.com/office/word/2010/wordprocessingGroup" xmlns:wpi="http://schemas.microsoft.com/office/word/2010/wordprocessingInk" xmlns:wps="http://schemas.microsoft.com/office/word/2010/wordprocessingShape" xmlns:a14="http://schemas.microsoft.com/office/drawing/2010/main" val="0"/>
+                          <a14:useLocalDpi xmlns:a14="http://schemas.microsoft.com/office/drawing/2010/main" val="0"/>
                         </a:ext>
                       </a:extLst>
                     </a:blip>
@@ -10035,6 +10031,7 @@
       <w:r>
         <w:rPr>
           <w:noProof/>
+          <w:lang w:eastAsia="fr-FR"/>
         </w:rPr>
         <w:drawing>
           <wp:inline distT="0" distB="0" distL="0" distR="0">
@@ -10052,10 +10049,10 @@
                     <pic:cNvPicPr/>
                   </pic:nvPicPr>
                   <pic:blipFill>
-                    <a:blip r:embed="rId32" cstate="print">
+                    <a:blip r:embed="rId33" cstate="print">
                       <a:extLst>
                         <a:ext uri="{28A0092B-C50C-407E-A947-70E740481C1C}">
-                          <a14:useLocalDpi xmlns="" xmlns:wpc="http://schemas.microsoft.com/office/word/2010/wordprocessingCanvas" xmlns:mc="http://schemas.openxmlformats.org/markup-compatibility/2006" xmlns:o="urn:schemas-microsoft-com:office:office" xmlns:v="urn:schemas-microsoft-com:vml" xmlns:wp14="http://schemas.microsoft.com/office/word/2010/wordprocessingDrawing" xmlns:w10="urn:schemas-microsoft-com:office:word" xmlns:w="http://schemas.openxmlformats.org/wordprocessingml/2006/main" xmlns:w14="http://schemas.microsoft.com/office/word/2010/wordml" xmlns:wpg="http://schemas.microsoft.com/office/word/2010/wordprocessingGroup" xmlns:wpi="http://schemas.microsoft.com/office/word/2010/wordprocessingInk" xmlns:wps="http://schemas.microsoft.com/office/word/2010/wordprocessingShape" xmlns:a14="http://schemas.microsoft.com/office/drawing/2010/main" val="0"/>
+                          <a14:useLocalDpi xmlns:a14="http://schemas.microsoft.com/office/drawing/2010/main" val="0"/>
                         </a:ext>
                       </a:extLst>
                     </a:blip>
@@ -10101,6 +10098,7 @@
       <w:r>
         <w:rPr>
           <w:noProof/>
+          <w:lang w:eastAsia="fr-FR"/>
         </w:rPr>
         <w:drawing>
           <wp:inline distT="0" distB="0" distL="0" distR="0">
@@ -10118,10 +10116,10 @@
                     <pic:cNvPicPr/>
                   </pic:nvPicPr>
                   <pic:blipFill>
-                    <a:blip r:embed="rId33" cstate="print">
+                    <a:blip r:embed="rId34" cstate="print">
                       <a:extLst>
                         <a:ext uri="{28A0092B-C50C-407E-A947-70E740481C1C}">
-                          <a14:useLocalDpi xmlns="" xmlns:wpc="http://schemas.microsoft.com/office/word/2010/wordprocessingCanvas" xmlns:mc="http://schemas.openxmlformats.org/markup-compatibility/2006" xmlns:o="urn:schemas-microsoft-com:office:office" xmlns:v="urn:schemas-microsoft-com:vml" xmlns:wp14="http://schemas.microsoft.com/office/word/2010/wordprocessingDrawing" xmlns:w10="urn:schemas-microsoft-com:office:word" xmlns:w="http://schemas.openxmlformats.org/wordprocessingml/2006/main" xmlns:w14="http://schemas.microsoft.com/office/word/2010/wordml" xmlns:wpg="http://schemas.microsoft.com/office/word/2010/wordprocessingGroup" xmlns:wpi="http://schemas.microsoft.com/office/word/2010/wordprocessingInk" xmlns:wps="http://schemas.microsoft.com/office/word/2010/wordprocessingShape" xmlns:a14="http://schemas.microsoft.com/office/drawing/2010/main" val="0"/>
+                          <a14:useLocalDpi xmlns:a14="http://schemas.microsoft.com/office/drawing/2010/main" val="0"/>
                         </a:ext>
                       </a:extLst>
                     </a:blip>
@@ -10167,6 +10165,7 @@
       <w:r>
         <w:rPr>
           <w:noProof/>
+          <w:lang w:eastAsia="fr-FR"/>
         </w:rPr>
         <w:drawing>
           <wp:inline distT="0" distB="0" distL="0" distR="0">
@@ -10184,10 +10183,10 @@
                     <pic:cNvPicPr/>
                   </pic:nvPicPr>
                   <pic:blipFill>
-                    <a:blip r:embed="rId34" cstate="print">
+                    <a:blip r:embed="rId35" cstate="print">
                       <a:extLst>
                         <a:ext uri="{28A0092B-C50C-407E-A947-70E740481C1C}">
-                          <a14:useLocalDpi xmlns="" xmlns:wpc="http://schemas.microsoft.com/office/word/2010/wordprocessingCanvas" xmlns:mc="http://schemas.openxmlformats.org/markup-compatibility/2006" xmlns:o="urn:schemas-microsoft-com:office:office" xmlns:v="urn:schemas-microsoft-com:vml" xmlns:wp14="http://schemas.microsoft.com/office/word/2010/wordprocessingDrawing" xmlns:w10="urn:schemas-microsoft-com:office:word" xmlns:w="http://schemas.openxmlformats.org/wordprocessingml/2006/main" xmlns:w14="http://schemas.microsoft.com/office/word/2010/wordml" xmlns:wpg="http://schemas.microsoft.com/office/word/2010/wordprocessingGroup" xmlns:wpi="http://schemas.microsoft.com/office/word/2010/wordprocessingInk" xmlns:wps="http://schemas.microsoft.com/office/word/2010/wordprocessingShape" xmlns:a14="http://schemas.microsoft.com/office/drawing/2010/main" val="0"/>
+                          <a14:useLocalDpi xmlns:a14="http://schemas.microsoft.com/office/drawing/2010/main" val="0"/>
                         </a:ext>
                       </a:extLst>
                     </a:blip>
@@ -10239,6 +10238,7 @@
           <w:rFonts w:ascii="Calibri" w:hAnsi="Calibri"/>
           <w:b/>
           <w:noProof/>
+          <w:lang w:eastAsia="fr-FR"/>
         </w:rPr>
         <w:drawing>
           <wp:inline distT="0" distB="0" distL="0" distR="0">
@@ -10256,10 +10256,10 @@
                     <pic:cNvPicPr/>
                   </pic:nvPicPr>
                   <pic:blipFill>
-                    <a:blip r:embed="rId35" cstate="print">
+                    <a:blip r:embed="rId36" cstate="print">
                       <a:extLst>
                         <a:ext uri="{28A0092B-C50C-407E-A947-70E740481C1C}">
-                          <a14:useLocalDpi xmlns="" xmlns:wpc="http://schemas.microsoft.com/office/word/2010/wordprocessingCanvas" xmlns:mc="http://schemas.openxmlformats.org/markup-compatibility/2006" xmlns:o="urn:schemas-microsoft-com:office:office" xmlns:v="urn:schemas-microsoft-com:vml" xmlns:wp14="http://schemas.microsoft.com/office/word/2010/wordprocessingDrawing" xmlns:w10="urn:schemas-microsoft-com:office:word" xmlns:w="http://schemas.openxmlformats.org/wordprocessingml/2006/main" xmlns:w14="http://schemas.microsoft.com/office/word/2010/wordml" xmlns:wpg="http://schemas.microsoft.com/office/word/2010/wordprocessingGroup" xmlns:wpi="http://schemas.microsoft.com/office/word/2010/wordprocessingInk" xmlns:wps="http://schemas.microsoft.com/office/word/2010/wordprocessingShape" xmlns:a14="http://schemas.microsoft.com/office/drawing/2010/main" val="0"/>
+                          <a14:useLocalDpi xmlns:a14="http://schemas.microsoft.com/office/drawing/2010/main" val="0"/>
                         </a:ext>
                       </a:extLst>
                     </a:blip>
@@ -10304,6 +10304,7 @@
       <w:r>
         <w:rPr>
           <w:noProof/>
+          <w:lang w:eastAsia="fr-FR"/>
         </w:rPr>
         <w:drawing>
           <wp:inline distT="0" distB="0" distL="0" distR="0">
@@ -10321,7 +10322,7 @@
                     <pic:cNvPicPr/>
                   </pic:nvPicPr>
                   <pic:blipFill>
-                    <a:blip r:embed="rId36" cstate="print"/>
+                    <a:blip r:embed="rId37" cstate="print"/>
                     <a:stretch>
                       <a:fillRect/>
                     </a:stretch>
@@ -10431,30 +10432,14 @@
           <w:rFonts w:ascii="Calibri" w:eastAsia="Times New Roman" w:hAnsi="Calibri" w:cs="Times New Roman"/>
           <w:color w:val="000000"/>
         </w:rPr>
-        <w:t xml:space="preserve">détruire le </w:t>
-      </w:r>
-      <w:proofErr w:type="spellStart"/>
-      <w:r>
-        <w:rPr>
-          <w:rFonts w:ascii="Calibri" w:eastAsia="Times New Roman" w:hAnsi="Calibri" w:cs="Times New Roman"/>
-          <w:color w:val="000000"/>
-        </w:rPr>
-        <w:t>N</w:t>
-      </w:r>
-      <w:r>
-        <w:rPr>
-          <w:rFonts w:ascii="Calibri" w:eastAsia="Times New Roman" w:hAnsi="Calibri" w:cs="Times New Roman"/>
-          <w:color w:val="000000"/>
-        </w:rPr>
-        <w:t>exus</w:t>
-      </w:r>
-      <w:proofErr w:type="spellEnd"/>
-      <w:r>
-        <w:rPr>
-          <w:rFonts w:ascii="Calibri" w:eastAsia="Times New Roman" w:hAnsi="Calibri" w:cs="Times New Roman"/>
-          <w:color w:val="000000"/>
-        </w:rPr>
-        <w:t xml:space="preserve"> ennemi</w:t>
+        <w:t>détruire le N</w:t>
+      </w:r>
+      <w:r>
+        <w:rPr>
+          <w:rFonts w:ascii="Calibri" w:eastAsia="Times New Roman" w:hAnsi="Calibri" w:cs="Times New Roman"/>
+          <w:color w:val="000000"/>
+        </w:rPr>
+        <w:t>exus ennemi</w:t>
       </w:r>
       <w:r>
         <w:rPr>
@@ -10482,30 +10467,14 @@
           <w:rFonts w:ascii="Calibri" w:eastAsia="Times New Roman" w:hAnsi="Calibri" w:cs="Times New Roman"/>
           <w:color w:val="000000"/>
         </w:rPr>
-        <w:t xml:space="preserve">’innovation grâce aux idées de </w:t>
-      </w:r>
-      <w:proofErr w:type="spellStart"/>
-      <w:r>
-        <w:rPr>
-          <w:rFonts w:ascii="Calibri" w:eastAsia="Times New Roman" w:hAnsi="Calibri" w:cs="Times New Roman"/>
-          <w:color w:val="000000"/>
-        </w:rPr>
-        <w:t>G</w:t>
-      </w:r>
-      <w:r>
-        <w:rPr>
-          <w:rFonts w:ascii="Calibri" w:eastAsia="Times New Roman" w:hAnsi="Calibri" w:cs="Times New Roman"/>
-          <w:color w:val="000000"/>
-        </w:rPr>
-        <w:t>ameplay</w:t>
-      </w:r>
-      <w:proofErr w:type="spellEnd"/>
-      <w:r>
-        <w:rPr>
-          <w:rFonts w:ascii="Calibri" w:eastAsia="Times New Roman" w:hAnsi="Calibri" w:cs="Times New Roman"/>
-          <w:color w:val="000000"/>
-        </w:rPr>
-        <w:t xml:space="preserve"> et aux</w:t>
+        <w:t>’innovation grâce aux idées de G</w:t>
+      </w:r>
+      <w:r>
+        <w:rPr>
+          <w:rFonts w:ascii="Calibri" w:eastAsia="Times New Roman" w:hAnsi="Calibri" w:cs="Times New Roman"/>
+          <w:color w:val="000000"/>
+        </w:rPr>
+        <w:t>ameplay et aux</w:t>
       </w:r>
       <w:r>
         <w:rPr>
@@ -10897,39 +10866,7 @@
           <w:rFonts w:ascii="Calibri" w:eastAsia="Times New Roman" w:hAnsi="Calibri" w:cs="Times New Roman"/>
           <w:color w:val="000000"/>
         </w:rPr>
-        <w:t xml:space="preserve">60fps constant sur la plateforme cible (Core2Duo T9900, </w:t>
-      </w:r>
-      <w:proofErr w:type="spellStart"/>
-      <w:r>
-        <w:rPr>
-          <w:rFonts w:ascii="Calibri" w:eastAsia="Times New Roman" w:hAnsi="Calibri" w:cs="Times New Roman"/>
-          <w:color w:val="000000"/>
-        </w:rPr>
-        <w:t>NVidia</w:t>
-      </w:r>
-      <w:proofErr w:type="spellEnd"/>
-      <w:r>
-        <w:rPr>
-          <w:rFonts w:ascii="Calibri" w:eastAsia="Times New Roman" w:hAnsi="Calibri" w:cs="Times New Roman"/>
-          <w:color w:val="000000"/>
-        </w:rPr>
-        <w:t xml:space="preserve"> </w:t>
-      </w:r>
-      <w:proofErr w:type="spellStart"/>
-      <w:r>
-        <w:rPr>
-          <w:rFonts w:ascii="Calibri" w:eastAsia="Times New Roman" w:hAnsi="Calibri" w:cs="Times New Roman"/>
-          <w:color w:val="000000"/>
-        </w:rPr>
-        <w:t>GeForce</w:t>
-      </w:r>
-      <w:proofErr w:type="spellEnd"/>
-      <w:r>
-        <w:rPr>
-          <w:rFonts w:ascii="Calibri" w:eastAsia="Times New Roman" w:hAnsi="Calibri" w:cs="Times New Roman"/>
-          <w:color w:val="000000"/>
-        </w:rPr>
-        <w:t xml:space="preserve"> 260M, 8Go Ram)</w:t>
+        <w:t>60fps constant sur la plateforme cible (Core2Duo T9900, NVidia GeForce 260M, 8Go Ram)</w:t>
       </w:r>
     </w:p>
     <w:p>
@@ -10950,23 +10887,7 @@
           <w:rFonts w:ascii="Calibri" w:eastAsia="Times New Roman" w:hAnsi="Calibri" w:cs="Times New Roman"/>
           <w:color w:val="000000"/>
         </w:rPr>
-        <w:t xml:space="preserve">Pas de </w:t>
-      </w:r>
-      <w:proofErr w:type="spellStart"/>
-      <w:r>
-        <w:rPr>
-          <w:rFonts w:ascii="Calibri" w:eastAsia="Times New Roman" w:hAnsi="Calibri" w:cs="Times New Roman"/>
-          <w:color w:val="000000"/>
-        </w:rPr>
-        <w:t>lag</w:t>
-      </w:r>
-      <w:proofErr w:type="spellEnd"/>
-      <w:r>
-        <w:rPr>
-          <w:rFonts w:ascii="Calibri" w:eastAsia="Times New Roman" w:hAnsi="Calibri" w:cs="Times New Roman"/>
-          <w:color w:val="000000"/>
-        </w:rPr>
-        <w:t xml:space="preserve"> observable sur une connexion ADSL classique (débit maximum ciblé montant et descendant : 100 ko/s)</w:t>
+        <w:t>Pas de lag observable sur une connexion ADSL classique (débit maximum ciblé montant et descendant : 100 ko/s)</w:t>
       </w:r>
     </w:p>
     <w:p>
@@ -11161,21 +11082,12 @@
           <w:color w:val="000000"/>
         </w:rPr>
       </w:pPr>
-      <w:proofErr w:type="spellStart"/>
-      <w:r>
-        <w:rPr>
-          <w:rFonts w:ascii="Calibri" w:eastAsia="Times New Roman" w:hAnsi="Calibri" w:cs="Times New Roman"/>
-          <w:color w:val="000000"/>
-        </w:rPr>
-        <w:t>Feature</w:t>
-      </w:r>
-      <w:proofErr w:type="spellEnd"/>
-      <w:r>
-        <w:rPr>
-          <w:rFonts w:ascii="Calibri" w:eastAsia="Times New Roman" w:hAnsi="Calibri" w:cs="Times New Roman"/>
-          <w:color w:val="000000"/>
-        </w:rPr>
-        <w:t xml:space="preserve"> spéciales : </w:t>
+      <w:r>
+        <w:rPr>
+          <w:rFonts w:ascii="Calibri" w:eastAsia="Times New Roman" w:hAnsi="Calibri" w:cs="Times New Roman"/>
+          <w:color w:val="000000"/>
+        </w:rPr>
+        <w:t xml:space="preserve">Feature spéciales : </w:t>
       </w:r>
     </w:p>
     <w:p>
@@ -11196,17 +11108,8 @@
           <w:rFonts w:ascii="Calibri" w:eastAsia="Times New Roman" w:hAnsi="Calibri" w:cs="Times New Roman"/>
           <w:color w:val="000000"/>
         </w:rPr>
-        <w:t xml:space="preserve">Avec un marchand in </w:t>
-      </w:r>
-      <w:proofErr w:type="spellStart"/>
-      <w:r>
-        <w:rPr>
-          <w:rFonts w:ascii="Calibri" w:eastAsia="Times New Roman" w:hAnsi="Calibri" w:cs="Times New Roman"/>
-          <w:color w:val="000000"/>
-        </w:rPr>
-        <w:t>game</w:t>
-      </w:r>
-      <w:proofErr w:type="spellEnd"/>
+        <w:t>Avec un marchand in game</w:t>
+      </w:r>
     </w:p>
     <w:p>
       <w:pPr>
@@ -11249,21 +11152,12 @@
           <w:color w:val="000000"/>
         </w:rPr>
       </w:pPr>
-      <w:proofErr w:type="spellStart"/>
-      <w:r>
-        <w:rPr>
-          <w:rFonts w:ascii="Calibri" w:eastAsia="Times New Roman" w:hAnsi="Calibri" w:cs="Times New Roman"/>
-          <w:color w:val="000000"/>
-        </w:rPr>
-        <w:t>Features</w:t>
-      </w:r>
-      <w:proofErr w:type="spellEnd"/>
-      <w:r>
-        <w:rPr>
-          <w:rFonts w:ascii="Calibri" w:eastAsia="Times New Roman" w:hAnsi="Calibri" w:cs="Times New Roman"/>
-          <w:color w:val="000000"/>
-        </w:rPr>
-        <w:t xml:space="preserve"> obligatoires :</w:t>
+      <w:r>
+        <w:rPr>
+          <w:rFonts w:ascii="Calibri" w:eastAsia="Times New Roman" w:hAnsi="Calibri" w:cs="Times New Roman"/>
+          <w:color w:val="000000"/>
+        </w:rPr>
+        <w:t>Features obligatoires :</w:t>
       </w:r>
     </w:p>
     <w:p>
@@ -11326,23 +11220,7 @@
           <w:rFonts w:ascii="Calibri" w:eastAsia="Times New Roman" w:hAnsi="Calibri" w:cs="Times New Roman"/>
           <w:color w:val="000000"/>
         </w:rPr>
-        <w:t xml:space="preserve">Présence d’entités non-joueurs au comportement basique (sbires) influent sur le cours du jeu (à l’image des minions de </w:t>
-      </w:r>
-      <w:proofErr w:type="spellStart"/>
-      <w:r>
-        <w:rPr>
-          <w:rFonts w:ascii="Calibri" w:eastAsia="Times New Roman" w:hAnsi="Calibri" w:cs="Times New Roman"/>
-          <w:color w:val="000000"/>
-        </w:rPr>
-        <w:t>LoL</w:t>
-      </w:r>
-      <w:proofErr w:type="spellEnd"/>
-      <w:r>
-        <w:rPr>
-          <w:rFonts w:ascii="Calibri" w:eastAsia="Times New Roman" w:hAnsi="Calibri" w:cs="Times New Roman"/>
-          <w:color w:val="000000"/>
-        </w:rPr>
-        <w:t xml:space="preserve"> ou Dota)</w:t>
+        <w:t>Présence d’entités non-joueurs au comportement basique (sbires) influent sur le cours du jeu (à l’image des minions de LoL ou Dota)</w:t>
       </w:r>
     </w:p>
     <w:p>
@@ -11398,17 +11276,8 @@
           <w:rFonts w:ascii="Calibri" w:eastAsia="Times New Roman" w:hAnsi="Calibri" w:cs="Times New Roman"/>
           <w:color w:val="000000"/>
         </w:rPr>
-        <w:t>Mise en pause in-</w:t>
-      </w:r>
-      <w:proofErr w:type="spellStart"/>
-      <w:r>
-        <w:rPr>
-          <w:rFonts w:ascii="Calibri" w:eastAsia="Times New Roman" w:hAnsi="Calibri" w:cs="Times New Roman"/>
-          <w:color w:val="000000"/>
-        </w:rPr>
-        <w:t>game</w:t>
-      </w:r>
-      <w:proofErr w:type="spellEnd"/>
+        <w:t>Mise en pause in-game</w:t>
+      </w:r>
     </w:p>
     <w:p>
       <w:pPr>
@@ -11524,23 +11393,7 @@
           <w:rFonts w:ascii="Calibri" w:eastAsia="Times New Roman" w:hAnsi="Calibri" w:cs="Times New Roman"/>
           <w:color w:val="000000"/>
         </w:rPr>
-        <w:t xml:space="preserve">Avec un système de </w:t>
-      </w:r>
-      <w:proofErr w:type="spellStart"/>
-      <w:r>
-        <w:rPr>
-          <w:rFonts w:ascii="Calibri" w:eastAsia="Times New Roman" w:hAnsi="Calibri" w:cs="Times New Roman"/>
-          <w:color w:val="000000"/>
-        </w:rPr>
-        <w:t>versioning</w:t>
-      </w:r>
-      <w:proofErr w:type="spellEnd"/>
-      <w:r>
-        <w:rPr>
-          <w:rFonts w:ascii="Calibri" w:eastAsia="Times New Roman" w:hAnsi="Calibri" w:cs="Times New Roman"/>
-          <w:color w:val="000000"/>
-        </w:rPr>
-        <w:t xml:space="preserve"> Git</w:t>
+        <w:t>Avec un système de versioning Git</w:t>
       </w:r>
     </w:p>
     <w:p>
@@ -11591,7 +11444,6 @@
         </w:rPr>
         <w:t>ibliothèque de base d’</w:t>
       </w:r>
-      <w:proofErr w:type="spellStart"/>
       <w:r>
         <w:rPr>
           <w:rFonts w:ascii="Calibri" w:eastAsia="Times New Roman" w:hAnsi="Calibri" w:cs="Times New Roman"/>
@@ -11599,7 +11451,6 @@
         </w:rPr>
         <w:t>Unity</w:t>
       </w:r>
-      <w:proofErr w:type="spellEnd"/>
     </w:p>
     <w:p>
       <w:pPr>
@@ -11694,13 +11545,8 @@
         </w:numPr>
       </w:pPr>
       <w:bookmarkStart w:id="50" w:name="_Toc375753868"/>
-      <w:proofErr w:type="spellStart"/>
-      <w:r>
-        <w:t>Coding</w:t>
-      </w:r>
-      <w:proofErr w:type="spellEnd"/>
-      <w:r>
-        <w:t xml:space="preserve"> style</w:t>
+      <w:r>
+        <w:t>Coding style</w:t>
       </w:r>
       <w:bookmarkEnd w:id="50"/>
     </w:p>
@@ -11729,7 +11575,6 @@
         </w:numPr>
       </w:pPr>
       <w:bookmarkStart w:id="51" w:name="_Toc375753869"/>
-      <w:proofErr w:type="spellStart"/>
       <w:r>
         <w:t>P</w:t>
       </w:r>
@@ -11740,7 +11585,6 @@
         <w:t>s</w:t>
       </w:r>
       <w:bookmarkEnd w:id="51"/>
-      <w:proofErr w:type="spellEnd"/>
     </w:p>
     <w:p>
       <w:pPr>
@@ -11793,7 +11637,6 @@
           <w:color w:val="000000"/>
         </w:rPr>
       </w:pPr>
-      <w:proofErr w:type="spellStart"/>
       <w:r>
         <w:rPr>
           <w:rFonts w:ascii="Calibri" w:eastAsia="Times New Roman" w:hAnsi="Calibri" w:cs="Arial"/>
@@ -11801,7 +11644,6 @@
         </w:rPr>
         <w:t>Transform</w:t>
       </w:r>
-      <w:proofErr w:type="spellEnd"/>
     </w:p>
     <w:p>
       <w:pPr>
@@ -11816,7 +11658,6 @@
           <w:color w:val="000000"/>
         </w:rPr>
       </w:pPr>
-      <w:proofErr w:type="spellStart"/>
       <w:r>
         <w:rPr>
           <w:rFonts w:ascii="Calibri" w:eastAsia="Times New Roman" w:hAnsi="Calibri" w:cs="Arial"/>
@@ -11831,7 +11672,6 @@
         </w:rPr>
         <w:t>lider</w:t>
       </w:r>
-      <w:proofErr w:type="spellEnd"/>
     </w:p>
     <w:p>
       <w:pPr>
@@ -11846,7 +11686,6 @@
           <w:color w:val="000000"/>
         </w:rPr>
       </w:pPr>
-      <w:proofErr w:type="spellStart"/>
       <w:r>
         <w:rPr>
           <w:rFonts w:ascii="Calibri" w:eastAsia="Times New Roman" w:hAnsi="Calibri" w:cs="Arial"/>
@@ -11854,7 +11693,6 @@
         </w:rPr>
         <w:t>MeshRenderer</w:t>
       </w:r>
-      <w:proofErr w:type="spellEnd"/>
     </w:p>
     <w:p>
       <w:pPr>
@@ -11869,7 +11707,6 @@
           <w:color w:val="000000"/>
         </w:rPr>
       </w:pPr>
-      <w:proofErr w:type="spellStart"/>
       <w:r>
         <w:rPr>
           <w:rFonts w:ascii="Calibri" w:eastAsia="Times New Roman" w:hAnsi="Calibri" w:cs="Arial"/>
@@ -11877,7 +11714,6 @@
         </w:rPr>
         <w:t>InputManagerScript</w:t>
       </w:r>
-      <w:proofErr w:type="spellEnd"/>
     </w:p>
     <w:p>
       <w:pPr>
@@ -11892,7 +11728,6 @@
           <w:color w:val="000000"/>
         </w:rPr>
       </w:pPr>
-      <w:proofErr w:type="spellStart"/>
       <w:r>
         <w:rPr>
           <w:rFonts w:ascii="Calibri" w:eastAsia="Times New Roman" w:hAnsi="Calibri" w:cs="Arial"/>
@@ -11900,7 +11735,6 @@
         </w:rPr>
         <w:t>DeplacementScript</w:t>
       </w:r>
-      <w:proofErr w:type="spellEnd"/>
     </w:p>
     <w:p>
       <w:pPr>
@@ -11915,7 +11749,6 @@
           <w:color w:val="000000"/>
         </w:rPr>
       </w:pPr>
-      <w:proofErr w:type="spellStart"/>
       <w:r>
         <w:rPr>
           <w:rFonts w:ascii="Calibri" w:eastAsia="Times New Roman" w:hAnsi="Calibri" w:cs="Arial"/>
@@ -11923,7 +11756,6 @@
         </w:rPr>
         <w:t>InventaireManagerScript</w:t>
       </w:r>
-      <w:proofErr w:type="spellEnd"/>
     </w:p>
     <w:p>
       <w:pPr>
@@ -11959,7 +11791,6 @@
           <w:color w:val="000000"/>
         </w:rPr>
       </w:pPr>
-      <w:proofErr w:type="spellStart"/>
       <w:r>
         <w:rPr>
           <w:rFonts w:ascii="Calibri" w:eastAsia="Times New Roman" w:hAnsi="Calibri" w:cs="Arial"/>
@@ -11967,7 +11798,6 @@
         </w:rPr>
         <w:t>AnimatorController</w:t>
       </w:r>
-      <w:proofErr w:type="spellEnd"/>
     </w:p>
     <w:p>
       <w:pPr>
@@ -12024,7 +11854,6 @@
           <w:color w:val="000000"/>
         </w:rPr>
       </w:pPr>
-      <w:proofErr w:type="spellStart"/>
       <w:r>
         <w:rPr>
           <w:rFonts w:ascii="Calibri" w:eastAsia="Times New Roman" w:hAnsi="Calibri" w:cs="Arial"/>
@@ -12032,7 +11861,6 @@
         </w:rPr>
         <w:t>Tranform</w:t>
       </w:r>
-      <w:proofErr w:type="spellEnd"/>
     </w:p>
     <w:p>
       <w:pPr>
@@ -12047,7 +11875,6 @@
           <w:color w:val="000000"/>
         </w:rPr>
       </w:pPr>
-      <w:proofErr w:type="spellStart"/>
       <w:r>
         <w:rPr>
           <w:rFonts w:ascii="Calibri" w:eastAsia="Times New Roman" w:hAnsi="Calibri" w:cs="Arial"/>
@@ -12055,7 +11882,6 @@
         </w:rPr>
         <w:t>Collider</w:t>
       </w:r>
-      <w:proofErr w:type="spellEnd"/>
     </w:p>
     <w:p>
       <w:pPr>
@@ -12070,7 +11896,6 @@
           <w:color w:val="000000"/>
         </w:rPr>
       </w:pPr>
-      <w:proofErr w:type="spellStart"/>
       <w:r>
         <w:rPr>
           <w:rFonts w:ascii="Calibri" w:eastAsia="Times New Roman" w:hAnsi="Calibri" w:cs="Arial"/>
@@ -12078,7 +11903,6 @@
         </w:rPr>
         <w:t>MeshRenderer</w:t>
       </w:r>
-      <w:proofErr w:type="spellEnd"/>
     </w:p>
     <w:p>
       <w:pPr>
@@ -12093,7 +11917,6 @@
           <w:color w:val="000000"/>
         </w:rPr>
       </w:pPr>
-      <w:proofErr w:type="spellStart"/>
       <w:r>
         <w:rPr>
           <w:rFonts w:ascii="Calibri" w:eastAsia="Times New Roman" w:hAnsi="Calibri" w:cs="Arial"/>
@@ -12101,7 +11924,6 @@
         </w:rPr>
         <w:t>StockManagerScript</w:t>
       </w:r>
-      <w:proofErr w:type="spellEnd"/>
     </w:p>
     <w:p>
       <w:pPr>
@@ -12116,7 +11938,6 @@
           <w:color w:val="000000"/>
         </w:rPr>
       </w:pPr>
-      <w:proofErr w:type="spellStart"/>
       <w:r>
         <w:rPr>
           <w:rFonts w:ascii="Calibri" w:eastAsia="Times New Roman" w:hAnsi="Calibri" w:cs="Arial"/>
@@ -12124,7 +11945,6 @@
         </w:rPr>
         <w:t>AnimatorController</w:t>
       </w:r>
-      <w:proofErr w:type="spellEnd"/>
     </w:p>
     <w:p>
       <w:pPr>
@@ -12181,7 +12001,6 @@
           <w:color w:val="000000"/>
         </w:rPr>
       </w:pPr>
-      <w:proofErr w:type="spellStart"/>
       <w:r>
         <w:rPr>
           <w:rFonts w:ascii="Calibri" w:eastAsia="Times New Roman" w:hAnsi="Calibri" w:cs="Arial"/>
@@ -12189,7 +12008,6 @@
         </w:rPr>
         <w:t>Transform</w:t>
       </w:r>
-      <w:proofErr w:type="spellEnd"/>
     </w:p>
     <w:p>
       <w:pPr>
@@ -12204,7 +12022,6 @@
           <w:color w:val="000000"/>
         </w:rPr>
       </w:pPr>
-      <w:proofErr w:type="spellStart"/>
       <w:r>
         <w:rPr>
           <w:rFonts w:ascii="Calibri" w:eastAsia="Times New Roman" w:hAnsi="Calibri" w:cs="Arial"/>
@@ -12212,7 +12029,6 @@
         </w:rPr>
         <w:t>Collider</w:t>
       </w:r>
-      <w:proofErr w:type="spellEnd"/>
     </w:p>
     <w:p>
       <w:pPr>
@@ -12227,7 +12043,6 @@
           <w:color w:val="000000"/>
         </w:rPr>
       </w:pPr>
-      <w:proofErr w:type="spellStart"/>
       <w:r>
         <w:rPr>
           <w:rFonts w:ascii="Calibri" w:eastAsia="Times New Roman" w:hAnsi="Calibri" w:cs="Arial"/>
@@ -12235,7 +12050,6 @@
         </w:rPr>
         <w:t>MeshRenderer</w:t>
       </w:r>
-      <w:proofErr w:type="spellEnd"/>
     </w:p>
     <w:p>
       <w:pPr>
@@ -12250,7 +12064,6 @@
           <w:color w:val="000000"/>
         </w:rPr>
       </w:pPr>
-      <w:proofErr w:type="spellStart"/>
       <w:r>
         <w:rPr>
           <w:rFonts w:ascii="Calibri" w:eastAsia="Times New Roman" w:hAnsi="Calibri" w:cs="Arial"/>
@@ -12265,7 +12078,6 @@
         </w:rPr>
         <w:t>Script</w:t>
       </w:r>
-      <w:proofErr w:type="spellEnd"/>
     </w:p>
     <w:p>
       <w:pPr>
@@ -12280,7 +12092,6 @@
           <w:color w:val="000000"/>
         </w:rPr>
       </w:pPr>
-      <w:proofErr w:type="spellStart"/>
       <w:r>
         <w:rPr>
           <w:rFonts w:ascii="Calibri" w:eastAsia="Times New Roman" w:hAnsi="Calibri" w:cs="Arial"/>
@@ -12288,7 +12099,6 @@
         </w:rPr>
         <w:t>DeplacementManagerScript</w:t>
       </w:r>
-      <w:proofErr w:type="spellEnd"/>
     </w:p>
     <w:p>
       <w:pPr>
@@ -12324,7 +12134,6 @@
           <w:color w:val="000000"/>
         </w:rPr>
       </w:pPr>
-      <w:proofErr w:type="spellStart"/>
       <w:r>
         <w:rPr>
           <w:rFonts w:ascii="Calibri" w:eastAsia="Times New Roman" w:hAnsi="Calibri" w:cs="Arial"/>
@@ -12332,7 +12141,6 @@
         </w:rPr>
         <w:t>AnimatorController</w:t>
       </w:r>
-      <w:proofErr w:type="spellEnd"/>
     </w:p>
     <w:p>
       <w:pPr>
@@ -12425,7 +12233,6 @@
           <w:color w:val="000000"/>
         </w:rPr>
       </w:pPr>
-      <w:proofErr w:type="spellStart"/>
       <w:r>
         <w:rPr>
           <w:rFonts w:ascii="Calibri" w:eastAsia="Times New Roman" w:hAnsi="Calibri" w:cs="Arial"/>
@@ -12433,7 +12240,6 @@
         </w:rPr>
         <w:t>Tranform</w:t>
       </w:r>
-      <w:proofErr w:type="spellEnd"/>
     </w:p>
     <w:p>
       <w:pPr>
@@ -12448,7 +12254,6 @@
           <w:color w:val="000000"/>
         </w:rPr>
       </w:pPr>
-      <w:proofErr w:type="spellStart"/>
       <w:r>
         <w:rPr>
           <w:rFonts w:ascii="Calibri" w:eastAsia="Times New Roman" w:hAnsi="Calibri" w:cs="Arial"/>
@@ -12456,7 +12261,6 @@
         </w:rPr>
         <w:t>Collider</w:t>
       </w:r>
-      <w:proofErr w:type="spellEnd"/>
     </w:p>
     <w:p>
       <w:pPr>
@@ -12471,7 +12275,6 @@
           <w:color w:val="000000"/>
         </w:rPr>
       </w:pPr>
-      <w:proofErr w:type="spellStart"/>
       <w:r>
         <w:rPr>
           <w:rFonts w:ascii="Calibri" w:eastAsia="Times New Roman" w:hAnsi="Calibri" w:cs="Arial"/>
@@ -12479,7 +12282,6 @@
         </w:rPr>
         <w:t>MeshRenderer</w:t>
       </w:r>
-      <w:proofErr w:type="spellEnd"/>
     </w:p>
     <w:p>
       <w:pPr>
@@ -12494,7 +12296,6 @@
           <w:color w:val="000000"/>
         </w:rPr>
       </w:pPr>
-      <w:proofErr w:type="spellStart"/>
       <w:r>
         <w:rPr>
           <w:rFonts w:ascii="Calibri" w:eastAsia="Times New Roman" w:hAnsi="Calibri" w:cs="Arial"/>
@@ -12509,7 +12310,6 @@
         </w:rPr>
         <w:t>Script</w:t>
       </w:r>
-      <w:proofErr w:type="spellEnd"/>
     </w:p>
     <w:p>
       <w:pPr>
@@ -12524,7 +12324,6 @@
           <w:color w:val="000000"/>
         </w:rPr>
       </w:pPr>
-      <w:proofErr w:type="spellStart"/>
       <w:r>
         <w:rPr>
           <w:rFonts w:ascii="Calibri" w:eastAsia="Times New Roman" w:hAnsi="Calibri" w:cs="Arial"/>
@@ -12532,7 +12331,6 @@
         </w:rPr>
         <w:t>AnimatorController</w:t>
       </w:r>
-      <w:proofErr w:type="spellEnd"/>
     </w:p>
     <w:p>
       <w:pPr>
@@ -12589,7 +12387,6 @@
           <w:color w:val="000000"/>
         </w:rPr>
       </w:pPr>
-      <w:proofErr w:type="spellStart"/>
       <w:r>
         <w:rPr>
           <w:rFonts w:ascii="Calibri" w:eastAsia="Times New Roman" w:hAnsi="Calibri" w:cs="Arial"/>
@@ -12597,7 +12394,6 @@
         </w:rPr>
         <w:t>Transform</w:t>
       </w:r>
-      <w:proofErr w:type="spellEnd"/>
     </w:p>
     <w:p>
       <w:pPr>
@@ -12612,7 +12408,6 @@
           <w:color w:val="000000"/>
         </w:rPr>
       </w:pPr>
-      <w:proofErr w:type="spellStart"/>
       <w:r>
         <w:rPr>
           <w:rFonts w:ascii="Calibri" w:eastAsia="Times New Roman" w:hAnsi="Calibri" w:cs="Arial"/>
@@ -12620,7 +12415,6 @@
         </w:rPr>
         <w:t>Collider</w:t>
       </w:r>
-      <w:proofErr w:type="spellEnd"/>
     </w:p>
     <w:p>
       <w:pPr>
@@ -12635,7 +12429,6 @@
           <w:color w:val="000000"/>
         </w:rPr>
       </w:pPr>
-      <w:proofErr w:type="spellStart"/>
       <w:r>
         <w:rPr>
           <w:rFonts w:ascii="Calibri" w:eastAsia="Times New Roman" w:hAnsi="Calibri" w:cs="Arial"/>
@@ -12643,7 +12436,6 @@
         </w:rPr>
         <w:t>MeshRenderer</w:t>
       </w:r>
-      <w:proofErr w:type="spellEnd"/>
     </w:p>
     <w:p>
       <w:pPr>
@@ -12658,7 +12450,6 @@
           <w:color w:val="000000"/>
         </w:rPr>
       </w:pPr>
-      <w:proofErr w:type="spellStart"/>
       <w:r>
         <w:rPr>
           <w:rFonts w:ascii="Calibri" w:eastAsia="Times New Roman" w:hAnsi="Calibri" w:cs="Arial"/>
@@ -12666,7 +12457,6 @@
         </w:rPr>
         <w:t>EffetManagerScript</w:t>
       </w:r>
-      <w:proofErr w:type="spellEnd"/>
     </w:p>
     <w:p>
       <w:pPr>
@@ -12730,7 +12520,6 @@
           <w:color w:val="000000"/>
         </w:rPr>
       </w:pPr>
-      <w:proofErr w:type="spellStart"/>
       <w:r>
         <w:rPr>
           <w:rFonts w:ascii="Calibri" w:eastAsia="Times New Roman" w:hAnsi="Calibri" w:cs="Arial"/>
@@ -12738,7 +12527,6 @@
         </w:rPr>
         <w:t>Transform</w:t>
       </w:r>
-      <w:proofErr w:type="spellEnd"/>
     </w:p>
     <w:p>
       <w:pPr>
@@ -12753,7 +12541,6 @@
           <w:color w:val="000000"/>
         </w:rPr>
       </w:pPr>
-      <w:proofErr w:type="spellStart"/>
       <w:r>
         <w:rPr>
           <w:rFonts w:ascii="Calibri" w:eastAsia="Times New Roman" w:hAnsi="Calibri" w:cs="Arial"/>
@@ -12761,7 +12548,6 @@
         </w:rPr>
         <w:t>Collider</w:t>
       </w:r>
-      <w:proofErr w:type="spellEnd"/>
     </w:p>
     <w:p>
       <w:pPr>
@@ -12776,7 +12562,6 @@
           <w:color w:val="000000"/>
         </w:rPr>
       </w:pPr>
-      <w:proofErr w:type="spellStart"/>
       <w:r>
         <w:rPr>
           <w:rFonts w:ascii="Calibri" w:eastAsia="Times New Roman" w:hAnsi="Calibri" w:cs="Arial"/>
@@ -12784,7 +12569,6 @@
         </w:rPr>
         <w:t>MeshRenderer</w:t>
       </w:r>
-      <w:proofErr w:type="spellEnd"/>
     </w:p>
     <w:p>
       <w:pPr>
@@ -12799,7 +12583,6 @@
           <w:color w:val="000000"/>
         </w:rPr>
       </w:pPr>
-      <w:proofErr w:type="spellStart"/>
       <w:r>
         <w:rPr>
           <w:rFonts w:ascii="Calibri" w:eastAsia="Times New Roman" w:hAnsi="Calibri" w:cs="Arial"/>
@@ -12807,7 +12590,6 @@
         </w:rPr>
         <w:t>EffetManagerScript</w:t>
       </w:r>
-      <w:proofErr w:type="spellEnd"/>
     </w:p>
     <w:p>
       <w:pPr>
@@ -12889,7 +12671,6 @@
           <w:color w:val="000000"/>
         </w:rPr>
       </w:pPr>
-      <w:proofErr w:type="spellStart"/>
       <w:r>
         <w:rPr>
           <w:rFonts w:ascii="Calibri" w:eastAsia="Times New Roman" w:hAnsi="Calibri" w:cs="Arial"/>
@@ -12897,7 +12678,6 @@
         </w:rPr>
         <w:t>Transform</w:t>
       </w:r>
-      <w:proofErr w:type="spellEnd"/>
     </w:p>
     <w:p>
       <w:pPr>
@@ -12912,7 +12692,6 @@
           <w:color w:val="000000"/>
         </w:rPr>
       </w:pPr>
-      <w:proofErr w:type="spellStart"/>
       <w:r>
         <w:rPr>
           <w:rFonts w:ascii="Calibri" w:eastAsia="Times New Roman" w:hAnsi="Calibri" w:cs="Arial"/>
@@ -12920,7 +12699,6 @@
         </w:rPr>
         <w:t>Collider</w:t>
       </w:r>
-      <w:proofErr w:type="spellEnd"/>
     </w:p>
     <w:p>
       <w:pPr>
@@ -12935,7 +12713,6 @@
           <w:color w:val="000000"/>
         </w:rPr>
       </w:pPr>
-      <w:proofErr w:type="spellStart"/>
       <w:r>
         <w:rPr>
           <w:rFonts w:ascii="Calibri" w:eastAsia="Times New Roman" w:hAnsi="Calibri" w:cs="Arial"/>
@@ -12943,7 +12720,6 @@
         </w:rPr>
         <w:t>MeshRenderer</w:t>
       </w:r>
-      <w:proofErr w:type="spellEnd"/>
     </w:p>
     <w:p>
       <w:pPr>
@@ -12958,7 +12734,6 @@
           <w:color w:val="000000"/>
         </w:rPr>
       </w:pPr>
-      <w:proofErr w:type="spellStart"/>
       <w:r>
         <w:rPr>
           <w:rFonts w:ascii="Calibri" w:eastAsia="Times New Roman" w:hAnsi="Calibri" w:cs="Arial"/>
@@ -12966,7 +12741,6 @@
         </w:rPr>
         <w:t>OpenDoorScript</w:t>
       </w:r>
-      <w:proofErr w:type="spellEnd"/>
     </w:p>
     <w:p>
       <w:pPr>
@@ -12981,7 +12755,6 @@
           <w:color w:val="000000"/>
         </w:rPr>
       </w:pPr>
-      <w:proofErr w:type="spellStart"/>
       <w:r>
         <w:rPr>
           <w:rFonts w:ascii="Calibri" w:eastAsia="Times New Roman" w:hAnsi="Calibri" w:cs="Arial"/>
@@ -12989,7 +12762,6 @@
         </w:rPr>
         <w:t>CloseDoorScript</w:t>
       </w:r>
-      <w:proofErr w:type="spellEnd"/>
     </w:p>
     <w:p>
       <w:pPr>
@@ -13004,7 +12776,6 @@
           <w:color w:val="000000"/>
         </w:rPr>
       </w:pPr>
-      <w:proofErr w:type="spellStart"/>
       <w:r>
         <w:rPr>
           <w:rFonts w:ascii="Calibri" w:eastAsia="Times New Roman" w:hAnsi="Calibri" w:cs="Arial"/>
@@ -13012,7 +12783,6 @@
         </w:rPr>
         <w:t>AnimatorController</w:t>
       </w:r>
-      <w:proofErr w:type="spellEnd"/>
     </w:p>
     <w:p>
       <w:pPr>
@@ -13069,7 +12839,6 @@
           <w:color w:val="000000"/>
         </w:rPr>
       </w:pPr>
-      <w:proofErr w:type="spellStart"/>
       <w:r>
         <w:rPr>
           <w:rFonts w:ascii="Calibri" w:eastAsia="Times New Roman" w:hAnsi="Calibri" w:cs="Arial"/>
@@ -13077,7 +12846,6 @@
         </w:rPr>
         <w:t>Transform</w:t>
       </w:r>
-      <w:proofErr w:type="spellEnd"/>
     </w:p>
     <w:p>
       <w:pPr>
@@ -13092,7 +12860,6 @@
           <w:color w:val="000000"/>
         </w:rPr>
       </w:pPr>
-      <w:proofErr w:type="spellStart"/>
       <w:r>
         <w:rPr>
           <w:rFonts w:ascii="Calibri" w:eastAsia="Times New Roman" w:hAnsi="Calibri" w:cs="Arial"/>
@@ -13100,7 +12867,6 @@
         </w:rPr>
         <w:t>Collider</w:t>
       </w:r>
-      <w:proofErr w:type="spellEnd"/>
     </w:p>
     <w:p>
       <w:pPr>
@@ -13115,7 +12881,6 @@
           <w:color w:val="000000"/>
         </w:rPr>
       </w:pPr>
-      <w:proofErr w:type="spellStart"/>
       <w:r>
         <w:rPr>
           <w:rFonts w:ascii="Calibri" w:eastAsia="Times New Roman" w:hAnsi="Calibri" w:cs="Arial"/>
@@ -13123,7 +12888,6 @@
         </w:rPr>
         <w:t>MeshRenderer</w:t>
       </w:r>
-      <w:proofErr w:type="spellEnd"/>
     </w:p>
     <w:p>
       <w:pPr>
@@ -13138,7 +12902,6 @@
           <w:color w:val="000000"/>
         </w:rPr>
       </w:pPr>
-      <w:proofErr w:type="spellStart"/>
       <w:r>
         <w:rPr>
           <w:rFonts w:ascii="Calibri" w:eastAsia="Times New Roman" w:hAnsi="Calibri" w:cs="Arial"/>
@@ -13146,7 +12909,6 @@
         </w:rPr>
         <w:t>UpStairManagerScript</w:t>
       </w:r>
-      <w:proofErr w:type="spellEnd"/>
     </w:p>
     <w:p>
       <w:pPr>
@@ -13161,7 +12923,6 @@
           <w:color w:val="000000"/>
         </w:rPr>
       </w:pPr>
-      <w:proofErr w:type="spellStart"/>
       <w:r>
         <w:rPr>
           <w:rFonts w:ascii="Calibri" w:eastAsia="Times New Roman" w:hAnsi="Calibri" w:cs="Arial"/>
@@ -13169,7 +12930,6 @@
         </w:rPr>
         <w:t>DownStairManageScript</w:t>
       </w:r>
-      <w:proofErr w:type="spellEnd"/>
     </w:p>
     <w:p>
       <w:pPr>
@@ -13251,7 +13011,6 @@
           <w:color w:val="000000"/>
         </w:rPr>
       </w:pPr>
-      <w:proofErr w:type="spellStart"/>
       <w:r>
         <w:rPr>
           <w:rFonts w:ascii="Calibri" w:eastAsia="Times New Roman" w:hAnsi="Calibri" w:cs="Arial"/>
@@ -13259,7 +13018,6 @@
         </w:rPr>
         <w:t>Transform</w:t>
       </w:r>
-      <w:proofErr w:type="spellEnd"/>
     </w:p>
     <w:p>
       <w:pPr>
@@ -13274,7 +13032,6 @@
           <w:color w:val="000000"/>
         </w:rPr>
       </w:pPr>
-      <w:proofErr w:type="spellStart"/>
       <w:r>
         <w:rPr>
           <w:rFonts w:ascii="Calibri" w:eastAsia="Times New Roman" w:hAnsi="Calibri" w:cs="Arial"/>
@@ -13289,7 +13046,6 @@
         </w:rPr>
         <w:t>Script</w:t>
       </w:r>
-      <w:proofErr w:type="spellEnd"/>
     </w:p>
     <w:p>
       <w:pPr>
@@ -13304,7 +13060,6 @@
           <w:color w:val="000000"/>
         </w:rPr>
       </w:pPr>
-      <w:proofErr w:type="spellStart"/>
       <w:r>
         <w:rPr>
           <w:rFonts w:ascii="Calibri" w:eastAsia="Times New Roman" w:hAnsi="Calibri" w:cs="Arial"/>
@@ -13312,7 +13067,6 @@
         </w:rPr>
         <w:t>DeplacementManagerScript</w:t>
       </w:r>
-      <w:proofErr w:type="spellEnd"/>
     </w:p>
     <w:p>
       <w:pPr>
@@ -13327,7 +13081,6 @@
           <w:color w:val="000000"/>
         </w:rPr>
       </w:pPr>
-      <w:proofErr w:type="spellStart"/>
       <w:r>
         <w:rPr>
           <w:rFonts w:ascii="Calibri" w:eastAsia="Times New Roman" w:hAnsi="Calibri" w:cs="Arial"/>
@@ -13335,7 +13088,6 @@
         </w:rPr>
         <w:t>BrouillardDeGuerreManagerScript</w:t>
       </w:r>
-      <w:proofErr w:type="spellEnd"/>
     </w:p>
     <w:p>
       <w:pPr>
@@ -13359,8 +13111,8 @@
       </w:r>
     </w:p>
     <w:sectPr>
-      <w:headerReference w:type="default" r:id="rId37"/>
-      <w:footerReference w:type="default" r:id="rId38"/>
+      <w:headerReference w:type="default" r:id="rId38"/>
+      <w:footerReference w:type="default" r:id="rId39"/>
       <w:pgSz w:w="11906" w:h="16838"/>
       <w:pgMar w:top="1417" w:right="1417" w:bottom="1417" w:left="1417" w:header="708" w:footer="708" w:gutter="0"/>
       <w:cols w:space="708"/>
@@ -13372,7 +13124,7 @@
 </file>
 
 <file path=word/endnotes.xml><?xml version="1.0" encoding="utf-8"?>
-<w:endnotes xmlns:ve="http://schemas.openxmlformats.org/markup-compatibility/2006" xmlns:o="urn:schemas-microsoft-com:office:office" xmlns:r="http://schemas.openxmlformats.org/officeDocument/2006/relationships" xmlns:m="http://schemas.openxmlformats.org/officeDocument/2006/math" xmlns:v="urn:schemas-microsoft-com:vml" xmlns:wp="http://schemas.openxmlformats.org/drawingml/2006/wordprocessingDrawing" xmlns:w10="urn:schemas-microsoft-com:office:word" xmlns:w="http://schemas.openxmlformats.org/wordprocessingml/2006/main" xmlns:wne="http://schemas.microsoft.com/office/word/2006/wordml">
+<w:endnotes xmlns:wpc="http://schemas.microsoft.com/office/word/2010/wordprocessingCanvas" xmlns:mc="http://schemas.openxmlformats.org/markup-compatibility/2006" xmlns:o="urn:schemas-microsoft-com:office:office" xmlns:r="http://schemas.openxmlformats.org/officeDocument/2006/relationships" xmlns:m="http://schemas.openxmlformats.org/officeDocument/2006/math" xmlns:v="urn:schemas-microsoft-com:vml" xmlns:wp14="http://schemas.microsoft.com/office/word/2010/wordprocessingDrawing" xmlns:wp="http://schemas.openxmlformats.org/drawingml/2006/wordprocessingDrawing" xmlns:w10="urn:schemas-microsoft-com:office:word" xmlns:w="http://schemas.openxmlformats.org/wordprocessingml/2006/main" xmlns:w14="http://schemas.microsoft.com/office/word/2010/wordml" xmlns:wpg="http://schemas.microsoft.com/office/word/2010/wordprocessingGroup" xmlns:wpi="http://schemas.microsoft.com/office/word/2010/wordprocessingInk" xmlns:wne="http://schemas.microsoft.com/office/word/2006/wordml" xmlns:wps="http://schemas.microsoft.com/office/word/2010/wordprocessingShape" mc:Ignorable="w14 wp14">
   <w:endnote w:type="separator" w:id="-1">
     <w:p>
       <w:pPr>
@@ -13397,7 +13149,7 @@
 </file>
 
 <file path=word/footer1.xml><?xml version="1.0" encoding="utf-8"?>
-<w:ftr xmlns:ve="http://schemas.openxmlformats.org/markup-compatibility/2006" xmlns:o="urn:schemas-microsoft-com:office:office" xmlns:r="http://schemas.openxmlformats.org/officeDocument/2006/relationships" xmlns:m="http://schemas.openxmlformats.org/officeDocument/2006/math" xmlns:v="urn:schemas-microsoft-com:vml" xmlns:wp="http://schemas.openxmlformats.org/drawingml/2006/wordprocessingDrawing" xmlns:w10="urn:schemas-microsoft-com:office:word" xmlns:w="http://schemas.openxmlformats.org/wordprocessingml/2006/main" xmlns:wne="http://schemas.microsoft.com/office/word/2006/wordml">
+<w:ftr xmlns:wpc="http://schemas.microsoft.com/office/word/2010/wordprocessingCanvas" xmlns:mc="http://schemas.openxmlformats.org/markup-compatibility/2006" xmlns:o="urn:schemas-microsoft-com:office:office" xmlns:r="http://schemas.openxmlformats.org/officeDocument/2006/relationships" xmlns:m="http://schemas.openxmlformats.org/officeDocument/2006/math" xmlns:v="urn:schemas-microsoft-com:vml" xmlns:wp14="http://schemas.microsoft.com/office/word/2010/wordprocessingDrawing" xmlns:wp="http://schemas.openxmlformats.org/drawingml/2006/wordprocessingDrawing" xmlns:w10="urn:schemas-microsoft-com:office:word" xmlns:w="http://schemas.openxmlformats.org/wordprocessingml/2006/main" xmlns:w14="http://schemas.microsoft.com/office/word/2010/wordml" xmlns:wpg="http://schemas.microsoft.com/office/word/2010/wordprocessingGroup" xmlns:wpi="http://schemas.microsoft.com/office/word/2010/wordprocessingInk" xmlns:wne="http://schemas.microsoft.com/office/word/2006/wordml" xmlns:wps="http://schemas.microsoft.com/office/word/2010/wordprocessingShape" mc:Ignorable="w14 wp14">
   <w:tbl>
     <w:tblPr>
       <w:tblW w:w="5000" w:type="pct"/>
@@ -13405,7 +13157,7 @@
         <w:top w:val="single" w:sz="18" w:space="0" w:color="808080" w:themeColor="background1" w:themeShade="80"/>
         <w:insideV w:val="single" w:sz="18" w:space="0" w:color="808080" w:themeColor="background1" w:themeShade="80"/>
       </w:tblBorders>
-      <w:tblLook w:val="04A0"/>
+      <w:tblLook w:val="04A0" w:firstRow="1" w:lastRow="0" w:firstColumn="1" w:lastColumn="0" w:noHBand="0" w:noVBand="1"/>
     </w:tblPr>
     <w:tblGrid>
       <w:gridCol w:w="963"/>
@@ -13444,7 +13196,7 @@
               <w:sz w:val="32"/>
               <w:szCs w:val="32"/>
             </w:rPr>
-            <w:t>15</w:t>
+            <w:t>5</w:t>
           </w:r>
           <w:r>
             <w:rPr>
@@ -13479,7 +13231,7 @@
 </file>
 
 <file path=word/footnotes.xml><?xml version="1.0" encoding="utf-8"?>
-<w:footnotes xmlns:ve="http://schemas.openxmlformats.org/markup-compatibility/2006" xmlns:o="urn:schemas-microsoft-com:office:office" xmlns:r="http://schemas.openxmlformats.org/officeDocument/2006/relationships" xmlns:m="http://schemas.openxmlformats.org/officeDocument/2006/math" xmlns:v="urn:schemas-microsoft-com:vml" xmlns:wp="http://schemas.openxmlformats.org/drawingml/2006/wordprocessingDrawing" xmlns:w10="urn:schemas-microsoft-com:office:word" xmlns:w="http://schemas.openxmlformats.org/wordprocessingml/2006/main" xmlns:wne="http://schemas.microsoft.com/office/word/2006/wordml">
+<w:footnotes xmlns:wpc="http://schemas.microsoft.com/office/word/2010/wordprocessingCanvas" xmlns:mc="http://schemas.openxmlformats.org/markup-compatibility/2006" xmlns:o="urn:schemas-microsoft-com:office:office" xmlns:r="http://schemas.openxmlformats.org/officeDocument/2006/relationships" xmlns:m="http://schemas.openxmlformats.org/officeDocument/2006/math" xmlns:v="urn:schemas-microsoft-com:vml" xmlns:wp14="http://schemas.microsoft.com/office/word/2010/wordprocessingDrawing" xmlns:wp="http://schemas.openxmlformats.org/drawingml/2006/wordprocessingDrawing" xmlns:w10="urn:schemas-microsoft-com:office:word" xmlns:w="http://schemas.openxmlformats.org/wordprocessingml/2006/main" xmlns:w14="http://schemas.microsoft.com/office/word/2010/wordml" xmlns:wpg="http://schemas.microsoft.com/office/word/2010/wordprocessingGroup" xmlns:wpi="http://schemas.microsoft.com/office/word/2010/wordprocessingInk" xmlns:wne="http://schemas.microsoft.com/office/word/2006/wordml" xmlns:wps="http://schemas.microsoft.com/office/word/2010/wordprocessingShape" mc:Ignorable="w14 wp14">
   <w:footnote w:type="separator" w:id="-1">
     <w:p>
       <w:pPr>
@@ -13504,7 +13256,7 @@
 </file>
 
 <file path=word/header1.xml><?xml version="1.0" encoding="utf-8"?>
-<w:hdr xmlns:ve="http://schemas.openxmlformats.org/markup-compatibility/2006" xmlns:o="urn:schemas-microsoft-com:office:office" xmlns:r="http://schemas.openxmlformats.org/officeDocument/2006/relationships" xmlns:m="http://schemas.openxmlformats.org/officeDocument/2006/math" xmlns:v="urn:schemas-microsoft-com:vml" xmlns:wp="http://schemas.openxmlformats.org/drawingml/2006/wordprocessingDrawing" xmlns:w10="urn:schemas-microsoft-com:office:word" xmlns:w="http://schemas.openxmlformats.org/wordprocessingml/2006/main" xmlns:wne="http://schemas.microsoft.com/office/word/2006/wordml">
+<w:hdr xmlns:wpc="http://schemas.microsoft.com/office/word/2010/wordprocessingCanvas" xmlns:mc="http://schemas.openxmlformats.org/markup-compatibility/2006" xmlns:o="urn:schemas-microsoft-com:office:office" xmlns:r="http://schemas.openxmlformats.org/officeDocument/2006/relationships" xmlns:m="http://schemas.openxmlformats.org/officeDocument/2006/math" xmlns:v="urn:schemas-microsoft-com:vml" xmlns:wp14="http://schemas.microsoft.com/office/word/2010/wordprocessingDrawing" xmlns:wp="http://schemas.openxmlformats.org/drawingml/2006/wordprocessingDrawing" xmlns:w10="urn:schemas-microsoft-com:office:word" xmlns:w="http://schemas.openxmlformats.org/wordprocessingml/2006/main" xmlns:w14="http://schemas.microsoft.com/office/word/2010/wordml" xmlns:wpg="http://schemas.microsoft.com/office/word/2010/wordprocessingGroup" xmlns:wpi="http://schemas.microsoft.com/office/word/2010/wordprocessingInk" xmlns:wne="http://schemas.microsoft.com/office/word/2006/wordml" xmlns:wps="http://schemas.microsoft.com/office/word/2010/wordprocessingShape" mc:Ignorable="w14 wp14">
   <w:tbl>
     <w:tblPr>
       <w:tblW w:w="5000" w:type="pct"/>
@@ -13518,7 +13270,7 @@
         <w:bottom w:w="72" w:type="dxa"/>
         <w:right w:w="115" w:type="dxa"/>
       </w:tblCellMar>
-      <w:tblLook w:val="04A0"/>
+      <w:tblLook w:val="04A0" w:firstRow="1" w:lastRow="0" w:firstColumn="1" w:lastColumn="0" w:noHBand="0" w:noVBand="1"/>
     </w:tblPr>
     <w:tblGrid>
       <w:gridCol w:w="8143"/>
@@ -13540,6 +13292,7 @@
           <w:dataBinding w:prefixMappings="xmlns:ns0='http://schemas.openxmlformats.org/package/2006/metadata/core-properties' xmlns:ns1='http://purl.org/dc/elements/1.1/'" w:xpath="/ns0:coreProperties[1]/ns1:title[1]" w:storeItemID="{6C3C8BC8-F283-45AE-878A-BAB7291924A1}"/>
           <w:text/>
         </w:sdtPr>
+        <w:sdtEndPr/>
         <w:sdtContent>
           <w:tc>
             <w:tcPr>
@@ -13587,6 +13340,7 @@
             <w:calendar w:val="gregorian"/>
           </w:date>
         </w:sdtPr>
+        <w:sdtEndPr/>
         <w:sdtContent>
           <w:tc>
             <w:tcPr>
@@ -13630,7 +13384,7 @@
 </file>
 
 <file path=word/numbering.xml><?xml version="1.0" encoding="utf-8"?>
-<w:numbering xmlns:ve="http://schemas.openxmlformats.org/markup-compatibility/2006" xmlns:o="urn:schemas-microsoft-com:office:office" xmlns:r="http://schemas.openxmlformats.org/officeDocument/2006/relationships" xmlns:m="http://schemas.openxmlformats.org/officeDocument/2006/math" xmlns:v="urn:schemas-microsoft-com:vml" xmlns:wp="http://schemas.openxmlformats.org/drawingml/2006/wordprocessingDrawing" xmlns:w10="urn:schemas-microsoft-com:office:word" xmlns:w="http://schemas.openxmlformats.org/wordprocessingml/2006/main" xmlns:wne="http://schemas.microsoft.com/office/word/2006/wordml">
+<w:numbering xmlns:wpc="http://schemas.microsoft.com/office/word/2010/wordprocessingCanvas" xmlns:mc="http://schemas.openxmlformats.org/markup-compatibility/2006" xmlns:o="urn:schemas-microsoft-com:office:office" xmlns:r="http://schemas.openxmlformats.org/officeDocument/2006/relationships" xmlns:m="http://schemas.openxmlformats.org/officeDocument/2006/math" xmlns:v="urn:schemas-microsoft-com:vml" xmlns:wp14="http://schemas.microsoft.com/office/word/2010/wordprocessingDrawing" xmlns:wp="http://schemas.openxmlformats.org/drawingml/2006/wordprocessingDrawing" xmlns:w10="urn:schemas-microsoft-com:office:word" xmlns:w="http://schemas.openxmlformats.org/wordprocessingml/2006/main" xmlns:w14="http://schemas.microsoft.com/office/word/2010/wordml" xmlns:wpg="http://schemas.microsoft.com/office/word/2010/wordprocessingGroup" xmlns:wpi="http://schemas.microsoft.com/office/word/2010/wordprocessingInk" xmlns:wne="http://schemas.microsoft.com/office/word/2006/wordml" xmlns:wps="http://schemas.microsoft.com/office/word/2010/wordprocessingShape" mc:Ignorable="w14 wp14">
   <w:abstractNum w:abstractNumId="0">
     <w:nsid w:val="000448E0"/>
     <w:multiLevelType w:val="hybridMultilevel"/>
@@ -17427,7 +17181,7 @@
 </file>
 
 <file path=word/styles.xml><?xml version="1.0" encoding="utf-8"?>
-<w:styles xmlns:r="http://schemas.openxmlformats.org/officeDocument/2006/relationships" xmlns:w="http://schemas.openxmlformats.org/wordprocessingml/2006/main">
+<w:styles xmlns:mc="http://schemas.openxmlformats.org/markup-compatibility/2006" xmlns:r="http://schemas.openxmlformats.org/officeDocument/2006/relationships" xmlns:w="http://schemas.openxmlformats.org/wordprocessingml/2006/main" xmlns:w14="http://schemas.microsoft.com/office/word/2010/wordml" mc:Ignorable="w14">
   <w:docDefaults>
     <w:rPrDefault>
       <w:rPr>
@@ -17667,7 +17421,6 @@
     <w:uiPriority w:val="99"/>
     <w:semiHidden/>
     <w:unhideWhenUsed/>
-    <w:qFormat/>
     <w:tblPr>
       <w:tblInd w:w="0" w:type="dxa"/>
       <w:tblCellMar>
@@ -18457,7 +18210,7 @@
 </file>
 
 <file path=customXml/itemProps2.xml><?xml version="1.0" encoding="utf-8"?>
-<ds:datastoreItem xmlns:ds="http://schemas.openxmlformats.org/officeDocument/2006/customXml" ds:itemID="{9125B1EB-504A-4F84-8C9B-3EBE0245C753}">
+<ds:datastoreItem xmlns:ds="http://schemas.openxmlformats.org/officeDocument/2006/customXml" ds:itemID="{FA649F7C-4E13-43D3-9CE0-026B4DDD9E0F}">
   <ds:schemaRefs>
     <ds:schemaRef ds:uri="http://schemas.openxmlformats.org/officeDocument/2006/bibliography"/>
   </ds:schemaRefs>

</xml_diff>

<commit_message>
Ajout du tableau pour la jambe en décompo
</commit_message>
<xml_diff>
--- a/Rendu/GameDoc/3A_TORENTE_WATHTHUHEWA.docx
+++ b/Rendu/GameDoc/3A_TORENTE_WATHTHUHEWA.docx
@@ -5513,15 +5513,448 @@
         </w:rPr>
       </w:pPr>
     </w:p>
+    <w:tbl>
+      <w:tblPr>
+        <w:tblStyle w:val="Grilledutableau"/>
+        <w:tblW w:w="0" w:type="auto"/>
+        <w:tblLook w:val="04A0" w:firstRow="1" w:lastRow="0" w:firstColumn="1" w:lastColumn="0" w:noHBand="0" w:noVBand="1"/>
+      </w:tblPr>
+      <w:tblGrid>
+        <w:gridCol w:w="2376"/>
+        <w:gridCol w:w="6836"/>
+      </w:tblGrid>
+      <w:tr>
+        <w:tc>
+          <w:tcPr>
+            <w:tcW w:w="2376" w:type="dxa"/>
+          </w:tcPr>
+          <w:p>
+            <w:pPr>
+              <w:rPr>
+                <w:rFonts w:ascii="Calibri" w:eastAsia="Times New Roman" w:hAnsi="Calibri" w:cs="Times New Roman"/>
+                <w:color w:val="000000"/>
+              </w:rPr>
+            </w:pPr>
+          </w:p>
+        </w:tc>
+        <w:tc>
+          <w:tcPr>
+            <w:tcW w:w="6836" w:type="dxa"/>
+          </w:tcPr>
+          <w:p>
+            <w:pPr>
+              <w:rPr>
+                <w:rFonts w:ascii="Calibri" w:eastAsia="Times New Roman" w:hAnsi="Calibri" w:cs="Times New Roman"/>
+                <w:color w:val="000000"/>
+              </w:rPr>
+            </w:pPr>
+            <w:r>
+              <w:rPr>
+                <w:rFonts w:ascii="Calibri" w:eastAsia="Times New Roman" w:hAnsi="Calibri" w:cs="Times New Roman"/>
+                <w:color w:val="000000"/>
+              </w:rPr>
+              <w:t>Desciption</w:t>
+            </w:r>
+          </w:p>
+        </w:tc>
+      </w:tr>
+      <w:tr>
+        <w:tc>
+          <w:tcPr>
+            <w:tcW w:w="2376" w:type="dxa"/>
+            <w:vMerge w:val="restart"/>
+          </w:tcPr>
+          <w:p>
+            <w:pPr>
+              <w:jc w:val="center"/>
+              <w:rPr>
+                <w:rFonts w:ascii="Calibri" w:eastAsia="Times New Roman" w:hAnsi="Calibri" w:cs="Times New Roman"/>
+                <w:b/>
+                <w:color w:val="000000"/>
+              </w:rPr>
+            </w:pPr>
+          </w:p>
+          <w:p>
+            <w:pPr>
+              <w:jc w:val="center"/>
+              <w:rPr>
+                <w:rFonts w:ascii="Calibri" w:eastAsia="Times New Roman" w:hAnsi="Calibri" w:cs="Times New Roman"/>
+                <w:b/>
+                <w:color w:val="000000"/>
+              </w:rPr>
+            </w:pPr>
+          </w:p>
+          <w:p>
+            <w:pPr>
+              <w:rPr>
+                <w:rFonts w:ascii="Calibri" w:eastAsia="Times New Roman" w:hAnsi="Calibri" w:cs="Times New Roman"/>
+                <w:b/>
+                <w:color w:val="000000"/>
+              </w:rPr>
+            </w:pPr>
+          </w:p>
+          <w:p>
+            <w:pPr>
+              <w:rPr>
+                <w:rFonts w:ascii="Calibri" w:eastAsia="Times New Roman" w:hAnsi="Calibri" w:cs="Times New Roman"/>
+                <w:b/>
+                <w:color w:val="000000"/>
+              </w:rPr>
+            </w:pPr>
+          </w:p>
+          <w:p>
+            <w:pPr>
+              <w:jc w:val="center"/>
+              <w:rPr>
+                <w:rFonts w:ascii="Calibri" w:eastAsia="Times New Roman" w:hAnsi="Calibri" w:cs="Times New Roman"/>
+                <w:b/>
+                <w:color w:val="000000"/>
+              </w:rPr>
+            </w:pPr>
+            <w:r>
+              <w:rPr>
+                <w:rFonts w:ascii="Calibri" w:eastAsia="Times New Roman" w:hAnsi="Calibri" w:cs="Times New Roman"/>
+                <w:b/>
+                <w:color w:val="000000"/>
+              </w:rPr>
+              <w:t>Jambe en décomposition</w:t>
+            </w:r>
+          </w:p>
+        </w:tc>
+        <w:tc>
+          <w:tcPr>
+            <w:tcW w:w="6836" w:type="dxa"/>
+          </w:tcPr>
+          <w:p>
+            <w:pPr>
+              <w:rPr>
+                <w:rFonts w:ascii="Calibri" w:eastAsia="Times New Roman" w:hAnsi="Calibri" w:cs="Times New Roman"/>
+                <w:color w:val="000000"/>
+              </w:rPr>
+            </w:pPr>
+            <w:r>
+              <w:rPr>
+                <w:rFonts w:ascii="Calibri" w:eastAsia="Times New Roman" w:hAnsi="Calibri" w:cs="Times New Roman"/>
+                <w:b/>
+                <w:color w:val="000000"/>
+              </w:rPr>
+              <w:t>Coup de jambe</w:t>
+            </w:r>
+            <w:r>
+              <w:rPr>
+                <w:rFonts w:ascii="Calibri" w:eastAsia="Times New Roman" w:hAnsi="Calibri" w:cs="Times New Roman"/>
+                <w:color w:val="000000"/>
+              </w:rPr>
+              <w:t> : Inflige 20 point de dégâts si la cible est un zombie, pose un poison qui ralentit la cible si la cible est un survivant. 20 secondes de temps de recharge.</w:t>
+            </w:r>
+          </w:p>
+        </w:tc>
+      </w:tr>
+      <w:tr>
+        <w:tc>
+          <w:tcPr>
+            <w:tcW w:w="2376" w:type="dxa"/>
+            <w:vMerge/>
+          </w:tcPr>
+          <w:p>
+            <w:pPr>
+              <w:rPr>
+                <w:rFonts w:ascii="Calibri" w:eastAsia="Times New Roman" w:hAnsi="Calibri" w:cs="Times New Roman"/>
+                <w:color w:val="000000"/>
+              </w:rPr>
+            </w:pPr>
+          </w:p>
+        </w:tc>
+        <w:tc>
+          <w:tcPr>
+            <w:tcW w:w="6836" w:type="dxa"/>
+          </w:tcPr>
+          <w:p>
+            <w:pPr>
+              <w:rPr>
+                <w:rFonts w:ascii="Calibri" w:eastAsia="Times New Roman" w:hAnsi="Calibri" w:cs="Times New Roman"/>
+                <w:color w:val="000000"/>
+              </w:rPr>
+            </w:pPr>
+            <w:r>
+              <w:rPr>
+                <w:rFonts w:ascii="Calibri" w:eastAsia="Times New Roman" w:hAnsi="Calibri" w:cs="Times New Roman"/>
+                <w:b/>
+                <w:color w:val="000000"/>
+              </w:rPr>
+              <w:t>Balayette</w:t>
+            </w:r>
+            <w:r>
+              <w:rPr>
+                <w:rFonts w:ascii="Calibri" w:eastAsia="Times New Roman" w:hAnsi="Calibri" w:cs="Times New Roman"/>
+                <w:color w:val="000000"/>
+              </w:rPr>
+              <w:t> : Met la cible au sol, si la cible est un zombie inflige 35 point de dégâts. 35 secondes de temps de recharge.</w:t>
+            </w:r>
+          </w:p>
+        </w:tc>
+      </w:tr>
+      <w:tr>
+        <w:tc>
+          <w:tcPr>
+            <w:tcW w:w="2376" w:type="dxa"/>
+            <w:vMerge/>
+          </w:tcPr>
+          <w:p>
+            <w:pPr>
+              <w:rPr>
+                <w:rFonts w:ascii="Calibri" w:eastAsia="Times New Roman" w:hAnsi="Calibri" w:cs="Times New Roman"/>
+                <w:color w:val="000000"/>
+              </w:rPr>
+            </w:pPr>
+          </w:p>
+        </w:tc>
+        <w:tc>
+          <w:tcPr>
+            <w:tcW w:w="6836" w:type="dxa"/>
+          </w:tcPr>
+          <w:p>
+            <w:pPr>
+              <w:rPr>
+                <w:rFonts w:ascii="Calibri" w:eastAsia="Times New Roman" w:hAnsi="Calibri" w:cs="Times New Roman"/>
+                <w:b/>
+                <w:color w:val="000000"/>
+              </w:rPr>
+            </w:pPr>
+            <w:r>
+              <w:rPr>
+                <w:rFonts w:ascii="Calibri" w:eastAsia="Times New Roman" w:hAnsi="Calibri" w:cs="Times New Roman"/>
+                <w:b/>
+                <w:color w:val="000000"/>
+              </w:rPr>
+              <w:t>Giclé de sang</w:t>
+            </w:r>
+            <w:r>
+              <w:rPr>
+                <w:rFonts w:ascii="Calibri" w:eastAsia="Times New Roman" w:hAnsi="Calibri" w:cs="Times New Roman"/>
+                <w:color w:val="000000"/>
+              </w:rPr>
+              <w:t> :</w:t>
+            </w:r>
+            <w:r>
+              <w:rPr>
+                <w:rFonts w:ascii="Calibri" w:eastAsia="Times New Roman" w:hAnsi="Calibri" w:cs="Times New Roman"/>
+                <w:color w:val="000000"/>
+              </w:rPr>
+              <w:t xml:space="preserve"> La cible survivante est aveuglée, le zombie est empoisonné. 1 Minute de temps de recharge.</w:t>
+            </w:r>
+          </w:p>
+        </w:tc>
+      </w:tr>
+      <w:tr>
+        <w:trPr>
+          <w:trHeight w:val="563"/>
+        </w:trPr>
+        <w:tc>
+          <w:tcPr>
+            <w:tcW w:w="2376" w:type="dxa"/>
+            <w:vMerge/>
+          </w:tcPr>
+          <w:p>
+            <w:pPr>
+              <w:rPr>
+                <w:rFonts w:ascii="Calibri" w:eastAsia="Times New Roman" w:hAnsi="Calibri" w:cs="Times New Roman"/>
+                <w:color w:val="000000"/>
+              </w:rPr>
+            </w:pPr>
+          </w:p>
+        </w:tc>
+        <w:tc>
+          <w:tcPr>
+            <w:tcW w:w="6836" w:type="dxa"/>
+          </w:tcPr>
+          <w:p>
+            <w:pPr>
+              <w:rPr>
+                <w:rFonts w:ascii="Calibri" w:eastAsia="Times New Roman" w:hAnsi="Calibri" w:cs="Times New Roman"/>
+                <w:color w:val="000000"/>
+              </w:rPr>
+            </w:pPr>
+            <w:r>
+              <w:rPr>
+                <w:rFonts w:ascii="Calibri" w:eastAsia="Times New Roman" w:hAnsi="Calibri" w:cs="Times New Roman"/>
+                <w:b/>
+                <w:color w:val="000000"/>
+              </w:rPr>
+              <w:t>Tourbillon</w:t>
+            </w:r>
+            <w:r>
+              <w:rPr>
+                <w:rFonts w:ascii="Calibri" w:eastAsia="Times New Roman" w:hAnsi="Calibri" w:cs="Times New Roman"/>
+                <w:color w:val="000000"/>
+              </w:rPr>
+              <w:t xml:space="preserve"> : </w:t>
+            </w:r>
+            <w:r>
+              <w:rPr>
+                <w:rFonts w:ascii="Calibri" w:eastAsia="Times New Roman" w:hAnsi="Calibri" w:cs="Times New Roman"/>
+                <w:color w:val="000000"/>
+                <w:u w:val="single"/>
+              </w:rPr>
+              <w:t>Compétence de</w:t>
+            </w:r>
+            <w:r>
+              <w:rPr>
+                <w:rFonts w:ascii="Calibri" w:eastAsia="Times New Roman" w:hAnsi="Calibri" w:cs="Times New Roman"/>
+                <w:color w:val="000000"/>
+                <w:u w:val="single"/>
+              </w:rPr>
+              <w:t xml:space="preserve"> barbare</w:t>
+            </w:r>
+            <w:r>
+              <w:rPr>
+                <w:rFonts w:ascii="Calibri" w:eastAsia="Times New Roman" w:hAnsi="Calibri" w:cs="Times New Roman"/>
+                <w:color w:val="000000"/>
+              </w:rPr>
+              <w:t>, Expulse les ennemies et inflige 75 points de dégâts si la cible est un zombie.</w:t>
+            </w:r>
+          </w:p>
+        </w:tc>
+      </w:tr>
+      <w:tr>
+        <w:trPr>
+          <w:trHeight w:val="563"/>
+        </w:trPr>
+        <w:tc>
+          <w:tcPr>
+            <w:tcW w:w="2376" w:type="dxa"/>
+            <w:vMerge/>
+          </w:tcPr>
+          <w:p>
+            <w:pPr>
+              <w:rPr>
+                <w:rFonts w:ascii="Calibri" w:eastAsia="Times New Roman" w:hAnsi="Calibri" w:cs="Times New Roman"/>
+                <w:color w:val="000000"/>
+              </w:rPr>
+            </w:pPr>
+          </w:p>
+        </w:tc>
+        <w:tc>
+          <w:tcPr>
+            <w:tcW w:w="6836" w:type="dxa"/>
+          </w:tcPr>
+          <w:p>
+            <w:pPr>
+              <w:rPr>
+                <w:rFonts w:ascii="Calibri" w:eastAsia="Times New Roman" w:hAnsi="Calibri" w:cs="Times New Roman"/>
+                <w:color w:val="000000"/>
+              </w:rPr>
+            </w:pPr>
+            <w:r>
+              <w:rPr>
+                <w:rFonts w:ascii="Calibri" w:eastAsia="Times New Roman" w:hAnsi="Calibri" w:cs="Times New Roman"/>
+                <w:b/>
+                <w:color w:val="000000"/>
+              </w:rPr>
+              <w:t>Poison mortel</w:t>
+            </w:r>
+            <w:r>
+              <w:rPr>
+                <w:rFonts w:ascii="Calibri" w:eastAsia="Times New Roman" w:hAnsi="Calibri" w:cs="Times New Roman"/>
+                <w:color w:val="000000"/>
+              </w:rPr>
+              <w:t xml:space="preserve"> : </w:t>
+            </w:r>
+            <w:r>
+              <w:rPr>
+                <w:rFonts w:ascii="Calibri" w:eastAsia="Times New Roman" w:hAnsi="Calibri" w:cs="Times New Roman"/>
+                <w:color w:val="000000"/>
+                <w:u w:val="single"/>
+              </w:rPr>
+              <w:t>Compétence d’assassin</w:t>
+            </w:r>
+            <w:r>
+              <w:rPr>
+                <w:rFonts w:ascii="Calibri" w:eastAsia="Times New Roman" w:hAnsi="Calibri" w:cs="Times New Roman"/>
+                <w:color w:val="000000"/>
+              </w:rPr>
+              <w:t xml:space="preserve">, </w:t>
+            </w:r>
+            <w:r>
+              <w:rPr>
+                <w:rFonts w:ascii="Calibri" w:eastAsia="Times New Roman" w:hAnsi="Calibri" w:cs="Times New Roman"/>
+                <w:color w:val="000000"/>
+              </w:rPr>
+              <w:t>Si la cible est un survivants la cible est ralentit et une brume apparaît sur son écran. Les zombie</w:t>
+            </w:r>
+            <w:r>
+              <w:rPr>
+                <w:rFonts w:ascii="Calibri" w:eastAsia="Times New Roman" w:hAnsi="Calibri" w:cs="Times New Roman"/>
+                <w:color w:val="000000"/>
+              </w:rPr>
+              <w:t>s</w:t>
+            </w:r>
+            <w:r>
+              <w:rPr>
+                <w:rFonts w:ascii="Calibri" w:eastAsia="Times New Roman" w:hAnsi="Calibri" w:cs="Times New Roman"/>
+                <w:color w:val="000000"/>
+              </w:rPr>
+              <w:t xml:space="preserve"> quand a eu reçoive </w:t>
+            </w:r>
+            <w:r>
+              <w:rPr>
+                <w:rFonts w:ascii="Calibri" w:eastAsia="Times New Roman" w:hAnsi="Calibri" w:cs="Times New Roman"/>
+                <w:color w:val="000000"/>
+              </w:rPr>
+              <w:t>1</w:t>
+            </w:r>
+            <w:r>
+              <w:rPr>
+                <w:rFonts w:ascii="Calibri" w:eastAsia="Times New Roman" w:hAnsi="Calibri" w:cs="Times New Roman"/>
+                <w:color w:val="000000"/>
+              </w:rPr>
+              <w:t xml:space="preserve">0 point de dégâts toutes les seconde durant </w:t>
+            </w:r>
+            <w:r>
+              <w:rPr>
+                <w:rFonts w:ascii="Calibri" w:eastAsia="Times New Roman" w:hAnsi="Calibri" w:cs="Times New Roman"/>
+                <w:color w:val="000000"/>
+              </w:rPr>
+              <w:t>10</w:t>
+            </w:r>
+            <w:r>
+              <w:rPr>
+                <w:rFonts w:ascii="Calibri" w:eastAsia="Times New Roman" w:hAnsi="Calibri" w:cs="Times New Roman"/>
+                <w:color w:val="000000"/>
+              </w:rPr>
+              <w:t xml:space="preserve"> seconde</w:t>
+            </w:r>
+            <w:r>
+              <w:rPr>
+                <w:rFonts w:ascii="Calibri" w:eastAsia="Times New Roman" w:hAnsi="Calibri" w:cs="Times New Roman"/>
+                <w:color w:val="000000"/>
+              </w:rPr>
+              <w:t>.</w:t>
+            </w:r>
+            <w:bookmarkStart w:id="8" w:name="_GoBack"/>
+            <w:bookmarkEnd w:id="8"/>
+          </w:p>
+        </w:tc>
+      </w:tr>
+    </w:tbl>
+    <w:p>
+      <w:pPr>
+        <w:spacing w:after="0" w:line="240" w:lineRule="auto"/>
+        <w:rPr>
+          <w:rFonts w:ascii="Calibri" w:eastAsia="Times New Roman" w:hAnsi="Calibri" w:cs="Times New Roman"/>
+          <w:color w:val="000000"/>
+        </w:rPr>
+      </w:pPr>
+    </w:p>
     <w:p>
       <w:pPr>
         <w:pStyle w:val="Titre2"/>
       </w:pPr>
-      <w:bookmarkStart w:id="8" w:name="_Toc375753827"/>
+      <w:bookmarkStart w:id="9" w:name="_Toc375753827"/>
       <w:r>
         <w:t>Compétences armes</w:t>
       </w:r>
-      <w:bookmarkEnd w:id="8"/>
+      <w:bookmarkEnd w:id="9"/>
     </w:p>
     <w:tbl>
       <w:tblPr>
@@ -5889,11 +6322,11 @@
       <w:pPr>
         <w:pStyle w:val="Titre2"/>
       </w:pPr>
-      <w:bookmarkStart w:id="9" w:name="_Toc375753828"/>
+      <w:bookmarkStart w:id="10" w:name="_Toc375753828"/>
       <w:r>
         <w:t>Compétence de classe sans arme (par défaut)</w:t>
       </w:r>
-      <w:bookmarkEnd w:id="9"/>
+      <w:bookmarkEnd w:id="10"/>
     </w:p>
     <w:tbl>
       <w:tblPr>
@@ -6048,8 +6481,9 @@
       <w:pPr>
         <w:pStyle w:val="Titre2"/>
       </w:pPr>
-      <w:bookmarkStart w:id="10" w:name="_Toc375753829"/>
-      <w:r>
+      <w:bookmarkStart w:id="11" w:name="_Toc375753829"/>
+      <w:r>
+        <w:lastRenderedPageBreak/>
         <w:t>Compétence de c</w:t>
       </w:r>
       <w:r>
@@ -6070,7 +6504,7 @@
       <w:r>
         <w:t>arme</w:t>
       </w:r>
-      <w:bookmarkEnd w:id="10"/>
+      <w:bookmarkEnd w:id="11"/>
     </w:p>
     <w:tbl>
       <w:tblPr>
@@ -6204,8 +6638,6 @@
               </w:rPr>
               <w:t>Empoisonnement</w:t>
             </w:r>
-            <w:bookmarkStart w:id="11" w:name="_GoBack"/>
-            <w:bookmarkEnd w:id="11"/>
           </w:p>
         </w:tc>
       </w:tr>
@@ -18210,7 +18642,7 @@
 </file>
 
 <file path=customXml/itemProps2.xml><?xml version="1.0" encoding="utf-8"?>
-<ds:datastoreItem xmlns:ds="http://schemas.openxmlformats.org/officeDocument/2006/customXml" ds:itemID="{FA649F7C-4E13-43D3-9CE0-026B4DDD9E0F}">
+<ds:datastoreItem xmlns:ds="http://schemas.openxmlformats.org/officeDocument/2006/customXml" ds:itemID="{B9AA21A7-320B-4B62-B8A5-C1FA12902C90}">
   <ds:schemaRefs>
     <ds:schemaRef ds:uri="http://schemas.openxmlformats.org/officeDocument/2006/bibliography"/>
   </ds:schemaRefs>

</xml_diff>

<commit_message>
Mise à jour des tableaux de compétences
</commit_message>
<xml_diff>
--- a/Rendu/GameDoc/3A_TORENTE_WATHTHUHEWA.docx
+++ b/Rendu/GameDoc/3A_TORENTE_WATHTHUHEWA.docx
@@ -1,6 +1,6 @@
 
 <file path=word/document.xml><?xml version="1.0" encoding="utf-8"?>
-<w:document xmlns:ve="http://schemas.openxmlformats.org/markup-compatibility/2006" xmlns:o="urn:schemas-microsoft-com:office:office" xmlns:r="http://schemas.openxmlformats.org/officeDocument/2006/relationships" xmlns:m="http://schemas.openxmlformats.org/officeDocument/2006/math" xmlns:v="urn:schemas-microsoft-com:vml" xmlns:wp="http://schemas.openxmlformats.org/drawingml/2006/wordprocessingDrawing" xmlns:w10="urn:schemas-microsoft-com:office:word" xmlns:w="http://schemas.openxmlformats.org/wordprocessingml/2006/main" xmlns:wne="http://schemas.microsoft.com/office/word/2006/wordml">
+<w:document xmlns:wpc="http://schemas.microsoft.com/office/word/2010/wordprocessingCanvas" xmlns:mc="http://schemas.openxmlformats.org/markup-compatibility/2006" xmlns:o="urn:schemas-microsoft-com:office:office" xmlns:r="http://schemas.openxmlformats.org/officeDocument/2006/relationships" xmlns:m="http://schemas.openxmlformats.org/officeDocument/2006/math" xmlns:v="urn:schemas-microsoft-com:vml" xmlns:wp14="http://schemas.microsoft.com/office/word/2010/wordprocessingDrawing" xmlns:wp="http://schemas.openxmlformats.org/drawingml/2006/wordprocessingDrawing" xmlns:w10="urn:schemas-microsoft-com:office:word" xmlns:w="http://schemas.openxmlformats.org/wordprocessingml/2006/main" xmlns:w14="http://schemas.microsoft.com/office/word/2010/wordml" xmlns:wpg="http://schemas.microsoft.com/office/word/2010/wordprocessingGroup" xmlns:wpi="http://schemas.microsoft.com/office/word/2010/wordprocessingInk" xmlns:wne="http://schemas.microsoft.com/office/word/2006/wordml" xmlns:wps="http://schemas.microsoft.com/office/word/2010/wordprocessingShape" mc:Ignorable="w14 wp14">
   <w:body>
     <w:sdt>
       <w:sdtPr>
@@ -26,7 +26,7 @@
           <w:tblPr>
             <w:tblW w:w="5000" w:type="pct"/>
             <w:jc w:val="center"/>
-            <w:tblLook w:val="04A0"/>
+            <w:tblLook w:val="04A0" w:firstRow="1" w:lastRow="0" w:firstColumn="1" w:lastColumn="0" w:noHBand="0" w:noVBand="1"/>
           </w:tblPr>
           <w:tblGrid>
             <w:gridCol w:w="9288"/>
@@ -97,6 +97,7 @@
                 <w:dataBinding w:prefixMappings="xmlns:ns0='http://schemas.openxmlformats.org/package/2006/metadata/core-properties' xmlns:ns1='http://purl.org/dc/elements/1.1/'" w:xpath="/ns0:coreProperties[1]/ns1:title[1]" w:storeItemID="{6C3C8BC8-F283-45AE-878A-BAB7291924A1}"/>
                 <w:text/>
               </w:sdtPr>
+              <w:sdtEndPr/>
               <w:sdtContent>
                 <w:tc>
                   <w:tcPr>
@@ -144,6 +145,7 @@
                 <w:dataBinding w:prefixMappings="xmlns:ns0='http://schemas.openxmlformats.org/package/2006/metadata/core-properties' xmlns:ns1='http://purl.org/dc/elements/1.1/'" w:xpath="/ns0:coreProperties[1]/ns1:subject[1]" w:storeItemID="{6C3C8BC8-F283-45AE-878A-BAB7291924A1}"/>
                 <w:text/>
               </w:sdtPr>
+              <w:sdtEndPr/>
               <w:sdtContent>
                 <w:tc>
                   <w:tcPr>
@@ -210,6 +212,7 @@
                 <w:dataBinding w:prefixMappings="xmlns:ns0='http://schemas.openxmlformats.org/package/2006/metadata/core-properties' xmlns:ns1='http://purl.org/dc/elements/1.1/'" w:xpath="/ns0:coreProperties[1]/ns1:creator[1]" w:storeItemID="{6C3C8BC8-F283-45AE-878A-BAB7291924A1}"/>
                 <w:text/>
               </w:sdtPr>
+              <w:sdtEndPr/>
               <w:sdtContent>
                 <w:tc>
                   <w:tcPr>
@@ -261,6 +264,7 @@
                   <w:calendar w:val="gregorian"/>
                 </w:date>
               </w:sdtPr>
+              <w:sdtEndPr/>
               <w:sdtContent>
                 <w:tc>
                   <w:tcPr>
@@ -309,7 +313,7 @@
           <w:tblPr>
             <w:tblpPr w:leftFromText="187" w:rightFromText="187" w:horzAnchor="margin" w:tblpXSpec="center" w:tblpYSpec="bottom"/>
             <w:tblW w:w="5000" w:type="pct"/>
-            <w:tblLook w:val="04A0"/>
+            <w:tblLook w:val="04A0" w:firstRow="1" w:lastRow="0" w:firstColumn="1" w:lastColumn="0" w:noHBand="0" w:noVBand="1"/>
           </w:tblPr>
           <w:tblGrid>
             <w:gridCol w:w="9288"/>
@@ -325,6 +329,7 @@
                 <w:dataBinding w:prefixMappings="xmlns:ns0='http://schemas.microsoft.com/office/2006/coverPageProps'" w:xpath="/ns0:CoverPageProperties[1]/ns0:Abstract[1]" w:storeItemID="{55AF091B-3C7A-41E3-B477-F2FDAA23CFDA}"/>
                 <w:text/>
               </w:sdtPr>
+              <w:sdtEndPr/>
               <w:sdtContent>
                 <w:tc>
                   <w:tcPr>
@@ -386,6 +391,7 @@
               <w:docPartUnique/>
             </w:docPartObj>
           </w:sdtPr>
+          <w:sdtEndPr/>
           <w:sdtContent>
             <w:p>
               <w:pPr>
@@ -4936,6 +4942,7 @@
           <w:rFonts w:ascii="Calibri" w:eastAsia="Times New Roman" w:hAnsi="Calibri" w:cs="Times New Roman"/>
           <w:noProof/>
           <w:color w:val="000000"/>
+          <w:lang w:eastAsia="fr-FR"/>
         </w:rPr>
         <w:drawing>
           <wp:inline distT="0" distB="0" distL="0" distR="0">
@@ -4953,7 +4960,7 @@
                     <pic:cNvPicPr/>
                   </pic:nvPicPr>
                   <pic:blipFill>
-                    <a:blip r:embed="rId9" cstate="print"/>
+                    <a:blip r:embed="rId10" cstate="print"/>
                     <a:stretch>
                       <a:fillRect/>
                     </a:stretch>
@@ -5506,547 +5513,6 @@
         </w:rPr>
       </w:pPr>
     </w:p>
-    <w:tbl>
-      <w:tblPr>
-        <w:tblStyle w:val="Grilledutableau"/>
-        <w:tblW w:w="0" w:type="auto"/>
-        <w:tblLook w:val="04A0"/>
-      </w:tblPr>
-      <w:tblGrid>
-        <w:gridCol w:w="2376"/>
-        <w:gridCol w:w="6836"/>
-      </w:tblGrid>
-      <w:tr>
-        <w:tc>
-          <w:tcPr>
-            <w:tcW w:w="2376" w:type="dxa"/>
-          </w:tcPr>
-          <w:p>
-            <w:pPr>
-              <w:rPr>
-                <w:rFonts w:ascii="Calibri" w:eastAsia="Times New Roman" w:hAnsi="Calibri" w:cs="Times New Roman"/>
-                <w:color w:val="000000"/>
-              </w:rPr>
-            </w:pPr>
-          </w:p>
-        </w:tc>
-        <w:tc>
-          <w:tcPr>
-            <w:tcW w:w="6836" w:type="dxa"/>
-          </w:tcPr>
-          <w:p>
-            <w:pPr>
-              <w:rPr>
-                <w:rFonts w:ascii="Calibri" w:eastAsia="Times New Roman" w:hAnsi="Calibri" w:cs="Times New Roman"/>
-                <w:color w:val="000000"/>
-              </w:rPr>
-            </w:pPr>
-            <w:r>
-              <w:rPr>
-                <w:rFonts w:ascii="Calibri" w:eastAsia="Times New Roman" w:hAnsi="Calibri" w:cs="Times New Roman"/>
-                <w:color w:val="000000"/>
-              </w:rPr>
-              <w:t>Desciption</w:t>
-            </w:r>
-          </w:p>
-        </w:tc>
-      </w:tr>
-      <w:tr>
-        <w:tc>
-          <w:tcPr>
-            <w:tcW w:w="2376" w:type="dxa"/>
-            <w:vMerge w:val="restart"/>
-          </w:tcPr>
-          <w:p>
-            <w:pPr>
-              <w:jc w:val="center"/>
-              <w:rPr>
-                <w:rFonts w:ascii="Calibri" w:eastAsia="Times New Roman" w:hAnsi="Calibri" w:cs="Times New Roman"/>
-                <w:b/>
-                <w:color w:val="000000"/>
-              </w:rPr>
-            </w:pPr>
-          </w:p>
-          <w:p>
-            <w:pPr>
-              <w:jc w:val="center"/>
-              <w:rPr>
-                <w:rFonts w:ascii="Calibri" w:eastAsia="Times New Roman" w:hAnsi="Calibri" w:cs="Times New Roman"/>
-                <w:b/>
-                <w:color w:val="000000"/>
-              </w:rPr>
-            </w:pPr>
-          </w:p>
-          <w:p>
-            <w:pPr>
-              <w:rPr>
-                <w:rFonts w:ascii="Calibri" w:eastAsia="Times New Roman" w:hAnsi="Calibri" w:cs="Times New Roman"/>
-                <w:b/>
-                <w:color w:val="000000"/>
-              </w:rPr>
-            </w:pPr>
-          </w:p>
-          <w:p>
-            <w:pPr>
-              <w:rPr>
-                <w:rFonts w:ascii="Calibri" w:eastAsia="Times New Roman" w:hAnsi="Calibri" w:cs="Times New Roman"/>
-                <w:b/>
-                <w:color w:val="000000"/>
-              </w:rPr>
-            </w:pPr>
-          </w:p>
-          <w:p>
-            <w:pPr>
-              <w:jc w:val="center"/>
-              <w:rPr>
-                <w:rFonts w:ascii="Calibri" w:eastAsia="Times New Roman" w:hAnsi="Calibri" w:cs="Times New Roman"/>
-                <w:b/>
-                <w:color w:val="000000"/>
-              </w:rPr>
-            </w:pPr>
-            <w:r>
-              <w:rPr>
-                <w:rFonts w:ascii="Calibri" w:eastAsia="Times New Roman" w:hAnsi="Calibri" w:cs="Times New Roman"/>
-                <w:b/>
-                <w:color w:val="000000"/>
-              </w:rPr>
-              <w:t>Jambe en décomposition</w:t>
-            </w:r>
-          </w:p>
-        </w:tc>
-        <w:tc>
-          <w:tcPr>
-            <w:tcW w:w="6836" w:type="dxa"/>
-          </w:tcPr>
-          <w:p>
-            <w:pPr>
-              <w:rPr>
-                <w:rFonts w:ascii="Calibri" w:eastAsia="Times New Roman" w:hAnsi="Calibri" w:cs="Times New Roman"/>
-                <w:color w:val="000000"/>
-              </w:rPr>
-            </w:pPr>
-            <w:r>
-              <w:rPr>
-                <w:rFonts w:ascii="Calibri" w:eastAsia="Times New Roman" w:hAnsi="Calibri" w:cs="Times New Roman"/>
-                <w:b/>
-                <w:color w:val="000000"/>
-              </w:rPr>
-              <w:t>Coup de jambe</w:t>
-            </w:r>
-            <w:r>
-              <w:rPr>
-                <w:rFonts w:ascii="Calibri" w:eastAsia="Times New Roman" w:hAnsi="Calibri" w:cs="Times New Roman"/>
-                <w:color w:val="000000"/>
-              </w:rPr>
-              <w:t> : Inflige 20 point de dégâts si la cible est un zombie, pose un poison qui ralentit la cible si la cible est un survivant. 20 secondes de temps de recharge.</w:t>
-            </w:r>
-          </w:p>
-        </w:tc>
-      </w:tr>
-      <w:tr>
-        <w:tc>
-          <w:tcPr>
-            <w:tcW w:w="2376" w:type="dxa"/>
-            <w:vMerge/>
-          </w:tcPr>
-          <w:p>
-            <w:pPr>
-              <w:rPr>
-                <w:rFonts w:ascii="Calibri" w:eastAsia="Times New Roman" w:hAnsi="Calibri" w:cs="Times New Roman"/>
-                <w:color w:val="000000"/>
-              </w:rPr>
-            </w:pPr>
-          </w:p>
-        </w:tc>
-        <w:tc>
-          <w:tcPr>
-            <w:tcW w:w="6836" w:type="dxa"/>
-          </w:tcPr>
-          <w:p>
-            <w:pPr>
-              <w:rPr>
-                <w:rFonts w:ascii="Calibri" w:eastAsia="Times New Roman" w:hAnsi="Calibri" w:cs="Times New Roman"/>
-                <w:color w:val="000000"/>
-              </w:rPr>
-            </w:pPr>
-            <w:r>
-              <w:rPr>
-                <w:rFonts w:ascii="Calibri" w:eastAsia="Times New Roman" w:hAnsi="Calibri" w:cs="Times New Roman"/>
-                <w:b/>
-                <w:color w:val="000000"/>
-              </w:rPr>
-              <w:t>Balayette</w:t>
-            </w:r>
-            <w:r>
-              <w:rPr>
-                <w:rFonts w:ascii="Calibri" w:eastAsia="Times New Roman" w:hAnsi="Calibri" w:cs="Times New Roman"/>
-                <w:color w:val="000000"/>
-              </w:rPr>
-              <w:t> : Met la cible au sol, si la cible est un zombie inflige 35 point de dégâts. 35 secondes de temps de recharge.</w:t>
-            </w:r>
-          </w:p>
-        </w:tc>
-      </w:tr>
-      <w:tr>
-        <w:tc>
-          <w:tcPr>
-            <w:tcW w:w="2376" w:type="dxa"/>
-            <w:vMerge/>
-          </w:tcPr>
-          <w:p>
-            <w:pPr>
-              <w:rPr>
-                <w:rFonts w:ascii="Calibri" w:eastAsia="Times New Roman" w:hAnsi="Calibri" w:cs="Times New Roman"/>
-                <w:color w:val="000000"/>
-              </w:rPr>
-            </w:pPr>
-          </w:p>
-        </w:tc>
-        <w:tc>
-          <w:tcPr>
-            <w:tcW w:w="6836" w:type="dxa"/>
-          </w:tcPr>
-          <w:p>
-            <w:pPr>
-              <w:rPr>
-                <w:rFonts w:ascii="Calibri" w:eastAsia="Times New Roman" w:hAnsi="Calibri" w:cs="Times New Roman"/>
-                <w:b/>
-                <w:color w:val="000000"/>
-              </w:rPr>
-            </w:pPr>
-            <w:r>
-              <w:rPr>
-                <w:rFonts w:ascii="Calibri" w:eastAsia="Times New Roman" w:hAnsi="Calibri" w:cs="Times New Roman"/>
-                <w:b/>
-                <w:color w:val="000000"/>
-              </w:rPr>
-              <w:t>Giclé de sang</w:t>
-            </w:r>
-            <w:r>
-              <w:rPr>
-                <w:rFonts w:ascii="Calibri" w:eastAsia="Times New Roman" w:hAnsi="Calibri" w:cs="Times New Roman"/>
-                <w:color w:val="000000"/>
-              </w:rPr>
-              <w:t> :</w:t>
-            </w:r>
-            <w:r>
-              <w:rPr>
-                <w:rFonts w:ascii="Calibri" w:eastAsia="Times New Roman" w:hAnsi="Calibri" w:cs="Times New Roman"/>
-                <w:color w:val="000000"/>
-              </w:rPr>
-              <w:t xml:space="preserve"> La cible survivante est aveuglée, le zombie est empoisonné. 1 Minute de temps de recharge.</w:t>
-            </w:r>
-          </w:p>
-        </w:tc>
-      </w:tr>
-      <w:tr>
-        <w:trPr>
-          <w:trHeight w:val="563"/>
-        </w:trPr>
-        <w:tc>
-          <w:tcPr>
-            <w:tcW w:w="2376" w:type="dxa"/>
-            <w:vMerge/>
-          </w:tcPr>
-          <w:p>
-            <w:pPr>
-              <w:rPr>
-                <w:rFonts w:ascii="Calibri" w:eastAsia="Times New Roman" w:hAnsi="Calibri" w:cs="Times New Roman"/>
-                <w:color w:val="000000"/>
-              </w:rPr>
-            </w:pPr>
-          </w:p>
-        </w:tc>
-        <w:tc>
-          <w:tcPr>
-            <w:tcW w:w="6836" w:type="dxa"/>
-          </w:tcPr>
-          <w:p>
-            <w:pPr>
-              <w:rPr>
-                <w:rFonts w:ascii="Calibri" w:eastAsia="Times New Roman" w:hAnsi="Calibri" w:cs="Times New Roman"/>
-                <w:color w:val="000000"/>
-              </w:rPr>
-            </w:pPr>
-            <w:r>
-              <w:rPr>
-                <w:rFonts w:ascii="Calibri" w:eastAsia="Times New Roman" w:hAnsi="Calibri" w:cs="Times New Roman"/>
-                <w:b/>
-                <w:color w:val="000000"/>
-              </w:rPr>
-              <w:t>Tourbillon</w:t>
-            </w:r>
-            <w:r>
-              <w:rPr>
-                <w:rFonts w:ascii="Calibri" w:eastAsia="Times New Roman" w:hAnsi="Calibri" w:cs="Times New Roman"/>
-                <w:color w:val="000000"/>
-              </w:rPr>
-              <w:t xml:space="preserve"> : </w:t>
-            </w:r>
-            <w:r>
-              <w:rPr>
-                <w:rFonts w:ascii="Calibri" w:eastAsia="Times New Roman" w:hAnsi="Calibri" w:cs="Times New Roman"/>
-                <w:color w:val="000000"/>
-                <w:u w:val="single"/>
-              </w:rPr>
-              <w:t>Compétence de</w:t>
-            </w:r>
-            <w:r>
-              <w:rPr>
-                <w:rFonts w:ascii="Calibri" w:eastAsia="Times New Roman" w:hAnsi="Calibri" w:cs="Times New Roman"/>
-                <w:color w:val="000000"/>
-                <w:u w:val="single"/>
-              </w:rPr>
-              <w:t xml:space="preserve"> barbare</w:t>
-            </w:r>
-            <w:r>
-              <w:rPr>
-                <w:rFonts w:ascii="Calibri" w:eastAsia="Times New Roman" w:hAnsi="Calibri" w:cs="Times New Roman"/>
-                <w:color w:val="000000"/>
-              </w:rPr>
-              <w:t>, Expulse les ennemies et inflige 75 points de dégâts si la cible est un zombie.</w:t>
-            </w:r>
-          </w:p>
-        </w:tc>
-      </w:tr>
-      <w:tr>
-        <w:trPr>
-          <w:trHeight w:val="563"/>
-        </w:trPr>
-        <w:tc>
-          <w:tcPr>
-            <w:tcW w:w="2376" w:type="dxa"/>
-            <w:vMerge/>
-          </w:tcPr>
-          <w:p>
-            <w:pPr>
-              <w:rPr>
-                <w:rFonts w:ascii="Calibri" w:eastAsia="Times New Roman" w:hAnsi="Calibri" w:cs="Times New Roman"/>
-                <w:color w:val="000000"/>
-              </w:rPr>
-            </w:pPr>
-          </w:p>
-        </w:tc>
-        <w:tc>
-          <w:tcPr>
-            <w:tcW w:w="6836" w:type="dxa"/>
-          </w:tcPr>
-          <w:p>
-            <w:pPr>
-              <w:rPr>
-                <w:rFonts w:ascii="Calibri" w:eastAsia="Times New Roman" w:hAnsi="Calibri" w:cs="Times New Roman"/>
-                <w:color w:val="000000"/>
-              </w:rPr>
-            </w:pPr>
-            <w:r>
-              <w:rPr>
-                <w:rFonts w:ascii="Calibri" w:eastAsia="Times New Roman" w:hAnsi="Calibri" w:cs="Times New Roman"/>
-                <w:b/>
-                <w:color w:val="000000"/>
-              </w:rPr>
-              <w:t>Poison mortel</w:t>
-            </w:r>
-            <w:r>
-              <w:rPr>
-                <w:rFonts w:ascii="Calibri" w:eastAsia="Times New Roman" w:hAnsi="Calibri" w:cs="Times New Roman"/>
-                <w:color w:val="000000"/>
-              </w:rPr>
-              <w:t xml:space="preserve"> : </w:t>
-            </w:r>
-            <w:r>
-              <w:rPr>
-                <w:rFonts w:ascii="Calibri" w:eastAsia="Times New Roman" w:hAnsi="Calibri" w:cs="Times New Roman"/>
-                <w:color w:val="000000"/>
-                <w:u w:val="single"/>
-              </w:rPr>
-              <w:t>Compétence d’assassin</w:t>
-            </w:r>
-            <w:r>
-              <w:rPr>
-                <w:rFonts w:ascii="Calibri" w:eastAsia="Times New Roman" w:hAnsi="Calibri" w:cs="Times New Roman"/>
-                <w:color w:val="000000"/>
-              </w:rPr>
-              <w:t xml:space="preserve">, </w:t>
-            </w:r>
-            <w:r>
-              <w:rPr>
-                <w:rFonts w:ascii="Calibri" w:eastAsia="Times New Roman" w:hAnsi="Calibri" w:cs="Times New Roman"/>
-                <w:color w:val="000000"/>
-              </w:rPr>
-              <w:t>Si la cible est un survivants la cible est ralentit et une brume apparaît sur son écran. Les zombie</w:t>
-            </w:r>
-            <w:r>
-              <w:rPr>
-                <w:rFonts w:ascii="Calibri" w:eastAsia="Times New Roman" w:hAnsi="Calibri" w:cs="Times New Roman"/>
-                <w:color w:val="000000"/>
-              </w:rPr>
-              <w:t>s</w:t>
-            </w:r>
-            <w:r>
-              <w:rPr>
-                <w:rFonts w:ascii="Calibri" w:eastAsia="Times New Roman" w:hAnsi="Calibri" w:cs="Times New Roman"/>
-                <w:color w:val="000000"/>
-              </w:rPr>
-              <w:t xml:space="preserve"> quand a eu reçoive </w:t>
-            </w:r>
-            <w:r>
-              <w:rPr>
-                <w:rFonts w:ascii="Calibri" w:eastAsia="Times New Roman" w:hAnsi="Calibri" w:cs="Times New Roman"/>
-                <w:color w:val="000000"/>
-              </w:rPr>
-              <w:t>1</w:t>
-            </w:r>
-            <w:r>
-              <w:rPr>
-                <w:rFonts w:ascii="Calibri" w:eastAsia="Times New Roman" w:hAnsi="Calibri" w:cs="Times New Roman"/>
-                <w:color w:val="000000"/>
-              </w:rPr>
-              <w:t xml:space="preserve">0 point de dégâts toutes les seconde durant </w:t>
-            </w:r>
-            <w:r>
-              <w:rPr>
-                <w:rFonts w:ascii="Calibri" w:eastAsia="Times New Roman" w:hAnsi="Calibri" w:cs="Times New Roman"/>
-                <w:color w:val="000000"/>
-              </w:rPr>
-              <w:t>10</w:t>
-            </w:r>
-            <w:r>
-              <w:rPr>
-                <w:rFonts w:ascii="Calibri" w:eastAsia="Times New Roman" w:hAnsi="Calibri" w:cs="Times New Roman"/>
-                <w:color w:val="000000"/>
-              </w:rPr>
-              <w:t xml:space="preserve"> seconde</w:t>
-            </w:r>
-            <w:r>
-              <w:rPr>
-                <w:rFonts w:ascii="Calibri" w:eastAsia="Times New Roman" w:hAnsi="Calibri" w:cs="Times New Roman"/>
-                <w:color w:val="000000"/>
-              </w:rPr>
-              <w:t>.</w:t>
-            </w:r>
-            <w:bookmarkStart w:id="8" w:name="_GoBack"/>
-            <w:bookmarkEnd w:id="8"/>
-          </w:p>
-        </w:tc>
-      </w:tr>
-    </w:tbl>
-    <w:p>
-      <w:pPr>
-        <w:spacing w:after="0" w:line="240" w:lineRule="auto"/>
-        <w:rPr>
-          <w:rFonts w:ascii="Calibri" w:eastAsia="Times New Roman" w:hAnsi="Calibri" w:cs="Times New Roman"/>
-          <w:color w:val="000000"/>
-        </w:rPr>
-      </w:pPr>
-    </w:p>
-    <w:p>
-      <w:pPr>
-        <w:spacing w:after="0" w:line="240" w:lineRule="auto"/>
-        <w:rPr>
-          <w:rFonts w:ascii="Calibri" w:eastAsia="Times New Roman" w:hAnsi="Calibri" w:cs="Times New Roman"/>
-          <w:color w:val="000000"/>
-        </w:rPr>
-      </w:pPr>
-    </w:p>
-    <w:p>
-      <w:pPr>
-        <w:spacing w:after="0" w:line="240" w:lineRule="auto"/>
-        <w:rPr>
-          <w:rFonts w:ascii="Calibri" w:eastAsia="Times New Roman" w:hAnsi="Calibri" w:cs="Times New Roman"/>
-          <w:color w:val="000000"/>
-        </w:rPr>
-      </w:pPr>
-    </w:p>
-    <w:p>
-      <w:pPr>
-        <w:spacing w:after="0" w:line="240" w:lineRule="auto"/>
-        <w:rPr>
-          <w:rFonts w:ascii="Calibri" w:eastAsia="Times New Roman" w:hAnsi="Calibri" w:cs="Times New Roman"/>
-          <w:color w:val="000000"/>
-        </w:rPr>
-      </w:pPr>
-    </w:p>
-    <w:p>
-      <w:pPr>
-        <w:spacing w:after="0" w:line="240" w:lineRule="auto"/>
-        <w:rPr>
-          <w:rFonts w:ascii="Calibri" w:eastAsia="Times New Roman" w:hAnsi="Calibri" w:cs="Times New Roman"/>
-          <w:color w:val="000000"/>
-        </w:rPr>
-      </w:pPr>
-    </w:p>
-    <w:p>
-      <w:pPr>
-        <w:spacing w:after="0" w:line="240" w:lineRule="auto"/>
-        <w:rPr>
-          <w:rFonts w:ascii="Calibri" w:eastAsia="Times New Roman" w:hAnsi="Calibri" w:cs="Times New Roman"/>
-          <w:color w:val="000000"/>
-        </w:rPr>
-      </w:pPr>
-    </w:p>
-    <w:p>
-      <w:pPr>
-        <w:spacing w:after="0" w:line="240" w:lineRule="auto"/>
-        <w:rPr>
-          <w:rFonts w:ascii="Calibri" w:eastAsia="Times New Roman" w:hAnsi="Calibri" w:cs="Times New Roman"/>
-          <w:color w:val="000000"/>
-        </w:rPr>
-      </w:pPr>
-    </w:p>
-    <w:p>
-      <w:pPr>
-        <w:spacing w:after="0" w:line="240" w:lineRule="auto"/>
-        <w:rPr>
-          <w:rFonts w:ascii="Calibri" w:eastAsia="Times New Roman" w:hAnsi="Calibri" w:cs="Times New Roman"/>
-          <w:color w:val="000000"/>
-        </w:rPr>
-      </w:pPr>
-    </w:p>
-    <w:p>
-      <w:pPr>
-        <w:spacing w:after="0" w:line="240" w:lineRule="auto"/>
-        <w:rPr>
-          <w:rFonts w:ascii="Calibri" w:eastAsia="Times New Roman" w:hAnsi="Calibri" w:cs="Times New Roman"/>
-          <w:color w:val="000000"/>
-        </w:rPr>
-      </w:pPr>
-    </w:p>
-    <w:p>
-      <w:pPr>
-        <w:spacing w:after="0" w:line="240" w:lineRule="auto"/>
-        <w:rPr>
-          <w:rFonts w:ascii="Calibri" w:eastAsia="Times New Roman" w:hAnsi="Calibri" w:cs="Times New Roman"/>
-          <w:color w:val="000000"/>
-        </w:rPr>
-      </w:pPr>
-    </w:p>
-    <w:p>
-      <w:pPr>
-        <w:spacing w:after="0" w:line="240" w:lineRule="auto"/>
-        <w:rPr>
-          <w:rFonts w:ascii="Calibri" w:eastAsia="Times New Roman" w:hAnsi="Calibri" w:cs="Times New Roman"/>
-          <w:color w:val="000000"/>
-        </w:rPr>
-      </w:pPr>
-    </w:p>
-    <w:p>
-      <w:pPr>
-        <w:spacing w:after="0" w:line="240" w:lineRule="auto"/>
-        <w:rPr>
-          <w:rFonts w:ascii="Calibri" w:eastAsia="Times New Roman" w:hAnsi="Calibri" w:cs="Times New Roman"/>
-          <w:color w:val="000000"/>
-        </w:rPr>
-      </w:pPr>
-    </w:p>
-    <w:p>
-      <w:pPr>
-        <w:spacing w:after="0" w:line="240" w:lineRule="auto"/>
-        <w:rPr>
-          <w:rFonts w:ascii="Calibri" w:eastAsia="Times New Roman" w:hAnsi="Calibri" w:cs="Times New Roman"/>
-          <w:color w:val="000000"/>
-        </w:rPr>
-      </w:pPr>
-    </w:p>
     <w:p>
       <w:pPr>
         <w:spacing w:after="0" w:line="240" w:lineRule="auto"/>
@@ -6061,7 +5527,7 @@
         <w:tblStyle w:val="Grilledutableau"/>
         <w:tblW w:w="0" w:type="auto"/>
         <w:tblLayout w:type="fixed"/>
-        <w:tblLook w:val="04A0"/>
+        <w:tblLook w:val="04A0" w:firstRow="1" w:lastRow="0" w:firstColumn="1" w:lastColumn="0" w:noHBand="0" w:noVBand="1"/>
       </w:tblPr>
       <w:tblGrid>
         <w:gridCol w:w="1668"/>
@@ -6088,8 +5554,7 @@
                 <w:rFonts w:ascii="Calibri" w:eastAsia="Times New Roman" w:hAnsi="Calibri" w:cs="Times New Roman"/>
                 <w:color w:val="000000"/>
               </w:rPr>
-              <w:lastRenderedPageBreak/>
-              <w:t>Arme</w:t>
+              <w:t>Nom</w:t>
             </w:r>
           </w:p>
         </w:tc>
@@ -6111,7 +5576,14 @@
                 <w:rFonts w:ascii="Calibri" w:eastAsia="Times New Roman" w:hAnsi="Calibri" w:cs="Times New Roman"/>
                 <w:color w:val="000000"/>
               </w:rPr>
-              <w:t>Nom compétence</w:t>
+              <w:t>C</w:t>
+            </w:r>
+            <w:r>
+              <w:rPr>
+                <w:rFonts w:ascii="Calibri" w:eastAsia="Times New Roman" w:hAnsi="Calibri" w:cs="Times New Roman"/>
+                <w:color w:val="000000"/>
+              </w:rPr>
+              <w:t>ompétence</w:t>
             </w:r>
           </w:p>
         </w:tc>
@@ -6231,7 +5703,35 @@
                 <w:rFonts w:ascii="Calibri" w:eastAsia="Times New Roman" w:hAnsi="Calibri" w:cs="Times New Roman"/>
                 <w:color w:val="000000"/>
               </w:rPr>
-              <w:t>Cooldown : 20 sec</w:t>
+              <w:t>Temps de recharge</w:t>
+            </w:r>
+            <w:r>
+              <w:rPr>
+                <w:rFonts w:ascii="Calibri" w:eastAsia="Times New Roman" w:hAnsi="Calibri" w:cs="Times New Roman"/>
+                <w:color w:val="000000"/>
+              </w:rPr>
+              <w:t xml:space="preserve"> : </w:t>
+            </w:r>
+            <w:r>
+              <w:rPr>
+                <w:rFonts w:ascii="Calibri" w:eastAsia="Times New Roman" w:hAnsi="Calibri" w:cs="Times New Roman"/>
+                <w:color w:val="000000"/>
+              </w:rPr>
+              <w:t>15</w:t>
+            </w:r>
+            <w:r>
+              <w:rPr>
+                <w:rFonts w:ascii="Calibri" w:eastAsia="Times New Roman" w:hAnsi="Calibri" w:cs="Times New Roman"/>
+                <w:color w:val="000000"/>
+              </w:rPr>
+              <w:t xml:space="preserve"> sec</w:t>
+            </w:r>
+            <w:r>
+              <w:rPr>
+                <w:rFonts w:ascii="Calibri" w:eastAsia="Times New Roman" w:hAnsi="Calibri" w:cs="Times New Roman"/>
+                <w:color w:val="000000"/>
+              </w:rPr>
+              <w:t>ondes</w:t>
             </w:r>
           </w:p>
         </w:tc>
@@ -6283,14 +5783,7 @@
                 <w:rFonts w:ascii="Calibri" w:eastAsia="Times New Roman" w:hAnsi="Calibri" w:cs="Times New Roman"/>
                 <w:color w:val="000000"/>
               </w:rPr>
-              <w:t>Inflige 20 point de d</w:t>
-            </w:r>
-            <w:r>
-              <w:rPr>
-                <w:rFonts w:ascii="Calibri" w:eastAsia="Times New Roman" w:hAnsi="Calibri" w:cs="Times New Roman"/>
-                <w:color w:val="000000"/>
-              </w:rPr>
-              <w:t>égâts</w:t>
+              <w:t>Inflige 20 point de dégâts</w:t>
             </w:r>
           </w:p>
         </w:tc>
@@ -6332,7 +5825,7 @@
                 <w:b/>
                 <w:color w:val="000000"/>
               </w:rPr>
-              <w:t>Baleyette</w:t>
+              <w:t>Giclée de sang</w:t>
             </w:r>
           </w:p>
           <w:p>
@@ -6348,7 +5841,28 @@
                 <w:rFonts w:ascii="Calibri" w:eastAsia="Times New Roman" w:hAnsi="Calibri" w:cs="Times New Roman"/>
                 <w:color w:val="000000"/>
               </w:rPr>
-              <w:t>Cooldown : 30 sec</w:t>
+              <w:t>Temps de recharge</w:t>
+            </w:r>
+            <w:r>
+              <w:rPr>
+                <w:rFonts w:ascii="Calibri" w:eastAsia="Times New Roman" w:hAnsi="Calibri" w:cs="Times New Roman"/>
+                <w:color w:val="000000"/>
+              </w:rPr>
+              <w:t> </w:t>
+            </w:r>
+            <w:r>
+              <w:rPr>
+                <w:rFonts w:ascii="Calibri" w:eastAsia="Times New Roman" w:hAnsi="Calibri" w:cs="Times New Roman"/>
+                <w:color w:val="000000"/>
+              </w:rPr>
+              <w:t xml:space="preserve">: 20 </w:t>
+            </w:r>
+            <w:r>
+              <w:rPr>
+                <w:rFonts w:ascii="Calibri" w:eastAsia="Times New Roman" w:hAnsi="Calibri" w:cs="Times New Roman"/>
+                <w:color w:val="000000"/>
+              </w:rPr>
+              <w:t>secondes</w:t>
             </w:r>
           </w:p>
         </w:tc>
@@ -6362,10 +5876,30 @@
               <w:jc w:val="center"/>
               <w:rPr>
                 <w:rFonts w:ascii="Calibri" w:eastAsia="Times New Roman" w:hAnsi="Calibri" w:cs="Times New Roman"/>
-                <w:b/>
                 <w:color w:val="000000"/>
               </w:rPr>
             </w:pPr>
+            <w:r>
+              <w:rPr>
+                <w:rFonts w:ascii="Calibri" w:eastAsia="Times New Roman" w:hAnsi="Calibri" w:cs="Times New Roman"/>
+                <w:color w:val="000000"/>
+              </w:rPr>
+              <w:t>La cible est aveuglée</w:t>
+            </w:r>
+            <w:r>
+              <w:rPr>
+                <w:rFonts w:ascii="Calibri" w:eastAsia="Times New Roman" w:hAnsi="Calibri" w:cs="Times New Roman"/>
+                <w:color w:val="000000"/>
+              </w:rPr>
+              <w:t xml:space="preserve"> durant 5 secondes</w:t>
+            </w:r>
+            <w:r>
+              <w:rPr>
+                <w:rFonts w:ascii="Calibri" w:eastAsia="Times New Roman" w:hAnsi="Calibri" w:cs="Times New Roman"/>
+                <w:color w:val="000000"/>
+              </w:rPr>
+              <w:t>.</w:t>
+            </w:r>
           </w:p>
         </w:tc>
         <w:tc>
@@ -6384,17 +5918,44 @@
             <w:r>
               <w:rPr>
                 <w:rFonts w:ascii="Calibri" w:eastAsia="Times New Roman" w:hAnsi="Calibri" w:cs="Times New Roman"/>
-                <w:b/>
-                <w:color w:val="000000"/>
-              </w:rPr>
-              <w:t>Balayette</w:t>
+                <w:color w:val="000000"/>
+              </w:rPr>
+              <w:t>La cible  est empoisonnée.</w:t>
             </w:r>
             <w:r>
               <w:rPr>
                 <w:rFonts w:ascii="Calibri" w:eastAsia="Times New Roman" w:hAnsi="Calibri" w:cs="Times New Roman"/>
                 <w:color w:val="000000"/>
               </w:rPr>
-              <w:t> : Met la cible au sol, si la cible est un zombie inflige 35 point de dégâts. 35 secondes de temps de recharge.</w:t>
+              <w:t xml:space="preserve"> Le poison inflige 10 points de dégâts </w:t>
+            </w:r>
+            <w:r>
+              <w:rPr>
+                <w:rFonts w:ascii="Calibri" w:eastAsia="Times New Roman" w:hAnsi="Calibri" w:cs="Times New Roman"/>
+                <w:color w:val="000000"/>
+              </w:rPr>
+              <w:t>toutes les 2 secondes</w:t>
+            </w:r>
+            <w:r>
+              <w:rPr>
+                <w:rFonts w:ascii="Calibri" w:eastAsia="Times New Roman" w:hAnsi="Calibri" w:cs="Times New Roman"/>
+                <w:color w:val="000000"/>
+              </w:rPr>
+              <w:t xml:space="preserve"> durant 14 </w:t>
+            </w:r>
+            <w:r>
+              <w:rPr>
+                <w:rFonts w:ascii="Calibri" w:eastAsia="Times New Roman" w:hAnsi="Calibri" w:cs="Times New Roman"/>
+                <w:color w:val="000000"/>
+              </w:rPr>
+              <w:t>secondes</w:t>
+            </w:r>
+            <w:r>
+              <w:rPr>
+                <w:rFonts w:ascii="Calibri" w:eastAsia="Times New Roman" w:hAnsi="Calibri" w:cs="Times New Roman"/>
+                <w:color w:val="000000"/>
+              </w:rPr>
+              <w:t>.</w:t>
             </w:r>
           </w:p>
         </w:tc>
@@ -6436,7 +5997,7 @@
                 <w:b/>
                 <w:color w:val="000000"/>
               </w:rPr>
-              <w:t>Giclé de sang</w:t>
+              <w:t>Balayette</w:t>
             </w:r>
           </w:p>
           <w:p>
@@ -6452,7 +6013,35 @@
                 <w:rFonts w:ascii="Calibri" w:eastAsia="Times New Roman" w:hAnsi="Calibri" w:cs="Times New Roman"/>
                 <w:color w:val="000000"/>
               </w:rPr>
-              <w:t>Cooldown : 1 min</w:t>
+              <w:t>Temps de recharge</w:t>
+            </w:r>
+            <w:r>
+              <w:rPr>
+                <w:rFonts w:ascii="Calibri" w:eastAsia="Times New Roman" w:hAnsi="Calibri" w:cs="Times New Roman"/>
+                <w:color w:val="000000"/>
+              </w:rPr>
+              <w:t xml:space="preserve"> : </w:t>
+            </w:r>
+            <w:r>
+              <w:rPr>
+                <w:rFonts w:ascii="Calibri" w:eastAsia="Times New Roman" w:hAnsi="Calibri" w:cs="Times New Roman"/>
+                <w:color w:val="000000"/>
+              </w:rPr>
+              <w:t>30</w:t>
+            </w:r>
+            <w:r>
+              <w:rPr>
+                <w:rFonts w:ascii="Calibri" w:eastAsia="Times New Roman" w:hAnsi="Calibri" w:cs="Times New Roman"/>
+                <w:color w:val="000000"/>
+              </w:rPr>
+              <w:t xml:space="preserve"> sec</w:t>
+            </w:r>
+            <w:r>
+              <w:rPr>
+                <w:rFonts w:ascii="Calibri" w:eastAsia="Times New Roman" w:hAnsi="Calibri" w:cs="Times New Roman"/>
+                <w:color w:val="000000"/>
+              </w:rPr>
+              <w:t>ondes</w:t>
             </w:r>
           </w:p>
         </w:tc>
@@ -6470,6 +6059,27 @@
                 <w:color w:val="000000"/>
               </w:rPr>
             </w:pPr>
+            <w:r>
+              <w:rPr>
+                <w:rFonts w:ascii="Calibri" w:eastAsia="Times New Roman" w:hAnsi="Calibri" w:cs="Times New Roman"/>
+                <w:color w:val="000000"/>
+              </w:rPr>
+              <w:t>Met la</w:t>
+            </w:r>
+            <w:r>
+              <w:rPr>
+                <w:rFonts w:ascii="Calibri" w:eastAsia="Times New Roman" w:hAnsi="Calibri" w:cs="Times New Roman"/>
+                <w:color w:val="000000"/>
+              </w:rPr>
+              <w:t xml:space="preserve"> cible au sol</w:t>
+            </w:r>
+            <w:r>
+              <w:rPr>
+                <w:rFonts w:ascii="Calibri" w:eastAsia="Times New Roman" w:hAnsi="Calibri" w:cs="Times New Roman"/>
+                <w:color w:val="000000"/>
+              </w:rPr>
+              <w:t>.</w:t>
+            </w:r>
           </w:p>
         </w:tc>
         <w:tc>
@@ -6489,24 +6099,16 @@
             <w:r>
               <w:rPr>
                 <w:rFonts w:ascii="Calibri" w:eastAsia="Times New Roman" w:hAnsi="Calibri" w:cs="Times New Roman"/>
-                <w:b/>
-                <w:color w:val="000000"/>
-              </w:rPr>
-              <w:t>Giclé de sang</w:t>
+                <w:color w:val="000000"/>
+              </w:rPr>
+              <w:t>M</w:t>
             </w:r>
             <w:r>
               <w:rPr>
                 <w:rFonts w:ascii="Calibri" w:eastAsia="Times New Roman" w:hAnsi="Calibri" w:cs="Times New Roman"/>
                 <w:color w:val="000000"/>
               </w:rPr>
-              <w:t> :</w:t>
-            </w:r>
-            <w:r>
-              <w:rPr>
-                <w:rFonts w:ascii="Calibri" w:eastAsia="Times New Roman" w:hAnsi="Calibri" w:cs="Times New Roman"/>
-                <w:color w:val="000000"/>
-              </w:rPr>
-              <w:t xml:space="preserve"> La cible survivante est aveuglée, le zombie est empoisonné. 1 Minute de temps de recharge.</w:t>
+              <w:t>et la cible au sol. Inflige 35 point de dégâts.</w:t>
             </w:r>
           </w:p>
         </w:tc>
@@ -6570,6 +6172,45 @@
               <w:t>(Compétence barbare)</w:t>
             </w:r>
           </w:p>
+          <w:p>
+            <w:pPr>
+              <w:jc w:val="center"/>
+              <w:rPr>
+                <w:rFonts w:ascii="Calibri" w:eastAsia="Times New Roman" w:hAnsi="Calibri" w:cs="Times New Roman"/>
+                <w:color w:val="000000"/>
+              </w:rPr>
+            </w:pPr>
+            <w:r>
+              <w:rPr>
+                <w:rFonts w:ascii="Calibri" w:eastAsia="Times New Roman" w:hAnsi="Calibri" w:cs="Times New Roman"/>
+                <w:color w:val="000000"/>
+              </w:rPr>
+              <w:t>Temps de recharge</w:t>
+            </w:r>
+            <w:r>
+              <w:rPr>
+                <w:rFonts w:ascii="Calibri" w:eastAsia="Times New Roman" w:hAnsi="Calibri" w:cs="Times New Roman"/>
+                <w:color w:val="000000"/>
+              </w:rPr>
+              <w:t> :</w:t>
+            </w:r>
+          </w:p>
+          <w:p>
+            <w:pPr>
+              <w:jc w:val="center"/>
+              <w:rPr>
+                <w:rFonts w:ascii="Calibri" w:eastAsia="Times New Roman" w:hAnsi="Calibri" w:cs="Times New Roman"/>
+                <w:color w:val="000000"/>
+              </w:rPr>
+            </w:pPr>
+            <w:r>
+              <w:rPr>
+                <w:rFonts w:ascii="Calibri" w:eastAsia="Times New Roman" w:hAnsi="Calibri" w:cs="Times New Roman"/>
+                <w:color w:val="000000"/>
+              </w:rPr>
+              <w:t>50 secondes</w:t>
+            </w:r>
+          </w:p>
         </w:tc>
         <w:tc>
           <w:tcPr>
@@ -6581,10 +6222,16 @@
               <w:jc w:val="center"/>
               <w:rPr>
                 <w:rFonts w:ascii="Calibri" w:eastAsia="Times New Roman" w:hAnsi="Calibri" w:cs="Times New Roman"/>
-                <w:b/>
                 <w:color w:val="000000"/>
               </w:rPr>
             </w:pPr>
+            <w:r>
+              <w:rPr>
+                <w:rFonts w:ascii="Calibri" w:eastAsia="Times New Roman" w:hAnsi="Calibri" w:cs="Times New Roman"/>
+                <w:color w:val="000000"/>
+              </w:rPr>
+              <w:t>Expulse les ennemies</w:t>
+            </w:r>
           </w:p>
         </w:tc>
         <w:tc>
@@ -6603,40 +6250,16 @@
             <w:r>
               <w:rPr>
                 <w:rFonts w:ascii="Calibri" w:eastAsia="Times New Roman" w:hAnsi="Calibri" w:cs="Times New Roman"/>
-                <w:b/>
-                <w:color w:val="000000"/>
-              </w:rPr>
-              <w:t>Tourbillon</w:t>
+                <w:color w:val="000000"/>
+              </w:rPr>
+              <w:t>Expulse les ennemies e</w:t>
             </w:r>
             <w:r>
               <w:rPr>
                 <w:rFonts w:ascii="Calibri" w:eastAsia="Times New Roman" w:hAnsi="Calibri" w:cs="Times New Roman"/>
                 <w:color w:val="000000"/>
               </w:rPr>
-              <w:t xml:space="preserve"> : </w:t>
-            </w:r>
-            <w:r>
-              <w:rPr>
-                <w:rFonts w:ascii="Calibri" w:eastAsia="Times New Roman" w:hAnsi="Calibri" w:cs="Times New Roman"/>
-                <w:color w:val="000000"/>
-                <w:u w:val="single"/>
-              </w:rPr>
-              <w:t>Compétence de</w:t>
-            </w:r>
-            <w:r>
-              <w:rPr>
-                <w:rFonts w:ascii="Calibri" w:eastAsia="Times New Roman" w:hAnsi="Calibri" w:cs="Times New Roman"/>
-                <w:color w:val="000000"/>
-                <w:u w:val="single"/>
-              </w:rPr>
-              <w:t xml:space="preserve"> barbare</w:t>
-            </w:r>
-            <w:r>
-              <w:rPr>
-                <w:rFonts w:ascii="Calibri" w:eastAsia="Times New Roman" w:hAnsi="Calibri" w:cs="Times New Roman"/>
-                <w:color w:val="000000"/>
-              </w:rPr>
-              <w:t>, Expulse les ennemies et inflige 75 points de dégâts si la cible est un zombie.</w:t>
+              <w:t>t inflige 75 points de dégâts.</w:t>
             </w:r>
           </w:p>
         </w:tc>
@@ -6700,6 +6323,45 @@
               <w:t>(Compétence assassin)</w:t>
             </w:r>
           </w:p>
+          <w:p>
+            <w:pPr>
+              <w:jc w:val="center"/>
+              <w:rPr>
+                <w:rFonts w:ascii="Calibri" w:eastAsia="Times New Roman" w:hAnsi="Calibri" w:cs="Times New Roman"/>
+                <w:color w:val="000000"/>
+              </w:rPr>
+            </w:pPr>
+            <w:r>
+              <w:rPr>
+                <w:rFonts w:ascii="Calibri" w:eastAsia="Times New Roman" w:hAnsi="Calibri" w:cs="Times New Roman"/>
+                <w:color w:val="000000"/>
+              </w:rPr>
+              <w:t>Temps de recharge</w:t>
+            </w:r>
+            <w:r>
+              <w:rPr>
+                <w:rFonts w:ascii="Calibri" w:eastAsia="Times New Roman" w:hAnsi="Calibri" w:cs="Times New Roman"/>
+                <w:color w:val="000000"/>
+              </w:rPr>
+              <w:t> :</w:t>
+            </w:r>
+          </w:p>
+          <w:p>
+            <w:pPr>
+              <w:jc w:val="center"/>
+              <w:rPr>
+                <w:rFonts w:ascii="Calibri" w:eastAsia="Times New Roman" w:hAnsi="Calibri" w:cs="Times New Roman"/>
+                <w:color w:val="000000"/>
+              </w:rPr>
+            </w:pPr>
+            <w:r>
+              <w:rPr>
+                <w:rFonts w:ascii="Calibri" w:eastAsia="Times New Roman" w:hAnsi="Calibri" w:cs="Times New Roman"/>
+                <w:color w:val="000000"/>
+              </w:rPr>
+              <w:t>50 secondes</w:t>
+            </w:r>
+          </w:p>
         </w:tc>
         <w:tc>
           <w:tcPr>
@@ -6715,6 +6377,20 @@
                 <w:color w:val="000000"/>
               </w:rPr>
             </w:pPr>
+            <w:r>
+              <w:rPr>
+                <w:rFonts w:ascii="Calibri" w:eastAsia="Times New Roman" w:hAnsi="Calibri" w:cs="Times New Roman"/>
+                <w:color w:val="000000"/>
+              </w:rPr>
+              <w:t>L</w:t>
+            </w:r>
+            <w:r>
+              <w:rPr>
+                <w:rFonts w:ascii="Calibri" w:eastAsia="Times New Roman" w:hAnsi="Calibri" w:cs="Times New Roman"/>
+                <w:color w:val="000000"/>
+              </w:rPr>
+              <w:t>a cible est ralentit et une brume apparaît sur son écran.</w:t>
+            </w:r>
           </w:p>
         </w:tc>
         <w:tc>
@@ -6733,32 +6409,72 @@
             <w:r>
               <w:rPr>
                 <w:rFonts w:ascii="Calibri" w:eastAsia="Times New Roman" w:hAnsi="Calibri" w:cs="Times New Roman"/>
-                <w:b/>
-                <w:color w:val="000000"/>
-              </w:rPr>
-              <w:t>Poison mortel</w:t>
+                <w:color w:val="000000"/>
+              </w:rPr>
+              <w:t>L</w:t>
             </w:r>
             <w:r>
               <w:rPr>
                 <w:rFonts w:ascii="Calibri" w:eastAsia="Times New Roman" w:hAnsi="Calibri" w:cs="Times New Roman"/>
                 <w:color w:val="000000"/>
               </w:rPr>
-              <w:t xml:space="preserve"> : </w:t>
+              <w:t xml:space="preserve">es </w:t>
             </w:r>
             <w:r>
               <w:rPr>
                 <w:rFonts w:ascii="Calibri" w:eastAsia="Times New Roman" w:hAnsi="Calibri" w:cs="Times New Roman"/>
                 <w:color w:val="000000"/>
-                <w:u w:val="single"/>
-              </w:rPr>
-              <w:t>Compétence d’assassin</w:t>
+              </w:rPr>
+              <w:t>cibles</w:t>
             </w:r>
             <w:r>
               <w:rPr>
                 <w:rFonts w:ascii="Calibri" w:eastAsia="Times New Roman" w:hAnsi="Calibri" w:cs="Times New Roman"/>
                 <w:color w:val="000000"/>
               </w:rPr>
-              <w:t>, Si la cible est un survivants la cible est ralentit et une brume apparaît sur son écran. Les zombies quand a eu reçoive 10 point de dégâts toutes les seconde durant 10 seconde.</w:t>
+              <w:t xml:space="preserve"> reçoive</w:t>
+            </w:r>
+            <w:r>
+              <w:rPr>
+                <w:rFonts w:ascii="Calibri" w:eastAsia="Times New Roman" w:hAnsi="Calibri" w:cs="Times New Roman"/>
+                <w:color w:val="000000"/>
+              </w:rPr>
+              <w:t>nt</w:t>
+            </w:r>
+            <w:r>
+              <w:rPr>
+                <w:rFonts w:ascii="Calibri" w:eastAsia="Times New Roman" w:hAnsi="Calibri" w:cs="Times New Roman"/>
+                <w:color w:val="000000"/>
+              </w:rPr>
+              <w:t xml:space="preserve"> 10 point de dégâts toutes les seconde</w:t>
+            </w:r>
+            <w:r>
+              <w:rPr>
+                <w:rFonts w:ascii="Calibri" w:eastAsia="Times New Roman" w:hAnsi="Calibri" w:cs="Times New Roman"/>
+                <w:color w:val="000000"/>
+              </w:rPr>
+              <w:t>s</w:t>
+            </w:r>
+            <w:r>
+              <w:rPr>
+                <w:rFonts w:ascii="Calibri" w:eastAsia="Times New Roman" w:hAnsi="Calibri" w:cs="Times New Roman"/>
+                <w:color w:val="000000"/>
+              </w:rPr>
+              <w:t xml:space="preserve"> durant 10 seconde</w:t>
+            </w:r>
+            <w:r>
+              <w:rPr>
+                <w:rFonts w:ascii="Calibri" w:eastAsia="Times New Roman" w:hAnsi="Calibri" w:cs="Times New Roman"/>
+                <w:color w:val="000000"/>
+              </w:rPr>
+              <w:t>s</w:t>
+            </w:r>
+            <w:r>
+              <w:rPr>
+                <w:rFonts w:ascii="Calibri" w:eastAsia="Times New Roman" w:hAnsi="Calibri" w:cs="Times New Roman"/>
+                <w:color w:val="000000"/>
+              </w:rPr>
+              <w:t>.</w:t>
             </w:r>
           </w:p>
         </w:tc>
@@ -6784,30 +6500,65 @@
     </w:p>
     <w:p>
       <w:pPr>
-        <w:pStyle w:val="Titre2"/>
-      </w:pPr>
-      <w:bookmarkStart w:id="9" w:name="_Toc375753827"/>
-      <w:r>
-        <w:t>Compétences armes</w:t>
-      </w:r>
-      <w:bookmarkEnd w:id="9"/>
+        <w:spacing w:after="0" w:line="240" w:lineRule="auto"/>
+        <w:rPr>
+          <w:rFonts w:ascii="Calibri" w:eastAsia="Times New Roman" w:hAnsi="Calibri" w:cs="Times New Roman"/>
+          <w:color w:val="000000"/>
+        </w:rPr>
+      </w:pPr>
+    </w:p>
+    <w:p>
+      <w:pPr>
+        <w:spacing w:after="0" w:line="240" w:lineRule="auto"/>
+        <w:rPr>
+          <w:rFonts w:ascii="Calibri" w:eastAsia="Times New Roman" w:hAnsi="Calibri" w:cs="Times New Roman"/>
+          <w:color w:val="000000"/>
+        </w:rPr>
+      </w:pPr>
+    </w:p>
+    <w:p>
+      <w:pPr>
+        <w:spacing w:after="0" w:line="240" w:lineRule="auto"/>
+        <w:rPr>
+          <w:rFonts w:ascii="Calibri" w:eastAsia="Times New Roman" w:hAnsi="Calibri" w:cs="Times New Roman"/>
+          <w:color w:val="000000"/>
+        </w:rPr>
+      </w:pPr>
+    </w:p>
+    <w:p>
+      <w:pPr>
+        <w:spacing w:after="0" w:line="240" w:lineRule="auto"/>
+        <w:rPr>
+          <w:rFonts w:ascii="Calibri" w:eastAsia="Times New Roman" w:hAnsi="Calibri" w:cs="Times New Roman"/>
+          <w:color w:val="000000"/>
+        </w:rPr>
+      </w:pPr>
+    </w:p>
+    <w:p>
+      <w:pPr>
+        <w:spacing w:after="0" w:line="240" w:lineRule="auto"/>
+        <w:rPr>
+          <w:rFonts w:ascii="Calibri" w:eastAsia="Times New Roman" w:hAnsi="Calibri" w:cs="Times New Roman"/>
+          <w:color w:val="000000"/>
+        </w:rPr>
+      </w:pPr>
     </w:p>
     <w:tbl>
       <w:tblPr>
         <w:tblStyle w:val="Grilledutableau"/>
         <w:tblW w:w="0" w:type="auto"/>
-        <w:tblLook w:val="04A0"/>
+        <w:tblLook w:val="04A0" w:firstRow="1" w:lastRow="0" w:firstColumn="1" w:lastColumn="0" w:noHBand="0" w:noVBand="1"/>
       </w:tblPr>
       <w:tblGrid>
-        <w:gridCol w:w="2518"/>
-        <w:gridCol w:w="2168"/>
-        <w:gridCol w:w="2106"/>
-        <w:gridCol w:w="2388"/>
+        <w:gridCol w:w="1668"/>
+        <w:gridCol w:w="2938"/>
+        <w:gridCol w:w="2303"/>
+        <w:gridCol w:w="2303"/>
       </w:tblGrid>
       <w:tr>
         <w:tc>
           <w:tcPr>
-            <w:tcW w:w="2518" w:type="dxa"/>
+            <w:tcW w:w="1668" w:type="dxa"/>
             <w:vAlign w:val="center"/>
           </w:tcPr>
           <w:p>
@@ -6815,14 +6566,21 @@
               <w:jc w:val="center"/>
               <w:rPr>
                 <w:rFonts w:ascii="Calibri" w:eastAsia="Times New Roman" w:hAnsi="Calibri" w:cs="Times New Roman"/>
-                <w:b/>
+                <w:color w:val="000000"/>
               </w:rPr>
             </w:pPr>
+            <w:r>
+              <w:rPr>
+                <w:rFonts w:ascii="Calibri" w:eastAsia="Times New Roman" w:hAnsi="Calibri" w:cs="Times New Roman"/>
+                <w:color w:val="000000"/>
+              </w:rPr>
+              <w:t>Nom</w:t>
+            </w:r>
           </w:p>
         </w:tc>
         <w:tc>
           <w:tcPr>
-            <w:tcW w:w="2168" w:type="dxa"/>
+            <w:tcW w:w="2938" w:type="dxa"/>
             <w:vAlign w:val="center"/>
           </w:tcPr>
           <w:p>
@@ -6830,21 +6588,21 @@
               <w:jc w:val="center"/>
               <w:rPr>
                 <w:rFonts w:ascii="Calibri" w:eastAsia="Times New Roman" w:hAnsi="Calibri" w:cs="Times New Roman"/>
-                <w:b/>
+                <w:color w:val="000000"/>
               </w:rPr>
             </w:pPr>
             <w:r>
               <w:rPr>
                 <w:rFonts w:ascii="Calibri" w:eastAsia="Times New Roman" w:hAnsi="Calibri" w:cs="Times New Roman"/>
-                <w:b/>
-              </w:rPr>
-              <w:t>Compétence n°1</w:t>
+                <w:color w:val="000000"/>
+              </w:rPr>
+              <w:t>Compétences</w:t>
             </w:r>
           </w:p>
         </w:tc>
         <w:tc>
           <w:tcPr>
-            <w:tcW w:w="2106" w:type="dxa"/>
+            <w:tcW w:w="2303" w:type="dxa"/>
             <w:vAlign w:val="center"/>
           </w:tcPr>
           <w:p>
@@ -6852,21 +6610,21 @@
               <w:jc w:val="center"/>
               <w:rPr>
                 <w:rFonts w:ascii="Calibri" w:eastAsia="Times New Roman" w:hAnsi="Calibri" w:cs="Times New Roman"/>
-                <w:b/>
+                <w:color w:val="000000"/>
               </w:rPr>
             </w:pPr>
             <w:r>
               <w:rPr>
                 <w:rFonts w:ascii="Calibri" w:eastAsia="Times New Roman" w:hAnsi="Calibri" w:cs="Times New Roman"/>
-                <w:b/>
-              </w:rPr>
-              <w:t>Compétence n°2</w:t>
+                <w:color w:val="000000"/>
+              </w:rPr>
+              <w:t>Effet survivant</w:t>
             </w:r>
           </w:p>
         </w:tc>
         <w:tc>
           <w:tcPr>
-            <w:tcW w:w="2388" w:type="dxa"/>
+            <w:tcW w:w="2303" w:type="dxa"/>
             <w:vAlign w:val="center"/>
           </w:tcPr>
           <w:p>
@@ -6874,15 +6632,15 @@
               <w:jc w:val="center"/>
               <w:rPr>
                 <w:rFonts w:ascii="Calibri" w:eastAsia="Times New Roman" w:hAnsi="Calibri" w:cs="Times New Roman"/>
-                <w:b/>
+                <w:color w:val="000000"/>
               </w:rPr>
             </w:pPr>
             <w:r>
               <w:rPr>
                 <w:rFonts w:ascii="Calibri" w:eastAsia="Times New Roman" w:hAnsi="Calibri" w:cs="Times New Roman"/>
-                <w:b/>
-              </w:rPr>
-              <w:t>Compétence n°3</w:t>
+                <w:color w:val="000000"/>
+              </w:rPr>
+              <w:t>Effet zombie</w:t>
             </w:r>
           </w:p>
         </w:tc>
@@ -6890,7 +6648,8 @@
       <w:tr>
         <w:tc>
           <w:tcPr>
-            <w:tcW w:w="2518" w:type="dxa"/>
+            <w:tcW w:w="1668" w:type="dxa"/>
+            <w:vMerge w:val="restart"/>
             <w:vAlign w:val="center"/>
           </w:tcPr>
           <w:p>
@@ -6899,20 +6658,42 @@
               <w:rPr>
                 <w:rFonts w:ascii="Calibri" w:eastAsia="Times New Roman" w:hAnsi="Calibri" w:cs="Times New Roman"/>
                 <w:b/>
+                <w:color w:val="000000"/>
+              </w:rPr>
+            </w:pPr>
+          </w:p>
+          <w:p>
+            <w:pPr>
+              <w:jc w:val="center"/>
+              <w:rPr>
+                <w:rFonts w:ascii="Calibri" w:eastAsia="Times New Roman" w:hAnsi="Calibri" w:cs="Times New Roman"/>
+                <w:b/>
+                <w:color w:val="000000"/>
+              </w:rPr>
+            </w:pPr>
+          </w:p>
+          <w:p>
+            <w:pPr>
+              <w:jc w:val="center"/>
+              <w:rPr>
+                <w:rFonts w:ascii="Calibri" w:eastAsia="Times New Roman" w:hAnsi="Calibri" w:cs="Times New Roman"/>
+                <w:b/>
+                <w:color w:val="000000"/>
               </w:rPr>
             </w:pPr>
             <w:r>
               <w:rPr>
                 <w:rFonts w:ascii="Calibri" w:eastAsia="Times New Roman" w:hAnsi="Calibri" w:cs="Times New Roman"/>
                 <w:b/>
-              </w:rPr>
-              <w:t>Jambe en décomposition</w:t>
+                <w:color w:val="000000"/>
+              </w:rPr>
+              <w:t>Bouclier</w:t>
             </w:r>
           </w:p>
         </w:tc>
         <w:tc>
           <w:tcPr>
-            <w:tcW w:w="2168" w:type="dxa"/>
+            <w:tcW w:w="2938" w:type="dxa"/>
             <w:vAlign w:val="center"/>
           </w:tcPr>
           <w:p>
@@ -6920,19 +6701,62 @@
               <w:jc w:val="center"/>
               <w:rPr>
                 <w:rFonts w:ascii="Calibri" w:eastAsia="Times New Roman" w:hAnsi="Calibri" w:cs="Times New Roman"/>
+                <w:b/>
+                <w:color w:val="000000"/>
               </w:rPr>
             </w:pPr>
             <w:r>
               <w:rPr>
                 <w:rFonts w:ascii="Calibri" w:eastAsia="Times New Roman" w:hAnsi="Calibri" w:cs="Times New Roman"/>
-              </w:rPr>
-              <w:t>Coup de jambe</w:t>
+                <w:b/>
+                <w:color w:val="000000"/>
+              </w:rPr>
+              <w:t>Coup de bouclier</w:t>
+            </w:r>
+          </w:p>
+          <w:p>
+            <w:pPr>
+              <w:jc w:val="center"/>
+              <w:rPr>
+                <w:rFonts w:ascii="Calibri" w:eastAsia="Times New Roman" w:hAnsi="Calibri" w:cs="Times New Roman"/>
+                <w:color w:val="000000"/>
+              </w:rPr>
+            </w:pPr>
+            <w:r>
+              <w:rPr>
+                <w:rFonts w:ascii="Calibri" w:eastAsia="Times New Roman" w:hAnsi="Calibri" w:cs="Times New Roman"/>
+                <w:color w:val="000000"/>
+              </w:rPr>
+              <w:t>Temps</w:t>
+            </w:r>
+            <w:r>
+              <w:rPr>
+                <w:rFonts w:ascii="Calibri" w:eastAsia="Times New Roman" w:hAnsi="Calibri" w:cs="Times New Roman"/>
+                <w:color w:val="000000"/>
+              </w:rPr>
+              <w:t xml:space="preserve"> de recharge :</w:t>
+            </w:r>
+          </w:p>
+          <w:p>
+            <w:pPr>
+              <w:jc w:val="center"/>
+              <w:rPr>
+                <w:rFonts w:ascii="Calibri" w:eastAsia="Times New Roman" w:hAnsi="Calibri" w:cs="Times New Roman"/>
+                <w:color w:val="000000"/>
+              </w:rPr>
+            </w:pPr>
+            <w:r>
+              <w:rPr>
+                <w:rFonts w:ascii="Calibri" w:eastAsia="Times New Roman" w:hAnsi="Calibri" w:cs="Times New Roman"/>
+                <w:color w:val="000000"/>
+              </w:rPr>
+              <w:t>20 secondes</w:t>
             </w:r>
           </w:p>
         </w:tc>
         <w:tc>
           <w:tcPr>
-            <w:tcW w:w="2106" w:type="dxa"/>
+            <w:tcW w:w="2303" w:type="dxa"/>
             <w:vAlign w:val="center"/>
           </w:tcPr>
           <w:p>
@@ -6940,19 +6764,21 @@
               <w:jc w:val="center"/>
               <w:rPr>
                 <w:rFonts w:ascii="Calibri" w:eastAsia="Times New Roman" w:hAnsi="Calibri" w:cs="Times New Roman"/>
+                <w:color w:val="000000"/>
               </w:rPr>
             </w:pPr>
             <w:r>
               <w:rPr>
                 <w:rFonts w:ascii="Calibri" w:eastAsia="Times New Roman" w:hAnsi="Calibri" w:cs="Times New Roman"/>
-              </w:rPr>
-              <w:t>balayette</w:t>
+                <w:color w:val="000000"/>
+              </w:rPr>
+              <w:t>Expulse la cible</w:t>
             </w:r>
           </w:p>
         </w:tc>
         <w:tc>
           <w:tcPr>
-            <w:tcW w:w="2388" w:type="dxa"/>
+            <w:tcW w:w="2303" w:type="dxa"/>
             <w:vAlign w:val="center"/>
           </w:tcPr>
           <w:p>
@@ -6960,13 +6786,22 @@
               <w:jc w:val="center"/>
               <w:rPr>
                 <w:rFonts w:ascii="Calibri" w:eastAsia="Times New Roman" w:hAnsi="Calibri" w:cs="Times New Roman"/>
+                <w:color w:val="000000"/>
               </w:rPr>
             </w:pPr>
             <w:r>
               <w:rPr>
                 <w:rFonts w:ascii="Calibri" w:eastAsia="Times New Roman" w:hAnsi="Calibri" w:cs="Times New Roman"/>
-              </w:rPr>
-              <w:t>Giclé de sang</w:t>
+                <w:color w:val="000000"/>
+              </w:rPr>
+              <w:t>Expulse la cible et inflige 20 point de dégâts</w:t>
+            </w:r>
+            <w:r>
+              <w:rPr>
+                <w:rFonts w:ascii="Calibri" w:eastAsia="Times New Roman" w:hAnsi="Calibri" w:cs="Times New Roman"/>
+                <w:color w:val="000000"/>
+              </w:rPr>
+              <w:t>.</w:t>
             </w:r>
           </w:p>
         </w:tc>
@@ -6974,7 +6809,8 @@
       <w:tr>
         <w:tc>
           <w:tcPr>
-            <w:tcW w:w="2518" w:type="dxa"/>
+            <w:tcW w:w="1668" w:type="dxa"/>
+            <w:vMerge/>
             <w:vAlign w:val="center"/>
           </w:tcPr>
           <w:p>
@@ -6982,21 +6818,71 @@
               <w:jc w:val="center"/>
               <w:rPr>
                 <w:rFonts w:ascii="Calibri" w:eastAsia="Times New Roman" w:hAnsi="Calibri" w:cs="Times New Roman"/>
+                <w:color w:val="000000"/>
+              </w:rPr>
+            </w:pPr>
+          </w:p>
+        </w:tc>
+        <w:tc>
+          <w:tcPr>
+            <w:tcW w:w="2938" w:type="dxa"/>
+            <w:vAlign w:val="center"/>
+          </w:tcPr>
+          <w:p>
+            <w:pPr>
+              <w:jc w:val="center"/>
+              <w:rPr>
+                <w:rFonts w:ascii="Calibri" w:eastAsia="Times New Roman" w:hAnsi="Calibri" w:cs="Times New Roman"/>
                 <w:b/>
+                <w:color w:val="000000"/>
               </w:rPr>
             </w:pPr>
             <w:r>
               <w:rPr>
                 <w:rFonts w:ascii="Calibri" w:eastAsia="Times New Roman" w:hAnsi="Calibri" w:cs="Times New Roman"/>
                 <w:b/>
-              </w:rPr>
-              <w:t>Bouclier</w:t>
+                <w:color w:val="000000"/>
+              </w:rPr>
+              <w:t>Protection</w:t>
+            </w:r>
+          </w:p>
+          <w:p>
+            <w:pPr>
+              <w:jc w:val="center"/>
+              <w:rPr>
+                <w:rFonts w:ascii="Calibri" w:eastAsia="Times New Roman" w:hAnsi="Calibri" w:cs="Times New Roman"/>
+                <w:color w:val="000000"/>
+              </w:rPr>
+            </w:pPr>
+            <w:r>
+              <w:rPr>
+                <w:rFonts w:ascii="Calibri" w:eastAsia="Times New Roman" w:hAnsi="Calibri" w:cs="Times New Roman"/>
+                <w:color w:val="000000"/>
+              </w:rPr>
+              <w:t>Temps de recharge :</w:t>
+            </w:r>
+          </w:p>
+          <w:p>
+            <w:pPr>
+              <w:jc w:val="center"/>
+              <w:rPr>
+                <w:rFonts w:ascii="Calibri" w:eastAsia="Times New Roman" w:hAnsi="Calibri" w:cs="Times New Roman"/>
+                <w:color w:val="000000"/>
+              </w:rPr>
+            </w:pPr>
+            <w:r>
+              <w:rPr>
+                <w:rFonts w:ascii="Calibri" w:eastAsia="Times New Roman" w:hAnsi="Calibri" w:cs="Times New Roman"/>
+                <w:color w:val="000000"/>
+              </w:rPr>
+              <w:t>1 minute</w:t>
             </w:r>
           </w:p>
         </w:tc>
         <w:tc>
           <w:tcPr>
-            <w:tcW w:w="2168" w:type="dxa"/>
+            <w:tcW w:w="4606" w:type="dxa"/>
+            <w:gridSpan w:val="2"/>
             <w:vAlign w:val="center"/>
           </w:tcPr>
           <w:p>
@@ -7004,53 +6890,22 @@
               <w:jc w:val="center"/>
               <w:rPr>
                 <w:rFonts w:ascii="Calibri" w:eastAsia="Times New Roman" w:hAnsi="Calibri" w:cs="Times New Roman"/>
+                <w:color w:val="000000"/>
               </w:rPr>
             </w:pPr>
             <w:r>
               <w:rPr>
                 <w:rFonts w:ascii="Calibri" w:eastAsia="Times New Roman" w:hAnsi="Calibri" w:cs="Times New Roman"/>
-              </w:rPr>
-              <w:t>Coup de bouclier</w:t>
+                <w:color w:val="000000"/>
+              </w:rPr>
+              <w:t>Protège le porteur de la prochaine attaque reçus</w:t>
             </w:r>
-          </w:p>
-        </w:tc>
-        <w:tc>
-          <w:tcPr>
-            <w:tcW w:w="2106" w:type="dxa"/>
-            <w:vAlign w:val="center"/>
-          </w:tcPr>
-          <w:p>
-            <w:pPr>
-              <w:jc w:val="center"/>
-              <w:rPr>
-                <w:rFonts w:ascii="Calibri" w:eastAsia="Times New Roman" w:hAnsi="Calibri" w:cs="Times New Roman"/>
-              </w:rPr>
-            </w:pPr>
             <w:r>
               <w:rPr>
                 <w:rFonts w:ascii="Calibri" w:eastAsia="Times New Roman" w:hAnsi="Calibri" w:cs="Times New Roman"/>
-              </w:rPr>
-              <w:t>Protection</w:t>
-            </w:r>
-          </w:p>
-        </w:tc>
-        <w:tc>
-          <w:tcPr>
-            <w:tcW w:w="2388" w:type="dxa"/>
-            <w:vAlign w:val="center"/>
-          </w:tcPr>
-          <w:p>
-            <w:pPr>
-              <w:jc w:val="center"/>
-              <w:rPr>
-                <w:rFonts w:ascii="Calibri" w:eastAsia="Times New Roman" w:hAnsi="Calibri" w:cs="Times New Roman"/>
-              </w:rPr>
-            </w:pPr>
-            <w:r>
-              <w:rPr>
-                <w:rFonts w:ascii="Calibri" w:eastAsia="Times New Roman" w:hAnsi="Calibri" w:cs="Times New Roman"/>
-              </w:rPr>
-              <w:t>Contre-Attaque</w:t>
+                <w:color w:val="000000"/>
+              </w:rPr>
+              <w:t>.</w:t>
             </w:r>
           </w:p>
         </w:tc>
@@ -7058,7 +6913,8 @@
       <w:tr>
         <w:tc>
           <w:tcPr>
-            <w:tcW w:w="2518" w:type="dxa"/>
+            <w:tcW w:w="1668" w:type="dxa"/>
+            <w:vMerge/>
             <w:vAlign w:val="center"/>
           </w:tcPr>
           <w:p>
@@ -7066,21 +6922,71 @@
               <w:jc w:val="center"/>
               <w:rPr>
                 <w:rFonts w:ascii="Calibri" w:eastAsia="Times New Roman" w:hAnsi="Calibri" w:cs="Times New Roman"/>
+                <w:color w:val="000000"/>
+              </w:rPr>
+            </w:pPr>
+          </w:p>
+        </w:tc>
+        <w:tc>
+          <w:tcPr>
+            <w:tcW w:w="2938" w:type="dxa"/>
+            <w:vAlign w:val="center"/>
+          </w:tcPr>
+          <w:p>
+            <w:pPr>
+              <w:jc w:val="center"/>
+              <w:rPr>
+                <w:rFonts w:ascii="Calibri" w:eastAsia="Times New Roman" w:hAnsi="Calibri" w:cs="Times New Roman"/>
                 <w:b/>
+                <w:color w:val="000000"/>
               </w:rPr>
             </w:pPr>
             <w:r>
               <w:rPr>
                 <w:rFonts w:ascii="Calibri" w:eastAsia="Times New Roman" w:hAnsi="Calibri" w:cs="Times New Roman"/>
                 <w:b/>
-              </w:rPr>
-              <w:t>Bouteille d’alcool</w:t>
+                <w:color w:val="000000"/>
+              </w:rPr>
+              <w:t>Contre-attaque</w:t>
+            </w:r>
+          </w:p>
+          <w:p>
+            <w:pPr>
+              <w:jc w:val="center"/>
+              <w:rPr>
+                <w:rFonts w:ascii="Calibri" w:eastAsia="Times New Roman" w:hAnsi="Calibri" w:cs="Times New Roman"/>
+                <w:color w:val="000000"/>
+              </w:rPr>
+            </w:pPr>
+            <w:r>
+              <w:rPr>
+                <w:rFonts w:ascii="Calibri" w:eastAsia="Times New Roman" w:hAnsi="Calibri" w:cs="Times New Roman"/>
+                <w:color w:val="000000"/>
+              </w:rPr>
+              <w:t>Temps de recharge :</w:t>
+            </w:r>
+          </w:p>
+          <w:p>
+            <w:pPr>
+              <w:jc w:val="center"/>
+              <w:rPr>
+                <w:rFonts w:ascii="Calibri" w:eastAsia="Times New Roman" w:hAnsi="Calibri" w:cs="Times New Roman"/>
+                <w:color w:val="000000"/>
+              </w:rPr>
+            </w:pPr>
+            <w:r>
+              <w:rPr>
+                <w:rFonts w:ascii="Calibri" w:eastAsia="Times New Roman" w:hAnsi="Calibri" w:cs="Times New Roman"/>
+                <w:color w:val="000000"/>
+              </w:rPr>
+              <w:t>30 secondes</w:t>
             </w:r>
           </w:p>
         </w:tc>
         <w:tc>
           <w:tcPr>
-            <w:tcW w:w="2168" w:type="dxa"/>
+            <w:tcW w:w="4606" w:type="dxa"/>
+            <w:gridSpan w:val="2"/>
             <w:vAlign w:val="center"/>
           </w:tcPr>
           <w:p>
@@ -7088,148 +6994,51 @@
               <w:jc w:val="center"/>
               <w:rPr>
                 <w:rFonts w:ascii="Calibri" w:eastAsia="Times New Roman" w:hAnsi="Calibri" w:cs="Times New Roman"/>
+                <w:color w:val="000000"/>
               </w:rPr>
             </w:pPr>
             <w:r>
               <w:rPr>
                 <w:rFonts w:ascii="Calibri" w:eastAsia="Times New Roman" w:hAnsi="Calibri" w:cs="Times New Roman"/>
-              </w:rPr>
-              <w:t>Coup de bouteil</w:t>
+                <w:color w:val="000000"/>
+              </w:rPr>
+              <w:t xml:space="preserve">Lié à la compétence </w:t>
             </w:r>
             <w:r>
               <w:rPr>
                 <w:rFonts w:ascii="Calibri" w:eastAsia="Times New Roman" w:hAnsi="Calibri" w:cs="Times New Roman"/>
-              </w:rPr>
-              <w:t>le</w:t>
+                <w:b/>
+                <w:color w:val="000000"/>
+              </w:rPr>
+              <w:t>Protection</w:t>
             </w:r>
-          </w:p>
-        </w:tc>
-        <w:tc>
-          <w:tcPr>
-            <w:tcW w:w="2106" w:type="dxa"/>
-            <w:vAlign w:val="center"/>
-          </w:tcPr>
-          <w:p>
-            <w:pPr>
-              <w:jc w:val="center"/>
-              <w:rPr>
-                <w:rFonts w:ascii="Calibri" w:eastAsia="Times New Roman" w:hAnsi="Calibri" w:cs="Times New Roman"/>
-              </w:rPr>
-            </w:pPr>
             <w:r>
               <w:rPr>
                 <w:rFonts w:ascii="Calibri" w:eastAsia="Times New Roman" w:hAnsi="Calibri" w:cs="Times New Roman"/>
-              </w:rPr>
-              <w:t>Brise crâne</w:t>
+                <w:color w:val="000000"/>
+              </w:rPr>
+              <w:t xml:space="preserve">, une fois la protection réussi </w:t>
             </w:r>
-          </w:p>
-        </w:tc>
-        <w:tc>
-          <w:tcPr>
-            <w:tcW w:w="2388" w:type="dxa"/>
-            <w:vAlign w:val="center"/>
-          </w:tcPr>
-          <w:p>
-            <w:pPr>
-              <w:jc w:val="center"/>
-              <w:rPr>
-                <w:rFonts w:ascii="Calibri" w:eastAsia="Times New Roman" w:hAnsi="Calibri" w:cs="Times New Roman"/>
-              </w:rPr>
-            </w:pPr>
             <w:r>
               <w:rPr>
                 <w:rFonts w:ascii="Calibri" w:eastAsia="Times New Roman" w:hAnsi="Calibri" w:cs="Times New Roman"/>
-              </w:rPr>
-              <w:t>Jet d’alcool</w:t>
+                <w:color w:val="000000"/>
+              </w:rPr>
+              <w:t xml:space="preserve">renvoi les effets </w:t>
             </w:r>
-          </w:p>
-        </w:tc>
-      </w:tr>
-    </w:tbl>
-    <w:p>
-      <w:pPr>
-        <w:spacing w:after="240" w:line="240" w:lineRule="auto"/>
-        <w:rPr>
-          <w:rFonts w:ascii="Calibri" w:eastAsia="Times New Roman" w:hAnsi="Calibri" w:cs="Times New Roman"/>
-        </w:rPr>
-      </w:pPr>
-    </w:p>
-    <w:p>
-      <w:pPr>
-        <w:pStyle w:val="Titre2"/>
-      </w:pPr>
-      <w:bookmarkStart w:id="10" w:name="_Toc375753828"/>
-      <w:r>
-        <w:t>Compétence de classe sans arme (par défaut)</w:t>
-      </w:r>
-      <w:bookmarkEnd w:id="10"/>
-    </w:p>
-    <w:tbl>
-      <w:tblPr>
-        <w:tblStyle w:val="Grilledutableau"/>
-        <w:tblW w:w="0" w:type="auto"/>
-        <w:tblLook w:val="04A0"/>
-      </w:tblPr>
-      <w:tblGrid>
-        <w:gridCol w:w="2853"/>
-        <w:gridCol w:w="3156"/>
-        <w:gridCol w:w="3279"/>
-      </w:tblGrid>
-      <w:tr>
-        <w:tc>
-          <w:tcPr>
-            <w:tcW w:w="2853" w:type="dxa"/>
-          </w:tcPr>
-          <w:p>
-            <w:pPr>
-              <w:rPr>
-                <w:rFonts w:ascii="Calibri" w:eastAsia="Times New Roman" w:hAnsi="Calibri" w:cs="Times New Roman"/>
-                <w:b/>
-              </w:rPr>
-            </w:pPr>
-          </w:p>
-        </w:tc>
-        <w:tc>
-          <w:tcPr>
-            <w:tcW w:w="3156" w:type="dxa"/>
-            <w:vAlign w:val="center"/>
-          </w:tcPr>
-          <w:p>
-            <w:pPr>
-              <w:jc w:val="center"/>
-              <w:rPr>
-                <w:rFonts w:ascii="Calibri" w:eastAsia="Times New Roman" w:hAnsi="Calibri" w:cs="Times New Roman"/>
-                <w:b/>
-              </w:rPr>
-            </w:pPr>
             <w:r>
               <w:rPr>
                 <w:rFonts w:ascii="Calibri" w:eastAsia="Times New Roman" w:hAnsi="Calibri" w:cs="Times New Roman"/>
-                <w:b/>
-              </w:rPr>
-              <w:t>Barbare</w:t>
+                <w:color w:val="000000"/>
+              </w:rPr>
+              <w:t xml:space="preserve">parés </w:t>
             </w:r>
-          </w:p>
-        </w:tc>
-        <w:tc>
-          <w:tcPr>
-            <w:tcW w:w="3279" w:type="dxa"/>
-            <w:vAlign w:val="center"/>
-          </w:tcPr>
-          <w:p>
-            <w:pPr>
-              <w:jc w:val="center"/>
-              <w:rPr>
-                <w:rFonts w:ascii="Calibri" w:eastAsia="Times New Roman" w:hAnsi="Calibri" w:cs="Times New Roman"/>
-                <w:b/>
-              </w:rPr>
-            </w:pPr>
             <w:r>
               <w:rPr>
                 <w:rFonts w:ascii="Calibri" w:eastAsia="Times New Roman" w:hAnsi="Calibri" w:cs="Times New Roman"/>
-                <w:b/>
-              </w:rPr>
-              <w:t>Assassin</w:t>
+                <w:color w:val="000000"/>
+              </w:rPr>
+              <w:t>sur la cible.</w:t>
             </w:r>
           </w:p>
         </w:tc>
@@ -7237,35 +7046,112 @@
       <w:tr>
         <w:tc>
           <w:tcPr>
-            <w:tcW w:w="2853" w:type="dxa"/>
+            <w:tcW w:w="1668" w:type="dxa"/>
+            <w:vMerge/>
+            <w:vAlign w:val="center"/>
           </w:tcPr>
           <w:p>
             <w:pPr>
               <w:jc w:val="center"/>
               <w:rPr>
                 <w:rFonts w:ascii="Calibri" w:eastAsia="Times New Roman" w:hAnsi="Calibri" w:cs="Times New Roman"/>
+                <w:color w:val="000000"/>
+              </w:rPr>
+            </w:pPr>
+          </w:p>
+        </w:tc>
+        <w:tc>
+          <w:tcPr>
+            <w:tcW w:w="2938" w:type="dxa"/>
+            <w:vAlign w:val="center"/>
+          </w:tcPr>
+          <w:p>
+            <w:pPr>
+              <w:jc w:val="center"/>
+              <w:rPr>
+                <w:rFonts w:ascii="Calibri" w:eastAsia="Times New Roman" w:hAnsi="Calibri" w:cs="Times New Roman"/>
                 <w:b/>
+                <w:color w:val="000000"/>
               </w:rPr>
             </w:pPr>
             <w:r>
               <w:rPr>
                 <w:rFonts w:ascii="Calibri" w:eastAsia="Times New Roman" w:hAnsi="Calibri" w:cs="Times New Roman"/>
                 <w:b/>
-              </w:rPr>
-              <w:t xml:space="preserve">Compétence </w:t>
+                <w:color w:val="000000"/>
+              </w:rPr>
+              <w:t>Course effrénée</w:t>
+            </w:r>
+          </w:p>
+          <w:p>
+            <w:pPr>
+              <w:jc w:val="center"/>
+              <w:rPr>
+                <w:rFonts w:ascii="Calibri" w:eastAsia="Times New Roman" w:hAnsi="Calibri" w:cs="Times New Roman"/>
+                <w:color w:val="000000"/>
+                <w:u w:val="single"/>
+              </w:rPr>
+            </w:pPr>
+            <w:r>
+              <w:rPr>
+                <w:rFonts w:ascii="Calibri" w:eastAsia="Times New Roman" w:hAnsi="Calibri" w:cs="Times New Roman"/>
+                <w:color w:val="000000"/>
+              </w:rPr>
+              <w:t>(</w:t>
             </w:r>
             <w:r>
               <w:rPr>
                 <w:rFonts w:ascii="Calibri" w:eastAsia="Times New Roman" w:hAnsi="Calibri" w:cs="Times New Roman"/>
-                <w:b/>
-              </w:rPr>
-              <w:t>de classe</w:t>
+                <w:color w:val="000000"/>
+                <w:u w:val="single"/>
+              </w:rPr>
+              <w:t>Barbare</w:t>
+            </w:r>
+            <w:r>
+              <w:rPr>
+                <w:rFonts w:ascii="Calibri" w:eastAsia="Times New Roman" w:hAnsi="Calibri" w:cs="Times New Roman"/>
+                <w:color w:val="000000"/>
+              </w:rPr>
+              <w:t>)</w:t>
+            </w:r>
+          </w:p>
+          <w:p>
+            <w:pPr>
+              <w:jc w:val="center"/>
+              <w:rPr>
+                <w:rFonts w:ascii="Calibri" w:eastAsia="Times New Roman" w:hAnsi="Calibri" w:cs="Times New Roman"/>
+                <w:color w:val="000000"/>
+              </w:rPr>
+            </w:pPr>
+            <w:r>
+              <w:rPr>
+                <w:rFonts w:ascii="Calibri" w:eastAsia="Times New Roman" w:hAnsi="Calibri" w:cs="Times New Roman"/>
+                <w:color w:val="000000"/>
+              </w:rPr>
+              <w:t>Temps de recharge :</w:t>
+            </w:r>
+          </w:p>
+          <w:p>
+            <w:pPr>
+              <w:jc w:val="center"/>
+              <w:rPr>
+                <w:rFonts w:ascii="Calibri" w:eastAsia="Times New Roman" w:hAnsi="Calibri" w:cs="Times New Roman"/>
+                <w:color w:val="000000"/>
+              </w:rPr>
+            </w:pPr>
+            <w:r>
+              <w:rPr>
+                <w:rFonts w:ascii="Calibri" w:eastAsia="Times New Roman" w:hAnsi="Calibri" w:cs="Times New Roman"/>
+                <w:color w:val="000000"/>
+              </w:rPr>
+              <w:t>50 secondes</w:t>
             </w:r>
           </w:p>
         </w:tc>
         <w:tc>
           <w:tcPr>
-            <w:tcW w:w="3156" w:type="dxa"/>
+            <w:tcW w:w="4606" w:type="dxa"/>
+            <w:gridSpan w:val="2"/>
             <w:vAlign w:val="center"/>
           </w:tcPr>
           <w:p>
@@ -7273,19 +7159,138 @@
               <w:jc w:val="center"/>
               <w:rPr>
                 <w:rFonts w:ascii="Calibri" w:eastAsia="Times New Roman" w:hAnsi="Calibri" w:cs="Times New Roman"/>
+                <w:color w:val="000000"/>
               </w:rPr>
             </w:pPr>
             <w:r>
               <w:rPr>
                 <w:rFonts w:ascii="Calibri" w:eastAsia="Times New Roman" w:hAnsi="Calibri" w:cs="Times New Roman"/>
-              </w:rPr>
-              <w:t>Coup de poing</w:t>
+                <w:color w:val="000000"/>
+              </w:rPr>
+              <w:t>Expulse si la cible se trouve sur le passage.</w:t>
+            </w:r>
+          </w:p>
+        </w:tc>
+      </w:tr>
+      <w:tr>
+        <w:trPr>
+          <w:trHeight w:val="702"/>
+        </w:trPr>
+        <w:tc>
+          <w:tcPr>
+            <w:tcW w:w="1668" w:type="dxa"/>
+            <w:vMerge/>
+            <w:vAlign w:val="center"/>
+          </w:tcPr>
+          <w:p>
+            <w:pPr>
+              <w:jc w:val="center"/>
+              <w:rPr>
+                <w:rFonts w:ascii="Calibri" w:eastAsia="Times New Roman" w:hAnsi="Calibri" w:cs="Times New Roman"/>
+                <w:color w:val="000000"/>
+              </w:rPr>
+            </w:pPr>
+          </w:p>
+        </w:tc>
+        <w:tc>
+          <w:tcPr>
+            <w:tcW w:w="2938" w:type="dxa"/>
+            <w:vAlign w:val="center"/>
+          </w:tcPr>
+          <w:p>
+            <w:pPr>
+              <w:jc w:val="center"/>
+              <w:rPr>
+                <w:rFonts w:ascii="Calibri" w:eastAsia="Times New Roman" w:hAnsi="Calibri" w:cs="Times New Roman"/>
+                <w:b/>
+                <w:color w:val="000000"/>
+              </w:rPr>
+            </w:pPr>
+            <w:r>
+              <w:rPr>
+                <w:rFonts w:ascii="Calibri" w:eastAsia="Times New Roman" w:hAnsi="Calibri" w:cs="Times New Roman"/>
+                <w:b/>
+                <w:color w:val="000000"/>
+              </w:rPr>
+              <w:t>Surfeur fou</w:t>
+            </w:r>
+          </w:p>
+          <w:p>
+            <w:pPr>
+              <w:jc w:val="center"/>
+              <w:rPr>
+                <w:rFonts w:ascii="Calibri" w:eastAsia="Times New Roman" w:hAnsi="Calibri" w:cs="Times New Roman"/>
+                <w:color w:val="000000"/>
+                <w:u w:val="single"/>
+              </w:rPr>
+            </w:pPr>
+            <w:r>
+              <w:rPr>
+                <w:rFonts w:ascii="Calibri" w:eastAsia="Times New Roman" w:hAnsi="Calibri" w:cs="Times New Roman"/>
+                <w:color w:val="000000"/>
+              </w:rPr>
+              <w:t xml:space="preserve"> (</w:t>
+            </w:r>
+            <w:r>
+              <w:rPr>
+                <w:rFonts w:ascii="Calibri" w:eastAsia="Times New Roman" w:hAnsi="Calibri" w:cs="Times New Roman"/>
+                <w:color w:val="000000"/>
+                <w:u w:val="single"/>
+              </w:rPr>
+              <w:t>Assassin</w:t>
+            </w:r>
+            <w:r>
+              <w:rPr>
+                <w:rFonts w:ascii="Calibri" w:eastAsia="Times New Roman" w:hAnsi="Calibri" w:cs="Times New Roman"/>
+                <w:color w:val="000000"/>
+              </w:rPr>
+              <w:t>)</w:t>
+            </w:r>
+          </w:p>
+          <w:p>
+            <w:pPr>
+              <w:jc w:val="center"/>
+              <w:rPr>
+                <w:rFonts w:ascii="Calibri" w:eastAsia="Times New Roman" w:hAnsi="Calibri" w:cs="Times New Roman"/>
+                <w:color w:val="000000"/>
+              </w:rPr>
+            </w:pPr>
+            <w:r>
+              <w:rPr>
+                <w:rFonts w:ascii="Calibri" w:eastAsia="Times New Roman" w:hAnsi="Calibri" w:cs="Times New Roman"/>
+                <w:color w:val="000000"/>
+              </w:rPr>
+              <w:t>Temps de recharge :</w:t>
+            </w:r>
+          </w:p>
+          <w:p>
+            <w:pPr>
+              <w:jc w:val="center"/>
+              <w:rPr>
+                <w:rFonts w:ascii="Calibri" w:eastAsia="Times New Roman" w:hAnsi="Calibri" w:cs="Times New Roman"/>
+                <w:color w:val="000000"/>
+              </w:rPr>
+            </w:pPr>
+            <w:r>
+              <w:rPr>
+                <w:rFonts w:ascii="Calibri" w:eastAsia="Times New Roman" w:hAnsi="Calibri" w:cs="Times New Roman"/>
+                <w:color w:val="000000"/>
+              </w:rPr>
+              <w:t>5</w:t>
+            </w:r>
+            <w:r>
+              <w:rPr>
+                <w:rFonts w:ascii="Calibri" w:eastAsia="Times New Roman" w:hAnsi="Calibri" w:cs="Times New Roman"/>
+                <w:color w:val="000000"/>
+              </w:rPr>
+              <w:t>0 secondes</w:t>
             </w:r>
           </w:p>
         </w:tc>
         <w:tc>
           <w:tcPr>
-            <w:tcW w:w="3279" w:type="dxa"/>
+            <w:tcW w:w="4606" w:type="dxa"/>
+            <w:gridSpan w:val="2"/>
             <w:vAlign w:val="center"/>
           </w:tcPr>
           <w:p>
@@ -7293,13 +7298,22 @@
               <w:jc w:val="center"/>
               <w:rPr>
                 <w:rFonts w:ascii="Calibri" w:eastAsia="Times New Roman" w:hAnsi="Calibri" w:cs="Times New Roman"/>
+                <w:color w:val="000000"/>
               </w:rPr>
             </w:pPr>
             <w:r>
               <w:rPr>
                 <w:rFonts w:ascii="Calibri" w:eastAsia="Times New Roman" w:hAnsi="Calibri" w:cs="Times New Roman"/>
-              </w:rPr>
-              <w:t>Coup de pied</w:t>
+                <w:color w:val="000000"/>
+              </w:rPr>
+              <w:t>Expulse si la cible se trouve sur le passage</w:t>
+            </w:r>
+            <w:r>
+              <w:rPr>
+                <w:rFonts w:ascii="Calibri" w:eastAsia="Times New Roman" w:hAnsi="Calibri" w:cs="Times New Roman"/>
+                <w:color w:val="000000"/>
+              </w:rPr>
+              <w:t>.</w:t>
             </w:r>
           </w:p>
         </w:tc>
@@ -7307,55 +7321,38 @@
     </w:tbl>
     <w:p>
       <w:pPr>
-        <w:spacing w:after="240" w:line="240" w:lineRule="auto"/>
-        <w:rPr>
-          <w:rFonts w:ascii="Calibri" w:eastAsia="Times New Roman" w:hAnsi="Calibri" w:cs="Times New Roman"/>
-        </w:rPr>
-      </w:pPr>
-    </w:p>
-    <w:p>
-      <w:pPr>
-        <w:pStyle w:val="Titre2"/>
-      </w:pPr>
-      <w:bookmarkStart w:id="11" w:name="_Toc375753829"/>
-      <w:r>
-        <w:t>Compétence de c</w:t>
-      </w:r>
-      <w:r>
-        <w:t>lasse</w:t>
-      </w:r>
-      <w:r>
-        <w:t xml:space="preserve"> </w:t>
-      </w:r>
-      <w:r>
-        <w:t>en fonction de</w:t>
-      </w:r>
-      <w:r>
-        <w:t xml:space="preserve"> </w:t>
-      </w:r>
-      <w:r>
-        <w:t>l’</w:t>
-      </w:r>
-      <w:r>
-        <w:t>arme</w:t>
-      </w:r>
-      <w:bookmarkEnd w:id="11"/>
+        <w:spacing w:after="0" w:line="240" w:lineRule="auto"/>
+        <w:rPr>
+          <w:rFonts w:ascii="Calibri" w:eastAsia="Times New Roman" w:hAnsi="Calibri" w:cs="Times New Roman"/>
+          <w:color w:val="000000"/>
+        </w:rPr>
+      </w:pPr>
+    </w:p>
+    <w:p>
+      <w:pPr>
+        <w:spacing w:after="0" w:line="240" w:lineRule="auto"/>
+        <w:rPr>
+          <w:rFonts w:ascii="Calibri" w:eastAsia="Times New Roman" w:hAnsi="Calibri" w:cs="Times New Roman"/>
+          <w:color w:val="000000"/>
+        </w:rPr>
+      </w:pPr>
     </w:p>
     <w:tbl>
       <w:tblPr>
         <w:tblStyle w:val="Grilledutableau"/>
         <w:tblW w:w="0" w:type="auto"/>
-        <w:tblLook w:val="04A0"/>
+        <w:tblLook w:val="04A0" w:firstRow="1" w:lastRow="0" w:firstColumn="1" w:lastColumn="0" w:noHBand="0" w:noVBand="1"/>
       </w:tblPr>
       <w:tblGrid>
-        <w:gridCol w:w="3070"/>
-        <w:gridCol w:w="3071"/>
-        <w:gridCol w:w="3071"/>
+        <w:gridCol w:w="2303"/>
+        <w:gridCol w:w="2303"/>
+        <w:gridCol w:w="2303"/>
+        <w:gridCol w:w="2303"/>
       </w:tblGrid>
       <w:tr>
         <w:tc>
           <w:tcPr>
-            <w:tcW w:w="3070" w:type="dxa"/>
+            <w:tcW w:w="2303" w:type="dxa"/>
             <w:vAlign w:val="center"/>
           </w:tcPr>
           <w:p>
@@ -7363,13 +7360,21 @@
               <w:jc w:val="center"/>
               <w:rPr>
                 <w:rFonts w:ascii="Calibri" w:eastAsia="Times New Roman" w:hAnsi="Calibri" w:cs="Times New Roman"/>
+                <w:color w:val="000000"/>
               </w:rPr>
             </w:pPr>
+            <w:r>
+              <w:rPr>
+                <w:rFonts w:ascii="Calibri" w:eastAsia="Times New Roman" w:hAnsi="Calibri" w:cs="Times New Roman"/>
+                <w:color w:val="000000"/>
+              </w:rPr>
+              <w:t>Nom</w:t>
+            </w:r>
           </w:p>
         </w:tc>
         <w:tc>
           <w:tcPr>
-            <w:tcW w:w="3071" w:type="dxa"/>
+            <w:tcW w:w="2303" w:type="dxa"/>
             <w:vAlign w:val="center"/>
           </w:tcPr>
           <w:p>
@@ -7377,21 +7382,21 @@
               <w:jc w:val="center"/>
               <w:rPr>
                 <w:rFonts w:ascii="Calibri" w:eastAsia="Times New Roman" w:hAnsi="Calibri" w:cs="Times New Roman"/>
-                <w:b/>
+                <w:color w:val="000000"/>
               </w:rPr>
             </w:pPr>
             <w:r>
               <w:rPr>
                 <w:rFonts w:ascii="Calibri" w:eastAsia="Times New Roman" w:hAnsi="Calibri" w:cs="Times New Roman"/>
-                <w:b/>
-              </w:rPr>
-              <w:t>Barbare</w:t>
+                <w:color w:val="000000"/>
+              </w:rPr>
+              <w:t>Compétences</w:t>
             </w:r>
           </w:p>
         </w:tc>
         <w:tc>
           <w:tcPr>
-            <w:tcW w:w="3071" w:type="dxa"/>
+            <w:tcW w:w="2303" w:type="dxa"/>
             <w:vAlign w:val="center"/>
           </w:tcPr>
           <w:p>
@@ -7399,15 +7404,37 @@
               <w:jc w:val="center"/>
               <w:rPr>
                 <w:rFonts w:ascii="Calibri" w:eastAsia="Times New Roman" w:hAnsi="Calibri" w:cs="Times New Roman"/>
-                <w:b/>
+                <w:color w:val="000000"/>
               </w:rPr>
             </w:pPr>
             <w:r>
               <w:rPr>
                 <w:rFonts w:ascii="Calibri" w:eastAsia="Times New Roman" w:hAnsi="Calibri" w:cs="Times New Roman"/>
-                <w:b/>
-              </w:rPr>
-              <w:t>Assassin</w:t>
+                <w:color w:val="000000"/>
+              </w:rPr>
+              <w:t>Effets survivants</w:t>
+            </w:r>
+          </w:p>
+        </w:tc>
+        <w:tc>
+          <w:tcPr>
+            <w:tcW w:w="2303" w:type="dxa"/>
+            <w:vAlign w:val="center"/>
+          </w:tcPr>
+          <w:p>
+            <w:pPr>
+              <w:jc w:val="center"/>
+              <w:rPr>
+                <w:rFonts w:ascii="Calibri" w:eastAsia="Times New Roman" w:hAnsi="Calibri" w:cs="Times New Roman"/>
+                <w:color w:val="000000"/>
+              </w:rPr>
+            </w:pPr>
+            <w:r>
+              <w:rPr>
+                <w:rFonts w:ascii="Calibri" w:eastAsia="Times New Roman" w:hAnsi="Calibri" w:cs="Times New Roman"/>
+                <w:color w:val="000000"/>
+              </w:rPr>
+              <w:t>Effets zombies</w:t>
             </w:r>
           </w:p>
         </w:tc>
@@ -7415,7 +7442,8 @@
       <w:tr>
         <w:tc>
           <w:tcPr>
-            <w:tcW w:w="3070" w:type="dxa"/>
+            <w:tcW w:w="2303" w:type="dxa"/>
+            <w:vMerge w:val="restart"/>
             <w:vAlign w:val="center"/>
           </w:tcPr>
           <w:p>
@@ -7424,20 +7452,22 @@
               <w:rPr>
                 <w:rFonts w:ascii="Calibri" w:eastAsia="Times New Roman" w:hAnsi="Calibri" w:cs="Times New Roman"/>
                 <w:b/>
+                <w:color w:val="000000"/>
               </w:rPr>
             </w:pPr>
             <w:r>
               <w:rPr>
                 <w:rFonts w:ascii="Calibri" w:eastAsia="Times New Roman" w:hAnsi="Calibri" w:cs="Times New Roman"/>
                 <w:b/>
-              </w:rPr>
-              <w:t>Jambe en décomposition</w:t>
+                <w:color w:val="000000"/>
+              </w:rPr>
+              <w:t>Bouteille d’alcool</w:t>
             </w:r>
           </w:p>
         </w:tc>
         <w:tc>
           <w:tcPr>
-            <w:tcW w:w="3071" w:type="dxa"/>
+            <w:tcW w:w="2303" w:type="dxa"/>
             <w:vAlign w:val="center"/>
           </w:tcPr>
           <w:p>
@@ -7445,19 +7475,68 @@
               <w:jc w:val="center"/>
               <w:rPr>
                 <w:rFonts w:ascii="Calibri" w:eastAsia="Times New Roman" w:hAnsi="Calibri" w:cs="Times New Roman"/>
+                <w:color w:val="000000"/>
               </w:rPr>
             </w:pPr>
             <w:r>
               <w:rPr>
                 <w:rFonts w:ascii="Calibri" w:eastAsia="Times New Roman" w:hAnsi="Calibri" w:cs="Times New Roman"/>
-              </w:rPr>
-              <w:t>Tourbilol</w:t>
+                <w:b/>
+                <w:color w:val="000000"/>
+              </w:rPr>
+              <w:t>Coup de bouteille</w:t>
+            </w:r>
+          </w:p>
+          <w:p>
+            <w:pPr>
+              <w:jc w:val="center"/>
+              <w:rPr>
+                <w:rFonts w:ascii="Calibri" w:eastAsia="Times New Roman" w:hAnsi="Calibri" w:cs="Times New Roman"/>
+                <w:color w:val="000000"/>
+              </w:rPr>
+            </w:pPr>
+            <w:r>
+              <w:rPr>
+                <w:rFonts w:ascii="Calibri" w:eastAsia="Times New Roman" w:hAnsi="Calibri" w:cs="Times New Roman"/>
+                <w:color w:val="000000"/>
+              </w:rPr>
+              <w:t>Temps de recharge :</w:t>
+            </w:r>
+          </w:p>
+          <w:p>
+            <w:pPr>
+              <w:jc w:val="center"/>
+              <w:rPr>
+                <w:rFonts w:ascii="Calibri" w:eastAsia="Times New Roman" w:hAnsi="Calibri" w:cs="Times New Roman"/>
+                <w:color w:val="000000"/>
+              </w:rPr>
+            </w:pPr>
+            <w:r>
+              <w:rPr>
+                <w:rFonts w:ascii="Calibri" w:eastAsia="Times New Roman" w:hAnsi="Calibri" w:cs="Times New Roman"/>
+                <w:color w:val="000000"/>
+              </w:rPr>
+              <w:t xml:space="preserve">10 </w:t>
+            </w:r>
+            <w:r>
+              <w:rPr>
+                <w:rFonts w:ascii="Calibri" w:eastAsia="Times New Roman" w:hAnsi="Calibri" w:cs="Times New Roman"/>
+                <w:color w:val="000000"/>
+              </w:rPr>
+              <w:t>s</w:t>
+            </w:r>
+            <w:r>
+              <w:rPr>
+                <w:rFonts w:ascii="Calibri" w:eastAsia="Times New Roman" w:hAnsi="Calibri" w:cs="Times New Roman"/>
+                <w:color w:val="000000"/>
+              </w:rPr>
+              <w:t>econdes</w:t>
             </w:r>
           </w:p>
         </w:tc>
         <w:tc>
           <w:tcPr>
-            <w:tcW w:w="3071" w:type="dxa"/>
+            <w:tcW w:w="2303" w:type="dxa"/>
             <w:vAlign w:val="center"/>
           </w:tcPr>
           <w:p>
@@ -7465,13 +7544,44 @@
               <w:jc w:val="center"/>
               <w:rPr>
                 <w:rFonts w:ascii="Calibri" w:eastAsia="Times New Roman" w:hAnsi="Calibri" w:cs="Times New Roman"/>
+                <w:color w:val="000000"/>
               </w:rPr>
             </w:pPr>
             <w:r>
               <w:rPr>
                 <w:rFonts w:ascii="Calibri" w:eastAsia="Times New Roman" w:hAnsi="Calibri" w:cs="Times New Roman"/>
-              </w:rPr>
-              <w:t>Empoisonnement</w:t>
+                <w:color w:val="000000"/>
+              </w:rPr>
+              <w:t>Ralentit la cible</w:t>
+            </w:r>
+          </w:p>
+        </w:tc>
+        <w:tc>
+          <w:tcPr>
+            <w:tcW w:w="2303" w:type="dxa"/>
+            <w:vAlign w:val="center"/>
+          </w:tcPr>
+          <w:p>
+            <w:pPr>
+              <w:jc w:val="center"/>
+              <w:rPr>
+                <w:rFonts w:ascii="Calibri" w:eastAsia="Times New Roman" w:hAnsi="Calibri" w:cs="Times New Roman"/>
+                <w:color w:val="000000"/>
+              </w:rPr>
+            </w:pPr>
+            <w:r>
+              <w:rPr>
+                <w:rFonts w:ascii="Calibri" w:eastAsia="Times New Roman" w:hAnsi="Calibri" w:cs="Times New Roman"/>
+                <w:color w:val="000000"/>
+              </w:rPr>
+              <w:t>Inflige 20 points de dégâts</w:t>
+            </w:r>
+            <w:r>
+              <w:rPr>
+                <w:rFonts w:ascii="Calibri" w:eastAsia="Times New Roman" w:hAnsi="Calibri" w:cs="Times New Roman"/>
+                <w:color w:val="000000"/>
+              </w:rPr>
+              <w:t>.</w:t>
             </w:r>
           </w:p>
         </w:tc>
@@ -7479,7 +7589,8 @@
       <w:tr>
         <w:tc>
           <w:tcPr>
-            <w:tcW w:w="3070" w:type="dxa"/>
+            <w:tcW w:w="2303" w:type="dxa"/>
+            <w:vMerge/>
             <w:vAlign w:val="center"/>
           </w:tcPr>
           <w:p>
@@ -7487,21 +7598,83 @@
               <w:jc w:val="center"/>
               <w:rPr>
                 <w:rFonts w:ascii="Calibri" w:eastAsia="Times New Roman" w:hAnsi="Calibri" w:cs="Times New Roman"/>
-                <w:b/>
+                <w:color w:val="000000"/>
+              </w:rPr>
+            </w:pPr>
+          </w:p>
+        </w:tc>
+        <w:tc>
+          <w:tcPr>
+            <w:tcW w:w="2303" w:type="dxa"/>
+            <w:vAlign w:val="center"/>
+          </w:tcPr>
+          <w:p>
+            <w:pPr>
+              <w:jc w:val="center"/>
+              <w:rPr>
+                <w:rFonts w:ascii="Calibri" w:eastAsia="Times New Roman" w:hAnsi="Calibri" w:cs="Times New Roman"/>
+                <w:color w:val="000000"/>
               </w:rPr>
             </w:pPr>
             <w:r>
               <w:rPr>
                 <w:rFonts w:ascii="Calibri" w:eastAsia="Times New Roman" w:hAnsi="Calibri" w:cs="Times New Roman"/>
                 <w:b/>
-              </w:rPr>
-              <w:t>Bouclier</w:t>
+                <w:color w:val="000000"/>
+              </w:rPr>
+              <w:t>Brise crâne</w:t>
+            </w:r>
+          </w:p>
+          <w:p>
+            <w:pPr>
+              <w:jc w:val="center"/>
+              <w:rPr>
+                <w:rFonts w:ascii="Calibri" w:eastAsia="Times New Roman" w:hAnsi="Calibri" w:cs="Times New Roman"/>
+                <w:color w:val="000000"/>
+              </w:rPr>
+            </w:pPr>
+            <w:r>
+              <w:rPr>
+                <w:rFonts w:ascii="Calibri" w:eastAsia="Times New Roman" w:hAnsi="Calibri" w:cs="Times New Roman"/>
+                <w:color w:val="000000"/>
+              </w:rPr>
+              <w:t>Temps de recharge :</w:t>
+            </w:r>
+          </w:p>
+          <w:p>
+            <w:pPr>
+              <w:jc w:val="center"/>
+              <w:rPr>
+                <w:rFonts w:ascii="Calibri" w:eastAsia="Times New Roman" w:hAnsi="Calibri" w:cs="Times New Roman"/>
+                <w:color w:val="000000"/>
+              </w:rPr>
+            </w:pPr>
+            <w:r>
+              <w:rPr>
+                <w:rFonts w:ascii="Calibri" w:eastAsia="Times New Roman" w:hAnsi="Calibri" w:cs="Times New Roman"/>
+                <w:color w:val="000000"/>
+              </w:rPr>
+              <w:t xml:space="preserve">20 </w:t>
+            </w:r>
+            <w:r>
+              <w:rPr>
+                <w:rFonts w:ascii="Calibri" w:eastAsia="Times New Roman" w:hAnsi="Calibri" w:cs="Times New Roman"/>
+                <w:color w:val="000000"/>
+              </w:rPr>
+              <w:t>s</w:t>
+            </w:r>
+            <w:r>
+              <w:rPr>
+                <w:rFonts w:ascii="Calibri" w:eastAsia="Times New Roman" w:hAnsi="Calibri" w:cs="Times New Roman"/>
+                <w:color w:val="000000"/>
+              </w:rPr>
+              <w:t>econdes</w:t>
             </w:r>
           </w:p>
         </w:tc>
         <w:tc>
           <w:tcPr>
-            <w:tcW w:w="3071" w:type="dxa"/>
+            <w:tcW w:w="2303" w:type="dxa"/>
             <w:vAlign w:val="center"/>
           </w:tcPr>
           <w:p>
@@ -7509,25 +7682,21 @@
               <w:jc w:val="center"/>
               <w:rPr>
                 <w:rFonts w:ascii="Calibri" w:eastAsia="Times New Roman" w:hAnsi="Calibri" w:cs="Times New Roman"/>
+                <w:color w:val="000000"/>
               </w:rPr>
             </w:pPr>
             <w:r>
               <w:rPr>
                 <w:rFonts w:ascii="Calibri" w:eastAsia="Times New Roman" w:hAnsi="Calibri" w:cs="Times New Roman"/>
-              </w:rPr>
-              <w:t>Course effrainé</w:t>
-            </w:r>
-            <w:r>
-              <w:rPr>
-                <w:rFonts w:ascii="Calibri" w:eastAsia="Times New Roman" w:hAnsi="Calibri" w:cs="Times New Roman"/>
-              </w:rPr>
-              <w:t>e</w:t>
+                <w:color w:val="000000"/>
+              </w:rPr>
+              <w:t>Étourdie la cible.</w:t>
             </w:r>
           </w:p>
         </w:tc>
         <w:tc>
           <w:tcPr>
-            <w:tcW w:w="3071" w:type="dxa"/>
+            <w:tcW w:w="2303" w:type="dxa"/>
             <w:vAlign w:val="center"/>
           </w:tcPr>
           <w:p>
@@ -7535,13 +7704,15 @@
               <w:jc w:val="center"/>
               <w:rPr>
                 <w:rFonts w:ascii="Calibri" w:eastAsia="Times New Roman" w:hAnsi="Calibri" w:cs="Times New Roman"/>
+                <w:color w:val="000000"/>
               </w:rPr>
             </w:pPr>
             <w:r>
               <w:rPr>
                 <w:rFonts w:ascii="Calibri" w:eastAsia="Times New Roman" w:hAnsi="Calibri" w:cs="Times New Roman"/>
-              </w:rPr>
-              <w:t>Surfeur fou</w:t>
+                <w:color w:val="000000"/>
+              </w:rPr>
+              <w:t>Étourdie la cible et inflige 45 point de dégâts</w:t>
             </w:r>
           </w:p>
         </w:tc>
@@ -7549,7 +7720,8 @@
       <w:tr>
         <w:tc>
           <w:tcPr>
-            <w:tcW w:w="3070" w:type="dxa"/>
+            <w:tcW w:w="2303" w:type="dxa"/>
+            <w:vMerge/>
             <w:vAlign w:val="center"/>
           </w:tcPr>
           <w:p>
@@ -7557,21 +7729,84 @@
               <w:jc w:val="center"/>
               <w:rPr>
                 <w:rFonts w:ascii="Calibri" w:eastAsia="Times New Roman" w:hAnsi="Calibri" w:cs="Times New Roman"/>
-                <w:b/>
+                <w:color w:val="000000"/>
+              </w:rPr>
+            </w:pPr>
+          </w:p>
+        </w:tc>
+        <w:tc>
+          <w:tcPr>
+            <w:tcW w:w="2303" w:type="dxa"/>
+            <w:vAlign w:val="center"/>
+          </w:tcPr>
+          <w:p>
+            <w:pPr>
+              <w:jc w:val="center"/>
+              <w:rPr>
+                <w:rFonts w:ascii="Calibri" w:eastAsia="Times New Roman" w:hAnsi="Calibri" w:cs="Times New Roman"/>
+                <w:color w:val="000000"/>
               </w:rPr>
             </w:pPr>
             <w:r>
               <w:rPr>
                 <w:rFonts w:ascii="Calibri" w:eastAsia="Times New Roman" w:hAnsi="Calibri" w:cs="Times New Roman"/>
                 <w:b/>
-              </w:rPr>
-              <w:t>Bouteille d’alcool</w:t>
+                <w:color w:val="000000"/>
+              </w:rPr>
+              <w:t>Jet d’alcool</w:t>
+            </w:r>
+          </w:p>
+          <w:p>
+            <w:pPr>
+              <w:jc w:val="center"/>
+              <w:rPr>
+                <w:rFonts w:ascii="Calibri" w:eastAsia="Times New Roman" w:hAnsi="Calibri" w:cs="Times New Roman"/>
+                <w:color w:val="000000"/>
+              </w:rPr>
+            </w:pPr>
+            <w:r>
+              <w:rPr>
+                <w:rFonts w:ascii="Calibri" w:eastAsia="Times New Roman" w:hAnsi="Calibri" w:cs="Times New Roman"/>
+                <w:color w:val="000000"/>
+              </w:rPr>
+              <w:t>Temps de recharge :</w:t>
+            </w:r>
+          </w:p>
+          <w:p>
+            <w:pPr>
+              <w:jc w:val="center"/>
+              <w:rPr>
+                <w:rFonts w:ascii="Calibri" w:eastAsia="Times New Roman" w:hAnsi="Calibri" w:cs="Times New Roman"/>
+                <w:color w:val="000000"/>
+              </w:rPr>
+            </w:pPr>
+            <w:r>
+              <w:rPr>
+                <w:rFonts w:ascii="Calibri" w:eastAsia="Times New Roman" w:hAnsi="Calibri" w:cs="Times New Roman"/>
+                <w:color w:val="000000"/>
+              </w:rPr>
+              <w:t xml:space="preserve">35 </w:t>
+            </w:r>
+            <w:r>
+              <w:rPr>
+                <w:rFonts w:ascii="Calibri" w:eastAsia="Times New Roman" w:hAnsi="Calibri" w:cs="Times New Roman"/>
+                <w:color w:val="000000"/>
+              </w:rPr>
+              <w:t>s</w:t>
+            </w:r>
+            <w:r>
+              <w:rPr>
+                <w:rFonts w:ascii="Calibri" w:eastAsia="Times New Roman" w:hAnsi="Calibri" w:cs="Times New Roman"/>
+                <w:color w:val="000000"/>
+              </w:rPr>
+              <w:t>econdes</w:t>
             </w:r>
           </w:p>
         </w:tc>
         <w:tc>
           <w:tcPr>
-            <w:tcW w:w="3071" w:type="dxa"/>
+            <w:tcW w:w="4606" w:type="dxa"/>
+            <w:gridSpan w:val="2"/>
             <w:vAlign w:val="center"/>
           </w:tcPr>
           <w:p>
@@ -7579,19 +7814,169 @@
               <w:jc w:val="center"/>
               <w:rPr>
                 <w:rFonts w:ascii="Calibri" w:eastAsia="Times New Roman" w:hAnsi="Calibri" w:cs="Times New Roman"/>
+                <w:color w:val="000000"/>
               </w:rPr>
             </w:pPr>
             <w:r>
               <w:rPr>
                 <w:rFonts w:ascii="Calibri" w:eastAsia="Times New Roman" w:hAnsi="Calibri" w:cs="Times New Roman"/>
+                <w:color w:val="000000"/>
+              </w:rPr>
+              <w:t>La cible est la cible des zombie</w:t>
+            </w:r>
+            <w:r>
+              <w:rPr>
+                <w:rFonts w:ascii="Calibri" w:eastAsia="Times New Roman" w:hAnsi="Calibri" w:cs="Times New Roman"/>
+                <w:color w:val="000000"/>
+              </w:rPr>
+              <w:t>s</w:t>
+            </w:r>
+            <w:r>
+              <w:rPr>
+                <w:rFonts w:ascii="Calibri" w:eastAsia="Times New Roman" w:hAnsi="Calibri" w:cs="Times New Roman"/>
+                <w:color w:val="000000"/>
+              </w:rPr>
+              <w:t xml:space="preserve"> environnant</w:t>
+            </w:r>
+            <w:r>
+              <w:rPr>
+                <w:rFonts w:ascii="Calibri" w:eastAsia="Times New Roman" w:hAnsi="Calibri" w:cs="Times New Roman"/>
+                <w:color w:val="000000"/>
+              </w:rPr>
+              <w:t>s</w:t>
+            </w:r>
+            <w:r>
+              <w:rPr>
+                <w:rFonts w:ascii="Calibri" w:eastAsia="Times New Roman" w:hAnsi="Calibri" w:cs="Times New Roman"/>
+                <w:color w:val="000000"/>
+              </w:rPr>
+              <w:t>.</w:t>
+            </w:r>
+          </w:p>
+        </w:tc>
+      </w:tr>
+      <w:tr>
+        <w:tc>
+          <w:tcPr>
+            <w:tcW w:w="2303" w:type="dxa"/>
+            <w:vMerge/>
+            <w:vAlign w:val="center"/>
+          </w:tcPr>
+          <w:p>
+            <w:pPr>
+              <w:jc w:val="center"/>
+              <w:rPr>
+                <w:rFonts w:ascii="Calibri" w:eastAsia="Times New Roman" w:hAnsi="Calibri" w:cs="Times New Roman"/>
+                <w:color w:val="000000"/>
+              </w:rPr>
+            </w:pPr>
+          </w:p>
+        </w:tc>
+        <w:tc>
+          <w:tcPr>
+            <w:tcW w:w="2303" w:type="dxa"/>
+            <w:vAlign w:val="center"/>
+          </w:tcPr>
+          <w:p>
+            <w:pPr>
+              <w:jc w:val="center"/>
+              <w:rPr>
+                <w:rFonts w:ascii="Calibri" w:eastAsia="Times New Roman" w:hAnsi="Calibri" w:cs="Times New Roman"/>
+                <w:b/>
+                <w:color w:val="000000"/>
+              </w:rPr>
+            </w:pPr>
+            <w:r>
+              <w:rPr>
+                <w:rFonts w:ascii="Calibri" w:eastAsia="Times New Roman" w:hAnsi="Calibri" w:cs="Times New Roman"/>
+                <w:b/>
+                <w:color w:val="000000"/>
               </w:rPr>
               <w:t>Berserker</w:t>
+            </w:r>
+          </w:p>
+          <w:p>
+            <w:pPr>
+              <w:jc w:val="center"/>
+              <w:rPr>
+                <w:rFonts w:ascii="Calibri" w:eastAsia="Times New Roman" w:hAnsi="Calibri" w:cs="Times New Roman"/>
+                <w:color w:val="000000"/>
+              </w:rPr>
+            </w:pPr>
+            <w:r>
+              <w:rPr>
+                <w:rFonts w:ascii="Calibri" w:eastAsia="Times New Roman" w:hAnsi="Calibri" w:cs="Times New Roman"/>
+                <w:color w:val="000000"/>
+              </w:rPr>
+              <w:t>(</w:t>
+            </w:r>
+            <w:r>
+              <w:rPr>
+                <w:rFonts w:ascii="Calibri" w:eastAsia="Times New Roman" w:hAnsi="Calibri" w:cs="Times New Roman"/>
+                <w:color w:val="000000"/>
+                <w:u w:val="single"/>
+              </w:rPr>
+              <w:t>Barbare</w:t>
+            </w:r>
+            <w:r>
+              <w:rPr>
+                <w:rFonts w:ascii="Calibri" w:eastAsia="Times New Roman" w:hAnsi="Calibri" w:cs="Times New Roman"/>
+                <w:color w:val="000000"/>
+              </w:rPr>
+              <w:t>)</w:t>
+            </w:r>
+          </w:p>
+          <w:p>
+            <w:pPr>
+              <w:jc w:val="center"/>
+              <w:rPr>
+                <w:rFonts w:ascii="Calibri" w:eastAsia="Times New Roman" w:hAnsi="Calibri" w:cs="Times New Roman"/>
+                <w:color w:val="000000"/>
+              </w:rPr>
+            </w:pPr>
+            <w:r>
+              <w:rPr>
+                <w:rFonts w:ascii="Calibri" w:eastAsia="Times New Roman" w:hAnsi="Calibri" w:cs="Times New Roman"/>
+                <w:color w:val="000000"/>
+              </w:rPr>
+              <w:t>Temps de recharge :</w:t>
+            </w:r>
+          </w:p>
+          <w:p>
+            <w:pPr>
+              <w:jc w:val="center"/>
+              <w:rPr>
+                <w:rFonts w:ascii="Calibri" w:eastAsia="Times New Roman" w:hAnsi="Calibri" w:cs="Times New Roman"/>
+                <w:color w:val="000000"/>
+              </w:rPr>
+            </w:pPr>
+            <w:r>
+              <w:rPr>
+                <w:rFonts w:ascii="Calibri" w:eastAsia="Times New Roman" w:hAnsi="Calibri" w:cs="Times New Roman"/>
+                <w:color w:val="000000"/>
+              </w:rPr>
+              <w:t xml:space="preserve">40 </w:t>
+            </w:r>
+            <w:r>
+              <w:rPr>
+                <w:rFonts w:ascii="Calibri" w:eastAsia="Times New Roman" w:hAnsi="Calibri" w:cs="Times New Roman"/>
+                <w:color w:val="000000"/>
+              </w:rPr>
+              <w:t>s</w:t>
+            </w:r>
+            <w:r>
+              <w:rPr>
+                <w:rFonts w:ascii="Calibri" w:eastAsia="Times New Roman" w:hAnsi="Calibri" w:cs="Times New Roman"/>
+                <w:color w:val="000000"/>
+              </w:rPr>
+              <w:t>econdes</w:t>
             </w:r>
           </w:p>
         </w:tc>
         <w:tc>
           <w:tcPr>
-            <w:tcW w:w="3071" w:type="dxa"/>
+            <w:tcW w:w="4606" w:type="dxa"/>
+            <w:gridSpan w:val="2"/>
             <w:vAlign w:val="center"/>
           </w:tcPr>
           <w:p>
@@ -7599,19 +7984,215 @@
               <w:jc w:val="center"/>
               <w:rPr>
                 <w:rFonts w:ascii="Calibri" w:eastAsia="Times New Roman" w:hAnsi="Calibri" w:cs="Times New Roman"/>
+                <w:color w:val="000000"/>
               </w:rPr>
             </w:pPr>
             <w:r>
               <w:rPr>
                 <w:rFonts w:ascii="Calibri" w:eastAsia="Times New Roman" w:hAnsi="Calibri" w:cs="Times New Roman"/>
-              </w:rPr>
-              <w:t>Souleur</w:t>
+                <w:color w:val="000000"/>
+              </w:rPr>
+              <w:t>Augmentes les statistiques (forces, vitalité, vitesses) du porteur</w:t>
             </w:r>
             <w:r>
               <w:rPr>
                 <w:rFonts w:ascii="Calibri" w:eastAsia="Times New Roman" w:hAnsi="Calibri" w:cs="Times New Roman"/>
-              </w:rPr>
-              <w:t xml:space="preserve"> fou</w:t>
+                <w:color w:val="000000"/>
+              </w:rPr>
+              <w:t>.</w:t>
+            </w:r>
+          </w:p>
+        </w:tc>
+      </w:tr>
+      <w:tr>
+        <w:tc>
+          <w:tcPr>
+            <w:tcW w:w="2303" w:type="dxa"/>
+            <w:vMerge/>
+            <w:vAlign w:val="center"/>
+          </w:tcPr>
+          <w:p>
+            <w:pPr>
+              <w:jc w:val="center"/>
+              <w:rPr>
+                <w:rFonts w:ascii="Calibri" w:eastAsia="Times New Roman" w:hAnsi="Calibri" w:cs="Times New Roman"/>
+                <w:color w:val="000000"/>
+              </w:rPr>
+            </w:pPr>
+          </w:p>
+        </w:tc>
+        <w:tc>
+          <w:tcPr>
+            <w:tcW w:w="2303" w:type="dxa"/>
+            <w:vAlign w:val="center"/>
+          </w:tcPr>
+          <w:p>
+            <w:pPr>
+              <w:jc w:val="center"/>
+              <w:rPr>
+                <w:rFonts w:ascii="Calibri" w:eastAsia="Times New Roman" w:hAnsi="Calibri" w:cs="Times New Roman"/>
+                <w:b/>
+                <w:color w:val="000000"/>
+              </w:rPr>
+            </w:pPr>
+            <w:r>
+              <w:rPr>
+                <w:rFonts w:ascii="Calibri" w:eastAsia="Times New Roman" w:hAnsi="Calibri" w:cs="Times New Roman"/>
+                <w:b/>
+                <w:color w:val="000000"/>
+              </w:rPr>
+              <w:t>Souleur fou</w:t>
+            </w:r>
+          </w:p>
+          <w:p>
+            <w:pPr>
+              <w:jc w:val="center"/>
+              <w:rPr>
+                <w:rFonts w:ascii="Calibri" w:eastAsia="Times New Roman" w:hAnsi="Calibri" w:cs="Times New Roman"/>
+                <w:color w:val="000000"/>
+              </w:rPr>
+            </w:pPr>
+            <w:r>
+              <w:rPr>
+                <w:rFonts w:ascii="Calibri" w:eastAsia="Times New Roman" w:hAnsi="Calibri" w:cs="Times New Roman"/>
+                <w:color w:val="000000"/>
+              </w:rPr>
+              <w:t>(</w:t>
+            </w:r>
+            <w:r>
+              <w:rPr>
+                <w:rFonts w:ascii="Calibri" w:eastAsia="Times New Roman" w:hAnsi="Calibri" w:cs="Times New Roman"/>
+                <w:color w:val="000000"/>
+                <w:u w:val="single"/>
+              </w:rPr>
+              <w:t>Assassin</w:t>
+            </w:r>
+            <w:r>
+              <w:rPr>
+                <w:rFonts w:ascii="Calibri" w:eastAsia="Times New Roman" w:hAnsi="Calibri" w:cs="Times New Roman"/>
+                <w:color w:val="000000"/>
+              </w:rPr>
+              <w:t>)</w:t>
+            </w:r>
+          </w:p>
+          <w:p>
+            <w:pPr>
+              <w:jc w:val="center"/>
+              <w:rPr>
+                <w:rFonts w:ascii="Calibri" w:eastAsia="Times New Roman" w:hAnsi="Calibri" w:cs="Times New Roman"/>
+                <w:color w:val="000000"/>
+              </w:rPr>
+            </w:pPr>
+            <w:r>
+              <w:rPr>
+                <w:rFonts w:ascii="Calibri" w:eastAsia="Times New Roman" w:hAnsi="Calibri" w:cs="Times New Roman"/>
+                <w:color w:val="000000"/>
+              </w:rPr>
+              <w:t>Temps de recharge :</w:t>
+            </w:r>
+          </w:p>
+          <w:p>
+            <w:pPr>
+              <w:jc w:val="center"/>
+              <w:rPr>
+                <w:rFonts w:ascii="Calibri" w:eastAsia="Times New Roman" w:hAnsi="Calibri" w:cs="Times New Roman"/>
+                <w:color w:val="000000"/>
+              </w:rPr>
+            </w:pPr>
+            <w:r>
+              <w:rPr>
+                <w:rFonts w:ascii="Calibri" w:eastAsia="Times New Roman" w:hAnsi="Calibri" w:cs="Times New Roman"/>
+                <w:color w:val="000000"/>
+              </w:rPr>
+              <w:t xml:space="preserve">45 </w:t>
+            </w:r>
+            <w:bookmarkStart w:id="8" w:name="_GoBack"/>
+            <w:bookmarkEnd w:id="8"/>
+            <w:r>
+              <w:rPr>
+                <w:rFonts w:ascii="Calibri" w:eastAsia="Times New Roman" w:hAnsi="Calibri" w:cs="Times New Roman"/>
+                <w:color w:val="000000"/>
+              </w:rPr>
+              <w:t>s</w:t>
+            </w:r>
+            <w:r>
+              <w:rPr>
+                <w:rFonts w:ascii="Calibri" w:eastAsia="Times New Roman" w:hAnsi="Calibri" w:cs="Times New Roman"/>
+                <w:color w:val="000000"/>
+              </w:rPr>
+              <w:t>econdes</w:t>
+            </w:r>
+          </w:p>
+        </w:tc>
+        <w:tc>
+          <w:tcPr>
+            <w:tcW w:w="2303" w:type="dxa"/>
+            <w:vAlign w:val="center"/>
+          </w:tcPr>
+          <w:p>
+            <w:pPr>
+              <w:jc w:val="center"/>
+              <w:rPr>
+                <w:rFonts w:ascii="Calibri" w:eastAsia="Times New Roman" w:hAnsi="Calibri" w:cs="Times New Roman"/>
+                <w:color w:val="000000"/>
+              </w:rPr>
+            </w:pPr>
+            <w:r>
+              <w:rPr>
+                <w:rFonts w:ascii="Calibri" w:eastAsia="Times New Roman" w:hAnsi="Calibri" w:cs="Times New Roman"/>
+                <w:color w:val="000000"/>
+              </w:rPr>
+              <w:t xml:space="preserve">Altère la vision et </w:t>
+            </w:r>
+            <w:r>
+              <w:rPr>
+                <w:rFonts w:ascii="Calibri" w:eastAsia="Times New Roman" w:hAnsi="Calibri" w:cs="Times New Roman"/>
+                <w:color w:val="000000"/>
+              </w:rPr>
+              <w:t>les déplacements</w:t>
+            </w:r>
+            <w:r>
+              <w:rPr>
+                <w:rFonts w:ascii="Calibri" w:eastAsia="Times New Roman" w:hAnsi="Calibri" w:cs="Times New Roman"/>
+                <w:color w:val="000000"/>
+              </w:rPr>
+              <w:t xml:space="preserve"> de la cible.</w:t>
+            </w:r>
+          </w:p>
+        </w:tc>
+        <w:tc>
+          <w:tcPr>
+            <w:tcW w:w="2303" w:type="dxa"/>
+            <w:vAlign w:val="center"/>
+          </w:tcPr>
+          <w:p>
+            <w:pPr>
+              <w:jc w:val="center"/>
+              <w:rPr>
+                <w:rFonts w:ascii="Calibri" w:eastAsia="Times New Roman" w:hAnsi="Calibri" w:cs="Times New Roman"/>
+                <w:color w:val="000000"/>
+              </w:rPr>
+            </w:pPr>
+            <w:r>
+              <w:rPr>
+                <w:rFonts w:ascii="Calibri" w:eastAsia="Times New Roman" w:hAnsi="Calibri" w:cs="Times New Roman"/>
+                <w:color w:val="000000"/>
+              </w:rPr>
+              <w:t xml:space="preserve">La cible se met </w:t>
+            </w:r>
+            <w:r>
+              <w:rPr>
+                <w:rFonts w:ascii="Calibri" w:eastAsia="Times New Roman" w:hAnsi="Calibri" w:cs="Times New Roman"/>
+                <w:color w:val="000000"/>
+              </w:rPr>
+              <w:t>à</w:t>
+            </w:r>
+            <w:r>
+              <w:rPr>
+                <w:rFonts w:ascii="Calibri" w:eastAsia="Times New Roman" w:hAnsi="Calibri" w:cs="Times New Roman"/>
+                <w:color w:val="000000"/>
+              </w:rPr>
+              <w:t xml:space="preserve"> attaquer les zombies environnants.</w:t>
             </w:r>
           </w:p>
         </w:tc>
@@ -7620,12 +8201,16 @@
     <w:p>
       <w:pPr>
         <w:spacing w:after="0" w:line="240" w:lineRule="auto"/>
-        <w:ind w:hanging="360"/>
-        <w:jc w:val="both"/>
-        <w:rPr>
-          <w:rFonts w:ascii="Calibri" w:eastAsia="Times New Roman" w:hAnsi="Calibri" w:cs="Times New Roman"/>
-        </w:rPr>
-      </w:pPr>
+        <w:rPr>
+          <w:rFonts w:ascii="Calibri" w:eastAsia="Times New Roman" w:hAnsi="Calibri" w:cs="Times New Roman"/>
+          <w:color w:val="000000"/>
+        </w:rPr>
+      </w:pPr>
+    </w:p>
+    <w:p>
+      <w:r>
+        <w:br w:type="page"/>
+      </w:r>
     </w:p>
     <w:tbl>
       <w:tblPr>
@@ -7636,7 +8221,7 @@
           <w:bottom w:w="15" w:type="dxa"/>
           <w:right w:w="15" w:type="dxa"/>
         </w:tblCellMar>
-        <w:tblLook w:val="04A0"/>
+        <w:tblLook w:val="04A0" w:firstRow="1" w:lastRow="0" w:firstColumn="1" w:lastColumn="0" w:noHBand="0" w:noVBand="1"/>
       </w:tblPr>
       <w:tblGrid>
         <w:gridCol w:w="9360"/>
@@ -7661,40 +8246,13 @@
     </w:tbl>
     <w:p>
       <w:pPr>
-        <w:rPr>
-          <w:rFonts w:ascii="Calibri" w:hAnsi="Calibri"/>
-        </w:rPr>
-      </w:pPr>
-    </w:p>
-    <w:p>
-      <w:pPr>
-        <w:rPr>
-          <w:rFonts w:ascii="Calibri" w:hAnsi="Calibri"/>
-        </w:rPr>
-      </w:pPr>
-      <w:r>
-        <w:rPr>
-          <w:rFonts w:ascii="Calibri" w:hAnsi="Calibri"/>
-        </w:rPr>
-        <w:br w:type="page"/>
-      </w:r>
-    </w:p>
-    <w:p>
-      <w:pPr>
-        <w:rPr>
-          <w:rFonts w:ascii="Calibri" w:hAnsi="Calibri"/>
-        </w:rPr>
-      </w:pPr>
-    </w:p>
-    <w:p>
-      <w:pPr>
         <w:pStyle w:val="Titre2"/>
         <w:numPr>
           <w:ilvl w:val="1"/>
           <w:numId w:val="22"/>
         </w:numPr>
       </w:pPr>
-      <w:bookmarkStart w:id="12" w:name="_Toc375753830"/>
+      <w:bookmarkStart w:id="9" w:name="_Toc375753830"/>
       <w:r>
         <w:t>Élément</w:t>
       </w:r>
@@ -7704,7 +8262,7 @@
       <w:r>
         <w:t>s</w:t>
       </w:r>
-      <w:bookmarkEnd w:id="12"/>
+      <w:bookmarkEnd w:id="9"/>
     </w:p>
     <w:p>
       <w:pPr>
@@ -7837,11 +8395,11 @@
           <w:numId w:val="22"/>
         </w:numPr>
       </w:pPr>
-      <w:bookmarkStart w:id="13" w:name="_Toc375753831"/>
+      <w:bookmarkStart w:id="10" w:name="_Toc375753831"/>
       <w:r>
         <w:t>Level design</w:t>
       </w:r>
-      <w:bookmarkEnd w:id="13"/>
+      <w:bookmarkEnd w:id="10"/>
     </w:p>
     <w:p>
       <w:r>
@@ -7874,11 +8432,11 @@
           <w:numId w:val="22"/>
         </w:numPr>
       </w:pPr>
-      <w:bookmarkStart w:id="14" w:name="_Toc375753832"/>
+      <w:bookmarkStart w:id="11" w:name="_Toc375753832"/>
       <w:r>
         <w:t>Loop</w:t>
       </w:r>
-      <w:bookmarkEnd w:id="14"/>
+      <w:bookmarkEnd w:id="11"/>
     </w:p>
     <w:p>
       <w:pPr>
@@ -7888,11 +8446,11 @@
           <w:numId w:val="22"/>
         </w:numPr>
       </w:pPr>
-      <w:bookmarkStart w:id="15" w:name="_Toc375753833"/>
+      <w:bookmarkStart w:id="12" w:name="_Toc375753833"/>
       <w:r>
         <w:t>Loop survivant</w:t>
       </w:r>
-      <w:bookmarkEnd w:id="15"/>
+      <w:bookmarkEnd w:id="12"/>
     </w:p>
     <w:p>
       <w:pPr>
@@ -7906,6 +8464,7 @@
         <w:rPr>
           <w:rFonts w:ascii="Calibri" w:hAnsi="Calibri"/>
           <w:noProof/>
+          <w:lang w:eastAsia="fr-FR"/>
         </w:rPr>
         <w:drawing>
           <wp:inline distT="0" distB="0" distL="0" distR="0">
@@ -7923,7 +8482,7 @@
                     <pic:cNvPicPr/>
                   </pic:nvPicPr>
                   <pic:blipFill>
-                    <a:blip r:embed="rId10" cstate="print"/>
+                    <a:blip r:embed="rId11" cstate="print"/>
                     <a:stretch>
                       <a:fillRect/>
                     </a:stretch>
@@ -7952,12 +8511,12 @@
           <w:numId w:val="22"/>
         </w:numPr>
       </w:pPr>
-      <w:bookmarkStart w:id="16" w:name="_Toc375753834"/>
+      <w:bookmarkStart w:id="13" w:name="_Toc375753834"/>
       <w:r>
         <w:lastRenderedPageBreak/>
         <w:t>Loop zombie</w:t>
       </w:r>
-      <w:bookmarkEnd w:id="16"/>
+      <w:bookmarkEnd w:id="13"/>
     </w:p>
     <w:p>
       <w:pPr>
@@ -7971,6 +8530,7 @@
         <w:rPr>
           <w:rFonts w:ascii="Calibri" w:hAnsi="Calibri"/>
           <w:noProof/>
+          <w:lang w:eastAsia="fr-FR"/>
         </w:rPr>
         <w:drawing>
           <wp:inline distT="0" distB="0" distL="0" distR="0">
@@ -7988,7 +8548,7 @@
                     <pic:cNvPicPr/>
                   </pic:nvPicPr>
                   <pic:blipFill>
-                    <a:blip r:embed="rId11" cstate="print"/>
+                    <a:blip r:embed="rId12" cstate="print"/>
                     <a:stretch>
                       <a:fillRect/>
                     </a:stretch>
@@ -8017,11 +8577,11 @@
           <w:numId w:val="22"/>
         </w:numPr>
       </w:pPr>
-      <w:bookmarkStart w:id="17" w:name="_Toc375753835"/>
+      <w:bookmarkStart w:id="14" w:name="_Toc375753835"/>
       <w:r>
         <w:t>3C</w:t>
       </w:r>
-      <w:bookmarkEnd w:id="17"/>
+      <w:bookmarkEnd w:id="14"/>
     </w:p>
     <w:p>
       <w:pPr>
@@ -8031,14 +8591,14 @@
           <w:numId w:val="22"/>
         </w:numPr>
       </w:pPr>
-      <w:bookmarkStart w:id="18" w:name="_Toc375753836"/>
+      <w:bookmarkStart w:id="15" w:name="_Toc375753836"/>
       <w:r>
         <w:t>Personnage</w:t>
       </w:r>
       <w:r>
         <w:t>s</w:t>
       </w:r>
-      <w:bookmarkEnd w:id="18"/>
+      <w:bookmarkEnd w:id="15"/>
     </w:p>
     <w:p>
       <w:pPr>
@@ -8048,14 +8608,14 @@
           <w:numId w:val="22"/>
         </w:numPr>
       </w:pPr>
-      <w:bookmarkStart w:id="19" w:name="_Toc375753837"/>
+      <w:bookmarkStart w:id="16" w:name="_Toc375753837"/>
       <w:r>
         <w:t>Description</w:t>
       </w:r>
       <w:r>
         <w:t>/caractéristique</w:t>
       </w:r>
-      <w:bookmarkEnd w:id="19"/>
+      <w:bookmarkEnd w:id="16"/>
     </w:p>
     <w:p>
       <w:pPr>
@@ -8200,11 +8760,11 @@
           <w:numId w:val="22"/>
         </w:numPr>
       </w:pPr>
-      <w:bookmarkStart w:id="20" w:name="_Toc375753838"/>
+      <w:bookmarkStart w:id="17" w:name="_Toc375753838"/>
       <w:r>
         <w:t>Action possible pour un personnage</w:t>
       </w:r>
-      <w:bookmarkEnd w:id="20"/>
+      <w:bookmarkEnd w:id="17"/>
     </w:p>
     <w:p>
       <w:pPr>
@@ -8685,7 +9245,7 @@
           <w:numId w:val="22"/>
         </w:numPr>
       </w:pPr>
-      <w:bookmarkStart w:id="21" w:name="_Toc375753839"/>
+      <w:bookmarkStart w:id="18" w:name="_Toc375753839"/>
       <w:r>
         <w:lastRenderedPageBreak/>
         <w:t>Use</w:t>
@@ -8693,13 +9253,14 @@
       <w:r>
         <w:t xml:space="preserve"> case du menu</w:t>
       </w:r>
-      <w:bookmarkEnd w:id="21"/>
+      <w:bookmarkEnd w:id="18"/>
     </w:p>
     <w:p/>
     <w:p>
       <w:r>
         <w:rPr>
           <w:noProof/>
+          <w:lang w:eastAsia="fr-FR"/>
         </w:rPr>
         <w:drawing>
           <wp:inline distT="0" distB="0" distL="0" distR="0">
@@ -8717,10 +9278,10 @@
                     <pic:cNvPicPr/>
                   </pic:nvPicPr>
                   <pic:blipFill>
-                    <a:blip r:embed="rId12" cstate="print">
+                    <a:blip r:embed="rId13" cstate="print">
                       <a:extLst>
                         <a:ext uri="{28A0092B-C50C-407E-A947-70E740481C1C}">
-                          <a14:useLocalDpi xmlns:a14="http://schemas.microsoft.com/office/drawing/2010/main" xmlns:wps="http://schemas.microsoft.com/office/word/2010/wordprocessingShape" xmlns:wpi="http://schemas.microsoft.com/office/word/2010/wordprocessingInk" xmlns:wpg="http://schemas.microsoft.com/office/word/2010/wordprocessingGroup" xmlns:w14="http://schemas.microsoft.com/office/word/2010/wordml" xmlns:w="http://schemas.openxmlformats.org/wordprocessingml/2006/main" xmlns:w10="urn:schemas-microsoft-com:office:word" xmlns:wp14="http://schemas.microsoft.com/office/word/2010/wordprocessingDrawing" xmlns:v="urn:schemas-microsoft-com:vml" xmlns:o="urn:schemas-microsoft-com:office:office" xmlns:mc="http://schemas.openxmlformats.org/markup-compatibility/2006" xmlns:wpc="http://schemas.microsoft.com/office/word/2010/wordprocessingCanvas" xmlns="" val="0"/>
+                          <a14:useLocalDpi xmlns:a14="http://schemas.microsoft.com/office/drawing/2010/main" val="0"/>
                         </a:ext>
                       </a:extLst>
                     </a:blip>
@@ -8752,7 +9313,7 @@
           <w:numId w:val="22"/>
         </w:numPr>
       </w:pPr>
-      <w:bookmarkStart w:id="22" w:name="_Toc375753840"/>
+      <w:bookmarkStart w:id="19" w:name="_Toc375753840"/>
       <w:r>
         <w:lastRenderedPageBreak/>
         <w:t>Use</w:t>
@@ -8760,7 +9321,7 @@
       <w:r>
         <w:t xml:space="preserve"> case Survivant</w:t>
       </w:r>
-      <w:bookmarkEnd w:id="22"/>
+      <w:bookmarkEnd w:id="19"/>
     </w:p>
     <w:p>
       <w:pPr>
@@ -8769,6 +9330,7 @@
       <w:r>
         <w:rPr>
           <w:noProof/>
+          <w:lang w:eastAsia="fr-FR"/>
         </w:rPr>
         <w:drawing>
           <wp:inline distT="0" distB="0" distL="0" distR="0">
@@ -8786,7 +9348,7 @@
                     <pic:cNvPicPr/>
                   </pic:nvPicPr>
                   <pic:blipFill>
-                    <a:blip r:embed="rId13" cstate="print"/>
+                    <a:blip r:embed="rId14" cstate="print"/>
                     <a:stretch>
                       <a:fillRect/>
                     </a:stretch>
@@ -8815,14 +9377,14 @@
           <w:numId w:val="22"/>
         </w:numPr>
       </w:pPr>
-      <w:bookmarkStart w:id="23" w:name="_Toc375753841"/>
+      <w:bookmarkStart w:id="20" w:name="_Toc375753841"/>
       <w:r>
         <w:t>Use</w:t>
       </w:r>
       <w:r>
         <w:t xml:space="preserve"> case Zombie</w:t>
       </w:r>
-      <w:bookmarkEnd w:id="23"/>
+      <w:bookmarkEnd w:id="20"/>
     </w:p>
     <w:p>
       <w:pPr>
@@ -8831,6 +9393,7 @@
       <w:r>
         <w:rPr>
           <w:noProof/>
+          <w:lang w:eastAsia="fr-FR"/>
         </w:rPr>
         <w:drawing>
           <wp:inline distT="0" distB="0" distL="0" distR="0">
@@ -8848,7 +9411,7 @@
                     <pic:cNvPicPr/>
                   </pic:nvPicPr>
                   <pic:blipFill>
-                    <a:blip r:embed="rId14" cstate="print"/>
+                    <a:blip r:embed="rId15" cstate="print"/>
                     <a:stretch>
                       <a:fillRect/>
                     </a:stretch>
@@ -8887,14 +9450,14 @@
           <w:numId w:val="22"/>
         </w:numPr>
       </w:pPr>
-      <w:bookmarkStart w:id="24" w:name="_Toc375753842"/>
+      <w:bookmarkStart w:id="21" w:name="_Toc375753842"/>
       <w:r>
         <w:t>I</w:t>
       </w:r>
       <w:r>
         <w:t>nterface</w:t>
       </w:r>
-      <w:bookmarkEnd w:id="24"/>
+      <w:bookmarkEnd w:id="21"/>
     </w:p>
     <w:p>
       <w:pPr>
@@ -8911,6 +9474,7 @@
       <w:r>
         <w:rPr>
           <w:noProof/>
+          <w:lang w:eastAsia="fr-FR"/>
         </w:rPr>
         <w:drawing>
           <wp:inline distT="0" distB="0" distL="0" distR="0">
@@ -8928,7 +9492,7 @@
                     <pic:cNvPicPr/>
                   </pic:nvPicPr>
                   <pic:blipFill>
-                    <a:blip r:embed="rId15" cstate="print"/>
+                    <a:blip r:embed="rId16" cstate="print"/>
                     <a:stretch>
                       <a:fillRect/>
                     </a:stretch>
@@ -8979,6 +9543,7 @@
       <w:r>
         <w:rPr>
           <w:noProof/>
+          <w:lang w:eastAsia="fr-FR"/>
         </w:rPr>
         <w:drawing>
           <wp:inline distT="0" distB="0" distL="0" distR="0">
@@ -8996,7 +9561,7 @@
                     <pic:cNvPicPr/>
                   </pic:nvPicPr>
                   <pic:blipFill>
-                    <a:blip r:embed="rId16" cstate="print"/>
+                    <a:blip r:embed="rId17" cstate="print"/>
                     <a:stretch>
                       <a:fillRect/>
                     </a:stretch>
@@ -9058,6 +9623,7 @@
       <w:r>
         <w:rPr>
           <w:noProof/>
+          <w:lang w:eastAsia="fr-FR"/>
         </w:rPr>
         <w:drawing>
           <wp:inline distT="0" distB="0" distL="0" distR="0">
@@ -9075,7 +9641,7 @@
                     <pic:cNvPicPr/>
                   </pic:nvPicPr>
                   <pic:blipFill>
-                    <a:blip r:embed="rId17" cstate="print"/>
+                    <a:blip r:embed="rId18" cstate="print"/>
                     <a:stretch>
                       <a:fillRect/>
                     </a:stretch>
@@ -9103,6 +9669,7 @@
       <w:r>
         <w:rPr>
           <w:noProof/>
+          <w:lang w:eastAsia="fr-FR"/>
         </w:rPr>
         <w:drawing>
           <wp:inline distT="0" distB="0" distL="0" distR="0">
@@ -9120,7 +9687,7 @@
                     <pic:cNvPicPr/>
                   </pic:nvPicPr>
                   <pic:blipFill>
-                    <a:blip r:embed="rId18" cstate="print"/>
+                    <a:blip r:embed="rId19" cstate="print"/>
                     <a:stretch>
                       <a:fillRect/>
                     </a:stretch>
@@ -9148,6 +9715,7 @@
       <w:r>
         <w:rPr>
           <w:noProof/>
+          <w:lang w:eastAsia="fr-FR"/>
         </w:rPr>
         <w:drawing>
           <wp:inline distT="0" distB="0" distL="0" distR="0">
@@ -9165,7 +9733,7 @@
                     <pic:cNvPicPr/>
                   </pic:nvPicPr>
                   <pic:blipFill>
-                    <a:blip r:embed="rId19" cstate="print"/>
+                    <a:blip r:embed="rId20" cstate="print"/>
                     <a:stretch>
                       <a:fillRect/>
                     </a:stretch>
@@ -9207,6 +9775,7 @@
       <w:r>
         <w:rPr>
           <w:noProof/>
+          <w:lang w:eastAsia="fr-FR"/>
         </w:rPr>
         <w:drawing>
           <wp:inline distT="0" distB="0" distL="0" distR="0">
@@ -9224,7 +9793,7 @@
                     <pic:cNvPicPr/>
                   </pic:nvPicPr>
                   <pic:blipFill>
-                    <a:blip r:embed="rId20" cstate="print"/>
+                    <a:blip r:embed="rId21" cstate="print"/>
                     <a:stretch>
                       <a:fillRect/>
                     </a:stretch>
@@ -9252,6 +9821,7 @@
       <w:r>
         <w:rPr>
           <w:noProof/>
+          <w:lang w:eastAsia="fr-FR"/>
         </w:rPr>
         <w:drawing>
           <wp:inline distT="0" distB="0" distL="0" distR="0">
@@ -9269,7 +9839,7 @@
                     <pic:cNvPicPr/>
                   </pic:nvPicPr>
                   <pic:blipFill>
-                    <a:blip r:embed="rId21" cstate="print"/>
+                    <a:blip r:embed="rId22" cstate="print"/>
                     <a:stretch>
                       <a:fillRect/>
                     </a:stretch>
@@ -9297,6 +9867,7 @@
       <w:r>
         <w:rPr>
           <w:noProof/>
+          <w:lang w:eastAsia="fr-FR"/>
         </w:rPr>
         <w:drawing>
           <wp:inline distT="0" distB="0" distL="0" distR="0">
@@ -9314,7 +9885,7 @@
                     <pic:cNvPicPr/>
                   </pic:nvPicPr>
                   <pic:blipFill>
-                    <a:blip r:embed="rId22" cstate="print"/>
+                    <a:blip r:embed="rId23" cstate="print"/>
                     <a:stretch>
                       <a:fillRect/>
                     </a:stretch>
@@ -9365,6 +9936,7 @@
       <w:r>
         <w:rPr>
           <w:noProof/>
+          <w:lang w:eastAsia="fr-FR"/>
         </w:rPr>
         <w:drawing>
           <wp:inline distT="0" distB="0" distL="0" distR="0">
@@ -9382,7 +9954,7 @@
                     <pic:cNvPicPr/>
                   </pic:nvPicPr>
                   <pic:blipFill>
-                    <a:blip r:embed="rId23" cstate="print"/>
+                    <a:blip r:embed="rId24" cstate="print"/>
                     <a:stretch>
                       <a:fillRect/>
                     </a:stretch>
@@ -9412,11 +9984,11 @@
           <w:numId w:val="22"/>
         </w:numPr>
       </w:pPr>
-      <w:bookmarkStart w:id="25" w:name="_Toc375753843"/>
+      <w:bookmarkStart w:id="22" w:name="_Toc375753843"/>
       <w:r>
         <w:t>Contrôle</w:t>
       </w:r>
-      <w:bookmarkEnd w:id="25"/>
+      <w:bookmarkEnd w:id="22"/>
     </w:p>
     <w:p>
       <w:pPr>
@@ -9426,11 +9998,11 @@
           <w:numId w:val="22"/>
         </w:numPr>
       </w:pPr>
-      <w:bookmarkStart w:id="26" w:name="_Toc375753844"/>
+      <w:bookmarkStart w:id="23" w:name="_Toc375753844"/>
       <w:r>
         <w:t>Déplacement</w:t>
       </w:r>
-      <w:bookmarkEnd w:id="26"/>
+      <w:bookmarkEnd w:id="23"/>
     </w:p>
     <w:p>
       <w:pPr>
@@ -9443,6 +10015,7 @@
         <w:rPr>
           <w:rFonts w:ascii="Calibri" w:hAnsi="Calibri"/>
           <w:noProof/>
+          <w:lang w:eastAsia="fr-FR"/>
         </w:rPr>
         <w:drawing>
           <wp:inline distT="0" distB="0" distL="0" distR="0">
@@ -9460,7 +10033,7 @@
                     <pic:cNvPicPr/>
                   </pic:nvPicPr>
                   <pic:blipFill>
-                    <a:blip r:embed="rId24" cstate="print"/>
+                    <a:blip r:embed="rId25" cstate="print"/>
                     <a:stretch>
                       <a:fillRect/>
                     </a:stretch>
@@ -9590,11 +10163,11 @@
           <w:numId w:val="22"/>
         </w:numPr>
       </w:pPr>
-      <w:bookmarkStart w:id="27" w:name="_Toc375753845"/>
+      <w:bookmarkStart w:id="24" w:name="_Toc375753845"/>
       <w:r>
         <w:t>Portes</w:t>
       </w:r>
-      <w:bookmarkEnd w:id="27"/>
+      <w:bookmarkEnd w:id="24"/>
     </w:p>
     <w:p>
       <w:pPr>
@@ -9626,11 +10199,11 @@
           <w:numId w:val="22"/>
         </w:numPr>
       </w:pPr>
-      <w:bookmarkStart w:id="28" w:name="_Toc375753846"/>
+      <w:bookmarkStart w:id="25" w:name="_Toc375753846"/>
       <w:r>
         <w:t>Etages</w:t>
       </w:r>
-      <w:bookmarkEnd w:id="28"/>
+      <w:bookmarkEnd w:id="25"/>
     </w:p>
     <w:p>
       <w:pPr>
@@ -9655,11 +10228,11 @@
           <w:numId w:val="22"/>
         </w:numPr>
       </w:pPr>
-      <w:bookmarkStart w:id="29" w:name="_Toc375753847"/>
+      <w:bookmarkStart w:id="26" w:name="_Toc375753847"/>
       <w:r>
         <w:t>Cachettes</w:t>
       </w:r>
-      <w:bookmarkEnd w:id="29"/>
+      <w:bookmarkEnd w:id="26"/>
     </w:p>
     <w:p>
       <w:r>
@@ -9683,11 +10256,11 @@
           <w:numId w:val="22"/>
         </w:numPr>
       </w:pPr>
-      <w:bookmarkStart w:id="30" w:name="_Toc375753848"/>
+      <w:bookmarkStart w:id="27" w:name="_Toc375753848"/>
       <w:r>
         <w:t>Liste des touches par défaut et actions associées</w:t>
       </w:r>
-      <w:bookmarkEnd w:id="30"/>
+      <w:bookmarkEnd w:id="27"/>
     </w:p>
     <w:tbl>
       <w:tblPr>
@@ -9698,7 +10271,7 @@
           <w:bottom w:w="15" w:type="dxa"/>
           <w:right w:w="15" w:type="dxa"/>
         </w:tblCellMar>
-        <w:tblLook w:val="04A0"/>
+        <w:tblLook w:val="04A0" w:firstRow="1" w:lastRow="0" w:firstColumn="1" w:lastColumn="0" w:noHBand="0" w:noVBand="1"/>
       </w:tblPr>
       <w:tblGrid>
         <w:gridCol w:w="4985"/>
@@ -10542,12 +11115,12 @@
           <w:numId w:val="22"/>
         </w:numPr>
       </w:pPr>
-      <w:bookmarkStart w:id="31" w:name="_Toc375753849"/>
+      <w:bookmarkStart w:id="28" w:name="_Toc375753849"/>
       <w:r>
         <w:lastRenderedPageBreak/>
         <w:t>Configuration des touches clavier et souris par défaut</w:t>
       </w:r>
-      <w:bookmarkEnd w:id="31"/>
+      <w:bookmarkEnd w:id="28"/>
     </w:p>
     <w:p>
       <w:pPr>
@@ -10567,6 +11140,7 @@
         <w:rPr>
           <w:rFonts w:ascii="Calibri" w:hAnsi="Calibri"/>
           <w:noProof/>
+          <w:lang w:eastAsia="fr-FR"/>
         </w:rPr>
         <w:drawing>
           <wp:inline distT="0" distB="0" distL="0" distR="0">
@@ -10584,7 +11158,7 @@
                     <pic:cNvPicPr/>
                   </pic:nvPicPr>
                   <pic:blipFill>
-                    <a:blip r:embed="rId25" cstate="print"/>
+                    <a:blip r:embed="rId26" cstate="print"/>
                     <a:stretch>
                       <a:fillRect/>
                     </a:stretch>
@@ -10623,6 +11197,7 @@
         <w:rPr>
           <w:rFonts w:ascii="Calibri" w:hAnsi="Calibri"/>
           <w:noProof/>
+          <w:lang w:eastAsia="fr-FR"/>
         </w:rPr>
         <w:drawing>
           <wp:inline distT="0" distB="0" distL="0" distR="0">
@@ -10640,7 +11215,7 @@
                     <pic:cNvPicPr/>
                   </pic:nvPicPr>
                   <pic:blipFill>
-                    <a:blip r:embed="rId26" cstate="print"/>
+                    <a:blip r:embed="rId27" cstate="print"/>
                     <a:stretch>
                       <a:fillRect/>
                     </a:stretch>
@@ -10676,12 +11251,12 @@
           <w:numId w:val="22"/>
         </w:numPr>
       </w:pPr>
-      <w:bookmarkStart w:id="32" w:name="_Toc375753850"/>
+      <w:bookmarkStart w:id="29" w:name="_Toc375753850"/>
       <w:r>
         <w:lastRenderedPageBreak/>
         <w:t>Camera</w:t>
       </w:r>
-      <w:bookmarkEnd w:id="32"/>
+      <w:bookmarkEnd w:id="29"/>
     </w:p>
     <w:p>
       <w:pPr>
@@ -10695,6 +11270,7 @@
         <w:rPr>
           <w:rFonts w:ascii="Calibri" w:eastAsia="Times New Roman" w:hAnsi="Calibri" w:cs="Times New Roman"/>
           <w:noProof/>
+          <w:lang w:eastAsia="fr-FR"/>
         </w:rPr>
         <w:drawing>
           <wp:inline distT="0" distB="0" distL="0" distR="0">
@@ -10714,7 +11290,7 @@
                     </pic:cNvPicPr>
                   </pic:nvPicPr>
                   <pic:blipFill>
-                    <a:blip r:embed="rId27" cstate="print"/>
+                    <a:blip r:embed="rId28" cstate="print"/>
                     <a:srcRect/>
                     <a:stretch>
                       <a:fillRect/>
@@ -10922,12 +11498,12 @@
         <w:pStyle w:val="Titre1"/>
         <w:ind w:left="720"/>
       </w:pPr>
-      <w:bookmarkStart w:id="33" w:name="_Toc375753851"/>
+      <w:bookmarkStart w:id="30" w:name="_Toc375753851"/>
       <w:r>
         <w:lastRenderedPageBreak/>
         <w:t>Diagramme activité</w:t>
       </w:r>
-      <w:bookmarkEnd w:id="33"/>
+      <w:bookmarkEnd w:id="30"/>
     </w:p>
     <w:p>
       <w:pPr>
@@ -10937,11 +11513,11 @@
           <w:numId w:val="22"/>
         </w:numPr>
       </w:pPr>
-      <w:bookmarkStart w:id="34" w:name="_Toc375753852"/>
+      <w:bookmarkStart w:id="31" w:name="_Toc375753852"/>
       <w:r>
         <w:t>Pendant la navigation dans les menus</w:t>
       </w:r>
-      <w:bookmarkEnd w:id="34"/>
+      <w:bookmarkEnd w:id="31"/>
     </w:p>
     <w:p>
       <w:pPr>
@@ -10953,6 +11529,7 @@
         <w:rPr>
           <w:rFonts w:ascii="Calibri" w:hAnsi="Calibri"/>
           <w:noProof/>
+          <w:lang w:eastAsia="fr-FR"/>
         </w:rPr>
         <w:drawing>
           <wp:inline distT="0" distB="0" distL="0" distR="0">
@@ -10970,10 +11547,10 @@
                     <pic:cNvPicPr/>
                   </pic:nvPicPr>
                   <pic:blipFill>
-                    <a:blip r:embed="rId28" cstate="print">
+                    <a:blip r:embed="rId29" cstate="print">
                       <a:extLst>
                         <a:ext uri="{28A0092B-C50C-407E-A947-70E740481C1C}">
-                          <a14:useLocalDpi xmlns:a14="http://schemas.microsoft.com/office/drawing/2010/main" xmlns:wps="http://schemas.microsoft.com/office/word/2010/wordprocessingShape" xmlns:wpi="http://schemas.microsoft.com/office/word/2010/wordprocessingInk" xmlns:wpg="http://schemas.microsoft.com/office/word/2010/wordprocessingGroup" xmlns:w14="http://schemas.microsoft.com/office/word/2010/wordml" xmlns:w="http://schemas.openxmlformats.org/wordprocessingml/2006/main" xmlns:w10="urn:schemas-microsoft-com:office:word" xmlns:wp14="http://schemas.microsoft.com/office/word/2010/wordprocessingDrawing" xmlns:v="urn:schemas-microsoft-com:vml" xmlns:o="urn:schemas-microsoft-com:office:office" xmlns:mc="http://schemas.openxmlformats.org/markup-compatibility/2006" xmlns:wpc="http://schemas.microsoft.com/office/word/2010/wordprocessingCanvas" xmlns="" val="0"/>
+                          <a14:useLocalDpi xmlns:a14="http://schemas.microsoft.com/office/drawing/2010/main" val="0"/>
                         </a:ext>
                       </a:extLst>
                     </a:blip>
@@ -11040,7 +11617,7 @@
           <w:numId w:val="22"/>
         </w:numPr>
       </w:pPr>
-      <w:bookmarkStart w:id="35" w:name="_Toc375753853"/>
+      <w:bookmarkStart w:id="32" w:name="_Toc375753853"/>
       <w:r>
         <w:lastRenderedPageBreak/>
         <w:t>Durant</w:t>
@@ -11048,7 +11625,7 @@
       <w:r>
         <w:t xml:space="preserve"> un partie</w:t>
       </w:r>
-      <w:bookmarkEnd w:id="35"/>
+      <w:bookmarkEnd w:id="32"/>
     </w:p>
     <w:p>
       <w:pPr>
@@ -11058,16 +11635,17 @@
           <w:numId w:val="22"/>
         </w:numPr>
       </w:pPr>
-      <w:bookmarkStart w:id="36" w:name="_Toc375753854"/>
+      <w:bookmarkStart w:id="33" w:name="_Toc375753854"/>
       <w:r>
         <w:t>Partie</w:t>
       </w:r>
-      <w:bookmarkEnd w:id="36"/>
+      <w:bookmarkEnd w:id="33"/>
     </w:p>
     <w:p>
       <w:r>
         <w:rPr>
           <w:noProof/>
+          <w:lang w:eastAsia="fr-FR"/>
         </w:rPr>
         <w:drawing>
           <wp:inline distT="0" distB="0" distL="0" distR="0">
@@ -11085,10 +11663,10 @@
                     <pic:cNvPicPr/>
                   </pic:nvPicPr>
                   <pic:blipFill>
-                    <a:blip r:embed="rId29" cstate="print">
+                    <a:blip r:embed="rId30" cstate="print">
                       <a:extLst>
                         <a:ext uri="{28A0092B-C50C-407E-A947-70E740481C1C}">
-                          <a14:useLocalDpi xmlns:a14="http://schemas.microsoft.com/office/drawing/2010/main" xmlns:wps="http://schemas.microsoft.com/office/word/2010/wordprocessingShape" xmlns:wpi="http://schemas.microsoft.com/office/word/2010/wordprocessingInk" xmlns:wpg="http://schemas.microsoft.com/office/word/2010/wordprocessingGroup" xmlns:w14="http://schemas.microsoft.com/office/word/2010/wordml" xmlns:w="http://schemas.openxmlformats.org/wordprocessingml/2006/main" xmlns:w10="urn:schemas-microsoft-com:office:word" xmlns:wp14="http://schemas.microsoft.com/office/word/2010/wordprocessingDrawing" xmlns:v="urn:schemas-microsoft-com:vml" xmlns:o="urn:schemas-microsoft-com:office:office" xmlns:mc="http://schemas.openxmlformats.org/markup-compatibility/2006" xmlns:wpc="http://schemas.microsoft.com/office/word/2010/wordprocessingCanvas" xmlns="" val="0"/>
+                          <a14:useLocalDpi xmlns:a14="http://schemas.microsoft.com/office/drawing/2010/main" val="0"/>
                         </a:ext>
                       </a:extLst>
                     </a:blip>
@@ -11120,7 +11698,7 @@
           <w:numId w:val="22"/>
         </w:numPr>
       </w:pPr>
-      <w:bookmarkStart w:id="37" w:name="_Toc375753855"/>
+      <w:bookmarkStart w:id="34" w:name="_Toc375753855"/>
       <w:r>
         <w:lastRenderedPageBreak/>
         <w:t xml:space="preserve">Joueur </w:t>
@@ -11131,7 +11709,7 @@
       <w:r>
         <w:t>Zombie</w:t>
       </w:r>
-      <w:bookmarkEnd w:id="37"/>
+      <w:bookmarkEnd w:id="34"/>
     </w:p>
     <w:p>
       <w:pPr>
@@ -11140,6 +11718,7 @@
       <w:r>
         <w:rPr>
           <w:noProof/>
+          <w:lang w:eastAsia="fr-FR"/>
         </w:rPr>
         <w:drawing>
           <wp:inline distT="0" distB="0" distL="0" distR="0">
@@ -11157,10 +11736,10 @@
                     <pic:cNvPicPr/>
                   </pic:nvPicPr>
                   <pic:blipFill>
-                    <a:blip r:embed="rId30" cstate="print">
+                    <a:blip r:embed="rId31" cstate="print">
                       <a:extLst>
                         <a:ext uri="{28A0092B-C50C-407E-A947-70E740481C1C}">
-                          <a14:useLocalDpi xmlns:a14="http://schemas.microsoft.com/office/drawing/2010/main" xmlns:wps="http://schemas.microsoft.com/office/word/2010/wordprocessingShape" xmlns:wpi="http://schemas.microsoft.com/office/word/2010/wordprocessingInk" xmlns:wpg="http://schemas.microsoft.com/office/word/2010/wordprocessingGroup" xmlns:w14="http://schemas.microsoft.com/office/word/2010/wordml" xmlns:w="http://schemas.openxmlformats.org/wordprocessingml/2006/main" xmlns:w10="urn:schemas-microsoft-com:office:word" xmlns:wp14="http://schemas.microsoft.com/office/word/2010/wordprocessingDrawing" xmlns:v="urn:schemas-microsoft-com:vml" xmlns:o="urn:schemas-microsoft-com:office:office" xmlns:mc="http://schemas.openxmlformats.org/markup-compatibility/2006" xmlns:wpc="http://schemas.microsoft.com/office/word/2010/wordprocessingCanvas" xmlns="" val="0"/>
+                          <a14:useLocalDpi xmlns:a14="http://schemas.microsoft.com/office/drawing/2010/main" val="0"/>
                         </a:ext>
                       </a:extLst>
                     </a:blip>
@@ -11192,11 +11771,11 @@
           <w:numId w:val="22"/>
         </w:numPr>
       </w:pPr>
-      <w:bookmarkStart w:id="38" w:name="_Toc375753856"/>
+      <w:bookmarkStart w:id="35" w:name="_Toc375753856"/>
       <w:r>
         <w:t>Joueur Survivant</w:t>
       </w:r>
-      <w:bookmarkEnd w:id="38"/>
+      <w:bookmarkEnd w:id="35"/>
     </w:p>
     <w:p>
       <w:pPr>
@@ -11210,6 +11789,7 @@
           <w:rFonts w:ascii="Calibri" w:hAnsi="Calibri"/>
           <w:b/>
           <w:noProof/>
+          <w:lang w:eastAsia="fr-FR"/>
         </w:rPr>
         <w:drawing>
           <wp:inline distT="0" distB="0" distL="0" distR="0">
@@ -11227,10 +11807,10 @@
                     <pic:cNvPicPr/>
                   </pic:nvPicPr>
                   <pic:blipFill>
-                    <a:blip r:embed="rId31" cstate="print">
+                    <a:blip r:embed="rId32" cstate="print">
                       <a:extLst>
                         <a:ext uri="{28A0092B-C50C-407E-A947-70E740481C1C}">
-                          <a14:useLocalDpi xmlns:a14="http://schemas.microsoft.com/office/drawing/2010/main" xmlns:wps="http://schemas.microsoft.com/office/word/2010/wordprocessingShape" xmlns:wpi="http://schemas.microsoft.com/office/word/2010/wordprocessingInk" xmlns:wpg="http://schemas.microsoft.com/office/word/2010/wordprocessingGroup" xmlns:w14="http://schemas.microsoft.com/office/word/2010/wordml" xmlns:w="http://schemas.openxmlformats.org/wordprocessingml/2006/main" xmlns:w10="urn:schemas-microsoft-com:office:word" xmlns:wp14="http://schemas.microsoft.com/office/word/2010/wordprocessingDrawing" xmlns:v="urn:schemas-microsoft-com:vml" xmlns:o="urn:schemas-microsoft-com:office:office" xmlns:mc="http://schemas.openxmlformats.org/markup-compatibility/2006" xmlns:wpc="http://schemas.microsoft.com/office/word/2010/wordprocessingCanvas" xmlns="" val="0"/>
+                          <a14:useLocalDpi xmlns:a14="http://schemas.microsoft.com/office/drawing/2010/main" val="0"/>
                         </a:ext>
                       </a:extLst>
                     </a:blip>
@@ -11262,12 +11842,12 @@
           <w:numId w:val="22"/>
         </w:numPr>
       </w:pPr>
-      <w:bookmarkStart w:id="39" w:name="_Toc375753857"/>
+      <w:bookmarkStart w:id="36" w:name="_Toc375753857"/>
       <w:r>
         <w:lastRenderedPageBreak/>
         <w:t>Attaque</w:t>
       </w:r>
-      <w:bookmarkEnd w:id="39"/>
+      <w:bookmarkEnd w:id="36"/>
     </w:p>
     <w:p>
       <w:pPr>
@@ -11276,6 +11856,7 @@
       <w:r>
         <w:rPr>
           <w:noProof/>
+          <w:lang w:eastAsia="fr-FR"/>
         </w:rPr>
         <w:drawing>
           <wp:inline distT="0" distB="0" distL="0" distR="0">
@@ -11293,10 +11874,10 @@
                     <pic:cNvPicPr/>
                   </pic:nvPicPr>
                   <pic:blipFill>
-                    <a:blip r:embed="rId32" cstate="print">
+                    <a:blip r:embed="rId33" cstate="print">
                       <a:extLst>
                         <a:ext uri="{28A0092B-C50C-407E-A947-70E740481C1C}">
-                          <a14:useLocalDpi xmlns:a14="http://schemas.microsoft.com/office/drawing/2010/main" xmlns:wps="http://schemas.microsoft.com/office/word/2010/wordprocessingShape" xmlns:wpi="http://schemas.microsoft.com/office/word/2010/wordprocessingInk" xmlns:wpg="http://schemas.microsoft.com/office/word/2010/wordprocessingGroup" xmlns:w14="http://schemas.microsoft.com/office/word/2010/wordml" xmlns:w="http://schemas.openxmlformats.org/wordprocessingml/2006/main" xmlns:w10="urn:schemas-microsoft-com:office:word" xmlns:wp14="http://schemas.microsoft.com/office/word/2010/wordprocessingDrawing" xmlns:v="urn:schemas-microsoft-com:vml" xmlns:o="urn:schemas-microsoft-com:office:office" xmlns:mc="http://schemas.openxmlformats.org/markup-compatibility/2006" xmlns:wpc="http://schemas.microsoft.com/office/word/2010/wordprocessingCanvas" xmlns="" val="0"/>
+                          <a14:useLocalDpi xmlns:a14="http://schemas.microsoft.com/office/drawing/2010/main" val="0"/>
                         </a:ext>
                       </a:extLst>
                     </a:blip>
@@ -11328,12 +11909,12 @@
           <w:numId w:val="22"/>
         </w:numPr>
       </w:pPr>
-      <w:bookmarkStart w:id="40" w:name="_Toc375753858"/>
+      <w:bookmarkStart w:id="37" w:name="_Toc375753858"/>
       <w:r>
         <w:lastRenderedPageBreak/>
         <w:t>Déplacement</w:t>
       </w:r>
-      <w:bookmarkEnd w:id="40"/>
+      <w:bookmarkEnd w:id="37"/>
     </w:p>
     <w:p>
       <w:pPr>
@@ -11342,6 +11923,7 @@
       <w:r>
         <w:rPr>
           <w:noProof/>
+          <w:lang w:eastAsia="fr-FR"/>
         </w:rPr>
         <w:drawing>
           <wp:inline distT="0" distB="0" distL="0" distR="0">
@@ -11359,10 +11941,10 @@
                     <pic:cNvPicPr/>
                   </pic:nvPicPr>
                   <pic:blipFill>
-                    <a:blip r:embed="rId33" cstate="print">
+                    <a:blip r:embed="rId34" cstate="print">
                       <a:extLst>
                         <a:ext uri="{28A0092B-C50C-407E-A947-70E740481C1C}">
-                          <a14:useLocalDpi xmlns:a14="http://schemas.microsoft.com/office/drawing/2010/main" xmlns:wps="http://schemas.microsoft.com/office/word/2010/wordprocessingShape" xmlns:wpi="http://schemas.microsoft.com/office/word/2010/wordprocessingInk" xmlns:wpg="http://schemas.microsoft.com/office/word/2010/wordprocessingGroup" xmlns:w14="http://schemas.microsoft.com/office/word/2010/wordml" xmlns:w="http://schemas.openxmlformats.org/wordprocessingml/2006/main" xmlns:w10="urn:schemas-microsoft-com:office:word" xmlns:wp14="http://schemas.microsoft.com/office/word/2010/wordprocessingDrawing" xmlns:v="urn:schemas-microsoft-com:vml" xmlns:o="urn:schemas-microsoft-com:office:office" xmlns:mc="http://schemas.openxmlformats.org/markup-compatibility/2006" xmlns:wpc="http://schemas.microsoft.com/office/word/2010/wordprocessingCanvas" xmlns="" val="0"/>
+                          <a14:useLocalDpi xmlns:a14="http://schemas.microsoft.com/office/drawing/2010/main" val="0"/>
                         </a:ext>
                       </a:extLst>
                     </a:blip>
@@ -11394,12 +11976,12 @@
           <w:numId w:val="22"/>
         </w:numPr>
       </w:pPr>
-      <w:bookmarkStart w:id="41" w:name="_Toc375753859"/>
+      <w:bookmarkStart w:id="38" w:name="_Toc375753859"/>
       <w:r>
         <w:lastRenderedPageBreak/>
         <w:t>Objet</w:t>
       </w:r>
-      <w:bookmarkEnd w:id="41"/>
+      <w:bookmarkEnd w:id="38"/>
     </w:p>
     <w:p>
       <w:pPr>
@@ -11408,6 +11990,7 @@
       <w:r>
         <w:rPr>
           <w:noProof/>
+          <w:lang w:eastAsia="fr-FR"/>
         </w:rPr>
         <w:drawing>
           <wp:inline distT="0" distB="0" distL="0" distR="0">
@@ -11425,10 +12008,10 @@
                     <pic:cNvPicPr/>
                   </pic:nvPicPr>
                   <pic:blipFill>
-                    <a:blip r:embed="rId34" cstate="print">
+                    <a:blip r:embed="rId35" cstate="print">
                       <a:extLst>
                         <a:ext uri="{28A0092B-C50C-407E-A947-70E740481C1C}">
-                          <a14:useLocalDpi xmlns:a14="http://schemas.microsoft.com/office/drawing/2010/main" xmlns:wps="http://schemas.microsoft.com/office/word/2010/wordprocessingShape" xmlns:wpi="http://schemas.microsoft.com/office/word/2010/wordprocessingInk" xmlns:wpg="http://schemas.microsoft.com/office/word/2010/wordprocessingGroup" xmlns:w14="http://schemas.microsoft.com/office/word/2010/wordml" xmlns:w="http://schemas.openxmlformats.org/wordprocessingml/2006/main" xmlns:w10="urn:schemas-microsoft-com:office:word" xmlns:wp14="http://schemas.microsoft.com/office/word/2010/wordprocessingDrawing" xmlns:v="urn:schemas-microsoft-com:vml" xmlns:o="urn:schemas-microsoft-com:office:office" xmlns:mc="http://schemas.openxmlformats.org/markup-compatibility/2006" xmlns:wpc="http://schemas.microsoft.com/office/word/2010/wordprocessingCanvas" xmlns="" val="0"/>
+                          <a14:useLocalDpi xmlns:a14="http://schemas.microsoft.com/office/drawing/2010/main" val="0"/>
                         </a:ext>
                       </a:extLst>
                     </a:blip>
@@ -11460,12 +12043,12 @@
           <w:numId w:val="22"/>
         </w:numPr>
       </w:pPr>
-      <w:bookmarkStart w:id="42" w:name="_Toc375753860"/>
+      <w:bookmarkStart w:id="39" w:name="_Toc375753860"/>
       <w:r>
         <w:lastRenderedPageBreak/>
         <w:t>Marchand</w:t>
       </w:r>
-      <w:bookmarkEnd w:id="42"/>
+      <w:bookmarkEnd w:id="39"/>
     </w:p>
     <w:p>
       <w:pPr>
@@ -11480,6 +12063,7 @@
           <w:rFonts w:ascii="Calibri" w:hAnsi="Calibri"/>
           <w:b/>
           <w:noProof/>
+          <w:lang w:eastAsia="fr-FR"/>
         </w:rPr>
         <w:drawing>
           <wp:inline distT="0" distB="0" distL="0" distR="0">
@@ -11497,10 +12081,10 @@
                     <pic:cNvPicPr/>
                   </pic:nvPicPr>
                   <pic:blipFill>
-                    <a:blip r:embed="rId35" cstate="print">
+                    <a:blip r:embed="rId36" cstate="print">
                       <a:extLst>
                         <a:ext uri="{28A0092B-C50C-407E-A947-70E740481C1C}">
-                          <a14:useLocalDpi xmlns:a14="http://schemas.microsoft.com/office/drawing/2010/main" xmlns:wps="http://schemas.microsoft.com/office/word/2010/wordprocessingShape" xmlns:wpi="http://schemas.microsoft.com/office/word/2010/wordprocessingInk" xmlns:wpg="http://schemas.microsoft.com/office/word/2010/wordprocessingGroup" xmlns:w14="http://schemas.microsoft.com/office/word/2010/wordml" xmlns:w="http://schemas.openxmlformats.org/wordprocessingml/2006/main" xmlns:w10="urn:schemas-microsoft-com:office:word" xmlns:wp14="http://schemas.microsoft.com/office/word/2010/wordprocessingDrawing" xmlns:v="urn:schemas-microsoft-com:vml" xmlns:o="urn:schemas-microsoft-com:office:office" xmlns:mc="http://schemas.openxmlformats.org/markup-compatibility/2006" xmlns:wpc="http://schemas.microsoft.com/office/word/2010/wordprocessingCanvas" xmlns="" val="0"/>
+                          <a14:useLocalDpi xmlns:a14="http://schemas.microsoft.com/office/drawing/2010/main" val="0"/>
                         </a:ext>
                       </a:extLst>
                     </a:blip>
@@ -11532,11 +12116,11 @@
           <w:numId w:val="22"/>
         </w:numPr>
       </w:pPr>
-      <w:bookmarkStart w:id="43" w:name="_Toc375753861"/>
+      <w:bookmarkStart w:id="40" w:name="_Toc375753861"/>
       <w:r>
         <w:t>Diagramme de classe</w:t>
       </w:r>
-      <w:bookmarkEnd w:id="43"/>
+      <w:bookmarkEnd w:id="40"/>
     </w:p>
     <w:p>
       <w:pPr>
@@ -11545,6 +12129,7 @@
       <w:r>
         <w:rPr>
           <w:noProof/>
+          <w:lang w:eastAsia="fr-FR"/>
         </w:rPr>
         <w:drawing>
           <wp:inline distT="0" distB="0" distL="0" distR="0">
@@ -11562,7 +12147,7 @@
                     <pic:cNvPicPr/>
                   </pic:nvPicPr>
                   <pic:blipFill>
-                    <a:blip r:embed="rId36" cstate="print"/>
+                    <a:blip r:embed="rId37" cstate="print"/>
                     <a:stretch>
                       <a:fillRect/>
                     </a:stretch>
@@ -11599,12 +12184,12 @@
           <w:numId w:val="22"/>
         </w:numPr>
       </w:pPr>
-      <w:bookmarkStart w:id="44" w:name="_Toc375753862"/>
+      <w:bookmarkStart w:id="41" w:name="_Toc375753862"/>
       <w:r>
         <w:lastRenderedPageBreak/>
         <w:t>USP</w:t>
       </w:r>
-      <w:bookmarkEnd w:id="44"/>
+      <w:bookmarkEnd w:id="41"/>
     </w:p>
     <w:p>
       <w:pPr>
@@ -11766,11 +12351,11 @@
           <w:numId w:val="22"/>
         </w:numPr>
       </w:pPr>
-      <w:bookmarkStart w:id="45" w:name="_Toc375753863"/>
+      <w:bookmarkStart w:id="42" w:name="_Toc375753863"/>
       <w:r>
         <w:t>Rappel cadre et contrainte projet</w:t>
       </w:r>
-      <w:bookmarkEnd w:id="45"/>
+      <w:bookmarkEnd w:id="42"/>
     </w:p>
     <w:p>
       <w:pPr>
@@ -11837,7 +12422,7 @@
           <w:rFonts w:eastAsia="Times New Roman" w:cs="Times New Roman"/>
         </w:rPr>
       </w:pPr>
-      <w:bookmarkStart w:id="46" w:name="_Toc375753864"/>
+      <w:bookmarkStart w:id="43" w:name="_Toc375753864"/>
       <w:r>
         <w:t>Contraintes sur le jeu</w:t>
       </w:r>
@@ -11848,7 +12433,7 @@
         </w:rPr>
         <w:t xml:space="preserve"> :</w:t>
       </w:r>
-      <w:bookmarkEnd w:id="46"/>
+      <w:bookmarkEnd w:id="43"/>
       <w:r>
         <w:rPr>
           <w:rFonts w:eastAsia="Times New Roman" w:cs="Times New Roman"/>
@@ -12146,11 +12731,11 @@
           <w:numId w:val="22"/>
         </w:numPr>
       </w:pPr>
-      <w:bookmarkStart w:id="47" w:name="_Toc375753865"/>
+      <w:bookmarkStart w:id="44" w:name="_Toc375753865"/>
       <w:r>
         <w:t>Contraintes sur le contenu du jeu :</w:t>
       </w:r>
-      <w:bookmarkEnd w:id="47"/>
+      <w:bookmarkEnd w:id="44"/>
       <w:r>
         <w:t xml:space="preserve"> </w:t>
       </w:r>
@@ -12559,7 +13144,7 @@
           <w:rFonts w:eastAsia="Times New Roman" w:cs="Times New Roman"/>
         </w:rPr>
       </w:pPr>
-      <w:bookmarkStart w:id="48" w:name="_Toc375753866"/>
+      <w:bookmarkStart w:id="45" w:name="_Toc375753866"/>
       <w:r>
         <w:lastRenderedPageBreak/>
         <w:t xml:space="preserve">Contraintes sur le développement </w:t>
@@ -12571,7 +13156,7 @@
         </w:rPr>
         <w:t>:</w:t>
       </w:r>
-      <w:bookmarkEnd w:id="48"/>
+      <w:bookmarkEnd w:id="45"/>
     </w:p>
     <w:p>
       <w:pPr>
@@ -12757,11 +13342,11 @@
           <w:numId w:val="22"/>
         </w:numPr>
       </w:pPr>
-      <w:bookmarkStart w:id="49" w:name="_Toc375753867"/>
+      <w:bookmarkStart w:id="46" w:name="_Toc375753867"/>
       <w:r>
         <w:t>Gantt</w:t>
       </w:r>
-      <w:bookmarkEnd w:id="49"/>
+      <w:bookmarkEnd w:id="46"/>
     </w:p>
     <w:p>
       <w:pPr>
@@ -12784,11 +13369,11 @@
           <w:numId w:val="22"/>
         </w:numPr>
       </w:pPr>
-      <w:bookmarkStart w:id="50" w:name="_Toc375753868"/>
+      <w:bookmarkStart w:id="47" w:name="_Toc375753868"/>
       <w:r>
         <w:t>Coding style</w:t>
       </w:r>
-      <w:bookmarkEnd w:id="50"/>
+      <w:bookmarkEnd w:id="47"/>
     </w:p>
     <w:p>
       <w:pPr>
@@ -12814,7 +13399,7 @@
           <w:numId w:val="22"/>
         </w:numPr>
       </w:pPr>
-      <w:bookmarkStart w:id="51" w:name="_Toc375753869"/>
+      <w:bookmarkStart w:id="48" w:name="_Toc375753869"/>
       <w:r>
         <w:t>P</w:t>
       </w:r>
@@ -12824,7 +13409,7 @@
       <w:r>
         <w:t>s</w:t>
       </w:r>
-      <w:bookmarkEnd w:id="51"/>
+      <w:bookmarkEnd w:id="48"/>
     </w:p>
     <w:p>
       <w:pPr>
@@ -14351,8 +14936,8 @@
       </w:r>
     </w:p>
     <w:sectPr>
-      <w:headerReference w:type="default" r:id="rId37"/>
-      <w:footerReference w:type="default" r:id="rId38"/>
+      <w:headerReference w:type="default" r:id="rId38"/>
+      <w:footerReference w:type="default" r:id="rId39"/>
       <w:pgSz w:w="11906" w:h="16838"/>
       <w:pgMar w:top="1417" w:right="1417" w:bottom="1417" w:left="1417" w:header="708" w:footer="708" w:gutter="0"/>
       <w:cols w:space="708"/>
@@ -14364,7 +14949,7 @@
 </file>
 
 <file path=word/endnotes.xml><?xml version="1.0" encoding="utf-8"?>
-<w:endnotes xmlns:ve="http://schemas.openxmlformats.org/markup-compatibility/2006" xmlns:o="urn:schemas-microsoft-com:office:office" xmlns:r="http://schemas.openxmlformats.org/officeDocument/2006/relationships" xmlns:m="http://schemas.openxmlformats.org/officeDocument/2006/math" xmlns:v="urn:schemas-microsoft-com:vml" xmlns:wp="http://schemas.openxmlformats.org/drawingml/2006/wordprocessingDrawing" xmlns:w10="urn:schemas-microsoft-com:office:word" xmlns:w="http://schemas.openxmlformats.org/wordprocessingml/2006/main" xmlns:wne="http://schemas.microsoft.com/office/word/2006/wordml">
+<w:endnotes xmlns:wpc="http://schemas.microsoft.com/office/word/2010/wordprocessingCanvas" xmlns:mc="http://schemas.openxmlformats.org/markup-compatibility/2006" xmlns:o="urn:schemas-microsoft-com:office:office" xmlns:r="http://schemas.openxmlformats.org/officeDocument/2006/relationships" xmlns:m="http://schemas.openxmlformats.org/officeDocument/2006/math" xmlns:v="urn:schemas-microsoft-com:vml" xmlns:wp14="http://schemas.microsoft.com/office/word/2010/wordprocessingDrawing" xmlns:wp="http://schemas.openxmlformats.org/drawingml/2006/wordprocessingDrawing" xmlns:w10="urn:schemas-microsoft-com:office:word" xmlns:w="http://schemas.openxmlformats.org/wordprocessingml/2006/main" xmlns:w14="http://schemas.microsoft.com/office/word/2010/wordml" xmlns:wpg="http://schemas.microsoft.com/office/word/2010/wordprocessingGroup" xmlns:wpi="http://schemas.microsoft.com/office/word/2010/wordprocessingInk" xmlns:wne="http://schemas.microsoft.com/office/word/2006/wordml" xmlns:wps="http://schemas.microsoft.com/office/word/2010/wordprocessingShape" mc:Ignorable="w14 wp14">
   <w:endnote w:type="separator" w:id="-1">
     <w:p>
       <w:pPr>
@@ -14389,7 +14974,7 @@
 </file>
 
 <file path=word/footer1.xml><?xml version="1.0" encoding="utf-8"?>
-<w:ftr xmlns:ve="http://schemas.openxmlformats.org/markup-compatibility/2006" xmlns:o="urn:schemas-microsoft-com:office:office" xmlns:r="http://schemas.openxmlformats.org/officeDocument/2006/relationships" xmlns:m="http://schemas.openxmlformats.org/officeDocument/2006/math" xmlns:v="urn:schemas-microsoft-com:vml" xmlns:wp="http://schemas.openxmlformats.org/drawingml/2006/wordprocessingDrawing" xmlns:w10="urn:schemas-microsoft-com:office:word" xmlns:w="http://schemas.openxmlformats.org/wordprocessingml/2006/main" xmlns:wne="http://schemas.microsoft.com/office/word/2006/wordml">
+<w:ftr xmlns:wpc="http://schemas.microsoft.com/office/word/2010/wordprocessingCanvas" xmlns:mc="http://schemas.openxmlformats.org/markup-compatibility/2006" xmlns:o="urn:schemas-microsoft-com:office:office" xmlns:r="http://schemas.openxmlformats.org/officeDocument/2006/relationships" xmlns:m="http://schemas.openxmlformats.org/officeDocument/2006/math" xmlns:v="urn:schemas-microsoft-com:vml" xmlns:wp14="http://schemas.microsoft.com/office/word/2010/wordprocessingDrawing" xmlns:wp="http://schemas.openxmlformats.org/drawingml/2006/wordprocessingDrawing" xmlns:w10="urn:schemas-microsoft-com:office:word" xmlns:w="http://schemas.openxmlformats.org/wordprocessingml/2006/main" xmlns:w14="http://schemas.microsoft.com/office/word/2010/wordml" xmlns:wpg="http://schemas.microsoft.com/office/word/2010/wordprocessingGroup" xmlns:wpi="http://schemas.microsoft.com/office/word/2010/wordprocessingInk" xmlns:wne="http://schemas.microsoft.com/office/word/2006/wordml" xmlns:wps="http://schemas.microsoft.com/office/word/2010/wordprocessingShape" mc:Ignorable="w14 wp14">
   <w:tbl>
     <w:tblPr>
       <w:tblW w:w="5000" w:type="pct"/>
@@ -14397,7 +14982,7 @@
         <w:top w:val="single" w:sz="18" w:space="0" w:color="808080" w:themeColor="background1" w:themeShade="80"/>
         <w:insideV w:val="single" w:sz="18" w:space="0" w:color="808080" w:themeColor="background1" w:themeShade="80"/>
       </w:tblBorders>
-      <w:tblLook w:val="04A0"/>
+      <w:tblLook w:val="04A0" w:firstRow="1" w:lastRow="0" w:firstColumn="1" w:lastColumn="0" w:noHBand="0" w:noVBand="1"/>
     </w:tblPr>
     <w:tblGrid>
       <w:gridCol w:w="963"/>
@@ -14471,7 +15056,7 @@
 </file>
 
 <file path=word/footnotes.xml><?xml version="1.0" encoding="utf-8"?>
-<w:footnotes xmlns:ve="http://schemas.openxmlformats.org/markup-compatibility/2006" xmlns:o="urn:schemas-microsoft-com:office:office" xmlns:r="http://schemas.openxmlformats.org/officeDocument/2006/relationships" xmlns:m="http://schemas.openxmlformats.org/officeDocument/2006/math" xmlns:v="urn:schemas-microsoft-com:vml" xmlns:wp="http://schemas.openxmlformats.org/drawingml/2006/wordprocessingDrawing" xmlns:w10="urn:schemas-microsoft-com:office:word" xmlns:w="http://schemas.openxmlformats.org/wordprocessingml/2006/main" xmlns:wne="http://schemas.microsoft.com/office/word/2006/wordml">
+<w:footnotes xmlns:wpc="http://schemas.microsoft.com/office/word/2010/wordprocessingCanvas" xmlns:mc="http://schemas.openxmlformats.org/markup-compatibility/2006" xmlns:o="urn:schemas-microsoft-com:office:office" xmlns:r="http://schemas.openxmlformats.org/officeDocument/2006/relationships" xmlns:m="http://schemas.openxmlformats.org/officeDocument/2006/math" xmlns:v="urn:schemas-microsoft-com:vml" xmlns:wp14="http://schemas.microsoft.com/office/word/2010/wordprocessingDrawing" xmlns:wp="http://schemas.openxmlformats.org/drawingml/2006/wordprocessingDrawing" xmlns:w10="urn:schemas-microsoft-com:office:word" xmlns:w="http://schemas.openxmlformats.org/wordprocessingml/2006/main" xmlns:w14="http://schemas.microsoft.com/office/word/2010/wordml" xmlns:wpg="http://schemas.microsoft.com/office/word/2010/wordprocessingGroup" xmlns:wpi="http://schemas.microsoft.com/office/word/2010/wordprocessingInk" xmlns:wne="http://schemas.microsoft.com/office/word/2006/wordml" xmlns:wps="http://schemas.microsoft.com/office/word/2010/wordprocessingShape" mc:Ignorable="w14 wp14">
   <w:footnote w:type="separator" w:id="-1">
     <w:p>
       <w:pPr>
@@ -14496,7 +15081,7 @@
 </file>
 
 <file path=word/header1.xml><?xml version="1.0" encoding="utf-8"?>
-<w:hdr xmlns:ve="http://schemas.openxmlformats.org/markup-compatibility/2006" xmlns:o="urn:schemas-microsoft-com:office:office" xmlns:r="http://schemas.openxmlformats.org/officeDocument/2006/relationships" xmlns:m="http://schemas.openxmlformats.org/officeDocument/2006/math" xmlns:v="urn:schemas-microsoft-com:vml" xmlns:wp="http://schemas.openxmlformats.org/drawingml/2006/wordprocessingDrawing" xmlns:w10="urn:schemas-microsoft-com:office:word" xmlns:w="http://schemas.openxmlformats.org/wordprocessingml/2006/main" xmlns:wne="http://schemas.microsoft.com/office/word/2006/wordml">
+<w:hdr xmlns:wpc="http://schemas.microsoft.com/office/word/2010/wordprocessingCanvas" xmlns:mc="http://schemas.openxmlformats.org/markup-compatibility/2006" xmlns:o="urn:schemas-microsoft-com:office:office" xmlns:r="http://schemas.openxmlformats.org/officeDocument/2006/relationships" xmlns:m="http://schemas.openxmlformats.org/officeDocument/2006/math" xmlns:v="urn:schemas-microsoft-com:vml" xmlns:wp14="http://schemas.microsoft.com/office/word/2010/wordprocessingDrawing" xmlns:wp="http://schemas.openxmlformats.org/drawingml/2006/wordprocessingDrawing" xmlns:w10="urn:schemas-microsoft-com:office:word" xmlns:w="http://schemas.openxmlformats.org/wordprocessingml/2006/main" xmlns:w14="http://schemas.microsoft.com/office/word/2010/wordml" xmlns:wpg="http://schemas.microsoft.com/office/word/2010/wordprocessingGroup" xmlns:wpi="http://schemas.microsoft.com/office/word/2010/wordprocessingInk" xmlns:wne="http://schemas.microsoft.com/office/word/2006/wordml" xmlns:wps="http://schemas.microsoft.com/office/word/2010/wordprocessingShape" mc:Ignorable="w14 wp14">
   <w:tbl>
     <w:tblPr>
       <w:tblW w:w="5000" w:type="pct"/>
@@ -14510,7 +15095,7 @@
         <w:bottom w:w="72" w:type="dxa"/>
         <w:right w:w="115" w:type="dxa"/>
       </w:tblCellMar>
-      <w:tblLook w:val="04A0"/>
+      <w:tblLook w:val="04A0" w:firstRow="1" w:lastRow="0" w:firstColumn="1" w:lastColumn="0" w:noHBand="0" w:noVBand="1"/>
     </w:tblPr>
     <w:tblGrid>
       <w:gridCol w:w="8143"/>
@@ -14532,6 +15117,7 @@
           <w:dataBinding w:prefixMappings="xmlns:ns0='http://schemas.openxmlformats.org/package/2006/metadata/core-properties' xmlns:ns1='http://purl.org/dc/elements/1.1/'" w:xpath="/ns0:coreProperties[1]/ns1:title[1]" w:storeItemID="{6C3C8BC8-F283-45AE-878A-BAB7291924A1}"/>
           <w:text/>
         </w:sdtPr>
+        <w:sdtEndPr/>
         <w:sdtContent>
           <w:tc>
             <w:tcPr>
@@ -14579,6 +15165,7 @@
             <w:calendar w:val="gregorian"/>
           </w:date>
         </w:sdtPr>
+        <w:sdtEndPr/>
         <w:sdtContent>
           <w:tc>
             <w:tcPr>
@@ -14622,7 +15209,7 @@
 </file>
 
 <file path=word/numbering.xml><?xml version="1.0" encoding="utf-8"?>
-<w:numbering xmlns:ve="http://schemas.openxmlformats.org/markup-compatibility/2006" xmlns:o="urn:schemas-microsoft-com:office:office" xmlns:r="http://schemas.openxmlformats.org/officeDocument/2006/relationships" xmlns:m="http://schemas.openxmlformats.org/officeDocument/2006/math" xmlns:v="urn:schemas-microsoft-com:vml" xmlns:wp="http://schemas.openxmlformats.org/drawingml/2006/wordprocessingDrawing" xmlns:w10="urn:schemas-microsoft-com:office:word" xmlns:w="http://schemas.openxmlformats.org/wordprocessingml/2006/main" xmlns:wne="http://schemas.microsoft.com/office/word/2006/wordml">
+<w:numbering xmlns:wpc="http://schemas.microsoft.com/office/word/2010/wordprocessingCanvas" xmlns:mc="http://schemas.openxmlformats.org/markup-compatibility/2006" xmlns:o="urn:schemas-microsoft-com:office:office" xmlns:r="http://schemas.openxmlformats.org/officeDocument/2006/relationships" xmlns:m="http://schemas.openxmlformats.org/officeDocument/2006/math" xmlns:v="urn:schemas-microsoft-com:vml" xmlns:wp14="http://schemas.microsoft.com/office/word/2010/wordprocessingDrawing" xmlns:wp="http://schemas.openxmlformats.org/drawingml/2006/wordprocessingDrawing" xmlns:w10="urn:schemas-microsoft-com:office:word" xmlns:w="http://schemas.openxmlformats.org/wordprocessingml/2006/main" xmlns:w14="http://schemas.microsoft.com/office/word/2010/wordml" xmlns:wpg="http://schemas.microsoft.com/office/word/2010/wordprocessingGroup" xmlns:wpi="http://schemas.microsoft.com/office/word/2010/wordprocessingInk" xmlns:wne="http://schemas.microsoft.com/office/word/2006/wordml" xmlns:wps="http://schemas.microsoft.com/office/word/2010/wordprocessingShape" mc:Ignorable="w14 wp14">
   <w:abstractNum w:abstractNumId="0">
     <w:nsid w:val="000448E0"/>
     <w:multiLevelType w:val="hybridMultilevel"/>
@@ -17562,6 +18149,92 @@
     </w:lvl>
   </w:abstractNum>
   <w:abstractNum w:abstractNumId="26">
+    <w:nsid w:val="696B0CE0"/>
+    <w:multiLevelType w:val="hybridMultilevel"/>
+    <w:tmpl w:val="3CCCB77A"/>
+    <w:lvl w:ilvl="0" w:tplc="040C000F">
+      <w:start w:val="1"/>
+      <w:numFmt w:val="decimal"/>
+      <w:lvlText w:val="%1."/>
+      <w:lvlJc w:val="left"/>
+      <w:pPr>
+        <w:ind w:left="720" w:hanging="360"/>
+      </w:pPr>
+    </w:lvl>
+    <w:lvl w:ilvl="1" w:tplc="040C0019" w:tentative="1">
+      <w:start w:val="1"/>
+      <w:numFmt w:val="lowerLetter"/>
+      <w:lvlText w:val="%2."/>
+      <w:lvlJc w:val="left"/>
+      <w:pPr>
+        <w:ind w:left="1440" w:hanging="360"/>
+      </w:pPr>
+    </w:lvl>
+    <w:lvl w:ilvl="2" w:tplc="040C001B" w:tentative="1">
+      <w:start w:val="1"/>
+      <w:numFmt w:val="lowerRoman"/>
+      <w:lvlText w:val="%3."/>
+      <w:lvlJc w:val="right"/>
+      <w:pPr>
+        <w:ind w:left="2160" w:hanging="180"/>
+      </w:pPr>
+    </w:lvl>
+    <w:lvl w:ilvl="3" w:tplc="040C000F" w:tentative="1">
+      <w:start w:val="1"/>
+      <w:numFmt w:val="decimal"/>
+      <w:lvlText w:val="%4."/>
+      <w:lvlJc w:val="left"/>
+      <w:pPr>
+        <w:ind w:left="2880" w:hanging="360"/>
+      </w:pPr>
+    </w:lvl>
+    <w:lvl w:ilvl="4" w:tplc="040C0019" w:tentative="1">
+      <w:start w:val="1"/>
+      <w:numFmt w:val="lowerLetter"/>
+      <w:lvlText w:val="%5."/>
+      <w:lvlJc w:val="left"/>
+      <w:pPr>
+        <w:ind w:left="3600" w:hanging="360"/>
+      </w:pPr>
+    </w:lvl>
+    <w:lvl w:ilvl="5" w:tplc="040C001B" w:tentative="1">
+      <w:start w:val="1"/>
+      <w:numFmt w:val="lowerRoman"/>
+      <w:lvlText w:val="%6."/>
+      <w:lvlJc w:val="right"/>
+      <w:pPr>
+        <w:ind w:left="4320" w:hanging="180"/>
+      </w:pPr>
+    </w:lvl>
+    <w:lvl w:ilvl="6" w:tplc="040C000F" w:tentative="1">
+      <w:start w:val="1"/>
+      <w:numFmt w:val="decimal"/>
+      <w:lvlText w:val="%7."/>
+      <w:lvlJc w:val="left"/>
+      <w:pPr>
+        <w:ind w:left="5040" w:hanging="360"/>
+      </w:pPr>
+    </w:lvl>
+    <w:lvl w:ilvl="7" w:tplc="040C0019" w:tentative="1">
+      <w:start w:val="1"/>
+      <w:numFmt w:val="lowerLetter"/>
+      <w:lvlText w:val="%8."/>
+      <w:lvlJc w:val="left"/>
+      <w:pPr>
+        <w:ind w:left="5760" w:hanging="360"/>
+      </w:pPr>
+    </w:lvl>
+    <w:lvl w:ilvl="8" w:tplc="040C001B" w:tentative="1">
+      <w:start w:val="1"/>
+      <w:numFmt w:val="lowerRoman"/>
+      <w:lvlText w:val="%9."/>
+      <w:lvlJc w:val="right"/>
+      <w:pPr>
+        <w:ind w:left="6480" w:hanging="180"/>
+      </w:pPr>
+    </w:lvl>
+  </w:abstractNum>
+  <w:abstractNum w:abstractNumId="27">
     <w:nsid w:val="6D4F3AD3"/>
     <w:multiLevelType w:val="hybridMultilevel"/>
     <w:tmpl w:val="D71CF4E2"/>
@@ -17647,7 +18320,7 @@
       </w:pPr>
     </w:lvl>
   </w:abstractNum>
-  <w:abstractNum w:abstractNumId="27">
+  <w:abstractNum w:abstractNumId="28">
     <w:nsid w:val="71E80ED8"/>
     <w:multiLevelType w:val="multilevel"/>
     <w:tmpl w:val="5D12021E"/>
@@ -17796,7 +18469,7 @@
       </w:rPr>
     </w:lvl>
   </w:abstractNum>
-  <w:abstractNum w:abstractNumId="28">
+  <w:abstractNum w:abstractNumId="29">
     <w:nsid w:val="732944CF"/>
     <w:multiLevelType w:val="hybridMultilevel"/>
     <w:tmpl w:val="D79ADF18"/>
@@ -17882,7 +18555,7 @@
       </w:pPr>
     </w:lvl>
   </w:abstractNum>
-  <w:abstractNum w:abstractNumId="29">
+  <w:abstractNum w:abstractNumId="30">
     <w:nsid w:val="756040C9"/>
     <w:multiLevelType w:val="hybridMultilevel"/>
     <w:tmpl w:val="1C1A9C28"/>
@@ -17968,7 +18641,7 @@
       </w:pPr>
     </w:lvl>
   </w:abstractNum>
-  <w:abstractNum w:abstractNumId="30">
+  <w:abstractNum w:abstractNumId="31">
     <w:nsid w:val="78EC54F7"/>
     <w:multiLevelType w:val="multilevel"/>
     <w:tmpl w:val="B0ECFAC6"/>
@@ -18117,7 +18790,7 @@
       </w:rPr>
     </w:lvl>
   </w:abstractNum>
-  <w:abstractNum w:abstractNumId="31">
+  <w:abstractNum w:abstractNumId="32">
     <w:nsid w:val="79353FEA"/>
     <w:multiLevelType w:val="hybridMultilevel"/>
     <w:tmpl w:val="5B3A11CE"/>
@@ -18230,7 +18903,7 @@
       </w:rPr>
     </w:lvl>
   </w:abstractNum>
-  <w:abstractNum w:abstractNumId="32">
+  <w:abstractNum w:abstractNumId="33">
     <w:nsid w:val="7D917DD4"/>
     <w:multiLevelType w:val="hybridMultilevel"/>
     <w:tmpl w:val="F8684A3A"/>
@@ -18317,13 +18990,13 @@
     </w:lvl>
   </w:abstractNum>
   <w:num w:numId="1">
-    <w:abstractNumId w:val="29"/>
+    <w:abstractNumId w:val="30"/>
   </w:num>
   <w:num w:numId="2">
     <w:abstractNumId w:val="14"/>
   </w:num>
   <w:num w:numId="3">
-    <w:abstractNumId w:val="31"/>
+    <w:abstractNumId w:val="32"/>
   </w:num>
   <w:num w:numId="4">
     <w:abstractNumId w:val="20"/>
@@ -18332,7 +19005,7 @@
     <w:abstractNumId w:val="17"/>
   </w:num>
   <w:num w:numId="6">
-    <w:abstractNumId w:val="30"/>
+    <w:abstractNumId w:val="31"/>
   </w:num>
   <w:num w:numId="7">
     <w:abstractNumId w:val="4"/>
@@ -18341,7 +19014,7 @@
     <w:abstractNumId w:val="18"/>
   </w:num>
   <w:num w:numId="9">
-    <w:abstractNumId w:val="27"/>
+    <w:abstractNumId w:val="28"/>
   </w:num>
   <w:num w:numId="10">
     <w:abstractNumId w:val="21"/>
@@ -18386,7 +19059,7 @@
     <w:abstractNumId w:val="10"/>
   </w:num>
   <w:num w:numId="24">
-    <w:abstractNumId w:val="28"/>
+    <w:abstractNumId w:val="29"/>
   </w:num>
   <w:num w:numId="25">
     <w:abstractNumId w:val="25"/>
@@ -18404,7 +19077,7 @@
     <w:abstractNumId w:val="22"/>
   </w:num>
   <w:num w:numId="30">
-    <w:abstractNumId w:val="32"/>
+    <w:abstractNumId w:val="33"/>
   </w:num>
   <w:num w:numId="31">
     <w:abstractNumId w:val="0"/>
@@ -18413,13 +19086,16 @@
     <w:abstractNumId w:val="6"/>
   </w:num>
   <w:num w:numId="33">
+    <w:abstractNumId w:val="27"/>
+  </w:num>
+  <w:num w:numId="34">
     <w:abstractNumId w:val="26"/>
   </w:num>
 </w:numbering>
 </file>
 
 <file path=word/styles.xml><?xml version="1.0" encoding="utf-8"?>
-<w:styles xmlns:r="http://schemas.openxmlformats.org/officeDocument/2006/relationships" xmlns:w="http://schemas.openxmlformats.org/wordprocessingml/2006/main">
+<w:styles xmlns:mc="http://schemas.openxmlformats.org/markup-compatibility/2006" xmlns:r="http://schemas.openxmlformats.org/officeDocument/2006/relationships" xmlns:w="http://schemas.openxmlformats.org/wordprocessingml/2006/main" xmlns:w14="http://schemas.microsoft.com/office/word/2010/wordml" mc:Ignorable="w14">
   <w:docDefaults>
     <w:rPrDefault>
       <w:rPr>
@@ -18659,7 +19335,6 @@
     <w:uiPriority w:val="99"/>
     <w:semiHidden/>
     <w:unhideWhenUsed/>
-    <w:qFormat/>
     <w:tblPr>
       <w:tblInd w:w="0" w:type="dxa"/>
       <w:tblCellMar>
@@ -19449,7 +20124,7 @@
 </file>
 
 <file path=customXml/itemProps2.xml><?xml version="1.0" encoding="utf-8"?>
-<ds:datastoreItem xmlns:ds="http://schemas.openxmlformats.org/officeDocument/2006/customXml" ds:itemID="{BEA25CD7-B692-4699-8C85-B6E677747689}">
+<ds:datastoreItem xmlns:ds="http://schemas.openxmlformats.org/officeDocument/2006/customXml" ds:itemID="{C2B59ECF-503D-4B95-A703-D5A42D7B16B9}">
   <ds:schemaRefs>
     <ds:schemaRef ds:uri="http://schemas.openxmlformats.org/officeDocument/2006/bibliography"/>
   </ds:schemaRefs>

</xml_diff>

<commit_message>
Mise en page tableau
Meme taille colonne partout
</commit_message>
<xml_diff>
--- a/Rendu/GameDoc/3A_TORENTE_WATHTHUHEWA.docx
+++ b/Rendu/GameDoc/3A_TORENTE_WATHTHUHEWA.docx
@@ -1,6 +1,6 @@
 
 <file path=word/document.xml><?xml version="1.0" encoding="utf-8"?>
-<w:document xmlns:wpc="http://schemas.microsoft.com/office/word/2010/wordprocessingCanvas" xmlns:mc="http://schemas.openxmlformats.org/markup-compatibility/2006" xmlns:o="urn:schemas-microsoft-com:office:office" xmlns:r="http://schemas.openxmlformats.org/officeDocument/2006/relationships" xmlns:m="http://schemas.openxmlformats.org/officeDocument/2006/math" xmlns:v="urn:schemas-microsoft-com:vml" xmlns:wp14="http://schemas.microsoft.com/office/word/2010/wordprocessingDrawing" xmlns:wp="http://schemas.openxmlformats.org/drawingml/2006/wordprocessingDrawing" xmlns:w10="urn:schemas-microsoft-com:office:word" xmlns:w="http://schemas.openxmlformats.org/wordprocessingml/2006/main" xmlns:w14="http://schemas.microsoft.com/office/word/2010/wordml" xmlns:wpg="http://schemas.microsoft.com/office/word/2010/wordprocessingGroup" xmlns:wpi="http://schemas.microsoft.com/office/word/2010/wordprocessingInk" xmlns:wne="http://schemas.microsoft.com/office/word/2006/wordml" xmlns:wps="http://schemas.microsoft.com/office/word/2010/wordprocessingShape" mc:Ignorable="w14 wp14">
+<w:document xmlns:ve="http://schemas.openxmlformats.org/markup-compatibility/2006" xmlns:o="urn:schemas-microsoft-com:office:office" xmlns:r="http://schemas.openxmlformats.org/officeDocument/2006/relationships" xmlns:m="http://schemas.openxmlformats.org/officeDocument/2006/math" xmlns:v="urn:schemas-microsoft-com:vml" xmlns:wp="http://schemas.openxmlformats.org/drawingml/2006/wordprocessingDrawing" xmlns:w10="urn:schemas-microsoft-com:office:word" xmlns:w="http://schemas.openxmlformats.org/wordprocessingml/2006/main" xmlns:wne="http://schemas.microsoft.com/office/word/2006/wordml">
   <w:body>
     <w:sdt>
       <w:sdtPr>
@@ -26,7 +26,7 @@
           <w:tblPr>
             <w:tblW w:w="5000" w:type="pct"/>
             <w:jc w:val="center"/>
-            <w:tblLook w:val="04A0" w:firstRow="1" w:lastRow="0" w:firstColumn="1" w:lastColumn="0" w:noHBand="0" w:noVBand="1"/>
+            <w:tblLook w:val="04A0"/>
           </w:tblPr>
           <w:tblGrid>
             <w:gridCol w:w="9288"/>
@@ -97,7 +97,6 @@
                 <w:dataBinding w:prefixMappings="xmlns:ns0='http://schemas.openxmlformats.org/package/2006/metadata/core-properties' xmlns:ns1='http://purl.org/dc/elements/1.1/'" w:xpath="/ns0:coreProperties[1]/ns1:title[1]" w:storeItemID="{6C3C8BC8-F283-45AE-878A-BAB7291924A1}"/>
                 <w:text/>
               </w:sdtPr>
-              <w:sdtEndPr/>
               <w:sdtContent>
                 <w:tc>
                   <w:tcPr>
@@ -145,7 +144,6 @@
                 <w:dataBinding w:prefixMappings="xmlns:ns0='http://schemas.openxmlformats.org/package/2006/metadata/core-properties' xmlns:ns1='http://purl.org/dc/elements/1.1/'" w:xpath="/ns0:coreProperties[1]/ns1:subject[1]" w:storeItemID="{6C3C8BC8-F283-45AE-878A-BAB7291924A1}"/>
                 <w:text/>
               </w:sdtPr>
-              <w:sdtEndPr/>
               <w:sdtContent>
                 <w:tc>
                   <w:tcPr>
@@ -167,7 +165,35 @@
                       <w:rPr>
                         <w:rFonts w:ascii="Calibri" w:eastAsiaTheme="majorEastAsia" w:hAnsi="Calibri" w:cstheme="majorBidi"/>
                       </w:rPr>
-                      <w:t>Game document du jeu Hinder &amp; Flee pour le projet annuel des 3ADJV</w:t>
+                      <w:t xml:space="preserve">Game document du jeu </w:t>
+                    </w:r>
+                    <w:proofErr w:type="spellStart"/>
+                    <w:r>
+                      <w:rPr>
+                        <w:rFonts w:ascii="Calibri" w:eastAsiaTheme="majorEastAsia" w:hAnsi="Calibri" w:cstheme="majorBidi"/>
+                      </w:rPr>
+                      <w:t>Hinder</w:t>
+                    </w:r>
+                    <w:proofErr w:type="spellEnd"/>
+                    <w:r>
+                      <w:rPr>
+                        <w:rFonts w:ascii="Calibri" w:eastAsiaTheme="majorEastAsia" w:hAnsi="Calibri" w:cstheme="majorBidi"/>
+                      </w:rPr>
+                      <w:t xml:space="preserve"> &amp; </w:t>
+                    </w:r>
+                    <w:proofErr w:type="spellStart"/>
+                    <w:r>
+                      <w:rPr>
+                        <w:rFonts w:ascii="Calibri" w:eastAsiaTheme="majorEastAsia" w:hAnsi="Calibri" w:cstheme="majorBidi"/>
+                      </w:rPr>
+                      <w:t>Flee</w:t>
+                    </w:r>
+                    <w:proofErr w:type="spellEnd"/>
+                    <w:r>
+                      <w:rPr>
+                        <w:rFonts w:ascii="Calibri" w:eastAsiaTheme="majorEastAsia" w:hAnsi="Calibri" w:cstheme="majorBidi"/>
+                      </w:rPr>
+                      <w:t xml:space="preserve"> pour le projet annuel des 3ADJV</w:t>
                     </w:r>
                   </w:p>
                 </w:tc>
@@ -212,7 +238,6 @@
                 <w:dataBinding w:prefixMappings="xmlns:ns0='http://schemas.openxmlformats.org/package/2006/metadata/core-properties' xmlns:ns1='http://purl.org/dc/elements/1.1/'" w:xpath="/ns0:coreProperties[1]/ns1:creator[1]" w:storeItemID="{6C3C8BC8-F283-45AE-878A-BAB7291924A1}"/>
                 <w:text/>
               </w:sdtPr>
-              <w:sdtEndPr/>
               <w:sdtContent>
                 <w:tc>
                   <w:tcPr>
@@ -264,7 +289,6 @@
                   <w:calendar w:val="gregorian"/>
                 </w:date>
               </w:sdtPr>
-              <w:sdtEndPr/>
               <w:sdtContent>
                 <w:tc>
                   <w:tcPr>
@@ -313,7 +337,7 @@
           <w:tblPr>
             <w:tblpPr w:leftFromText="187" w:rightFromText="187" w:horzAnchor="margin" w:tblpXSpec="center" w:tblpYSpec="bottom"/>
             <w:tblW w:w="5000" w:type="pct"/>
-            <w:tblLook w:val="04A0" w:firstRow="1" w:lastRow="0" w:firstColumn="1" w:lastColumn="0" w:noHBand="0" w:noVBand="1"/>
+            <w:tblLook w:val="04A0"/>
           </w:tblPr>
           <w:tblGrid>
             <w:gridCol w:w="9288"/>
@@ -329,7 +353,6 @@
                 <w:dataBinding w:prefixMappings="xmlns:ns0='http://schemas.microsoft.com/office/2006/coverPageProps'" w:xpath="/ns0:CoverPageProperties[1]/ns0:Abstract[1]" w:storeItemID="{55AF091B-3C7A-41E3-B477-F2FDAA23CFDA}"/>
                 <w:text/>
               </w:sdtPr>
-              <w:sdtEndPr/>
               <w:sdtContent>
                 <w:tc>
                   <w:tcPr>
@@ -391,7 +414,6 @@
               <w:docPartUnique/>
             </w:docPartObj>
           </w:sdtPr>
-          <w:sdtEndPr/>
           <w:sdtContent>
             <w:p>
               <w:pPr>
@@ -4630,9 +4652,14 @@
       <w:bookmarkStart w:id="0" w:name="_Toc375753819"/>
       <w:r>
         <w:lastRenderedPageBreak/>
-        <w:t>Fiche signaletique</w:t>
+        <w:t xml:space="preserve">Fiche </w:t>
+      </w:r>
+      <w:proofErr w:type="spellStart"/>
+      <w:r>
+        <w:t>signaletique</w:t>
       </w:r>
       <w:bookmarkEnd w:id="0"/>
+      <w:proofErr w:type="spellEnd"/>
     </w:p>
     <w:p>
       <w:pPr>
@@ -4651,13 +4678,31 @@
         </w:rPr>
         <w:t xml:space="preserve">Titre : </w:t>
       </w:r>
+      <w:proofErr w:type="spellStart"/>
       <w:r>
         <w:rPr>
           <w:rFonts w:ascii="Calibri" w:eastAsia="Times New Roman" w:hAnsi="Calibri" w:cs="Arial"/>
           <w:color w:val="000000"/>
         </w:rPr>
-        <w:t>Hinder &amp; Flee</w:t>
-      </w:r>
+        <w:t>Hinder</w:t>
+      </w:r>
+      <w:proofErr w:type="spellEnd"/>
+      <w:r>
+        <w:rPr>
+          <w:rFonts w:ascii="Calibri" w:eastAsia="Times New Roman" w:hAnsi="Calibri" w:cs="Arial"/>
+          <w:color w:val="000000"/>
+        </w:rPr>
+        <w:t xml:space="preserve"> &amp; </w:t>
+      </w:r>
+      <w:proofErr w:type="spellStart"/>
+      <w:r>
+        <w:rPr>
+          <w:rFonts w:ascii="Calibri" w:eastAsia="Times New Roman" w:hAnsi="Calibri" w:cs="Arial"/>
+          <w:color w:val="000000"/>
+        </w:rPr>
+        <w:t>Flee</w:t>
+      </w:r>
+      <w:proofErr w:type="spellEnd"/>
     </w:p>
     <w:p>
       <w:pPr>
@@ -4706,7 +4751,39 @@
           <w:rFonts w:ascii="Calibri" w:eastAsia="Times New Roman" w:hAnsi="Calibri" w:cs="Times New Roman"/>
           <w:color w:val="000000"/>
         </w:rPr>
-        <w:t xml:space="preserve"> : Core gamer  15+</w:t>
+        <w:t xml:space="preserve"> : </w:t>
+      </w:r>
+      <w:proofErr w:type="spellStart"/>
+      <w:r>
+        <w:rPr>
+          <w:rFonts w:ascii="Calibri" w:eastAsia="Times New Roman" w:hAnsi="Calibri" w:cs="Times New Roman"/>
+          <w:color w:val="000000"/>
+        </w:rPr>
+        <w:t>Core</w:t>
+      </w:r>
+      <w:proofErr w:type="spellEnd"/>
+      <w:r>
+        <w:rPr>
+          <w:rFonts w:ascii="Calibri" w:eastAsia="Times New Roman" w:hAnsi="Calibri" w:cs="Times New Roman"/>
+          <w:color w:val="000000"/>
+        </w:rPr>
+        <w:t xml:space="preserve"> </w:t>
+      </w:r>
+      <w:proofErr w:type="spellStart"/>
+      <w:r>
+        <w:rPr>
+          <w:rFonts w:ascii="Calibri" w:eastAsia="Times New Roman" w:hAnsi="Calibri" w:cs="Times New Roman"/>
+          <w:color w:val="000000"/>
+        </w:rPr>
+        <w:t>gamer</w:t>
+      </w:r>
+      <w:proofErr w:type="spellEnd"/>
+      <w:r>
+        <w:rPr>
+          <w:rFonts w:ascii="Calibri" w:eastAsia="Times New Roman" w:hAnsi="Calibri" w:cs="Times New Roman"/>
+          <w:color w:val="000000"/>
+        </w:rPr>
+        <w:t xml:space="preserve">  15+</w:t>
       </w:r>
     </w:p>
     <w:p>
@@ -4805,10 +4882,12 @@
         </w:numPr>
       </w:pPr>
       <w:bookmarkStart w:id="3" w:name="_Toc375753822"/>
+      <w:proofErr w:type="spellStart"/>
       <w:r>
         <w:t>Gameplay</w:t>
       </w:r>
       <w:bookmarkEnd w:id="3"/>
+      <w:proofErr w:type="spellEnd"/>
     </w:p>
     <w:p>
       <w:pPr>
@@ -4942,7 +5021,6 @@
           <w:rFonts w:ascii="Calibri" w:eastAsia="Times New Roman" w:hAnsi="Calibri" w:cs="Times New Roman"/>
           <w:noProof/>
           <w:color w:val="000000"/>
-          <w:lang w:eastAsia="fr-FR"/>
         </w:rPr>
         <w:drawing>
           <wp:inline distT="0" distB="0" distL="0" distR="0">
@@ -4960,7 +5038,7 @@
                     <pic:cNvPicPr/>
                   </pic:nvPicPr>
                   <pic:blipFill>
-                    <a:blip r:embed="rId10" cstate="print"/>
+                    <a:blip r:embed="rId9" cstate="print"/>
                     <a:stretch>
                       <a:fillRect/>
                     </a:stretch>
@@ -5527,13 +5605,13 @@
         <w:tblStyle w:val="Grilledutableau"/>
         <w:tblW w:w="0" w:type="auto"/>
         <w:tblLayout w:type="fixed"/>
-        <w:tblLook w:val="04A0" w:firstRow="1" w:lastRow="0" w:firstColumn="1" w:lastColumn="0" w:noHBand="0" w:noVBand="1"/>
+        <w:tblLook w:val="04A0"/>
       </w:tblPr>
       <w:tblGrid>
         <w:gridCol w:w="1668"/>
-        <w:gridCol w:w="2126"/>
-        <w:gridCol w:w="2465"/>
-        <w:gridCol w:w="3029"/>
+        <w:gridCol w:w="2409"/>
+        <w:gridCol w:w="2552"/>
+        <w:gridCol w:w="2659"/>
       </w:tblGrid>
       <w:tr>
         <w:tc>
@@ -5560,7 +5638,7 @@
         </w:tc>
         <w:tc>
           <w:tcPr>
-            <w:tcW w:w="2126" w:type="dxa"/>
+            <w:tcW w:w="2409" w:type="dxa"/>
             <w:vAlign w:val="center"/>
           </w:tcPr>
           <w:p>
@@ -5589,7 +5667,7 @@
         </w:tc>
         <w:tc>
           <w:tcPr>
-            <w:tcW w:w="2465" w:type="dxa"/>
+            <w:tcW w:w="2552" w:type="dxa"/>
             <w:vAlign w:val="center"/>
           </w:tcPr>
           <w:p>
@@ -5611,7 +5689,7 @@
         </w:tc>
         <w:tc>
           <w:tcPr>
-            <w:tcW w:w="3029" w:type="dxa"/>
+            <w:tcW w:w="2659" w:type="dxa"/>
             <w:vAlign w:val="center"/>
           </w:tcPr>
           <w:p>
@@ -5669,7 +5747,7 @@
         </w:tc>
         <w:tc>
           <w:tcPr>
-            <w:tcW w:w="2126" w:type="dxa"/>
+            <w:tcW w:w="2409" w:type="dxa"/>
             <w:vAlign w:val="center"/>
           </w:tcPr>
           <w:p>
@@ -5737,7 +5815,7 @@
         </w:tc>
         <w:tc>
           <w:tcPr>
-            <w:tcW w:w="2465" w:type="dxa"/>
+            <w:tcW w:w="2552" w:type="dxa"/>
             <w:vAlign w:val="center"/>
           </w:tcPr>
           <w:p>
@@ -5767,7 +5845,7 @@
         </w:tc>
         <w:tc>
           <w:tcPr>
-            <w:tcW w:w="3029" w:type="dxa"/>
+            <w:tcW w:w="2659" w:type="dxa"/>
             <w:vAlign w:val="center"/>
           </w:tcPr>
           <w:p>
@@ -5807,7 +5885,7 @@
         </w:tc>
         <w:tc>
           <w:tcPr>
-            <w:tcW w:w="2126" w:type="dxa"/>
+            <w:tcW w:w="2409" w:type="dxa"/>
             <w:vAlign w:val="center"/>
           </w:tcPr>
           <w:p>
@@ -5868,7 +5946,7 @@
         </w:tc>
         <w:tc>
           <w:tcPr>
-            <w:tcW w:w="2465" w:type="dxa"/>
+            <w:tcW w:w="2552" w:type="dxa"/>
             <w:vAlign w:val="center"/>
           </w:tcPr>
           <w:p>
@@ -5904,7 +5982,7 @@
         </w:tc>
         <w:tc>
           <w:tcPr>
-            <w:tcW w:w="3029" w:type="dxa"/>
+            <w:tcW w:w="2659" w:type="dxa"/>
             <w:vAlign w:val="center"/>
           </w:tcPr>
           <w:p>
@@ -5979,7 +6057,7 @@
         </w:tc>
         <w:tc>
           <w:tcPr>
-            <w:tcW w:w="2126" w:type="dxa"/>
+            <w:tcW w:w="2409" w:type="dxa"/>
             <w:vAlign w:val="center"/>
           </w:tcPr>
           <w:p>
@@ -6047,7 +6125,7 @@
         </w:tc>
         <w:tc>
           <w:tcPr>
-            <w:tcW w:w="2465" w:type="dxa"/>
+            <w:tcW w:w="2552" w:type="dxa"/>
             <w:vAlign w:val="center"/>
           </w:tcPr>
           <w:p>
@@ -6084,7 +6162,7 @@
         </w:tc>
         <w:tc>
           <w:tcPr>
-            <w:tcW w:w="3029" w:type="dxa"/>
+            <w:tcW w:w="2659" w:type="dxa"/>
             <w:vAlign w:val="center"/>
           </w:tcPr>
           <w:p>
@@ -6101,14 +6179,7 @@
                 <w:rFonts w:ascii="Calibri" w:eastAsia="Times New Roman" w:hAnsi="Calibri" w:cs="Times New Roman"/>
                 <w:color w:val="000000"/>
               </w:rPr>
-              <w:t>M</w:t>
-            </w:r>
-            <w:r>
-              <w:rPr>
-                <w:rFonts w:ascii="Calibri" w:eastAsia="Times New Roman" w:hAnsi="Calibri" w:cs="Times New Roman"/>
-                <w:color w:val="000000"/>
-              </w:rPr>
-              <w:t>et la cible au sol. Inflige 35 point de dégâts.</w:t>
+              <w:t>Met la cible au sol. Inflige 35 point de dégâts.</w:t>
             </w:r>
           </w:p>
         </w:tc>
@@ -6135,7 +6206,7 @@
         </w:tc>
         <w:tc>
           <w:tcPr>
-            <w:tcW w:w="2126" w:type="dxa"/>
+            <w:tcW w:w="2409" w:type="dxa"/>
             <w:vAlign w:val="center"/>
           </w:tcPr>
           <w:p>
@@ -6214,7 +6285,7 @@
         </w:tc>
         <w:tc>
           <w:tcPr>
-            <w:tcW w:w="2465" w:type="dxa"/>
+            <w:tcW w:w="2552" w:type="dxa"/>
             <w:vAlign w:val="center"/>
           </w:tcPr>
           <w:p>
@@ -6236,7 +6307,7 @@
         </w:tc>
         <w:tc>
           <w:tcPr>
-            <w:tcW w:w="3029" w:type="dxa"/>
+            <w:tcW w:w="2659" w:type="dxa"/>
             <w:vAlign w:val="center"/>
           </w:tcPr>
           <w:p>
@@ -6286,7 +6357,7 @@
         </w:tc>
         <w:tc>
           <w:tcPr>
-            <w:tcW w:w="2126" w:type="dxa"/>
+            <w:tcW w:w="2409" w:type="dxa"/>
             <w:vAlign w:val="center"/>
           </w:tcPr>
           <w:p>
@@ -6336,14 +6407,7 @@
                 <w:rFonts w:ascii="Calibri" w:eastAsia="Times New Roman" w:hAnsi="Calibri" w:cs="Times New Roman"/>
                 <w:color w:val="000000"/>
               </w:rPr>
-              <w:t>Temps de recharge</w:t>
-            </w:r>
-            <w:r>
-              <w:rPr>
-                <w:rFonts w:ascii="Calibri" w:eastAsia="Times New Roman" w:hAnsi="Calibri" w:cs="Times New Roman"/>
-                <w:color w:val="000000"/>
-              </w:rPr>
-              <w:t> :</w:t>
+              <w:t>Temps de recharge :</w:t>
             </w:r>
           </w:p>
           <w:p>
@@ -6365,7 +6429,7 @@
         </w:tc>
         <w:tc>
           <w:tcPr>
-            <w:tcW w:w="2465" w:type="dxa"/>
+            <w:tcW w:w="2552" w:type="dxa"/>
             <w:vAlign w:val="center"/>
           </w:tcPr>
           <w:p>
@@ -6395,7 +6459,7 @@
         </w:tc>
         <w:tc>
           <w:tcPr>
-            <w:tcW w:w="3029" w:type="dxa"/>
+            <w:tcW w:w="2659" w:type="dxa"/>
             <w:vAlign w:val="center"/>
           </w:tcPr>
           <w:p>
@@ -6547,13 +6611,13 @@
       <w:tblPr>
         <w:tblStyle w:val="Grilledutableau"/>
         <w:tblW w:w="0" w:type="auto"/>
-        <w:tblLook w:val="04A0" w:firstRow="1" w:lastRow="0" w:firstColumn="1" w:lastColumn="0" w:noHBand="0" w:noVBand="1"/>
+        <w:tblLook w:val="04A0"/>
       </w:tblPr>
       <w:tblGrid>
         <w:gridCol w:w="1668"/>
-        <w:gridCol w:w="2938"/>
-        <w:gridCol w:w="2303"/>
-        <w:gridCol w:w="2303"/>
+        <w:gridCol w:w="2409"/>
+        <w:gridCol w:w="2552"/>
+        <w:gridCol w:w="2583"/>
       </w:tblGrid>
       <w:tr>
         <w:tc>
@@ -6580,7 +6644,7 @@
         </w:tc>
         <w:tc>
           <w:tcPr>
-            <w:tcW w:w="2938" w:type="dxa"/>
+            <w:tcW w:w="2409" w:type="dxa"/>
             <w:vAlign w:val="center"/>
           </w:tcPr>
           <w:p>
@@ -6602,7 +6666,7 @@
         </w:tc>
         <w:tc>
           <w:tcPr>
-            <w:tcW w:w="2303" w:type="dxa"/>
+            <w:tcW w:w="2552" w:type="dxa"/>
             <w:vAlign w:val="center"/>
           </w:tcPr>
           <w:p>
@@ -6624,7 +6688,7 @@
         </w:tc>
         <w:tc>
           <w:tcPr>
-            <w:tcW w:w="2303" w:type="dxa"/>
+            <w:tcW w:w="2583" w:type="dxa"/>
             <w:vAlign w:val="center"/>
           </w:tcPr>
           <w:p>
@@ -6693,7 +6757,7 @@
         </w:tc>
         <w:tc>
           <w:tcPr>
-            <w:tcW w:w="2938" w:type="dxa"/>
+            <w:tcW w:w="2409" w:type="dxa"/>
             <w:vAlign w:val="center"/>
           </w:tcPr>
           <w:p>
@@ -6756,7 +6820,7 @@
         </w:tc>
         <w:tc>
           <w:tcPr>
-            <w:tcW w:w="2303" w:type="dxa"/>
+            <w:tcW w:w="2552" w:type="dxa"/>
             <w:vAlign w:val="center"/>
           </w:tcPr>
           <w:p>
@@ -6778,7 +6842,7 @@
         </w:tc>
         <w:tc>
           <w:tcPr>
-            <w:tcW w:w="2303" w:type="dxa"/>
+            <w:tcW w:w="2583" w:type="dxa"/>
             <w:vAlign w:val="center"/>
           </w:tcPr>
           <w:p>
@@ -6825,7 +6889,7 @@
         </w:tc>
         <w:tc>
           <w:tcPr>
-            <w:tcW w:w="2938" w:type="dxa"/>
+            <w:tcW w:w="2409" w:type="dxa"/>
             <w:vAlign w:val="center"/>
           </w:tcPr>
           <w:p>
@@ -6881,7 +6945,7 @@
         </w:tc>
         <w:tc>
           <w:tcPr>
-            <w:tcW w:w="4606" w:type="dxa"/>
+            <w:tcW w:w="5135" w:type="dxa"/>
             <w:gridSpan w:val="2"/>
             <w:vAlign w:val="center"/>
           </w:tcPr>
@@ -6929,7 +6993,7 @@
         </w:tc>
         <w:tc>
           <w:tcPr>
-            <w:tcW w:w="2938" w:type="dxa"/>
+            <w:tcW w:w="2409" w:type="dxa"/>
             <w:vAlign w:val="center"/>
           </w:tcPr>
           <w:p>
@@ -6985,7 +7049,7 @@
         </w:tc>
         <w:tc>
           <w:tcPr>
-            <w:tcW w:w="4606" w:type="dxa"/>
+            <w:tcW w:w="5135" w:type="dxa"/>
             <w:gridSpan w:val="2"/>
             <w:vAlign w:val="center"/>
           </w:tcPr>
@@ -7062,7 +7126,7 @@
         </w:tc>
         <w:tc>
           <w:tcPr>
-            <w:tcW w:w="2938" w:type="dxa"/>
+            <w:tcW w:w="2409" w:type="dxa"/>
             <w:vAlign w:val="center"/>
           </w:tcPr>
           <w:p>
@@ -7150,7 +7214,7 @@
         </w:tc>
         <w:tc>
           <w:tcPr>
-            <w:tcW w:w="4606" w:type="dxa"/>
+            <w:tcW w:w="5135" w:type="dxa"/>
             <w:gridSpan w:val="2"/>
             <w:vAlign w:val="center"/>
           </w:tcPr>
@@ -7194,7 +7258,7 @@
         </w:tc>
         <w:tc>
           <w:tcPr>
-            <w:tcW w:w="2938" w:type="dxa"/>
+            <w:tcW w:w="2409" w:type="dxa"/>
             <w:vAlign w:val="center"/>
           </w:tcPr>
           <w:p>
@@ -7289,7 +7353,7 @@
         </w:tc>
         <w:tc>
           <w:tcPr>
-            <w:tcW w:w="4606" w:type="dxa"/>
+            <w:tcW w:w="5135" w:type="dxa"/>
             <w:gridSpan w:val="2"/>
             <w:vAlign w:val="center"/>
           </w:tcPr>
@@ -7341,18 +7405,19 @@
       <w:tblPr>
         <w:tblStyle w:val="Grilledutableau"/>
         <w:tblW w:w="0" w:type="auto"/>
-        <w:tblLook w:val="04A0" w:firstRow="1" w:lastRow="0" w:firstColumn="1" w:lastColumn="0" w:noHBand="0" w:noVBand="1"/>
+        <w:tblLook w:val="04A0"/>
       </w:tblPr>
       <w:tblGrid>
-        <w:gridCol w:w="2303"/>
-        <w:gridCol w:w="2303"/>
-        <w:gridCol w:w="2303"/>
+        <w:gridCol w:w="1668"/>
+        <w:gridCol w:w="2409"/>
+        <w:gridCol w:w="2552"/>
+        <w:gridCol w:w="280"/>
         <w:gridCol w:w="2303"/>
       </w:tblGrid>
       <w:tr>
         <w:tc>
           <w:tcPr>
-            <w:tcW w:w="2303" w:type="dxa"/>
+            <w:tcW w:w="1668" w:type="dxa"/>
             <w:vAlign w:val="center"/>
           </w:tcPr>
           <w:p>
@@ -7374,7 +7439,7 @@
         </w:tc>
         <w:tc>
           <w:tcPr>
-            <w:tcW w:w="2303" w:type="dxa"/>
+            <w:tcW w:w="2409" w:type="dxa"/>
             <w:vAlign w:val="center"/>
           </w:tcPr>
           <w:p>
@@ -7396,7 +7461,7 @@
         </w:tc>
         <w:tc>
           <w:tcPr>
-            <w:tcW w:w="2303" w:type="dxa"/>
+            <w:tcW w:w="2552" w:type="dxa"/>
             <w:vAlign w:val="center"/>
           </w:tcPr>
           <w:p>
@@ -7418,7 +7483,8 @@
         </w:tc>
         <w:tc>
           <w:tcPr>
-            <w:tcW w:w="2303" w:type="dxa"/>
+            <w:tcW w:w="2583" w:type="dxa"/>
+            <w:gridSpan w:val="2"/>
             <w:vAlign w:val="center"/>
           </w:tcPr>
           <w:p>
@@ -7442,7 +7508,7 @@
       <w:tr>
         <w:tc>
           <w:tcPr>
-            <w:tcW w:w="2303" w:type="dxa"/>
+            <w:tcW w:w="1668" w:type="dxa"/>
             <w:vMerge w:val="restart"/>
             <w:vAlign w:val="center"/>
           </w:tcPr>
@@ -7467,7 +7533,7 @@
         </w:tc>
         <w:tc>
           <w:tcPr>
-            <w:tcW w:w="2303" w:type="dxa"/>
+            <w:tcW w:w="2409" w:type="dxa"/>
             <w:vAlign w:val="center"/>
           </w:tcPr>
           <w:p>
@@ -7536,7 +7602,7 @@
         </w:tc>
         <w:tc>
           <w:tcPr>
-            <w:tcW w:w="2303" w:type="dxa"/>
+            <w:tcW w:w="2552" w:type="dxa"/>
             <w:vAlign w:val="center"/>
           </w:tcPr>
           <w:p>
@@ -7558,7 +7624,8 @@
         </w:tc>
         <w:tc>
           <w:tcPr>
-            <w:tcW w:w="2303" w:type="dxa"/>
+            <w:tcW w:w="2583" w:type="dxa"/>
+            <w:gridSpan w:val="2"/>
             <w:vAlign w:val="center"/>
           </w:tcPr>
           <w:p>
@@ -7589,7 +7656,7 @@
       <w:tr>
         <w:tc>
           <w:tcPr>
-            <w:tcW w:w="2303" w:type="dxa"/>
+            <w:tcW w:w="1668" w:type="dxa"/>
             <w:vMerge/>
             <w:vAlign w:val="center"/>
           </w:tcPr>
@@ -7605,7 +7672,7 @@
         </w:tc>
         <w:tc>
           <w:tcPr>
-            <w:tcW w:w="2303" w:type="dxa"/>
+            <w:tcW w:w="2409" w:type="dxa"/>
             <w:vAlign w:val="center"/>
           </w:tcPr>
           <w:p>
@@ -7674,7 +7741,7 @@
         </w:tc>
         <w:tc>
           <w:tcPr>
-            <w:tcW w:w="2303" w:type="dxa"/>
+            <w:tcW w:w="2552" w:type="dxa"/>
             <w:vAlign w:val="center"/>
           </w:tcPr>
           <w:p>
@@ -7696,7 +7763,8 @@
         </w:tc>
         <w:tc>
           <w:tcPr>
-            <w:tcW w:w="2303" w:type="dxa"/>
+            <w:tcW w:w="2583" w:type="dxa"/>
+            <w:gridSpan w:val="2"/>
             <w:vAlign w:val="center"/>
           </w:tcPr>
           <w:p>
@@ -7720,7 +7788,7 @@
       <w:tr>
         <w:tc>
           <w:tcPr>
-            <w:tcW w:w="2303" w:type="dxa"/>
+            <w:tcW w:w="1668" w:type="dxa"/>
             <w:vMerge/>
             <w:vAlign w:val="center"/>
           </w:tcPr>
@@ -7736,7 +7804,7 @@
         </w:tc>
         <w:tc>
           <w:tcPr>
-            <w:tcW w:w="2303" w:type="dxa"/>
+            <w:tcW w:w="2409" w:type="dxa"/>
             <w:vAlign w:val="center"/>
           </w:tcPr>
           <w:p>
@@ -7792,21 +7860,14 @@
                 <w:rFonts w:ascii="Calibri" w:eastAsia="Times New Roman" w:hAnsi="Calibri" w:cs="Times New Roman"/>
                 <w:color w:val="000000"/>
               </w:rPr>
-              <w:t>s</w:t>
-            </w:r>
-            <w:r>
-              <w:rPr>
-                <w:rFonts w:ascii="Calibri" w:eastAsia="Times New Roman" w:hAnsi="Calibri" w:cs="Times New Roman"/>
-                <w:color w:val="000000"/>
-              </w:rPr>
-              <w:t>econdes</w:t>
+              <w:t>secondes</w:t>
             </w:r>
           </w:p>
         </w:tc>
         <w:tc>
           <w:tcPr>
-            <w:tcW w:w="4606" w:type="dxa"/>
-            <w:gridSpan w:val="2"/>
+            <w:tcW w:w="5135" w:type="dxa"/>
+            <w:gridSpan w:val="3"/>
             <w:vAlign w:val="center"/>
           </w:tcPr>
           <w:p>
@@ -7858,7 +7919,7 @@
       <w:tr>
         <w:tc>
           <w:tcPr>
-            <w:tcW w:w="2303" w:type="dxa"/>
+            <w:tcW w:w="1668" w:type="dxa"/>
             <w:vMerge/>
             <w:vAlign w:val="center"/>
           </w:tcPr>
@@ -7874,7 +7935,7 @@
         </w:tc>
         <w:tc>
           <w:tcPr>
-            <w:tcW w:w="2303" w:type="dxa"/>
+            <w:tcW w:w="2409" w:type="dxa"/>
             <w:vAlign w:val="center"/>
           </w:tcPr>
           <w:p>
@@ -7886,6 +7947,7 @@
                 <w:color w:val="000000"/>
               </w:rPr>
             </w:pPr>
+            <w:proofErr w:type="spellStart"/>
             <w:r>
               <w:rPr>
                 <w:rFonts w:ascii="Calibri" w:eastAsia="Times New Roman" w:hAnsi="Calibri" w:cs="Times New Roman"/>
@@ -7894,6 +7956,7 @@
               </w:rPr>
               <w:t>Berserker</w:t>
             </w:r>
+            <w:proofErr w:type="spellEnd"/>
           </w:p>
           <w:p>
             <w:pPr>
@@ -7962,21 +8025,14 @@
                 <w:rFonts w:ascii="Calibri" w:eastAsia="Times New Roman" w:hAnsi="Calibri" w:cs="Times New Roman"/>
                 <w:color w:val="000000"/>
               </w:rPr>
-              <w:t>s</w:t>
-            </w:r>
-            <w:r>
-              <w:rPr>
-                <w:rFonts w:ascii="Calibri" w:eastAsia="Times New Roman" w:hAnsi="Calibri" w:cs="Times New Roman"/>
-                <w:color w:val="000000"/>
-              </w:rPr>
-              <w:t>econdes</w:t>
+              <w:t>secondes</w:t>
             </w:r>
           </w:p>
         </w:tc>
         <w:tc>
           <w:tcPr>
-            <w:tcW w:w="4606" w:type="dxa"/>
-            <w:gridSpan w:val="2"/>
+            <w:tcW w:w="5135" w:type="dxa"/>
+            <w:gridSpan w:val="3"/>
             <w:vAlign w:val="center"/>
           </w:tcPr>
           <w:p>
@@ -8007,7 +8063,7 @@
       <w:tr>
         <w:tc>
           <w:tcPr>
-            <w:tcW w:w="2303" w:type="dxa"/>
+            <w:tcW w:w="1668" w:type="dxa"/>
             <w:vMerge/>
             <w:vAlign w:val="center"/>
           </w:tcPr>
@@ -8023,7 +8079,7 @@
         </w:tc>
         <w:tc>
           <w:tcPr>
-            <w:tcW w:w="2303" w:type="dxa"/>
+            <w:tcW w:w="2409" w:type="dxa"/>
             <w:vAlign w:val="center"/>
           </w:tcPr>
           <w:p>
@@ -8035,13 +8091,23 @@
                 <w:color w:val="000000"/>
               </w:rPr>
             </w:pPr>
+            <w:proofErr w:type="spellStart"/>
             <w:r>
               <w:rPr>
                 <w:rFonts w:ascii="Calibri" w:eastAsia="Times New Roman" w:hAnsi="Calibri" w:cs="Times New Roman"/>
                 <w:b/>
                 <w:color w:val="000000"/>
               </w:rPr>
-              <w:t>Souleur fou</w:t>
+              <w:t>Souleur</w:t>
+            </w:r>
+            <w:proofErr w:type="spellEnd"/>
+            <w:r>
+              <w:rPr>
+                <w:rFonts w:ascii="Calibri" w:eastAsia="Times New Roman" w:hAnsi="Calibri" w:cs="Times New Roman"/>
+                <w:b/>
+                <w:color w:val="000000"/>
+              </w:rPr>
+              <w:t xml:space="preserve"> fou</w:t>
             </w:r>
           </w:p>
           <w:p>
@@ -8126,7 +8192,8 @@
         </w:tc>
         <w:tc>
           <w:tcPr>
-            <w:tcW w:w="2303" w:type="dxa"/>
+            <w:tcW w:w="2832" w:type="dxa"/>
+            <w:gridSpan w:val="2"/>
             <w:vAlign w:val="center"/>
           </w:tcPr>
           <w:p>
@@ -8221,7 +8288,7 @@
           <w:bottom w:w="15" w:type="dxa"/>
           <w:right w:w="15" w:type="dxa"/>
         </w:tblCellMar>
-        <w:tblLook w:val="04A0" w:firstRow="1" w:lastRow="0" w:firstColumn="1" w:lastColumn="0" w:noHBand="0" w:noVBand="1"/>
+        <w:tblLook w:val="04A0"/>
       </w:tblPr>
       <w:tblGrid>
         <w:gridCol w:w="9360"/>
@@ -8274,7 +8341,35 @@
         <w:rPr>
           <w:rFonts w:ascii="Calibri" w:hAnsi="Calibri"/>
         </w:rPr>
-        <w:t>Le jeu comporte un marchand ambulant in-game. Il s’agit d’une des features spéciale choisi.</w:t>
+        <w:t>Le jeu comporte un marchand ambulant in-</w:t>
+      </w:r>
+      <w:proofErr w:type="spellStart"/>
+      <w:r>
+        <w:rPr>
+          <w:rFonts w:ascii="Calibri" w:hAnsi="Calibri"/>
+        </w:rPr>
+        <w:t>game</w:t>
+      </w:r>
+      <w:proofErr w:type="spellEnd"/>
+      <w:r>
+        <w:rPr>
+          <w:rFonts w:ascii="Calibri" w:hAnsi="Calibri"/>
+        </w:rPr>
+        <w:t xml:space="preserve">. Il s’agit d’une des </w:t>
+      </w:r>
+      <w:proofErr w:type="spellStart"/>
+      <w:r>
+        <w:rPr>
+          <w:rFonts w:ascii="Calibri" w:hAnsi="Calibri"/>
+        </w:rPr>
+        <w:t>features</w:t>
+      </w:r>
+      <w:proofErr w:type="spellEnd"/>
+      <w:r>
+        <w:rPr>
+          <w:rFonts w:ascii="Calibri" w:hAnsi="Calibri"/>
+        </w:rPr>
+        <w:t xml:space="preserve"> spéciale choisi.</w:t>
       </w:r>
     </w:p>
     <w:p>
@@ -8396,8 +8491,13 @@
         </w:numPr>
       </w:pPr>
       <w:bookmarkStart w:id="10" w:name="_Toc375753831"/>
-      <w:r>
-        <w:t>Level design</w:t>
+      <w:proofErr w:type="spellStart"/>
+      <w:r>
+        <w:t>Level</w:t>
+      </w:r>
+      <w:proofErr w:type="spellEnd"/>
+      <w:r>
+        <w:t xml:space="preserve"> design</w:t>
       </w:r>
       <w:bookmarkEnd w:id="10"/>
     </w:p>
@@ -8433,10 +8533,12 @@
         </w:numPr>
       </w:pPr>
       <w:bookmarkStart w:id="11" w:name="_Toc375753832"/>
+      <w:proofErr w:type="spellStart"/>
       <w:r>
         <w:t>Loop</w:t>
       </w:r>
       <w:bookmarkEnd w:id="11"/>
+      <w:proofErr w:type="spellEnd"/>
     </w:p>
     <w:p>
       <w:pPr>
@@ -8447,8 +8549,13 @@
         </w:numPr>
       </w:pPr>
       <w:bookmarkStart w:id="12" w:name="_Toc375753833"/>
-      <w:r>
-        <w:t>Loop survivant</w:t>
+      <w:proofErr w:type="spellStart"/>
+      <w:r>
+        <w:t>Loop</w:t>
+      </w:r>
+      <w:proofErr w:type="spellEnd"/>
+      <w:r>
+        <w:t xml:space="preserve"> survivant</w:t>
       </w:r>
       <w:bookmarkEnd w:id="12"/>
     </w:p>
@@ -8464,7 +8571,6 @@
         <w:rPr>
           <w:rFonts w:ascii="Calibri" w:hAnsi="Calibri"/>
           <w:noProof/>
-          <w:lang w:eastAsia="fr-FR"/>
         </w:rPr>
         <w:drawing>
           <wp:inline distT="0" distB="0" distL="0" distR="0">
@@ -8482,7 +8588,7 @@
                     <pic:cNvPicPr/>
                   </pic:nvPicPr>
                   <pic:blipFill>
-                    <a:blip r:embed="rId11" cstate="print"/>
+                    <a:blip r:embed="rId10" cstate="print"/>
                     <a:stretch>
                       <a:fillRect/>
                     </a:stretch>
@@ -8512,9 +8618,14 @@
         </w:numPr>
       </w:pPr>
       <w:bookmarkStart w:id="13" w:name="_Toc375753834"/>
+      <w:proofErr w:type="spellStart"/>
       <w:r>
         <w:lastRenderedPageBreak/>
-        <w:t>Loop zombie</w:t>
+        <w:t>Loop</w:t>
+      </w:r>
+      <w:proofErr w:type="spellEnd"/>
+      <w:r>
+        <w:t xml:space="preserve"> zombie</w:t>
       </w:r>
       <w:bookmarkEnd w:id="13"/>
     </w:p>
@@ -8530,7 +8641,6 @@
         <w:rPr>
           <w:rFonts w:ascii="Calibri" w:hAnsi="Calibri"/>
           <w:noProof/>
-          <w:lang w:eastAsia="fr-FR"/>
         </w:rPr>
         <w:drawing>
           <wp:inline distT="0" distB="0" distL="0" distR="0">
@@ -8548,7 +8658,7 @@
                     <pic:cNvPicPr/>
                   </pic:nvPicPr>
                   <pic:blipFill>
-                    <a:blip r:embed="rId12" cstate="print"/>
+                    <a:blip r:embed="rId11" cstate="print"/>
                     <a:stretch>
                       <a:fillRect/>
                     </a:stretch>
@@ -8645,8 +8755,9 @@
           <w:sz w:val="22"/>
           <w:szCs w:val="22"/>
         </w:rPr>
-        <w:t>ent à ce que l’on a dans League</w:t>
-      </w:r>
+        <w:t xml:space="preserve">ent à ce que l’on a dans </w:t>
+      </w:r>
+      <w:proofErr w:type="spellStart"/>
       <w:r>
         <w:rPr>
           <w:rFonts w:ascii="Calibri" w:hAnsi="Calibri"/>
@@ -8654,7 +8765,37 @@
           <w:sz w:val="22"/>
           <w:szCs w:val="22"/>
         </w:rPr>
-        <w:t xml:space="preserve"> of Legend. N’importe quel joueur peut prendre n’importe quelle classe. La </w:t>
+        <w:t>League</w:t>
+      </w:r>
+      <w:proofErr w:type="spellEnd"/>
+      <w:r>
+        <w:rPr>
+          <w:rFonts w:ascii="Calibri" w:hAnsi="Calibri"/>
+          <w:color w:val="000000"/>
+          <w:sz w:val="22"/>
+          <w:szCs w:val="22"/>
+        </w:rPr>
+        <w:t xml:space="preserve"> of </w:t>
+      </w:r>
+      <w:proofErr w:type="spellStart"/>
+      <w:r>
+        <w:rPr>
+          <w:rFonts w:ascii="Calibri" w:hAnsi="Calibri"/>
+          <w:color w:val="000000"/>
+          <w:sz w:val="22"/>
+          <w:szCs w:val="22"/>
+        </w:rPr>
+        <w:t>Legend</w:t>
+      </w:r>
+      <w:proofErr w:type="spellEnd"/>
+      <w:r>
+        <w:rPr>
+          <w:rFonts w:ascii="Calibri" w:hAnsi="Calibri"/>
+          <w:color w:val="000000"/>
+          <w:sz w:val="22"/>
+          <w:szCs w:val="22"/>
+        </w:rPr>
+        <w:t xml:space="preserve">. N’importe quel joueur peut prendre n’importe quelle classe. La </w:t>
       </w:r>
       <w:r>
         <w:rPr>
@@ -9018,12 +9159,37 @@
         </w:rPr>
         <w:t xml:space="preserve">un </w:t>
       </w:r>
-      <w:r>
-        <w:rPr>
-          <w:rFonts w:ascii="Calibri" w:eastAsia="Times New Roman" w:hAnsi="Calibri" w:cs="Times New Roman"/>
-          <w:color w:val="000000"/>
-        </w:rPr>
-        <w:t>items (soin, nourriture, botte pour boost vitesse</w:t>
+      <w:proofErr w:type="gramStart"/>
+      <w:r>
+        <w:rPr>
+          <w:rFonts w:ascii="Calibri" w:eastAsia="Times New Roman" w:hAnsi="Calibri" w:cs="Times New Roman"/>
+          <w:color w:val="000000"/>
+        </w:rPr>
+        <w:t>items</w:t>
+      </w:r>
+      <w:proofErr w:type="gramEnd"/>
+      <w:r>
+        <w:rPr>
+          <w:rFonts w:ascii="Calibri" w:eastAsia="Times New Roman" w:hAnsi="Calibri" w:cs="Times New Roman"/>
+          <w:color w:val="000000"/>
+        </w:rPr>
+        <w:t xml:space="preserve"> (soin, nourriture, botte pour </w:t>
+      </w:r>
+      <w:proofErr w:type="spellStart"/>
+      <w:r>
+        <w:rPr>
+          <w:rFonts w:ascii="Calibri" w:eastAsia="Times New Roman" w:hAnsi="Calibri" w:cs="Times New Roman"/>
+          <w:color w:val="000000"/>
+        </w:rPr>
+        <w:t>boost</w:t>
+      </w:r>
+      <w:proofErr w:type="spellEnd"/>
+      <w:r>
+        <w:rPr>
+          <w:rFonts w:ascii="Calibri" w:eastAsia="Times New Roman" w:hAnsi="Calibri" w:cs="Times New Roman"/>
+          <w:color w:val="000000"/>
+        </w:rPr>
+        <w:t xml:space="preserve"> vitesse</w:t>
       </w:r>
       <w:r>
         <w:rPr>
@@ -9260,7 +9426,6 @@
       <w:r>
         <w:rPr>
           <w:noProof/>
-          <w:lang w:eastAsia="fr-FR"/>
         </w:rPr>
         <w:drawing>
           <wp:inline distT="0" distB="0" distL="0" distR="0">
@@ -9278,10 +9443,10 @@
                     <pic:cNvPicPr/>
                   </pic:nvPicPr>
                   <pic:blipFill>
-                    <a:blip r:embed="rId13" cstate="print">
+                    <a:blip r:embed="rId12" cstate="print">
                       <a:extLst>
                         <a:ext uri="{28A0092B-C50C-407E-A947-70E740481C1C}">
-                          <a14:useLocalDpi xmlns:a14="http://schemas.microsoft.com/office/drawing/2010/main" val="0"/>
+                          <a14:useLocalDpi xmlns:a14="http://schemas.microsoft.com/office/drawing/2010/main" xmlns:wps="http://schemas.microsoft.com/office/word/2010/wordprocessingShape" xmlns:wpi="http://schemas.microsoft.com/office/word/2010/wordprocessingInk" xmlns:wpg="http://schemas.microsoft.com/office/word/2010/wordprocessingGroup" xmlns:w14="http://schemas.microsoft.com/office/word/2010/wordml" xmlns:w="http://schemas.openxmlformats.org/wordprocessingml/2006/main" xmlns:w10="urn:schemas-microsoft-com:office:word" xmlns:wp14="http://schemas.microsoft.com/office/word/2010/wordprocessingDrawing" xmlns:v="urn:schemas-microsoft-com:vml" xmlns:o="urn:schemas-microsoft-com:office:office" xmlns:mc="http://schemas.openxmlformats.org/markup-compatibility/2006" xmlns:wpc="http://schemas.microsoft.com/office/word/2010/wordprocessingCanvas" xmlns="" val="0"/>
                         </a:ext>
                       </a:extLst>
                     </a:blip>
@@ -9330,7 +9495,6 @@
       <w:r>
         <w:rPr>
           <w:noProof/>
-          <w:lang w:eastAsia="fr-FR"/>
         </w:rPr>
         <w:drawing>
           <wp:inline distT="0" distB="0" distL="0" distR="0">
@@ -9348,7 +9512,7 @@
                     <pic:cNvPicPr/>
                   </pic:nvPicPr>
                   <pic:blipFill>
-                    <a:blip r:embed="rId14" cstate="print"/>
+                    <a:blip r:embed="rId13" cstate="print"/>
                     <a:stretch>
                       <a:fillRect/>
                     </a:stretch>
@@ -9393,7 +9557,6 @@
       <w:r>
         <w:rPr>
           <w:noProof/>
-          <w:lang w:eastAsia="fr-FR"/>
         </w:rPr>
         <w:drawing>
           <wp:inline distT="0" distB="0" distL="0" distR="0">
@@ -9411,7 +9574,7 @@
                     <pic:cNvPicPr/>
                   </pic:nvPicPr>
                   <pic:blipFill>
-                    <a:blip r:embed="rId15" cstate="print"/>
+                    <a:blip r:embed="rId14" cstate="print"/>
                     <a:stretch>
                       <a:fillRect/>
                     </a:stretch>
@@ -9474,7 +9637,6 @@
       <w:r>
         <w:rPr>
           <w:noProof/>
-          <w:lang w:eastAsia="fr-FR"/>
         </w:rPr>
         <w:drawing>
           <wp:inline distT="0" distB="0" distL="0" distR="0">
@@ -9492,7 +9654,7 @@
                     <pic:cNvPicPr/>
                   </pic:nvPicPr>
                   <pic:blipFill>
-                    <a:blip r:embed="rId16" cstate="print"/>
+                    <a:blip r:embed="rId15" cstate="print"/>
                     <a:stretch>
                       <a:fillRect/>
                     </a:stretch>
@@ -9543,7 +9705,6 @@
       <w:r>
         <w:rPr>
           <w:noProof/>
-          <w:lang w:eastAsia="fr-FR"/>
         </w:rPr>
         <w:drawing>
           <wp:inline distT="0" distB="0" distL="0" distR="0">
@@ -9561,7 +9722,7 @@
                     <pic:cNvPicPr/>
                   </pic:nvPicPr>
                   <pic:blipFill>
-                    <a:blip r:embed="rId17" cstate="print"/>
+                    <a:blip r:embed="rId16" cstate="print"/>
                     <a:stretch>
                       <a:fillRect/>
                     </a:stretch>
@@ -9623,7 +9784,6 @@
       <w:r>
         <w:rPr>
           <w:noProof/>
-          <w:lang w:eastAsia="fr-FR"/>
         </w:rPr>
         <w:drawing>
           <wp:inline distT="0" distB="0" distL="0" distR="0">
@@ -9641,7 +9801,7 @@
                     <pic:cNvPicPr/>
                   </pic:nvPicPr>
                   <pic:blipFill>
-                    <a:blip r:embed="rId18" cstate="print"/>
+                    <a:blip r:embed="rId17" cstate="print"/>
                     <a:stretch>
                       <a:fillRect/>
                     </a:stretch>
@@ -9669,7 +9829,6 @@
       <w:r>
         <w:rPr>
           <w:noProof/>
-          <w:lang w:eastAsia="fr-FR"/>
         </w:rPr>
         <w:drawing>
           <wp:inline distT="0" distB="0" distL="0" distR="0">
@@ -9687,7 +9846,7 @@
                     <pic:cNvPicPr/>
                   </pic:nvPicPr>
                   <pic:blipFill>
-                    <a:blip r:embed="rId19" cstate="print"/>
+                    <a:blip r:embed="rId18" cstate="print"/>
                     <a:stretch>
                       <a:fillRect/>
                     </a:stretch>
@@ -9715,7 +9874,6 @@
       <w:r>
         <w:rPr>
           <w:noProof/>
-          <w:lang w:eastAsia="fr-FR"/>
         </w:rPr>
         <w:drawing>
           <wp:inline distT="0" distB="0" distL="0" distR="0">
@@ -9733,7 +9891,7 @@
                     <pic:cNvPicPr/>
                   </pic:nvPicPr>
                   <pic:blipFill>
-                    <a:blip r:embed="rId20" cstate="print"/>
+                    <a:blip r:embed="rId19" cstate="print"/>
                     <a:stretch>
                       <a:fillRect/>
                     </a:stretch>
@@ -9775,7 +9933,6 @@
       <w:r>
         <w:rPr>
           <w:noProof/>
-          <w:lang w:eastAsia="fr-FR"/>
         </w:rPr>
         <w:drawing>
           <wp:inline distT="0" distB="0" distL="0" distR="0">
@@ -9793,7 +9950,7 @@
                     <pic:cNvPicPr/>
                   </pic:nvPicPr>
                   <pic:blipFill>
-                    <a:blip r:embed="rId21" cstate="print"/>
+                    <a:blip r:embed="rId20" cstate="print"/>
                     <a:stretch>
                       <a:fillRect/>
                     </a:stretch>
@@ -9821,7 +9978,6 @@
       <w:r>
         <w:rPr>
           <w:noProof/>
-          <w:lang w:eastAsia="fr-FR"/>
         </w:rPr>
         <w:drawing>
           <wp:inline distT="0" distB="0" distL="0" distR="0">
@@ -9839,7 +9995,7 @@
                     <pic:cNvPicPr/>
                   </pic:nvPicPr>
                   <pic:blipFill>
-                    <a:blip r:embed="rId22" cstate="print"/>
+                    <a:blip r:embed="rId21" cstate="print"/>
                     <a:stretch>
                       <a:fillRect/>
                     </a:stretch>
@@ -9867,7 +10023,6 @@
       <w:r>
         <w:rPr>
           <w:noProof/>
-          <w:lang w:eastAsia="fr-FR"/>
         </w:rPr>
         <w:drawing>
           <wp:inline distT="0" distB="0" distL="0" distR="0">
@@ -9885,7 +10040,7 @@
                     <pic:cNvPicPr/>
                   </pic:nvPicPr>
                   <pic:blipFill>
-                    <a:blip r:embed="rId23" cstate="print"/>
+                    <a:blip r:embed="rId22" cstate="print"/>
                     <a:stretch>
                       <a:fillRect/>
                     </a:stretch>
@@ -9936,7 +10091,6 @@
       <w:r>
         <w:rPr>
           <w:noProof/>
-          <w:lang w:eastAsia="fr-FR"/>
         </w:rPr>
         <w:drawing>
           <wp:inline distT="0" distB="0" distL="0" distR="0">
@@ -9954,7 +10108,7 @@
                     <pic:cNvPicPr/>
                   </pic:nvPicPr>
                   <pic:blipFill>
-                    <a:blip r:embed="rId24" cstate="print"/>
+                    <a:blip r:embed="rId23" cstate="print"/>
                     <a:stretch>
                       <a:fillRect/>
                     </a:stretch>
@@ -10015,7 +10169,6 @@
         <w:rPr>
           <w:rFonts w:ascii="Calibri" w:hAnsi="Calibri"/>
           <w:noProof/>
-          <w:lang w:eastAsia="fr-FR"/>
         </w:rPr>
         <w:drawing>
           <wp:inline distT="0" distB="0" distL="0" distR="0">
@@ -10033,7 +10186,7 @@
                     <pic:cNvPicPr/>
                   </pic:nvPicPr>
                   <pic:blipFill>
-                    <a:blip r:embed="rId25" cstate="print"/>
+                    <a:blip r:embed="rId24" cstate="print"/>
                     <a:stretch>
                       <a:fillRect/>
                     </a:stretch>
@@ -10271,7 +10424,7 @@
           <w:bottom w:w="15" w:type="dxa"/>
           <w:right w:w="15" w:type="dxa"/>
         </w:tblCellMar>
-        <w:tblLook w:val="04A0" w:firstRow="1" w:lastRow="0" w:firstColumn="1" w:lastColumn="0" w:noHBand="0" w:noVBand="1"/>
+        <w:tblLook w:val="04A0"/>
       </w:tblPr>
       <w:tblGrid>
         <w:gridCol w:w="4985"/>
@@ -10535,7 +10688,23 @@
                 <w:rFonts w:ascii="Calibri" w:eastAsia="Times New Roman" w:hAnsi="Calibri" w:cs="Times New Roman"/>
                 <w:color w:val="000000"/>
               </w:rPr>
-              <w:t>(caméra suit la souris quand on maintient le clique)</w:t>
+              <w:t xml:space="preserve">(caméra suit la souris quand on maintient </w:t>
+            </w:r>
+            <w:proofErr w:type="gramStart"/>
+            <w:r>
+              <w:rPr>
+                <w:rFonts w:ascii="Calibri" w:eastAsia="Times New Roman" w:hAnsi="Calibri" w:cs="Times New Roman"/>
+                <w:color w:val="000000"/>
+              </w:rPr>
+              <w:t>le</w:t>
+            </w:r>
+            <w:proofErr w:type="gramEnd"/>
+            <w:r>
+              <w:rPr>
+                <w:rFonts w:ascii="Calibri" w:eastAsia="Times New Roman" w:hAnsi="Calibri" w:cs="Times New Roman"/>
+                <w:color w:val="000000"/>
+              </w:rPr>
+              <w:t xml:space="preserve"> clique)</w:t>
             </w:r>
           </w:p>
         </w:tc>
@@ -11140,7 +11309,6 @@
         <w:rPr>
           <w:rFonts w:ascii="Calibri" w:hAnsi="Calibri"/>
           <w:noProof/>
-          <w:lang w:eastAsia="fr-FR"/>
         </w:rPr>
         <w:drawing>
           <wp:inline distT="0" distB="0" distL="0" distR="0">
@@ -11158,7 +11326,7 @@
                     <pic:cNvPicPr/>
                   </pic:nvPicPr>
                   <pic:blipFill>
-                    <a:blip r:embed="rId26" cstate="print"/>
+                    <a:blip r:embed="rId25" cstate="print"/>
                     <a:stretch>
                       <a:fillRect/>
                     </a:stretch>
@@ -11197,7 +11365,6 @@
         <w:rPr>
           <w:rFonts w:ascii="Calibri" w:hAnsi="Calibri"/>
           <w:noProof/>
-          <w:lang w:eastAsia="fr-FR"/>
         </w:rPr>
         <w:drawing>
           <wp:inline distT="0" distB="0" distL="0" distR="0">
@@ -11215,7 +11382,7 @@
                     <pic:cNvPicPr/>
                   </pic:nvPicPr>
                   <pic:blipFill>
-                    <a:blip r:embed="rId27" cstate="print"/>
+                    <a:blip r:embed="rId26" cstate="print"/>
                     <a:stretch>
                       <a:fillRect/>
                     </a:stretch>
@@ -11270,7 +11437,6 @@
         <w:rPr>
           <w:rFonts w:ascii="Calibri" w:eastAsia="Times New Roman" w:hAnsi="Calibri" w:cs="Times New Roman"/>
           <w:noProof/>
-          <w:lang w:eastAsia="fr-FR"/>
         </w:rPr>
         <w:drawing>
           <wp:inline distT="0" distB="0" distL="0" distR="0">
@@ -11290,7 +11456,7 @@
                     </pic:cNvPicPr>
                   </pic:nvPicPr>
                   <pic:blipFill>
-                    <a:blip r:embed="rId28" cstate="print"/>
+                    <a:blip r:embed="rId27" cstate="print"/>
                     <a:srcRect/>
                     <a:stretch>
                       <a:fillRect/>
@@ -11340,7 +11506,15 @@
           <w:rFonts w:ascii="Calibri" w:eastAsia="Times New Roman" w:hAnsi="Calibri" w:cs="Times New Roman"/>
           <w:color w:val="000000"/>
         </w:rPr>
-        <w:t>Semblable à celle de Lea</w:t>
+        <w:t xml:space="preserve">Semblable à celle de </w:t>
+      </w:r>
+      <w:proofErr w:type="spellStart"/>
+      <w:r>
+        <w:rPr>
+          <w:rFonts w:ascii="Calibri" w:eastAsia="Times New Roman" w:hAnsi="Calibri" w:cs="Times New Roman"/>
+          <w:color w:val="000000"/>
+        </w:rPr>
+        <w:t>Lea</w:t>
       </w:r>
       <w:r>
         <w:rPr>
@@ -11349,6 +11523,7 @@
         </w:rPr>
         <w:t>gue</w:t>
       </w:r>
+      <w:proofErr w:type="spellEnd"/>
       <w:r>
         <w:rPr>
           <w:rFonts w:ascii="Calibri" w:eastAsia="Times New Roman" w:hAnsi="Calibri" w:cs="Times New Roman"/>
@@ -11529,7 +11704,6 @@
         <w:rPr>
           <w:rFonts w:ascii="Calibri" w:hAnsi="Calibri"/>
           <w:noProof/>
-          <w:lang w:eastAsia="fr-FR"/>
         </w:rPr>
         <w:drawing>
           <wp:inline distT="0" distB="0" distL="0" distR="0">
@@ -11547,10 +11721,10 @@
                     <pic:cNvPicPr/>
                   </pic:nvPicPr>
                   <pic:blipFill>
-                    <a:blip r:embed="rId29" cstate="print">
+                    <a:blip r:embed="rId28" cstate="print">
                       <a:extLst>
                         <a:ext uri="{28A0092B-C50C-407E-A947-70E740481C1C}">
-                          <a14:useLocalDpi xmlns:a14="http://schemas.microsoft.com/office/drawing/2010/main" val="0"/>
+                          <a14:useLocalDpi xmlns:a14="http://schemas.microsoft.com/office/drawing/2010/main" xmlns:wps="http://schemas.microsoft.com/office/word/2010/wordprocessingShape" xmlns:wpi="http://schemas.microsoft.com/office/word/2010/wordprocessingInk" xmlns:wpg="http://schemas.microsoft.com/office/word/2010/wordprocessingGroup" xmlns:w14="http://schemas.microsoft.com/office/word/2010/wordml" xmlns:w="http://schemas.openxmlformats.org/wordprocessingml/2006/main" xmlns:w10="urn:schemas-microsoft-com:office:word" xmlns:wp14="http://schemas.microsoft.com/office/word/2010/wordprocessingDrawing" xmlns:v="urn:schemas-microsoft-com:vml" xmlns:o="urn:schemas-microsoft-com:office:office" xmlns:mc="http://schemas.openxmlformats.org/markup-compatibility/2006" xmlns:wpc="http://schemas.microsoft.com/office/word/2010/wordprocessingCanvas" xmlns="" val="0"/>
                         </a:ext>
                       </a:extLst>
                     </a:blip>
@@ -11645,7 +11819,6 @@
       <w:r>
         <w:rPr>
           <w:noProof/>
-          <w:lang w:eastAsia="fr-FR"/>
         </w:rPr>
         <w:drawing>
           <wp:inline distT="0" distB="0" distL="0" distR="0">
@@ -11663,10 +11836,10 @@
                     <pic:cNvPicPr/>
                   </pic:nvPicPr>
                   <pic:blipFill>
-                    <a:blip r:embed="rId30" cstate="print">
+                    <a:blip r:embed="rId29" cstate="print">
                       <a:extLst>
                         <a:ext uri="{28A0092B-C50C-407E-A947-70E740481C1C}">
-                          <a14:useLocalDpi xmlns:a14="http://schemas.microsoft.com/office/drawing/2010/main" val="0"/>
+                          <a14:useLocalDpi xmlns:a14="http://schemas.microsoft.com/office/drawing/2010/main" xmlns:wps="http://schemas.microsoft.com/office/word/2010/wordprocessingShape" xmlns:wpi="http://schemas.microsoft.com/office/word/2010/wordprocessingInk" xmlns:wpg="http://schemas.microsoft.com/office/word/2010/wordprocessingGroup" xmlns:w14="http://schemas.microsoft.com/office/word/2010/wordml" xmlns:w="http://schemas.openxmlformats.org/wordprocessingml/2006/main" xmlns:w10="urn:schemas-microsoft-com:office:word" xmlns:wp14="http://schemas.microsoft.com/office/word/2010/wordprocessingDrawing" xmlns:v="urn:schemas-microsoft-com:vml" xmlns:o="urn:schemas-microsoft-com:office:office" xmlns:mc="http://schemas.openxmlformats.org/markup-compatibility/2006" xmlns:wpc="http://schemas.microsoft.com/office/word/2010/wordprocessingCanvas" xmlns="" val="0"/>
                         </a:ext>
                       </a:extLst>
                     </a:blip>
@@ -11718,7 +11891,6 @@
       <w:r>
         <w:rPr>
           <w:noProof/>
-          <w:lang w:eastAsia="fr-FR"/>
         </w:rPr>
         <w:drawing>
           <wp:inline distT="0" distB="0" distL="0" distR="0">
@@ -11736,10 +11908,10 @@
                     <pic:cNvPicPr/>
                   </pic:nvPicPr>
                   <pic:blipFill>
-                    <a:blip r:embed="rId31" cstate="print">
+                    <a:blip r:embed="rId30" cstate="print">
                       <a:extLst>
                         <a:ext uri="{28A0092B-C50C-407E-A947-70E740481C1C}">
-                          <a14:useLocalDpi xmlns:a14="http://schemas.microsoft.com/office/drawing/2010/main" val="0"/>
+                          <a14:useLocalDpi xmlns:a14="http://schemas.microsoft.com/office/drawing/2010/main" xmlns:wps="http://schemas.microsoft.com/office/word/2010/wordprocessingShape" xmlns:wpi="http://schemas.microsoft.com/office/word/2010/wordprocessingInk" xmlns:wpg="http://schemas.microsoft.com/office/word/2010/wordprocessingGroup" xmlns:w14="http://schemas.microsoft.com/office/word/2010/wordml" xmlns:w="http://schemas.openxmlformats.org/wordprocessingml/2006/main" xmlns:w10="urn:schemas-microsoft-com:office:word" xmlns:wp14="http://schemas.microsoft.com/office/word/2010/wordprocessingDrawing" xmlns:v="urn:schemas-microsoft-com:vml" xmlns:o="urn:schemas-microsoft-com:office:office" xmlns:mc="http://schemas.openxmlformats.org/markup-compatibility/2006" xmlns:wpc="http://schemas.microsoft.com/office/word/2010/wordprocessingCanvas" xmlns="" val="0"/>
                         </a:ext>
                       </a:extLst>
                     </a:blip>
@@ -11789,7 +11961,6 @@
           <w:rFonts w:ascii="Calibri" w:hAnsi="Calibri"/>
           <w:b/>
           <w:noProof/>
-          <w:lang w:eastAsia="fr-FR"/>
         </w:rPr>
         <w:drawing>
           <wp:inline distT="0" distB="0" distL="0" distR="0">
@@ -11807,10 +11978,10 @@
                     <pic:cNvPicPr/>
                   </pic:nvPicPr>
                   <pic:blipFill>
-                    <a:blip r:embed="rId32" cstate="print">
+                    <a:blip r:embed="rId31" cstate="print">
                       <a:extLst>
                         <a:ext uri="{28A0092B-C50C-407E-A947-70E740481C1C}">
-                          <a14:useLocalDpi xmlns:a14="http://schemas.microsoft.com/office/drawing/2010/main" val="0"/>
+                          <a14:useLocalDpi xmlns:a14="http://schemas.microsoft.com/office/drawing/2010/main" xmlns:wps="http://schemas.microsoft.com/office/word/2010/wordprocessingShape" xmlns:wpi="http://schemas.microsoft.com/office/word/2010/wordprocessingInk" xmlns:wpg="http://schemas.microsoft.com/office/word/2010/wordprocessingGroup" xmlns:w14="http://schemas.microsoft.com/office/word/2010/wordml" xmlns:w="http://schemas.openxmlformats.org/wordprocessingml/2006/main" xmlns:w10="urn:schemas-microsoft-com:office:word" xmlns:wp14="http://schemas.microsoft.com/office/word/2010/wordprocessingDrawing" xmlns:v="urn:schemas-microsoft-com:vml" xmlns:o="urn:schemas-microsoft-com:office:office" xmlns:mc="http://schemas.openxmlformats.org/markup-compatibility/2006" xmlns:wpc="http://schemas.microsoft.com/office/word/2010/wordprocessingCanvas" xmlns="" val="0"/>
                         </a:ext>
                       </a:extLst>
                     </a:blip>
@@ -11856,7 +12027,6 @@
       <w:r>
         <w:rPr>
           <w:noProof/>
-          <w:lang w:eastAsia="fr-FR"/>
         </w:rPr>
         <w:drawing>
           <wp:inline distT="0" distB="0" distL="0" distR="0">
@@ -11874,10 +12044,10 @@
                     <pic:cNvPicPr/>
                   </pic:nvPicPr>
                   <pic:blipFill>
-                    <a:blip r:embed="rId33" cstate="print">
+                    <a:blip r:embed="rId32" cstate="print">
                       <a:extLst>
                         <a:ext uri="{28A0092B-C50C-407E-A947-70E740481C1C}">
-                          <a14:useLocalDpi xmlns:a14="http://schemas.microsoft.com/office/drawing/2010/main" val="0"/>
+                          <a14:useLocalDpi xmlns:a14="http://schemas.microsoft.com/office/drawing/2010/main" xmlns:wps="http://schemas.microsoft.com/office/word/2010/wordprocessingShape" xmlns:wpi="http://schemas.microsoft.com/office/word/2010/wordprocessingInk" xmlns:wpg="http://schemas.microsoft.com/office/word/2010/wordprocessingGroup" xmlns:w14="http://schemas.microsoft.com/office/word/2010/wordml" xmlns:w="http://schemas.openxmlformats.org/wordprocessingml/2006/main" xmlns:w10="urn:schemas-microsoft-com:office:word" xmlns:wp14="http://schemas.microsoft.com/office/word/2010/wordprocessingDrawing" xmlns:v="urn:schemas-microsoft-com:vml" xmlns:o="urn:schemas-microsoft-com:office:office" xmlns:mc="http://schemas.openxmlformats.org/markup-compatibility/2006" xmlns:wpc="http://schemas.microsoft.com/office/word/2010/wordprocessingCanvas" xmlns="" val="0"/>
                         </a:ext>
                       </a:extLst>
                     </a:blip>
@@ -11923,7 +12093,6 @@
       <w:r>
         <w:rPr>
           <w:noProof/>
-          <w:lang w:eastAsia="fr-FR"/>
         </w:rPr>
         <w:drawing>
           <wp:inline distT="0" distB="0" distL="0" distR="0">
@@ -11941,10 +12110,10 @@
                     <pic:cNvPicPr/>
                   </pic:nvPicPr>
                   <pic:blipFill>
-                    <a:blip r:embed="rId34" cstate="print">
+                    <a:blip r:embed="rId33" cstate="print">
                       <a:extLst>
                         <a:ext uri="{28A0092B-C50C-407E-A947-70E740481C1C}">
-                          <a14:useLocalDpi xmlns:a14="http://schemas.microsoft.com/office/drawing/2010/main" val="0"/>
+                          <a14:useLocalDpi xmlns:a14="http://schemas.microsoft.com/office/drawing/2010/main" xmlns:wps="http://schemas.microsoft.com/office/word/2010/wordprocessingShape" xmlns:wpi="http://schemas.microsoft.com/office/word/2010/wordprocessingInk" xmlns:wpg="http://schemas.microsoft.com/office/word/2010/wordprocessingGroup" xmlns:w14="http://schemas.microsoft.com/office/word/2010/wordml" xmlns:w="http://schemas.openxmlformats.org/wordprocessingml/2006/main" xmlns:w10="urn:schemas-microsoft-com:office:word" xmlns:wp14="http://schemas.microsoft.com/office/word/2010/wordprocessingDrawing" xmlns:v="urn:schemas-microsoft-com:vml" xmlns:o="urn:schemas-microsoft-com:office:office" xmlns:mc="http://schemas.openxmlformats.org/markup-compatibility/2006" xmlns:wpc="http://schemas.microsoft.com/office/word/2010/wordprocessingCanvas" xmlns="" val="0"/>
                         </a:ext>
                       </a:extLst>
                     </a:blip>
@@ -11990,7 +12159,6 @@
       <w:r>
         <w:rPr>
           <w:noProof/>
-          <w:lang w:eastAsia="fr-FR"/>
         </w:rPr>
         <w:drawing>
           <wp:inline distT="0" distB="0" distL="0" distR="0">
@@ -12008,10 +12176,10 @@
                     <pic:cNvPicPr/>
                   </pic:nvPicPr>
                   <pic:blipFill>
-                    <a:blip r:embed="rId35" cstate="print">
+                    <a:blip r:embed="rId34" cstate="print">
                       <a:extLst>
                         <a:ext uri="{28A0092B-C50C-407E-A947-70E740481C1C}">
-                          <a14:useLocalDpi xmlns:a14="http://schemas.microsoft.com/office/drawing/2010/main" val="0"/>
+                          <a14:useLocalDpi xmlns:a14="http://schemas.microsoft.com/office/drawing/2010/main" xmlns:wps="http://schemas.microsoft.com/office/word/2010/wordprocessingShape" xmlns:wpi="http://schemas.microsoft.com/office/word/2010/wordprocessingInk" xmlns:wpg="http://schemas.microsoft.com/office/word/2010/wordprocessingGroup" xmlns:w14="http://schemas.microsoft.com/office/word/2010/wordml" xmlns:w="http://schemas.openxmlformats.org/wordprocessingml/2006/main" xmlns:w10="urn:schemas-microsoft-com:office:word" xmlns:wp14="http://schemas.microsoft.com/office/word/2010/wordprocessingDrawing" xmlns:v="urn:schemas-microsoft-com:vml" xmlns:o="urn:schemas-microsoft-com:office:office" xmlns:mc="http://schemas.openxmlformats.org/markup-compatibility/2006" xmlns:wpc="http://schemas.microsoft.com/office/word/2010/wordprocessingCanvas" xmlns="" val="0"/>
                         </a:ext>
                       </a:extLst>
                     </a:blip>
@@ -12063,7 +12231,6 @@
           <w:rFonts w:ascii="Calibri" w:hAnsi="Calibri"/>
           <w:b/>
           <w:noProof/>
-          <w:lang w:eastAsia="fr-FR"/>
         </w:rPr>
         <w:drawing>
           <wp:inline distT="0" distB="0" distL="0" distR="0">
@@ -12081,10 +12248,10 @@
                     <pic:cNvPicPr/>
                   </pic:nvPicPr>
                   <pic:blipFill>
-                    <a:blip r:embed="rId36" cstate="print">
+                    <a:blip r:embed="rId35" cstate="print">
                       <a:extLst>
                         <a:ext uri="{28A0092B-C50C-407E-A947-70E740481C1C}">
-                          <a14:useLocalDpi xmlns:a14="http://schemas.microsoft.com/office/drawing/2010/main" val="0"/>
+                          <a14:useLocalDpi xmlns:a14="http://schemas.microsoft.com/office/drawing/2010/main" xmlns:wps="http://schemas.microsoft.com/office/word/2010/wordprocessingShape" xmlns:wpi="http://schemas.microsoft.com/office/word/2010/wordprocessingInk" xmlns:wpg="http://schemas.microsoft.com/office/word/2010/wordprocessingGroup" xmlns:w14="http://schemas.microsoft.com/office/word/2010/wordml" xmlns:w="http://schemas.openxmlformats.org/wordprocessingml/2006/main" xmlns:w10="urn:schemas-microsoft-com:office:word" xmlns:wp14="http://schemas.microsoft.com/office/word/2010/wordprocessingDrawing" xmlns:v="urn:schemas-microsoft-com:vml" xmlns:o="urn:schemas-microsoft-com:office:office" xmlns:mc="http://schemas.openxmlformats.org/markup-compatibility/2006" xmlns:wpc="http://schemas.microsoft.com/office/word/2010/wordprocessingCanvas" xmlns="" val="0"/>
                         </a:ext>
                       </a:extLst>
                     </a:blip>
@@ -12129,7 +12296,6 @@
       <w:r>
         <w:rPr>
           <w:noProof/>
-          <w:lang w:eastAsia="fr-FR"/>
         </w:rPr>
         <w:drawing>
           <wp:inline distT="0" distB="0" distL="0" distR="0">
@@ -12147,7 +12313,7 @@
                     <pic:cNvPicPr/>
                   </pic:nvPicPr>
                   <pic:blipFill>
-                    <a:blip r:embed="rId37" cstate="print"/>
+                    <a:blip r:embed="rId36" cstate="print"/>
                     <a:stretch>
                       <a:fillRect/>
                     </a:stretch>
@@ -12257,14 +12423,30 @@
           <w:rFonts w:ascii="Calibri" w:eastAsia="Times New Roman" w:hAnsi="Calibri" w:cs="Times New Roman"/>
           <w:color w:val="000000"/>
         </w:rPr>
-        <w:t>détruire le N</w:t>
-      </w:r>
-      <w:r>
-        <w:rPr>
-          <w:rFonts w:ascii="Calibri" w:eastAsia="Times New Roman" w:hAnsi="Calibri" w:cs="Times New Roman"/>
-          <w:color w:val="000000"/>
-        </w:rPr>
-        <w:t>exus ennemi</w:t>
+        <w:t xml:space="preserve">détruire le </w:t>
+      </w:r>
+      <w:proofErr w:type="spellStart"/>
+      <w:r>
+        <w:rPr>
+          <w:rFonts w:ascii="Calibri" w:eastAsia="Times New Roman" w:hAnsi="Calibri" w:cs="Times New Roman"/>
+          <w:color w:val="000000"/>
+        </w:rPr>
+        <w:t>N</w:t>
+      </w:r>
+      <w:r>
+        <w:rPr>
+          <w:rFonts w:ascii="Calibri" w:eastAsia="Times New Roman" w:hAnsi="Calibri" w:cs="Times New Roman"/>
+          <w:color w:val="000000"/>
+        </w:rPr>
+        <w:t>exus</w:t>
+      </w:r>
+      <w:proofErr w:type="spellEnd"/>
+      <w:r>
+        <w:rPr>
+          <w:rFonts w:ascii="Calibri" w:eastAsia="Times New Roman" w:hAnsi="Calibri" w:cs="Times New Roman"/>
+          <w:color w:val="000000"/>
+        </w:rPr>
+        <w:t xml:space="preserve"> ennemi</w:t>
       </w:r>
       <w:r>
         <w:rPr>
@@ -12292,14 +12474,30 @@
           <w:rFonts w:ascii="Calibri" w:eastAsia="Times New Roman" w:hAnsi="Calibri" w:cs="Times New Roman"/>
           <w:color w:val="000000"/>
         </w:rPr>
-        <w:t>’innovation grâce aux idées de G</w:t>
-      </w:r>
-      <w:r>
-        <w:rPr>
-          <w:rFonts w:ascii="Calibri" w:eastAsia="Times New Roman" w:hAnsi="Calibri" w:cs="Times New Roman"/>
-          <w:color w:val="000000"/>
-        </w:rPr>
-        <w:t>ameplay et aux</w:t>
+        <w:t xml:space="preserve">’innovation grâce aux idées de </w:t>
+      </w:r>
+      <w:proofErr w:type="spellStart"/>
+      <w:r>
+        <w:rPr>
+          <w:rFonts w:ascii="Calibri" w:eastAsia="Times New Roman" w:hAnsi="Calibri" w:cs="Times New Roman"/>
+          <w:color w:val="000000"/>
+        </w:rPr>
+        <w:t>G</w:t>
+      </w:r>
+      <w:r>
+        <w:rPr>
+          <w:rFonts w:ascii="Calibri" w:eastAsia="Times New Roman" w:hAnsi="Calibri" w:cs="Times New Roman"/>
+          <w:color w:val="000000"/>
+        </w:rPr>
+        <w:t>ameplay</w:t>
+      </w:r>
+      <w:proofErr w:type="spellEnd"/>
+      <w:r>
+        <w:rPr>
+          <w:rFonts w:ascii="Calibri" w:eastAsia="Times New Roman" w:hAnsi="Calibri" w:cs="Times New Roman"/>
+          <w:color w:val="000000"/>
+        </w:rPr>
+        <w:t xml:space="preserve"> et aux</w:t>
       </w:r>
       <w:r>
         <w:rPr>
@@ -12691,7 +12889,39 @@
           <w:rFonts w:ascii="Calibri" w:eastAsia="Times New Roman" w:hAnsi="Calibri" w:cs="Times New Roman"/>
           <w:color w:val="000000"/>
         </w:rPr>
-        <w:t>60fps constant sur la plateforme cible (Core2Duo T9900, NVidia GeForce 260M, 8Go Ram)</w:t>
+        <w:t xml:space="preserve">60fps constant sur la plateforme cible (Core2Duo T9900, </w:t>
+      </w:r>
+      <w:proofErr w:type="spellStart"/>
+      <w:r>
+        <w:rPr>
+          <w:rFonts w:ascii="Calibri" w:eastAsia="Times New Roman" w:hAnsi="Calibri" w:cs="Times New Roman"/>
+          <w:color w:val="000000"/>
+        </w:rPr>
+        <w:t>NVidia</w:t>
+      </w:r>
+      <w:proofErr w:type="spellEnd"/>
+      <w:r>
+        <w:rPr>
+          <w:rFonts w:ascii="Calibri" w:eastAsia="Times New Roman" w:hAnsi="Calibri" w:cs="Times New Roman"/>
+          <w:color w:val="000000"/>
+        </w:rPr>
+        <w:t xml:space="preserve"> </w:t>
+      </w:r>
+      <w:proofErr w:type="spellStart"/>
+      <w:r>
+        <w:rPr>
+          <w:rFonts w:ascii="Calibri" w:eastAsia="Times New Roman" w:hAnsi="Calibri" w:cs="Times New Roman"/>
+          <w:color w:val="000000"/>
+        </w:rPr>
+        <w:t>GeForce</w:t>
+      </w:r>
+      <w:proofErr w:type="spellEnd"/>
+      <w:r>
+        <w:rPr>
+          <w:rFonts w:ascii="Calibri" w:eastAsia="Times New Roman" w:hAnsi="Calibri" w:cs="Times New Roman"/>
+          <w:color w:val="000000"/>
+        </w:rPr>
+        <w:t xml:space="preserve"> 260M, 8Go Ram)</w:t>
       </w:r>
     </w:p>
     <w:p>
@@ -12712,7 +12942,23 @@
           <w:rFonts w:ascii="Calibri" w:eastAsia="Times New Roman" w:hAnsi="Calibri" w:cs="Times New Roman"/>
           <w:color w:val="000000"/>
         </w:rPr>
-        <w:t>Pas de lag observable sur une connexion ADSL classique (débit maximum ciblé montant et descendant : 100 ko/s)</w:t>
+        <w:t xml:space="preserve">Pas de </w:t>
+      </w:r>
+      <w:proofErr w:type="spellStart"/>
+      <w:r>
+        <w:rPr>
+          <w:rFonts w:ascii="Calibri" w:eastAsia="Times New Roman" w:hAnsi="Calibri" w:cs="Times New Roman"/>
+          <w:color w:val="000000"/>
+        </w:rPr>
+        <w:t>lag</w:t>
+      </w:r>
+      <w:proofErr w:type="spellEnd"/>
+      <w:r>
+        <w:rPr>
+          <w:rFonts w:ascii="Calibri" w:eastAsia="Times New Roman" w:hAnsi="Calibri" w:cs="Times New Roman"/>
+          <w:color w:val="000000"/>
+        </w:rPr>
+        <w:t xml:space="preserve"> observable sur une connexion ADSL classique (débit maximum ciblé montant et descendant : 100 ko/s)</w:t>
       </w:r>
     </w:p>
     <w:p>
@@ -12907,12 +13153,21 @@
           <w:color w:val="000000"/>
         </w:rPr>
       </w:pPr>
-      <w:r>
-        <w:rPr>
-          <w:rFonts w:ascii="Calibri" w:eastAsia="Times New Roman" w:hAnsi="Calibri" w:cs="Times New Roman"/>
-          <w:color w:val="000000"/>
-        </w:rPr>
-        <w:t xml:space="preserve">Feature spéciales : </w:t>
+      <w:proofErr w:type="spellStart"/>
+      <w:r>
+        <w:rPr>
+          <w:rFonts w:ascii="Calibri" w:eastAsia="Times New Roman" w:hAnsi="Calibri" w:cs="Times New Roman"/>
+          <w:color w:val="000000"/>
+        </w:rPr>
+        <w:t>Feature</w:t>
+      </w:r>
+      <w:proofErr w:type="spellEnd"/>
+      <w:r>
+        <w:rPr>
+          <w:rFonts w:ascii="Calibri" w:eastAsia="Times New Roman" w:hAnsi="Calibri" w:cs="Times New Roman"/>
+          <w:color w:val="000000"/>
+        </w:rPr>
+        <w:t xml:space="preserve"> spéciales : </w:t>
       </w:r>
     </w:p>
     <w:p>
@@ -12933,8 +13188,17 @@
           <w:rFonts w:ascii="Calibri" w:eastAsia="Times New Roman" w:hAnsi="Calibri" w:cs="Times New Roman"/>
           <w:color w:val="000000"/>
         </w:rPr>
-        <w:t>Avec un marchand in game</w:t>
-      </w:r>
+        <w:t xml:space="preserve">Avec un marchand in </w:t>
+      </w:r>
+      <w:proofErr w:type="spellStart"/>
+      <w:r>
+        <w:rPr>
+          <w:rFonts w:ascii="Calibri" w:eastAsia="Times New Roman" w:hAnsi="Calibri" w:cs="Times New Roman"/>
+          <w:color w:val="000000"/>
+        </w:rPr>
+        <w:t>game</w:t>
+      </w:r>
+      <w:proofErr w:type="spellEnd"/>
     </w:p>
     <w:p>
       <w:pPr>
@@ -12977,12 +13241,21 @@
           <w:color w:val="000000"/>
         </w:rPr>
       </w:pPr>
-      <w:r>
-        <w:rPr>
-          <w:rFonts w:ascii="Calibri" w:eastAsia="Times New Roman" w:hAnsi="Calibri" w:cs="Times New Roman"/>
-          <w:color w:val="000000"/>
-        </w:rPr>
-        <w:t>Features obligatoires :</w:t>
+      <w:proofErr w:type="spellStart"/>
+      <w:r>
+        <w:rPr>
+          <w:rFonts w:ascii="Calibri" w:eastAsia="Times New Roman" w:hAnsi="Calibri" w:cs="Times New Roman"/>
+          <w:color w:val="000000"/>
+        </w:rPr>
+        <w:t>Features</w:t>
+      </w:r>
+      <w:proofErr w:type="spellEnd"/>
+      <w:r>
+        <w:rPr>
+          <w:rFonts w:ascii="Calibri" w:eastAsia="Times New Roman" w:hAnsi="Calibri" w:cs="Times New Roman"/>
+          <w:color w:val="000000"/>
+        </w:rPr>
+        <w:t xml:space="preserve"> obligatoires :</w:t>
       </w:r>
     </w:p>
     <w:p>
@@ -13045,7 +13318,23 @@
           <w:rFonts w:ascii="Calibri" w:eastAsia="Times New Roman" w:hAnsi="Calibri" w:cs="Times New Roman"/>
           <w:color w:val="000000"/>
         </w:rPr>
-        <w:t>Présence d’entités non-joueurs au comportement basique (sbires) influent sur le cours du jeu (à l’image des minions de LoL ou Dota)</w:t>
+        <w:t xml:space="preserve">Présence d’entités non-joueurs au comportement basique (sbires) influent sur le cours du jeu (à l’image des minions de </w:t>
+      </w:r>
+      <w:proofErr w:type="spellStart"/>
+      <w:r>
+        <w:rPr>
+          <w:rFonts w:ascii="Calibri" w:eastAsia="Times New Roman" w:hAnsi="Calibri" w:cs="Times New Roman"/>
+          <w:color w:val="000000"/>
+        </w:rPr>
+        <w:t>LoL</w:t>
+      </w:r>
+      <w:proofErr w:type="spellEnd"/>
+      <w:r>
+        <w:rPr>
+          <w:rFonts w:ascii="Calibri" w:eastAsia="Times New Roman" w:hAnsi="Calibri" w:cs="Times New Roman"/>
+          <w:color w:val="000000"/>
+        </w:rPr>
+        <w:t xml:space="preserve"> ou Dota)</w:t>
       </w:r>
     </w:p>
     <w:p>
@@ -13101,8 +13390,17 @@
           <w:rFonts w:ascii="Calibri" w:eastAsia="Times New Roman" w:hAnsi="Calibri" w:cs="Times New Roman"/>
           <w:color w:val="000000"/>
         </w:rPr>
-        <w:t>Mise en pause in-game</w:t>
-      </w:r>
+        <w:t>Mise en pause in-</w:t>
+      </w:r>
+      <w:proofErr w:type="spellStart"/>
+      <w:r>
+        <w:rPr>
+          <w:rFonts w:ascii="Calibri" w:eastAsia="Times New Roman" w:hAnsi="Calibri" w:cs="Times New Roman"/>
+          <w:color w:val="000000"/>
+        </w:rPr>
+        <w:t>game</w:t>
+      </w:r>
+      <w:proofErr w:type="spellEnd"/>
     </w:p>
     <w:p>
       <w:pPr>
@@ -13218,7 +13516,23 @@
           <w:rFonts w:ascii="Calibri" w:eastAsia="Times New Roman" w:hAnsi="Calibri" w:cs="Times New Roman"/>
           <w:color w:val="000000"/>
         </w:rPr>
-        <w:t>Avec un système de versioning Git</w:t>
+        <w:t xml:space="preserve">Avec un système de </w:t>
+      </w:r>
+      <w:proofErr w:type="spellStart"/>
+      <w:r>
+        <w:rPr>
+          <w:rFonts w:ascii="Calibri" w:eastAsia="Times New Roman" w:hAnsi="Calibri" w:cs="Times New Roman"/>
+          <w:color w:val="000000"/>
+        </w:rPr>
+        <w:t>versioning</w:t>
+      </w:r>
+      <w:proofErr w:type="spellEnd"/>
+      <w:r>
+        <w:rPr>
+          <w:rFonts w:ascii="Calibri" w:eastAsia="Times New Roman" w:hAnsi="Calibri" w:cs="Times New Roman"/>
+          <w:color w:val="000000"/>
+        </w:rPr>
+        <w:t xml:space="preserve"> Git</w:t>
       </w:r>
     </w:p>
     <w:p>
@@ -13269,6 +13583,7 @@
         </w:rPr>
         <w:t>ibliothèque de base d’</w:t>
       </w:r>
+      <w:proofErr w:type="spellStart"/>
       <w:r>
         <w:rPr>
           <w:rFonts w:ascii="Calibri" w:eastAsia="Times New Roman" w:hAnsi="Calibri" w:cs="Times New Roman"/>
@@ -13276,6 +13591,7 @@
         </w:rPr>
         <w:t>Unity</w:t>
       </w:r>
+      <w:proofErr w:type="spellEnd"/>
     </w:p>
     <w:p>
       <w:pPr>
@@ -13370,8 +13686,13 @@
         </w:numPr>
       </w:pPr>
       <w:bookmarkStart w:id="47" w:name="_Toc375753868"/>
-      <w:r>
-        <w:t>Coding style</w:t>
+      <w:proofErr w:type="spellStart"/>
+      <w:r>
+        <w:t>Coding</w:t>
+      </w:r>
+      <w:proofErr w:type="spellEnd"/>
+      <w:r>
+        <w:t xml:space="preserve"> style</w:t>
       </w:r>
       <w:bookmarkEnd w:id="47"/>
     </w:p>
@@ -13400,6 +13721,7 @@
         </w:numPr>
       </w:pPr>
       <w:bookmarkStart w:id="48" w:name="_Toc375753869"/>
+      <w:proofErr w:type="spellStart"/>
       <w:r>
         <w:t>P</w:t>
       </w:r>
@@ -13410,6 +13732,7 @@
         <w:t>s</w:t>
       </w:r>
       <w:bookmarkEnd w:id="48"/>
+      <w:proofErr w:type="spellEnd"/>
     </w:p>
     <w:p>
       <w:pPr>
@@ -13462,6 +13785,7 @@
           <w:color w:val="000000"/>
         </w:rPr>
       </w:pPr>
+      <w:proofErr w:type="spellStart"/>
       <w:r>
         <w:rPr>
           <w:rFonts w:ascii="Calibri" w:eastAsia="Times New Roman" w:hAnsi="Calibri" w:cs="Arial"/>
@@ -13469,6 +13793,7 @@
         </w:rPr>
         <w:t>Transform</w:t>
       </w:r>
+      <w:proofErr w:type="spellEnd"/>
     </w:p>
     <w:p>
       <w:pPr>
@@ -13483,6 +13808,7 @@
           <w:color w:val="000000"/>
         </w:rPr>
       </w:pPr>
+      <w:proofErr w:type="spellStart"/>
       <w:r>
         <w:rPr>
           <w:rFonts w:ascii="Calibri" w:eastAsia="Times New Roman" w:hAnsi="Calibri" w:cs="Arial"/>
@@ -13497,6 +13823,7 @@
         </w:rPr>
         <w:t>lider</w:t>
       </w:r>
+      <w:proofErr w:type="spellEnd"/>
     </w:p>
     <w:p>
       <w:pPr>
@@ -13511,6 +13838,7 @@
           <w:color w:val="000000"/>
         </w:rPr>
       </w:pPr>
+      <w:proofErr w:type="spellStart"/>
       <w:r>
         <w:rPr>
           <w:rFonts w:ascii="Calibri" w:eastAsia="Times New Roman" w:hAnsi="Calibri" w:cs="Arial"/>
@@ -13518,6 +13846,7 @@
         </w:rPr>
         <w:t>MeshRenderer</w:t>
       </w:r>
+      <w:proofErr w:type="spellEnd"/>
     </w:p>
     <w:p>
       <w:pPr>
@@ -13532,6 +13861,7 @@
           <w:color w:val="000000"/>
         </w:rPr>
       </w:pPr>
+      <w:proofErr w:type="spellStart"/>
       <w:r>
         <w:rPr>
           <w:rFonts w:ascii="Calibri" w:eastAsia="Times New Roman" w:hAnsi="Calibri" w:cs="Arial"/>
@@ -13539,6 +13869,7 @@
         </w:rPr>
         <w:t>InputManagerScript</w:t>
       </w:r>
+      <w:proofErr w:type="spellEnd"/>
     </w:p>
     <w:p>
       <w:pPr>
@@ -13553,6 +13884,7 @@
           <w:color w:val="000000"/>
         </w:rPr>
       </w:pPr>
+      <w:proofErr w:type="spellStart"/>
       <w:r>
         <w:rPr>
           <w:rFonts w:ascii="Calibri" w:eastAsia="Times New Roman" w:hAnsi="Calibri" w:cs="Arial"/>
@@ -13560,6 +13892,7 @@
         </w:rPr>
         <w:t>DeplacementScript</w:t>
       </w:r>
+      <w:proofErr w:type="spellEnd"/>
     </w:p>
     <w:p>
       <w:pPr>
@@ -13574,6 +13907,7 @@
           <w:color w:val="000000"/>
         </w:rPr>
       </w:pPr>
+      <w:proofErr w:type="spellStart"/>
       <w:r>
         <w:rPr>
           <w:rFonts w:ascii="Calibri" w:eastAsia="Times New Roman" w:hAnsi="Calibri" w:cs="Arial"/>
@@ -13581,6 +13915,7 @@
         </w:rPr>
         <w:t>InventaireManagerScript</w:t>
       </w:r>
+      <w:proofErr w:type="spellEnd"/>
     </w:p>
     <w:p>
       <w:pPr>
@@ -13616,6 +13951,7 @@
           <w:color w:val="000000"/>
         </w:rPr>
       </w:pPr>
+      <w:proofErr w:type="spellStart"/>
       <w:r>
         <w:rPr>
           <w:rFonts w:ascii="Calibri" w:eastAsia="Times New Roman" w:hAnsi="Calibri" w:cs="Arial"/>
@@ -13623,6 +13959,7 @@
         </w:rPr>
         <w:t>AnimatorController</w:t>
       </w:r>
+      <w:proofErr w:type="spellEnd"/>
     </w:p>
     <w:p>
       <w:pPr>
@@ -13679,6 +14016,7 @@
           <w:color w:val="000000"/>
         </w:rPr>
       </w:pPr>
+      <w:proofErr w:type="spellStart"/>
       <w:r>
         <w:rPr>
           <w:rFonts w:ascii="Calibri" w:eastAsia="Times New Roman" w:hAnsi="Calibri" w:cs="Arial"/>
@@ -13686,6 +14024,7 @@
         </w:rPr>
         <w:t>Tranform</w:t>
       </w:r>
+      <w:proofErr w:type="spellEnd"/>
     </w:p>
     <w:p>
       <w:pPr>
@@ -13700,6 +14039,7 @@
           <w:color w:val="000000"/>
         </w:rPr>
       </w:pPr>
+      <w:proofErr w:type="spellStart"/>
       <w:r>
         <w:rPr>
           <w:rFonts w:ascii="Calibri" w:eastAsia="Times New Roman" w:hAnsi="Calibri" w:cs="Arial"/>
@@ -13707,6 +14047,7 @@
         </w:rPr>
         <w:t>Collider</w:t>
       </w:r>
+      <w:proofErr w:type="spellEnd"/>
     </w:p>
     <w:p>
       <w:pPr>
@@ -13721,6 +14062,7 @@
           <w:color w:val="000000"/>
         </w:rPr>
       </w:pPr>
+      <w:proofErr w:type="spellStart"/>
       <w:r>
         <w:rPr>
           <w:rFonts w:ascii="Calibri" w:eastAsia="Times New Roman" w:hAnsi="Calibri" w:cs="Arial"/>
@@ -13728,6 +14070,7 @@
         </w:rPr>
         <w:t>MeshRenderer</w:t>
       </w:r>
+      <w:proofErr w:type="spellEnd"/>
     </w:p>
     <w:p>
       <w:pPr>
@@ -13742,6 +14085,7 @@
           <w:color w:val="000000"/>
         </w:rPr>
       </w:pPr>
+      <w:proofErr w:type="spellStart"/>
       <w:r>
         <w:rPr>
           <w:rFonts w:ascii="Calibri" w:eastAsia="Times New Roman" w:hAnsi="Calibri" w:cs="Arial"/>
@@ -13749,6 +14093,7 @@
         </w:rPr>
         <w:t>StockManagerScript</w:t>
       </w:r>
+      <w:proofErr w:type="spellEnd"/>
     </w:p>
     <w:p>
       <w:pPr>
@@ -13763,6 +14108,7 @@
           <w:color w:val="000000"/>
         </w:rPr>
       </w:pPr>
+      <w:proofErr w:type="spellStart"/>
       <w:r>
         <w:rPr>
           <w:rFonts w:ascii="Calibri" w:eastAsia="Times New Roman" w:hAnsi="Calibri" w:cs="Arial"/>
@@ -13770,6 +14116,7 @@
         </w:rPr>
         <w:t>AnimatorController</w:t>
       </w:r>
+      <w:proofErr w:type="spellEnd"/>
     </w:p>
     <w:p>
       <w:pPr>
@@ -13826,6 +14173,7 @@
           <w:color w:val="000000"/>
         </w:rPr>
       </w:pPr>
+      <w:proofErr w:type="spellStart"/>
       <w:r>
         <w:rPr>
           <w:rFonts w:ascii="Calibri" w:eastAsia="Times New Roman" w:hAnsi="Calibri" w:cs="Arial"/>
@@ -13833,6 +14181,7 @@
         </w:rPr>
         <w:t>Transform</w:t>
       </w:r>
+      <w:proofErr w:type="spellEnd"/>
     </w:p>
     <w:p>
       <w:pPr>
@@ -13847,6 +14196,7 @@
           <w:color w:val="000000"/>
         </w:rPr>
       </w:pPr>
+      <w:proofErr w:type="spellStart"/>
       <w:r>
         <w:rPr>
           <w:rFonts w:ascii="Calibri" w:eastAsia="Times New Roman" w:hAnsi="Calibri" w:cs="Arial"/>
@@ -13854,6 +14204,7 @@
         </w:rPr>
         <w:t>Collider</w:t>
       </w:r>
+      <w:proofErr w:type="spellEnd"/>
     </w:p>
     <w:p>
       <w:pPr>
@@ -13868,6 +14219,7 @@
           <w:color w:val="000000"/>
         </w:rPr>
       </w:pPr>
+      <w:proofErr w:type="spellStart"/>
       <w:r>
         <w:rPr>
           <w:rFonts w:ascii="Calibri" w:eastAsia="Times New Roman" w:hAnsi="Calibri" w:cs="Arial"/>
@@ -13875,6 +14227,7 @@
         </w:rPr>
         <w:t>MeshRenderer</w:t>
       </w:r>
+      <w:proofErr w:type="spellEnd"/>
     </w:p>
     <w:p>
       <w:pPr>
@@ -13889,6 +14242,7 @@
           <w:color w:val="000000"/>
         </w:rPr>
       </w:pPr>
+      <w:proofErr w:type="spellStart"/>
       <w:r>
         <w:rPr>
           <w:rFonts w:ascii="Calibri" w:eastAsia="Times New Roman" w:hAnsi="Calibri" w:cs="Arial"/>
@@ -13903,6 +14257,7 @@
         </w:rPr>
         <w:t>Script</w:t>
       </w:r>
+      <w:proofErr w:type="spellEnd"/>
     </w:p>
     <w:p>
       <w:pPr>
@@ -13917,6 +14272,7 @@
           <w:color w:val="000000"/>
         </w:rPr>
       </w:pPr>
+      <w:proofErr w:type="spellStart"/>
       <w:r>
         <w:rPr>
           <w:rFonts w:ascii="Calibri" w:eastAsia="Times New Roman" w:hAnsi="Calibri" w:cs="Arial"/>
@@ -13924,6 +14280,7 @@
         </w:rPr>
         <w:t>DeplacementManagerScript</w:t>
       </w:r>
+      <w:proofErr w:type="spellEnd"/>
     </w:p>
     <w:p>
       <w:pPr>
@@ -13959,6 +14316,7 @@
           <w:color w:val="000000"/>
         </w:rPr>
       </w:pPr>
+      <w:proofErr w:type="spellStart"/>
       <w:r>
         <w:rPr>
           <w:rFonts w:ascii="Calibri" w:eastAsia="Times New Roman" w:hAnsi="Calibri" w:cs="Arial"/>
@@ -13966,6 +14324,7 @@
         </w:rPr>
         <w:t>AnimatorController</w:t>
       </w:r>
+      <w:proofErr w:type="spellEnd"/>
     </w:p>
     <w:p>
       <w:pPr>
@@ -14058,6 +14417,7 @@
           <w:color w:val="000000"/>
         </w:rPr>
       </w:pPr>
+      <w:proofErr w:type="spellStart"/>
       <w:r>
         <w:rPr>
           <w:rFonts w:ascii="Calibri" w:eastAsia="Times New Roman" w:hAnsi="Calibri" w:cs="Arial"/>
@@ -14065,6 +14425,7 @@
         </w:rPr>
         <w:t>Tranform</w:t>
       </w:r>
+      <w:proofErr w:type="spellEnd"/>
     </w:p>
     <w:p>
       <w:pPr>
@@ -14079,6 +14440,7 @@
           <w:color w:val="000000"/>
         </w:rPr>
       </w:pPr>
+      <w:proofErr w:type="spellStart"/>
       <w:r>
         <w:rPr>
           <w:rFonts w:ascii="Calibri" w:eastAsia="Times New Roman" w:hAnsi="Calibri" w:cs="Arial"/>
@@ -14086,6 +14448,7 @@
         </w:rPr>
         <w:t>Collider</w:t>
       </w:r>
+      <w:proofErr w:type="spellEnd"/>
     </w:p>
     <w:p>
       <w:pPr>
@@ -14100,6 +14463,7 @@
           <w:color w:val="000000"/>
         </w:rPr>
       </w:pPr>
+      <w:proofErr w:type="spellStart"/>
       <w:r>
         <w:rPr>
           <w:rFonts w:ascii="Calibri" w:eastAsia="Times New Roman" w:hAnsi="Calibri" w:cs="Arial"/>
@@ -14107,6 +14471,7 @@
         </w:rPr>
         <w:t>MeshRenderer</w:t>
       </w:r>
+      <w:proofErr w:type="spellEnd"/>
     </w:p>
     <w:p>
       <w:pPr>
@@ -14121,6 +14486,7 @@
           <w:color w:val="000000"/>
         </w:rPr>
       </w:pPr>
+      <w:proofErr w:type="spellStart"/>
       <w:r>
         <w:rPr>
           <w:rFonts w:ascii="Calibri" w:eastAsia="Times New Roman" w:hAnsi="Calibri" w:cs="Arial"/>
@@ -14135,6 +14501,7 @@
         </w:rPr>
         <w:t>Script</w:t>
       </w:r>
+      <w:proofErr w:type="spellEnd"/>
     </w:p>
     <w:p>
       <w:pPr>
@@ -14149,6 +14516,7 @@
           <w:color w:val="000000"/>
         </w:rPr>
       </w:pPr>
+      <w:proofErr w:type="spellStart"/>
       <w:r>
         <w:rPr>
           <w:rFonts w:ascii="Calibri" w:eastAsia="Times New Roman" w:hAnsi="Calibri" w:cs="Arial"/>
@@ -14156,6 +14524,7 @@
         </w:rPr>
         <w:t>AnimatorController</w:t>
       </w:r>
+      <w:proofErr w:type="spellEnd"/>
     </w:p>
     <w:p>
       <w:pPr>
@@ -14212,6 +14581,7 @@
           <w:color w:val="000000"/>
         </w:rPr>
       </w:pPr>
+      <w:proofErr w:type="spellStart"/>
       <w:r>
         <w:rPr>
           <w:rFonts w:ascii="Calibri" w:eastAsia="Times New Roman" w:hAnsi="Calibri" w:cs="Arial"/>
@@ -14219,6 +14589,7 @@
         </w:rPr>
         <w:t>Transform</w:t>
       </w:r>
+      <w:proofErr w:type="spellEnd"/>
     </w:p>
     <w:p>
       <w:pPr>
@@ -14233,6 +14604,7 @@
           <w:color w:val="000000"/>
         </w:rPr>
       </w:pPr>
+      <w:proofErr w:type="spellStart"/>
       <w:r>
         <w:rPr>
           <w:rFonts w:ascii="Calibri" w:eastAsia="Times New Roman" w:hAnsi="Calibri" w:cs="Arial"/>
@@ -14240,6 +14612,7 @@
         </w:rPr>
         <w:t>Collider</w:t>
       </w:r>
+      <w:proofErr w:type="spellEnd"/>
     </w:p>
     <w:p>
       <w:pPr>
@@ -14254,6 +14627,7 @@
           <w:color w:val="000000"/>
         </w:rPr>
       </w:pPr>
+      <w:proofErr w:type="spellStart"/>
       <w:r>
         <w:rPr>
           <w:rFonts w:ascii="Calibri" w:eastAsia="Times New Roman" w:hAnsi="Calibri" w:cs="Arial"/>
@@ -14261,6 +14635,7 @@
         </w:rPr>
         <w:t>MeshRenderer</w:t>
       </w:r>
+      <w:proofErr w:type="spellEnd"/>
     </w:p>
     <w:p>
       <w:pPr>
@@ -14275,6 +14650,7 @@
           <w:color w:val="000000"/>
         </w:rPr>
       </w:pPr>
+      <w:proofErr w:type="spellStart"/>
       <w:r>
         <w:rPr>
           <w:rFonts w:ascii="Calibri" w:eastAsia="Times New Roman" w:hAnsi="Calibri" w:cs="Arial"/>
@@ -14282,6 +14658,7 @@
         </w:rPr>
         <w:t>EffetManagerScript</w:t>
       </w:r>
+      <w:proofErr w:type="spellEnd"/>
     </w:p>
     <w:p>
       <w:pPr>
@@ -14345,6 +14722,7 @@
           <w:color w:val="000000"/>
         </w:rPr>
       </w:pPr>
+      <w:proofErr w:type="spellStart"/>
       <w:r>
         <w:rPr>
           <w:rFonts w:ascii="Calibri" w:eastAsia="Times New Roman" w:hAnsi="Calibri" w:cs="Arial"/>
@@ -14352,6 +14730,7 @@
         </w:rPr>
         <w:t>Transform</w:t>
       </w:r>
+      <w:proofErr w:type="spellEnd"/>
     </w:p>
     <w:p>
       <w:pPr>
@@ -14366,6 +14745,7 @@
           <w:color w:val="000000"/>
         </w:rPr>
       </w:pPr>
+      <w:proofErr w:type="spellStart"/>
       <w:r>
         <w:rPr>
           <w:rFonts w:ascii="Calibri" w:eastAsia="Times New Roman" w:hAnsi="Calibri" w:cs="Arial"/>
@@ -14373,6 +14753,7 @@
         </w:rPr>
         <w:t>Collider</w:t>
       </w:r>
+      <w:proofErr w:type="spellEnd"/>
     </w:p>
     <w:p>
       <w:pPr>
@@ -14387,6 +14768,7 @@
           <w:color w:val="000000"/>
         </w:rPr>
       </w:pPr>
+      <w:proofErr w:type="spellStart"/>
       <w:r>
         <w:rPr>
           <w:rFonts w:ascii="Calibri" w:eastAsia="Times New Roman" w:hAnsi="Calibri" w:cs="Arial"/>
@@ -14394,6 +14776,7 @@
         </w:rPr>
         <w:t>MeshRenderer</w:t>
       </w:r>
+      <w:proofErr w:type="spellEnd"/>
     </w:p>
     <w:p>
       <w:pPr>
@@ -14408,6 +14791,7 @@
           <w:color w:val="000000"/>
         </w:rPr>
       </w:pPr>
+      <w:proofErr w:type="spellStart"/>
       <w:r>
         <w:rPr>
           <w:rFonts w:ascii="Calibri" w:eastAsia="Times New Roman" w:hAnsi="Calibri" w:cs="Arial"/>
@@ -14415,6 +14799,7 @@
         </w:rPr>
         <w:t>EffetManagerScript</w:t>
       </w:r>
+      <w:proofErr w:type="spellEnd"/>
     </w:p>
     <w:p>
       <w:pPr>
@@ -14496,6 +14881,7 @@
           <w:color w:val="000000"/>
         </w:rPr>
       </w:pPr>
+      <w:proofErr w:type="spellStart"/>
       <w:r>
         <w:rPr>
           <w:rFonts w:ascii="Calibri" w:eastAsia="Times New Roman" w:hAnsi="Calibri" w:cs="Arial"/>
@@ -14503,6 +14889,7 @@
         </w:rPr>
         <w:t>Transform</w:t>
       </w:r>
+      <w:proofErr w:type="spellEnd"/>
     </w:p>
     <w:p>
       <w:pPr>
@@ -14517,6 +14904,7 @@
           <w:color w:val="000000"/>
         </w:rPr>
       </w:pPr>
+      <w:proofErr w:type="spellStart"/>
       <w:r>
         <w:rPr>
           <w:rFonts w:ascii="Calibri" w:eastAsia="Times New Roman" w:hAnsi="Calibri" w:cs="Arial"/>
@@ -14524,6 +14912,7 @@
         </w:rPr>
         <w:t>Collider</w:t>
       </w:r>
+      <w:proofErr w:type="spellEnd"/>
     </w:p>
     <w:p>
       <w:pPr>
@@ -14538,6 +14927,7 @@
           <w:color w:val="000000"/>
         </w:rPr>
       </w:pPr>
+      <w:proofErr w:type="spellStart"/>
       <w:r>
         <w:rPr>
           <w:rFonts w:ascii="Calibri" w:eastAsia="Times New Roman" w:hAnsi="Calibri" w:cs="Arial"/>
@@ -14545,6 +14935,7 @@
         </w:rPr>
         <w:t>MeshRenderer</w:t>
       </w:r>
+      <w:proofErr w:type="spellEnd"/>
     </w:p>
     <w:p>
       <w:pPr>
@@ -14559,6 +14950,7 @@
           <w:color w:val="000000"/>
         </w:rPr>
       </w:pPr>
+      <w:proofErr w:type="spellStart"/>
       <w:r>
         <w:rPr>
           <w:rFonts w:ascii="Calibri" w:eastAsia="Times New Roman" w:hAnsi="Calibri" w:cs="Arial"/>
@@ -14566,6 +14958,7 @@
         </w:rPr>
         <w:t>OpenDoorScript</w:t>
       </w:r>
+      <w:proofErr w:type="spellEnd"/>
     </w:p>
     <w:p>
       <w:pPr>
@@ -14580,6 +14973,7 @@
           <w:color w:val="000000"/>
         </w:rPr>
       </w:pPr>
+      <w:proofErr w:type="spellStart"/>
       <w:r>
         <w:rPr>
           <w:rFonts w:ascii="Calibri" w:eastAsia="Times New Roman" w:hAnsi="Calibri" w:cs="Arial"/>
@@ -14587,6 +14981,7 @@
         </w:rPr>
         <w:t>CloseDoorScript</w:t>
       </w:r>
+      <w:proofErr w:type="spellEnd"/>
     </w:p>
     <w:p>
       <w:pPr>
@@ -14601,6 +14996,7 @@
           <w:color w:val="000000"/>
         </w:rPr>
       </w:pPr>
+      <w:proofErr w:type="spellStart"/>
       <w:r>
         <w:rPr>
           <w:rFonts w:ascii="Calibri" w:eastAsia="Times New Roman" w:hAnsi="Calibri" w:cs="Arial"/>
@@ -14608,6 +15004,7 @@
         </w:rPr>
         <w:t>AnimatorController</w:t>
       </w:r>
+      <w:proofErr w:type="spellEnd"/>
     </w:p>
     <w:p>
       <w:pPr>
@@ -14664,6 +15061,7 @@
           <w:color w:val="000000"/>
         </w:rPr>
       </w:pPr>
+      <w:proofErr w:type="spellStart"/>
       <w:r>
         <w:rPr>
           <w:rFonts w:ascii="Calibri" w:eastAsia="Times New Roman" w:hAnsi="Calibri" w:cs="Arial"/>
@@ -14671,6 +15069,7 @@
         </w:rPr>
         <w:t>Transform</w:t>
       </w:r>
+      <w:proofErr w:type="spellEnd"/>
     </w:p>
     <w:p>
       <w:pPr>
@@ -14685,6 +15084,7 @@
           <w:color w:val="000000"/>
         </w:rPr>
       </w:pPr>
+      <w:proofErr w:type="spellStart"/>
       <w:r>
         <w:rPr>
           <w:rFonts w:ascii="Calibri" w:eastAsia="Times New Roman" w:hAnsi="Calibri" w:cs="Arial"/>
@@ -14692,6 +15092,7 @@
         </w:rPr>
         <w:t>Collider</w:t>
       </w:r>
+      <w:proofErr w:type="spellEnd"/>
     </w:p>
     <w:p>
       <w:pPr>
@@ -14706,6 +15107,7 @@
           <w:color w:val="000000"/>
         </w:rPr>
       </w:pPr>
+      <w:proofErr w:type="spellStart"/>
       <w:r>
         <w:rPr>
           <w:rFonts w:ascii="Calibri" w:eastAsia="Times New Roman" w:hAnsi="Calibri" w:cs="Arial"/>
@@ -14713,6 +15115,7 @@
         </w:rPr>
         <w:t>MeshRenderer</w:t>
       </w:r>
+      <w:proofErr w:type="spellEnd"/>
     </w:p>
     <w:p>
       <w:pPr>
@@ -14727,6 +15130,7 @@
           <w:color w:val="000000"/>
         </w:rPr>
       </w:pPr>
+      <w:proofErr w:type="spellStart"/>
       <w:r>
         <w:rPr>
           <w:rFonts w:ascii="Calibri" w:eastAsia="Times New Roman" w:hAnsi="Calibri" w:cs="Arial"/>
@@ -14734,6 +15138,7 @@
         </w:rPr>
         <w:t>UpStairManagerScript</w:t>
       </w:r>
+      <w:proofErr w:type="spellEnd"/>
     </w:p>
     <w:p>
       <w:pPr>
@@ -14748,6 +15153,7 @@
           <w:color w:val="000000"/>
         </w:rPr>
       </w:pPr>
+      <w:proofErr w:type="spellStart"/>
       <w:r>
         <w:rPr>
           <w:rFonts w:ascii="Calibri" w:eastAsia="Times New Roman" w:hAnsi="Calibri" w:cs="Arial"/>
@@ -14755,6 +15161,7 @@
         </w:rPr>
         <w:t>DownStairManageScript</w:t>
       </w:r>
+      <w:proofErr w:type="spellEnd"/>
     </w:p>
     <w:p>
       <w:pPr>
@@ -14836,6 +15243,7 @@
           <w:color w:val="000000"/>
         </w:rPr>
       </w:pPr>
+      <w:proofErr w:type="spellStart"/>
       <w:r>
         <w:rPr>
           <w:rFonts w:ascii="Calibri" w:eastAsia="Times New Roman" w:hAnsi="Calibri" w:cs="Arial"/>
@@ -14843,6 +15251,7 @@
         </w:rPr>
         <w:t>Transform</w:t>
       </w:r>
+      <w:proofErr w:type="spellEnd"/>
     </w:p>
     <w:p>
       <w:pPr>
@@ -14857,6 +15266,7 @@
           <w:color w:val="000000"/>
         </w:rPr>
       </w:pPr>
+      <w:proofErr w:type="spellStart"/>
       <w:r>
         <w:rPr>
           <w:rFonts w:ascii="Calibri" w:eastAsia="Times New Roman" w:hAnsi="Calibri" w:cs="Arial"/>
@@ -14871,6 +15281,7 @@
         </w:rPr>
         <w:t>Script</w:t>
       </w:r>
+      <w:proofErr w:type="spellEnd"/>
     </w:p>
     <w:p>
       <w:pPr>
@@ -14885,6 +15296,7 @@
           <w:color w:val="000000"/>
         </w:rPr>
       </w:pPr>
+      <w:proofErr w:type="spellStart"/>
       <w:r>
         <w:rPr>
           <w:rFonts w:ascii="Calibri" w:eastAsia="Times New Roman" w:hAnsi="Calibri" w:cs="Arial"/>
@@ -14892,6 +15304,7 @@
         </w:rPr>
         <w:t>DeplacementManagerScript</w:t>
       </w:r>
+      <w:proofErr w:type="spellEnd"/>
     </w:p>
     <w:p>
       <w:pPr>
@@ -14906,6 +15319,7 @@
           <w:color w:val="000000"/>
         </w:rPr>
       </w:pPr>
+      <w:proofErr w:type="spellStart"/>
       <w:r>
         <w:rPr>
           <w:rFonts w:ascii="Calibri" w:eastAsia="Times New Roman" w:hAnsi="Calibri" w:cs="Arial"/>
@@ -14913,6 +15327,7 @@
         </w:rPr>
         <w:t>BrouillardDeGuerreManagerScript</w:t>
       </w:r>
+      <w:proofErr w:type="spellEnd"/>
     </w:p>
     <w:p>
       <w:pPr>
@@ -14936,8 +15351,8 @@
       </w:r>
     </w:p>
     <w:sectPr>
-      <w:headerReference w:type="default" r:id="rId38"/>
-      <w:footerReference w:type="default" r:id="rId39"/>
+      <w:headerReference w:type="default" r:id="rId37"/>
+      <w:footerReference w:type="default" r:id="rId38"/>
       <w:pgSz w:w="11906" w:h="16838"/>
       <w:pgMar w:top="1417" w:right="1417" w:bottom="1417" w:left="1417" w:header="708" w:footer="708" w:gutter="0"/>
       <w:cols w:space="708"/>
@@ -14949,7 +15364,7 @@
 </file>
 
 <file path=word/endnotes.xml><?xml version="1.0" encoding="utf-8"?>
-<w:endnotes xmlns:wpc="http://schemas.microsoft.com/office/word/2010/wordprocessingCanvas" xmlns:mc="http://schemas.openxmlformats.org/markup-compatibility/2006" xmlns:o="urn:schemas-microsoft-com:office:office" xmlns:r="http://schemas.openxmlformats.org/officeDocument/2006/relationships" xmlns:m="http://schemas.openxmlformats.org/officeDocument/2006/math" xmlns:v="urn:schemas-microsoft-com:vml" xmlns:wp14="http://schemas.microsoft.com/office/word/2010/wordprocessingDrawing" xmlns:wp="http://schemas.openxmlformats.org/drawingml/2006/wordprocessingDrawing" xmlns:w10="urn:schemas-microsoft-com:office:word" xmlns:w="http://schemas.openxmlformats.org/wordprocessingml/2006/main" xmlns:w14="http://schemas.microsoft.com/office/word/2010/wordml" xmlns:wpg="http://schemas.microsoft.com/office/word/2010/wordprocessingGroup" xmlns:wpi="http://schemas.microsoft.com/office/word/2010/wordprocessingInk" xmlns:wne="http://schemas.microsoft.com/office/word/2006/wordml" xmlns:wps="http://schemas.microsoft.com/office/word/2010/wordprocessingShape" mc:Ignorable="w14 wp14">
+<w:endnotes xmlns:ve="http://schemas.openxmlformats.org/markup-compatibility/2006" xmlns:o="urn:schemas-microsoft-com:office:office" xmlns:r="http://schemas.openxmlformats.org/officeDocument/2006/relationships" xmlns:m="http://schemas.openxmlformats.org/officeDocument/2006/math" xmlns:v="urn:schemas-microsoft-com:vml" xmlns:wp="http://schemas.openxmlformats.org/drawingml/2006/wordprocessingDrawing" xmlns:w10="urn:schemas-microsoft-com:office:word" xmlns:w="http://schemas.openxmlformats.org/wordprocessingml/2006/main" xmlns:wne="http://schemas.microsoft.com/office/word/2006/wordml">
   <w:endnote w:type="separator" w:id="-1">
     <w:p>
       <w:pPr>
@@ -14974,7 +15389,7 @@
 </file>
 
 <file path=word/footer1.xml><?xml version="1.0" encoding="utf-8"?>
-<w:ftr xmlns:wpc="http://schemas.microsoft.com/office/word/2010/wordprocessingCanvas" xmlns:mc="http://schemas.openxmlformats.org/markup-compatibility/2006" xmlns:o="urn:schemas-microsoft-com:office:office" xmlns:r="http://schemas.openxmlformats.org/officeDocument/2006/relationships" xmlns:m="http://schemas.openxmlformats.org/officeDocument/2006/math" xmlns:v="urn:schemas-microsoft-com:vml" xmlns:wp14="http://schemas.microsoft.com/office/word/2010/wordprocessingDrawing" xmlns:wp="http://schemas.openxmlformats.org/drawingml/2006/wordprocessingDrawing" xmlns:w10="urn:schemas-microsoft-com:office:word" xmlns:w="http://schemas.openxmlformats.org/wordprocessingml/2006/main" xmlns:w14="http://schemas.microsoft.com/office/word/2010/wordml" xmlns:wpg="http://schemas.microsoft.com/office/word/2010/wordprocessingGroup" xmlns:wpi="http://schemas.microsoft.com/office/word/2010/wordprocessingInk" xmlns:wne="http://schemas.microsoft.com/office/word/2006/wordml" xmlns:wps="http://schemas.microsoft.com/office/word/2010/wordprocessingShape" mc:Ignorable="w14 wp14">
+<w:ftr xmlns:ve="http://schemas.openxmlformats.org/markup-compatibility/2006" xmlns:o="urn:schemas-microsoft-com:office:office" xmlns:r="http://schemas.openxmlformats.org/officeDocument/2006/relationships" xmlns:m="http://schemas.openxmlformats.org/officeDocument/2006/math" xmlns:v="urn:schemas-microsoft-com:vml" xmlns:wp="http://schemas.openxmlformats.org/drawingml/2006/wordprocessingDrawing" xmlns:w10="urn:schemas-microsoft-com:office:word" xmlns:w="http://schemas.openxmlformats.org/wordprocessingml/2006/main" xmlns:wne="http://schemas.microsoft.com/office/word/2006/wordml">
   <w:tbl>
     <w:tblPr>
       <w:tblW w:w="5000" w:type="pct"/>
@@ -14982,7 +15397,7 @@
         <w:top w:val="single" w:sz="18" w:space="0" w:color="808080" w:themeColor="background1" w:themeShade="80"/>
         <w:insideV w:val="single" w:sz="18" w:space="0" w:color="808080" w:themeColor="background1" w:themeShade="80"/>
       </w:tblBorders>
-      <w:tblLook w:val="04A0" w:firstRow="1" w:lastRow="0" w:firstColumn="1" w:lastColumn="0" w:noHBand="0" w:noVBand="1"/>
+      <w:tblLook w:val="04A0"/>
     </w:tblPr>
     <w:tblGrid>
       <w:gridCol w:w="963"/>
@@ -15021,7 +15436,7 @@
               <w:sz w:val="32"/>
               <w:szCs w:val="32"/>
             </w:rPr>
-            <w:t>6</w:t>
+            <w:t>5</w:t>
           </w:r>
           <w:r>
             <w:rPr>
@@ -15056,7 +15471,7 @@
 </file>
 
 <file path=word/footnotes.xml><?xml version="1.0" encoding="utf-8"?>
-<w:footnotes xmlns:wpc="http://schemas.microsoft.com/office/word/2010/wordprocessingCanvas" xmlns:mc="http://schemas.openxmlformats.org/markup-compatibility/2006" xmlns:o="urn:schemas-microsoft-com:office:office" xmlns:r="http://schemas.openxmlformats.org/officeDocument/2006/relationships" xmlns:m="http://schemas.openxmlformats.org/officeDocument/2006/math" xmlns:v="urn:schemas-microsoft-com:vml" xmlns:wp14="http://schemas.microsoft.com/office/word/2010/wordprocessingDrawing" xmlns:wp="http://schemas.openxmlformats.org/drawingml/2006/wordprocessingDrawing" xmlns:w10="urn:schemas-microsoft-com:office:word" xmlns:w="http://schemas.openxmlformats.org/wordprocessingml/2006/main" xmlns:w14="http://schemas.microsoft.com/office/word/2010/wordml" xmlns:wpg="http://schemas.microsoft.com/office/word/2010/wordprocessingGroup" xmlns:wpi="http://schemas.microsoft.com/office/word/2010/wordprocessingInk" xmlns:wne="http://schemas.microsoft.com/office/word/2006/wordml" xmlns:wps="http://schemas.microsoft.com/office/word/2010/wordprocessingShape" mc:Ignorable="w14 wp14">
+<w:footnotes xmlns:ve="http://schemas.openxmlformats.org/markup-compatibility/2006" xmlns:o="urn:schemas-microsoft-com:office:office" xmlns:r="http://schemas.openxmlformats.org/officeDocument/2006/relationships" xmlns:m="http://schemas.openxmlformats.org/officeDocument/2006/math" xmlns:v="urn:schemas-microsoft-com:vml" xmlns:wp="http://schemas.openxmlformats.org/drawingml/2006/wordprocessingDrawing" xmlns:w10="urn:schemas-microsoft-com:office:word" xmlns:w="http://schemas.openxmlformats.org/wordprocessingml/2006/main" xmlns:wne="http://schemas.microsoft.com/office/word/2006/wordml">
   <w:footnote w:type="separator" w:id="-1">
     <w:p>
       <w:pPr>
@@ -15081,7 +15496,7 @@
 </file>
 
 <file path=word/header1.xml><?xml version="1.0" encoding="utf-8"?>
-<w:hdr xmlns:wpc="http://schemas.microsoft.com/office/word/2010/wordprocessingCanvas" xmlns:mc="http://schemas.openxmlformats.org/markup-compatibility/2006" xmlns:o="urn:schemas-microsoft-com:office:office" xmlns:r="http://schemas.openxmlformats.org/officeDocument/2006/relationships" xmlns:m="http://schemas.openxmlformats.org/officeDocument/2006/math" xmlns:v="urn:schemas-microsoft-com:vml" xmlns:wp14="http://schemas.microsoft.com/office/word/2010/wordprocessingDrawing" xmlns:wp="http://schemas.openxmlformats.org/drawingml/2006/wordprocessingDrawing" xmlns:w10="urn:schemas-microsoft-com:office:word" xmlns:w="http://schemas.openxmlformats.org/wordprocessingml/2006/main" xmlns:w14="http://schemas.microsoft.com/office/word/2010/wordml" xmlns:wpg="http://schemas.microsoft.com/office/word/2010/wordprocessingGroup" xmlns:wpi="http://schemas.microsoft.com/office/word/2010/wordprocessingInk" xmlns:wne="http://schemas.microsoft.com/office/word/2006/wordml" xmlns:wps="http://schemas.microsoft.com/office/word/2010/wordprocessingShape" mc:Ignorable="w14 wp14">
+<w:hdr xmlns:ve="http://schemas.openxmlformats.org/markup-compatibility/2006" xmlns:o="urn:schemas-microsoft-com:office:office" xmlns:r="http://schemas.openxmlformats.org/officeDocument/2006/relationships" xmlns:m="http://schemas.openxmlformats.org/officeDocument/2006/math" xmlns:v="urn:schemas-microsoft-com:vml" xmlns:wp="http://schemas.openxmlformats.org/drawingml/2006/wordprocessingDrawing" xmlns:w10="urn:schemas-microsoft-com:office:word" xmlns:w="http://schemas.openxmlformats.org/wordprocessingml/2006/main" xmlns:wne="http://schemas.microsoft.com/office/word/2006/wordml">
   <w:tbl>
     <w:tblPr>
       <w:tblW w:w="5000" w:type="pct"/>
@@ -15095,7 +15510,7 @@
         <w:bottom w:w="72" w:type="dxa"/>
         <w:right w:w="115" w:type="dxa"/>
       </w:tblCellMar>
-      <w:tblLook w:val="04A0" w:firstRow="1" w:lastRow="0" w:firstColumn="1" w:lastColumn="0" w:noHBand="0" w:noVBand="1"/>
+      <w:tblLook w:val="04A0"/>
     </w:tblPr>
     <w:tblGrid>
       <w:gridCol w:w="8143"/>
@@ -15117,7 +15532,6 @@
           <w:dataBinding w:prefixMappings="xmlns:ns0='http://schemas.openxmlformats.org/package/2006/metadata/core-properties' xmlns:ns1='http://purl.org/dc/elements/1.1/'" w:xpath="/ns0:coreProperties[1]/ns1:title[1]" w:storeItemID="{6C3C8BC8-F283-45AE-878A-BAB7291924A1}"/>
           <w:text/>
         </w:sdtPr>
-        <w:sdtEndPr/>
         <w:sdtContent>
           <w:tc>
             <w:tcPr>
@@ -15165,7 +15579,6 @@
             <w:calendar w:val="gregorian"/>
           </w:date>
         </w:sdtPr>
-        <w:sdtEndPr/>
         <w:sdtContent>
           <w:tc>
             <w:tcPr>
@@ -15209,7 +15622,7 @@
 </file>
 
 <file path=word/numbering.xml><?xml version="1.0" encoding="utf-8"?>
-<w:numbering xmlns:wpc="http://schemas.microsoft.com/office/word/2010/wordprocessingCanvas" xmlns:mc="http://schemas.openxmlformats.org/markup-compatibility/2006" xmlns:o="urn:schemas-microsoft-com:office:office" xmlns:r="http://schemas.openxmlformats.org/officeDocument/2006/relationships" xmlns:m="http://schemas.openxmlformats.org/officeDocument/2006/math" xmlns:v="urn:schemas-microsoft-com:vml" xmlns:wp14="http://schemas.microsoft.com/office/word/2010/wordprocessingDrawing" xmlns:wp="http://schemas.openxmlformats.org/drawingml/2006/wordprocessingDrawing" xmlns:w10="urn:schemas-microsoft-com:office:word" xmlns:w="http://schemas.openxmlformats.org/wordprocessingml/2006/main" xmlns:w14="http://schemas.microsoft.com/office/word/2010/wordml" xmlns:wpg="http://schemas.microsoft.com/office/word/2010/wordprocessingGroup" xmlns:wpi="http://schemas.microsoft.com/office/word/2010/wordprocessingInk" xmlns:wne="http://schemas.microsoft.com/office/word/2006/wordml" xmlns:wps="http://schemas.microsoft.com/office/word/2010/wordprocessingShape" mc:Ignorable="w14 wp14">
+<w:numbering xmlns:ve="http://schemas.openxmlformats.org/markup-compatibility/2006" xmlns:o="urn:schemas-microsoft-com:office:office" xmlns:r="http://schemas.openxmlformats.org/officeDocument/2006/relationships" xmlns:m="http://schemas.openxmlformats.org/officeDocument/2006/math" xmlns:v="urn:schemas-microsoft-com:vml" xmlns:wp="http://schemas.openxmlformats.org/drawingml/2006/wordprocessingDrawing" xmlns:w10="urn:schemas-microsoft-com:office:word" xmlns:w="http://schemas.openxmlformats.org/wordprocessingml/2006/main" xmlns:wne="http://schemas.microsoft.com/office/word/2006/wordml">
   <w:abstractNum w:abstractNumId="0">
     <w:nsid w:val="000448E0"/>
     <w:multiLevelType w:val="hybridMultilevel"/>
@@ -19095,7 +19508,7 @@
 </file>
 
 <file path=word/styles.xml><?xml version="1.0" encoding="utf-8"?>
-<w:styles xmlns:mc="http://schemas.openxmlformats.org/markup-compatibility/2006" xmlns:r="http://schemas.openxmlformats.org/officeDocument/2006/relationships" xmlns:w="http://schemas.openxmlformats.org/wordprocessingml/2006/main" xmlns:w14="http://schemas.microsoft.com/office/word/2010/wordml" mc:Ignorable="w14">
+<w:styles xmlns:r="http://schemas.openxmlformats.org/officeDocument/2006/relationships" xmlns:w="http://schemas.openxmlformats.org/wordprocessingml/2006/main">
   <w:docDefaults>
     <w:rPrDefault>
       <w:rPr>
@@ -19335,6 +19748,7 @@
     <w:uiPriority w:val="99"/>
     <w:semiHidden/>
     <w:unhideWhenUsed/>
+    <w:qFormat/>
     <w:tblPr>
       <w:tblInd w:w="0" w:type="dxa"/>
       <w:tblCellMar>
@@ -20124,7 +20538,7 @@
 </file>
 
 <file path=customXml/itemProps2.xml><?xml version="1.0" encoding="utf-8"?>
-<ds:datastoreItem xmlns:ds="http://schemas.openxmlformats.org/officeDocument/2006/customXml" ds:itemID="{C2B59ECF-503D-4B95-A703-D5A42D7B16B9}">
+<ds:datastoreItem xmlns:ds="http://schemas.openxmlformats.org/officeDocument/2006/customXml" ds:itemID="{D13CDE8A-D72E-4221-83AB-D156CBDDE323}">
   <ds:schemaRefs>
     <ds:schemaRef ds:uri="http://schemas.openxmlformats.org/officeDocument/2006/bibliography"/>
   </ds:schemaRefs>

</xml_diff>

<commit_message>
Update table des matières
</commit_message>
<xml_diff>
--- a/Rendu/GameDoc/3A_TORENTE_WATHTHUHEWA.docx
+++ b/Rendu/GameDoc/3A_TORENTE_WATHTHUHEWA.docx
@@ -420,6 +420,7 @@
                 </w:tabs>
                 <w:rPr>
                   <w:noProof/>
+                  <w:lang w:eastAsia="fr-FR"/>
                 </w:rPr>
               </w:pPr>
               <w:r>
@@ -440,7 +441,7 @@
                 </w:rPr>
                 <w:fldChar w:fldCharType="separate"/>
               </w:r>
-              <w:hyperlink w:anchor="_Toc375753819" w:history="1">
+              <w:hyperlink w:anchor="_Toc376204418" w:history="1">
                 <w:r>
                   <w:rPr>
                     <w:rStyle w:val="Lienhypertexte"/>
@@ -451,6 +452,7 @@
                 <w:r>
                   <w:rPr>
                     <w:noProof/>
+                    <w:lang w:eastAsia="fr-FR"/>
                   </w:rPr>
                   <w:tab/>
                 </w:r>
@@ -480,7 +482,7 @@
                     <w:noProof/>
                     <w:webHidden/>
                   </w:rPr>
-                  <w:instrText xml:space="preserve"> PAGEREF _Toc375753819 \h </w:instrText>
+                  <w:instrText xml:space="preserve"> PAGEREF _Toc376204418 \h </w:instrText>
                 </w:r>
                 <w:r>
                   <w:rPr>
@@ -520,9 +522,10 @@
                 </w:tabs>
                 <w:rPr>
                   <w:noProof/>
+                  <w:lang w:eastAsia="fr-FR"/>
                 </w:rPr>
               </w:pPr>
-              <w:hyperlink w:anchor="_Toc375753820" w:history="1">
+              <w:hyperlink w:anchor="_Toc376204419" w:history="1">
                 <w:r>
                   <w:rPr>
                     <w:rStyle w:val="Lienhypertexte"/>
@@ -533,6 +536,7 @@
                 <w:r>
                   <w:rPr>
                     <w:noProof/>
+                    <w:lang w:eastAsia="fr-FR"/>
                   </w:rPr>
                   <w:tab/>
                 </w:r>
@@ -562,7 +566,7 @@
                     <w:noProof/>
                     <w:webHidden/>
                   </w:rPr>
-                  <w:instrText xml:space="preserve"> PAGEREF _Toc375753820 \h </w:instrText>
+                  <w:instrText xml:space="preserve"> PAGEREF _Toc376204419 \h </w:instrText>
                 </w:r>
                 <w:r>
                   <w:rPr>
@@ -602,9 +606,10 @@
                 </w:tabs>
                 <w:rPr>
                   <w:noProof/>
+                  <w:lang w:eastAsia="fr-FR"/>
                 </w:rPr>
               </w:pPr>
-              <w:hyperlink w:anchor="_Toc375753821" w:history="1">
+              <w:hyperlink w:anchor="_Toc376204420" w:history="1">
                 <w:r>
                   <w:rPr>
                     <w:rStyle w:val="Lienhypertexte"/>
@@ -615,6 +620,7 @@
                 <w:r>
                   <w:rPr>
                     <w:noProof/>
+                    <w:lang w:eastAsia="fr-FR"/>
                   </w:rPr>
                   <w:tab/>
                 </w:r>
@@ -644,7 +650,7 @@
                     <w:noProof/>
                     <w:webHidden/>
                   </w:rPr>
-                  <w:instrText xml:space="preserve"> PAGEREF _Toc375753821 \h </w:instrText>
+                  <w:instrText xml:space="preserve"> PAGEREF _Toc376204420 \h </w:instrText>
                 </w:r>
                 <w:r>
                   <w:rPr>
@@ -684,9 +690,10 @@
                 </w:tabs>
                 <w:rPr>
                   <w:noProof/>
+                  <w:lang w:eastAsia="fr-FR"/>
                 </w:rPr>
               </w:pPr>
-              <w:hyperlink w:anchor="_Toc375753822" w:history="1">
+              <w:hyperlink w:anchor="_Toc376204421" w:history="1">
                 <w:r>
                   <w:rPr>
                     <w:rStyle w:val="Lienhypertexte"/>
@@ -697,6 +704,7 @@
                 <w:r>
                   <w:rPr>
                     <w:noProof/>
+                    <w:lang w:eastAsia="fr-FR"/>
                   </w:rPr>
                   <w:tab/>
                 </w:r>
@@ -726,7 +734,7 @@
                     <w:noProof/>
                     <w:webHidden/>
                   </w:rPr>
-                  <w:instrText xml:space="preserve"> PAGEREF _Toc375753822 \h </w:instrText>
+                  <w:instrText xml:space="preserve"> PAGEREF _Toc376204421 \h </w:instrText>
                 </w:r>
                 <w:r>
                   <w:rPr>
@@ -766,9 +774,10 @@
                 </w:tabs>
                 <w:rPr>
                   <w:noProof/>
+                  <w:lang w:eastAsia="fr-FR"/>
                 </w:rPr>
               </w:pPr>
-              <w:hyperlink w:anchor="_Toc375753823" w:history="1">
+              <w:hyperlink w:anchor="_Toc376204422" w:history="1">
                 <w:r>
                   <w:rPr>
                     <w:rStyle w:val="Lienhypertexte"/>
@@ -779,6 +788,7 @@
                 <w:r>
                   <w:rPr>
                     <w:noProof/>
+                    <w:lang w:eastAsia="fr-FR"/>
                   </w:rPr>
                   <w:tab/>
                 </w:r>
@@ -808,7 +818,7 @@
                     <w:noProof/>
                     <w:webHidden/>
                   </w:rPr>
-                  <w:instrText xml:space="preserve"> PAGEREF _Toc375753823 \h </w:instrText>
+                  <w:instrText xml:space="preserve"> PAGEREF _Toc376204422 \h </w:instrText>
                 </w:r>
                 <w:r>
                   <w:rPr>
@@ -848,9 +858,10 @@
                 </w:tabs>
                 <w:rPr>
                   <w:noProof/>
+                  <w:lang w:eastAsia="fr-FR"/>
                 </w:rPr>
               </w:pPr>
-              <w:hyperlink w:anchor="_Toc375753824" w:history="1">
+              <w:hyperlink w:anchor="_Toc376204423" w:history="1">
                 <w:r>
                   <w:rPr>
                     <w:rStyle w:val="Lienhypertexte"/>
@@ -861,6 +872,7 @@
                 <w:r>
                   <w:rPr>
                     <w:noProof/>
+                    <w:lang w:eastAsia="fr-FR"/>
                   </w:rPr>
                   <w:tab/>
                 </w:r>
@@ -869,7 +881,21 @@
                     <w:rStyle w:val="Lienhypertexte"/>
                     <w:noProof/>
                   </w:rPr>
-                  <w:t>Interaction entre joueurs</w:t>
+                  <w:t>Interaction entr</w:t>
+                </w:r>
+                <w:r>
+                  <w:rPr>
+                    <w:rStyle w:val="Lienhypertexte"/>
+                    <w:noProof/>
+                  </w:rPr>
+                  <w:t>e</w:t>
+                </w:r>
+                <w:r>
+                  <w:rPr>
+                    <w:rStyle w:val="Lienhypertexte"/>
+                    <w:noProof/>
+                  </w:rPr>
+                  <w:t xml:space="preserve"> joueurs</w:t>
                 </w:r>
                 <w:r>
                   <w:rPr>
@@ -890,7 +916,7 @@
                     <w:noProof/>
                     <w:webHidden/>
                   </w:rPr>
-                  <w:instrText xml:space="preserve"> PAGEREF _Toc375753824 \h </w:instrText>
+                  <w:instrText xml:space="preserve"> PAGEREF _Toc376204423 \h </w:instrText>
                 </w:r>
                 <w:r>
                   <w:rPr>
@@ -930,9 +956,10 @@
                 </w:tabs>
                 <w:rPr>
                   <w:noProof/>
+                  <w:lang w:eastAsia="fr-FR"/>
                 </w:rPr>
               </w:pPr>
-              <w:hyperlink w:anchor="_Toc375753825" w:history="1">
+              <w:hyperlink w:anchor="_Toc376204424" w:history="1">
                 <w:r>
                   <w:rPr>
                     <w:rStyle w:val="Lienhypertexte"/>
@@ -943,6 +970,7 @@
                 <w:r>
                   <w:rPr>
                     <w:noProof/>
+                    <w:lang w:eastAsia="fr-FR"/>
                   </w:rPr>
                   <w:tab/>
                 </w:r>
@@ -972,7 +1000,7 @@
                     <w:noProof/>
                     <w:webHidden/>
                   </w:rPr>
-                  <w:instrText xml:space="preserve"> PAGEREF _Toc375753825 \h </w:instrText>
+                  <w:instrText xml:space="preserve"> PAGEREF _Toc376204424 \h </w:instrText>
                 </w:r>
                 <w:r>
                   <w:rPr>
@@ -1012,9 +1040,10 @@
                 </w:tabs>
                 <w:rPr>
                   <w:noProof/>
+                  <w:lang w:eastAsia="fr-FR"/>
                 </w:rPr>
               </w:pPr>
-              <w:hyperlink w:anchor="_Toc375753826" w:history="1">
+              <w:hyperlink w:anchor="_Toc376204425" w:history="1">
                 <w:r>
                   <w:rPr>
                     <w:rStyle w:val="Lienhypertexte"/>
@@ -1025,6 +1054,7 @@
                 <w:r>
                   <w:rPr>
                     <w:noProof/>
+                    <w:lang w:eastAsia="fr-FR"/>
                   </w:rPr>
                   <w:tab/>
                 </w:r>
@@ -1054,211 +1084,7 @@
                     <w:noProof/>
                     <w:webHidden/>
                   </w:rPr>
-                  <w:instrText xml:space="preserve"> PAGEREF _Toc375753826 \h </w:instrText>
-                </w:r>
-                <w:r>
-                  <w:rPr>
-                    <w:noProof/>
-                    <w:webHidden/>
-                  </w:rPr>
-                </w:r>
-                <w:r>
-                  <w:rPr>
-                    <w:noProof/>
-                    <w:webHidden/>
-                  </w:rPr>
-                  <w:fldChar w:fldCharType="separate"/>
-                </w:r>
-                <w:r>
-                  <w:rPr>
-                    <w:noProof/>
-                    <w:webHidden/>
-                  </w:rPr>
-                  <w:t>5</w:t>
-                </w:r>
-                <w:r>
-                  <w:rPr>
-                    <w:noProof/>
-                    <w:webHidden/>
-                  </w:rPr>
-                  <w:fldChar w:fldCharType="end"/>
-                </w:r>
-              </w:hyperlink>
-            </w:p>
-            <w:p>
-              <w:pPr>
-                <w:pStyle w:val="TM2"/>
-                <w:tabs>
-                  <w:tab w:val="right" w:leader="dot" w:pos="9062"/>
-                </w:tabs>
-                <w:rPr>
-                  <w:noProof/>
-                </w:rPr>
-              </w:pPr>
-              <w:hyperlink w:anchor="_Toc375753827" w:history="1">
-                <w:r>
-                  <w:rPr>
-                    <w:rStyle w:val="Lienhypertexte"/>
-                    <w:noProof/>
-                  </w:rPr>
-                  <w:t>Compétences armes</w:t>
-                </w:r>
-                <w:r>
-                  <w:rPr>
-                    <w:noProof/>
-                    <w:webHidden/>
-                  </w:rPr>
-                  <w:tab/>
-                </w:r>
-                <w:r>
-                  <w:rPr>
-                    <w:noProof/>
-                    <w:webHidden/>
-                  </w:rPr>
-                  <w:fldChar w:fldCharType="begin"/>
-                </w:r>
-                <w:r>
-                  <w:rPr>
-                    <w:noProof/>
-                    <w:webHidden/>
-                  </w:rPr>
-                  <w:instrText xml:space="preserve"> PAGEREF _Toc375753827 \h </w:instrText>
-                </w:r>
-                <w:r>
-                  <w:rPr>
-                    <w:noProof/>
-                    <w:webHidden/>
-                  </w:rPr>
-                </w:r>
-                <w:r>
-                  <w:rPr>
-                    <w:noProof/>
-                    <w:webHidden/>
-                  </w:rPr>
-                  <w:fldChar w:fldCharType="separate"/>
-                </w:r>
-                <w:r>
-                  <w:rPr>
-                    <w:noProof/>
-                    <w:webHidden/>
-                  </w:rPr>
-                  <w:t>5</w:t>
-                </w:r>
-                <w:r>
-                  <w:rPr>
-                    <w:noProof/>
-                    <w:webHidden/>
-                  </w:rPr>
-                  <w:fldChar w:fldCharType="end"/>
-                </w:r>
-              </w:hyperlink>
-            </w:p>
-            <w:p>
-              <w:pPr>
-                <w:pStyle w:val="TM2"/>
-                <w:tabs>
-                  <w:tab w:val="right" w:leader="dot" w:pos="9062"/>
-                </w:tabs>
-                <w:rPr>
-                  <w:noProof/>
-                </w:rPr>
-              </w:pPr>
-              <w:hyperlink w:anchor="_Toc375753828" w:history="1">
-                <w:r>
-                  <w:rPr>
-                    <w:rStyle w:val="Lienhypertexte"/>
-                    <w:noProof/>
-                  </w:rPr>
-                  <w:t>Compétence de classe sans arme (par défaut)</w:t>
-                </w:r>
-                <w:r>
-                  <w:rPr>
-                    <w:noProof/>
-                    <w:webHidden/>
-                  </w:rPr>
-                  <w:tab/>
-                </w:r>
-                <w:r>
-                  <w:rPr>
-                    <w:noProof/>
-                    <w:webHidden/>
-                  </w:rPr>
-                  <w:fldChar w:fldCharType="begin"/>
-                </w:r>
-                <w:r>
-                  <w:rPr>
-                    <w:noProof/>
-                    <w:webHidden/>
-                  </w:rPr>
-                  <w:instrText xml:space="preserve"> PAGEREF _Toc375753828 \h </w:instrText>
-                </w:r>
-                <w:r>
-                  <w:rPr>
-                    <w:noProof/>
-                    <w:webHidden/>
-                  </w:rPr>
-                </w:r>
-                <w:r>
-                  <w:rPr>
-                    <w:noProof/>
-                    <w:webHidden/>
-                  </w:rPr>
-                  <w:fldChar w:fldCharType="separate"/>
-                </w:r>
-                <w:r>
-                  <w:rPr>
-                    <w:noProof/>
-                    <w:webHidden/>
-                  </w:rPr>
-                  <w:t>5</w:t>
-                </w:r>
-                <w:r>
-                  <w:rPr>
-                    <w:noProof/>
-                    <w:webHidden/>
-                  </w:rPr>
-                  <w:fldChar w:fldCharType="end"/>
-                </w:r>
-              </w:hyperlink>
-            </w:p>
-            <w:p>
-              <w:pPr>
-                <w:pStyle w:val="TM2"/>
-                <w:tabs>
-                  <w:tab w:val="right" w:leader="dot" w:pos="9062"/>
-                </w:tabs>
-                <w:rPr>
-                  <w:noProof/>
-                </w:rPr>
-              </w:pPr>
-              <w:hyperlink w:anchor="_Toc375753829" w:history="1">
-                <w:r>
-                  <w:rPr>
-                    <w:rStyle w:val="Lienhypertexte"/>
-                    <w:noProof/>
-                  </w:rPr>
-                  <w:t>Compétence de classe en fonction de l’arme</w:t>
-                </w:r>
-                <w:r>
-                  <w:rPr>
-                    <w:noProof/>
-                    <w:webHidden/>
-                  </w:rPr>
-                  <w:tab/>
-                </w:r>
-                <w:r>
-                  <w:rPr>
-                    <w:noProof/>
-                    <w:webHidden/>
-                  </w:rPr>
-                  <w:fldChar w:fldCharType="begin"/>
-                </w:r>
-                <w:r>
-                  <w:rPr>
-                    <w:noProof/>
-                    <w:webHidden/>
-                  </w:rPr>
-                  <w:instrText xml:space="preserve"> PAGEREF _Toc375753829 \h </w:instrText>
+                  <w:instrText xml:space="preserve"> PAGEREF _Toc376204425 \h </w:instrText>
                 </w:r>
                 <w:r>
                   <w:rPr>
@@ -1298,9 +1124,10 @@
                 </w:tabs>
                 <w:rPr>
                   <w:noProof/>
+                  <w:lang w:eastAsia="fr-FR"/>
                 </w:rPr>
               </w:pPr>
-              <w:hyperlink w:anchor="_Toc375753830" w:history="1">
+              <w:hyperlink w:anchor="_Toc376204426" w:history="1">
                 <w:r>
                   <w:rPr>
                     <w:rStyle w:val="Lienhypertexte"/>
@@ -1311,6 +1138,7 @@
                 <w:r>
                   <w:rPr>
                     <w:noProof/>
+                    <w:lang w:eastAsia="fr-FR"/>
                   </w:rPr>
                   <w:tab/>
                 </w:r>
@@ -1340,7 +1168,7 @@
                     <w:noProof/>
                     <w:webHidden/>
                   </w:rPr>
-                  <w:instrText xml:space="preserve"> PAGEREF _Toc375753830 \h </w:instrText>
+                  <w:instrText xml:space="preserve"> PAGEREF _Toc376204426 \h </w:instrText>
                 </w:r>
                 <w:r>
                   <w:rPr>
@@ -1360,7 +1188,7 @@
                     <w:noProof/>
                     <w:webHidden/>
                   </w:rPr>
-                  <w:t>6</w:t>
+                  <w:t>7</w:t>
                 </w:r>
                 <w:r>
                   <w:rPr>
@@ -1380,9 +1208,10 @@
                 </w:tabs>
                 <w:rPr>
                   <w:noProof/>
+                  <w:lang w:eastAsia="fr-FR"/>
                 </w:rPr>
               </w:pPr>
-              <w:hyperlink w:anchor="_Toc375753831" w:history="1">
+              <w:hyperlink w:anchor="_Toc376204427" w:history="1">
                 <w:r>
                   <w:rPr>
                     <w:rStyle w:val="Lienhypertexte"/>
@@ -1393,6 +1222,7 @@
                 <w:r>
                   <w:rPr>
                     <w:noProof/>
+                    <w:lang w:eastAsia="fr-FR"/>
                   </w:rPr>
                   <w:tab/>
                 </w:r>
@@ -1422,7 +1252,7 @@
                     <w:noProof/>
                     <w:webHidden/>
                   </w:rPr>
-                  <w:instrText xml:space="preserve"> PAGEREF _Toc375753831 \h </w:instrText>
+                  <w:instrText xml:space="preserve"> PAGEREF _Toc376204427 \h </w:instrText>
                 </w:r>
                 <w:r>
                   <w:rPr>
@@ -1442,7 +1272,7 @@
                     <w:noProof/>
                     <w:webHidden/>
                   </w:rPr>
-                  <w:t>6</w:t>
+                  <w:t>7</w:t>
                 </w:r>
                 <w:r>
                   <w:rPr>
@@ -1462,9 +1292,10 @@
                 </w:tabs>
                 <w:rPr>
                   <w:noProof/>
+                  <w:lang w:eastAsia="fr-FR"/>
                 </w:rPr>
               </w:pPr>
-              <w:hyperlink w:anchor="_Toc375753832" w:history="1">
+              <w:hyperlink w:anchor="_Toc376204428" w:history="1">
                 <w:r>
                   <w:rPr>
                     <w:rStyle w:val="Lienhypertexte"/>
@@ -1475,6 +1306,7 @@
                 <w:r>
                   <w:rPr>
                     <w:noProof/>
+                    <w:lang w:eastAsia="fr-FR"/>
                   </w:rPr>
                   <w:tab/>
                 </w:r>
@@ -1504,7 +1336,7 @@
                     <w:noProof/>
                     <w:webHidden/>
                   </w:rPr>
-                  <w:instrText xml:space="preserve"> PAGEREF _Toc375753832 \h </w:instrText>
+                  <w:instrText xml:space="preserve"> PAGEREF _Toc376204428 \h </w:instrText>
                 </w:r>
                 <w:r>
                   <w:rPr>
@@ -1524,7 +1356,7 @@
                     <w:noProof/>
                     <w:webHidden/>
                   </w:rPr>
-                  <w:t>6</w:t>
+                  <w:t>7</w:t>
                 </w:r>
                 <w:r>
                   <w:rPr>
@@ -1544,9 +1376,10 @@
                 </w:tabs>
                 <w:rPr>
                   <w:noProof/>
+                  <w:lang w:eastAsia="fr-FR"/>
                 </w:rPr>
               </w:pPr>
-              <w:hyperlink w:anchor="_Toc375753833" w:history="1">
+              <w:hyperlink w:anchor="_Toc376204429" w:history="1">
                 <w:r>
                   <w:rPr>
                     <w:rStyle w:val="Lienhypertexte"/>
@@ -1557,6 +1390,7 @@
                 <w:r>
                   <w:rPr>
                     <w:noProof/>
+                    <w:lang w:eastAsia="fr-FR"/>
                   </w:rPr>
                   <w:tab/>
                 </w:r>
@@ -1586,7 +1420,7 @@
                     <w:noProof/>
                     <w:webHidden/>
                   </w:rPr>
-                  <w:instrText xml:space="preserve"> PAGEREF _Toc375753833 \h </w:instrText>
+                  <w:instrText xml:space="preserve"> PAGEREF _Toc376204429 \h </w:instrText>
                 </w:r>
                 <w:r>
                   <w:rPr>
@@ -1606,7 +1440,7 @@
                     <w:noProof/>
                     <w:webHidden/>
                   </w:rPr>
-                  <w:t>6</w:t>
+                  <w:t>7</w:t>
                 </w:r>
                 <w:r>
                   <w:rPr>
@@ -1626,9 +1460,10 @@
                 </w:tabs>
                 <w:rPr>
                   <w:noProof/>
+                  <w:lang w:eastAsia="fr-FR"/>
                 </w:rPr>
               </w:pPr>
-              <w:hyperlink w:anchor="_Toc375753834" w:history="1">
+              <w:hyperlink w:anchor="_Toc376204430" w:history="1">
                 <w:r>
                   <w:rPr>
                     <w:rStyle w:val="Lienhypertexte"/>
@@ -1639,6 +1474,7 @@
                 <w:r>
                   <w:rPr>
                     <w:noProof/>
+                    <w:lang w:eastAsia="fr-FR"/>
                   </w:rPr>
                   <w:tab/>
                 </w:r>
@@ -1668,7 +1504,7 @@
                     <w:noProof/>
                     <w:webHidden/>
                   </w:rPr>
-                  <w:instrText xml:space="preserve"> PAGEREF _Toc375753834 \h </w:instrText>
+                  <w:instrText xml:space="preserve"> PAGEREF _Toc376204430 \h </w:instrText>
                 </w:r>
                 <w:r>
                   <w:rPr>
@@ -1688,7 +1524,7 @@
                     <w:noProof/>
                     <w:webHidden/>
                   </w:rPr>
-                  <w:t>7</w:t>
+                  <w:t>8</w:t>
                 </w:r>
                 <w:r>
                   <w:rPr>
@@ -1708,9 +1544,10 @@
                 </w:tabs>
                 <w:rPr>
                   <w:noProof/>
+                  <w:lang w:eastAsia="fr-FR"/>
                 </w:rPr>
               </w:pPr>
-              <w:hyperlink w:anchor="_Toc375753835" w:history="1">
+              <w:hyperlink w:anchor="_Toc376204431" w:history="1">
                 <w:r>
                   <w:rPr>
                     <w:rStyle w:val="Lienhypertexte"/>
@@ -1721,6 +1558,7 @@
                 <w:r>
                   <w:rPr>
                     <w:noProof/>
+                    <w:lang w:eastAsia="fr-FR"/>
                   </w:rPr>
                   <w:tab/>
                 </w:r>
@@ -1750,7 +1588,7 @@
                     <w:noProof/>
                     <w:webHidden/>
                   </w:rPr>
-                  <w:instrText xml:space="preserve"> PAGEREF _Toc375753835 \h </w:instrText>
+                  <w:instrText xml:space="preserve"> PAGEREF _Toc376204431 \h </w:instrText>
                 </w:r>
                 <w:r>
                   <w:rPr>
@@ -1770,7 +1608,7 @@
                     <w:noProof/>
                     <w:webHidden/>
                   </w:rPr>
-                  <w:t>7</w:t>
+                  <w:t>8</w:t>
                 </w:r>
                 <w:r>
                   <w:rPr>
@@ -1790,9 +1628,10 @@
                 </w:tabs>
                 <w:rPr>
                   <w:noProof/>
+                  <w:lang w:eastAsia="fr-FR"/>
                 </w:rPr>
               </w:pPr>
-              <w:hyperlink w:anchor="_Toc375753836" w:history="1">
+              <w:hyperlink w:anchor="_Toc376204432" w:history="1">
                 <w:r>
                   <w:rPr>
                     <w:rStyle w:val="Lienhypertexte"/>
@@ -1803,6 +1642,7 @@
                 <w:r>
                   <w:rPr>
                     <w:noProof/>
+                    <w:lang w:eastAsia="fr-FR"/>
                   </w:rPr>
                   <w:tab/>
                 </w:r>
@@ -1832,7 +1672,7 @@
                     <w:noProof/>
                     <w:webHidden/>
                   </w:rPr>
-                  <w:instrText xml:space="preserve"> PAGEREF _Toc375753836 \h </w:instrText>
+                  <w:instrText xml:space="preserve"> PAGEREF _Toc376204432 \h </w:instrText>
                 </w:r>
                 <w:r>
                   <w:rPr>
@@ -1852,7 +1692,7 @@
                     <w:noProof/>
                     <w:webHidden/>
                   </w:rPr>
-                  <w:t>7</w:t>
+                  <w:t>8</w:t>
                 </w:r>
                 <w:r>
                   <w:rPr>
@@ -1872,9 +1712,10 @@
                 </w:tabs>
                 <w:rPr>
                   <w:noProof/>
+                  <w:lang w:eastAsia="fr-FR"/>
                 </w:rPr>
               </w:pPr>
-              <w:hyperlink w:anchor="_Toc375753837" w:history="1">
+              <w:hyperlink w:anchor="_Toc376204433" w:history="1">
                 <w:r>
                   <w:rPr>
                     <w:rStyle w:val="Lienhypertexte"/>
@@ -1885,6 +1726,7 @@
                 <w:r>
                   <w:rPr>
                     <w:noProof/>
+                    <w:lang w:eastAsia="fr-FR"/>
                   </w:rPr>
                   <w:tab/>
                 </w:r>
@@ -1914,7 +1756,7 @@
                     <w:noProof/>
                     <w:webHidden/>
                   </w:rPr>
-                  <w:instrText xml:space="preserve"> PAGEREF _Toc375753837 \h </w:instrText>
+                  <w:instrText xml:space="preserve"> PAGEREF _Toc376204433 \h </w:instrText>
                 </w:r>
                 <w:r>
                   <w:rPr>
@@ -1934,7 +1776,7 @@
                     <w:noProof/>
                     <w:webHidden/>
                   </w:rPr>
-                  <w:t>7</w:t>
+                  <w:t>8</w:t>
                 </w:r>
                 <w:r>
                   <w:rPr>
@@ -1954,9 +1796,10 @@
                 </w:tabs>
                 <w:rPr>
                   <w:noProof/>
+                  <w:lang w:eastAsia="fr-FR"/>
                 </w:rPr>
               </w:pPr>
-              <w:hyperlink w:anchor="_Toc375753838" w:history="1">
+              <w:hyperlink w:anchor="_Toc376204434" w:history="1">
                 <w:r>
                   <w:rPr>
                     <w:rStyle w:val="Lienhypertexte"/>
@@ -1967,6 +1810,7 @@
                 <w:r>
                   <w:rPr>
                     <w:noProof/>
+                    <w:lang w:eastAsia="fr-FR"/>
                   </w:rPr>
                   <w:tab/>
                 </w:r>
@@ -1996,7 +1840,7 @@
                     <w:noProof/>
                     <w:webHidden/>
                   </w:rPr>
-                  <w:instrText xml:space="preserve"> PAGEREF _Toc375753838 \h </w:instrText>
+                  <w:instrText xml:space="preserve"> PAGEREF _Toc376204434 \h </w:instrText>
                 </w:r>
                 <w:r>
                   <w:rPr>
@@ -2016,7 +1860,7 @@
                     <w:noProof/>
                     <w:webHidden/>
                   </w:rPr>
-                  <w:t>7</w:t>
+                  <w:t>8</w:t>
                 </w:r>
                 <w:r>
                   <w:rPr>
@@ -2036,9 +1880,10 @@
                 </w:tabs>
                 <w:rPr>
                   <w:noProof/>
+                  <w:lang w:eastAsia="fr-FR"/>
                 </w:rPr>
               </w:pPr>
-              <w:hyperlink w:anchor="_Toc375753839" w:history="1">
+              <w:hyperlink w:anchor="_Toc376204435" w:history="1">
                 <w:r>
                   <w:rPr>
                     <w:rStyle w:val="Lienhypertexte"/>
@@ -2049,6 +1894,7 @@
                 <w:r>
                   <w:rPr>
                     <w:noProof/>
+                    <w:lang w:eastAsia="fr-FR"/>
                   </w:rPr>
                   <w:tab/>
                 </w:r>
@@ -2078,7 +1924,7 @@
                     <w:noProof/>
                     <w:webHidden/>
                   </w:rPr>
-                  <w:instrText xml:space="preserve"> PAGEREF _Toc375753839 \h </w:instrText>
+                  <w:instrText xml:space="preserve"> PAGEREF _Toc376204435 \h </w:instrText>
                 </w:r>
                 <w:r>
                   <w:rPr>
@@ -2098,7 +1944,7 @@
                     <w:noProof/>
                     <w:webHidden/>
                   </w:rPr>
-                  <w:t>8</w:t>
+                  <w:t>9</w:t>
                 </w:r>
                 <w:r>
                   <w:rPr>
@@ -2118,9 +1964,10 @@
                 </w:tabs>
                 <w:rPr>
                   <w:noProof/>
+                  <w:lang w:eastAsia="fr-FR"/>
                 </w:rPr>
               </w:pPr>
-              <w:hyperlink w:anchor="_Toc375753840" w:history="1">
+              <w:hyperlink w:anchor="_Toc376204436" w:history="1">
                 <w:r>
                   <w:rPr>
                     <w:rStyle w:val="Lienhypertexte"/>
@@ -2131,6 +1978,7 @@
                 <w:r>
                   <w:rPr>
                     <w:noProof/>
+                    <w:lang w:eastAsia="fr-FR"/>
                   </w:rPr>
                   <w:tab/>
                 </w:r>
@@ -2160,7 +2008,7 @@
                     <w:noProof/>
                     <w:webHidden/>
                   </w:rPr>
-                  <w:instrText xml:space="preserve"> PAGEREF _Toc375753840 \h </w:instrText>
+                  <w:instrText xml:space="preserve"> PAGEREF _Toc376204436 \h </w:instrText>
                 </w:r>
                 <w:r>
                   <w:rPr>
@@ -2180,7 +2028,7 @@
                     <w:noProof/>
                     <w:webHidden/>
                   </w:rPr>
-                  <w:t>9</w:t>
+                  <w:t>10</w:t>
                 </w:r>
                 <w:r>
                   <w:rPr>
@@ -2200,9 +2048,10 @@
                 </w:tabs>
                 <w:rPr>
                   <w:noProof/>
+                  <w:lang w:eastAsia="fr-FR"/>
                 </w:rPr>
               </w:pPr>
-              <w:hyperlink w:anchor="_Toc375753841" w:history="1">
+              <w:hyperlink w:anchor="_Toc376204437" w:history="1">
                 <w:r>
                   <w:rPr>
                     <w:rStyle w:val="Lienhypertexte"/>
@@ -2213,6 +2062,7 @@
                 <w:r>
                   <w:rPr>
                     <w:noProof/>
+                    <w:lang w:eastAsia="fr-FR"/>
                   </w:rPr>
                   <w:tab/>
                 </w:r>
@@ -2242,7 +2092,7 @@
                     <w:noProof/>
                     <w:webHidden/>
                   </w:rPr>
-                  <w:instrText xml:space="preserve"> PAGEREF _Toc375753841 \h </w:instrText>
+                  <w:instrText xml:space="preserve"> PAGEREF _Toc376204437 \h </w:instrText>
                 </w:r>
                 <w:r>
                   <w:rPr>
@@ -2262,7 +2112,7 @@
                     <w:noProof/>
                     <w:webHidden/>
                   </w:rPr>
-                  <w:t>9</w:t>
+                  <w:t>10</w:t>
                 </w:r>
                 <w:r>
                   <w:rPr>
@@ -2282,9 +2132,10 @@
                 </w:tabs>
                 <w:rPr>
                   <w:noProof/>
+                  <w:lang w:eastAsia="fr-FR"/>
                 </w:rPr>
               </w:pPr>
-              <w:hyperlink w:anchor="_Toc375753842" w:history="1">
+              <w:hyperlink w:anchor="_Toc376204438" w:history="1">
                 <w:r>
                   <w:rPr>
                     <w:rStyle w:val="Lienhypertexte"/>
@@ -2295,6 +2146,7 @@
                 <w:r>
                   <w:rPr>
                     <w:noProof/>
+                    <w:lang w:eastAsia="fr-FR"/>
                   </w:rPr>
                   <w:tab/>
                 </w:r>
@@ -2324,7 +2176,7 @@
                     <w:noProof/>
                     <w:webHidden/>
                   </w:rPr>
-                  <w:instrText xml:space="preserve"> PAGEREF _Toc375753842 \h </w:instrText>
+                  <w:instrText xml:space="preserve"> PAGEREF _Toc376204438 \h </w:instrText>
                 </w:r>
                 <w:r>
                   <w:rPr>
@@ -2344,7 +2196,7 @@
                     <w:noProof/>
                     <w:webHidden/>
                   </w:rPr>
-                  <w:t>10</w:t>
+                  <w:t>11</w:t>
                 </w:r>
                 <w:r>
                   <w:rPr>
@@ -2364,9 +2216,10 @@
                 </w:tabs>
                 <w:rPr>
                   <w:noProof/>
+                  <w:lang w:eastAsia="fr-FR"/>
                 </w:rPr>
               </w:pPr>
-              <w:hyperlink w:anchor="_Toc375753843" w:history="1">
+              <w:hyperlink w:anchor="_Toc376204439" w:history="1">
                 <w:r>
                   <w:rPr>
                     <w:rStyle w:val="Lienhypertexte"/>
@@ -2377,6 +2230,7 @@
                 <w:r>
                   <w:rPr>
                     <w:noProof/>
+                    <w:lang w:eastAsia="fr-FR"/>
                   </w:rPr>
                   <w:tab/>
                 </w:r>
@@ -2406,7 +2260,7 @@
                     <w:noProof/>
                     <w:webHidden/>
                   </w:rPr>
-                  <w:instrText xml:space="preserve"> PAGEREF _Toc375753843 \h </w:instrText>
+                  <w:instrText xml:space="preserve"> PAGEREF _Toc376204439 \h </w:instrText>
                 </w:r>
                 <w:r>
                   <w:rPr>
@@ -2426,7 +2280,7 @@
                     <w:noProof/>
                     <w:webHidden/>
                   </w:rPr>
-                  <w:t>14</w:t>
+                  <w:t>15</w:t>
                 </w:r>
                 <w:r>
                   <w:rPr>
@@ -2446,9 +2300,10 @@
                 </w:tabs>
                 <w:rPr>
                   <w:noProof/>
+                  <w:lang w:eastAsia="fr-FR"/>
                 </w:rPr>
               </w:pPr>
-              <w:hyperlink w:anchor="_Toc375753844" w:history="1">
+              <w:hyperlink w:anchor="_Toc376204440" w:history="1">
                 <w:r>
                   <w:rPr>
                     <w:rStyle w:val="Lienhypertexte"/>
@@ -2459,6 +2314,7 @@
                 <w:r>
                   <w:rPr>
                     <w:noProof/>
+                    <w:lang w:eastAsia="fr-FR"/>
                   </w:rPr>
                   <w:tab/>
                 </w:r>
@@ -2488,7 +2344,7 @@
                     <w:noProof/>
                     <w:webHidden/>
                   </w:rPr>
-                  <w:instrText xml:space="preserve"> PAGEREF _Toc375753844 \h </w:instrText>
+                  <w:instrText xml:space="preserve"> PAGEREF _Toc376204440 \h </w:instrText>
                 </w:r>
                 <w:r>
                   <w:rPr>
@@ -2508,7 +2364,7 @@
                     <w:noProof/>
                     <w:webHidden/>
                   </w:rPr>
-                  <w:t>14</w:t>
+                  <w:t>15</w:t>
                 </w:r>
                 <w:r>
                   <w:rPr>
@@ -2528,9 +2384,10 @@
                 </w:tabs>
                 <w:rPr>
                   <w:noProof/>
+                  <w:lang w:eastAsia="fr-FR"/>
                 </w:rPr>
               </w:pPr>
-              <w:hyperlink w:anchor="_Toc375753845" w:history="1">
+              <w:hyperlink w:anchor="_Toc376204441" w:history="1">
                 <w:r>
                   <w:rPr>
                     <w:rStyle w:val="Lienhypertexte"/>
@@ -2541,6 +2398,7 @@
                 <w:r>
                   <w:rPr>
                     <w:noProof/>
+                    <w:lang w:eastAsia="fr-FR"/>
                   </w:rPr>
                   <w:tab/>
                 </w:r>
@@ -2570,7 +2428,7 @@
                     <w:noProof/>
                     <w:webHidden/>
                   </w:rPr>
-                  <w:instrText xml:space="preserve"> PAGEREF _Toc375753845 \h </w:instrText>
+                  <w:instrText xml:space="preserve"> PAGEREF _Toc376204441 \h </w:instrText>
                 </w:r>
                 <w:r>
                   <w:rPr>
@@ -2590,7 +2448,7 @@
                     <w:noProof/>
                     <w:webHidden/>
                   </w:rPr>
-                  <w:t>15</w:t>
+                  <w:t>16</w:t>
                 </w:r>
                 <w:r>
                   <w:rPr>
@@ -2610,9 +2468,10 @@
                 </w:tabs>
                 <w:rPr>
                   <w:noProof/>
+                  <w:lang w:eastAsia="fr-FR"/>
                 </w:rPr>
               </w:pPr>
-              <w:hyperlink w:anchor="_Toc375753846" w:history="1">
+              <w:hyperlink w:anchor="_Toc376204442" w:history="1">
                 <w:r>
                   <w:rPr>
                     <w:rStyle w:val="Lienhypertexte"/>
@@ -2623,6 +2482,7 @@
                 <w:r>
                   <w:rPr>
                     <w:noProof/>
+                    <w:lang w:eastAsia="fr-FR"/>
                   </w:rPr>
                   <w:tab/>
                 </w:r>
@@ -2652,7 +2512,7 @@
                     <w:noProof/>
                     <w:webHidden/>
                   </w:rPr>
-                  <w:instrText xml:space="preserve"> PAGEREF _Toc375753846 \h </w:instrText>
+                  <w:instrText xml:space="preserve"> PAGEREF _Toc376204442 \h </w:instrText>
                 </w:r>
                 <w:r>
                   <w:rPr>
@@ -2672,7 +2532,7 @@
                     <w:noProof/>
                     <w:webHidden/>
                   </w:rPr>
-                  <w:t>15</w:t>
+                  <w:t>16</w:t>
                 </w:r>
                 <w:r>
                   <w:rPr>
@@ -2692,9 +2552,10 @@
                 </w:tabs>
                 <w:rPr>
                   <w:noProof/>
+                  <w:lang w:eastAsia="fr-FR"/>
                 </w:rPr>
               </w:pPr>
-              <w:hyperlink w:anchor="_Toc375753847" w:history="1">
+              <w:hyperlink w:anchor="_Toc376204443" w:history="1">
                 <w:r>
                   <w:rPr>
                     <w:rStyle w:val="Lienhypertexte"/>
@@ -2705,6 +2566,7 @@
                 <w:r>
                   <w:rPr>
                     <w:noProof/>
+                    <w:lang w:eastAsia="fr-FR"/>
                   </w:rPr>
                   <w:tab/>
                 </w:r>
@@ -2734,7 +2596,7 @@
                     <w:noProof/>
                     <w:webHidden/>
                   </w:rPr>
-                  <w:instrText xml:space="preserve"> PAGEREF _Toc375753847 \h </w:instrText>
+                  <w:instrText xml:space="preserve"> PAGEREF _Toc376204443 \h </w:instrText>
                 </w:r>
                 <w:r>
                   <w:rPr>
@@ -2754,7 +2616,7 @@
                     <w:noProof/>
                     <w:webHidden/>
                   </w:rPr>
-                  <w:t>15</w:t>
+                  <w:t>16</w:t>
                 </w:r>
                 <w:r>
                   <w:rPr>
@@ -2774,9 +2636,10 @@
                 </w:tabs>
                 <w:rPr>
                   <w:noProof/>
+                  <w:lang w:eastAsia="fr-FR"/>
                 </w:rPr>
               </w:pPr>
-              <w:hyperlink w:anchor="_Toc375753848" w:history="1">
+              <w:hyperlink w:anchor="_Toc376204444" w:history="1">
                 <w:r>
                   <w:rPr>
                     <w:rStyle w:val="Lienhypertexte"/>
@@ -2787,6 +2650,7 @@
                 <w:r>
                   <w:rPr>
                     <w:noProof/>
+                    <w:lang w:eastAsia="fr-FR"/>
                   </w:rPr>
                   <w:tab/>
                 </w:r>
@@ -2816,7 +2680,7 @@
                     <w:noProof/>
                     <w:webHidden/>
                   </w:rPr>
-                  <w:instrText xml:space="preserve"> PAGEREF _Toc375753848 \h </w:instrText>
+                  <w:instrText xml:space="preserve"> PAGEREF _Toc376204444 \h </w:instrText>
                 </w:r>
                 <w:r>
                   <w:rPr>
@@ -2836,7 +2700,7 @@
                     <w:noProof/>
                     <w:webHidden/>
                   </w:rPr>
-                  <w:t>15</w:t>
+                  <w:t>16</w:t>
                 </w:r>
                 <w:r>
                   <w:rPr>
@@ -2856,9 +2720,10 @@
                 </w:tabs>
                 <w:rPr>
                   <w:noProof/>
+                  <w:lang w:eastAsia="fr-FR"/>
                 </w:rPr>
               </w:pPr>
-              <w:hyperlink w:anchor="_Toc375753849" w:history="1">
+              <w:hyperlink w:anchor="_Toc376204445" w:history="1">
                 <w:r>
                   <w:rPr>
                     <w:rStyle w:val="Lienhypertexte"/>
@@ -2869,6 +2734,7 @@
                 <w:r>
                   <w:rPr>
                     <w:noProof/>
+                    <w:lang w:eastAsia="fr-FR"/>
                   </w:rPr>
                   <w:tab/>
                 </w:r>
@@ -2898,7 +2764,7 @@
                     <w:noProof/>
                     <w:webHidden/>
                   </w:rPr>
-                  <w:instrText xml:space="preserve"> PAGEREF _Toc375753849 \h </w:instrText>
+                  <w:instrText xml:space="preserve"> PAGEREF _Toc376204445 \h </w:instrText>
                 </w:r>
                 <w:r>
                   <w:rPr>
@@ -2918,7 +2784,7 @@
                     <w:noProof/>
                     <w:webHidden/>
                   </w:rPr>
-                  <w:t>16</w:t>
+                  <w:t>17</w:t>
                 </w:r>
                 <w:r>
                   <w:rPr>
@@ -2938,9 +2804,10 @@
                 </w:tabs>
                 <w:rPr>
                   <w:noProof/>
+                  <w:lang w:eastAsia="fr-FR"/>
                 </w:rPr>
               </w:pPr>
-              <w:hyperlink w:anchor="_Toc375753850" w:history="1">
+              <w:hyperlink w:anchor="_Toc376204446" w:history="1">
                 <w:r>
                   <w:rPr>
                     <w:rStyle w:val="Lienhypertexte"/>
@@ -2951,6 +2818,7 @@
                 <w:r>
                   <w:rPr>
                     <w:noProof/>
+                    <w:lang w:eastAsia="fr-FR"/>
                   </w:rPr>
                   <w:tab/>
                 </w:r>
@@ -2980,7 +2848,7 @@
                     <w:noProof/>
                     <w:webHidden/>
                   </w:rPr>
-                  <w:instrText xml:space="preserve"> PAGEREF _Toc375753850 \h </w:instrText>
+                  <w:instrText xml:space="preserve"> PAGEREF _Toc376204446 \h </w:instrText>
                 </w:r>
                 <w:r>
                   <w:rPr>
@@ -3000,7 +2868,7 @@
                     <w:noProof/>
                     <w:webHidden/>
                   </w:rPr>
-                  <w:t>17</w:t>
+                  <w:t>18</w:t>
                 </w:r>
                 <w:r>
                   <w:rPr>
@@ -3019,9 +2887,10 @@
                 </w:tabs>
                 <w:rPr>
                   <w:noProof/>
+                  <w:lang w:eastAsia="fr-FR"/>
                 </w:rPr>
               </w:pPr>
-              <w:hyperlink w:anchor="_Toc375753851" w:history="1">
+              <w:hyperlink w:anchor="_Toc376204447" w:history="1">
                 <w:r>
                   <w:rPr>
                     <w:rStyle w:val="Lienhypertexte"/>
@@ -3048,7 +2917,7 @@
                     <w:noProof/>
                     <w:webHidden/>
                   </w:rPr>
-                  <w:instrText xml:space="preserve"> PAGEREF _Toc375753851 \h </w:instrText>
+                  <w:instrText xml:space="preserve"> PAGEREF _Toc376204447 \h </w:instrText>
                 </w:r>
                 <w:r>
                   <w:rPr>
@@ -3068,7 +2937,7 @@
                     <w:noProof/>
                     <w:webHidden/>
                   </w:rPr>
-                  <w:t>18</w:t>
+                  <w:t>19</w:t>
                 </w:r>
                 <w:r>
                   <w:rPr>
@@ -3088,9 +2957,10 @@
                 </w:tabs>
                 <w:rPr>
                   <w:noProof/>
+                  <w:lang w:eastAsia="fr-FR"/>
                 </w:rPr>
               </w:pPr>
-              <w:hyperlink w:anchor="_Toc375753852" w:history="1">
+              <w:hyperlink w:anchor="_Toc376204448" w:history="1">
                 <w:r>
                   <w:rPr>
                     <w:rStyle w:val="Lienhypertexte"/>
@@ -3101,6 +2971,7 @@
                 <w:r>
                   <w:rPr>
                     <w:noProof/>
+                    <w:lang w:eastAsia="fr-FR"/>
                   </w:rPr>
                   <w:tab/>
                 </w:r>
@@ -3130,7 +3001,7 @@
                     <w:noProof/>
                     <w:webHidden/>
                   </w:rPr>
-                  <w:instrText xml:space="preserve"> PAGEREF _Toc375753852 \h </w:instrText>
+                  <w:instrText xml:space="preserve"> PAGEREF _Toc376204448 \h </w:instrText>
                 </w:r>
                 <w:r>
                   <w:rPr>
@@ -3150,7 +3021,7 @@
                     <w:noProof/>
                     <w:webHidden/>
                   </w:rPr>
-                  <w:t>18</w:t>
+                  <w:t>19</w:t>
                 </w:r>
                 <w:r>
                   <w:rPr>
@@ -3170,9 +3041,10 @@
                 </w:tabs>
                 <w:rPr>
                   <w:noProof/>
+                  <w:lang w:eastAsia="fr-FR"/>
                 </w:rPr>
               </w:pPr>
-              <w:hyperlink w:anchor="_Toc375753853" w:history="1">
+              <w:hyperlink w:anchor="_Toc376204449" w:history="1">
                 <w:r>
                   <w:rPr>
                     <w:rStyle w:val="Lienhypertexte"/>
@@ -3183,6 +3055,7 @@
                 <w:r>
                   <w:rPr>
                     <w:noProof/>
+                    <w:lang w:eastAsia="fr-FR"/>
                   </w:rPr>
                   <w:tab/>
                 </w:r>
@@ -3212,7 +3085,7 @@
                     <w:noProof/>
                     <w:webHidden/>
                   </w:rPr>
-                  <w:instrText xml:space="preserve"> PAGEREF _Toc375753853 \h </w:instrText>
+                  <w:instrText xml:space="preserve"> PAGEREF _Toc376204449 \h </w:instrText>
                 </w:r>
                 <w:r>
                   <w:rPr>
@@ -3232,7 +3105,7 @@
                     <w:noProof/>
                     <w:webHidden/>
                   </w:rPr>
-                  <w:t>19</w:t>
+                  <w:t>20</w:t>
                 </w:r>
                 <w:r>
                   <w:rPr>
@@ -3252,9 +3125,10 @@
                 </w:tabs>
                 <w:rPr>
                   <w:noProof/>
+                  <w:lang w:eastAsia="fr-FR"/>
                 </w:rPr>
               </w:pPr>
-              <w:hyperlink w:anchor="_Toc375753854" w:history="1">
+              <w:hyperlink w:anchor="_Toc376204450" w:history="1">
                 <w:r>
                   <w:rPr>
                     <w:rStyle w:val="Lienhypertexte"/>
@@ -3265,6 +3139,7 @@
                 <w:r>
                   <w:rPr>
                     <w:noProof/>
+                    <w:lang w:eastAsia="fr-FR"/>
                   </w:rPr>
                   <w:tab/>
                 </w:r>
@@ -3294,7 +3169,7 @@
                     <w:noProof/>
                     <w:webHidden/>
                   </w:rPr>
-                  <w:instrText xml:space="preserve"> PAGEREF _Toc375753854 \h </w:instrText>
+                  <w:instrText xml:space="preserve"> PAGEREF _Toc376204450 \h </w:instrText>
                 </w:r>
                 <w:r>
                   <w:rPr>
@@ -3314,7 +3189,7 @@
                     <w:noProof/>
                     <w:webHidden/>
                   </w:rPr>
-                  <w:t>19</w:t>
+                  <w:t>20</w:t>
                 </w:r>
                 <w:r>
                   <w:rPr>
@@ -3334,9 +3209,10 @@
                 </w:tabs>
                 <w:rPr>
                   <w:noProof/>
+                  <w:lang w:eastAsia="fr-FR"/>
                 </w:rPr>
               </w:pPr>
-              <w:hyperlink w:anchor="_Toc375753855" w:history="1">
+              <w:hyperlink w:anchor="_Toc376204451" w:history="1">
                 <w:r>
                   <w:rPr>
                     <w:rStyle w:val="Lienhypertexte"/>
@@ -3347,6 +3223,7 @@
                 <w:r>
                   <w:rPr>
                     <w:noProof/>
+                    <w:lang w:eastAsia="fr-FR"/>
                   </w:rPr>
                   <w:tab/>
                 </w:r>
@@ -3376,7 +3253,7 @@
                     <w:noProof/>
                     <w:webHidden/>
                   </w:rPr>
-                  <w:instrText xml:space="preserve"> PAGEREF _Toc375753855 \h </w:instrText>
+                  <w:instrText xml:space="preserve"> PAGEREF _Toc376204451 \h </w:instrText>
                 </w:r>
                 <w:r>
                   <w:rPr>
@@ -3396,7 +3273,7 @@
                     <w:noProof/>
                     <w:webHidden/>
                   </w:rPr>
-                  <w:t>20</w:t>
+                  <w:t>21</w:t>
                 </w:r>
                 <w:r>
                   <w:rPr>
@@ -3416,9 +3293,10 @@
                 </w:tabs>
                 <w:rPr>
                   <w:noProof/>
+                  <w:lang w:eastAsia="fr-FR"/>
                 </w:rPr>
               </w:pPr>
-              <w:hyperlink w:anchor="_Toc375753856" w:history="1">
+              <w:hyperlink w:anchor="_Toc376204452" w:history="1">
                 <w:r>
                   <w:rPr>
                     <w:rStyle w:val="Lienhypertexte"/>
@@ -3429,6 +3307,7 @@
                 <w:r>
                   <w:rPr>
                     <w:noProof/>
+                    <w:lang w:eastAsia="fr-FR"/>
                   </w:rPr>
                   <w:tab/>
                 </w:r>
@@ -3458,7 +3337,7 @@
                     <w:noProof/>
                     <w:webHidden/>
                   </w:rPr>
-                  <w:instrText xml:space="preserve"> PAGEREF _Toc375753856 \h </w:instrText>
+                  <w:instrText xml:space="preserve"> PAGEREF _Toc376204452 \h </w:instrText>
                 </w:r>
                 <w:r>
                   <w:rPr>
@@ -3478,7 +3357,7 @@
                     <w:noProof/>
                     <w:webHidden/>
                   </w:rPr>
-                  <w:t>20</w:t>
+                  <w:t>21</w:t>
                 </w:r>
                 <w:r>
                   <w:rPr>
@@ -3498,9 +3377,10 @@
                 </w:tabs>
                 <w:rPr>
                   <w:noProof/>
+                  <w:lang w:eastAsia="fr-FR"/>
                 </w:rPr>
               </w:pPr>
-              <w:hyperlink w:anchor="_Toc375753857" w:history="1">
+              <w:hyperlink w:anchor="_Toc376204453" w:history="1">
                 <w:r>
                   <w:rPr>
                     <w:rStyle w:val="Lienhypertexte"/>
@@ -3511,6 +3391,7 @@
                 <w:r>
                   <w:rPr>
                     <w:noProof/>
+                    <w:lang w:eastAsia="fr-FR"/>
                   </w:rPr>
                   <w:tab/>
                 </w:r>
@@ -3540,7 +3421,7 @@
                     <w:noProof/>
                     <w:webHidden/>
                   </w:rPr>
-                  <w:instrText xml:space="preserve"> PAGEREF _Toc375753857 \h </w:instrText>
+                  <w:instrText xml:space="preserve"> PAGEREF _Toc376204453 \h </w:instrText>
                 </w:r>
                 <w:r>
                   <w:rPr>
@@ -3560,7 +3441,7 @@
                     <w:noProof/>
                     <w:webHidden/>
                   </w:rPr>
-                  <w:t>21</w:t>
+                  <w:t>22</w:t>
                 </w:r>
                 <w:r>
                   <w:rPr>
@@ -3580,9 +3461,10 @@
                 </w:tabs>
                 <w:rPr>
                   <w:noProof/>
+                  <w:lang w:eastAsia="fr-FR"/>
                 </w:rPr>
               </w:pPr>
-              <w:hyperlink w:anchor="_Toc375753858" w:history="1">
+              <w:hyperlink w:anchor="_Toc376204454" w:history="1">
                 <w:r>
                   <w:rPr>
                     <w:rStyle w:val="Lienhypertexte"/>
@@ -3593,6 +3475,7 @@
                 <w:r>
                   <w:rPr>
                     <w:noProof/>
+                    <w:lang w:eastAsia="fr-FR"/>
                   </w:rPr>
                   <w:tab/>
                 </w:r>
@@ -3622,7 +3505,7 @@
                     <w:noProof/>
                     <w:webHidden/>
                   </w:rPr>
-                  <w:instrText xml:space="preserve"> PAGEREF _Toc375753858 \h </w:instrText>
+                  <w:instrText xml:space="preserve"> PAGEREF _Toc376204454 \h </w:instrText>
                 </w:r>
                 <w:r>
                   <w:rPr>
@@ -3642,7 +3525,7 @@
                     <w:noProof/>
                     <w:webHidden/>
                   </w:rPr>
-                  <w:t>22</w:t>
+                  <w:t>23</w:t>
                 </w:r>
                 <w:r>
                   <w:rPr>
@@ -3662,9 +3545,10 @@
                 </w:tabs>
                 <w:rPr>
                   <w:noProof/>
+                  <w:lang w:eastAsia="fr-FR"/>
                 </w:rPr>
               </w:pPr>
-              <w:hyperlink w:anchor="_Toc375753859" w:history="1">
+              <w:hyperlink w:anchor="_Toc376204455" w:history="1">
                 <w:r>
                   <w:rPr>
                     <w:rStyle w:val="Lienhypertexte"/>
@@ -3675,6 +3559,7 @@
                 <w:r>
                   <w:rPr>
                     <w:noProof/>
+                    <w:lang w:eastAsia="fr-FR"/>
                   </w:rPr>
                   <w:tab/>
                 </w:r>
@@ -3704,7 +3589,7 @@
                     <w:noProof/>
                     <w:webHidden/>
                   </w:rPr>
-                  <w:instrText xml:space="preserve"> PAGEREF _Toc375753859 \h </w:instrText>
+                  <w:instrText xml:space="preserve"> PAGEREF _Toc376204455 \h </w:instrText>
                 </w:r>
                 <w:r>
                   <w:rPr>
@@ -3724,7 +3609,7 @@
                     <w:noProof/>
                     <w:webHidden/>
                   </w:rPr>
-                  <w:t>23</w:t>
+                  <w:t>24</w:t>
                 </w:r>
                 <w:r>
                   <w:rPr>
@@ -3744,9 +3629,10 @@
                 </w:tabs>
                 <w:rPr>
                   <w:noProof/>
+                  <w:lang w:eastAsia="fr-FR"/>
                 </w:rPr>
               </w:pPr>
-              <w:hyperlink w:anchor="_Toc375753860" w:history="1">
+              <w:hyperlink w:anchor="_Toc376204456" w:history="1">
                 <w:r>
                   <w:rPr>
                     <w:rStyle w:val="Lienhypertexte"/>
@@ -3757,6 +3643,7 @@
                 <w:r>
                   <w:rPr>
                     <w:noProof/>
+                    <w:lang w:eastAsia="fr-FR"/>
                   </w:rPr>
                   <w:tab/>
                 </w:r>
@@ -3786,7 +3673,7 @@
                     <w:noProof/>
                     <w:webHidden/>
                   </w:rPr>
-                  <w:instrText xml:space="preserve"> PAGEREF _Toc375753860 \h </w:instrText>
+                  <w:instrText xml:space="preserve"> PAGEREF _Toc376204456 \h </w:instrText>
                 </w:r>
                 <w:r>
                   <w:rPr>
@@ -3806,7 +3693,7 @@
                     <w:noProof/>
                     <w:webHidden/>
                   </w:rPr>
-                  <w:t>24</w:t>
+                  <w:t>25</w:t>
                 </w:r>
                 <w:r>
                   <w:rPr>
@@ -3826,9 +3713,10 @@
                 </w:tabs>
                 <w:rPr>
                   <w:noProof/>
+                  <w:lang w:eastAsia="fr-FR"/>
                 </w:rPr>
               </w:pPr>
-              <w:hyperlink w:anchor="_Toc375753861" w:history="1">
+              <w:hyperlink w:anchor="_Toc376204457" w:history="1">
                 <w:r>
                   <w:rPr>
                     <w:rStyle w:val="Lienhypertexte"/>
@@ -3839,6 +3727,7 @@
                 <w:r>
                   <w:rPr>
                     <w:noProof/>
+                    <w:lang w:eastAsia="fr-FR"/>
                   </w:rPr>
                   <w:tab/>
                 </w:r>
@@ -3868,7 +3757,7 @@
                     <w:noProof/>
                     <w:webHidden/>
                   </w:rPr>
-                  <w:instrText xml:space="preserve"> PAGEREF _Toc375753861 \h </w:instrText>
+                  <w:instrText xml:space="preserve"> PAGEREF _Toc376204457 \h </w:instrText>
                 </w:r>
                 <w:r>
                   <w:rPr>
@@ -3888,7 +3777,7 @@
                     <w:noProof/>
                     <w:webHidden/>
                   </w:rPr>
-                  <w:t>24</w:t>
+                  <w:t>25</w:t>
                 </w:r>
                 <w:r>
                   <w:rPr>
@@ -3908,9 +3797,10 @@
                 </w:tabs>
                 <w:rPr>
                   <w:noProof/>
+                  <w:lang w:eastAsia="fr-FR"/>
                 </w:rPr>
               </w:pPr>
-              <w:hyperlink w:anchor="_Toc375753862" w:history="1">
+              <w:hyperlink w:anchor="_Toc376204458" w:history="1">
                 <w:r>
                   <w:rPr>
                     <w:rStyle w:val="Lienhypertexte"/>
@@ -3921,6 +3811,7 @@
                 <w:r>
                   <w:rPr>
                     <w:noProof/>
+                    <w:lang w:eastAsia="fr-FR"/>
                   </w:rPr>
                   <w:tab/>
                 </w:r>
@@ -3950,7 +3841,7 @@
                     <w:noProof/>
                     <w:webHidden/>
                   </w:rPr>
-                  <w:instrText xml:space="preserve"> PAGEREF _Toc375753862 \h </w:instrText>
+                  <w:instrText xml:space="preserve"> PAGEREF _Toc376204458 \h </w:instrText>
                 </w:r>
                 <w:r>
                   <w:rPr>
@@ -3970,7 +3861,7 @@
                     <w:noProof/>
                     <w:webHidden/>
                   </w:rPr>
-                  <w:t>25</w:t>
+                  <w:t>26</w:t>
                 </w:r>
                 <w:r>
                   <w:rPr>
@@ -3990,9 +3881,10 @@
                 </w:tabs>
                 <w:rPr>
                   <w:noProof/>
+                  <w:lang w:eastAsia="fr-FR"/>
                 </w:rPr>
               </w:pPr>
-              <w:hyperlink w:anchor="_Toc375753863" w:history="1">
+              <w:hyperlink w:anchor="_Toc376204459" w:history="1">
                 <w:r>
                   <w:rPr>
                     <w:rStyle w:val="Lienhypertexte"/>
@@ -4003,6 +3895,7 @@
                 <w:r>
                   <w:rPr>
                     <w:noProof/>
+                    <w:lang w:eastAsia="fr-FR"/>
                   </w:rPr>
                   <w:tab/>
                 </w:r>
@@ -4032,7 +3925,7 @@
                     <w:noProof/>
                     <w:webHidden/>
                   </w:rPr>
-                  <w:instrText xml:space="preserve"> PAGEREF _Toc375753863 \h </w:instrText>
+                  <w:instrText xml:space="preserve"> PAGEREF _Toc376204459 \h </w:instrText>
                 </w:r>
                 <w:r>
                   <w:rPr>
@@ -4052,7 +3945,7 @@
                     <w:noProof/>
                     <w:webHidden/>
                   </w:rPr>
-                  <w:t>25</w:t>
+                  <w:t>26</w:t>
                 </w:r>
                 <w:r>
                   <w:rPr>
@@ -4072,9 +3965,10 @@
                 </w:tabs>
                 <w:rPr>
                   <w:noProof/>
+                  <w:lang w:eastAsia="fr-FR"/>
                 </w:rPr>
               </w:pPr>
-              <w:hyperlink w:anchor="_Toc375753864" w:history="1">
+              <w:hyperlink w:anchor="_Toc376204460" w:history="1">
                 <w:r>
                   <w:rPr>
                     <w:rStyle w:val="Lienhypertexte"/>
@@ -4086,6 +3980,7 @@
                 <w:r>
                   <w:rPr>
                     <w:noProof/>
+                    <w:lang w:eastAsia="fr-FR"/>
                   </w:rPr>
                   <w:tab/>
                 </w:r>
@@ -4123,7 +4018,7 @@
                     <w:noProof/>
                     <w:webHidden/>
                   </w:rPr>
-                  <w:instrText xml:space="preserve"> PAGEREF _Toc375753864 \h </w:instrText>
+                  <w:instrText xml:space="preserve"> PAGEREF _Toc376204460 \h </w:instrText>
                 </w:r>
                 <w:r>
                   <w:rPr>
@@ -4143,7 +4038,7 @@
                     <w:noProof/>
                     <w:webHidden/>
                   </w:rPr>
-                  <w:t>25</w:t>
+                  <w:t>26</w:t>
                 </w:r>
                 <w:r>
                   <w:rPr>
@@ -4163,9 +4058,10 @@
                 </w:tabs>
                 <w:rPr>
                   <w:noProof/>
+                  <w:lang w:eastAsia="fr-FR"/>
                 </w:rPr>
               </w:pPr>
-              <w:hyperlink w:anchor="_Toc375753865" w:history="1">
+              <w:hyperlink w:anchor="_Toc376204461" w:history="1">
                 <w:r>
                   <w:rPr>
                     <w:rStyle w:val="Lienhypertexte"/>
@@ -4176,6 +4072,7 @@
                 <w:r>
                   <w:rPr>
                     <w:noProof/>
+                    <w:lang w:eastAsia="fr-FR"/>
                   </w:rPr>
                   <w:tab/>
                 </w:r>
@@ -4205,7 +4102,7 @@
                     <w:noProof/>
                     <w:webHidden/>
                   </w:rPr>
-                  <w:instrText xml:space="preserve"> PAGEREF _Toc375753865 \h </w:instrText>
+                  <w:instrText xml:space="preserve"> PAGEREF _Toc376204461 \h </w:instrText>
                 </w:r>
                 <w:r>
                   <w:rPr>
@@ -4225,7 +4122,7 @@
                     <w:noProof/>
                     <w:webHidden/>
                   </w:rPr>
-                  <w:t>25</w:t>
+                  <w:t>26</w:t>
                 </w:r>
                 <w:r>
                   <w:rPr>
@@ -4245,9 +4142,10 @@
                 </w:tabs>
                 <w:rPr>
                   <w:noProof/>
+                  <w:lang w:eastAsia="fr-FR"/>
                 </w:rPr>
               </w:pPr>
-              <w:hyperlink w:anchor="_Toc375753866" w:history="1">
+              <w:hyperlink w:anchor="_Toc376204462" w:history="1">
                 <w:r>
                   <w:rPr>
                     <w:rStyle w:val="Lienhypertexte"/>
@@ -4259,6 +4157,7 @@
                 <w:r>
                   <w:rPr>
                     <w:noProof/>
+                    <w:lang w:eastAsia="fr-FR"/>
                   </w:rPr>
                   <w:tab/>
                 </w:r>
@@ -4296,7 +4195,7 @@
                     <w:noProof/>
                     <w:webHidden/>
                   </w:rPr>
-                  <w:instrText xml:space="preserve"> PAGEREF _Toc375753866 \h </w:instrText>
+                  <w:instrText xml:space="preserve"> PAGEREF _Toc376204462 \h </w:instrText>
                 </w:r>
                 <w:r>
                   <w:rPr>
@@ -4316,7 +4215,7 @@
                     <w:noProof/>
                     <w:webHidden/>
                   </w:rPr>
-                  <w:t>26</w:t>
+                  <w:t>27</w:t>
                 </w:r>
                 <w:r>
                   <w:rPr>
@@ -4336,9 +4235,10 @@
                 </w:tabs>
                 <w:rPr>
                   <w:noProof/>
+                  <w:lang w:eastAsia="fr-FR"/>
                 </w:rPr>
               </w:pPr>
-              <w:hyperlink w:anchor="_Toc375753867" w:history="1">
+              <w:hyperlink w:anchor="_Toc376204463" w:history="1">
                 <w:r>
                   <w:rPr>
                     <w:rStyle w:val="Lienhypertexte"/>
@@ -4349,6 +4249,7 @@
                 <w:r>
                   <w:rPr>
                     <w:noProof/>
+                    <w:lang w:eastAsia="fr-FR"/>
                   </w:rPr>
                   <w:tab/>
                 </w:r>
@@ -4378,7 +4279,7 @@
                     <w:noProof/>
                     <w:webHidden/>
                   </w:rPr>
-                  <w:instrText xml:space="preserve"> PAGEREF _Toc375753867 \h </w:instrText>
+                  <w:instrText xml:space="preserve"> PAGEREF _Toc376204463 \h </w:instrText>
                 </w:r>
                 <w:r>
                   <w:rPr>
@@ -4398,7 +4299,7 @@
                     <w:noProof/>
                     <w:webHidden/>
                   </w:rPr>
-                  <w:t>26</w:t>
+                  <w:t>27</w:t>
                 </w:r>
                 <w:r>
                   <w:rPr>
@@ -4418,9 +4319,10 @@
                 </w:tabs>
                 <w:rPr>
                   <w:noProof/>
+                  <w:lang w:eastAsia="fr-FR"/>
                 </w:rPr>
               </w:pPr>
-              <w:hyperlink w:anchor="_Toc375753868" w:history="1">
+              <w:hyperlink w:anchor="_Toc376204464" w:history="1">
                 <w:r>
                   <w:rPr>
                     <w:rStyle w:val="Lienhypertexte"/>
@@ -4431,6 +4333,7 @@
                 <w:r>
                   <w:rPr>
                     <w:noProof/>
+                    <w:lang w:eastAsia="fr-FR"/>
                   </w:rPr>
                   <w:tab/>
                 </w:r>
@@ -4460,7 +4363,7 @@
                     <w:noProof/>
                     <w:webHidden/>
                   </w:rPr>
-                  <w:instrText xml:space="preserve"> PAGEREF _Toc375753868 \h </w:instrText>
+                  <w:instrText xml:space="preserve"> PAGEREF _Toc376204464 \h </w:instrText>
                 </w:r>
                 <w:r>
                   <w:rPr>
@@ -4480,7 +4383,7 @@
                     <w:noProof/>
                     <w:webHidden/>
                   </w:rPr>
-                  <w:t>26</w:t>
+                  <w:t>27</w:t>
                 </w:r>
                 <w:r>
                   <w:rPr>
@@ -4500,9 +4403,10 @@
                 </w:tabs>
                 <w:rPr>
                   <w:noProof/>
+                  <w:lang w:eastAsia="fr-FR"/>
                 </w:rPr>
               </w:pPr>
-              <w:hyperlink w:anchor="_Toc375753869" w:history="1">
+              <w:hyperlink w:anchor="_Toc376204465" w:history="1">
                 <w:r>
                   <w:rPr>
                     <w:rStyle w:val="Lienhypertexte"/>
@@ -4513,6 +4417,7 @@
                 <w:r>
                   <w:rPr>
                     <w:noProof/>
+                    <w:lang w:eastAsia="fr-FR"/>
                   </w:rPr>
                   <w:tab/>
                 </w:r>
@@ -4542,7 +4447,7 @@
                     <w:noProof/>
                     <w:webHidden/>
                   </w:rPr>
-                  <w:instrText xml:space="preserve"> PAGEREF _Toc375753869 \h </w:instrText>
+                  <w:instrText xml:space="preserve"> PAGEREF _Toc376204465 \h </w:instrText>
                 </w:r>
                 <w:r>
                   <w:rPr>
@@ -4562,7 +4467,7 @@
                     <w:noProof/>
                     <w:webHidden/>
                   </w:rPr>
-                  <w:t>26</w:t>
+                  <w:t>27</w:t>
                 </w:r>
                 <w:r>
                   <w:rPr>
@@ -4627,7 +4532,7 @@
           <w:numId w:val="22"/>
         </w:numPr>
       </w:pPr>
-      <w:bookmarkStart w:id="0" w:name="_Toc375753819"/>
+      <w:bookmarkStart w:id="0" w:name="_Toc376204418"/>
       <w:r>
         <w:lastRenderedPageBreak/>
         <w:t>Fiche signaletique</w:t>
@@ -4742,7 +4647,7 @@
           <w:numId w:val="22"/>
         </w:numPr>
       </w:pPr>
-      <w:bookmarkStart w:id="1" w:name="_Toc375753820"/>
+      <w:bookmarkStart w:id="1" w:name="_Toc376204419"/>
       <w:r>
         <w:t>Concept</w:t>
       </w:r>
@@ -4770,7 +4675,7 @@
           <w:numId w:val="22"/>
         </w:numPr>
       </w:pPr>
-      <w:bookmarkStart w:id="2" w:name="_Toc375753821"/>
+      <w:bookmarkStart w:id="2" w:name="_Toc376204420"/>
       <w:r>
         <w:t xml:space="preserve">Condition victoire </w:t>
       </w:r>
@@ -4804,7 +4709,7 @@
           <w:numId w:val="22"/>
         </w:numPr>
       </w:pPr>
-      <w:bookmarkStart w:id="3" w:name="_Toc375753822"/>
+      <w:bookmarkStart w:id="3" w:name="_Toc376204421"/>
       <w:r>
         <w:t>Gameplay</w:t>
       </w:r>
@@ -4818,7 +4723,7 @@
           <w:numId w:val="22"/>
         </w:numPr>
       </w:pPr>
-      <w:bookmarkStart w:id="4" w:name="_Toc375753823"/>
+      <w:bookmarkStart w:id="4" w:name="_Toc376204422"/>
       <w:r>
         <w:t>Éléments</w:t>
       </w:r>
@@ -4835,7 +4740,7 @@
           <w:numId w:val="22"/>
         </w:numPr>
       </w:pPr>
-      <w:bookmarkStart w:id="5" w:name="_Toc375753824"/>
+      <w:bookmarkStart w:id="5" w:name="_Toc376204423"/>
       <w:r>
         <w:t>Interaction entre joueurs</w:t>
       </w:r>
@@ -4922,7 +4827,7 @@
           <w:numId w:val="22"/>
         </w:numPr>
       </w:pPr>
-      <w:bookmarkStart w:id="6" w:name="_Toc375753825"/>
+      <w:bookmarkStart w:id="6" w:name="_Toc376204424"/>
       <w:r>
         <w:t>Mutation</w:t>
       </w:r>
@@ -5390,7 +5295,7 @@
           <w:numId w:val="22"/>
         </w:numPr>
       </w:pPr>
-      <w:bookmarkStart w:id="7" w:name="_Toc375753826"/>
+      <w:bookmarkStart w:id="7" w:name="_Toc376204425"/>
       <w:r>
         <w:t>Compétences</w:t>
       </w:r>
@@ -5448,7 +5353,23 @@
           <w:rFonts w:ascii="Calibri" w:eastAsia="Times New Roman" w:hAnsi="Calibri" w:cs="Times New Roman"/>
           <w:color w:val="000000"/>
         </w:rPr>
-        <w:t xml:space="preserve">Les compétences auront un certain temps de cool down après utilisation. Ce temps sera déterminé selon sa puissance et l’équilibrage du jeu. </w:t>
+        <w:t xml:space="preserve">Les compétences auront un certain temps de </w:t>
+      </w:r>
+      <w:r>
+        <w:rPr>
+          <w:rFonts w:ascii="Calibri" w:eastAsia="Times New Roman" w:hAnsi="Calibri" w:cs="Times New Roman"/>
+          <w:color w:val="000000"/>
+        </w:rPr>
+        <w:t>recharge</w:t>
+      </w:r>
+      <w:bookmarkStart w:id="8" w:name="_GoBack"/>
+      <w:bookmarkEnd w:id="8"/>
+      <w:r>
+        <w:rPr>
+          <w:rFonts w:ascii="Calibri" w:eastAsia="Times New Roman" w:hAnsi="Calibri" w:cs="Times New Roman"/>
+          <w:color w:val="000000"/>
+        </w:rPr>
+        <w:t xml:space="preserve"> après utilisation. Ce temps sera déterminé selon sa puissance et l’équilibrage du jeu. </w:t>
       </w:r>
     </w:p>
     <w:p>
@@ -6101,14 +6022,7 @@
                 <w:rFonts w:ascii="Calibri" w:eastAsia="Times New Roman" w:hAnsi="Calibri" w:cs="Times New Roman"/>
                 <w:color w:val="000000"/>
               </w:rPr>
-              <w:t>M</w:t>
-            </w:r>
-            <w:r>
-              <w:rPr>
-                <w:rFonts w:ascii="Calibri" w:eastAsia="Times New Roman" w:hAnsi="Calibri" w:cs="Times New Roman"/>
-                <w:color w:val="000000"/>
-              </w:rPr>
-              <w:t>et la cible au sol. Inflige 35 point de dégâts.</w:t>
+              <w:t>Met la cible au sol. Inflige 35 point de dégâts.</w:t>
             </w:r>
           </w:p>
         </w:tc>
@@ -6336,14 +6250,7 @@
                 <w:rFonts w:ascii="Calibri" w:eastAsia="Times New Roman" w:hAnsi="Calibri" w:cs="Times New Roman"/>
                 <w:color w:val="000000"/>
               </w:rPr>
-              <w:t>Temps de recharge</w:t>
-            </w:r>
-            <w:r>
-              <w:rPr>
-                <w:rFonts w:ascii="Calibri" w:eastAsia="Times New Roman" w:hAnsi="Calibri" w:cs="Times New Roman"/>
-                <w:color w:val="000000"/>
-              </w:rPr>
-              <w:t> :</w:t>
+              <w:t>Temps de recharge :</w:t>
             </w:r>
           </w:p>
           <w:p>
@@ -7792,14 +7699,7 @@
                 <w:rFonts w:ascii="Calibri" w:eastAsia="Times New Roman" w:hAnsi="Calibri" w:cs="Times New Roman"/>
                 <w:color w:val="000000"/>
               </w:rPr>
-              <w:t>s</w:t>
-            </w:r>
-            <w:r>
-              <w:rPr>
-                <w:rFonts w:ascii="Calibri" w:eastAsia="Times New Roman" w:hAnsi="Calibri" w:cs="Times New Roman"/>
-                <w:color w:val="000000"/>
-              </w:rPr>
-              <w:t>econdes</w:t>
+              <w:t>secondes</w:t>
             </w:r>
           </w:p>
         </w:tc>
@@ -7962,14 +7862,7 @@
                 <w:rFonts w:ascii="Calibri" w:eastAsia="Times New Roman" w:hAnsi="Calibri" w:cs="Times New Roman"/>
                 <w:color w:val="000000"/>
               </w:rPr>
-              <w:t>s</w:t>
-            </w:r>
-            <w:r>
-              <w:rPr>
-                <w:rFonts w:ascii="Calibri" w:eastAsia="Times New Roman" w:hAnsi="Calibri" w:cs="Times New Roman"/>
-                <w:color w:val="000000"/>
-              </w:rPr>
-              <w:t>econdes</w:t>
+              <w:t>secondes</w:t>
             </w:r>
           </w:p>
         </w:tc>
@@ -8106,8 +7999,6 @@
               </w:rPr>
               <w:t xml:space="preserve">45 </w:t>
             </w:r>
-            <w:bookmarkStart w:id="8" w:name="_GoBack"/>
-            <w:bookmarkEnd w:id="8"/>
             <w:r>
               <w:rPr>
                 <w:rFonts w:ascii="Calibri" w:eastAsia="Times New Roman" w:hAnsi="Calibri" w:cs="Times New Roman"/>
@@ -8252,7 +8143,7 @@
           <w:numId w:val="22"/>
         </w:numPr>
       </w:pPr>
-      <w:bookmarkStart w:id="9" w:name="_Toc375753830"/>
+      <w:bookmarkStart w:id="9" w:name="_Toc376204426"/>
       <w:r>
         <w:t>Élément</w:t>
       </w:r>
@@ -8395,7 +8286,7 @@
           <w:numId w:val="22"/>
         </w:numPr>
       </w:pPr>
-      <w:bookmarkStart w:id="10" w:name="_Toc375753831"/>
+      <w:bookmarkStart w:id="10" w:name="_Toc376204427"/>
       <w:r>
         <w:t>Level design</w:t>
       </w:r>
@@ -8432,7 +8323,7 @@
           <w:numId w:val="22"/>
         </w:numPr>
       </w:pPr>
-      <w:bookmarkStart w:id="11" w:name="_Toc375753832"/>
+      <w:bookmarkStart w:id="11" w:name="_Toc376204428"/>
       <w:r>
         <w:t>Loop</w:t>
       </w:r>
@@ -8446,7 +8337,7 @@
           <w:numId w:val="22"/>
         </w:numPr>
       </w:pPr>
-      <w:bookmarkStart w:id="12" w:name="_Toc375753833"/>
+      <w:bookmarkStart w:id="12" w:name="_Toc376204429"/>
       <w:r>
         <w:t>Loop survivant</w:t>
       </w:r>
@@ -8511,7 +8402,7 @@
           <w:numId w:val="22"/>
         </w:numPr>
       </w:pPr>
-      <w:bookmarkStart w:id="13" w:name="_Toc375753834"/>
+      <w:bookmarkStart w:id="13" w:name="_Toc376204430"/>
       <w:r>
         <w:lastRenderedPageBreak/>
         <w:t>Loop zombie</w:t>
@@ -8577,7 +8468,7 @@
           <w:numId w:val="22"/>
         </w:numPr>
       </w:pPr>
-      <w:bookmarkStart w:id="14" w:name="_Toc375753835"/>
+      <w:bookmarkStart w:id="14" w:name="_Toc376204431"/>
       <w:r>
         <w:t>3C</w:t>
       </w:r>
@@ -8591,7 +8482,7 @@
           <w:numId w:val="22"/>
         </w:numPr>
       </w:pPr>
-      <w:bookmarkStart w:id="15" w:name="_Toc375753836"/>
+      <w:bookmarkStart w:id="15" w:name="_Toc376204432"/>
       <w:r>
         <w:t>Personnage</w:t>
       </w:r>
@@ -8608,7 +8499,7 @@
           <w:numId w:val="22"/>
         </w:numPr>
       </w:pPr>
-      <w:bookmarkStart w:id="16" w:name="_Toc375753837"/>
+      <w:bookmarkStart w:id="16" w:name="_Toc376204433"/>
       <w:r>
         <w:t>Description</w:t>
       </w:r>
@@ -8760,7 +8651,7 @@
           <w:numId w:val="22"/>
         </w:numPr>
       </w:pPr>
-      <w:bookmarkStart w:id="17" w:name="_Toc375753838"/>
+      <w:bookmarkStart w:id="17" w:name="_Toc376204434"/>
       <w:r>
         <w:t>Action possible pour un personnage</w:t>
       </w:r>
@@ -9245,7 +9136,7 @@
           <w:numId w:val="22"/>
         </w:numPr>
       </w:pPr>
-      <w:bookmarkStart w:id="18" w:name="_Toc375753839"/>
+      <w:bookmarkStart w:id="18" w:name="_Toc376204435"/>
       <w:r>
         <w:lastRenderedPageBreak/>
         <w:t>Use</w:t>
@@ -9313,7 +9204,7 @@
           <w:numId w:val="22"/>
         </w:numPr>
       </w:pPr>
-      <w:bookmarkStart w:id="19" w:name="_Toc375753840"/>
+      <w:bookmarkStart w:id="19" w:name="_Toc376204436"/>
       <w:r>
         <w:lastRenderedPageBreak/>
         <w:t>Use</w:t>
@@ -9377,7 +9268,7 @@
           <w:numId w:val="22"/>
         </w:numPr>
       </w:pPr>
-      <w:bookmarkStart w:id="20" w:name="_Toc375753841"/>
+      <w:bookmarkStart w:id="20" w:name="_Toc376204437"/>
       <w:r>
         <w:t>Use</w:t>
       </w:r>
@@ -9450,7 +9341,7 @@
           <w:numId w:val="22"/>
         </w:numPr>
       </w:pPr>
-      <w:bookmarkStart w:id="21" w:name="_Toc375753842"/>
+      <w:bookmarkStart w:id="21" w:name="_Toc376204438"/>
       <w:r>
         <w:t>I</w:t>
       </w:r>
@@ -9984,7 +9875,7 @@
           <w:numId w:val="22"/>
         </w:numPr>
       </w:pPr>
-      <w:bookmarkStart w:id="22" w:name="_Toc375753843"/>
+      <w:bookmarkStart w:id="22" w:name="_Toc376204439"/>
       <w:r>
         <w:t>Contrôle</w:t>
       </w:r>
@@ -9998,7 +9889,7 @@
           <w:numId w:val="22"/>
         </w:numPr>
       </w:pPr>
-      <w:bookmarkStart w:id="23" w:name="_Toc375753844"/>
+      <w:bookmarkStart w:id="23" w:name="_Toc376204440"/>
       <w:r>
         <w:t>Déplacement</w:t>
       </w:r>
@@ -10163,7 +10054,7 @@
           <w:numId w:val="22"/>
         </w:numPr>
       </w:pPr>
-      <w:bookmarkStart w:id="24" w:name="_Toc375753845"/>
+      <w:bookmarkStart w:id="24" w:name="_Toc376204441"/>
       <w:r>
         <w:t>Portes</w:t>
       </w:r>
@@ -10199,7 +10090,7 @@
           <w:numId w:val="22"/>
         </w:numPr>
       </w:pPr>
-      <w:bookmarkStart w:id="25" w:name="_Toc375753846"/>
+      <w:bookmarkStart w:id="25" w:name="_Toc376204442"/>
       <w:r>
         <w:t>Etages</w:t>
       </w:r>
@@ -10228,7 +10119,7 @@
           <w:numId w:val="22"/>
         </w:numPr>
       </w:pPr>
-      <w:bookmarkStart w:id="26" w:name="_Toc375753847"/>
+      <w:bookmarkStart w:id="26" w:name="_Toc376204443"/>
       <w:r>
         <w:t>Cachettes</w:t>
       </w:r>
@@ -10256,7 +10147,7 @@
           <w:numId w:val="22"/>
         </w:numPr>
       </w:pPr>
-      <w:bookmarkStart w:id="27" w:name="_Toc375753848"/>
+      <w:bookmarkStart w:id="27" w:name="_Toc376204444"/>
       <w:r>
         <w:t>Liste des touches par défaut et actions associées</w:t>
       </w:r>
@@ -11115,7 +11006,7 @@
           <w:numId w:val="22"/>
         </w:numPr>
       </w:pPr>
-      <w:bookmarkStart w:id="28" w:name="_Toc375753849"/>
+      <w:bookmarkStart w:id="28" w:name="_Toc376204445"/>
       <w:r>
         <w:lastRenderedPageBreak/>
         <w:t>Configuration des touches clavier et souris par défaut</w:t>
@@ -11251,7 +11142,7 @@
           <w:numId w:val="22"/>
         </w:numPr>
       </w:pPr>
-      <w:bookmarkStart w:id="29" w:name="_Toc375753850"/>
+      <w:bookmarkStart w:id="29" w:name="_Toc376204446"/>
       <w:r>
         <w:lastRenderedPageBreak/>
         <w:t>Camera</w:t>
@@ -11498,7 +11389,7 @@
         <w:pStyle w:val="Titre1"/>
         <w:ind w:left="720"/>
       </w:pPr>
-      <w:bookmarkStart w:id="30" w:name="_Toc375753851"/>
+      <w:bookmarkStart w:id="30" w:name="_Toc376204447"/>
       <w:r>
         <w:lastRenderedPageBreak/>
         <w:t>Diagramme activité</w:t>
@@ -11513,7 +11404,7 @@
           <w:numId w:val="22"/>
         </w:numPr>
       </w:pPr>
-      <w:bookmarkStart w:id="31" w:name="_Toc375753852"/>
+      <w:bookmarkStart w:id="31" w:name="_Toc376204448"/>
       <w:r>
         <w:t>Pendant la navigation dans les menus</w:t>
       </w:r>
@@ -11617,7 +11508,7 @@
           <w:numId w:val="22"/>
         </w:numPr>
       </w:pPr>
-      <w:bookmarkStart w:id="32" w:name="_Toc375753853"/>
+      <w:bookmarkStart w:id="32" w:name="_Toc376204449"/>
       <w:r>
         <w:lastRenderedPageBreak/>
         <w:t>Durant</w:t>
@@ -11635,7 +11526,7 @@
           <w:numId w:val="22"/>
         </w:numPr>
       </w:pPr>
-      <w:bookmarkStart w:id="33" w:name="_Toc375753854"/>
+      <w:bookmarkStart w:id="33" w:name="_Toc376204450"/>
       <w:r>
         <w:t>Partie</w:t>
       </w:r>
@@ -11698,7 +11589,7 @@
           <w:numId w:val="22"/>
         </w:numPr>
       </w:pPr>
-      <w:bookmarkStart w:id="34" w:name="_Toc375753855"/>
+      <w:bookmarkStart w:id="34" w:name="_Toc376204451"/>
       <w:r>
         <w:lastRenderedPageBreak/>
         <w:t xml:space="preserve">Joueur </w:t>
@@ -11771,7 +11662,7 @@
           <w:numId w:val="22"/>
         </w:numPr>
       </w:pPr>
-      <w:bookmarkStart w:id="35" w:name="_Toc375753856"/>
+      <w:bookmarkStart w:id="35" w:name="_Toc376204452"/>
       <w:r>
         <w:t>Joueur Survivant</w:t>
       </w:r>
@@ -11842,7 +11733,7 @@
           <w:numId w:val="22"/>
         </w:numPr>
       </w:pPr>
-      <w:bookmarkStart w:id="36" w:name="_Toc375753857"/>
+      <w:bookmarkStart w:id="36" w:name="_Toc376204453"/>
       <w:r>
         <w:lastRenderedPageBreak/>
         <w:t>Attaque</w:t>
@@ -11909,7 +11800,7 @@
           <w:numId w:val="22"/>
         </w:numPr>
       </w:pPr>
-      <w:bookmarkStart w:id="37" w:name="_Toc375753858"/>
+      <w:bookmarkStart w:id="37" w:name="_Toc376204454"/>
       <w:r>
         <w:lastRenderedPageBreak/>
         <w:t>Déplacement</w:t>
@@ -11976,7 +11867,7 @@
           <w:numId w:val="22"/>
         </w:numPr>
       </w:pPr>
-      <w:bookmarkStart w:id="38" w:name="_Toc375753859"/>
+      <w:bookmarkStart w:id="38" w:name="_Toc376204455"/>
       <w:r>
         <w:lastRenderedPageBreak/>
         <w:t>Objet</w:t>
@@ -12043,7 +11934,7 @@
           <w:numId w:val="22"/>
         </w:numPr>
       </w:pPr>
-      <w:bookmarkStart w:id="39" w:name="_Toc375753860"/>
+      <w:bookmarkStart w:id="39" w:name="_Toc376204456"/>
       <w:r>
         <w:lastRenderedPageBreak/>
         <w:t>Marchand</w:t>
@@ -12116,7 +12007,7 @@
           <w:numId w:val="22"/>
         </w:numPr>
       </w:pPr>
-      <w:bookmarkStart w:id="40" w:name="_Toc375753861"/>
+      <w:bookmarkStart w:id="40" w:name="_Toc376204457"/>
       <w:r>
         <w:t>Diagramme de classe</w:t>
       </w:r>
@@ -12184,7 +12075,7 @@
           <w:numId w:val="22"/>
         </w:numPr>
       </w:pPr>
-      <w:bookmarkStart w:id="41" w:name="_Toc375753862"/>
+      <w:bookmarkStart w:id="41" w:name="_Toc376204458"/>
       <w:r>
         <w:lastRenderedPageBreak/>
         <w:t>USP</w:t>
@@ -12351,7 +12242,7 @@
           <w:numId w:val="22"/>
         </w:numPr>
       </w:pPr>
-      <w:bookmarkStart w:id="42" w:name="_Toc375753863"/>
+      <w:bookmarkStart w:id="42" w:name="_Toc376204459"/>
       <w:r>
         <w:t>Rappel cadre et contrainte projet</w:t>
       </w:r>
@@ -12422,7 +12313,7 @@
           <w:rFonts w:eastAsia="Times New Roman" w:cs="Times New Roman"/>
         </w:rPr>
       </w:pPr>
-      <w:bookmarkStart w:id="43" w:name="_Toc375753864"/>
+      <w:bookmarkStart w:id="43" w:name="_Toc376204460"/>
       <w:r>
         <w:t>Contraintes sur le jeu</w:t>
       </w:r>
@@ -12731,7 +12622,7 @@
           <w:numId w:val="22"/>
         </w:numPr>
       </w:pPr>
-      <w:bookmarkStart w:id="44" w:name="_Toc375753865"/>
+      <w:bookmarkStart w:id="44" w:name="_Toc376204461"/>
       <w:r>
         <w:t>Contraintes sur le contenu du jeu :</w:t>
       </w:r>
@@ -13144,7 +13035,7 @@
           <w:rFonts w:eastAsia="Times New Roman" w:cs="Times New Roman"/>
         </w:rPr>
       </w:pPr>
-      <w:bookmarkStart w:id="45" w:name="_Toc375753866"/>
+      <w:bookmarkStart w:id="45" w:name="_Toc376204462"/>
       <w:r>
         <w:lastRenderedPageBreak/>
         <w:t xml:space="preserve">Contraintes sur le développement </w:t>
@@ -13342,7 +13233,7 @@
           <w:numId w:val="22"/>
         </w:numPr>
       </w:pPr>
-      <w:bookmarkStart w:id="46" w:name="_Toc375753867"/>
+      <w:bookmarkStart w:id="46" w:name="_Toc376204463"/>
       <w:r>
         <w:t>Gantt</w:t>
       </w:r>
@@ -13369,7 +13260,7 @@
           <w:numId w:val="22"/>
         </w:numPr>
       </w:pPr>
-      <w:bookmarkStart w:id="47" w:name="_Toc375753868"/>
+      <w:bookmarkStart w:id="47" w:name="_Toc376204464"/>
       <w:r>
         <w:t>Coding style</w:t>
       </w:r>
@@ -13399,7 +13290,7 @@
           <w:numId w:val="22"/>
         </w:numPr>
       </w:pPr>
-      <w:bookmarkStart w:id="48" w:name="_Toc375753869"/>
+      <w:bookmarkStart w:id="48" w:name="_Toc376204465"/>
       <w:r>
         <w:t>P</w:t>
       </w:r>
@@ -15021,7 +14912,7 @@
               <w:sz w:val="32"/>
               <w:szCs w:val="32"/>
             </w:rPr>
-            <w:t>6</w:t>
+            <w:t>5</w:t>
           </w:r>
           <w:r>
             <w:rPr>
@@ -20124,7 +20015,7 @@
 </file>
 
 <file path=customXml/itemProps2.xml><?xml version="1.0" encoding="utf-8"?>
-<ds:datastoreItem xmlns:ds="http://schemas.openxmlformats.org/officeDocument/2006/customXml" ds:itemID="{C2B59ECF-503D-4B95-A703-D5A42D7B16B9}">
+<ds:datastoreItem xmlns:ds="http://schemas.openxmlformats.org/officeDocument/2006/customXml" ds:itemID="{C6DE29F4-72E6-40CA-A661-F90065C6A336}">
   <ds:schemaRefs>
     <ds:schemaRef ds:uri="http://schemas.openxmlformats.org/officeDocument/2006/bibliography"/>
   </ds:schemaRefs>

</xml_diff>

<commit_message>
mise en page docx
</commit_message>
<xml_diff>
--- a/Rendu/GameDoc/3A_TORENTE_WATHTHUHEWA.docx
+++ b/Rendu/GameDoc/3A_TORENTE_WATHTHUHEWA.docx
@@ -167,7 +167,35 @@
                       <w:rPr>
                         <w:rFonts w:ascii="Calibri" w:eastAsiaTheme="majorEastAsia" w:hAnsi="Calibri" w:cstheme="majorBidi"/>
                       </w:rPr>
-                      <w:t>Game document du jeu Hinder &amp; Flee pour le projet annuel des 3ADJV</w:t>
+                      <w:t xml:space="preserve">Game document du jeu </w:t>
+                    </w:r>
+                    <w:proofErr w:type="spellStart"/>
+                    <w:r>
+                      <w:rPr>
+                        <w:rFonts w:ascii="Calibri" w:eastAsiaTheme="majorEastAsia" w:hAnsi="Calibri" w:cstheme="majorBidi"/>
+                      </w:rPr>
+                      <w:t>Hinder</w:t>
+                    </w:r>
+                    <w:proofErr w:type="spellEnd"/>
+                    <w:r>
+                      <w:rPr>
+                        <w:rFonts w:ascii="Calibri" w:eastAsiaTheme="majorEastAsia" w:hAnsi="Calibri" w:cstheme="majorBidi"/>
+                      </w:rPr>
+                      <w:t xml:space="preserve"> &amp; </w:t>
+                    </w:r>
+                    <w:proofErr w:type="spellStart"/>
+                    <w:r>
+                      <w:rPr>
+                        <w:rFonts w:ascii="Calibri" w:eastAsiaTheme="majorEastAsia" w:hAnsi="Calibri" w:cstheme="majorBidi"/>
+                      </w:rPr>
+                      <w:t>Flee</w:t>
+                    </w:r>
+                    <w:proofErr w:type="spellEnd"/>
+                    <w:r>
+                      <w:rPr>
+                        <w:rFonts w:ascii="Calibri" w:eastAsiaTheme="majorEastAsia" w:hAnsi="Calibri" w:cstheme="majorBidi"/>
+                      </w:rPr>
+                      <w:t xml:space="preserve"> pour le projet annuel des 3ADJV</w:t>
                     </w:r>
                   </w:p>
                 </w:tc>
@@ -441,7 +469,7 @@
                 </w:rPr>
                 <w:fldChar w:fldCharType="separate"/>
               </w:r>
-              <w:hyperlink w:anchor="_Toc376204418" w:history="1">
+              <w:hyperlink w:anchor="_Toc376205326" w:history="1">
                 <w:r>
                   <w:rPr>
                     <w:rStyle w:val="Lienhypertexte"/>
@@ -482,7 +510,7 @@
                     <w:noProof/>
                     <w:webHidden/>
                   </w:rPr>
-                  <w:instrText xml:space="preserve"> PAGEREF _Toc376204418 \h </w:instrText>
+                  <w:instrText xml:space="preserve"> PAGEREF _Toc376205326 \h </w:instrText>
                 </w:r>
                 <w:r>
                   <w:rPr>
@@ -525,7 +553,7 @@
                   <w:lang w:eastAsia="fr-FR"/>
                 </w:rPr>
               </w:pPr>
-              <w:hyperlink w:anchor="_Toc376204419" w:history="1">
+              <w:hyperlink w:anchor="_Toc376205327" w:history="1">
                 <w:r>
                   <w:rPr>
                     <w:rStyle w:val="Lienhypertexte"/>
@@ -566,7 +594,7 @@
                     <w:noProof/>
                     <w:webHidden/>
                   </w:rPr>
-                  <w:instrText xml:space="preserve"> PAGEREF _Toc376204419 \h </w:instrText>
+                  <w:instrText xml:space="preserve"> PAGEREF _Toc376205327 \h </w:instrText>
                 </w:r>
                 <w:r>
                   <w:rPr>
@@ -609,7 +637,7 @@
                   <w:lang w:eastAsia="fr-FR"/>
                 </w:rPr>
               </w:pPr>
-              <w:hyperlink w:anchor="_Toc376204420" w:history="1">
+              <w:hyperlink w:anchor="_Toc376205328" w:history="1">
                 <w:r>
                   <w:rPr>
                     <w:rStyle w:val="Lienhypertexte"/>
@@ -650,7 +678,7 @@
                     <w:noProof/>
                     <w:webHidden/>
                   </w:rPr>
-                  <w:instrText xml:space="preserve"> PAGEREF _Toc376204420 \h </w:instrText>
+                  <w:instrText xml:space="preserve"> PAGEREF _Toc376205328 \h </w:instrText>
                 </w:r>
                 <w:r>
                   <w:rPr>
@@ -693,7 +721,7 @@
                   <w:lang w:eastAsia="fr-FR"/>
                 </w:rPr>
               </w:pPr>
-              <w:hyperlink w:anchor="_Toc376204421" w:history="1">
+              <w:hyperlink w:anchor="_Toc376205329" w:history="1">
                 <w:r>
                   <w:rPr>
                     <w:rStyle w:val="Lienhypertexte"/>
@@ -734,7 +762,7 @@
                     <w:noProof/>
                     <w:webHidden/>
                   </w:rPr>
-                  <w:instrText xml:space="preserve"> PAGEREF _Toc376204421 \h </w:instrText>
+                  <w:instrText xml:space="preserve"> PAGEREF _Toc376205329 \h </w:instrText>
                 </w:r>
                 <w:r>
                   <w:rPr>
@@ -777,7 +805,7 @@
                   <w:lang w:eastAsia="fr-FR"/>
                 </w:rPr>
               </w:pPr>
-              <w:hyperlink w:anchor="_Toc376204422" w:history="1">
+              <w:hyperlink w:anchor="_Toc376205330" w:history="1">
                 <w:r>
                   <w:rPr>
                     <w:rStyle w:val="Lienhypertexte"/>
@@ -818,7 +846,7 @@
                     <w:noProof/>
                     <w:webHidden/>
                   </w:rPr>
-                  <w:instrText xml:space="preserve"> PAGEREF _Toc376204422 \h </w:instrText>
+                  <w:instrText xml:space="preserve"> PAGEREF _Toc376205330 \h </w:instrText>
                 </w:r>
                 <w:r>
                   <w:rPr>
@@ -861,7 +889,7 @@
                   <w:lang w:eastAsia="fr-FR"/>
                 </w:rPr>
               </w:pPr>
-              <w:hyperlink w:anchor="_Toc376204423" w:history="1">
+              <w:hyperlink w:anchor="_Toc376205331" w:history="1">
                 <w:r>
                   <w:rPr>
                     <w:rStyle w:val="Lienhypertexte"/>
@@ -902,7 +930,7 @@
                     <w:noProof/>
                     <w:webHidden/>
                   </w:rPr>
-                  <w:instrText xml:space="preserve"> PAGEREF _Toc376204423 \h </w:instrText>
+                  <w:instrText xml:space="preserve"> PAGEREF _Toc376205331 \h </w:instrText>
                 </w:r>
                 <w:r>
                   <w:rPr>
@@ -945,7 +973,7 @@
                   <w:lang w:eastAsia="fr-FR"/>
                 </w:rPr>
               </w:pPr>
-              <w:hyperlink w:anchor="_Toc376204424" w:history="1">
+              <w:hyperlink w:anchor="_Toc376205332" w:history="1">
                 <w:r>
                   <w:rPr>
                     <w:rStyle w:val="Lienhypertexte"/>
@@ -986,7 +1014,7 @@
                     <w:noProof/>
                     <w:webHidden/>
                   </w:rPr>
-                  <w:instrText xml:space="preserve"> PAGEREF _Toc376204424 \h </w:instrText>
+                  <w:instrText xml:space="preserve"> PAGEREF _Toc376205332 \h </w:instrText>
                 </w:r>
                 <w:r>
                   <w:rPr>
@@ -1029,7 +1057,7 @@
                   <w:lang w:eastAsia="fr-FR"/>
                 </w:rPr>
               </w:pPr>
-              <w:hyperlink w:anchor="_Toc376204425" w:history="1">
+              <w:hyperlink w:anchor="_Toc376205333" w:history="1">
                 <w:r>
                   <w:rPr>
                     <w:rStyle w:val="Lienhypertexte"/>
@@ -1049,7 +1077,21 @@
                     <w:rStyle w:val="Lienhypertexte"/>
                     <w:noProof/>
                   </w:rPr>
-                  <w:t>Compétences</w:t>
+                  <w:t>Compéte</w:t>
+                </w:r>
+                <w:r>
+                  <w:rPr>
+                    <w:rStyle w:val="Lienhypertexte"/>
+                    <w:noProof/>
+                  </w:rPr>
+                  <w:t>n</w:t>
+                </w:r>
+                <w:r>
+                  <w:rPr>
+                    <w:rStyle w:val="Lienhypertexte"/>
+                    <w:noProof/>
+                  </w:rPr>
+                  <w:t>ces</w:t>
                 </w:r>
                 <w:r>
                   <w:rPr>
@@ -1070,7 +1112,7 @@
                     <w:noProof/>
                     <w:webHidden/>
                   </w:rPr>
-                  <w:instrText xml:space="preserve"> PAGEREF _Toc376204425 \h </w:instrText>
+                  <w:instrText xml:space="preserve"> PAGEREF _Toc376205333 \h </w:instrText>
                 </w:r>
                 <w:r>
                   <w:rPr>
@@ -1113,7 +1155,7 @@
                   <w:lang w:eastAsia="fr-FR"/>
                 </w:rPr>
               </w:pPr>
-              <w:hyperlink w:anchor="_Toc376204426" w:history="1">
+              <w:hyperlink w:anchor="_Toc376205334" w:history="1">
                 <w:r>
                   <w:rPr>
                     <w:rStyle w:val="Lienhypertexte"/>
@@ -1154,7 +1196,7 @@
                     <w:noProof/>
                     <w:webHidden/>
                   </w:rPr>
-                  <w:instrText xml:space="preserve"> PAGEREF _Toc376204426 \h </w:instrText>
+                  <w:instrText xml:space="preserve"> PAGEREF _Toc376205334 \h </w:instrText>
                 </w:r>
                 <w:r>
                   <w:rPr>
@@ -1197,7 +1239,7 @@
                   <w:lang w:eastAsia="fr-FR"/>
                 </w:rPr>
               </w:pPr>
-              <w:hyperlink w:anchor="_Toc376204427" w:history="1">
+              <w:hyperlink w:anchor="_Toc376205335" w:history="1">
                 <w:r>
                   <w:rPr>
                     <w:rStyle w:val="Lienhypertexte"/>
@@ -1238,7 +1280,7 @@
                     <w:noProof/>
                     <w:webHidden/>
                   </w:rPr>
-                  <w:instrText xml:space="preserve"> PAGEREF _Toc376204427 \h </w:instrText>
+                  <w:instrText xml:space="preserve"> PAGEREF _Toc376205335 \h </w:instrText>
                 </w:r>
                 <w:r>
                   <w:rPr>
@@ -1281,7 +1323,7 @@
                   <w:lang w:eastAsia="fr-FR"/>
                 </w:rPr>
               </w:pPr>
-              <w:hyperlink w:anchor="_Toc376204428" w:history="1">
+              <w:hyperlink w:anchor="_Toc376205336" w:history="1">
                 <w:r>
                   <w:rPr>
                     <w:rStyle w:val="Lienhypertexte"/>
@@ -1322,7 +1364,7 @@
                     <w:noProof/>
                     <w:webHidden/>
                   </w:rPr>
-                  <w:instrText xml:space="preserve"> PAGEREF _Toc376204428 \h </w:instrText>
+                  <w:instrText xml:space="preserve"> PAGEREF _Toc376205336 \h </w:instrText>
                 </w:r>
                 <w:r>
                   <w:rPr>
@@ -1365,7 +1407,7 @@
                   <w:lang w:eastAsia="fr-FR"/>
                 </w:rPr>
               </w:pPr>
-              <w:hyperlink w:anchor="_Toc376204429" w:history="1">
+              <w:hyperlink w:anchor="_Toc376205337" w:history="1">
                 <w:r>
                   <w:rPr>
                     <w:rStyle w:val="Lienhypertexte"/>
@@ -1406,7 +1448,7 @@
                     <w:noProof/>
                     <w:webHidden/>
                   </w:rPr>
-                  <w:instrText xml:space="preserve"> PAGEREF _Toc376204429 \h </w:instrText>
+                  <w:instrText xml:space="preserve"> PAGEREF _Toc376205337 \h </w:instrText>
                 </w:r>
                 <w:r>
                   <w:rPr>
@@ -1449,7 +1491,7 @@
                   <w:lang w:eastAsia="fr-FR"/>
                 </w:rPr>
               </w:pPr>
-              <w:hyperlink w:anchor="_Toc376204430" w:history="1">
+              <w:hyperlink w:anchor="_Toc376205338" w:history="1">
                 <w:r>
                   <w:rPr>
                     <w:rStyle w:val="Lienhypertexte"/>
@@ -1490,7 +1532,7 @@
                     <w:noProof/>
                     <w:webHidden/>
                   </w:rPr>
-                  <w:instrText xml:space="preserve"> PAGEREF _Toc376204430 \h </w:instrText>
+                  <w:instrText xml:space="preserve"> PAGEREF _Toc376205338 \h </w:instrText>
                 </w:r>
                 <w:r>
                   <w:rPr>
@@ -1533,7 +1575,7 @@
                   <w:lang w:eastAsia="fr-FR"/>
                 </w:rPr>
               </w:pPr>
-              <w:hyperlink w:anchor="_Toc376204431" w:history="1">
+              <w:hyperlink w:anchor="_Toc376205339" w:history="1">
                 <w:r>
                   <w:rPr>
                     <w:rStyle w:val="Lienhypertexte"/>
@@ -1574,7 +1616,7 @@
                     <w:noProof/>
                     <w:webHidden/>
                   </w:rPr>
-                  <w:instrText xml:space="preserve"> PAGEREF _Toc376204431 \h </w:instrText>
+                  <w:instrText xml:space="preserve"> PAGEREF _Toc376205339 \h </w:instrText>
                 </w:r>
                 <w:r>
                   <w:rPr>
@@ -1617,7 +1659,7 @@
                   <w:lang w:eastAsia="fr-FR"/>
                 </w:rPr>
               </w:pPr>
-              <w:hyperlink w:anchor="_Toc376204432" w:history="1">
+              <w:hyperlink w:anchor="_Toc376205340" w:history="1">
                 <w:r>
                   <w:rPr>
                     <w:rStyle w:val="Lienhypertexte"/>
@@ -1658,7 +1700,7 @@
                     <w:noProof/>
                     <w:webHidden/>
                   </w:rPr>
-                  <w:instrText xml:space="preserve"> PAGEREF _Toc376204432 \h </w:instrText>
+                  <w:instrText xml:space="preserve"> PAGEREF _Toc376205340 \h </w:instrText>
                 </w:r>
                 <w:r>
                   <w:rPr>
@@ -1701,7 +1743,7 @@
                   <w:lang w:eastAsia="fr-FR"/>
                 </w:rPr>
               </w:pPr>
-              <w:hyperlink w:anchor="_Toc376204433" w:history="1">
+              <w:hyperlink w:anchor="_Toc376205341" w:history="1">
                 <w:r>
                   <w:rPr>
                     <w:rStyle w:val="Lienhypertexte"/>
@@ -1742,7 +1784,7 @@
                     <w:noProof/>
                     <w:webHidden/>
                   </w:rPr>
-                  <w:instrText xml:space="preserve"> PAGEREF _Toc376204433 \h </w:instrText>
+                  <w:instrText xml:space="preserve"> PAGEREF _Toc376205341 \h </w:instrText>
                 </w:r>
                 <w:r>
                   <w:rPr>
@@ -1785,7 +1827,7 @@
                   <w:lang w:eastAsia="fr-FR"/>
                 </w:rPr>
               </w:pPr>
-              <w:hyperlink w:anchor="_Toc376204434" w:history="1">
+              <w:hyperlink w:anchor="_Toc376205342" w:history="1">
                 <w:r>
                   <w:rPr>
                     <w:rStyle w:val="Lienhypertexte"/>
@@ -1826,7 +1868,7 @@
                     <w:noProof/>
                     <w:webHidden/>
                   </w:rPr>
-                  <w:instrText xml:space="preserve"> PAGEREF _Toc376204434 \h </w:instrText>
+                  <w:instrText xml:space="preserve"> PAGEREF _Toc376205342 \h </w:instrText>
                 </w:r>
                 <w:r>
                   <w:rPr>
@@ -1869,7 +1911,7 @@
                   <w:lang w:eastAsia="fr-FR"/>
                 </w:rPr>
               </w:pPr>
-              <w:hyperlink w:anchor="_Toc376204435" w:history="1">
+              <w:hyperlink w:anchor="_Toc376205343" w:history="1">
                 <w:r>
                   <w:rPr>
                     <w:rStyle w:val="Lienhypertexte"/>
@@ -1910,7 +1952,7 @@
                     <w:noProof/>
                     <w:webHidden/>
                   </w:rPr>
-                  <w:instrText xml:space="preserve"> PAGEREF _Toc376204435 \h </w:instrText>
+                  <w:instrText xml:space="preserve"> PAGEREF _Toc376205343 \h </w:instrText>
                 </w:r>
                 <w:r>
                   <w:rPr>
@@ -1953,7 +1995,7 @@
                   <w:lang w:eastAsia="fr-FR"/>
                 </w:rPr>
               </w:pPr>
-              <w:hyperlink w:anchor="_Toc376204436" w:history="1">
+              <w:hyperlink w:anchor="_Toc376205344" w:history="1">
                 <w:r>
                   <w:rPr>
                     <w:rStyle w:val="Lienhypertexte"/>
@@ -1994,7 +2036,7 @@
                     <w:noProof/>
                     <w:webHidden/>
                   </w:rPr>
-                  <w:instrText xml:space="preserve"> PAGEREF _Toc376204436 \h </w:instrText>
+                  <w:instrText xml:space="preserve"> PAGEREF _Toc376205344 \h </w:instrText>
                 </w:r>
                 <w:r>
                   <w:rPr>
@@ -2037,7 +2079,7 @@
                   <w:lang w:eastAsia="fr-FR"/>
                 </w:rPr>
               </w:pPr>
-              <w:hyperlink w:anchor="_Toc376204437" w:history="1">
+              <w:hyperlink w:anchor="_Toc376205345" w:history="1">
                 <w:r>
                   <w:rPr>
                     <w:rStyle w:val="Lienhypertexte"/>
@@ -2078,7 +2120,7 @@
                     <w:noProof/>
                     <w:webHidden/>
                   </w:rPr>
-                  <w:instrText xml:space="preserve"> PAGEREF _Toc376204437 \h </w:instrText>
+                  <w:instrText xml:space="preserve"> PAGEREF _Toc376205345 \h </w:instrText>
                 </w:r>
                 <w:r>
                   <w:rPr>
@@ -2121,7 +2163,7 @@
                   <w:lang w:eastAsia="fr-FR"/>
                 </w:rPr>
               </w:pPr>
-              <w:hyperlink w:anchor="_Toc376204438" w:history="1">
+              <w:hyperlink w:anchor="_Toc376205346" w:history="1">
                 <w:r>
                   <w:rPr>
                     <w:rStyle w:val="Lienhypertexte"/>
@@ -2162,7 +2204,7 @@
                     <w:noProof/>
                     <w:webHidden/>
                   </w:rPr>
-                  <w:instrText xml:space="preserve"> PAGEREF _Toc376204438 \h </w:instrText>
+                  <w:instrText xml:space="preserve"> PAGEREF _Toc376205346 \h </w:instrText>
                 </w:r>
                 <w:r>
                   <w:rPr>
@@ -2205,7 +2247,7 @@
                   <w:lang w:eastAsia="fr-FR"/>
                 </w:rPr>
               </w:pPr>
-              <w:hyperlink w:anchor="_Toc376204439" w:history="1">
+              <w:hyperlink w:anchor="_Toc376205347" w:history="1">
                 <w:r>
                   <w:rPr>
                     <w:rStyle w:val="Lienhypertexte"/>
@@ -2246,7 +2288,7 @@
                     <w:noProof/>
                     <w:webHidden/>
                   </w:rPr>
-                  <w:instrText xml:space="preserve"> PAGEREF _Toc376204439 \h </w:instrText>
+                  <w:instrText xml:space="preserve"> PAGEREF _Toc376205347 \h </w:instrText>
                 </w:r>
                 <w:r>
                   <w:rPr>
@@ -2289,7 +2331,7 @@
                   <w:lang w:eastAsia="fr-FR"/>
                 </w:rPr>
               </w:pPr>
-              <w:hyperlink w:anchor="_Toc376204440" w:history="1">
+              <w:hyperlink w:anchor="_Toc376205348" w:history="1">
                 <w:r>
                   <w:rPr>
                     <w:rStyle w:val="Lienhypertexte"/>
@@ -2330,7 +2372,7 @@
                     <w:noProof/>
                     <w:webHidden/>
                   </w:rPr>
-                  <w:instrText xml:space="preserve"> PAGEREF _Toc376204440 \h </w:instrText>
+                  <w:instrText xml:space="preserve"> PAGEREF _Toc376205348 \h </w:instrText>
                 </w:r>
                 <w:r>
                   <w:rPr>
@@ -2373,7 +2415,7 @@
                   <w:lang w:eastAsia="fr-FR"/>
                 </w:rPr>
               </w:pPr>
-              <w:hyperlink w:anchor="_Toc376204441" w:history="1">
+              <w:hyperlink w:anchor="_Toc376205349" w:history="1">
                 <w:r>
                   <w:rPr>
                     <w:rStyle w:val="Lienhypertexte"/>
@@ -2414,7 +2456,7 @@
                     <w:noProof/>
                     <w:webHidden/>
                   </w:rPr>
-                  <w:instrText xml:space="preserve"> PAGEREF _Toc376204441 \h </w:instrText>
+                  <w:instrText xml:space="preserve"> PAGEREF _Toc376205349 \h </w:instrText>
                 </w:r>
                 <w:r>
                   <w:rPr>
@@ -2457,7 +2499,7 @@
                   <w:lang w:eastAsia="fr-FR"/>
                 </w:rPr>
               </w:pPr>
-              <w:hyperlink w:anchor="_Toc376204442" w:history="1">
+              <w:hyperlink w:anchor="_Toc376205350" w:history="1">
                 <w:r>
                   <w:rPr>
                     <w:rStyle w:val="Lienhypertexte"/>
@@ -2498,7 +2540,7 @@
                     <w:noProof/>
                     <w:webHidden/>
                   </w:rPr>
-                  <w:instrText xml:space="preserve"> PAGEREF _Toc376204442 \h </w:instrText>
+                  <w:instrText xml:space="preserve"> PAGEREF _Toc376205350 \h </w:instrText>
                 </w:r>
                 <w:r>
                   <w:rPr>
@@ -2541,7 +2583,7 @@
                   <w:lang w:eastAsia="fr-FR"/>
                 </w:rPr>
               </w:pPr>
-              <w:hyperlink w:anchor="_Toc376204443" w:history="1">
+              <w:hyperlink w:anchor="_Toc376205351" w:history="1">
                 <w:r>
                   <w:rPr>
                     <w:rStyle w:val="Lienhypertexte"/>
@@ -2582,7 +2624,7 @@
                     <w:noProof/>
                     <w:webHidden/>
                   </w:rPr>
-                  <w:instrText xml:space="preserve"> PAGEREF _Toc376204443 \h </w:instrText>
+                  <w:instrText xml:space="preserve"> PAGEREF _Toc376205351 \h </w:instrText>
                 </w:r>
                 <w:r>
                   <w:rPr>
@@ -2625,7 +2667,7 @@
                   <w:lang w:eastAsia="fr-FR"/>
                 </w:rPr>
               </w:pPr>
-              <w:hyperlink w:anchor="_Toc376204444" w:history="1">
+              <w:hyperlink w:anchor="_Toc376205352" w:history="1">
                 <w:r>
                   <w:rPr>
                     <w:rStyle w:val="Lienhypertexte"/>
@@ -2666,7 +2708,7 @@
                     <w:noProof/>
                     <w:webHidden/>
                   </w:rPr>
-                  <w:instrText xml:space="preserve"> PAGEREF _Toc376204444 \h </w:instrText>
+                  <w:instrText xml:space="preserve"> PAGEREF _Toc376205352 \h </w:instrText>
                 </w:r>
                 <w:r>
                   <w:rPr>
@@ -2709,7 +2751,7 @@
                   <w:lang w:eastAsia="fr-FR"/>
                 </w:rPr>
               </w:pPr>
-              <w:hyperlink w:anchor="_Toc376204445" w:history="1">
+              <w:hyperlink w:anchor="_Toc376205353" w:history="1">
                 <w:r>
                   <w:rPr>
                     <w:rStyle w:val="Lienhypertexte"/>
@@ -2750,7 +2792,7 @@
                     <w:noProof/>
                     <w:webHidden/>
                   </w:rPr>
-                  <w:instrText xml:space="preserve"> PAGEREF _Toc376204445 \h </w:instrText>
+                  <w:instrText xml:space="preserve"> PAGEREF _Toc376205353 \h </w:instrText>
                 </w:r>
                 <w:r>
                   <w:rPr>
@@ -2793,7 +2835,7 @@
                   <w:lang w:eastAsia="fr-FR"/>
                 </w:rPr>
               </w:pPr>
-              <w:hyperlink w:anchor="_Toc376204446" w:history="1">
+              <w:hyperlink w:anchor="_Toc376205354" w:history="1">
                 <w:r>
                   <w:rPr>
                     <w:rStyle w:val="Lienhypertexte"/>
@@ -2834,7 +2876,7 @@
                     <w:noProof/>
                     <w:webHidden/>
                   </w:rPr>
-                  <w:instrText xml:space="preserve"> PAGEREF _Toc376204446 \h </w:instrText>
+                  <w:instrText xml:space="preserve"> PAGEREF _Toc376205354 \h </w:instrText>
                 </w:r>
                 <w:r>
                   <w:rPr>
@@ -2876,7 +2918,7 @@
                   <w:lang w:eastAsia="fr-FR"/>
                 </w:rPr>
               </w:pPr>
-              <w:hyperlink w:anchor="_Toc376204447" w:history="1">
+              <w:hyperlink w:anchor="_Toc376205355" w:history="1">
                 <w:r>
                   <w:rPr>
                     <w:rStyle w:val="Lienhypertexte"/>
@@ -2903,7 +2945,7 @@
                     <w:noProof/>
                     <w:webHidden/>
                   </w:rPr>
-                  <w:instrText xml:space="preserve"> PAGEREF _Toc376204447 \h </w:instrText>
+                  <w:instrText xml:space="preserve"> PAGEREF _Toc376205355 \h </w:instrText>
                 </w:r>
                 <w:r>
                   <w:rPr>
@@ -2946,7 +2988,7 @@
                   <w:lang w:eastAsia="fr-FR"/>
                 </w:rPr>
               </w:pPr>
-              <w:hyperlink w:anchor="_Toc376204448" w:history="1">
+              <w:hyperlink w:anchor="_Toc376205356" w:history="1">
                 <w:r>
                   <w:rPr>
                     <w:rStyle w:val="Lienhypertexte"/>
@@ -2987,7 +3029,7 @@
                     <w:noProof/>
                     <w:webHidden/>
                   </w:rPr>
-                  <w:instrText xml:space="preserve"> PAGEREF _Toc376204448 \h </w:instrText>
+                  <w:instrText xml:space="preserve"> PAGEREF _Toc376205356 \h </w:instrText>
                 </w:r>
                 <w:r>
                   <w:rPr>
@@ -3030,7 +3072,7 @@
                   <w:lang w:eastAsia="fr-FR"/>
                 </w:rPr>
               </w:pPr>
-              <w:hyperlink w:anchor="_Toc376204449" w:history="1">
+              <w:hyperlink w:anchor="_Toc376205357" w:history="1">
                 <w:r>
                   <w:rPr>
                     <w:rStyle w:val="Lienhypertexte"/>
@@ -3071,7 +3113,7 @@
                     <w:noProof/>
                     <w:webHidden/>
                   </w:rPr>
-                  <w:instrText xml:space="preserve"> PAGEREF _Toc376204449 \h </w:instrText>
+                  <w:instrText xml:space="preserve"> PAGEREF _Toc376205357 \h </w:instrText>
                 </w:r>
                 <w:r>
                   <w:rPr>
@@ -3114,7 +3156,7 @@
                   <w:lang w:eastAsia="fr-FR"/>
                 </w:rPr>
               </w:pPr>
-              <w:hyperlink w:anchor="_Toc376204450" w:history="1">
+              <w:hyperlink w:anchor="_Toc376205358" w:history="1">
                 <w:r>
                   <w:rPr>
                     <w:rStyle w:val="Lienhypertexte"/>
@@ -3155,7 +3197,7 @@
                     <w:noProof/>
                     <w:webHidden/>
                   </w:rPr>
-                  <w:instrText xml:space="preserve"> PAGEREF _Toc376204450 \h </w:instrText>
+                  <w:instrText xml:space="preserve"> PAGEREF _Toc376205358 \h </w:instrText>
                 </w:r>
                 <w:r>
                   <w:rPr>
@@ -3198,7 +3240,7 @@
                   <w:lang w:eastAsia="fr-FR"/>
                 </w:rPr>
               </w:pPr>
-              <w:hyperlink w:anchor="_Toc376204451" w:history="1">
+              <w:hyperlink w:anchor="_Toc376205359" w:history="1">
                 <w:r>
                   <w:rPr>
                     <w:rStyle w:val="Lienhypertexte"/>
@@ -3239,7 +3281,7 @@
                     <w:noProof/>
                     <w:webHidden/>
                   </w:rPr>
-                  <w:instrText xml:space="preserve"> PAGEREF _Toc376204451 \h </w:instrText>
+                  <w:instrText xml:space="preserve"> PAGEREF _Toc376205359 \h </w:instrText>
                 </w:r>
                 <w:r>
                   <w:rPr>
@@ -3282,7 +3324,7 @@
                   <w:lang w:eastAsia="fr-FR"/>
                 </w:rPr>
               </w:pPr>
-              <w:hyperlink w:anchor="_Toc376204452" w:history="1">
+              <w:hyperlink w:anchor="_Toc376205360" w:history="1">
                 <w:r>
                   <w:rPr>
                     <w:rStyle w:val="Lienhypertexte"/>
@@ -3323,7 +3365,7 @@
                     <w:noProof/>
                     <w:webHidden/>
                   </w:rPr>
-                  <w:instrText xml:space="preserve"> PAGEREF _Toc376204452 \h </w:instrText>
+                  <w:instrText xml:space="preserve"> PAGEREF _Toc376205360 \h </w:instrText>
                 </w:r>
                 <w:r>
                   <w:rPr>
@@ -3366,7 +3408,7 @@
                   <w:lang w:eastAsia="fr-FR"/>
                 </w:rPr>
               </w:pPr>
-              <w:hyperlink w:anchor="_Toc376204453" w:history="1">
+              <w:hyperlink w:anchor="_Toc376205361" w:history="1">
                 <w:r>
                   <w:rPr>
                     <w:rStyle w:val="Lienhypertexte"/>
@@ -3407,7 +3449,7 @@
                     <w:noProof/>
                     <w:webHidden/>
                   </w:rPr>
-                  <w:instrText xml:space="preserve"> PAGEREF _Toc376204453 \h </w:instrText>
+                  <w:instrText xml:space="preserve"> PAGEREF _Toc376205361 \h </w:instrText>
                 </w:r>
                 <w:r>
                   <w:rPr>
@@ -3450,7 +3492,7 @@
                   <w:lang w:eastAsia="fr-FR"/>
                 </w:rPr>
               </w:pPr>
-              <w:hyperlink w:anchor="_Toc376204454" w:history="1">
+              <w:hyperlink w:anchor="_Toc376205362" w:history="1">
                 <w:r>
                   <w:rPr>
                     <w:rStyle w:val="Lienhypertexte"/>
@@ -3491,7 +3533,7 @@
                     <w:noProof/>
                     <w:webHidden/>
                   </w:rPr>
-                  <w:instrText xml:space="preserve"> PAGEREF _Toc376204454 \h </w:instrText>
+                  <w:instrText xml:space="preserve"> PAGEREF _Toc376205362 \h </w:instrText>
                 </w:r>
                 <w:r>
                   <w:rPr>
@@ -3534,7 +3576,7 @@
                   <w:lang w:eastAsia="fr-FR"/>
                 </w:rPr>
               </w:pPr>
-              <w:hyperlink w:anchor="_Toc376204455" w:history="1">
+              <w:hyperlink w:anchor="_Toc376205363" w:history="1">
                 <w:r>
                   <w:rPr>
                     <w:rStyle w:val="Lienhypertexte"/>
@@ -3575,7 +3617,7 @@
                     <w:noProof/>
                     <w:webHidden/>
                   </w:rPr>
-                  <w:instrText xml:space="preserve"> PAGEREF _Toc376204455 \h </w:instrText>
+                  <w:instrText xml:space="preserve"> PAGEREF _Toc376205363 \h </w:instrText>
                 </w:r>
                 <w:r>
                   <w:rPr>
@@ -3618,7 +3660,7 @@
                   <w:lang w:eastAsia="fr-FR"/>
                 </w:rPr>
               </w:pPr>
-              <w:hyperlink w:anchor="_Toc376204456" w:history="1">
+              <w:hyperlink w:anchor="_Toc376205364" w:history="1">
                 <w:r>
                   <w:rPr>
                     <w:rStyle w:val="Lienhypertexte"/>
@@ -3659,7 +3701,7 @@
                     <w:noProof/>
                     <w:webHidden/>
                   </w:rPr>
-                  <w:instrText xml:space="preserve"> PAGEREF _Toc376204456 \h </w:instrText>
+                  <w:instrText xml:space="preserve"> PAGEREF _Toc376205364 \h </w:instrText>
                 </w:r>
                 <w:r>
                   <w:rPr>
@@ -3702,7 +3744,7 @@
                   <w:lang w:eastAsia="fr-FR"/>
                 </w:rPr>
               </w:pPr>
-              <w:hyperlink w:anchor="_Toc376204457" w:history="1">
+              <w:hyperlink w:anchor="_Toc376205365" w:history="1">
                 <w:r>
                   <w:rPr>
                     <w:rStyle w:val="Lienhypertexte"/>
@@ -3743,7 +3785,7 @@
                     <w:noProof/>
                     <w:webHidden/>
                   </w:rPr>
-                  <w:instrText xml:space="preserve"> PAGEREF _Toc376204457 \h </w:instrText>
+                  <w:instrText xml:space="preserve"> PAGEREF _Toc376205365 \h </w:instrText>
                 </w:r>
                 <w:r>
                   <w:rPr>
@@ -3786,7 +3828,7 @@
                   <w:lang w:eastAsia="fr-FR"/>
                 </w:rPr>
               </w:pPr>
-              <w:hyperlink w:anchor="_Toc376204458" w:history="1">
+              <w:hyperlink w:anchor="_Toc376205366" w:history="1">
                 <w:r>
                   <w:rPr>
                     <w:rStyle w:val="Lienhypertexte"/>
@@ -3827,7 +3869,7 @@
                     <w:noProof/>
                     <w:webHidden/>
                   </w:rPr>
-                  <w:instrText xml:space="preserve"> PAGEREF _Toc376204458 \h </w:instrText>
+                  <w:instrText xml:space="preserve"> PAGEREF _Toc376205366 \h </w:instrText>
                 </w:r>
                 <w:r>
                   <w:rPr>
@@ -3870,7 +3912,7 @@
                   <w:lang w:eastAsia="fr-FR"/>
                 </w:rPr>
               </w:pPr>
-              <w:hyperlink w:anchor="_Toc376204459" w:history="1">
+              <w:hyperlink w:anchor="_Toc376205367" w:history="1">
                 <w:r>
                   <w:rPr>
                     <w:rStyle w:val="Lienhypertexte"/>
@@ -3911,7 +3953,7 @@
                     <w:noProof/>
                     <w:webHidden/>
                   </w:rPr>
-                  <w:instrText xml:space="preserve"> PAGEREF _Toc376204459 \h </w:instrText>
+                  <w:instrText xml:space="preserve"> PAGEREF _Toc376205367 \h </w:instrText>
                 </w:r>
                 <w:r>
                   <w:rPr>
@@ -3954,7 +3996,7 @@
                   <w:lang w:eastAsia="fr-FR"/>
                 </w:rPr>
               </w:pPr>
-              <w:hyperlink w:anchor="_Toc376204460" w:history="1">
+              <w:hyperlink w:anchor="_Toc376205368" w:history="1">
                 <w:r>
                   <w:rPr>
                     <w:rStyle w:val="Lienhypertexte"/>
@@ -4004,7 +4046,7 @@
                     <w:noProof/>
                     <w:webHidden/>
                   </w:rPr>
-                  <w:instrText xml:space="preserve"> PAGEREF _Toc376204460 \h </w:instrText>
+                  <w:instrText xml:space="preserve"> PAGEREF _Toc376205368 \h </w:instrText>
                 </w:r>
                 <w:r>
                   <w:rPr>
@@ -4047,7 +4089,7 @@
                   <w:lang w:eastAsia="fr-FR"/>
                 </w:rPr>
               </w:pPr>
-              <w:hyperlink w:anchor="_Toc376204461" w:history="1">
+              <w:hyperlink w:anchor="_Toc376205369" w:history="1">
                 <w:r>
                   <w:rPr>
                     <w:rStyle w:val="Lienhypertexte"/>
@@ -4088,7 +4130,7 @@
                     <w:noProof/>
                     <w:webHidden/>
                   </w:rPr>
-                  <w:instrText xml:space="preserve"> PAGEREF _Toc376204461 \h </w:instrText>
+                  <w:instrText xml:space="preserve"> PAGEREF _Toc376205369 \h </w:instrText>
                 </w:r>
                 <w:r>
                   <w:rPr>
@@ -4131,7 +4173,7 @@
                   <w:lang w:eastAsia="fr-FR"/>
                 </w:rPr>
               </w:pPr>
-              <w:hyperlink w:anchor="_Toc376204462" w:history="1">
+              <w:hyperlink w:anchor="_Toc376205370" w:history="1">
                 <w:r>
                   <w:rPr>
                     <w:rStyle w:val="Lienhypertexte"/>
@@ -4181,7 +4223,7 @@
                     <w:noProof/>
                     <w:webHidden/>
                   </w:rPr>
-                  <w:instrText xml:space="preserve"> PAGEREF _Toc376204462 \h </w:instrText>
+                  <w:instrText xml:space="preserve"> PAGEREF _Toc376205370 \h </w:instrText>
                 </w:r>
                 <w:r>
                   <w:rPr>
@@ -4224,7 +4266,7 @@
                   <w:lang w:eastAsia="fr-FR"/>
                 </w:rPr>
               </w:pPr>
-              <w:hyperlink w:anchor="_Toc376204463" w:history="1">
+              <w:hyperlink w:anchor="_Toc376205371" w:history="1">
                 <w:r>
                   <w:rPr>
                     <w:rStyle w:val="Lienhypertexte"/>
@@ -4265,7 +4307,7 @@
                     <w:noProof/>
                     <w:webHidden/>
                   </w:rPr>
-                  <w:instrText xml:space="preserve"> PAGEREF _Toc376204463 \h </w:instrText>
+                  <w:instrText xml:space="preserve"> PAGEREF _Toc376205371 \h </w:instrText>
                 </w:r>
                 <w:r>
                   <w:rPr>
@@ -4308,7 +4350,7 @@
                   <w:lang w:eastAsia="fr-FR"/>
                 </w:rPr>
               </w:pPr>
-              <w:hyperlink w:anchor="_Toc376204464" w:history="1">
+              <w:hyperlink w:anchor="_Toc376205372" w:history="1">
                 <w:r>
                   <w:rPr>
                     <w:rStyle w:val="Lienhypertexte"/>
@@ -4349,7 +4391,7 @@
                     <w:noProof/>
                     <w:webHidden/>
                   </w:rPr>
-                  <w:instrText xml:space="preserve"> PAGEREF _Toc376204464 \h </w:instrText>
+                  <w:instrText xml:space="preserve"> PAGEREF _Toc376205372 \h </w:instrText>
                 </w:r>
                 <w:r>
                   <w:rPr>
@@ -4392,7 +4434,7 @@
                   <w:lang w:eastAsia="fr-FR"/>
                 </w:rPr>
               </w:pPr>
-              <w:hyperlink w:anchor="_Toc376204465" w:history="1">
+              <w:hyperlink w:anchor="_Toc376205373" w:history="1">
                 <w:r>
                   <w:rPr>
                     <w:rStyle w:val="Lienhypertexte"/>
@@ -4433,7 +4475,7 @@
                     <w:noProof/>
                     <w:webHidden/>
                   </w:rPr>
-                  <w:instrText xml:space="preserve"> PAGEREF _Toc376204465 \h </w:instrText>
+                  <w:instrText xml:space="preserve"> PAGEREF _Toc376205373 \h </w:instrText>
                 </w:r>
                 <w:r>
                   <w:rPr>
@@ -4518,12 +4560,17 @@
           <w:numId w:val="22"/>
         </w:numPr>
       </w:pPr>
-      <w:bookmarkStart w:id="0" w:name="_Toc376204418"/>
+      <w:bookmarkStart w:id="0" w:name="_Toc376205326"/>
       <w:r>
         <w:lastRenderedPageBreak/>
-        <w:t>Fiche signaletique</w:t>
+        <w:t xml:space="preserve">Fiche </w:t>
+      </w:r>
+      <w:proofErr w:type="spellStart"/>
+      <w:r>
+        <w:t>signaletique</w:t>
       </w:r>
       <w:bookmarkEnd w:id="0"/>
+      <w:proofErr w:type="spellEnd"/>
     </w:p>
     <w:p>
       <w:pPr>
@@ -4542,13 +4589,31 @@
         </w:rPr>
         <w:t xml:space="preserve">Titre : </w:t>
       </w:r>
+      <w:proofErr w:type="spellStart"/>
       <w:r>
         <w:rPr>
           <w:rFonts w:ascii="Calibri" w:eastAsia="Times New Roman" w:hAnsi="Calibri" w:cs="Arial"/>
           <w:color w:val="000000"/>
         </w:rPr>
-        <w:t>Hinder &amp; Flee</w:t>
-      </w:r>
+        <w:t>Hinder</w:t>
+      </w:r>
+      <w:proofErr w:type="spellEnd"/>
+      <w:r>
+        <w:rPr>
+          <w:rFonts w:ascii="Calibri" w:eastAsia="Times New Roman" w:hAnsi="Calibri" w:cs="Arial"/>
+          <w:color w:val="000000"/>
+        </w:rPr>
+        <w:t xml:space="preserve"> &amp; </w:t>
+      </w:r>
+      <w:proofErr w:type="spellStart"/>
+      <w:r>
+        <w:rPr>
+          <w:rFonts w:ascii="Calibri" w:eastAsia="Times New Roman" w:hAnsi="Calibri" w:cs="Arial"/>
+          <w:color w:val="000000"/>
+        </w:rPr>
+        <w:t>Flee</w:t>
+      </w:r>
+      <w:proofErr w:type="spellEnd"/>
     </w:p>
     <w:p>
       <w:pPr>
@@ -4597,7 +4662,39 @@
           <w:rFonts w:ascii="Calibri" w:eastAsia="Times New Roman" w:hAnsi="Calibri" w:cs="Times New Roman"/>
           <w:color w:val="000000"/>
         </w:rPr>
-        <w:t xml:space="preserve"> : Core gamer  15+</w:t>
+        <w:t xml:space="preserve"> : </w:t>
+      </w:r>
+      <w:proofErr w:type="spellStart"/>
+      <w:r>
+        <w:rPr>
+          <w:rFonts w:ascii="Calibri" w:eastAsia="Times New Roman" w:hAnsi="Calibri" w:cs="Times New Roman"/>
+          <w:color w:val="000000"/>
+        </w:rPr>
+        <w:t>Core</w:t>
+      </w:r>
+      <w:proofErr w:type="spellEnd"/>
+      <w:r>
+        <w:rPr>
+          <w:rFonts w:ascii="Calibri" w:eastAsia="Times New Roman" w:hAnsi="Calibri" w:cs="Times New Roman"/>
+          <w:color w:val="000000"/>
+        </w:rPr>
+        <w:t xml:space="preserve"> </w:t>
+      </w:r>
+      <w:proofErr w:type="spellStart"/>
+      <w:r>
+        <w:rPr>
+          <w:rFonts w:ascii="Calibri" w:eastAsia="Times New Roman" w:hAnsi="Calibri" w:cs="Times New Roman"/>
+          <w:color w:val="000000"/>
+        </w:rPr>
+        <w:t>gamer</w:t>
+      </w:r>
+      <w:proofErr w:type="spellEnd"/>
+      <w:r>
+        <w:rPr>
+          <w:rFonts w:ascii="Calibri" w:eastAsia="Times New Roman" w:hAnsi="Calibri" w:cs="Times New Roman"/>
+          <w:color w:val="000000"/>
+        </w:rPr>
+        <w:t xml:space="preserve">  15+</w:t>
       </w:r>
     </w:p>
     <w:p>
@@ -4633,7 +4730,7 @@
           <w:numId w:val="22"/>
         </w:numPr>
       </w:pPr>
-      <w:bookmarkStart w:id="1" w:name="_Toc376204419"/>
+      <w:bookmarkStart w:id="1" w:name="_Toc376205327"/>
       <w:r>
         <w:t>Concept</w:t>
       </w:r>
@@ -4652,12 +4749,14 @@
         </w:rPr>
         <w:t xml:space="preserve">Une ancienne relique, retrouvée par un archéologue fou, a invoqué l’apocalypse. Suite à cet évènement, nos héros seront engagés dans une lutte acharnée car le seul moyen d’enrailler cette apocalypse est de donner ses congénères en sacrifices aux zombies… . </w:t>
       </w:r>
+      <w:proofErr w:type="spellStart"/>
       <w:r>
         <w:rPr>
           <w:rFonts w:ascii="Calibri" w:hAnsi="Calibri"/>
         </w:rPr>
         <w:t>Arriveront-ils</w:t>
       </w:r>
+      <w:proofErr w:type="spellEnd"/>
       <w:r>
         <w:rPr>
           <w:rFonts w:ascii="Calibri" w:hAnsi="Calibri"/>
@@ -4673,7 +4772,7 @@
           <w:numId w:val="22"/>
         </w:numPr>
       </w:pPr>
-      <w:bookmarkStart w:id="2" w:name="_Toc376204420"/>
+      <w:bookmarkStart w:id="2" w:name="_Toc376205328"/>
       <w:r>
         <w:t xml:space="preserve">Condition victoire </w:t>
       </w:r>
@@ -4714,7 +4813,7 @@
           <w:numId w:val="22"/>
         </w:numPr>
       </w:pPr>
-      <w:bookmarkStart w:id="3" w:name="_Toc376204421"/>
+      <w:bookmarkStart w:id="3" w:name="_Toc376205329"/>
       <w:r>
         <w:t>Gameplay</w:t>
       </w:r>
@@ -4728,7 +4827,7 @@
           <w:numId w:val="22"/>
         </w:numPr>
       </w:pPr>
-      <w:bookmarkStart w:id="4" w:name="_Toc376204422"/>
+      <w:bookmarkStart w:id="4" w:name="_Toc376205330"/>
       <w:r>
         <w:t>Éléments</w:t>
       </w:r>
@@ -4745,7 +4844,7 @@
           <w:numId w:val="22"/>
         </w:numPr>
       </w:pPr>
-      <w:bookmarkStart w:id="5" w:name="_Toc376204423"/>
+      <w:bookmarkStart w:id="5" w:name="_Toc376205331"/>
       <w:r>
         <w:t>Interaction entre joueurs</w:t>
       </w:r>
@@ -4832,7 +4931,7 @@
           <w:numId w:val="22"/>
         </w:numPr>
       </w:pPr>
-      <w:bookmarkStart w:id="6" w:name="_Toc376204424"/>
+      <w:bookmarkStart w:id="6" w:name="_Toc376205332"/>
       <w:r>
         <w:t>Mutation</w:t>
       </w:r>
@@ -5300,13 +5399,11 @@
           <w:numId w:val="22"/>
         </w:numPr>
       </w:pPr>
-      <w:bookmarkStart w:id="7" w:name="_Toc376204425"/>
+      <w:bookmarkStart w:id="7" w:name="_Toc376205333"/>
       <w:r>
         <w:t>Compétences</w:t>
       </w:r>
-      <w:bookmarkStart w:id="8" w:name="_GoBack"/>
       <w:bookmarkEnd w:id="7"/>
-      <w:bookmarkEnd w:id="8"/>
     </w:p>
     <w:p>
       <w:pPr>
@@ -5457,9 +5554,9 @@
       </w:tblPr>
       <w:tblGrid>
         <w:gridCol w:w="1668"/>
-        <w:gridCol w:w="2126"/>
-        <w:gridCol w:w="2465"/>
-        <w:gridCol w:w="3029"/>
+        <w:gridCol w:w="2693"/>
+        <w:gridCol w:w="2551"/>
+        <w:gridCol w:w="2376"/>
       </w:tblGrid>
       <w:tr>
         <w:tc>
@@ -5486,7 +5583,7 @@
         </w:tc>
         <w:tc>
           <w:tcPr>
-            <w:tcW w:w="2126" w:type="dxa"/>
+            <w:tcW w:w="2693" w:type="dxa"/>
             <w:vAlign w:val="center"/>
           </w:tcPr>
           <w:p>
@@ -5515,7 +5612,7 @@
         </w:tc>
         <w:tc>
           <w:tcPr>
-            <w:tcW w:w="2465" w:type="dxa"/>
+            <w:tcW w:w="2551" w:type="dxa"/>
             <w:vAlign w:val="center"/>
           </w:tcPr>
           <w:p>
@@ -5537,7 +5634,7 @@
         </w:tc>
         <w:tc>
           <w:tcPr>
-            <w:tcW w:w="3029" w:type="dxa"/>
+            <w:tcW w:w="2376" w:type="dxa"/>
             <w:vAlign w:val="center"/>
           </w:tcPr>
           <w:p>
@@ -5595,7 +5692,7 @@
         </w:tc>
         <w:tc>
           <w:tcPr>
-            <w:tcW w:w="2126" w:type="dxa"/>
+            <w:tcW w:w="2693" w:type="dxa"/>
             <w:vAlign w:val="center"/>
           </w:tcPr>
           <w:p>
@@ -5663,7 +5760,7 @@
         </w:tc>
         <w:tc>
           <w:tcPr>
-            <w:tcW w:w="2465" w:type="dxa"/>
+            <w:tcW w:w="2551" w:type="dxa"/>
             <w:vAlign w:val="center"/>
           </w:tcPr>
           <w:p>
@@ -5693,7 +5790,7 @@
         </w:tc>
         <w:tc>
           <w:tcPr>
-            <w:tcW w:w="3029" w:type="dxa"/>
+            <w:tcW w:w="2376" w:type="dxa"/>
             <w:vAlign w:val="center"/>
           </w:tcPr>
           <w:p>
@@ -5733,7 +5830,7 @@
         </w:tc>
         <w:tc>
           <w:tcPr>
-            <w:tcW w:w="2126" w:type="dxa"/>
+            <w:tcW w:w="2693" w:type="dxa"/>
             <w:vAlign w:val="center"/>
           </w:tcPr>
           <w:p>
@@ -5794,7 +5891,7 @@
         </w:tc>
         <w:tc>
           <w:tcPr>
-            <w:tcW w:w="2465" w:type="dxa"/>
+            <w:tcW w:w="2551" w:type="dxa"/>
             <w:vAlign w:val="center"/>
           </w:tcPr>
           <w:p>
@@ -5830,7 +5927,7 @@
         </w:tc>
         <w:tc>
           <w:tcPr>
-            <w:tcW w:w="3029" w:type="dxa"/>
+            <w:tcW w:w="2376" w:type="dxa"/>
             <w:vAlign w:val="center"/>
           </w:tcPr>
           <w:p>
@@ -5905,7 +6002,7 @@
         </w:tc>
         <w:tc>
           <w:tcPr>
-            <w:tcW w:w="2126" w:type="dxa"/>
+            <w:tcW w:w="2693" w:type="dxa"/>
             <w:vAlign w:val="center"/>
           </w:tcPr>
           <w:p>
@@ -5973,7 +6070,7 @@
         </w:tc>
         <w:tc>
           <w:tcPr>
-            <w:tcW w:w="2465" w:type="dxa"/>
+            <w:tcW w:w="2551" w:type="dxa"/>
             <w:vAlign w:val="center"/>
           </w:tcPr>
           <w:p>
@@ -6010,7 +6107,7 @@
         </w:tc>
         <w:tc>
           <w:tcPr>
-            <w:tcW w:w="3029" w:type="dxa"/>
+            <w:tcW w:w="2376" w:type="dxa"/>
             <w:vAlign w:val="center"/>
           </w:tcPr>
           <w:p>
@@ -6054,7 +6151,7 @@
         </w:tc>
         <w:tc>
           <w:tcPr>
-            <w:tcW w:w="2126" w:type="dxa"/>
+            <w:tcW w:w="2693" w:type="dxa"/>
             <w:vAlign w:val="center"/>
           </w:tcPr>
           <w:p>
@@ -6133,7 +6230,7 @@
         </w:tc>
         <w:tc>
           <w:tcPr>
-            <w:tcW w:w="2465" w:type="dxa"/>
+            <w:tcW w:w="2551" w:type="dxa"/>
             <w:vAlign w:val="center"/>
           </w:tcPr>
           <w:p>
@@ -6155,7 +6252,7 @@
         </w:tc>
         <w:tc>
           <w:tcPr>
-            <w:tcW w:w="3029" w:type="dxa"/>
+            <w:tcW w:w="2376" w:type="dxa"/>
             <w:vAlign w:val="center"/>
           </w:tcPr>
           <w:p>
@@ -6205,7 +6302,7 @@
         </w:tc>
         <w:tc>
           <w:tcPr>
-            <w:tcW w:w="2126" w:type="dxa"/>
+            <w:tcW w:w="2693" w:type="dxa"/>
             <w:vAlign w:val="center"/>
           </w:tcPr>
           <w:p>
@@ -6277,7 +6374,7 @@
         </w:tc>
         <w:tc>
           <w:tcPr>
-            <w:tcW w:w="2465" w:type="dxa"/>
+            <w:tcW w:w="2551" w:type="dxa"/>
             <w:vAlign w:val="center"/>
           </w:tcPr>
           <w:p>
@@ -6307,7 +6404,7 @@
         </w:tc>
         <w:tc>
           <w:tcPr>
-            <w:tcW w:w="3029" w:type="dxa"/>
+            <w:tcW w:w="2376" w:type="dxa"/>
             <w:vAlign w:val="center"/>
           </w:tcPr>
           <w:p>
@@ -6436,6 +6533,8 @@
           <w:color w:val="000000"/>
         </w:rPr>
       </w:pPr>
+      <w:bookmarkStart w:id="8" w:name="_GoBack"/>
+      <w:bookmarkEnd w:id="8"/>
     </w:p>
     <w:p>
       <w:pPr>
@@ -6463,8 +6562,8 @@
       </w:tblPr>
       <w:tblGrid>
         <w:gridCol w:w="1668"/>
-        <w:gridCol w:w="2938"/>
-        <w:gridCol w:w="2303"/>
+        <w:gridCol w:w="2693"/>
+        <w:gridCol w:w="2548"/>
         <w:gridCol w:w="2303"/>
       </w:tblGrid>
       <w:tr>
@@ -6492,7 +6591,7 @@
         </w:tc>
         <w:tc>
           <w:tcPr>
-            <w:tcW w:w="2938" w:type="dxa"/>
+            <w:tcW w:w="2693" w:type="dxa"/>
             <w:vAlign w:val="center"/>
           </w:tcPr>
           <w:p>
@@ -6514,7 +6613,7 @@
         </w:tc>
         <w:tc>
           <w:tcPr>
-            <w:tcW w:w="2303" w:type="dxa"/>
+            <w:tcW w:w="2548" w:type="dxa"/>
             <w:vAlign w:val="center"/>
           </w:tcPr>
           <w:p>
@@ -6605,7 +6704,7 @@
         </w:tc>
         <w:tc>
           <w:tcPr>
-            <w:tcW w:w="2938" w:type="dxa"/>
+            <w:tcW w:w="2693" w:type="dxa"/>
             <w:vAlign w:val="center"/>
           </w:tcPr>
           <w:p>
@@ -6668,7 +6767,7 @@
         </w:tc>
         <w:tc>
           <w:tcPr>
-            <w:tcW w:w="2303" w:type="dxa"/>
+            <w:tcW w:w="2548" w:type="dxa"/>
             <w:vAlign w:val="center"/>
           </w:tcPr>
           <w:p>
@@ -6737,7 +6836,7 @@
         </w:tc>
         <w:tc>
           <w:tcPr>
-            <w:tcW w:w="2938" w:type="dxa"/>
+            <w:tcW w:w="2693" w:type="dxa"/>
             <w:vAlign w:val="center"/>
           </w:tcPr>
           <w:p>
@@ -6793,7 +6892,7 @@
         </w:tc>
         <w:tc>
           <w:tcPr>
-            <w:tcW w:w="4606" w:type="dxa"/>
+            <w:tcW w:w="4851" w:type="dxa"/>
             <w:gridSpan w:val="2"/>
             <w:vAlign w:val="center"/>
           </w:tcPr>
@@ -6841,7 +6940,7 @@
         </w:tc>
         <w:tc>
           <w:tcPr>
-            <w:tcW w:w="2938" w:type="dxa"/>
+            <w:tcW w:w="2693" w:type="dxa"/>
             <w:vAlign w:val="center"/>
           </w:tcPr>
           <w:p>
@@ -6897,7 +6996,7 @@
         </w:tc>
         <w:tc>
           <w:tcPr>
-            <w:tcW w:w="4606" w:type="dxa"/>
+            <w:tcW w:w="4851" w:type="dxa"/>
             <w:gridSpan w:val="2"/>
             <w:vAlign w:val="center"/>
           </w:tcPr>
@@ -6974,7 +7073,7 @@
         </w:tc>
         <w:tc>
           <w:tcPr>
-            <w:tcW w:w="2938" w:type="dxa"/>
+            <w:tcW w:w="2693" w:type="dxa"/>
             <w:vAlign w:val="center"/>
           </w:tcPr>
           <w:p>
@@ -7062,7 +7161,7 @@
         </w:tc>
         <w:tc>
           <w:tcPr>
-            <w:tcW w:w="4606" w:type="dxa"/>
+            <w:tcW w:w="4851" w:type="dxa"/>
             <w:gridSpan w:val="2"/>
             <w:vAlign w:val="center"/>
           </w:tcPr>
@@ -7106,7 +7205,7 @@
         </w:tc>
         <w:tc>
           <w:tcPr>
-            <w:tcW w:w="2938" w:type="dxa"/>
+            <w:tcW w:w="2693" w:type="dxa"/>
             <w:vAlign w:val="center"/>
           </w:tcPr>
           <w:p>
@@ -7201,7 +7300,7 @@
         </w:tc>
         <w:tc>
           <w:tcPr>
-            <w:tcW w:w="4606" w:type="dxa"/>
+            <w:tcW w:w="4851" w:type="dxa"/>
             <w:gridSpan w:val="2"/>
             <w:vAlign w:val="center"/>
           </w:tcPr>
@@ -7256,15 +7355,15 @@
         <w:tblLook w:val="04A0" w:firstRow="1" w:lastRow="0" w:firstColumn="1" w:lastColumn="0" w:noHBand="0" w:noVBand="1"/>
       </w:tblPr>
       <w:tblGrid>
-        <w:gridCol w:w="2303"/>
-        <w:gridCol w:w="2303"/>
-        <w:gridCol w:w="2303"/>
+        <w:gridCol w:w="1668"/>
+        <w:gridCol w:w="2693"/>
+        <w:gridCol w:w="2548"/>
         <w:gridCol w:w="2303"/>
       </w:tblGrid>
       <w:tr>
         <w:tc>
           <w:tcPr>
-            <w:tcW w:w="2303" w:type="dxa"/>
+            <w:tcW w:w="1668" w:type="dxa"/>
             <w:vAlign w:val="center"/>
           </w:tcPr>
           <w:p>
@@ -7286,7 +7385,7 @@
         </w:tc>
         <w:tc>
           <w:tcPr>
-            <w:tcW w:w="2303" w:type="dxa"/>
+            <w:tcW w:w="2693" w:type="dxa"/>
             <w:vAlign w:val="center"/>
           </w:tcPr>
           <w:p>
@@ -7308,7 +7407,7 @@
         </w:tc>
         <w:tc>
           <w:tcPr>
-            <w:tcW w:w="2303" w:type="dxa"/>
+            <w:tcW w:w="2548" w:type="dxa"/>
             <w:vAlign w:val="center"/>
           </w:tcPr>
           <w:p>
@@ -7354,7 +7453,7 @@
       <w:tr>
         <w:tc>
           <w:tcPr>
-            <w:tcW w:w="2303" w:type="dxa"/>
+            <w:tcW w:w="1668" w:type="dxa"/>
             <w:vMerge w:val="restart"/>
             <w:vAlign w:val="center"/>
           </w:tcPr>
@@ -7379,7 +7478,7 @@
         </w:tc>
         <w:tc>
           <w:tcPr>
-            <w:tcW w:w="2303" w:type="dxa"/>
+            <w:tcW w:w="2693" w:type="dxa"/>
             <w:vAlign w:val="center"/>
           </w:tcPr>
           <w:p>
@@ -7448,7 +7547,7 @@
         </w:tc>
         <w:tc>
           <w:tcPr>
-            <w:tcW w:w="2303" w:type="dxa"/>
+            <w:tcW w:w="2548" w:type="dxa"/>
             <w:vAlign w:val="center"/>
           </w:tcPr>
           <w:p>
@@ -7501,7 +7600,7 @@
       <w:tr>
         <w:tc>
           <w:tcPr>
-            <w:tcW w:w="2303" w:type="dxa"/>
+            <w:tcW w:w="1668" w:type="dxa"/>
             <w:vMerge/>
             <w:vAlign w:val="center"/>
           </w:tcPr>
@@ -7517,7 +7616,7 @@
         </w:tc>
         <w:tc>
           <w:tcPr>
-            <w:tcW w:w="2303" w:type="dxa"/>
+            <w:tcW w:w="2693" w:type="dxa"/>
             <w:vAlign w:val="center"/>
           </w:tcPr>
           <w:p>
@@ -7586,7 +7685,7 @@
         </w:tc>
         <w:tc>
           <w:tcPr>
-            <w:tcW w:w="2303" w:type="dxa"/>
+            <w:tcW w:w="2548" w:type="dxa"/>
             <w:vAlign w:val="center"/>
           </w:tcPr>
           <w:p>
@@ -7632,7 +7731,7 @@
       <w:tr>
         <w:tc>
           <w:tcPr>
-            <w:tcW w:w="2303" w:type="dxa"/>
+            <w:tcW w:w="1668" w:type="dxa"/>
             <w:vMerge/>
             <w:vAlign w:val="center"/>
           </w:tcPr>
@@ -7648,7 +7747,7 @@
         </w:tc>
         <w:tc>
           <w:tcPr>
-            <w:tcW w:w="2303" w:type="dxa"/>
+            <w:tcW w:w="2693" w:type="dxa"/>
             <w:vAlign w:val="center"/>
           </w:tcPr>
           <w:p>
@@ -7710,7 +7809,7 @@
         </w:tc>
         <w:tc>
           <w:tcPr>
-            <w:tcW w:w="4606" w:type="dxa"/>
+            <w:tcW w:w="4851" w:type="dxa"/>
             <w:gridSpan w:val="2"/>
             <w:vAlign w:val="center"/>
           </w:tcPr>
@@ -7763,7 +7862,7 @@
       <w:tr>
         <w:tc>
           <w:tcPr>
-            <w:tcW w:w="2303" w:type="dxa"/>
+            <w:tcW w:w="1668" w:type="dxa"/>
             <w:vMerge/>
             <w:vAlign w:val="center"/>
           </w:tcPr>
@@ -7779,7 +7878,7 @@
         </w:tc>
         <w:tc>
           <w:tcPr>
-            <w:tcW w:w="2303" w:type="dxa"/>
+            <w:tcW w:w="2693" w:type="dxa"/>
             <w:vAlign w:val="center"/>
           </w:tcPr>
           <w:p>
@@ -7791,6 +7890,7 @@
                 <w:color w:val="000000"/>
               </w:rPr>
             </w:pPr>
+            <w:proofErr w:type="spellStart"/>
             <w:r>
               <w:rPr>
                 <w:rFonts w:ascii="Calibri" w:eastAsia="Times New Roman" w:hAnsi="Calibri" w:cs="Times New Roman"/>
@@ -7799,6 +7899,7 @@
               </w:rPr>
               <w:t>Berserker</w:t>
             </w:r>
+            <w:proofErr w:type="spellEnd"/>
           </w:p>
           <w:p>
             <w:pPr>
@@ -7873,7 +7974,7 @@
         </w:tc>
         <w:tc>
           <w:tcPr>
-            <w:tcW w:w="4606" w:type="dxa"/>
+            <w:tcW w:w="4851" w:type="dxa"/>
             <w:gridSpan w:val="2"/>
             <w:vAlign w:val="center"/>
           </w:tcPr>
@@ -7905,7 +8006,7 @@
       <w:tr>
         <w:tc>
           <w:tcPr>
-            <w:tcW w:w="2303" w:type="dxa"/>
+            <w:tcW w:w="1668" w:type="dxa"/>
             <w:vMerge/>
             <w:vAlign w:val="center"/>
           </w:tcPr>
@@ -7921,7 +8022,7 @@
         </w:tc>
         <w:tc>
           <w:tcPr>
-            <w:tcW w:w="2303" w:type="dxa"/>
+            <w:tcW w:w="2693" w:type="dxa"/>
             <w:vAlign w:val="center"/>
           </w:tcPr>
           <w:p>
@@ -7933,13 +8034,23 @@
                 <w:color w:val="000000"/>
               </w:rPr>
             </w:pPr>
+            <w:proofErr w:type="spellStart"/>
             <w:r>
               <w:rPr>
                 <w:rFonts w:ascii="Calibri" w:eastAsia="Times New Roman" w:hAnsi="Calibri" w:cs="Times New Roman"/>
                 <w:b/>
                 <w:color w:val="000000"/>
               </w:rPr>
-              <w:t>Souleur fou</w:t>
+              <w:t>Souleur</w:t>
+            </w:r>
+            <w:proofErr w:type="spellEnd"/>
+            <w:r>
+              <w:rPr>
+                <w:rFonts w:ascii="Calibri" w:eastAsia="Times New Roman" w:hAnsi="Calibri" w:cs="Times New Roman"/>
+                <w:b/>
+                <w:color w:val="000000"/>
+              </w:rPr>
+              <w:t xml:space="preserve"> fou</w:t>
             </w:r>
           </w:p>
           <w:p>
@@ -8022,7 +8133,7 @@
         </w:tc>
         <w:tc>
           <w:tcPr>
-            <w:tcW w:w="2303" w:type="dxa"/>
+            <w:tcW w:w="2548" w:type="dxa"/>
             <w:vAlign w:val="center"/>
           </w:tcPr>
           <w:p>
@@ -8148,7 +8259,7 @@
           <w:numId w:val="22"/>
         </w:numPr>
       </w:pPr>
-      <w:bookmarkStart w:id="9" w:name="_Toc376204426"/>
+      <w:bookmarkStart w:id="9" w:name="_Toc376205334"/>
       <w:r>
         <w:t>Élément</w:t>
       </w:r>
@@ -8170,7 +8281,35 @@
         <w:rPr>
           <w:rFonts w:ascii="Calibri" w:hAnsi="Calibri"/>
         </w:rPr>
-        <w:t>Le jeu comporte un marchand ambulant in-game. Il s’agit d’une des features spéciale choisi.</w:t>
+        <w:t>Le jeu comporte un marchand ambulant in-</w:t>
+      </w:r>
+      <w:proofErr w:type="spellStart"/>
+      <w:r>
+        <w:rPr>
+          <w:rFonts w:ascii="Calibri" w:hAnsi="Calibri"/>
+        </w:rPr>
+        <w:t>game</w:t>
+      </w:r>
+      <w:proofErr w:type="spellEnd"/>
+      <w:r>
+        <w:rPr>
+          <w:rFonts w:ascii="Calibri" w:hAnsi="Calibri"/>
+        </w:rPr>
+        <w:t xml:space="preserve">. Il s’agit d’une des </w:t>
+      </w:r>
+      <w:proofErr w:type="spellStart"/>
+      <w:r>
+        <w:rPr>
+          <w:rFonts w:ascii="Calibri" w:hAnsi="Calibri"/>
+        </w:rPr>
+        <w:t>features</w:t>
+      </w:r>
+      <w:proofErr w:type="spellEnd"/>
+      <w:r>
+        <w:rPr>
+          <w:rFonts w:ascii="Calibri" w:hAnsi="Calibri"/>
+        </w:rPr>
+        <w:t xml:space="preserve"> spéciale choisi.</w:t>
       </w:r>
     </w:p>
     <w:p>
@@ -8291,9 +8430,14 @@
           <w:numId w:val="22"/>
         </w:numPr>
       </w:pPr>
-      <w:bookmarkStart w:id="10" w:name="_Toc376204427"/>
-      <w:r>
-        <w:t>Level design</w:t>
+      <w:bookmarkStart w:id="10" w:name="_Toc376205335"/>
+      <w:proofErr w:type="spellStart"/>
+      <w:r>
+        <w:t>Level</w:t>
+      </w:r>
+      <w:proofErr w:type="spellEnd"/>
+      <w:r>
+        <w:t xml:space="preserve"> design</w:t>
       </w:r>
       <w:bookmarkEnd w:id="10"/>
     </w:p>
@@ -8328,11 +8472,13 @@
           <w:numId w:val="22"/>
         </w:numPr>
       </w:pPr>
-      <w:bookmarkStart w:id="11" w:name="_Toc376204428"/>
+      <w:bookmarkStart w:id="11" w:name="_Toc376205336"/>
+      <w:proofErr w:type="spellStart"/>
       <w:r>
         <w:t>Loop</w:t>
       </w:r>
       <w:bookmarkEnd w:id="11"/>
+      <w:proofErr w:type="spellEnd"/>
     </w:p>
     <w:p>
       <w:pPr>
@@ -8342,9 +8488,14 @@
           <w:numId w:val="22"/>
         </w:numPr>
       </w:pPr>
-      <w:bookmarkStart w:id="12" w:name="_Toc376204429"/>
-      <w:r>
-        <w:t>Loop survivant</w:t>
+      <w:bookmarkStart w:id="12" w:name="_Toc376205337"/>
+      <w:proofErr w:type="spellStart"/>
+      <w:r>
+        <w:t>Loop</w:t>
+      </w:r>
+      <w:proofErr w:type="spellEnd"/>
+      <w:r>
+        <w:t xml:space="preserve"> survivant</w:t>
       </w:r>
       <w:bookmarkEnd w:id="12"/>
     </w:p>
@@ -8407,10 +8558,15 @@
           <w:numId w:val="22"/>
         </w:numPr>
       </w:pPr>
-      <w:bookmarkStart w:id="13" w:name="_Toc376204430"/>
+      <w:bookmarkStart w:id="13" w:name="_Toc376205338"/>
+      <w:proofErr w:type="spellStart"/>
       <w:r>
         <w:lastRenderedPageBreak/>
-        <w:t>Loop zombie</w:t>
+        <w:t>Loop</w:t>
+      </w:r>
+      <w:proofErr w:type="spellEnd"/>
+      <w:r>
+        <w:t xml:space="preserve"> zombie</w:t>
       </w:r>
       <w:bookmarkEnd w:id="13"/>
     </w:p>
@@ -8473,7 +8629,7 @@
           <w:numId w:val="22"/>
         </w:numPr>
       </w:pPr>
-      <w:bookmarkStart w:id="14" w:name="_Toc376204431"/>
+      <w:bookmarkStart w:id="14" w:name="_Toc376205339"/>
       <w:r>
         <w:t>3C</w:t>
       </w:r>
@@ -8487,7 +8643,7 @@
           <w:numId w:val="22"/>
         </w:numPr>
       </w:pPr>
-      <w:bookmarkStart w:id="15" w:name="_Toc376204432"/>
+      <w:bookmarkStart w:id="15" w:name="_Toc376205340"/>
       <w:r>
         <w:t>Personnage</w:t>
       </w:r>
@@ -8504,7 +8660,7 @@
           <w:numId w:val="22"/>
         </w:numPr>
       </w:pPr>
-      <w:bookmarkStart w:id="16" w:name="_Toc376204433"/>
+      <w:bookmarkStart w:id="16" w:name="_Toc376205341"/>
       <w:r>
         <w:t>Description</w:t>
       </w:r>
@@ -8656,7 +8812,7 @@
           <w:numId w:val="22"/>
         </w:numPr>
       </w:pPr>
-      <w:bookmarkStart w:id="17" w:name="_Toc376204434"/>
+      <w:bookmarkStart w:id="17" w:name="_Toc376205342"/>
       <w:r>
         <w:t>Action possible pour un personnage</w:t>
       </w:r>
@@ -8914,12 +9070,37 @@
         </w:rPr>
         <w:t xml:space="preserve">un </w:t>
       </w:r>
-      <w:r>
-        <w:rPr>
-          <w:rFonts w:ascii="Calibri" w:eastAsia="Times New Roman" w:hAnsi="Calibri" w:cs="Times New Roman"/>
-          <w:color w:val="000000"/>
-        </w:rPr>
-        <w:t>items (soin, nourriture, botte pour boost vitesse</w:t>
+      <w:proofErr w:type="gramStart"/>
+      <w:r>
+        <w:rPr>
+          <w:rFonts w:ascii="Calibri" w:eastAsia="Times New Roman" w:hAnsi="Calibri" w:cs="Times New Roman"/>
+          <w:color w:val="000000"/>
+        </w:rPr>
+        <w:t>items</w:t>
+      </w:r>
+      <w:proofErr w:type="gramEnd"/>
+      <w:r>
+        <w:rPr>
+          <w:rFonts w:ascii="Calibri" w:eastAsia="Times New Roman" w:hAnsi="Calibri" w:cs="Times New Roman"/>
+          <w:color w:val="000000"/>
+        </w:rPr>
+        <w:t xml:space="preserve"> (soin, nourriture, botte pour </w:t>
+      </w:r>
+      <w:proofErr w:type="spellStart"/>
+      <w:r>
+        <w:rPr>
+          <w:rFonts w:ascii="Calibri" w:eastAsia="Times New Roman" w:hAnsi="Calibri" w:cs="Times New Roman"/>
+          <w:color w:val="000000"/>
+        </w:rPr>
+        <w:t>boost</w:t>
+      </w:r>
+      <w:proofErr w:type="spellEnd"/>
+      <w:r>
+        <w:rPr>
+          <w:rFonts w:ascii="Calibri" w:eastAsia="Times New Roman" w:hAnsi="Calibri" w:cs="Times New Roman"/>
+          <w:color w:val="000000"/>
+        </w:rPr>
+        <w:t xml:space="preserve"> vitesse</w:t>
       </w:r>
       <w:r>
         <w:rPr>
@@ -9141,7 +9322,7 @@
           <w:numId w:val="22"/>
         </w:numPr>
       </w:pPr>
-      <w:bookmarkStart w:id="18" w:name="_Toc376204435"/>
+      <w:bookmarkStart w:id="18" w:name="_Toc376205343"/>
       <w:r>
         <w:lastRenderedPageBreak/>
         <w:t>Use</w:t>
@@ -9209,7 +9390,7 @@
           <w:numId w:val="22"/>
         </w:numPr>
       </w:pPr>
-      <w:bookmarkStart w:id="19" w:name="_Toc376204436"/>
+      <w:bookmarkStart w:id="19" w:name="_Toc376205344"/>
       <w:r>
         <w:lastRenderedPageBreak/>
         <w:t>Use</w:t>
@@ -9273,7 +9454,7 @@
           <w:numId w:val="22"/>
         </w:numPr>
       </w:pPr>
-      <w:bookmarkStart w:id="20" w:name="_Toc376204437"/>
+      <w:bookmarkStart w:id="20" w:name="_Toc376205345"/>
       <w:r>
         <w:t>Use</w:t>
       </w:r>
@@ -9346,7 +9527,7 @@
           <w:numId w:val="22"/>
         </w:numPr>
       </w:pPr>
-      <w:bookmarkStart w:id="21" w:name="_Toc376204438"/>
+      <w:bookmarkStart w:id="21" w:name="_Toc376205346"/>
       <w:r>
         <w:t>I</w:t>
       </w:r>
@@ -9880,7 +10061,7 @@
           <w:numId w:val="22"/>
         </w:numPr>
       </w:pPr>
-      <w:bookmarkStart w:id="22" w:name="_Toc376204439"/>
+      <w:bookmarkStart w:id="22" w:name="_Toc376205347"/>
       <w:r>
         <w:t>Contrôle</w:t>
       </w:r>
@@ -9894,7 +10075,7 @@
           <w:numId w:val="22"/>
         </w:numPr>
       </w:pPr>
-      <w:bookmarkStart w:id="23" w:name="_Toc376204440"/>
+      <w:bookmarkStart w:id="23" w:name="_Toc376205348"/>
       <w:r>
         <w:t>Déplacement</w:t>
       </w:r>
@@ -10059,7 +10240,7 @@
           <w:numId w:val="22"/>
         </w:numPr>
       </w:pPr>
-      <w:bookmarkStart w:id="24" w:name="_Toc376204441"/>
+      <w:bookmarkStart w:id="24" w:name="_Toc376205349"/>
       <w:r>
         <w:t>Portes</w:t>
       </w:r>
@@ -10095,7 +10276,7 @@
           <w:numId w:val="22"/>
         </w:numPr>
       </w:pPr>
-      <w:bookmarkStart w:id="25" w:name="_Toc376204442"/>
+      <w:bookmarkStart w:id="25" w:name="_Toc376205350"/>
       <w:r>
         <w:t>Etages</w:t>
       </w:r>
@@ -10124,7 +10305,7 @@
           <w:numId w:val="22"/>
         </w:numPr>
       </w:pPr>
-      <w:bookmarkStart w:id="26" w:name="_Toc376204443"/>
+      <w:bookmarkStart w:id="26" w:name="_Toc376205351"/>
       <w:r>
         <w:t>Cachettes</w:t>
       </w:r>
@@ -10152,7 +10333,7 @@
           <w:numId w:val="22"/>
         </w:numPr>
       </w:pPr>
-      <w:bookmarkStart w:id="27" w:name="_Toc376204444"/>
+      <w:bookmarkStart w:id="27" w:name="_Toc376205352"/>
       <w:r>
         <w:t>Liste des touches par défaut et actions associées</w:t>
       </w:r>
@@ -10431,7 +10612,23 @@
                 <w:rFonts w:ascii="Calibri" w:eastAsia="Times New Roman" w:hAnsi="Calibri" w:cs="Times New Roman"/>
                 <w:color w:val="000000"/>
               </w:rPr>
-              <w:t>(caméra suit la souris quand on maintient le clique)</w:t>
+              <w:t xml:space="preserve">(caméra suit la souris quand on maintient </w:t>
+            </w:r>
+            <w:proofErr w:type="gramStart"/>
+            <w:r>
+              <w:rPr>
+                <w:rFonts w:ascii="Calibri" w:eastAsia="Times New Roman" w:hAnsi="Calibri" w:cs="Times New Roman"/>
+                <w:color w:val="000000"/>
+              </w:rPr>
+              <w:t>le</w:t>
+            </w:r>
+            <w:proofErr w:type="gramEnd"/>
+            <w:r>
+              <w:rPr>
+                <w:rFonts w:ascii="Calibri" w:eastAsia="Times New Roman" w:hAnsi="Calibri" w:cs="Times New Roman"/>
+                <w:color w:val="000000"/>
+              </w:rPr>
+              <w:t xml:space="preserve"> clique)</w:t>
             </w:r>
           </w:p>
         </w:tc>
@@ -11011,7 +11208,7 @@
           <w:numId w:val="22"/>
         </w:numPr>
       </w:pPr>
-      <w:bookmarkStart w:id="28" w:name="_Toc376204445"/>
+      <w:bookmarkStart w:id="28" w:name="_Toc376205353"/>
       <w:r>
         <w:lastRenderedPageBreak/>
         <w:t>Configuration des touches clavier et souris par défaut</w:t>
@@ -11147,7 +11344,7 @@
           <w:numId w:val="22"/>
         </w:numPr>
       </w:pPr>
-      <w:bookmarkStart w:id="29" w:name="_Toc376204446"/>
+      <w:bookmarkStart w:id="29" w:name="_Toc376205354"/>
       <w:r>
         <w:lastRenderedPageBreak/>
         <w:t>Camera</w:t>
@@ -11394,7 +11591,7 @@
         <w:pStyle w:val="Titre1"/>
         <w:ind w:left="720"/>
       </w:pPr>
-      <w:bookmarkStart w:id="30" w:name="_Toc376204447"/>
+      <w:bookmarkStart w:id="30" w:name="_Toc376205355"/>
       <w:r>
         <w:lastRenderedPageBreak/>
         <w:t>Diagramme activité</w:t>
@@ -11409,7 +11606,7 @@
           <w:numId w:val="22"/>
         </w:numPr>
       </w:pPr>
-      <w:bookmarkStart w:id="31" w:name="_Toc376204448"/>
+      <w:bookmarkStart w:id="31" w:name="_Toc376205356"/>
       <w:r>
         <w:t>Pendant la navigation dans les menus</w:t>
       </w:r>
@@ -11513,7 +11710,7 @@
           <w:numId w:val="22"/>
         </w:numPr>
       </w:pPr>
-      <w:bookmarkStart w:id="32" w:name="_Toc376204449"/>
+      <w:bookmarkStart w:id="32" w:name="_Toc376205357"/>
       <w:r>
         <w:lastRenderedPageBreak/>
         <w:t>Durant</w:t>
@@ -11531,7 +11728,7 @@
           <w:numId w:val="22"/>
         </w:numPr>
       </w:pPr>
-      <w:bookmarkStart w:id="33" w:name="_Toc376204450"/>
+      <w:bookmarkStart w:id="33" w:name="_Toc376205358"/>
       <w:r>
         <w:t>Partie</w:t>
       </w:r>
@@ -11594,7 +11791,7 @@
           <w:numId w:val="22"/>
         </w:numPr>
       </w:pPr>
-      <w:bookmarkStart w:id="34" w:name="_Toc376204451"/>
+      <w:bookmarkStart w:id="34" w:name="_Toc376205359"/>
       <w:r>
         <w:lastRenderedPageBreak/>
         <w:t xml:space="preserve">Joueur </w:t>
@@ -11667,7 +11864,7 @@
           <w:numId w:val="22"/>
         </w:numPr>
       </w:pPr>
-      <w:bookmarkStart w:id="35" w:name="_Toc376204452"/>
+      <w:bookmarkStart w:id="35" w:name="_Toc376205360"/>
       <w:r>
         <w:t>Joueur Survivant</w:t>
       </w:r>
@@ -11738,7 +11935,7 @@
           <w:numId w:val="22"/>
         </w:numPr>
       </w:pPr>
-      <w:bookmarkStart w:id="36" w:name="_Toc376204453"/>
+      <w:bookmarkStart w:id="36" w:name="_Toc376205361"/>
       <w:r>
         <w:lastRenderedPageBreak/>
         <w:t>Attaque</w:t>
@@ -11805,7 +12002,7 @@
           <w:numId w:val="22"/>
         </w:numPr>
       </w:pPr>
-      <w:bookmarkStart w:id="37" w:name="_Toc376204454"/>
+      <w:bookmarkStart w:id="37" w:name="_Toc376205362"/>
       <w:r>
         <w:lastRenderedPageBreak/>
         <w:t>Déplacement</w:t>
@@ -11872,7 +12069,7 @@
           <w:numId w:val="22"/>
         </w:numPr>
       </w:pPr>
-      <w:bookmarkStart w:id="38" w:name="_Toc376204455"/>
+      <w:bookmarkStart w:id="38" w:name="_Toc376205363"/>
       <w:r>
         <w:lastRenderedPageBreak/>
         <w:t>Objet</w:t>
@@ -11939,7 +12136,7 @@
           <w:numId w:val="22"/>
         </w:numPr>
       </w:pPr>
-      <w:bookmarkStart w:id="39" w:name="_Toc376204456"/>
+      <w:bookmarkStart w:id="39" w:name="_Toc376205364"/>
       <w:r>
         <w:lastRenderedPageBreak/>
         <w:t>Marchand</w:t>
@@ -12012,7 +12209,7 @@
           <w:numId w:val="22"/>
         </w:numPr>
       </w:pPr>
-      <w:bookmarkStart w:id="40" w:name="_Toc376204457"/>
+      <w:bookmarkStart w:id="40" w:name="_Toc376205365"/>
       <w:r>
         <w:t>Diagramme de classe</w:t>
       </w:r>
@@ -12080,7 +12277,7 @@
           <w:numId w:val="22"/>
         </w:numPr>
       </w:pPr>
-      <w:bookmarkStart w:id="41" w:name="_Toc376204458"/>
+      <w:bookmarkStart w:id="41" w:name="_Toc376205366"/>
       <w:r>
         <w:lastRenderedPageBreak/>
         <w:t>USP</w:t>
@@ -12153,14 +12350,30 @@
           <w:rFonts w:ascii="Calibri" w:eastAsia="Times New Roman" w:hAnsi="Calibri" w:cs="Times New Roman"/>
           <w:color w:val="000000"/>
         </w:rPr>
-        <w:t>détruire le N</w:t>
-      </w:r>
-      <w:r>
-        <w:rPr>
-          <w:rFonts w:ascii="Calibri" w:eastAsia="Times New Roman" w:hAnsi="Calibri" w:cs="Times New Roman"/>
-          <w:color w:val="000000"/>
-        </w:rPr>
-        <w:t>exus ennemi</w:t>
+        <w:t xml:space="preserve">détruire le </w:t>
+      </w:r>
+      <w:proofErr w:type="spellStart"/>
+      <w:r>
+        <w:rPr>
+          <w:rFonts w:ascii="Calibri" w:eastAsia="Times New Roman" w:hAnsi="Calibri" w:cs="Times New Roman"/>
+          <w:color w:val="000000"/>
+        </w:rPr>
+        <w:t>N</w:t>
+      </w:r>
+      <w:r>
+        <w:rPr>
+          <w:rFonts w:ascii="Calibri" w:eastAsia="Times New Roman" w:hAnsi="Calibri" w:cs="Times New Roman"/>
+          <w:color w:val="000000"/>
+        </w:rPr>
+        <w:t>exus</w:t>
+      </w:r>
+      <w:proofErr w:type="spellEnd"/>
+      <w:r>
+        <w:rPr>
+          <w:rFonts w:ascii="Calibri" w:eastAsia="Times New Roman" w:hAnsi="Calibri" w:cs="Times New Roman"/>
+          <w:color w:val="000000"/>
+        </w:rPr>
+        <w:t xml:space="preserve"> ennemi</w:t>
       </w:r>
       <w:r>
         <w:rPr>
@@ -12247,7 +12460,7 @@
           <w:numId w:val="22"/>
         </w:numPr>
       </w:pPr>
-      <w:bookmarkStart w:id="42" w:name="_Toc376204459"/>
+      <w:bookmarkStart w:id="42" w:name="_Toc376205367"/>
       <w:r>
         <w:t>Rappel cadre et contrainte projet</w:t>
       </w:r>
@@ -12318,7 +12531,7 @@
           <w:rFonts w:eastAsia="Times New Roman" w:cs="Times New Roman"/>
         </w:rPr>
       </w:pPr>
-      <w:bookmarkStart w:id="43" w:name="_Toc376204460"/>
+      <w:bookmarkStart w:id="43" w:name="_Toc376205368"/>
       <w:r>
         <w:t>Contraintes sur le jeu</w:t>
       </w:r>
@@ -12587,7 +12800,23 @@
           <w:rFonts w:ascii="Calibri" w:eastAsia="Times New Roman" w:hAnsi="Calibri" w:cs="Times New Roman"/>
           <w:color w:val="000000"/>
         </w:rPr>
-        <w:t>60fps constant sur la plateforme cible (Core2Duo T9900, NVidia GeForce 260M, 8Go Ram)</w:t>
+        <w:t xml:space="preserve">60fps constant sur la plateforme cible (Core2Duo T9900, </w:t>
+      </w:r>
+      <w:proofErr w:type="spellStart"/>
+      <w:r>
+        <w:rPr>
+          <w:rFonts w:ascii="Calibri" w:eastAsia="Times New Roman" w:hAnsi="Calibri" w:cs="Times New Roman"/>
+          <w:color w:val="000000"/>
+        </w:rPr>
+        <w:t>NVidia</w:t>
+      </w:r>
+      <w:proofErr w:type="spellEnd"/>
+      <w:r>
+        <w:rPr>
+          <w:rFonts w:ascii="Calibri" w:eastAsia="Times New Roman" w:hAnsi="Calibri" w:cs="Times New Roman"/>
+          <w:color w:val="000000"/>
+        </w:rPr>
+        <w:t xml:space="preserve"> GeForce 260M, 8Go Ram)</w:t>
       </w:r>
     </w:p>
     <w:p>
@@ -12608,7 +12837,23 @@
           <w:rFonts w:ascii="Calibri" w:eastAsia="Times New Roman" w:hAnsi="Calibri" w:cs="Times New Roman"/>
           <w:color w:val="000000"/>
         </w:rPr>
-        <w:t>Pas de lag observable sur une connexion ADSL classique (débit maximum ciblé montant et descendant : 100 ko/s)</w:t>
+        <w:t xml:space="preserve">Pas de </w:t>
+      </w:r>
+      <w:proofErr w:type="spellStart"/>
+      <w:r>
+        <w:rPr>
+          <w:rFonts w:ascii="Calibri" w:eastAsia="Times New Roman" w:hAnsi="Calibri" w:cs="Times New Roman"/>
+          <w:color w:val="000000"/>
+        </w:rPr>
+        <w:t>lag</w:t>
+      </w:r>
+      <w:proofErr w:type="spellEnd"/>
+      <w:r>
+        <w:rPr>
+          <w:rFonts w:ascii="Calibri" w:eastAsia="Times New Roman" w:hAnsi="Calibri" w:cs="Times New Roman"/>
+          <w:color w:val="000000"/>
+        </w:rPr>
+        <w:t xml:space="preserve"> observable sur une connexion ADSL classique (débit maximum ciblé montant et descendant : 100 ko/s)</w:t>
       </w:r>
     </w:p>
     <w:p>
@@ -12627,7 +12872,7 @@
           <w:numId w:val="22"/>
         </w:numPr>
       </w:pPr>
-      <w:bookmarkStart w:id="44" w:name="_Toc376204461"/>
+      <w:bookmarkStart w:id="44" w:name="_Toc376205369"/>
       <w:r>
         <w:t>Contraintes sur le contenu du jeu :</w:t>
       </w:r>
@@ -12803,12 +13048,21 @@
           <w:color w:val="000000"/>
         </w:rPr>
       </w:pPr>
-      <w:r>
-        <w:rPr>
-          <w:rFonts w:ascii="Calibri" w:eastAsia="Times New Roman" w:hAnsi="Calibri" w:cs="Times New Roman"/>
-          <w:color w:val="000000"/>
-        </w:rPr>
-        <w:t xml:space="preserve">Feature spéciales : </w:t>
+      <w:proofErr w:type="spellStart"/>
+      <w:r>
+        <w:rPr>
+          <w:rFonts w:ascii="Calibri" w:eastAsia="Times New Roman" w:hAnsi="Calibri" w:cs="Times New Roman"/>
+          <w:color w:val="000000"/>
+        </w:rPr>
+        <w:t>Feature</w:t>
+      </w:r>
+      <w:proofErr w:type="spellEnd"/>
+      <w:r>
+        <w:rPr>
+          <w:rFonts w:ascii="Calibri" w:eastAsia="Times New Roman" w:hAnsi="Calibri" w:cs="Times New Roman"/>
+          <w:color w:val="000000"/>
+        </w:rPr>
+        <w:t xml:space="preserve"> spéciales : </w:t>
       </w:r>
     </w:p>
     <w:p>
@@ -12829,8 +13083,17 @@
           <w:rFonts w:ascii="Calibri" w:eastAsia="Times New Roman" w:hAnsi="Calibri" w:cs="Times New Roman"/>
           <w:color w:val="000000"/>
         </w:rPr>
-        <w:t>Avec un marchand in game</w:t>
-      </w:r>
+        <w:t xml:space="preserve">Avec un marchand in </w:t>
+      </w:r>
+      <w:proofErr w:type="spellStart"/>
+      <w:r>
+        <w:rPr>
+          <w:rFonts w:ascii="Calibri" w:eastAsia="Times New Roman" w:hAnsi="Calibri" w:cs="Times New Roman"/>
+          <w:color w:val="000000"/>
+        </w:rPr>
+        <w:t>game</w:t>
+      </w:r>
+      <w:proofErr w:type="spellEnd"/>
     </w:p>
     <w:p>
       <w:pPr>
@@ -12873,12 +13136,21 @@
           <w:color w:val="000000"/>
         </w:rPr>
       </w:pPr>
-      <w:r>
-        <w:rPr>
-          <w:rFonts w:ascii="Calibri" w:eastAsia="Times New Roman" w:hAnsi="Calibri" w:cs="Times New Roman"/>
-          <w:color w:val="000000"/>
-        </w:rPr>
-        <w:t>Features obligatoires :</w:t>
+      <w:proofErr w:type="spellStart"/>
+      <w:r>
+        <w:rPr>
+          <w:rFonts w:ascii="Calibri" w:eastAsia="Times New Roman" w:hAnsi="Calibri" w:cs="Times New Roman"/>
+          <w:color w:val="000000"/>
+        </w:rPr>
+        <w:t>Features</w:t>
+      </w:r>
+      <w:proofErr w:type="spellEnd"/>
+      <w:r>
+        <w:rPr>
+          <w:rFonts w:ascii="Calibri" w:eastAsia="Times New Roman" w:hAnsi="Calibri" w:cs="Times New Roman"/>
+          <w:color w:val="000000"/>
+        </w:rPr>
+        <w:t xml:space="preserve"> obligatoires :</w:t>
       </w:r>
     </w:p>
     <w:p>
@@ -12941,7 +13213,23 @@
           <w:rFonts w:ascii="Calibri" w:eastAsia="Times New Roman" w:hAnsi="Calibri" w:cs="Times New Roman"/>
           <w:color w:val="000000"/>
         </w:rPr>
-        <w:t>Présence d’entités non-joueurs au comportement basique (sbires) influent sur le cours du jeu (à l’image des minions de LoL ou Dota)</w:t>
+        <w:t xml:space="preserve">Présence d’entités non-joueurs au comportement basique (sbires) influent sur le cours du jeu (à l’image des minions de </w:t>
+      </w:r>
+      <w:proofErr w:type="spellStart"/>
+      <w:r>
+        <w:rPr>
+          <w:rFonts w:ascii="Calibri" w:eastAsia="Times New Roman" w:hAnsi="Calibri" w:cs="Times New Roman"/>
+          <w:color w:val="000000"/>
+        </w:rPr>
+        <w:t>LoL</w:t>
+      </w:r>
+      <w:proofErr w:type="spellEnd"/>
+      <w:r>
+        <w:rPr>
+          <w:rFonts w:ascii="Calibri" w:eastAsia="Times New Roman" w:hAnsi="Calibri" w:cs="Times New Roman"/>
+          <w:color w:val="000000"/>
+        </w:rPr>
+        <w:t xml:space="preserve"> ou Dota)</w:t>
       </w:r>
     </w:p>
     <w:p>
@@ -12997,8 +13285,17 @@
           <w:rFonts w:ascii="Calibri" w:eastAsia="Times New Roman" w:hAnsi="Calibri" w:cs="Times New Roman"/>
           <w:color w:val="000000"/>
         </w:rPr>
-        <w:t>Mise en pause in-game</w:t>
-      </w:r>
+        <w:t>Mise en pause in-</w:t>
+      </w:r>
+      <w:proofErr w:type="spellStart"/>
+      <w:r>
+        <w:rPr>
+          <w:rFonts w:ascii="Calibri" w:eastAsia="Times New Roman" w:hAnsi="Calibri" w:cs="Times New Roman"/>
+          <w:color w:val="000000"/>
+        </w:rPr>
+        <w:t>game</w:t>
+      </w:r>
+      <w:proofErr w:type="spellEnd"/>
     </w:p>
     <w:p>
       <w:pPr>
@@ -13040,7 +13337,7 @@
           <w:rFonts w:eastAsia="Times New Roman" w:cs="Times New Roman"/>
         </w:rPr>
       </w:pPr>
-      <w:bookmarkStart w:id="45" w:name="_Toc376204462"/>
+      <w:bookmarkStart w:id="45" w:name="_Toc376205370"/>
       <w:r>
         <w:lastRenderedPageBreak/>
         <w:t xml:space="preserve">Contraintes sur le développement </w:t>
@@ -13114,7 +13411,23 @@
           <w:rFonts w:ascii="Calibri" w:eastAsia="Times New Roman" w:hAnsi="Calibri" w:cs="Times New Roman"/>
           <w:color w:val="000000"/>
         </w:rPr>
-        <w:t>Avec un système de versioning Git</w:t>
+        <w:t xml:space="preserve">Avec un système de </w:t>
+      </w:r>
+      <w:proofErr w:type="spellStart"/>
+      <w:r>
+        <w:rPr>
+          <w:rFonts w:ascii="Calibri" w:eastAsia="Times New Roman" w:hAnsi="Calibri" w:cs="Times New Roman"/>
+          <w:color w:val="000000"/>
+        </w:rPr>
+        <w:t>versioning</w:t>
+      </w:r>
+      <w:proofErr w:type="spellEnd"/>
+      <w:r>
+        <w:rPr>
+          <w:rFonts w:ascii="Calibri" w:eastAsia="Times New Roman" w:hAnsi="Calibri" w:cs="Times New Roman"/>
+          <w:color w:val="000000"/>
+        </w:rPr>
+        <w:t xml:space="preserve"> Git</w:t>
       </w:r>
     </w:p>
     <w:p>
@@ -13165,6 +13478,7 @@
         </w:rPr>
         <w:t>ibliothèque de base d’</w:t>
       </w:r>
+      <w:proofErr w:type="spellStart"/>
       <w:r>
         <w:rPr>
           <w:rFonts w:ascii="Calibri" w:eastAsia="Times New Roman" w:hAnsi="Calibri" w:cs="Times New Roman"/>
@@ -13172,6 +13486,7 @@
         </w:rPr>
         <w:t>Unity</w:t>
       </w:r>
+      <w:proofErr w:type="spellEnd"/>
     </w:p>
     <w:p>
       <w:pPr>
@@ -13238,7 +13553,7 @@
           <w:numId w:val="22"/>
         </w:numPr>
       </w:pPr>
-      <w:bookmarkStart w:id="46" w:name="_Toc376204463"/>
+      <w:bookmarkStart w:id="46" w:name="_Toc376205371"/>
       <w:r>
         <w:t>Gantt</w:t>
       </w:r>
@@ -13265,9 +13580,14 @@
           <w:numId w:val="22"/>
         </w:numPr>
       </w:pPr>
-      <w:bookmarkStart w:id="47" w:name="_Toc376204464"/>
-      <w:r>
-        <w:t>Coding style</w:t>
+      <w:bookmarkStart w:id="47" w:name="_Toc376205372"/>
+      <w:proofErr w:type="spellStart"/>
+      <w:r>
+        <w:t>Coding</w:t>
+      </w:r>
+      <w:proofErr w:type="spellEnd"/>
+      <w:r>
+        <w:t xml:space="preserve"> style</w:t>
       </w:r>
       <w:bookmarkEnd w:id="47"/>
     </w:p>
@@ -13295,7 +13615,8 @@
           <w:numId w:val="22"/>
         </w:numPr>
       </w:pPr>
-      <w:bookmarkStart w:id="48" w:name="_Toc376204465"/>
+      <w:bookmarkStart w:id="48" w:name="_Toc376205373"/>
+      <w:proofErr w:type="spellStart"/>
       <w:r>
         <w:t>P</w:t>
       </w:r>
@@ -13306,6 +13627,7 @@
         <w:t>s</w:t>
       </w:r>
       <w:bookmarkEnd w:id="48"/>
+      <w:proofErr w:type="spellEnd"/>
     </w:p>
     <w:p>
       <w:pPr>
@@ -13358,6 +13680,7 @@
           <w:color w:val="000000"/>
         </w:rPr>
       </w:pPr>
+      <w:proofErr w:type="spellStart"/>
       <w:r>
         <w:rPr>
           <w:rFonts w:ascii="Calibri" w:eastAsia="Times New Roman" w:hAnsi="Calibri" w:cs="Arial"/>
@@ -13365,6 +13688,7 @@
         </w:rPr>
         <w:t>Transform</w:t>
       </w:r>
+      <w:proofErr w:type="spellEnd"/>
     </w:p>
     <w:p>
       <w:pPr>
@@ -13379,6 +13703,7 @@
           <w:color w:val="000000"/>
         </w:rPr>
       </w:pPr>
+      <w:proofErr w:type="spellStart"/>
       <w:r>
         <w:rPr>
           <w:rFonts w:ascii="Calibri" w:eastAsia="Times New Roman" w:hAnsi="Calibri" w:cs="Arial"/>
@@ -13393,6 +13718,7 @@
         </w:rPr>
         <w:t>lider</w:t>
       </w:r>
+      <w:proofErr w:type="spellEnd"/>
     </w:p>
     <w:p>
       <w:pPr>
@@ -13407,6 +13733,7 @@
           <w:color w:val="000000"/>
         </w:rPr>
       </w:pPr>
+      <w:proofErr w:type="spellStart"/>
       <w:r>
         <w:rPr>
           <w:rFonts w:ascii="Calibri" w:eastAsia="Times New Roman" w:hAnsi="Calibri" w:cs="Arial"/>
@@ -13414,6 +13741,7 @@
         </w:rPr>
         <w:t>MeshRenderer</w:t>
       </w:r>
+      <w:proofErr w:type="spellEnd"/>
     </w:p>
     <w:p>
       <w:pPr>
@@ -13428,6 +13756,7 @@
           <w:color w:val="000000"/>
         </w:rPr>
       </w:pPr>
+      <w:proofErr w:type="spellStart"/>
       <w:r>
         <w:rPr>
           <w:rFonts w:ascii="Calibri" w:eastAsia="Times New Roman" w:hAnsi="Calibri" w:cs="Arial"/>
@@ -13435,6 +13764,7 @@
         </w:rPr>
         <w:t>InputManagerScript</w:t>
       </w:r>
+      <w:proofErr w:type="spellEnd"/>
     </w:p>
     <w:p>
       <w:pPr>
@@ -13449,6 +13779,7 @@
           <w:color w:val="000000"/>
         </w:rPr>
       </w:pPr>
+      <w:proofErr w:type="spellStart"/>
       <w:r>
         <w:rPr>
           <w:rFonts w:ascii="Calibri" w:eastAsia="Times New Roman" w:hAnsi="Calibri" w:cs="Arial"/>
@@ -13456,6 +13787,7 @@
         </w:rPr>
         <w:t>DeplacementScript</w:t>
       </w:r>
+      <w:proofErr w:type="spellEnd"/>
     </w:p>
     <w:p>
       <w:pPr>
@@ -13470,6 +13802,7 @@
           <w:color w:val="000000"/>
         </w:rPr>
       </w:pPr>
+      <w:proofErr w:type="spellStart"/>
       <w:r>
         <w:rPr>
           <w:rFonts w:ascii="Calibri" w:eastAsia="Times New Roman" w:hAnsi="Calibri" w:cs="Arial"/>
@@ -13477,6 +13810,7 @@
         </w:rPr>
         <w:t>InventaireManagerScript</w:t>
       </w:r>
+      <w:proofErr w:type="spellEnd"/>
     </w:p>
     <w:p>
       <w:pPr>
@@ -13512,6 +13846,7 @@
           <w:color w:val="000000"/>
         </w:rPr>
       </w:pPr>
+      <w:proofErr w:type="spellStart"/>
       <w:r>
         <w:rPr>
           <w:rFonts w:ascii="Calibri" w:eastAsia="Times New Roman" w:hAnsi="Calibri" w:cs="Arial"/>
@@ -13519,6 +13854,7 @@
         </w:rPr>
         <w:t>AnimatorController</w:t>
       </w:r>
+      <w:proofErr w:type="spellEnd"/>
     </w:p>
     <w:p>
       <w:pPr>
@@ -13575,6 +13911,7 @@
           <w:color w:val="000000"/>
         </w:rPr>
       </w:pPr>
+      <w:proofErr w:type="spellStart"/>
       <w:r>
         <w:rPr>
           <w:rFonts w:ascii="Calibri" w:eastAsia="Times New Roman" w:hAnsi="Calibri" w:cs="Arial"/>
@@ -13582,6 +13919,7 @@
         </w:rPr>
         <w:t>Tranform</w:t>
       </w:r>
+      <w:proofErr w:type="spellEnd"/>
     </w:p>
     <w:p>
       <w:pPr>
@@ -13596,6 +13934,7 @@
           <w:color w:val="000000"/>
         </w:rPr>
       </w:pPr>
+      <w:proofErr w:type="spellStart"/>
       <w:r>
         <w:rPr>
           <w:rFonts w:ascii="Calibri" w:eastAsia="Times New Roman" w:hAnsi="Calibri" w:cs="Arial"/>
@@ -13603,6 +13942,7 @@
         </w:rPr>
         <w:t>Collider</w:t>
       </w:r>
+      <w:proofErr w:type="spellEnd"/>
     </w:p>
     <w:p>
       <w:pPr>
@@ -13617,6 +13957,7 @@
           <w:color w:val="000000"/>
         </w:rPr>
       </w:pPr>
+      <w:proofErr w:type="spellStart"/>
       <w:r>
         <w:rPr>
           <w:rFonts w:ascii="Calibri" w:eastAsia="Times New Roman" w:hAnsi="Calibri" w:cs="Arial"/>
@@ -13624,6 +13965,7 @@
         </w:rPr>
         <w:t>MeshRenderer</w:t>
       </w:r>
+      <w:proofErr w:type="spellEnd"/>
     </w:p>
     <w:p>
       <w:pPr>
@@ -13638,6 +13980,7 @@
           <w:color w:val="000000"/>
         </w:rPr>
       </w:pPr>
+      <w:proofErr w:type="spellStart"/>
       <w:r>
         <w:rPr>
           <w:rFonts w:ascii="Calibri" w:eastAsia="Times New Roman" w:hAnsi="Calibri" w:cs="Arial"/>
@@ -13645,6 +13988,7 @@
         </w:rPr>
         <w:t>StockManagerScript</w:t>
       </w:r>
+      <w:proofErr w:type="spellEnd"/>
     </w:p>
     <w:p>
       <w:pPr>
@@ -13659,6 +14003,7 @@
           <w:color w:val="000000"/>
         </w:rPr>
       </w:pPr>
+      <w:proofErr w:type="spellStart"/>
       <w:r>
         <w:rPr>
           <w:rFonts w:ascii="Calibri" w:eastAsia="Times New Roman" w:hAnsi="Calibri" w:cs="Arial"/>
@@ -13666,6 +14011,7 @@
         </w:rPr>
         <w:t>AnimatorController</w:t>
       </w:r>
+      <w:proofErr w:type="spellEnd"/>
     </w:p>
     <w:p>
       <w:pPr>
@@ -13722,6 +14068,7 @@
           <w:color w:val="000000"/>
         </w:rPr>
       </w:pPr>
+      <w:proofErr w:type="spellStart"/>
       <w:r>
         <w:rPr>
           <w:rFonts w:ascii="Calibri" w:eastAsia="Times New Roman" w:hAnsi="Calibri" w:cs="Arial"/>
@@ -13729,6 +14076,7 @@
         </w:rPr>
         <w:t>Transform</w:t>
       </w:r>
+      <w:proofErr w:type="spellEnd"/>
     </w:p>
     <w:p>
       <w:pPr>
@@ -13743,6 +14091,7 @@
           <w:color w:val="000000"/>
         </w:rPr>
       </w:pPr>
+      <w:proofErr w:type="spellStart"/>
       <w:r>
         <w:rPr>
           <w:rFonts w:ascii="Calibri" w:eastAsia="Times New Roman" w:hAnsi="Calibri" w:cs="Arial"/>
@@ -13750,6 +14099,7 @@
         </w:rPr>
         <w:t>Collider</w:t>
       </w:r>
+      <w:proofErr w:type="spellEnd"/>
     </w:p>
     <w:p>
       <w:pPr>
@@ -13764,6 +14114,7 @@
           <w:color w:val="000000"/>
         </w:rPr>
       </w:pPr>
+      <w:proofErr w:type="spellStart"/>
       <w:r>
         <w:rPr>
           <w:rFonts w:ascii="Calibri" w:eastAsia="Times New Roman" w:hAnsi="Calibri" w:cs="Arial"/>
@@ -13771,6 +14122,7 @@
         </w:rPr>
         <w:t>MeshRenderer</w:t>
       </w:r>
+      <w:proofErr w:type="spellEnd"/>
     </w:p>
     <w:p>
       <w:pPr>
@@ -13785,6 +14137,7 @@
           <w:color w:val="000000"/>
         </w:rPr>
       </w:pPr>
+      <w:proofErr w:type="spellStart"/>
       <w:r>
         <w:rPr>
           <w:rFonts w:ascii="Calibri" w:eastAsia="Times New Roman" w:hAnsi="Calibri" w:cs="Arial"/>
@@ -13799,6 +14152,7 @@
         </w:rPr>
         <w:t>Script</w:t>
       </w:r>
+      <w:proofErr w:type="spellEnd"/>
     </w:p>
     <w:p>
       <w:pPr>
@@ -13813,6 +14167,7 @@
           <w:color w:val="000000"/>
         </w:rPr>
       </w:pPr>
+      <w:proofErr w:type="spellStart"/>
       <w:r>
         <w:rPr>
           <w:rFonts w:ascii="Calibri" w:eastAsia="Times New Roman" w:hAnsi="Calibri" w:cs="Arial"/>
@@ -13820,6 +14175,7 @@
         </w:rPr>
         <w:t>DeplacementManagerScript</w:t>
       </w:r>
+      <w:proofErr w:type="spellEnd"/>
     </w:p>
     <w:p>
       <w:pPr>
@@ -13855,6 +14211,7 @@
           <w:color w:val="000000"/>
         </w:rPr>
       </w:pPr>
+      <w:proofErr w:type="spellStart"/>
       <w:r>
         <w:rPr>
           <w:rFonts w:ascii="Calibri" w:eastAsia="Times New Roman" w:hAnsi="Calibri" w:cs="Arial"/>
@@ -13862,6 +14219,7 @@
         </w:rPr>
         <w:t>AnimatorController</w:t>
       </w:r>
+      <w:proofErr w:type="spellEnd"/>
     </w:p>
     <w:p>
       <w:pPr>
@@ -13954,6 +14312,7 @@
           <w:color w:val="000000"/>
         </w:rPr>
       </w:pPr>
+      <w:proofErr w:type="spellStart"/>
       <w:r>
         <w:rPr>
           <w:rFonts w:ascii="Calibri" w:eastAsia="Times New Roman" w:hAnsi="Calibri" w:cs="Arial"/>
@@ -13961,6 +14320,7 @@
         </w:rPr>
         <w:t>Tranform</w:t>
       </w:r>
+      <w:proofErr w:type="spellEnd"/>
     </w:p>
     <w:p>
       <w:pPr>
@@ -13975,6 +14335,7 @@
           <w:color w:val="000000"/>
         </w:rPr>
       </w:pPr>
+      <w:proofErr w:type="spellStart"/>
       <w:r>
         <w:rPr>
           <w:rFonts w:ascii="Calibri" w:eastAsia="Times New Roman" w:hAnsi="Calibri" w:cs="Arial"/>
@@ -13982,6 +14343,7 @@
         </w:rPr>
         <w:t>Collider</w:t>
       </w:r>
+      <w:proofErr w:type="spellEnd"/>
     </w:p>
     <w:p>
       <w:pPr>
@@ -13996,6 +14358,7 @@
           <w:color w:val="000000"/>
         </w:rPr>
       </w:pPr>
+      <w:proofErr w:type="spellStart"/>
       <w:r>
         <w:rPr>
           <w:rFonts w:ascii="Calibri" w:eastAsia="Times New Roman" w:hAnsi="Calibri" w:cs="Arial"/>
@@ -14003,6 +14366,7 @@
         </w:rPr>
         <w:t>MeshRenderer</w:t>
       </w:r>
+      <w:proofErr w:type="spellEnd"/>
     </w:p>
     <w:p>
       <w:pPr>
@@ -14017,6 +14381,7 @@
           <w:color w:val="000000"/>
         </w:rPr>
       </w:pPr>
+      <w:proofErr w:type="spellStart"/>
       <w:r>
         <w:rPr>
           <w:rFonts w:ascii="Calibri" w:eastAsia="Times New Roman" w:hAnsi="Calibri" w:cs="Arial"/>
@@ -14031,6 +14396,7 @@
         </w:rPr>
         <w:t>Script</w:t>
       </w:r>
+      <w:proofErr w:type="spellEnd"/>
     </w:p>
     <w:p>
       <w:pPr>
@@ -14045,6 +14411,7 @@
           <w:color w:val="000000"/>
         </w:rPr>
       </w:pPr>
+      <w:proofErr w:type="spellStart"/>
       <w:r>
         <w:rPr>
           <w:rFonts w:ascii="Calibri" w:eastAsia="Times New Roman" w:hAnsi="Calibri" w:cs="Arial"/>
@@ -14052,6 +14419,7 @@
         </w:rPr>
         <w:t>AnimatorController</w:t>
       </w:r>
+      <w:proofErr w:type="spellEnd"/>
     </w:p>
     <w:p>
       <w:pPr>
@@ -14108,6 +14476,7 @@
           <w:color w:val="000000"/>
         </w:rPr>
       </w:pPr>
+      <w:proofErr w:type="spellStart"/>
       <w:r>
         <w:rPr>
           <w:rFonts w:ascii="Calibri" w:eastAsia="Times New Roman" w:hAnsi="Calibri" w:cs="Arial"/>
@@ -14115,6 +14484,7 @@
         </w:rPr>
         <w:t>Transform</w:t>
       </w:r>
+      <w:proofErr w:type="spellEnd"/>
     </w:p>
     <w:p>
       <w:pPr>
@@ -14129,6 +14499,7 @@
           <w:color w:val="000000"/>
         </w:rPr>
       </w:pPr>
+      <w:proofErr w:type="spellStart"/>
       <w:r>
         <w:rPr>
           <w:rFonts w:ascii="Calibri" w:eastAsia="Times New Roman" w:hAnsi="Calibri" w:cs="Arial"/>
@@ -14136,6 +14507,7 @@
         </w:rPr>
         <w:t>Collider</w:t>
       </w:r>
+      <w:proofErr w:type="spellEnd"/>
     </w:p>
     <w:p>
       <w:pPr>
@@ -14150,6 +14522,7 @@
           <w:color w:val="000000"/>
         </w:rPr>
       </w:pPr>
+      <w:proofErr w:type="spellStart"/>
       <w:r>
         <w:rPr>
           <w:rFonts w:ascii="Calibri" w:eastAsia="Times New Roman" w:hAnsi="Calibri" w:cs="Arial"/>
@@ -14157,6 +14530,7 @@
         </w:rPr>
         <w:t>MeshRenderer</w:t>
       </w:r>
+      <w:proofErr w:type="spellEnd"/>
     </w:p>
     <w:p>
       <w:pPr>
@@ -14171,6 +14545,7 @@
           <w:color w:val="000000"/>
         </w:rPr>
       </w:pPr>
+      <w:proofErr w:type="spellStart"/>
       <w:r>
         <w:rPr>
           <w:rFonts w:ascii="Calibri" w:eastAsia="Times New Roman" w:hAnsi="Calibri" w:cs="Arial"/>
@@ -14178,6 +14553,7 @@
         </w:rPr>
         <w:t>EffetManagerScript</w:t>
       </w:r>
+      <w:proofErr w:type="spellEnd"/>
     </w:p>
     <w:p>
       <w:pPr>
@@ -14241,6 +14617,7 @@
           <w:color w:val="000000"/>
         </w:rPr>
       </w:pPr>
+      <w:proofErr w:type="spellStart"/>
       <w:r>
         <w:rPr>
           <w:rFonts w:ascii="Calibri" w:eastAsia="Times New Roman" w:hAnsi="Calibri" w:cs="Arial"/>
@@ -14248,6 +14625,7 @@
         </w:rPr>
         <w:t>Transform</w:t>
       </w:r>
+      <w:proofErr w:type="spellEnd"/>
     </w:p>
     <w:p>
       <w:pPr>
@@ -14262,6 +14640,7 @@
           <w:color w:val="000000"/>
         </w:rPr>
       </w:pPr>
+      <w:proofErr w:type="spellStart"/>
       <w:r>
         <w:rPr>
           <w:rFonts w:ascii="Calibri" w:eastAsia="Times New Roman" w:hAnsi="Calibri" w:cs="Arial"/>
@@ -14269,6 +14648,7 @@
         </w:rPr>
         <w:t>Collider</w:t>
       </w:r>
+      <w:proofErr w:type="spellEnd"/>
     </w:p>
     <w:p>
       <w:pPr>
@@ -14283,6 +14663,7 @@
           <w:color w:val="000000"/>
         </w:rPr>
       </w:pPr>
+      <w:proofErr w:type="spellStart"/>
       <w:r>
         <w:rPr>
           <w:rFonts w:ascii="Calibri" w:eastAsia="Times New Roman" w:hAnsi="Calibri" w:cs="Arial"/>
@@ -14290,6 +14671,7 @@
         </w:rPr>
         <w:t>MeshRenderer</w:t>
       </w:r>
+      <w:proofErr w:type="spellEnd"/>
     </w:p>
     <w:p>
       <w:pPr>
@@ -14304,6 +14686,7 @@
           <w:color w:val="000000"/>
         </w:rPr>
       </w:pPr>
+      <w:proofErr w:type="spellStart"/>
       <w:r>
         <w:rPr>
           <w:rFonts w:ascii="Calibri" w:eastAsia="Times New Roman" w:hAnsi="Calibri" w:cs="Arial"/>
@@ -14311,6 +14694,7 @@
         </w:rPr>
         <w:t>EffetManagerScript</w:t>
       </w:r>
+      <w:proofErr w:type="spellEnd"/>
     </w:p>
     <w:p>
       <w:pPr>
@@ -14392,6 +14776,7 @@
           <w:color w:val="000000"/>
         </w:rPr>
       </w:pPr>
+      <w:proofErr w:type="spellStart"/>
       <w:r>
         <w:rPr>
           <w:rFonts w:ascii="Calibri" w:eastAsia="Times New Roman" w:hAnsi="Calibri" w:cs="Arial"/>
@@ -14399,6 +14784,7 @@
         </w:rPr>
         <w:t>Transform</w:t>
       </w:r>
+      <w:proofErr w:type="spellEnd"/>
     </w:p>
     <w:p>
       <w:pPr>
@@ -14413,6 +14799,7 @@
           <w:color w:val="000000"/>
         </w:rPr>
       </w:pPr>
+      <w:proofErr w:type="spellStart"/>
       <w:r>
         <w:rPr>
           <w:rFonts w:ascii="Calibri" w:eastAsia="Times New Roman" w:hAnsi="Calibri" w:cs="Arial"/>
@@ -14420,6 +14807,7 @@
         </w:rPr>
         <w:t>Collider</w:t>
       </w:r>
+      <w:proofErr w:type="spellEnd"/>
     </w:p>
     <w:p>
       <w:pPr>
@@ -14434,6 +14822,7 @@
           <w:color w:val="000000"/>
         </w:rPr>
       </w:pPr>
+      <w:proofErr w:type="spellStart"/>
       <w:r>
         <w:rPr>
           <w:rFonts w:ascii="Calibri" w:eastAsia="Times New Roman" w:hAnsi="Calibri" w:cs="Arial"/>
@@ -14441,6 +14830,7 @@
         </w:rPr>
         <w:t>MeshRenderer</w:t>
       </w:r>
+      <w:proofErr w:type="spellEnd"/>
     </w:p>
     <w:p>
       <w:pPr>
@@ -14455,6 +14845,7 @@
           <w:color w:val="000000"/>
         </w:rPr>
       </w:pPr>
+      <w:proofErr w:type="spellStart"/>
       <w:r>
         <w:rPr>
           <w:rFonts w:ascii="Calibri" w:eastAsia="Times New Roman" w:hAnsi="Calibri" w:cs="Arial"/>
@@ -14462,6 +14853,7 @@
         </w:rPr>
         <w:t>OpenDoorScript</w:t>
       </w:r>
+      <w:proofErr w:type="spellEnd"/>
     </w:p>
     <w:p>
       <w:pPr>
@@ -14476,6 +14868,7 @@
           <w:color w:val="000000"/>
         </w:rPr>
       </w:pPr>
+      <w:proofErr w:type="spellStart"/>
       <w:r>
         <w:rPr>
           <w:rFonts w:ascii="Calibri" w:eastAsia="Times New Roman" w:hAnsi="Calibri" w:cs="Arial"/>
@@ -14483,6 +14876,7 @@
         </w:rPr>
         <w:t>CloseDoorScript</w:t>
       </w:r>
+      <w:proofErr w:type="spellEnd"/>
     </w:p>
     <w:p>
       <w:pPr>
@@ -14497,6 +14891,7 @@
           <w:color w:val="000000"/>
         </w:rPr>
       </w:pPr>
+      <w:proofErr w:type="spellStart"/>
       <w:r>
         <w:rPr>
           <w:rFonts w:ascii="Calibri" w:eastAsia="Times New Roman" w:hAnsi="Calibri" w:cs="Arial"/>
@@ -14504,6 +14899,7 @@
         </w:rPr>
         <w:t>AnimatorController</w:t>
       </w:r>
+      <w:proofErr w:type="spellEnd"/>
     </w:p>
     <w:p>
       <w:pPr>
@@ -14560,6 +14956,7 @@
           <w:color w:val="000000"/>
         </w:rPr>
       </w:pPr>
+      <w:proofErr w:type="spellStart"/>
       <w:r>
         <w:rPr>
           <w:rFonts w:ascii="Calibri" w:eastAsia="Times New Roman" w:hAnsi="Calibri" w:cs="Arial"/>
@@ -14567,6 +14964,7 @@
         </w:rPr>
         <w:t>Transform</w:t>
       </w:r>
+      <w:proofErr w:type="spellEnd"/>
     </w:p>
     <w:p>
       <w:pPr>
@@ -14581,6 +14979,7 @@
           <w:color w:val="000000"/>
         </w:rPr>
       </w:pPr>
+      <w:proofErr w:type="spellStart"/>
       <w:r>
         <w:rPr>
           <w:rFonts w:ascii="Calibri" w:eastAsia="Times New Roman" w:hAnsi="Calibri" w:cs="Arial"/>
@@ -14588,6 +14987,7 @@
         </w:rPr>
         <w:t>Collider</w:t>
       </w:r>
+      <w:proofErr w:type="spellEnd"/>
     </w:p>
     <w:p>
       <w:pPr>
@@ -14602,6 +15002,7 @@
           <w:color w:val="000000"/>
         </w:rPr>
       </w:pPr>
+      <w:proofErr w:type="spellStart"/>
       <w:r>
         <w:rPr>
           <w:rFonts w:ascii="Calibri" w:eastAsia="Times New Roman" w:hAnsi="Calibri" w:cs="Arial"/>
@@ -14609,6 +15010,7 @@
         </w:rPr>
         <w:t>MeshRenderer</w:t>
       </w:r>
+      <w:proofErr w:type="spellEnd"/>
     </w:p>
     <w:p>
       <w:pPr>
@@ -14623,6 +15025,7 @@
           <w:color w:val="000000"/>
         </w:rPr>
       </w:pPr>
+      <w:proofErr w:type="spellStart"/>
       <w:r>
         <w:rPr>
           <w:rFonts w:ascii="Calibri" w:eastAsia="Times New Roman" w:hAnsi="Calibri" w:cs="Arial"/>
@@ -14630,6 +15033,7 @@
         </w:rPr>
         <w:t>UpStairManagerScript</w:t>
       </w:r>
+      <w:proofErr w:type="spellEnd"/>
     </w:p>
     <w:p>
       <w:pPr>
@@ -14644,6 +15048,7 @@
           <w:color w:val="000000"/>
         </w:rPr>
       </w:pPr>
+      <w:proofErr w:type="spellStart"/>
       <w:r>
         <w:rPr>
           <w:rFonts w:ascii="Calibri" w:eastAsia="Times New Roman" w:hAnsi="Calibri" w:cs="Arial"/>
@@ -14651,6 +15056,7 @@
         </w:rPr>
         <w:t>DownStairManageScript</w:t>
       </w:r>
+      <w:proofErr w:type="spellEnd"/>
     </w:p>
     <w:p>
       <w:pPr>
@@ -14732,6 +15138,7 @@
           <w:color w:val="000000"/>
         </w:rPr>
       </w:pPr>
+      <w:proofErr w:type="spellStart"/>
       <w:r>
         <w:rPr>
           <w:rFonts w:ascii="Calibri" w:eastAsia="Times New Roman" w:hAnsi="Calibri" w:cs="Arial"/>
@@ -14739,6 +15146,7 @@
         </w:rPr>
         <w:t>Transform</w:t>
       </w:r>
+      <w:proofErr w:type="spellEnd"/>
     </w:p>
     <w:p>
       <w:pPr>
@@ -14753,6 +15161,7 @@
           <w:color w:val="000000"/>
         </w:rPr>
       </w:pPr>
+      <w:proofErr w:type="spellStart"/>
       <w:r>
         <w:rPr>
           <w:rFonts w:ascii="Calibri" w:eastAsia="Times New Roman" w:hAnsi="Calibri" w:cs="Arial"/>
@@ -14767,6 +15176,7 @@
         </w:rPr>
         <w:t>Script</w:t>
       </w:r>
+      <w:proofErr w:type="spellEnd"/>
     </w:p>
     <w:p>
       <w:pPr>
@@ -14781,6 +15191,7 @@
           <w:color w:val="000000"/>
         </w:rPr>
       </w:pPr>
+      <w:proofErr w:type="spellStart"/>
       <w:r>
         <w:rPr>
           <w:rFonts w:ascii="Calibri" w:eastAsia="Times New Roman" w:hAnsi="Calibri" w:cs="Arial"/>
@@ -14788,6 +15199,7 @@
         </w:rPr>
         <w:t>DeplacementManagerScript</w:t>
       </w:r>
+      <w:proofErr w:type="spellEnd"/>
     </w:p>
     <w:p>
       <w:pPr>
@@ -14802,6 +15214,7 @@
           <w:color w:val="000000"/>
         </w:rPr>
       </w:pPr>
+      <w:proofErr w:type="spellStart"/>
       <w:r>
         <w:rPr>
           <w:rFonts w:ascii="Calibri" w:eastAsia="Times New Roman" w:hAnsi="Calibri" w:cs="Arial"/>
@@ -14809,6 +15222,7 @@
         </w:rPr>
         <w:t>BrouillardDeGuerreManagerScript</w:t>
       </w:r>
+      <w:proofErr w:type="spellEnd"/>
     </w:p>
     <w:p>
       <w:pPr>
@@ -20020,7 +20434,7 @@
 </file>
 
 <file path=customXml/itemProps2.xml><?xml version="1.0" encoding="utf-8"?>
-<ds:datastoreItem xmlns:ds="http://schemas.openxmlformats.org/officeDocument/2006/customXml" ds:itemID="{A98FBC1C-E33F-4B15-86A8-99C61A614513}">
+<ds:datastoreItem xmlns:ds="http://schemas.openxmlformats.org/officeDocument/2006/customXml" ds:itemID="{8339DF35-C135-478A-8C98-C5DEC11BB1F9}">
   <ds:schemaRefs>
     <ds:schemaRef ds:uri="http://schemas.openxmlformats.org/officeDocument/2006/bibliography"/>
   </ds:schemaRefs>

</xml_diff>

<commit_message>
Ajout du tableau d'objet
</commit_message>
<xml_diff>
--- a/Rendu/GameDoc/3A_TORENTE_WATHTHUHEWA.docx
+++ b/Rendu/GameDoc/3A_TORENTE_WATHTHUHEWA.docx
@@ -167,7 +167,35 @@
                       <w:rPr>
                         <w:rFonts w:ascii="Calibri" w:eastAsiaTheme="majorEastAsia" w:hAnsi="Calibri" w:cstheme="majorBidi"/>
                       </w:rPr>
-                      <w:t>Game document du jeu Hinder &amp; Flee pour le projet annuel des 3ADJV</w:t>
+                      <w:t xml:space="preserve">Game document du jeu </w:t>
+                    </w:r>
+                    <w:proofErr w:type="spellStart"/>
+                    <w:r>
+                      <w:rPr>
+                        <w:rFonts w:ascii="Calibri" w:eastAsiaTheme="majorEastAsia" w:hAnsi="Calibri" w:cstheme="majorBidi"/>
+                      </w:rPr>
+                      <w:t>Hinder</w:t>
+                    </w:r>
+                    <w:proofErr w:type="spellEnd"/>
+                    <w:r>
+                      <w:rPr>
+                        <w:rFonts w:ascii="Calibri" w:eastAsiaTheme="majorEastAsia" w:hAnsi="Calibri" w:cstheme="majorBidi"/>
+                      </w:rPr>
+                      <w:t xml:space="preserve"> &amp; </w:t>
+                    </w:r>
+                    <w:proofErr w:type="spellStart"/>
+                    <w:r>
+                      <w:rPr>
+                        <w:rFonts w:ascii="Calibri" w:eastAsiaTheme="majorEastAsia" w:hAnsi="Calibri" w:cstheme="majorBidi"/>
+                      </w:rPr>
+                      <w:t>Flee</w:t>
+                    </w:r>
+                    <w:proofErr w:type="spellEnd"/>
+                    <w:r>
+                      <w:rPr>
+                        <w:rFonts w:ascii="Calibri" w:eastAsiaTheme="majorEastAsia" w:hAnsi="Calibri" w:cstheme="majorBidi"/>
+                      </w:rPr>
+                      <w:t xml:space="preserve"> pour le projet annuel des 3ADJV</w:t>
                     </w:r>
                   </w:p>
                 </w:tc>
@@ -441,13 +469,13 @@
                 </w:rPr>
                 <w:fldChar w:fldCharType="separate"/>
               </w:r>
-              <w:hyperlink w:anchor="_Toc376205632" w:history="1">
+              <w:hyperlink w:anchor="_Toc376207233" w:history="1">
                 <w:r>
                   <w:rPr>
                     <w:rStyle w:val="Lienhypertexte"/>
                     <w:noProof/>
                   </w:rPr>
-                  <w:t>1.</w:t>
+                  <w:t>i.</w:t>
                 </w:r>
                 <w:r>
                   <w:rPr>
@@ -482,7 +510,7 @@
                     <w:noProof/>
                     <w:webHidden/>
                   </w:rPr>
-                  <w:instrText xml:space="preserve"> PAGEREF _Toc376205632 \h </w:instrText>
+                  <w:instrText xml:space="preserve"> PAGEREF _Toc376207233 \h </w:instrText>
                 </w:r>
                 <w:r>
                   <w:rPr>
@@ -525,7 +553,7 @@
                   <w:lang w:eastAsia="fr-FR"/>
                 </w:rPr>
               </w:pPr>
-              <w:hyperlink w:anchor="_Toc376205633" w:history="1">
+              <w:hyperlink w:anchor="_Toc376207234" w:history="1">
                 <w:r>
                   <w:rPr>
                     <w:rStyle w:val="Lienhypertexte"/>
@@ -566,7 +594,7 @@
                     <w:noProof/>
                     <w:webHidden/>
                   </w:rPr>
-                  <w:instrText xml:space="preserve"> PAGEREF _Toc376205633 \h </w:instrText>
+                  <w:instrText xml:space="preserve"> PAGEREF _Toc376207234 \h </w:instrText>
                 </w:r>
                 <w:r>
                   <w:rPr>
@@ -609,7 +637,7 @@
                   <w:lang w:eastAsia="fr-FR"/>
                 </w:rPr>
               </w:pPr>
-              <w:hyperlink w:anchor="_Toc376205634" w:history="1">
+              <w:hyperlink w:anchor="_Toc376207235" w:history="1">
                 <w:r>
                   <w:rPr>
                     <w:rStyle w:val="Lienhypertexte"/>
@@ -650,7 +678,7 @@
                     <w:noProof/>
                     <w:webHidden/>
                   </w:rPr>
-                  <w:instrText xml:space="preserve"> PAGEREF _Toc376205634 \h </w:instrText>
+                  <w:instrText xml:space="preserve"> PAGEREF _Toc376207235 \h </w:instrText>
                 </w:r>
                 <w:r>
                   <w:rPr>
@@ -693,13 +721,13 @@
                   <w:lang w:eastAsia="fr-FR"/>
                 </w:rPr>
               </w:pPr>
-              <w:hyperlink w:anchor="_Toc376205635" w:history="1">
+              <w:hyperlink w:anchor="_Toc376207236" w:history="1">
                 <w:r>
                   <w:rPr>
                     <w:rStyle w:val="Lienhypertexte"/>
                     <w:noProof/>
                   </w:rPr>
-                  <w:t>2.</w:t>
+                  <w:t>ii.</w:t>
                 </w:r>
                 <w:r>
                   <w:rPr>
@@ -734,7 +762,7 @@
                     <w:noProof/>
                     <w:webHidden/>
                   </w:rPr>
-                  <w:instrText xml:space="preserve"> PAGEREF _Toc376205635 \h </w:instrText>
+                  <w:instrText xml:space="preserve"> PAGEREF _Toc376207236 \h </w:instrText>
                 </w:r>
                 <w:r>
                   <w:rPr>
@@ -777,7 +805,7 @@
                   <w:lang w:eastAsia="fr-FR"/>
                 </w:rPr>
               </w:pPr>
-              <w:hyperlink w:anchor="_Toc376205636" w:history="1">
+              <w:hyperlink w:anchor="_Toc376207237" w:history="1">
                 <w:r>
                   <w:rPr>
                     <w:rStyle w:val="Lienhypertexte"/>
@@ -818,7 +846,7 @@
                     <w:noProof/>
                     <w:webHidden/>
                   </w:rPr>
-                  <w:instrText xml:space="preserve"> PAGEREF _Toc376205636 \h </w:instrText>
+                  <w:instrText xml:space="preserve"> PAGEREF _Toc376207237 \h </w:instrText>
                 </w:r>
                 <w:r>
                   <w:rPr>
@@ -861,7 +889,7 @@
                   <w:lang w:eastAsia="fr-FR"/>
                 </w:rPr>
               </w:pPr>
-              <w:hyperlink w:anchor="_Toc376205637" w:history="1">
+              <w:hyperlink w:anchor="_Toc376207238" w:history="1">
                 <w:r>
                   <w:rPr>
                     <w:rStyle w:val="Lienhypertexte"/>
@@ -902,7 +930,7 @@
                     <w:noProof/>
                     <w:webHidden/>
                   </w:rPr>
-                  <w:instrText xml:space="preserve"> PAGEREF _Toc376205637 \h </w:instrText>
+                  <w:instrText xml:space="preserve"> PAGEREF _Toc376207238 \h </w:instrText>
                 </w:r>
                 <w:r>
                   <w:rPr>
@@ -945,7 +973,7 @@
                   <w:lang w:eastAsia="fr-FR"/>
                 </w:rPr>
               </w:pPr>
-              <w:hyperlink w:anchor="_Toc376205638" w:history="1">
+              <w:hyperlink w:anchor="_Toc376207239" w:history="1">
                 <w:r>
                   <w:rPr>
                     <w:rStyle w:val="Lienhypertexte"/>
@@ -986,7 +1014,7 @@
                     <w:noProof/>
                     <w:webHidden/>
                   </w:rPr>
-                  <w:instrText xml:space="preserve"> PAGEREF _Toc376205638 \h </w:instrText>
+                  <w:instrText xml:space="preserve"> PAGEREF _Toc376207239 \h </w:instrText>
                 </w:r>
                 <w:r>
                   <w:rPr>
@@ -1029,7 +1057,7 @@
                   <w:lang w:eastAsia="fr-FR"/>
                 </w:rPr>
               </w:pPr>
-              <w:hyperlink w:anchor="_Toc376205639" w:history="1">
+              <w:hyperlink w:anchor="_Toc376207240" w:history="1">
                 <w:r>
                   <w:rPr>
                     <w:rStyle w:val="Lienhypertexte"/>
@@ -1070,7 +1098,7 @@
                     <w:noProof/>
                     <w:webHidden/>
                   </w:rPr>
-                  <w:instrText xml:space="preserve"> PAGEREF _Toc376205639 \h </w:instrText>
+                  <w:instrText xml:space="preserve"> PAGEREF _Toc376207240 \h </w:instrText>
                 </w:r>
                 <w:r>
                   <w:rPr>
@@ -1105,6 +1133,7 @@
               <w:pPr>
                 <w:pStyle w:val="TM3"/>
                 <w:tabs>
+                  <w:tab w:val="left" w:pos="880"/>
                   <w:tab w:val="right" w:leader="dot" w:pos="9062"/>
                 </w:tabs>
                 <w:rPr>
@@ -1112,27 +1141,41 @@
                   <w:lang w:eastAsia="fr-FR"/>
                 </w:rPr>
               </w:pPr>
-              <w:hyperlink w:anchor="_Toc376205640" w:history="1">
+              <w:hyperlink w:anchor="_Toc376207241" w:history="1">
                 <w:r>
                   <w:rPr>
                     <w:rStyle w:val="Lienhypertexte"/>
                     <w:noProof/>
                   </w:rPr>
-                  <w:t xml:space="preserve">iv. </w:t>
+                  <w:t>iv.</w:t>
+                </w:r>
+                <w:r>
+                  <w:rPr>
+                    <w:noProof/>
+                    <w:lang w:eastAsia="fr-FR"/>
+                  </w:rPr>
+                  <w:tab/>
                 </w:r>
                 <w:r>
                   <w:rPr>
                     <w:rStyle w:val="Lienhypertexte"/>
                     <w:noProof/>
                   </w:rPr>
-                  <w:t>O</w:t>
+                  <w:t>Obj</w:t>
                 </w:r>
                 <w:r>
                   <w:rPr>
                     <w:rStyle w:val="Lienhypertexte"/>
                     <w:noProof/>
                   </w:rPr>
-                  <w:t>bjets</w:t>
+                  <w:t>e</w:t>
+                </w:r>
+                <w:r>
+                  <w:rPr>
+                    <w:rStyle w:val="Lienhypertexte"/>
+                    <w:noProof/>
+                  </w:rPr>
+                  <w:t>ts</w:t>
                 </w:r>
                 <w:r>
                   <w:rPr>
@@ -1153,7 +1196,7 @@
                     <w:noProof/>
                     <w:webHidden/>
                   </w:rPr>
-                  <w:instrText xml:space="preserve"> PAGEREF _Toc376205640 \h </w:instrText>
+                  <w:instrText xml:space="preserve"> PAGEREF _Toc376207241 \h </w:instrText>
                 </w:r>
                 <w:r>
                   <w:rPr>
@@ -1196,7 +1239,7 @@
                   <w:lang w:eastAsia="fr-FR"/>
                 </w:rPr>
               </w:pPr>
-              <w:hyperlink w:anchor="_Toc376205641" w:history="1">
+              <w:hyperlink w:anchor="_Toc376207242" w:history="1">
                 <w:r>
                   <w:rPr>
                     <w:rStyle w:val="Lienhypertexte"/>
@@ -1237,7 +1280,7 @@
                     <w:noProof/>
                     <w:webHidden/>
                   </w:rPr>
-                  <w:instrText xml:space="preserve"> PAGEREF _Toc376205641 \h </w:instrText>
+                  <w:instrText xml:space="preserve"> PAGEREF _Toc376207242 \h </w:instrText>
                 </w:r>
                 <w:r>
                   <w:rPr>
@@ -1280,7 +1323,7 @@
                   <w:lang w:eastAsia="fr-FR"/>
                 </w:rPr>
               </w:pPr>
-              <w:hyperlink w:anchor="_Toc376205642" w:history="1">
+              <w:hyperlink w:anchor="_Toc376207243" w:history="1">
                 <w:r>
                   <w:rPr>
                     <w:rStyle w:val="Lienhypertexte"/>
@@ -1321,7 +1364,7 @@
                     <w:noProof/>
                     <w:webHidden/>
                   </w:rPr>
-                  <w:instrText xml:space="preserve"> PAGEREF _Toc376205642 \h </w:instrText>
+                  <w:instrText xml:space="preserve"> PAGEREF _Toc376207243 \h </w:instrText>
                 </w:r>
                 <w:r>
                   <w:rPr>
@@ -1364,7 +1407,7 @@
                   <w:lang w:eastAsia="fr-FR"/>
                 </w:rPr>
               </w:pPr>
-              <w:hyperlink w:anchor="_Toc376205643" w:history="1">
+              <w:hyperlink w:anchor="_Toc376207244" w:history="1">
                 <w:r>
                   <w:rPr>
                     <w:rStyle w:val="Lienhypertexte"/>
@@ -1405,7 +1448,7 @@
                     <w:noProof/>
                     <w:webHidden/>
                   </w:rPr>
-                  <w:instrText xml:space="preserve"> PAGEREF _Toc376205643 \h </w:instrText>
+                  <w:instrText xml:space="preserve"> PAGEREF _Toc376207244 \h </w:instrText>
                 </w:r>
                 <w:r>
                   <w:rPr>
@@ -1448,7 +1491,7 @@
                   <w:lang w:eastAsia="fr-FR"/>
                 </w:rPr>
               </w:pPr>
-              <w:hyperlink w:anchor="_Toc376205644" w:history="1">
+              <w:hyperlink w:anchor="_Toc376207245" w:history="1">
                 <w:r>
                   <w:rPr>
                     <w:rStyle w:val="Lienhypertexte"/>
@@ -1489,7 +1532,7 @@
                     <w:noProof/>
                     <w:webHidden/>
                   </w:rPr>
-                  <w:instrText xml:space="preserve"> PAGEREF _Toc376205644 \h </w:instrText>
+                  <w:instrText xml:space="preserve"> PAGEREF _Toc376207245 \h </w:instrText>
                 </w:r>
                 <w:r>
                   <w:rPr>
@@ -1532,7 +1575,7 @@
                   <w:lang w:eastAsia="fr-FR"/>
                 </w:rPr>
               </w:pPr>
-              <w:hyperlink w:anchor="_Toc376205645" w:history="1">
+              <w:hyperlink w:anchor="_Toc376207246" w:history="1">
                 <w:r>
                   <w:rPr>
                     <w:rStyle w:val="Lienhypertexte"/>
@@ -1573,7 +1616,7 @@
                     <w:noProof/>
                     <w:webHidden/>
                   </w:rPr>
-                  <w:instrText xml:space="preserve"> PAGEREF _Toc376205645 \h </w:instrText>
+                  <w:instrText xml:space="preserve"> PAGEREF _Toc376207246 \h </w:instrText>
                 </w:r>
                 <w:r>
                   <w:rPr>
@@ -1616,13 +1659,13 @@
                   <w:lang w:eastAsia="fr-FR"/>
                 </w:rPr>
               </w:pPr>
-              <w:hyperlink w:anchor="_Toc376205646" w:history="1">
+              <w:hyperlink w:anchor="_Toc376207247" w:history="1">
                 <w:r>
                   <w:rPr>
                     <w:rStyle w:val="Lienhypertexte"/>
                     <w:noProof/>
                   </w:rPr>
-                  <w:t>3.</w:t>
+                  <w:t>iii.</w:t>
                 </w:r>
                 <w:r>
                   <w:rPr>
@@ -1657,7 +1700,7 @@
                     <w:noProof/>
                     <w:webHidden/>
                   </w:rPr>
-                  <w:instrText xml:space="preserve"> PAGEREF _Toc376205646 \h </w:instrText>
+                  <w:instrText xml:space="preserve"> PAGEREF _Toc376207247 \h </w:instrText>
                 </w:r>
                 <w:r>
                   <w:rPr>
@@ -1700,7 +1743,7 @@
                   <w:lang w:eastAsia="fr-FR"/>
                 </w:rPr>
               </w:pPr>
-              <w:hyperlink w:anchor="_Toc376205647" w:history="1">
+              <w:hyperlink w:anchor="_Toc376207248" w:history="1">
                 <w:r>
                   <w:rPr>
                     <w:rStyle w:val="Lienhypertexte"/>
@@ -1741,7 +1784,7 @@
                     <w:noProof/>
                     <w:webHidden/>
                   </w:rPr>
-                  <w:instrText xml:space="preserve"> PAGEREF _Toc376205647 \h </w:instrText>
+                  <w:instrText xml:space="preserve"> PAGEREF _Toc376207248 \h </w:instrText>
                 </w:r>
                 <w:r>
                   <w:rPr>
@@ -1784,7 +1827,7 @@
                   <w:lang w:eastAsia="fr-FR"/>
                 </w:rPr>
               </w:pPr>
-              <w:hyperlink w:anchor="_Toc376205648" w:history="1">
+              <w:hyperlink w:anchor="_Toc376207249" w:history="1">
                 <w:r>
                   <w:rPr>
                     <w:rStyle w:val="Lienhypertexte"/>
@@ -1825,7 +1868,7 @@
                     <w:noProof/>
                     <w:webHidden/>
                   </w:rPr>
-                  <w:instrText xml:space="preserve"> PAGEREF _Toc376205648 \h </w:instrText>
+                  <w:instrText xml:space="preserve"> PAGEREF _Toc376207249 \h </w:instrText>
                 </w:r>
                 <w:r>
                   <w:rPr>
@@ -1868,7 +1911,7 @@
                   <w:lang w:eastAsia="fr-FR"/>
                 </w:rPr>
               </w:pPr>
-              <w:hyperlink w:anchor="_Toc376205649" w:history="1">
+              <w:hyperlink w:anchor="_Toc376207250" w:history="1">
                 <w:r>
                   <w:rPr>
                     <w:rStyle w:val="Lienhypertexte"/>
@@ -1909,7 +1952,7 @@
                     <w:noProof/>
                     <w:webHidden/>
                   </w:rPr>
-                  <w:instrText xml:space="preserve"> PAGEREF _Toc376205649 \h </w:instrText>
+                  <w:instrText xml:space="preserve"> PAGEREF _Toc376207250 \h </w:instrText>
                 </w:r>
                 <w:r>
                   <w:rPr>
@@ -1952,7 +1995,7 @@
                   <w:lang w:eastAsia="fr-FR"/>
                 </w:rPr>
               </w:pPr>
-              <w:hyperlink w:anchor="_Toc376205650" w:history="1">
+              <w:hyperlink w:anchor="_Toc376207251" w:history="1">
                 <w:r>
                   <w:rPr>
                     <w:rStyle w:val="Lienhypertexte"/>
@@ -1993,7 +2036,7 @@
                     <w:noProof/>
                     <w:webHidden/>
                   </w:rPr>
-                  <w:instrText xml:space="preserve"> PAGEREF _Toc376205650 \h </w:instrText>
+                  <w:instrText xml:space="preserve"> PAGEREF _Toc376207251 \h </w:instrText>
                 </w:r>
                 <w:r>
                   <w:rPr>
@@ -2036,7 +2079,7 @@
                   <w:lang w:eastAsia="fr-FR"/>
                 </w:rPr>
               </w:pPr>
-              <w:hyperlink w:anchor="_Toc376205651" w:history="1">
+              <w:hyperlink w:anchor="_Toc376207252" w:history="1">
                 <w:r>
                   <w:rPr>
                     <w:rStyle w:val="Lienhypertexte"/>
@@ -2077,7 +2120,7 @@
                     <w:noProof/>
                     <w:webHidden/>
                   </w:rPr>
-                  <w:instrText xml:space="preserve"> PAGEREF _Toc376205651 \h </w:instrText>
+                  <w:instrText xml:space="preserve"> PAGEREF _Toc376207252 \h </w:instrText>
                 </w:r>
                 <w:r>
                   <w:rPr>
@@ -2120,7 +2163,7 @@
                   <w:lang w:eastAsia="fr-FR"/>
                 </w:rPr>
               </w:pPr>
-              <w:hyperlink w:anchor="_Toc376205652" w:history="1">
+              <w:hyperlink w:anchor="_Toc376207253" w:history="1">
                 <w:r>
                   <w:rPr>
                     <w:rStyle w:val="Lienhypertexte"/>
@@ -2161,7 +2204,7 @@
                     <w:noProof/>
                     <w:webHidden/>
                   </w:rPr>
-                  <w:instrText xml:space="preserve"> PAGEREF _Toc376205652 \h </w:instrText>
+                  <w:instrText xml:space="preserve"> PAGEREF _Toc376207253 \h </w:instrText>
                 </w:r>
                 <w:r>
                   <w:rPr>
@@ -2204,7 +2247,7 @@
                   <w:lang w:eastAsia="fr-FR"/>
                 </w:rPr>
               </w:pPr>
-              <w:hyperlink w:anchor="_Toc376205653" w:history="1">
+              <w:hyperlink w:anchor="_Toc376207254" w:history="1">
                 <w:r>
                   <w:rPr>
                     <w:rStyle w:val="Lienhypertexte"/>
@@ -2245,7 +2288,7 @@
                     <w:noProof/>
                     <w:webHidden/>
                   </w:rPr>
-                  <w:instrText xml:space="preserve"> PAGEREF _Toc376205653 \h </w:instrText>
+                  <w:instrText xml:space="preserve"> PAGEREF _Toc376207254 \h </w:instrText>
                 </w:r>
                 <w:r>
                   <w:rPr>
@@ -2288,7 +2331,7 @@
                   <w:lang w:eastAsia="fr-FR"/>
                 </w:rPr>
               </w:pPr>
-              <w:hyperlink w:anchor="_Toc376205654" w:history="1">
+              <w:hyperlink w:anchor="_Toc376207255" w:history="1">
                 <w:r>
                   <w:rPr>
                     <w:rStyle w:val="Lienhypertexte"/>
@@ -2329,7 +2372,7 @@
                     <w:noProof/>
                     <w:webHidden/>
                   </w:rPr>
-                  <w:instrText xml:space="preserve"> PAGEREF _Toc376205654 \h </w:instrText>
+                  <w:instrText xml:space="preserve"> PAGEREF _Toc376207255 \h </w:instrText>
                 </w:r>
                 <w:r>
                   <w:rPr>
@@ -2372,7 +2415,7 @@
                   <w:lang w:eastAsia="fr-FR"/>
                 </w:rPr>
               </w:pPr>
-              <w:hyperlink w:anchor="_Toc376205655" w:history="1">
+              <w:hyperlink w:anchor="_Toc376207256" w:history="1">
                 <w:r>
                   <w:rPr>
                     <w:rStyle w:val="Lienhypertexte"/>
@@ -2413,7 +2456,7 @@
                     <w:noProof/>
                     <w:webHidden/>
                   </w:rPr>
-                  <w:instrText xml:space="preserve"> PAGEREF _Toc376205655 \h </w:instrText>
+                  <w:instrText xml:space="preserve"> PAGEREF _Toc376207256 \h </w:instrText>
                 </w:r>
                 <w:r>
                   <w:rPr>
@@ -2456,7 +2499,7 @@
                   <w:lang w:eastAsia="fr-FR"/>
                 </w:rPr>
               </w:pPr>
-              <w:hyperlink w:anchor="_Toc376205656" w:history="1">
+              <w:hyperlink w:anchor="_Toc376207257" w:history="1">
                 <w:r>
                   <w:rPr>
                     <w:rStyle w:val="Lienhypertexte"/>
@@ -2497,7 +2540,7 @@
                     <w:noProof/>
                     <w:webHidden/>
                   </w:rPr>
-                  <w:instrText xml:space="preserve"> PAGEREF _Toc376205656 \h </w:instrText>
+                  <w:instrText xml:space="preserve"> PAGEREF _Toc376207257 \h </w:instrText>
                 </w:r>
                 <w:r>
                   <w:rPr>
@@ -2540,7 +2583,7 @@
                   <w:lang w:eastAsia="fr-FR"/>
                 </w:rPr>
               </w:pPr>
-              <w:hyperlink w:anchor="_Toc376205657" w:history="1">
+              <w:hyperlink w:anchor="_Toc376207258" w:history="1">
                 <w:r>
                   <w:rPr>
                     <w:rStyle w:val="Lienhypertexte"/>
@@ -2581,7 +2624,7 @@
                     <w:noProof/>
                     <w:webHidden/>
                   </w:rPr>
-                  <w:instrText xml:space="preserve"> PAGEREF _Toc376205657 \h </w:instrText>
+                  <w:instrText xml:space="preserve"> PAGEREF _Toc376207258 \h </w:instrText>
                 </w:r>
                 <w:r>
                   <w:rPr>
@@ -2624,7 +2667,7 @@
                   <w:lang w:eastAsia="fr-FR"/>
                 </w:rPr>
               </w:pPr>
-              <w:hyperlink w:anchor="_Toc376205658" w:history="1">
+              <w:hyperlink w:anchor="_Toc376207259" w:history="1">
                 <w:r>
                   <w:rPr>
                     <w:rStyle w:val="Lienhypertexte"/>
@@ -2665,7 +2708,7 @@
                     <w:noProof/>
                     <w:webHidden/>
                   </w:rPr>
-                  <w:instrText xml:space="preserve"> PAGEREF _Toc376205658 \h </w:instrText>
+                  <w:instrText xml:space="preserve"> PAGEREF _Toc376207259 \h </w:instrText>
                 </w:r>
                 <w:r>
                   <w:rPr>
@@ -2708,7 +2751,7 @@
                   <w:lang w:eastAsia="fr-FR"/>
                 </w:rPr>
               </w:pPr>
-              <w:hyperlink w:anchor="_Toc376205659" w:history="1">
+              <w:hyperlink w:anchor="_Toc376207260" w:history="1">
                 <w:r>
                   <w:rPr>
                     <w:rStyle w:val="Lienhypertexte"/>
@@ -2749,7 +2792,7 @@
                     <w:noProof/>
                     <w:webHidden/>
                   </w:rPr>
-                  <w:instrText xml:space="preserve"> PAGEREF _Toc376205659 \h </w:instrText>
+                  <w:instrText xml:space="preserve"> PAGEREF _Toc376207260 \h </w:instrText>
                 </w:r>
                 <w:r>
                   <w:rPr>
@@ -2792,7 +2835,7 @@
                   <w:lang w:eastAsia="fr-FR"/>
                 </w:rPr>
               </w:pPr>
-              <w:hyperlink w:anchor="_Toc376205660" w:history="1">
+              <w:hyperlink w:anchor="_Toc376207261" w:history="1">
                 <w:r>
                   <w:rPr>
                     <w:rStyle w:val="Lienhypertexte"/>
@@ -2833,7 +2876,7 @@
                     <w:noProof/>
                     <w:webHidden/>
                   </w:rPr>
-                  <w:instrText xml:space="preserve"> PAGEREF _Toc376205660 \h </w:instrText>
+                  <w:instrText xml:space="preserve"> PAGEREF _Toc376207261 \h </w:instrText>
                 </w:r>
                 <w:r>
                   <w:rPr>
@@ -2876,7 +2919,7 @@
                   <w:lang w:eastAsia="fr-FR"/>
                 </w:rPr>
               </w:pPr>
-              <w:hyperlink w:anchor="_Toc376205661" w:history="1">
+              <w:hyperlink w:anchor="_Toc376207262" w:history="1">
                 <w:r>
                   <w:rPr>
                     <w:rStyle w:val="Lienhypertexte"/>
@@ -2917,7 +2960,7 @@
                     <w:noProof/>
                     <w:webHidden/>
                   </w:rPr>
-                  <w:instrText xml:space="preserve"> PAGEREF _Toc376205661 \h </w:instrText>
+                  <w:instrText xml:space="preserve"> PAGEREF _Toc376207262 \h </w:instrText>
                 </w:r>
                 <w:r>
                   <w:rPr>
@@ -2959,7 +3002,7 @@
                   <w:lang w:eastAsia="fr-FR"/>
                 </w:rPr>
               </w:pPr>
-              <w:hyperlink w:anchor="_Toc376205662" w:history="1">
+              <w:hyperlink w:anchor="_Toc376207263" w:history="1">
                 <w:r>
                   <w:rPr>
                     <w:rStyle w:val="Lienhypertexte"/>
@@ -2986,7 +3029,7 @@
                     <w:noProof/>
                     <w:webHidden/>
                   </w:rPr>
-                  <w:instrText xml:space="preserve"> PAGEREF _Toc376205662 \h </w:instrText>
+                  <w:instrText xml:space="preserve"> PAGEREF _Toc376207263 \h </w:instrText>
                 </w:r>
                 <w:r>
                   <w:rPr>
@@ -3029,7 +3072,7 @@
                   <w:lang w:eastAsia="fr-FR"/>
                 </w:rPr>
               </w:pPr>
-              <w:hyperlink w:anchor="_Toc376205663" w:history="1">
+              <w:hyperlink w:anchor="_Toc376207264" w:history="1">
                 <w:r>
                   <w:rPr>
                     <w:rStyle w:val="Lienhypertexte"/>
@@ -3070,7 +3113,7 @@
                     <w:noProof/>
                     <w:webHidden/>
                   </w:rPr>
-                  <w:instrText xml:space="preserve"> PAGEREF _Toc376205663 \h </w:instrText>
+                  <w:instrText xml:space="preserve"> PAGEREF _Toc376207264 \h </w:instrText>
                 </w:r>
                 <w:r>
                   <w:rPr>
@@ -3113,7 +3156,7 @@
                   <w:lang w:eastAsia="fr-FR"/>
                 </w:rPr>
               </w:pPr>
-              <w:hyperlink w:anchor="_Toc376205664" w:history="1">
+              <w:hyperlink w:anchor="_Toc376207265" w:history="1">
                 <w:r>
                   <w:rPr>
                     <w:rStyle w:val="Lienhypertexte"/>
@@ -3154,7 +3197,7 @@
                     <w:noProof/>
                     <w:webHidden/>
                   </w:rPr>
-                  <w:instrText xml:space="preserve"> PAGEREF _Toc376205664 \h </w:instrText>
+                  <w:instrText xml:space="preserve"> PAGEREF _Toc376207265 \h </w:instrText>
                 </w:r>
                 <w:r>
                   <w:rPr>
@@ -3197,7 +3240,7 @@
                   <w:lang w:eastAsia="fr-FR"/>
                 </w:rPr>
               </w:pPr>
-              <w:hyperlink w:anchor="_Toc376205665" w:history="1">
+              <w:hyperlink w:anchor="_Toc376207266" w:history="1">
                 <w:r>
                   <w:rPr>
                     <w:rStyle w:val="Lienhypertexte"/>
@@ -3238,7 +3281,7 @@
                     <w:noProof/>
                     <w:webHidden/>
                   </w:rPr>
-                  <w:instrText xml:space="preserve"> PAGEREF _Toc376205665 \h </w:instrText>
+                  <w:instrText xml:space="preserve"> PAGEREF _Toc376207266 \h </w:instrText>
                 </w:r>
                 <w:r>
                   <w:rPr>
@@ -3281,7 +3324,7 @@
                   <w:lang w:eastAsia="fr-FR"/>
                 </w:rPr>
               </w:pPr>
-              <w:hyperlink w:anchor="_Toc376205666" w:history="1">
+              <w:hyperlink w:anchor="_Toc376207267" w:history="1">
                 <w:r>
                   <w:rPr>
                     <w:rStyle w:val="Lienhypertexte"/>
@@ -3322,7 +3365,7 @@
                     <w:noProof/>
                     <w:webHidden/>
                   </w:rPr>
-                  <w:instrText xml:space="preserve"> PAGEREF _Toc376205666 \h </w:instrText>
+                  <w:instrText xml:space="preserve"> PAGEREF _Toc376207267 \h </w:instrText>
                 </w:r>
                 <w:r>
                   <w:rPr>
@@ -3365,7 +3408,7 @@
                   <w:lang w:eastAsia="fr-FR"/>
                 </w:rPr>
               </w:pPr>
-              <w:hyperlink w:anchor="_Toc376205667" w:history="1">
+              <w:hyperlink w:anchor="_Toc376207268" w:history="1">
                 <w:r>
                   <w:rPr>
                     <w:rStyle w:val="Lienhypertexte"/>
@@ -3406,7 +3449,7 @@
                     <w:noProof/>
                     <w:webHidden/>
                   </w:rPr>
-                  <w:instrText xml:space="preserve"> PAGEREF _Toc376205667 \h </w:instrText>
+                  <w:instrText xml:space="preserve"> PAGEREF _Toc376207268 \h </w:instrText>
                 </w:r>
                 <w:r>
                   <w:rPr>
@@ -3449,7 +3492,7 @@
                   <w:lang w:eastAsia="fr-FR"/>
                 </w:rPr>
               </w:pPr>
-              <w:hyperlink w:anchor="_Toc376205668" w:history="1">
+              <w:hyperlink w:anchor="_Toc376207269" w:history="1">
                 <w:r>
                   <w:rPr>
                     <w:rStyle w:val="Lienhypertexte"/>
@@ -3490,7 +3533,7 @@
                     <w:noProof/>
                     <w:webHidden/>
                   </w:rPr>
-                  <w:instrText xml:space="preserve"> PAGEREF _Toc376205668 \h </w:instrText>
+                  <w:instrText xml:space="preserve"> PAGEREF _Toc376207269 \h </w:instrText>
                 </w:r>
                 <w:r>
                   <w:rPr>
@@ -3533,7 +3576,7 @@
                   <w:lang w:eastAsia="fr-FR"/>
                 </w:rPr>
               </w:pPr>
-              <w:hyperlink w:anchor="_Toc376205669" w:history="1">
+              <w:hyperlink w:anchor="_Toc376207270" w:history="1">
                 <w:r>
                   <w:rPr>
                     <w:rStyle w:val="Lienhypertexte"/>
@@ -3574,7 +3617,7 @@
                     <w:noProof/>
                     <w:webHidden/>
                   </w:rPr>
-                  <w:instrText xml:space="preserve"> PAGEREF _Toc376205669 \h </w:instrText>
+                  <w:instrText xml:space="preserve"> PAGEREF _Toc376207270 \h </w:instrText>
                 </w:r>
                 <w:r>
                   <w:rPr>
@@ -3617,7 +3660,7 @@
                   <w:lang w:eastAsia="fr-FR"/>
                 </w:rPr>
               </w:pPr>
-              <w:hyperlink w:anchor="_Toc376205670" w:history="1">
+              <w:hyperlink w:anchor="_Toc376207271" w:history="1">
                 <w:r>
                   <w:rPr>
                     <w:rStyle w:val="Lienhypertexte"/>
@@ -3658,7 +3701,7 @@
                     <w:noProof/>
                     <w:webHidden/>
                   </w:rPr>
-                  <w:instrText xml:space="preserve"> PAGEREF _Toc376205670 \h </w:instrText>
+                  <w:instrText xml:space="preserve"> PAGEREF _Toc376207271 \h </w:instrText>
                 </w:r>
                 <w:r>
                   <w:rPr>
@@ -3701,7 +3744,7 @@
                   <w:lang w:eastAsia="fr-FR"/>
                 </w:rPr>
               </w:pPr>
-              <w:hyperlink w:anchor="_Toc376205671" w:history="1">
+              <w:hyperlink w:anchor="_Toc376207272" w:history="1">
                 <w:r>
                   <w:rPr>
                     <w:rStyle w:val="Lienhypertexte"/>
@@ -3742,7 +3785,7 @@
                     <w:noProof/>
                     <w:webHidden/>
                   </w:rPr>
-                  <w:instrText xml:space="preserve"> PAGEREF _Toc376205671 \h </w:instrText>
+                  <w:instrText xml:space="preserve"> PAGEREF _Toc376207272 \h </w:instrText>
                 </w:r>
                 <w:r>
                   <w:rPr>
@@ -3785,13 +3828,13 @@
                   <w:lang w:eastAsia="fr-FR"/>
                 </w:rPr>
               </w:pPr>
-              <w:hyperlink w:anchor="_Toc376205672" w:history="1">
+              <w:hyperlink w:anchor="_Toc376207273" w:history="1">
                 <w:r>
                   <w:rPr>
                     <w:rStyle w:val="Lienhypertexte"/>
                     <w:noProof/>
                   </w:rPr>
-                  <w:t>4.</w:t>
+                  <w:t>iv.</w:t>
                 </w:r>
                 <w:r>
                   <w:rPr>
@@ -3826,7 +3869,7 @@
                     <w:noProof/>
                     <w:webHidden/>
                   </w:rPr>
-                  <w:instrText xml:space="preserve"> PAGEREF _Toc376205672 \h </w:instrText>
+                  <w:instrText xml:space="preserve"> PAGEREF _Toc376207273 \h </w:instrText>
                 </w:r>
                 <w:r>
                   <w:rPr>
@@ -3869,13 +3912,13 @@
                   <w:lang w:eastAsia="fr-FR"/>
                 </w:rPr>
               </w:pPr>
-              <w:hyperlink w:anchor="_Toc376205673" w:history="1">
+              <w:hyperlink w:anchor="_Toc376207274" w:history="1">
                 <w:r>
                   <w:rPr>
                     <w:rStyle w:val="Lienhypertexte"/>
                     <w:noProof/>
                   </w:rPr>
-                  <w:t>5.</w:t>
+                  <w:t>v.</w:t>
                 </w:r>
                 <w:r>
                   <w:rPr>
@@ -3910,7 +3953,7 @@
                     <w:noProof/>
                     <w:webHidden/>
                   </w:rPr>
-                  <w:instrText xml:space="preserve"> PAGEREF _Toc376205673 \h </w:instrText>
+                  <w:instrText xml:space="preserve"> PAGEREF _Toc376207274 \h </w:instrText>
                 </w:r>
                 <w:r>
                   <w:rPr>
@@ -3953,7 +3996,7 @@
                   <w:lang w:eastAsia="fr-FR"/>
                 </w:rPr>
               </w:pPr>
-              <w:hyperlink w:anchor="_Toc376205674" w:history="1">
+              <w:hyperlink w:anchor="_Toc376207275" w:history="1">
                 <w:r>
                   <w:rPr>
                     <w:rStyle w:val="Lienhypertexte"/>
@@ -3994,7 +4037,7 @@
                     <w:noProof/>
                     <w:webHidden/>
                   </w:rPr>
-                  <w:instrText xml:space="preserve"> PAGEREF _Toc376205674 \h </w:instrText>
+                  <w:instrText xml:space="preserve"> PAGEREF _Toc376207275 \h </w:instrText>
                 </w:r>
                 <w:r>
                   <w:rPr>
@@ -4037,7 +4080,7 @@
                   <w:lang w:eastAsia="fr-FR"/>
                 </w:rPr>
               </w:pPr>
-              <w:hyperlink w:anchor="_Toc376205675" w:history="1">
+              <w:hyperlink w:anchor="_Toc376207276" w:history="1">
                 <w:r>
                   <w:rPr>
                     <w:rStyle w:val="Lienhypertexte"/>
@@ -4087,7 +4130,7 @@
                     <w:noProof/>
                     <w:webHidden/>
                   </w:rPr>
-                  <w:instrText xml:space="preserve"> PAGEREF _Toc376205675 \h </w:instrText>
+                  <w:instrText xml:space="preserve"> PAGEREF _Toc376207276 \h </w:instrText>
                 </w:r>
                 <w:r>
                   <w:rPr>
@@ -4130,7 +4173,7 @@
                   <w:lang w:eastAsia="fr-FR"/>
                 </w:rPr>
               </w:pPr>
-              <w:hyperlink w:anchor="_Toc376205676" w:history="1">
+              <w:hyperlink w:anchor="_Toc376207277" w:history="1">
                 <w:r>
                   <w:rPr>
                     <w:rStyle w:val="Lienhypertexte"/>
@@ -4171,7 +4214,7 @@
                     <w:noProof/>
                     <w:webHidden/>
                   </w:rPr>
-                  <w:instrText xml:space="preserve"> PAGEREF _Toc376205676 \h </w:instrText>
+                  <w:instrText xml:space="preserve"> PAGEREF _Toc376207277 \h </w:instrText>
                 </w:r>
                 <w:r>
                   <w:rPr>
@@ -4214,7 +4257,7 @@
                   <w:lang w:eastAsia="fr-FR"/>
                 </w:rPr>
               </w:pPr>
-              <w:hyperlink w:anchor="_Toc376205677" w:history="1">
+              <w:hyperlink w:anchor="_Toc376207278" w:history="1">
                 <w:r>
                   <w:rPr>
                     <w:rStyle w:val="Lienhypertexte"/>
@@ -4264,7 +4307,7 @@
                     <w:noProof/>
                     <w:webHidden/>
                   </w:rPr>
-                  <w:instrText xml:space="preserve"> PAGEREF _Toc376205677 \h </w:instrText>
+                  <w:instrText xml:space="preserve"> PAGEREF _Toc376207278 \h </w:instrText>
                 </w:r>
                 <w:r>
                   <w:rPr>
@@ -4307,13 +4350,13 @@
                   <w:lang w:eastAsia="fr-FR"/>
                 </w:rPr>
               </w:pPr>
-              <w:hyperlink w:anchor="_Toc376205678" w:history="1">
+              <w:hyperlink w:anchor="_Toc376207279" w:history="1">
                 <w:r>
                   <w:rPr>
                     <w:rStyle w:val="Lienhypertexte"/>
                     <w:noProof/>
                   </w:rPr>
-                  <w:t>6.</w:t>
+                  <w:t>vi.</w:t>
                 </w:r>
                 <w:r>
                   <w:rPr>
@@ -4348,7 +4391,7 @@
                     <w:noProof/>
                     <w:webHidden/>
                   </w:rPr>
-                  <w:instrText xml:space="preserve"> PAGEREF _Toc376205678 \h </w:instrText>
+                  <w:instrText xml:space="preserve"> PAGEREF _Toc376207279 \h </w:instrText>
                 </w:r>
                 <w:r>
                   <w:rPr>
@@ -4383,7 +4426,7 @@
               <w:pPr>
                 <w:pStyle w:val="TM1"/>
                 <w:tabs>
-                  <w:tab w:val="left" w:pos="440"/>
+                  <w:tab w:val="left" w:pos="660"/>
                   <w:tab w:val="right" w:leader="dot" w:pos="9062"/>
                 </w:tabs>
                 <w:rPr>
@@ -4391,13 +4434,13 @@
                   <w:lang w:eastAsia="fr-FR"/>
                 </w:rPr>
               </w:pPr>
-              <w:hyperlink w:anchor="_Toc376205679" w:history="1">
+              <w:hyperlink w:anchor="_Toc376207280" w:history="1">
                 <w:r>
                   <w:rPr>
                     <w:rStyle w:val="Lienhypertexte"/>
                     <w:noProof/>
                   </w:rPr>
-                  <w:t>7.</w:t>
+                  <w:t>vii.</w:t>
                 </w:r>
                 <w:r>
                   <w:rPr>
@@ -4432,7 +4475,7 @@
                     <w:noProof/>
                     <w:webHidden/>
                   </w:rPr>
-                  <w:instrText xml:space="preserve"> PAGEREF _Toc376205679 \h </w:instrText>
+                  <w:instrText xml:space="preserve"> PAGEREF _Toc376207280 \h </w:instrText>
                 </w:r>
                 <w:r>
                   <w:rPr>
@@ -4467,7 +4510,7 @@
               <w:pPr>
                 <w:pStyle w:val="TM1"/>
                 <w:tabs>
-                  <w:tab w:val="left" w:pos="440"/>
+                  <w:tab w:val="left" w:pos="660"/>
                   <w:tab w:val="right" w:leader="dot" w:pos="9062"/>
                 </w:tabs>
                 <w:rPr>
@@ -4475,13 +4518,13 @@
                   <w:lang w:eastAsia="fr-FR"/>
                 </w:rPr>
               </w:pPr>
-              <w:hyperlink w:anchor="_Toc376205680" w:history="1">
+              <w:hyperlink w:anchor="_Toc376207281" w:history="1">
                 <w:r>
                   <w:rPr>
                     <w:rStyle w:val="Lienhypertexte"/>
                     <w:noProof/>
                   </w:rPr>
-                  <w:t>8.</w:t>
+                  <w:t>viii.</w:t>
                 </w:r>
                 <w:r>
                   <w:rPr>
@@ -4516,7 +4559,7 @@
                     <w:noProof/>
                     <w:webHidden/>
                   </w:rPr>
-                  <w:instrText xml:space="preserve"> PAGEREF _Toc376205680 \h </w:instrText>
+                  <w:instrText xml:space="preserve"> PAGEREF _Toc376207281 \h </w:instrText>
                 </w:r>
                 <w:r>
                   <w:rPr>
@@ -4601,12 +4644,17 @@
           <w:numId w:val="22"/>
         </w:numPr>
       </w:pPr>
-      <w:bookmarkStart w:id="0" w:name="_Toc376205632"/>
+      <w:bookmarkStart w:id="0" w:name="_Toc376207233"/>
       <w:r>
         <w:lastRenderedPageBreak/>
-        <w:t>Fiche signaletique</w:t>
+        <w:t xml:space="preserve">Fiche </w:t>
+      </w:r>
+      <w:proofErr w:type="spellStart"/>
+      <w:r>
+        <w:t>signaletique</w:t>
       </w:r>
       <w:bookmarkEnd w:id="0"/>
+      <w:proofErr w:type="spellEnd"/>
     </w:p>
     <w:p>
       <w:pPr>
@@ -4625,13 +4673,31 @@
         </w:rPr>
         <w:t xml:space="preserve">Titre : </w:t>
       </w:r>
+      <w:proofErr w:type="spellStart"/>
       <w:r>
         <w:rPr>
           <w:rFonts w:ascii="Calibri" w:eastAsia="Times New Roman" w:hAnsi="Calibri" w:cs="Arial"/>
           <w:color w:val="000000"/>
         </w:rPr>
-        <w:t>Hinder &amp; Flee</w:t>
-      </w:r>
+        <w:t>Hinder</w:t>
+      </w:r>
+      <w:proofErr w:type="spellEnd"/>
+      <w:r>
+        <w:rPr>
+          <w:rFonts w:ascii="Calibri" w:eastAsia="Times New Roman" w:hAnsi="Calibri" w:cs="Arial"/>
+          <w:color w:val="000000"/>
+        </w:rPr>
+        <w:t xml:space="preserve"> &amp; </w:t>
+      </w:r>
+      <w:proofErr w:type="spellStart"/>
+      <w:r>
+        <w:rPr>
+          <w:rFonts w:ascii="Calibri" w:eastAsia="Times New Roman" w:hAnsi="Calibri" w:cs="Arial"/>
+          <w:color w:val="000000"/>
+        </w:rPr>
+        <w:t>Flee</w:t>
+      </w:r>
+      <w:proofErr w:type="spellEnd"/>
     </w:p>
     <w:p>
       <w:pPr>
@@ -4680,7 +4746,39 @@
           <w:rFonts w:ascii="Calibri" w:eastAsia="Times New Roman" w:hAnsi="Calibri" w:cs="Times New Roman"/>
           <w:color w:val="000000"/>
         </w:rPr>
-        <w:t xml:space="preserve"> : Core gamer  15+</w:t>
+        <w:t xml:space="preserve"> : </w:t>
+      </w:r>
+      <w:proofErr w:type="spellStart"/>
+      <w:r>
+        <w:rPr>
+          <w:rFonts w:ascii="Calibri" w:eastAsia="Times New Roman" w:hAnsi="Calibri" w:cs="Times New Roman"/>
+          <w:color w:val="000000"/>
+        </w:rPr>
+        <w:t>Core</w:t>
+      </w:r>
+      <w:proofErr w:type="spellEnd"/>
+      <w:r>
+        <w:rPr>
+          <w:rFonts w:ascii="Calibri" w:eastAsia="Times New Roman" w:hAnsi="Calibri" w:cs="Times New Roman"/>
+          <w:color w:val="000000"/>
+        </w:rPr>
+        <w:t xml:space="preserve"> </w:t>
+      </w:r>
+      <w:proofErr w:type="spellStart"/>
+      <w:r>
+        <w:rPr>
+          <w:rFonts w:ascii="Calibri" w:eastAsia="Times New Roman" w:hAnsi="Calibri" w:cs="Times New Roman"/>
+          <w:color w:val="000000"/>
+        </w:rPr>
+        <w:t>gamer</w:t>
+      </w:r>
+      <w:proofErr w:type="spellEnd"/>
+      <w:r>
+        <w:rPr>
+          <w:rFonts w:ascii="Calibri" w:eastAsia="Times New Roman" w:hAnsi="Calibri" w:cs="Times New Roman"/>
+          <w:color w:val="000000"/>
+        </w:rPr>
+        <w:t xml:space="preserve">  15+</w:t>
       </w:r>
     </w:p>
     <w:p>
@@ -4716,7 +4814,7 @@
           <w:numId w:val="22"/>
         </w:numPr>
       </w:pPr>
-      <w:bookmarkStart w:id="1" w:name="_Toc376205633"/>
+      <w:bookmarkStart w:id="1" w:name="_Toc376207234"/>
       <w:r>
         <w:t>Concept</w:t>
       </w:r>
@@ -4735,12 +4833,14 @@
         </w:rPr>
         <w:t xml:space="preserve">Une ancienne relique, retrouvée par un archéologue fou, a invoqué l’apocalypse. Suite à cet évènement, nos héros seront engagés dans une lutte acharnée car le seul moyen d’enrailler cette apocalypse est de donner ses congénères en sacrifices aux zombies… . </w:t>
       </w:r>
+      <w:proofErr w:type="spellStart"/>
       <w:r>
         <w:rPr>
           <w:rFonts w:ascii="Calibri" w:hAnsi="Calibri"/>
         </w:rPr>
         <w:t>Arriveront-ils</w:t>
       </w:r>
+      <w:proofErr w:type="spellEnd"/>
       <w:r>
         <w:rPr>
           <w:rFonts w:ascii="Calibri" w:hAnsi="Calibri"/>
@@ -4756,7 +4856,7 @@
           <w:numId w:val="22"/>
         </w:numPr>
       </w:pPr>
-      <w:bookmarkStart w:id="2" w:name="_Toc376205634"/>
+      <w:bookmarkStart w:id="2" w:name="_Toc376207235"/>
       <w:r>
         <w:t xml:space="preserve">Condition victoire </w:t>
       </w:r>
@@ -4797,7 +4897,7 @@
           <w:numId w:val="22"/>
         </w:numPr>
       </w:pPr>
-      <w:bookmarkStart w:id="3" w:name="_Toc376205635"/>
+      <w:bookmarkStart w:id="3" w:name="_Toc376207236"/>
       <w:r>
         <w:t>Gameplay</w:t>
       </w:r>
@@ -4811,7 +4911,7 @@
           <w:numId w:val="22"/>
         </w:numPr>
       </w:pPr>
-      <w:bookmarkStart w:id="4" w:name="_Toc376205636"/>
+      <w:bookmarkStart w:id="4" w:name="_Toc376207237"/>
       <w:r>
         <w:t>Éléments</w:t>
       </w:r>
@@ -4828,7 +4928,7 @@
           <w:numId w:val="22"/>
         </w:numPr>
       </w:pPr>
-      <w:bookmarkStart w:id="5" w:name="_Toc376205637"/>
+      <w:bookmarkStart w:id="5" w:name="_Toc376207238"/>
       <w:r>
         <w:t>Interaction entre joueurs</w:t>
       </w:r>
@@ -4915,7 +5015,7 @@
           <w:numId w:val="22"/>
         </w:numPr>
       </w:pPr>
-      <w:bookmarkStart w:id="6" w:name="_Toc376205638"/>
+      <w:bookmarkStart w:id="6" w:name="_Toc376207239"/>
       <w:r>
         <w:t>Mutation</w:t>
       </w:r>
@@ -5383,7 +5483,7 @@
           <w:numId w:val="22"/>
         </w:numPr>
       </w:pPr>
-      <w:bookmarkStart w:id="7" w:name="_Toc376205639"/>
+      <w:bookmarkStart w:id="7" w:name="_Toc376207240"/>
       <w:r>
         <w:t>Compétences</w:t>
       </w:r>
@@ -7872,6 +7972,7 @@
                 <w:color w:val="000000"/>
               </w:rPr>
             </w:pPr>
+            <w:proofErr w:type="spellStart"/>
             <w:r>
               <w:rPr>
                 <w:rFonts w:ascii="Calibri" w:eastAsia="Times New Roman" w:hAnsi="Calibri" w:cs="Times New Roman"/>
@@ -7880,6 +7981,7 @@
               </w:rPr>
               <w:t>Berserker</w:t>
             </w:r>
+            <w:proofErr w:type="spellEnd"/>
           </w:p>
           <w:p>
             <w:pPr>
@@ -8014,13 +8116,23 @@
                 <w:color w:val="000000"/>
               </w:rPr>
             </w:pPr>
+            <w:proofErr w:type="spellStart"/>
             <w:r>
               <w:rPr>
                 <w:rFonts w:ascii="Calibri" w:eastAsia="Times New Roman" w:hAnsi="Calibri" w:cs="Times New Roman"/>
                 <w:b/>
                 <w:color w:val="000000"/>
               </w:rPr>
-              <w:t>Souleur fou</w:t>
+              <w:t>Souleur</w:t>
+            </w:r>
+            <w:proofErr w:type="spellEnd"/>
+            <w:r>
+              <w:rPr>
+                <w:rFonts w:ascii="Calibri" w:eastAsia="Times New Roman" w:hAnsi="Calibri" w:cs="Times New Roman"/>
+                <w:b/>
+                <w:color w:val="000000"/>
+              </w:rPr>
+              <w:t xml:space="preserve"> fou</w:t>
             </w:r>
           </w:p>
           <w:p>
@@ -8197,21 +8309,547 @@
           <w:numId w:val="22"/>
         </w:numPr>
       </w:pPr>
+      <w:bookmarkStart w:id="8" w:name="_Toc376207241"/>
       <w:r>
         <w:lastRenderedPageBreak/>
         <w:t>Objets</w:t>
       </w:r>
-    </w:p>
-    <w:p>
-      <w:r>
-        <w:t>Les objets</w:t>
-      </w:r>
-      <w:r>
-        <w:t xml:space="preserve"> </w:t>
-      </w:r>
-      <w:bookmarkStart w:id="8" w:name="_GoBack"/>
       <w:bookmarkEnd w:id="8"/>
     </w:p>
+    <w:p/>
+    <w:tbl>
+      <w:tblPr>
+        <w:tblStyle w:val="Grilledutableau"/>
+        <w:tblW w:w="9330" w:type="dxa"/>
+        <w:tblLook w:val="04A0" w:firstRow="1" w:lastRow="0" w:firstColumn="1" w:lastColumn="0" w:noHBand="0" w:noVBand="1"/>
+      </w:tblPr>
+      <w:tblGrid>
+        <w:gridCol w:w="2518"/>
+        <w:gridCol w:w="3702"/>
+        <w:gridCol w:w="3110"/>
+      </w:tblGrid>
+      <w:tr>
+        <w:trPr>
+          <w:trHeight w:val="308"/>
+        </w:trPr>
+        <w:tc>
+          <w:tcPr>
+            <w:tcW w:w="2518" w:type="dxa"/>
+            <w:vAlign w:val="center"/>
+          </w:tcPr>
+          <w:p>
+            <w:pPr>
+              <w:jc w:val="center"/>
+            </w:pPr>
+            <w:r>
+              <w:t>Nom</w:t>
+            </w:r>
+          </w:p>
+        </w:tc>
+        <w:tc>
+          <w:tcPr>
+            <w:tcW w:w="3702" w:type="dxa"/>
+            <w:vAlign w:val="center"/>
+          </w:tcPr>
+          <w:p>
+            <w:pPr>
+              <w:jc w:val="center"/>
+            </w:pPr>
+            <w:r>
+              <w:t>Effets survivant</w:t>
+            </w:r>
+          </w:p>
+        </w:tc>
+        <w:tc>
+          <w:tcPr>
+            <w:tcW w:w="3110" w:type="dxa"/>
+            <w:vAlign w:val="center"/>
+          </w:tcPr>
+          <w:p>
+            <w:pPr>
+              <w:jc w:val="center"/>
+            </w:pPr>
+            <w:r>
+              <w:t>Effet zombie</w:t>
+            </w:r>
+          </w:p>
+        </w:tc>
+      </w:tr>
+      <w:tr>
+        <w:trPr>
+          <w:trHeight w:val="289"/>
+        </w:trPr>
+        <w:tc>
+          <w:tcPr>
+            <w:tcW w:w="2518" w:type="dxa"/>
+            <w:vAlign w:val="center"/>
+          </w:tcPr>
+          <w:p>
+            <w:pPr>
+              <w:jc w:val="center"/>
+              <w:rPr>
+                <w:b/>
+              </w:rPr>
+            </w:pPr>
+            <w:r>
+              <w:rPr>
+                <w:b/>
+              </w:rPr>
+              <w:t>Bébé en plastique</w:t>
+            </w:r>
+          </w:p>
+        </w:tc>
+        <w:tc>
+          <w:tcPr>
+            <w:tcW w:w="6812" w:type="dxa"/>
+            <w:gridSpan w:val="2"/>
+            <w:vAlign w:val="center"/>
+          </w:tcPr>
+          <w:p>
+            <w:pPr>
+              <w:jc w:val="center"/>
+            </w:pPr>
+            <w:r>
+              <w:t>Attire les zombies</w:t>
+            </w:r>
+            <w:r>
+              <w:t xml:space="preserve"> tout en se déplaçant</w:t>
+            </w:r>
+            <w:r>
+              <w:t>.</w:t>
+            </w:r>
+          </w:p>
+        </w:tc>
+      </w:tr>
+      <w:tr>
+        <w:trPr>
+          <w:trHeight w:val="308"/>
+        </w:trPr>
+        <w:tc>
+          <w:tcPr>
+            <w:tcW w:w="2518" w:type="dxa"/>
+            <w:vAlign w:val="center"/>
+          </w:tcPr>
+          <w:p>
+            <w:pPr>
+              <w:jc w:val="center"/>
+              <w:rPr>
+                <w:b/>
+              </w:rPr>
+            </w:pPr>
+            <w:r>
+              <w:rPr>
+                <w:b/>
+              </w:rPr>
+              <w:t>Antidote</w:t>
+            </w:r>
+          </w:p>
+        </w:tc>
+        <w:tc>
+          <w:tcPr>
+            <w:tcW w:w="3702" w:type="dxa"/>
+            <w:vAlign w:val="center"/>
+          </w:tcPr>
+          <w:p>
+            <w:pPr>
+              <w:jc w:val="center"/>
+            </w:pPr>
+            <w:r>
+              <w:t>Annule la transformation en zombie</w:t>
+            </w:r>
+            <w:r>
+              <w:t>.</w:t>
+            </w:r>
+          </w:p>
+        </w:tc>
+        <w:tc>
+          <w:tcPr>
+            <w:tcW w:w="3110" w:type="dxa"/>
+            <w:vAlign w:val="center"/>
+          </w:tcPr>
+          <w:p>
+            <w:pPr>
+              <w:jc w:val="center"/>
+            </w:pPr>
+            <w:r>
+              <w:t>Aucun effet</w:t>
+            </w:r>
+            <w:r>
+              <w:t>.</w:t>
+            </w:r>
+          </w:p>
+        </w:tc>
+      </w:tr>
+      <w:tr>
+        <w:trPr>
+          <w:trHeight w:val="479"/>
+        </w:trPr>
+        <w:tc>
+          <w:tcPr>
+            <w:tcW w:w="2518" w:type="dxa"/>
+            <w:vAlign w:val="center"/>
+          </w:tcPr>
+          <w:p>
+            <w:pPr>
+              <w:jc w:val="center"/>
+              <w:rPr>
+                <w:b/>
+              </w:rPr>
+            </w:pPr>
+            <w:r>
+              <w:rPr>
+                <w:b/>
+              </w:rPr>
+              <w:t>Mini zombie</w:t>
+            </w:r>
+          </w:p>
+        </w:tc>
+        <w:tc>
+          <w:tcPr>
+            <w:tcW w:w="3702" w:type="dxa"/>
+            <w:vAlign w:val="center"/>
+          </w:tcPr>
+          <w:p>
+            <w:pPr>
+              <w:jc w:val="center"/>
+            </w:pPr>
+            <w:r>
+              <w:t>Expulse les cibles dans la zone d’effet</w:t>
+            </w:r>
+          </w:p>
+        </w:tc>
+        <w:tc>
+          <w:tcPr>
+            <w:tcW w:w="3110" w:type="dxa"/>
+            <w:vAlign w:val="center"/>
+          </w:tcPr>
+          <w:p>
+            <w:pPr>
+              <w:jc w:val="center"/>
+            </w:pPr>
+            <w:r>
+              <w:t>Expulse les cible</w:t>
+            </w:r>
+            <w:r>
+              <w:t>s</w:t>
+            </w:r>
+            <w:r>
+              <w:t xml:space="preserve"> dans la zone d’effet et inflige 30 point de dégât</w:t>
+            </w:r>
+            <w:r>
+              <w:t>s</w:t>
+            </w:r>
+            <w:r>
+              <w:t>.</w:t>
+            </w:r>
+          </w:p>
+        </w:tc>
+      </w:tr>
+      <w:tr>
+        <w:trPr>
+          <w:trHeight w:val="308"/>
+        </w:trPr>
+        <w:tc>
+          <w:tcPr>
+            <w:tcW w:w="2518" w:type="dxa"/>
+            <w:vAlign w:val="center"/>
+          </w:tcPr>
+          <w:p>
+            <w:pPr>
+              <w:jc w:val="center"/>
+              <w:rPr>
+                <w:b/>
+              </w:rPr>
+            </w:pPr>
+            <w:r>
+              <w:rPr>
+                <w:b/>
+              </w:rPr>
+              <w:t>Piège à loup</w:t>
+            </w:r>
+          </w:p>
+        </w:tc>
+        <w:tc>
+          <w:tcPr>
+            <w:tcW w:w="6812" w:type="dxa"/>
+            <w:gridSpan w:val="2"/>
+            <w:vAlign w:val="center"/>
+          </w:tcPr>
+          <w:p>
+            <w:pPr>
+              <w:jc w:val="center"/>
+            </w:pPr>
+            <w:r>
+              <w:t>Immobilise l’entité marchant sur le piège durant 5 seconde</w:t>
+            </w:r>
+            <w:r>
+              <w:t>s</w:t>
+            </w:r>
+            <w:r>
+              <w:t>.</w:t>
+            </w:r>
+            <w:r>
+              <w:t xml:space="preserve"> </w:t>
+            </w:r>
+          </w:p>
+        </w:tc>
+      </w:tr>
+      <w:tr>
+        <w:trPr>
+          <w:trHeight w:val="308"/>
+        </w:trPr>
+        <w:tc>
+          <w:tcPr>
+            <w:tcW w:w="2518" w:type="dxa"/>
+            <w:vAlign w:val="center"/>
+          </w:tcPr>
+          <w:p>
+            <w:pPr>
+              <w:jc w:val="center"/>
+              <w:rPr>
+                <w:b/>
+              </w:rPr>
+            </w:pPr>
+            <w:r>
+              <w:rPr>
+                <w:b/>
+              </w:rPr>
+              <w:t>Huile</w:t>
+            </w:r>
+          </w:p>
+        </w:tc>
+        <w:tc>
+          <w:tcPr>
+            <w:tcW w:w="6812" w:type="dxa"/>
+            <w:gridSpan w:val="2"/>
+            <w:vAlign w:val="center"/>
+          </w:tcPr>
+          <w:p>
+            <w:pPr>
+              <w:jc w:val="center"/>
+            </w:pPr>
+            <w:r>
+              <w:t>Créer une flaque d’huile autour de la zone d’explosion de la bouteille d’huile, la flaque d’huile fais glisser les entités marchan</w:t>
+            </w:r>
+            <w:r>
+              <w:t>d</w:t>
+            </w:r>
+            <w:r>
+              <w:t xml:space="preserve"> dessus</w:t>
+            </w:r>
+            <w:r>
+              <w:t>.</w:t>
+            </w:r>
+          </w:p>
+        </w:tc>
+      </w:tr>
+      <w:tr>
+        <w:trPr>
+          <w:trHeight w:val="308"/>
+        </w:trPr>
+        <w:tc>
+          <w:tcPr>
+            <w:tcW w:w="2518" w:type="dxa"/>
+            <w:vAlign w:val="center"/>
+          </w:tcPr>
+          <w:p>
+            <w:pPr>
+              <w:jc w:val="center"/>
+              <w:rPr>
+                <w:b/>
+              </w:rPr>
+            </w:pPr>
+            <w:r>
+              <w:rPr>
+                <w:b/>
+              </w:rPr>
+              <w:t>Filet</w:t>
+            </w:r>
+          </w:p>
+        </w:tc>
+        <w:tc>
+          <w:tcPr>
+            <w:tcW w:w="6812" w:type="dxa"/>
+            <w:gridSpan w:val="2"/>
+            <w:vAlign w:val="center"/>
+          </w:tcPr>
+          <w:p>
+            <w:pPr>
+              <w:jc w:val="center"/>
+            </w:pPr>
+            <w:r>
+              <w:t>Immobilise les entité</w:t>
+            </w:r>
+            <w:r>
+              <w:t>s</w:t>
+            </w:r>
+            <w:r>
+              <w:t xml:space="preserve"> prise dans le filet durant 3 secondes</w:t>
+            </w:r>
+            <w:r>
+              <w:t>.</w:t>
+            </w:r>
+          </w:p>
+        </w:tc>
+      </w:tr>
+      <w:tr>
+        <w:trPr>
+          <w:trHeight w:val="308"/>
+        </w:trPr>
+        <w:tc>
+          <w:tcPr>
+            <w:tcW w:w="2518" w:type="dxa"/>
+            <w:vAlign w:val="center"/>
+          </w:tcPr>
+          <w:p>
+            <w:pPr>
+              <w:jc w:val="center"/>
+              <w:rPr>
+                <w:b/>
+              </w:rPr>
+            </w:pPr>
+            <w:r>
+              <w:rPr>
+                <w:b/>
+              </w:rPr>
+              <w:t>Bouteille de sang</w:t>
+            </w:r>
+          </w:p>
+        </w:tc>
+        <w:tc>
+          <w:tcPr>
+            <w:tcW w:w="6812" w:type="dxa"/>
+            <w:gridSpan w:val="2"/>
+            <w:vAlign w:val="center"/>
+          </w:tcPr>
+          <w:p>
+            <w:pPr>
+              <w:jc w:val="center"/>
+            </w:pPr>
+            <w:r>
+              <w:t>Attire la horde de zombie autour de la cible sur la cible.</w:t>
+            </w:r>
+          </w:p>
+        </w:tc>
+      </w:tr>
+      <w:tr>
+        <w:trPr>
+          <w:trHeight w:val="308"/>
+        </w:trPr>
+        <w:tc>
+          <w:tcPr>
+            <w:tcW w:w="2518" w:type="dxa"/>
+            <w:vAlign w:val="center"/>
+          </w:tcPr>
+          <w:p>
+            <w:pPr>
+              <w:jc w:val="center"/>
+              <w:rPr>
+                <w:b/>
+              </w:rPr>
+            </w:pPr>
+            <w:r>
+              <w:rPr>
+                <w:b/>
+              </w:rPr>
+              <w:t>Morceau de jambon</w:t>
+            </w:r>
+          </w:p>
+        </w:tc>
+        <w:tc>
+          <w:tcPr>
+            <w:tcW w:w="6812" w:type="dxa"/>
+            <w:gridSpan w:val="2"/>
+            <w:vAlign w:val="center"/>
+          </w:tcPr>
+          <w:p>
+            <w:pPr>
+              <w:jc w:val="center"/>
+            </w:pPr>
+            <w:r>
+              <w:t xml:space="preserve">La horde est </w:t>
+            </w:r>
+            <w:r>
+              <w:t>attirée</w:t>
+            </w:r>
+            <w:r>
+              <w:t xml:space="preserve"> par le morceau de jambon lorsqu’il est jeté au sol, si un survivant s’</w:t>
+            </w:r>
+            <w:r>
+              <w:t>approche</w:t>
+            </w:r>
+            <w:r>
+              <w:t xml:space="preserve"> trop près une odeur est </w:t>
+            </w:r>
+            <w:r>
+              <w:t>appliquée</w:t>
+            </w:r>
+            <w:r>
+              <w:t xml:space="preserve"> sur lui. La horde pars alors à ça pourchasse.</w:t>
+            </w:r>
+            <w:bookmarkStart w:id="9" w:name="_GoBack"/>
+            <w:bookmarkEnd w:id="9"/>
+          </w:p>
+        </w:tc>
+      </w:tr>
+      <w:tr>
+        <w:trPr>
+          <w:trHeight w:val="308"/>
+        </w:trPr>
+        <w:tc>
+          <w:tcPr>
+            <w:tcW w:w="2518" w:type="dxa"/>
+            <w:vAlign w:val="center"/>
+          </w:tcPr>
+          <w:p>
+            <w:pPr>
+              <w:jc w:val="center"/>
+              <w:rPr>
+                <w:b/>
+              </w:rPr>
+            </w:pPr>
+            <w:r>
+              <w:rPr>
+                <w:b/>
+              </w:rPr>
+              <w:t>Seringue à virus</w:t>
+            </w:r>
+          </w:p>
+        </w:tc>
+        <w:tc>
+          <w:tcPr>
+            <w:tcW w:w="3702" w:type="dxa"/>
+            <w:vAlign w:val="center"/>
+          </w:tcPr>
+          <w:p>
+            <w:pPr>
+              <w:jc w:val="center"/>
+            </w:pPr>
+            <w:r>
+              <w:t>Enclenche</w:t>
+            </w:r>
+            <w:r>
+              <w:t xml:space="preserve"> la mutation</w:t>
+            </w:r>
+          </w:p>
+        </w:tc>
+        <w:tc>
+          <w:tcPr>
+            <w:tcW w:w="3110" w:type="dxa"/>
+            <w:vAlign w:val="center"/>
+          </w:tcPr>
+          <w:p>
+            <w:pPr>
+              <w:jc w:val="center"/>
+            </w:pPr>
+            <w:r>
+              <w:t>Aucun effet.</w:t>
+            </w:r>
+          </w:p>
+        </w:tc>
+      </w:tr>
+    </w:tbl>
+    <w:p/>
     <w:tbl>
       <w:tblPr>
         <w:tblW w:w="9360" w:type="dxa"/>
@@ -8252,7 +8890,7 @@
           <w:numId w:val="22"/>
         </w:numPr>
       </w:pPr>
-      <w:bookmarkStart w:id="9" w:name="_Toc376205641"/>
+      <w:bookmarkStart w:id="10" w:name="_Toc376207242"/>
       <w:r>
         <w:t>Élément</w:t>
       </w:r>
@@ -8262,7 +8900,7 @@
       <w:r>
         <w:t>s</w:t>
       </w:r>
-      <w:bookmarkEnd w:id="9"/>
+      <w:bookmarkEnd w:id="10"/>
     </w:p>
     <w:p>
       <w:pPr>
@@ -8274,7 +8912,35 @@
         <w:rPr>
           <w:rFonts w:ascii="Calibri" w:hAnsi="Calibri"/>
         </w:rPr>
-        <w:t>Le jeu comporte un marchand ambulant in-game. Il s’agit d’une des features spéciale choisi.</w:t>
+        <w:t>Le jeu comporte un marchand ambulant in-</w:t>
+      </w:r>
+      <w:proofErr w:type="spellStart"/>
+      <w:r>
+        <w:rPr>
+          <w:rFonts w:ascii="Calibri" w:hAnsi="Calibri"/>
+        </w:rPr>
+        <w:t>game</w:t>
+      </w:r>
+      <w:proofErr w:type="spellEnd"/>
+      <w:r>
+        <w:rPr>
+          <w:rFonts w:ascii="Calibri" w:hAnsi="Calibri"/>
+        </w:rPr>
+        <w:t xml:space="preserve">. Il s’agit d’une des </w:t>
+      </w:r>
+      <w:proofErr w:type="spellStart"/>
+      <w:r>
+        <w:rPr>
+          <w:rFonts w:ascii="Calibri" w:hAnsi="Calibri"/>
+        </w:rPr>
+        <w:t>features</w:t>
+      </w:r>
+      <w:proofErr w:type="spellEnd"/>
+      <w:r>
+        <w:rPr>
+          <w:rFonts w:ascii="Calibri" w:hAnsi="Calibri"/>
+        </w:rPr>
+        <w:t xml:space="preserve"> spéciale choisi.</w:t>
       </w:r>
     </w:p>
     <w:p>
@@ -8395,11 +9061,16 @@
           <w:numId w:val="22"/>
         </w:numPr>
       </w:pPr>
-      <w:bookmarkStart w:id="10" w:name="_Toc376205642"/>
-      <w:r>
-        <w:t>Level design</w:t>
-      </w:r>
-      <w:bookmarkEnd w:id="10"/>
+      <w:bookmarkStart w:id="11" w:name="_Toc376207243"/>
+      <w:proofErr w:type="spellStart"/>
+      <w:r>
+        <w:t>Level</w:t>
+      </w:r>
+      <w:proofErr w:type="spellEnd"/>
+      <w:r>
+        <w:t xml:space="preserve"> design</w:t>
+      </w:r>
+      <w:bookmarkEnd w:id="11"/>
     </w:p>
     <w:p>
       <w:r>
@@ -8432,11 +9103,14 @@
           <w:numId w:val="22"/>
         </w:numPr>
       </w:pPr>
-      <w:bookmarkStart w:id="11" w:name="_Toc376205643"/>
-      <w:r>
+      <w:bookmarkStart w:id="12" w:name="_Toc376207244"/>
+      <w:proofErr w:type="spellStart"/>
+      <w:r>
+        <w:lastRenderedPageBreak/>
         <w:t>Loop</w:t>
       </w:r>
-      <w:bookmarkEnd w:id="11"/>
+      <w:bookmarkEnd w:id="12"/>
+      <w:proofErr w:type="spellEnd"/>
     </w:p>
     <w:p>
       <w:pPr>
@@ -8446,11 +9120,16 @@
           <w:numId w:val="22"/>
         </w:numPr>
       </w:pPr>
-      <w:bookmarkStart w:id="12" w:name="_Toc376205644"/>
-      <w:r>
-        <w:t>Loop survivant</w:t>
-      </w:r>
-      <w:bookmarkEnd w:id="12"/>
+      <w:bookmarkStart w:id="13" w:name="_Toc376207245"/>
+      <w:proofErr w:type="spellStart"/>
+      <w:r>
+        <w:t>Loop</w:t>
+      </w:r>
+      <w:proofErr w:type="spellEnd"/>
+      <w:r>
+        <w:t xml:space="preserve"> survivant</w:t>
+      </w:r>
+      <w:bookmarkEnd w:id="13"/>
     </w:p>
     <w:p>
       <w:pPr>
@@ -8511,12 +9190,16 @@
           <w:numId w:val="22"/>
         </w:numPr>
       </w:pPr>
-      <w:bookmarkStart w:id="13" w:name="_Toc376205645"/>
-      <w:r>
-        <w:lastRenderedPageBreak/>
-        <w:t>Loop zombie</w:t>
-      </w:r>
-      <w:bookmarkEnd w:id="13"/>
+      <w:bookmarkStart w:id="14" w:name="_Toc376207246"/>
+      <w:proofErr w:type="spellStart"/>
+      <w:r>
+        <w:t>Loop</w:t>
+      </w:r>
+      <w:proofErr w:type="spellEnd"/>
+      <w:r>
+        <w:t xml:space="preserve"> zombie</w:t>
+      </w:r>
+      <w:bookmarkEnd w:id="14"/>
     </w:p>
     <w:p>
       <w:pPr>
@@ -8577,11 +9260,11 @@
           <w:numId w:val="22"/>
         </w:numPr>
       </w:pPr>
-      <w:bookmarkStart w:id="14" w:name="_Toc376205646"/>
+      <w:bookmarkStart w:id="15" w:name="_Toc376207247"/>
       <w:r>
         <w:t>3C</w:t>
       </w:r>
-      <w:bookmarkEnd w:id="14"/>
+      <w:bookmarkEnd w:id="15"/>
     </w:p>
     <w:p>
       <w:pPr>
@@ -8591,14 +9274,14 @@
           <w:numId w:val="22"/>
         </w:numPr>
       </w:pPr>
-      <w:bookmarkStart w:id="15" w:name="_Toc376205647"/>
+      <w:bookmarkStart w:id="16" w:name="_Toc376207248"/>
       <w:r>
         <w:t>Personnage</w:t>
       </w:r>
       <w:r>
         <w:t>s</w:t>
       </w:r>
-      <w:bookmarkEnd w:id="15"/>
+      <w:bookmarkEnd w:id="16"/>
     </w:p>
     <w:p>
       <w:pPr>
@@ -8608,14 +9291,14 @@
           <w:numId w:val="22"/>
         </w:numPr>
       </w:pPr>
-      <w:bookmarkStart w:id="16" w:name="_Toc376205648"/>
+      <w:bookmarkStart w:id="17" w:name="_Toc376207249"/>
       <w:r>
         <w:t>Description</w:t>
       </w:r>
       <w:r>
         <w:t>/caractéristique</w:t>
       </w:r>
-      <w:bookmarkEnd w:id="16"/>
+      <w:bookmarkEnd w:id="17"/>
     </w:p>
     <w:p>
       <w:pPr>
@@ -8654,7 +9337,17 @@
           <w:sz w:val="22"/>
           <w:szCs w:val="22"/>
         </w:rPr>
-        <w:t xml:space="preserve"> of Legend. N’importe quel joueur peut prendre n’importe quelle classe. La </w:t>
+        <w:t xml:space="preserve"> of Legend. N’importe quel joueur peut prendre n’importe quelle classe. </w:t>
+      </w:r>
+      <w:r>
+        <w:rPr>
+          <w:rFonts w:ascii="Calibri" w:hAnsi="Calibri"/>
+          <w:color w:val="000000"/>
+          <w:sz w:val="22"/>
+          <w:szCs w:val="22"/>
+        </w:rPr>
+        <w:lastRenderedPageBreak/>
+        <w:t xml:space="preserve">La </w:t>
       </w:r>
       <w:r>
         <w:rPr>
@@ -8760,11 +9453,11 @@
           <w:numId w:val="22"/>
         </w:numPr>
       </w:pPr>
-      <w:bookmarkStart w:id="17" w:name="_Toc376205649"/>
+      <w:bookmarkStart w:id="18" w:name="_Toc376207250"/>
       <w:r>
         <w:t>Action possible pour un personnage</w:t>
       </w:r>
-      <w:bookmarkEnd w:id="17"/>
+      <w:bookmarkEnd w:id="18"/>
     </w:p>
     <w:p>
       <w:pPr>
@@ -9018,12 +9711,37 @@
         </w:rPr>
         <w:t xml:space="preserve">un </w:t>
       </w:r>
-      <w:r>
-        <w:rPr>
-          <w:rFonts w:ascii="Calibri" w:eastAsia="Times New Roman" w:hAnsi="Calibri" w:cs="Times New Roman"/>
-          <w:color w:val="000000"/>
-        </w:rPr>
-        <w:t>items (soin, nourriture, botte pour boost vitesse</w:t>
+      <w:proofErr w:type="gramStart"/>
+      <w:r>
+        <w:rPr>
+          <w:rFonts w:ascii="Calibri" w:eastAsia="Times New Roman" w:hAnsi="Calibri" w:cs="Times New Roman"/>
+          <w:color w:val="000000"/>
+        </w:rPr>
+        <w:t>items</w:t>
+      </w:r>
+      <w:proofErr w:type="gramEnd"/>
+      <w:r>
+        <w:rPr>
+          <w:rFonts w:ascii="Calibri" w:eastAsia="Times New Roman" w:hAnsi="Calibri" w:cs="Times New Roman"/>
+          <w:color w:val="000000"/>
+        </w:rPr>
+        <w:t xml:space="preserve"> (soin, nourriture, botte pour </w:t>
+      </w:r>
+      <w:proofErr w:type="spellStart"/>
+      <w:r>
+        <w:rPr>
+          <w:rFonts w:ascii="Calibri" w:eastAsia="Times New Roman" w:hAnsi="Calibri" w:cs="Times New Roman"/>
+          <w:color w:val="000000"/>
+        </w:rPr>
+        <w:t>boost</w:t>
+      </w:r>
+      <w:proofErr w:type="spellEnd"/>
+      <w:r>
+        <w:rPr>
+          <w:rFonts w:ascii="Calibri" w:eastAsia="Times New Roman" w:hAnsi="Calibri" w:cs="Times New Roman"/>
+          <w:color w:val="000000"/>
+        </w:rPr>
+        <w:t xml:space="preserve"> vitesse</w:t>
       </w:r>
       <w:r>
         <w:rPr>
@@ -9245,7 +9963,7 @@
           <w:numId w:val="22"/>
         </w:numPr>
       </w:pPr>
-      <w:bookmarkStart w:id="18" w:name="_Toc376205650"/>
+      <w:bookmarkStart w:id="19" w:name="_Toc376207251"/>
       <w:r>
         <w:lastRenderedPageBreak/>
         <w:t>Use</w:t>
@@ -9253,7 +9971,7 @@
       <w:r>
         <w:t xml:space="preserve"> case du menu</w:t>
       </w:r>
-      <w:bookmarkEnd w:id="18"/>
+      <w:bookmarkEnd w:id="19"/>
     </w:p>
     <w:p/>
     <w:p>
@@ -9313,7 +10031,7 @@
           <w:numId w:val="22"/>
         </w:numPr>
       </w:pPr>
-      <w:bookmarkStart w:id="19" w:name="_Toc376205651"/>
+      <w:bookmarkStart w:id="20" w:name="_Toc376207252"/>
       <w:r>
         <w:lastRenderedPageBreak/>
         <w:t>Use</w:t>
@@ -9321,7 +10039,7 @@
       <w:r>
         <w:t xml:space="preserve"> case Survivant</w:t>
       </w:r>
-      <w:bookmarkEnd w:id="19"/>
+      <w:bookmarkEnd w:id="20"/>
     </w:p>
     <w:p>
       <w:pPr>
@@ -9377,14 +10095,14 @@
           <w:numId w:val="22"/>
         </w:numPr>
       </w:pPr>
-      <w:bookmarkStart w:id="20" w:name="_Toc376205652"/>
+      <w:bookmarkStart w:id="21" w:name="_Toc376207253"/>
       <w:r>
         <w:t>Use</w:t>
       </w:r>
       <w:r>
         <w:t xml:space="preserve"> case Zombie</w:t>
       </w:r>
-      <w:bookmarkEnd w:id="20"/>
+      <w:bookmarkEnd w:id="21"/>
     </w:p>
     <w:p>
       <w:pPr>
@@ -9450,14 +10168,14 @@
           <w:numId w:val="22"/>
         </w:numPr>
       </w:pPr>
-      <w:bookmarkStart w:id="21" w:name="_Toc376205653"/>
+      <w:bookmarkStart w:id="22" w:name="_Toc376207254"/>
       <w:r>
         <w:t>I</w:t>
       </w:r>
       <w:r>
         <w:t>nterface</w:t>
       </w:r>
-      <w:bookmarkEnd w:id="21"/>
+      <w:bookmarkEnd w:id="22"/>
     </w:p>
     <w:p>
       <w:pPr>
@@ -9984,11 +10702,11 @@
           <w:numId w:val="22"/>
         </w:numPr>
       </w:pPr>
-      <w:bookmarkStart w:id="22" w:name="_Toc376205654"/>
+      <w:bookmarkStart w:id="23" w:name="_Toc376207255"/>
       <w:r>
         <w:t>Contrôle</w:t>
       </w:r>
-      <w:bookmarkEnd w:id="22"/>
+      <w:bookmarkEnd w:id="23"/>
     </w:p>
     <w:p>
       <w:pPr>
@@ -9998,11 +10716,11 @@
           <w:numId w:val="22"/>
         </w:numPr>
       </w:pPr>
-      <w:bookmarkStart w:id="23" w:name="_Toc376205655"/>
+      <w:bookmarkStart w:id="24" w:name="_Toc376207256"/>
       <w:r>
         <w:t>Déplacement</w:t>
       </w:r>
-      <w:bookmarkEnd w:id="23"/>
+      <w:bookmarkEnd w:id="24"/>
     </w:p>
     <w:p>
       <w:pPr>
@@ -10163,11 +10881,11 @@
           <w:numId w:val="22"/>
         </w:numPr>
       </w:pPr>
-      <w:bookmarkStart w:id="24" w:name="_Toc376205656"/>
+      <w:bookmarkStart w:id="25" w:name="_Toc376207257"/>
       <w:r>
         <w:t>Portes</w:t>
       </w:r>
-      <w:bookmarkEnd w:id="24"/>
+      <w:bookmarkEnd w:id="25"/>
     </w:p>
     <w:p>
       <w:pPr>
@@ -10199,11 +10917,11 @@
           <w:numId w:val="22"/>
         </w:numPr>
       </w:pPr>
-      <w:bookmarkStart w:id="25" w:name="_Toc376205657"/>
+      <w:bookmarkStart w:id="26" w:name="_Toc376207258"/>
       <w:r>
         <w:t>Etages</w:t>
       </w:r>
-      <w:bookmarkEnd w:id="25"/>
+      <w:bookmarkEnd w:id="26"/>
     </w:p>
     <w:p>
       <w:pPr>
@@ -10228,11 +10946,11 @@
           <w:numId w:val="22"/>
         </w:numPr>
       </w:pPr>
-      <w:bookmarkStart w:id="26" w:name="_Toc376205658"/>
+      <w:bookmarkStart w:id="27" w:name="_Toc376207259"/>
       <w:r>
         <w:t>Cachettes</w:t>
       </w:r>
-      <w:bookmarkEnd w:id="26"/>
+      <w:bookmarkEnd w:id="27"/>
     </w:p>
     <w:p>
       <w:r>
@@ -10256,11 +10974,11 @@
           <w:numId w:val="22"/>
         </w:numPr>
       </w:pPr>
-      <w:bookmarkStart w:id="27" w:name="_Toc376205659"/>
+      <w:bookmarkStart w:id="28" w:name="_Toc376207260"/>
       <w:r>
         <w:t>Liste des touches par défaut et actions associées</w:t>
       </w:r>
-      <w:bookmarkEnd w:id="27"/>
+      <w:bookmarkEnd w:id="28"/>
     </w:p>
     <w:tbl>
       <w:tblPr>
@@ -10535,7 +11253,23 @@
                 <w:rFonts w:ascii="Calibri" w:eastAsia="Times New Roman" w:hAnsi="Calibri" w:cs="Times New Roman"/>
                 <w:color w:val="000000"/>
               </w:rPr>
-              <w:t>(caméra suit la souris quand on maintient le clique)</w:t>
+              <w:t xml:space="preserve">(caméra suit la souris quand on maintient </w:t>
+            </w:r>
+            <w:proofErr w:type="gramStart"/>
+            <w:r>
+              <w:rPr>
+                <w:rFonts w:ascii="Calibri" w:eastAsia="Times New Roman" w:hAnsi="Calibri" w:cs="Times New Roman"/>
+                <w:color w:val="000000"/>
+              </w:rPr>
+              <w:t>le</w:t>
+            </w:r>
+            <w:proofErr w:type="gramEnd"/>
+            <w:r>
+              <w:rPr>
+                <w:rFonts w:ascii="Calibri" w:eastAsia="Times New Roman" w:hAnsi="Calibri" w:cs="Times New Roman"/>
+                <w:color w:val="000000"/>
+              </w:rPr>
+              <w:t xml:space="preserve"> clique)</w:t>
             </w:r>
           </w:p>
         </w:tc>
@@ -11115,12 +11849,12 @@
           <w:numId w:val="22"/>
         </w:numPr>
       </w:pPr>
-      <w:bookmarkStart w:id="28" w:name="_Toc376205660"/>
+      <w:bookmarkStart w:id="29" w:name="_Toc376207261"/>
       <w:r>
         <w:lastRenderedPageBreak/>
         <w:t>Configuration des touches clavier et souris par défaut</w:t>
       </w:r>
-      <w:bookmarkEnd w:id="28"/>
+      <w:bookmarkEnd w:id="29"/>
     </w:p>
     <w:p>
       <w:pPr>
@@ -11251,12 +11985,12 @@
           <w:numId w:val="22"/>
         </w:numPr>
       </w:pPr>
-      <w:bookmarkStart w:id="29" w:name="_Toc376205661"/>
+      <w:bookmarkStart w:id="30" w:name="_Toc376207262"/>
       <w:r>
         <w:lastRenderedPageBreak/>
         <w:t>Camera</w:t>
       </w:r>
-      <w:bookmarkEnd w:id="29"/>
+      <w:bookmarkEnd w:id="30"/>
     </w:p>
     <w:p>
       <w:pPr>
@@ -11498,12 +12232,12 @@
         <w:pStyle w:val="Titre1"/>
         <w:ind w:left="720"/>
       </w:pPr>
-      <w:bookmarkStart w:id="30" w:name="_Toc376205662"/>
+      <w:bookmarkStart w:id="31" w:name="_Toc376207263"/>
       <w:r>
         <w:lastRenderedPageBreak/>
         <w:t>Diagramme activité</w:t>
       </w:r>
-      <w:bookmarkEnd w:id="30"/>
+      <w:bookmarkEnd w:id="31"/>
     </w:p>
     <w:p>
       <w:pPr>
@@ -11513,11 +12247,11 @@
           <w:numId w:val="22"/>
         </w:numPr>
       </w:pPr>
-      <w:bookmarkStart w:id="31" w:name="_Toc376205663"/>
+      <w:bookmarkStart w:id="32" w:name="_Toc376207264"/>
       <w:r>
         <w:t>Pendant la navigation dans les menus</w:t>
       </w:r>
-      <w:bookmarkEnd w:id="31"/>
+      <w:bookmarkEnd w:id="32"/>
     </w:p>
     <w:p>
       <w:pPr>
@@ -11617,7 +12351,7 @@
           <w:numId w:val="22"/>
         </w:numPr>
       </w:pPr>
-      <w:bookmarkStart w:id="32" w:name="_Toc376205664"/>
+      <w:bookmarkStart w:id="33" w:name="_Toc376207265"/>
       <w:r>
         <w:lastRenderedPageBreak/>
         <w:t>Durant</w:t>
@@ -11625,7 +12359,7 @@
       <w:r>
         <w:t xml:space="preserve"> un partie</w:t>
       </w:r>
-      <w:bookmarkEnd w:id="32"/>
+      <w:bookmarkEnd w:id="33"/>
     </w:p>
     <w:p>
       <w:pPr>
@@ -11635,11 +12369,11 @@
           <w:numId w:val="22"/>
         </w:numPr>
       </w:pPr>
-      <w:bookmarkStart w:id="33" w:name="_Toc376205665"/>
+      <w:bookmarkStart w:id="34" w:name="_Toc376207266"/>
       <w:r>
         <w:t>Partie</w:t>
       </w:r>
-      <w:bookmarkEnd w:id="33"/>
+      <w:bookmarkEnd w:id="34"/>
     </w:p>
     <w:p>
       <w:r>
@@ -11698,7 +12432,7 @@
           <w:numId w:val="22"/>
         </w:numPr>
       </w:pPr>
-      <w:bookmarkStart w:id="34" w:name="_Toc376205666"/>
+      <w:bookmarkStart w:id="35" w:name="_Toc376207267"/>
       <w:r>
         <w:lastRenderedPageBreak/>
         <w:t xml:space="preserve">Joueur </w:t>
@@ -11709,7 +12443,7 @@
       <w:r>
         <w:t>Zombie</w:t>
       </w:r>
-      <w:bookmarkEnd w:id="34"/>
+      <w:bookmarkEnd w:id="35"/>
     </w:p>
     <w:p>
       <w:pPr>
@@ -11771,11 +12505,11 @@
           <w:numId w:val="22"/>
         </w:numPr>
       </w:pPr>
-      <w:bookmarkStart w:id="35" w:name="_Toc376205667"/>
+      <w:bookmarkStart w:id="36" w:name="_Toc376207268"/>
       <w:r>
         <w:t>Joueur Survivant</w:t>
       </w:r>
-      <w:bookmarkEnd w:id="35"/>
+      <w:bookmarkEnd w:id="36"/>
     </w:p>
     <w:p>
       <w:pPr>
@@ -11842,12 +12576,12 @@
           <w:numId w:val="22"/>
         </w:numPr>
       </w:pPr>
-      <w:bookmarkStart w:id="36" w:name="_Toc376205668"/>
+      <w:bookmarkStart w:id="37" w:name="_Toc376207269"/>
       <w:r>
         <w:lastRenderedPageBreak/>
         <w:t>Attaque</w:t>
       </w:r>
-      <w:bookmarkEnd w:id="36"/>
+      <w:bookmarkEnd w:id="37"/>
     </w:p>
     <w:p>
       <w:pPr>
@@ -11909,12 +12643,12 @@
           <w:numId w:val="22"/>
         </w:numPr>
       </w:pPr>
-      <w:bookmarkStart w:id="37" w:name="_Toc376205669"/>
+      <w:bookmarkStart w:id="38" w:name="_Toc376207270"/>
       <w:r>
         <w:lastRenderedPageBreak/>
         <w:t>Déplacement</w:t>
       </w:r>
-      <w:bookmarkEnd w:id="37"/>
+      <w:bookmarkEnd w:id="38"/>
     </w:p>
     <w:p>
       <w:pPr>
@@ -11976,12 +12710,12 @@
           <w:numId w:val="22"/>
         </w:numPr>
       </w:pPr>
-      <w:bookmarkStart w:id="38" w:name="_Toc376205670"/>
+      <w:bookmarkStart w:id="39" w:name="_Toc376207271"/>
       <w:r>
         <w:lastRenderedPageBreak/>
         <w:t>Objet</w:t>
       </w:r>
-      <w:bookmarkEnd w:id="38"/>
+      <w:bookmarkEnd w:id="39"/>
     </w:p>
     <w:p>
       <w:pPr>
@@ -12043,12 +12777,12 @@
           <w:numId w:val="22"/>
         </w:numPr>
       </w:pPr>
-      <w:bookmarkStart w:id="39" w:name="_Toc376205671"/>
+      <w:bookmarkStart w:id="40" w:name="_Toc376207272"/>
       <w:r>
         <w:lastRenderedPageBreak/>
         <w:t>Marchand</w:t>
       </w:r>
-      <w:bookmarkEnd w:id="39"/>
+      <w:bookmarkEnd w:id="40"/>
     </w:p>
     <w:p>
       <w:pPr>
@@ -12116,11 +12850,11 @@
           <w:numId w:val="22"/>
         </w:numPr>
       </w:pPr>
-      <w:bookmarkStart w:id="40" w:name="_Toc376205672"/>
+      <w:bookmarkStart w:id="41" w:name="_Toc376207273"/>
       <w:r>
         <w:t>Diagramme de classe</w:t>
       </w:r>
-      <w:bookmarkEnd w:id="40"/>
+      <w:bookmarkEnd w:id="41"/>
     </w:p>
     <w:p>
       <w:pPr>
@@ -12184,12 +12918,12 @@
           <w:numId w:val="22"/>
         </w:numPr>
       </w:pPr>
-      <w:bookmarkStart w:id="41" w:name="_Toc376205673"/>
+      <w:bookmarkStart w:id="42" w:name="_Toc376207274"/>
       <w:r>
         <w:lastRenderedPageBreak/>
         <w:t>USP</w:t>
       </w:r>
-      <w:bookmarkEnd w:id="41"/>
+      <w:bookmarkEnd w:id="42"/>
     </w:p>
     <w:p>
       <w:pPr>
@@ -12257,14 +12991,30 @@
           <w:rFonts w:ascii="Calibri" w:eastAsia="Times New Roman" w:hAnsi="Calibri" w:cs="Times New Roman"/>
           <w:color w:val="000000"/>
         </w:rPr>
-        <w:t>détruire le N</w:t>
-      </w:r>
-      <w:r>
-        <w:rPr>
-          <w:rFonts w:ascii="Calibri" w:eastAsia="Times New Roman" w:hAnsi="Calibri" w:cs="Times New Roman"/>
-          <w:color w:val="000000"/>
-        </w:rPr>
-        <w:t>exus ennemi</w:t>
+        <w:t xml:space="preserve">détruire le </w:t>
+      </w:r>
+      <w:proofErr w:type="spellStart"/>
+      <w:r>
+        <w:rPr>
+          <w:rFonts w:ascii="Calibri" w:eastAsia="Times New Roman" w:hAnsi="Calibri" w:cs="Times New Roman"/>
+          <w:color w:val="000000"/>
+        </w:rPr>
+        <w:t>N</w:t>
+      </w:r>
+      <w:r>
+        <w:rPr>
+          <w:rFonts w:ascii="Calibri" w:eastAsia="Times New Roman" w:hAnsi="Calibri" w:cs="Times New Roman"/>
+          <w:color w:val="000000"/>
+        </w:rPr>
+        <w:t>exus</w:t>
+      </w:r>
+      <w:proofErr w:type="spellEnd"/>
+      <w:r>
+        <w:rPr>
+          <w:rFonts w:ascii="Calibri" w:eastAsia="Times New Roman" w:hAnsi="Calibri" w:cs="Times New Roman"/>
+          <w:color w:val="000000"/>
+        </w:rPr>
+        <w:t xml:space="preserve"> ennemi</w:t>
       </w:r>
       <w:r>
         <w:rPr>
@@ -12351,11 +13101,11 @@
           <w:numId w:val="22"/>
         </w:numPr>
       </w:pPr>
-      <w:bookmarkStart w:id="42" w:name="_Toc376205674"/>
+      <w:bookmarkStart w:id="43" w:name="_Toc376207275"/>
       <w:r>
         <w:t>Rappel cadre et contrainte projet</w:t>
       </w:r>
-      <w:bookmarkEnd w:id="42"/>
+      <w:bookmarkEnd w:id="43"/>
     </w:p>
     <w:p>
       <w:pPr>
@@ -12422,7 +13172,7 @@
           <w:rFonts w:eastAsia="Times New Roman" w:cs="Times New Roman"/>
         </w:rPr>
       </w:pPr>
-      <w:bookmarkStart w:id="43" w:name="_Toc376205675"/>
+      <w:bookmarkStart w:id="44" w:name="_Toc376207276"/>
       <w:r>
         <w:t>Contraintes sur le jeu</w:t>
       </w:r>
@@ -12433,7 +13183,7 @@
         </w:rPr>
         <w:t xml:space="preserve"> :</w:t>
       </w:r>
-      <w:bookmarkEnd w:id="43"/>
+      <w:bookmarkEnd w:id="44"/>
       <w:r>
         <w:rPr>
           <w:rFonts w:eastAsia="Times New Roman" w:cs="Times New Roman"/>
@@ -12691,7 +13441,23 @@
           <w:rFonts w:ascii="Calibri" w:eastAsia="Times New Roman" w:hAnsi="Calibri" w:cs="Times New Roman"/>
           <w:color w:val="000000"/>
         </w:rPr>
-        <w:t>60fps constant sur la plateforme cible (Core2Duo T9900, NVidia GeForce 260M, 8Go Ram)</w:t>
+        <w:t xml:space="preserve">60fps constant sur la plateforme cible (Core2Duo T9900, </w:t>
+      </w:r>
+      <w:proofErr w:type="spellStart"/>
+      <w:r>
+        <w:rPr>
+          <w:rFonts w:ascii="Calibri" w:eastAsia="Times New Roman" w:hAnsi="Calibri" w:cs="Times New Roman"/>
+          <w:color w:val="000000"/>
+        </w:rPr>
+        <w:t>NVidia</w:t>
+      </w:r>
+      <w:proofErr w:type="spellEnd"/>
+      <w:r>
+        <w:rPr>
+          <w:rFonts w:ascii="Calibri" w:eastAsia="Times New Roman" w:hAnsi="Calibri" w:cs="Times New Roman"/>
+          <w:color w:val="000000"/>
+        </w:rPr>
+        <w:t xml:space="preserve"> GeForce 260M, 8Go Ram)</w:t>
       </w:r>
     </w:p>
     <w:p>
@@ -12712,7 +13478,23 @@
           <w:rFonts w:ascii="Calibri" w:eastAsia="Times New Roman" w:hAnsi="Calibri" w:cs="Times New Roman"/>
           <w:color w:val="000000"/>
         </w:rPr>
-        <w:t>Pas de lag observable sur une connexion ADSL classique (débit maximum ciblé montant et descendant : 100 ko/s)</w:t>
+        <w:t xml:space="preserve">Pas de </w:t>
+      </w:r>
+      <w:proofErr w:type="spellStart"/>
+      <w:r>
+        <w:rPr>
+          <w:rFonts w:ascii="Calibri" w:eastAsia="Times New Roman" w:hAnsi="Calibri" w:cs="Times New Roman"/>
+          <w:color w:val="000000"/>
+        </w:rPr>
+        <w:t>lag</w:t>
+      </w:r>
+      <w:proofErr w:type="spellEnd"/>
+      <w:r>
+        <w:rPr>
+          <w:rFonts w:ascii="Calibri" w:eastAsia="Times New Roman" w:hAnsi="Calibri" w:cs="Times New Roman"/>
+          <w:color w:val="000000"/>
+        </w:rPr>
+        <w:t xml:space="preserve"> observable sur une connexion ADSL classique (débit maximum ciblé montant et descendant : 100 ko/s)</w:t>
       </w:r>
     </w:p>
     <w:p>
@@ -12731,11 +13513,11 @@
           <w:numId w:val="22"/>
         </w:numPr>
       </w:pPr>
-      <w:bookmarkStart w:id="44" w:name="_Toc376205676"/>
+      <w:bookmarkStart w:id="45" w:name="_Toc376207277"/>
       <w:r>
         <w:t>Contraintes sur le contenu du jeu :</w:t>
       </w:r>
-      <w:bookmarkEnd w:id="44"/>
+      <w:bookmarkEnd w:id="45"/>
       <w:r>
         <w:t xml:space="preserve"> </w:t>
       </w:r>
@@ -12907,12 +13689,21 @@
           <w:color w:val="000000"/>
         </w:rPr>
       </w:pPr>
-      <w:r>
-        <w:rPr>
-          <w:rFonts w:ascii="Calibri" w:eastAsia="Times New Roman" w:hAnsi="Calibri" w:cs="Times New Roman"/>
-          <w:color w:val="000000"/>
-        </w:rPr>
-        <w:t xml:space="preserve">Feature spéciales : </w:t>
+      <w:proofErr w:type="spellStart"/>
+      <w:r>
+        <w:rPr>
+          <w:rFonts w:ascii="Calibri" w:eastAsia="Times New Roman" w:hAnsi="Calibri" w:cs="Times New Roman"/>
+          <w:color w:val="000000"/>
+        </w:rPr>
+        <w:t>Feature</w:t>
+      </w:r>
+      <w:proofErr w:type="spellEnd"/>
+      <w:r>
+        <w:rPr>
+          <w:rFonts w:ascii="Calibri" w:eastAsia="Times New Roman" w:hAnsi="Calibri" w:cs="Times New Roman"/>
+          <w:color w:val="000000"/>
+        </w:rPr>
+        <w:t xml:space="preserve"> spéciales : </w:t>
       </w:r>
     </w:p>
     <w:p>
@@ -12933,8 +13724,17 @@
           <w:rFonts w:ascii="Calibri" w:eastAsia="Times New Roman" w:hAnsi="Calibri" w:cs="Times New Roman"/>
           <w:color w:val="000000"/>
         </w:rPr>
-        <w:t>Avec un marchand in game</w:t>
-      </w:r>
+        <w:t xml:space="preserve">Avec un marchand in </w:t>
+      </w:r>
+      <w:proofErr w:type="spellStart"/>
+      <w:r>
+        <w:rPr>
+          <w:rFonts w:ascii="Calibri" w:eastAsia="Times New Roman" w:hAnsi="Calibri" w:cs="Times New Roman"/>
+          <w:color w:val="000000"/>
+        </w:rPr>
+        <w:t>game</w:t>
+      </w:r>
+      <w:proofErr w:type="spellEnd"/>
     </w:p>
     <w:p>
       <w:pPr>
@@ -12977,12 +13777,21 @@
           <w:color w:val="000000"/>
         </w:rPr>
       </w:pPr>
-      <w:r>
-        <w:rPr>
-          <w:rFonts w:ascii="Calibri" w:eastAsia="Times New Roman" w:hAnsi="Calibri" w:cs="Times New Roman"/>
-          <w:color w:val="000000"/>
-        </w:rPr>
-        <w:t>Features obligatoires :</w:t>
+      <w:proofErr w:type="spellStart"/>
+      <w:r>
+        <w:rPr>
+          <w:rFonts w:ascii="Calibri" w:eastAsia="Times New Roman" w:hAnsi="Calibri" w:cs="Times New Roman"/>
+          <w:color w:val="000000"/>
+        </w:rPr>
+        <w:t>Features</w:t>
+      </w:r>
+      <w:proofErr w:type="spellEnd"/>
+      <w:r>
+        <w:rPr>
+          <w:rFonts w:ascii="Calibri" w:eastAsia="Times New Roman" w:hAnsi="Calibri" w:cs="Times New Roman"/>
+          <w:color w:val="000000"/>
+        </w:rPr>
+        <w:t xml:space="preserve"> obligatoires :</w:t>
       </w:r>
     </w:p>
     <w:p>
@@ -13045,7 +13854,23 @@
           <w:rFonts w:ascii="Calibri" w:eastAsia="Times New Roman" w:hAnsi="Calibri" w:cs="Times New Roman"/>
           <w:color w:val="000000"/>
         </w:rPr>
-        <w:t>Présence d’entités non-joueurs au comportement basique (sbires) influent sur le cours du jeu (à l’image des minions de LoL ou Dota)</w:t>
+        <w:t xml:space="preserve">Présence d’entités non-joueurs au comportement basique (sbires) influent sur le cours du jeu (à l’image des minions de </w:t>
+      </w:r>
+      <w:proofErr w:type="spellStart"/>
+      <w:r>
+        <w:rPr>
+          <w:rFonts w:ascii="Calibri" w:eastAsia="Times New Roman" w:hAnsi="Calibri" w:cs="Times New Roman"/>
+          <w:color w:val="000000"/>
+        </w:rPr>
+        <w:t>LoL</w:t>
+      </w:r>
+      <w:proofErr w:type="spellEnd"/>
+      <w:r>
+        <w:rPr>
+          <w:rFonts w:ascii="Calibri" w:eastAsia="Times New Roman" w:hAnsi="Calibri" w:cs="Times New Roman"/>
+          <w:color w:val="000000"/>
+        </w:rPr>
+        <w:t xml:space="preserve"> ou Dota)</w:t>
       </w:r>
     </w:p>
     <w:p>
@@ -13101,8 +13926,17 @@
           <w:rFonts w:ascii="Calibri" w:eastAsia="Times New Roman" w:hAnsi="Calibri" w:cs="Times New Roman"/>
           <w:color w:val="000000"/>
         </w:rPr>
-        <w:t>Mise en pause in-game</w:t>
-      </w:r>
+        <w:t>Mise en pause in-</w:t>
+      </w:r>
+      <w:proofErr w:type="spellStart"/>
+      <w:r>
+        <w:rPr>
+          <w:rFonts w:ascii="Calibri" w:eastAsia="Times New Roman" w:hAnsi="Calibri" w:cs="Times New Roman"/>
+          <w:color w:val="000000"/>
+        </w:rPr>
+        <w:t>game</w:t>
+      </w:r>
+      <w:proofErr w:type="spellEnd"/>
     </w:p>
     <w:p>
       <w:pPr>
@@ -13144,7 +13978,7 @@
           <w:rFonts w:eastAsia="Times New Roman" w:cs="Times New Roman"/>
         </w:rPr>
       </w:pPr>
-      <w:bookmarkStart w:id="45" w:name="_Toc376205677"/>
+      <w:bookmarkStart w:id="46" w:name="_Toc376207278"/>
       <w:r>
         <w:lastRenderedPageBreak/>
         <w:t xml:space="preserve">Contraintes sur le développement </w:t>
@@ -13156,7 +13990,7 @@
         </w:rPr>
         <w:t>:</w:t>
       </w:r>
-      <w:bookmarkEnd w:id="45"/>
+      <w:bookmarkEnd w:id="46"/>
     </w:p>
     <w:p>
       <w:pPr>
@@ -13218,7 +14052,23 @@
           <w:rFonts w:ascii="Calibri" w:eastAsia="Times New Roman" w:hAnsi="Calibri" w:cs="Times New Roman"/>
           <w:color w:val="000000"/>
         </w:rPr>
-        <w:t>Avec un système de versioning Git</w:t>
+        <w:t xml:space="preserve">Avec un système de </w:t>
+      </w:r>
+      <w:proofErr w:type="spellStart"/>
+      <w:r>
+        <w:rPr>
+          <w:rFonts w:ascii="Calibri" w:eastAsia="Times New Roman" w:hAnsi="Calibri" w:cs="Times New Roman"/>
+          <w:color w:val="000000"/>
+        </w:rPr>
+        <w:t>versioning</w:t>
+      </w:r>
+      <w:proofErr w:type="spellEnd"/>
+      <w:r>
+        <w:rPr>
+          <w:rFonts w:ascii="Calibri" w:eastAsia="Times New Roman" w:hAnsi="Calibri" w:cs="Times New Roman"/>
+          <w:color w:val="000000"/>
+        </w:rPr>
+        <w:t xml:space="preserve"> Git</w:t>
       </w:r>
     </w:p>
     <w:p>
@@ -13269,6 +14119,7 @@
         </w:rPr>
         <w:t>ibliothèque de base d’</w:t>
       </w:r>
+      <w:proofErr w:type="spellStart"/>
       <w:r>
         <w:rPr>
           <w:rFonts w:ascii="Calibri" w:eastAsia="Times New Roman" w:hAnsi="Calibri" w:cs="Times New Roman"/>
@@ -13276,6 +14127,7 @@
         </w:rPr>
         <w:t>Unity</w:t>
       </w:r>
+      <w:proofErr w:type="spellEnd"/>
     </w:p>
     <w:p>
       <w:pPr>
@@ -13342,11 +14194,11 @@
           <w:numId w:val="22"/>
         </w:numPr>
       </w:pPr>
-      <w:bookmarkStart w:id="46" w:name="_Toc376205678"/>
+      <w:bookmarkStart w:id="47" w:name="_Toc376207279"/>
       <w:r>
         <w:t>Gantt</w:t>
       </w:r>
-      <w:bookmarkEnd w:id="46"/>
+      <w:bookmarkEnd w:id="47"/>
     </w:p>
     <w:p>
       <w:pPr>
@@ -13369,11 +14221,16 @@
           <w:numId w:val="22"/>
         </w:numPr>
       </w:pPr>
-      <w:bookmarkStart w:id="47" w:name="_Toc376205679"/>
-      <w:r>
-        <w:t>Coding style</w:t>
-      </w:r>
-      <w:bookmarkEnd w:id="47"/>
+      <w:bookmarkStart w:id="48" w:name="_Toc376207280"/>
+      <w:proofErr w:type="spellStart"/>
+      <w:r>
+        <w:t>Coding</w:t>
+      </w:r>
+      <w:proofErr w:type="spellEnd"/>
+      <w:r>
+        <w:t xml:space="preserve"> style</w:t>
+      </w:r>
+      <w:bookmarkEnd w:id="48"/>
     </w:p>
     <w:p>
       <w:pPr>
@@ -13399,7 +14256,8 @@
           <w:numId w:val="22"/>
         </w:numPr>
       </w:pPr>
-      <w:bookmarkStart w:id="48" w:name="_Toc376205680"/>
+      <w:bookmarkStart w:id="49" w:name="_Toc376207281"/>
+      <w:proofErr w:type="spellStart"/>
       <w:r>
         <w:t>P</w:t>
       </w:r>
@@ -13409,7 +14267,8 @@
       <w:r>
         <w:t>s</w:t>
       </w:r>
-      <w:bookmarkEnd w:id="48"/>
+      <w:bookmarkEnd w:id="49"/>
+      <w:proofErr w:type="spellEnd"/>
     </w:p>
     <w:p>
       <w:pPr>
@@ -13462,6 +14321,7 @@
           <w:color w:val="000000"/>
         </w:rPr>
       </w:pPr>
+      <w:proofErr w:type="spellStart"/>
       <w:r>
         <w:rPr>
           <w:rFonts w:ascii="Calibri" w:eastAsia="Times New Roman" w:hAnsi="Calibri" w:cs="Arial"/>
@@ -13469,6 +14329,7 @@
         </w:rPr>
         <w:t>Transform</w:t>
       </w:r>
+      <w:proofErr w:type="spellEnd"/>
     </w:p>
     <w:p>
       <w:pPr>
@@ -13483,6 +14344,7 @@
           <w:color w:val="000000"/>
         </w:rPr>
       </w:pPr>
+      <w:proofErr w:type="spellStart"/>
       <w:r>
         <w:rPr>
           <w:rFonts w:ascii="Calibri" w:eastAsia="Times New Roman" w:hAnsi="Calibri" w:cs="Arial"/>
@@ -13497,6 +14359,7 @@
         </w:rPr>
         <w:t>lider</w:t>
       </w:r>
+      <w:proofErr w:type="spellEnd"/>
     </w:p>
     <w:p>
       <w:pPr>
@@ -13511,6 +14374,7 @@
           <w:color w:val="000000"/>
         </w:rPr>
       </w:pPr>
+      <w:proofErr w:type="spellStart"/>
       <w:r>
         <w:rPr>
           <w:rFonts w:ascii="Calibri" w:eastAsia="Times New Roman" w:hAnsi="Calibri" w:cs="Arial"/>
@@ -13518,6 +14382,7 @@
         </w:rPr>
         <w:t>MeshRenderer</w:t>
       </w:r>
+      <w:proofErr w:type="spellEnd"/>
     </w:p>
     <w:p>
       <w:pPr>
@@ -13532,6 +14397,7 @@
           <w:color w:val="000000"/>
         </w:rPr>
       </w:pPr>
+      <w:proofErr w:type="spellStart"/>
       <w:r>
         <w:rPr>
           <w:rFonts w:ascii="Calibri" w:eastAsia="Times New Roman" w:hAnsi="Calibri" w:cs="Arial"/>
@@ -13539,6 +14405,7 @@
         </w:rPr>
         <w:t>InputManagerScript</w:t>
       </w:r>
+      <w:proofErr w:type="spellEnd"/>
     </w:p>
     <w:p>
       <w:pPr>
@@ -13553,6 +14420,7 @@
           <w:color w:val="000000"/>
         </w:rPr>
       </w:pPr>
+      <w:proofErr w:type="spellStart"/>
       <w:r>
         <w:rPr>
           <w:rFonts w:ascii="Calibri" w:eastAsia="Times New Roman" w:hAnsi="Calibri" w:cs="Arial"/>
@@ -13560,6 +14428,7 @@
         </w:rPr>
         <w:t>DeplacementScript</w:t>
       </w:r>
+      <w:proofErr w:type="spellEnd"/>
     </w:p>
     <w:p>
       <w:pPr>
@@ -13574,6 +14443,7 @@
           <w:color w:val="000000"/>
         </w:rPr>
       </w:pPr>
+      <w:proofErr w:type="spellStart"/>
       <w:r>
         <w:rPr>
           <w:rFonts w:ascii="Calibri" w:eastAsia="Times New Roman" w:hAnsi="Calibri" w:cs="Arial"/>
@@ -13581,6 +14451,7 @@
         </w:rPr>
         <w:t>InventaireManagerScript</w:t>
       </w:r>
+      <w:proofErr w:type="spellEnd"/>
     </w:p>
     <w:p>
       <w:pPr>
@@ -13616,6 +14487,7 @@
           <w:color w:val="000000"/>
         </w:rPr>
       </w:pPr>
+      <w:proofErr w:type="spellStart"/>
       <w:r>
         <w:rPr>
           <w:rFonts w:ascii="Calibri" w:eastAsia="Times New Roman" w:hAnsi="Calibri" w:cs="Arial"/>
@@ -13623,6 +14495,7 @@
         </w:rPr>
         <w:t>AnimatorController</w:t>
       </w:r>
+      <w:proofErr w:type="spellEnd"/>
     </w:p>
     <w:p>
       <w:pPr>
@@ -13679,6 +14552,7 @@
           <w:color w:val="000000"/>
         </w:rPr>
       </w:pPr>
+      <w:proofErr w:type="spellStart"/>
       <w:r>
         <w:rPr>
           <w:rFonts w:ascii="Calibri" w:eastAsia="Times New Roman" w:hAnsi="Calibri" w:cs="Arial"/>
@@ -13686,6 +14560,7 @@
         </w:rPr>
         <w:t>Tranform</w:t>
       </w:r>
+      <w:proofErr w:type="spellEnd"/>
     </w:p>
     <w:p>
       <w:pPr>
@@ -13700,6 +14575,7 @@
           <w:color w:val="000000"/>
         </w:rPr>
       </w:pPr>
+      <w:proofErr w:type="spellStart"/>
       <w:r>
         <w:rPr>
           <w:rFonts w:ascii="Calibri" w:eastAsia="Times New Roman" w:hAnsi="Calibri" w:cs="Arial"/>
@@ -13707,6 +14583,7 @@
         </w:rPr>
         <w:t>Collider</w:t>
       </w:r>
+      <w:proofErr w:type="spellEnd"/>
     </w:p>
     <w:p>
       <w:pPr>
@@ -13721,6 +14598,7 @@
           <w:color w:val="000000"/>
         </w:rPr>
       </w:pPr>
+      <w:proofErr w:type="spellStart"/>
       <w:r>
         <w:rPr>
           <w:rFonts w:ascii="Calibri" w:eastAsia="Times New Roman" w:hAnsi="Calibri" w:cs="Arial"/>
@@ -13728,6 +14606,7 @@
         </w:rPr>
         <w:t>MeshRenderer</w:t>
       </w:r>
+      <w:proofErr w:type="spellEnd"/>
     </w:p>
     <w:p>
       <w:pPr>
@@ -13742,6 +14621,7 @@
           <w:color w:val="000000"/>
         </w:rPr>
       </w:pPr>
+      <w:proofErr w:type="spellStart"/>
       <w:r>
         <w:rPr>
           <w:rFonts w:ascii="Calibri" w:eastAsia="Times New Roman" w:hAnsi="Calibri" w:cs="Arial"/>
@@ -13749,6 +14629,7 @@
         </w:rPr>
         <w:t>StockManagerScript</w:t>
       </w:r>
+      <w:proofErr w:type="spellEnd"/>
     </w:p>
     <w:p>
       <w:pPr>
@@ -13763,6 +14644,7 @@
           <w:color w:val="000000"/>
         </w:rPr>
       </w:pPr>
+      <w:proofErr w:type="spellStart"/>
       <w:r>
         <w:rPr>
           <w:rFonts w:ascii="Calibri" w:eastAsia="Times New Roman" w:hAnsi="Calibri" w:cs="Arial"/>
@@ -13770,6 +14652,7 @@
         </w:rPr>
         <w:t>AnimatorController</w:t>
       </w:r>
+      <w:proofErr w:type="spellEnd"/>
     </w:p>
     <w:p>
       <w:pPr>
@@ -13826,6 +14709,7 @@
           <w:color w:val="000000"/>
         </w:rPr>
       </w:pPr>
+      <w:proofErr w:type="spellStart"/>
       <w:r>
         <w:rPr>
           <w:rFonts w:ascii="Calibri" w:eastAsia="Times New Roman" w:hAnsi="Calibri" w:cs="Arial"/>
@@ -13833,6 +14717,7 @@
         </w:rPr>
         <w:t>Transform</w:t>
       </w:r>
+      <w:proofErr w:type="spellEnd"/>
     </w:p>
     <w:p>
       <w:pPr>
@@ -13847,6 +14732,7 @@
           <w:color w:val="000000"/>
         </w:rPr>
       </w:pPr>
+      <w:proofErr w:type="spellStart"/>
       <w:r>
         <w:rPr>
           <w:rFonts w:ascii="Calibri" w:eastAsia="Times New Roman" w:hAnsi="Calibri" w:cs="Arial"/>
@@ -13854,6 +14740,7 @@
         </w:rPr>
         <w:t>Collider</w:t>
       </w:r>
+      <w:proofErr w:type="spellEnd"/>
     </w:p>
     <w:p>
       <w:pPr>
@@ -13868,6 +14755,7 @@
           <w:color w:val="000000"/>
         </w:rPr>
       </w:pPr>
+      <w:proofErr w:type="spellStart"/>
       <w:r>
         <w:rPr>
           <w:rFonts w:ascii="Calibri" w:eastAsia="Times New Roman" w:hAnsi="Calibri" w:cs="Arial"/>
@@ -13875,6 +14763,7 @@
         </w:rPr>
         <w:t>MeshRenderer</w:t>
       </w:r>
+      <w:proofErr w:type="spellEnd"/>
     </w:p>
     <w:p>
       <w:pPr>
@@ -13889,6 +14778,7 @@
           <w:color w:val="000000"/>
         </w:rPr>
       </w:pPr>
+      <w:proofErr w:type="spellStart"/>
       <w:r>
         <w:rPr>
           <w:rFonts w:ascii="Calibri" w:eastAsia="Times New Roman" w:hAnsi="Calibri" w:cs="Arial"/>
@@ -13903,6 +14793,7 @@
         </w:rPr>
         <w:t>Script</w:t>
       </w:r>
+      <w:proofErr w:type="spellEnd"/>
     </w:p>
     <w:p>
       <w:pPr>
@@ -13917,6 +14808,7 @@
           <w:color w:val="000000"/>
         </w:rPr>
       </w:pPr>
+      <w:proofErr w:type="spellStart"/>
       <w:r>
         <w:rPr>
           <w:rFonts w:ascii="Calibri" w:eastAsia="Times New Roman" w:hAnsi="Calibri" w:cs="Arial"/>
@@ -13924,6 +14816,7 @@
         </w:rPr>
         <w:t>DeplacementManagerScript</w:t>
       </w:r>
+      <w:proofErr w:type="spellEnd"/>
     </w:p>
     <w:p>
       <w:pPr>
@@ -13959,6 +14852,7 @@
           <w:color w:val="000000"/>
         </w:rPr>
       </w:pPr>
+      <w:proofErr w:type="spellStart"/>
       <w:r>
         <w:rPr>
           <w:rFonts w:ascii="Calibri" w:eastAsia="Times New Roman" w:hAnsi="Calibri" w:cs="Arial"/>
@@ -13966,6 +14860,7 @@
         </w:rPr>
         <w:t>AnimatorController</w:t>
       </w:r>
+      <w:proofErr w:type="spellEnd"/>
     </w:p>
     <w:p>
       <w:pPr>
@@ -14058,6 +14953,7 @@
           <w:color w:val="000000"/>
         </w:rPr>
       </w:pPr>
+      <w:proofErr w:type="spellStart"/>
       <w:r>
         <w:rPr>
           <w:rFonts w:ascii="Calibri" w:eastAsia="Times New Roman" w:hAnsi="Calibri" w:cs="Arial"/>
@@ -14065,6 +14961,7 @@
         </w:rPr>
         <w:t>Tranform</w:t>
       </w:r>
+      <w:proofErr w:type="spellEnd"/>
     </w:p>
     <w:p>
       <w:pPr>
@@ -14079,6 +14976,7 @@
           <w:color w:val="000000"/>
         </w:rPr>
       </w:pPr>
+      <w:proofErr w:type="spellStart"/>
       <w:r>
         <w:rPr>
           <w:rFonts w:ascii="Calibri" w:eastAsia="Times New Roman" w:hAnsi="Calibri" w:cs="Arial"/>
@@ -14086,6 +14984,7 @@
         </w:rPr>
         <w:t>Collider</w:t>
       </w:r>
+      <w:proofErr w:type="spellEnd"/>
     </w:p>
     <w:p>
       <w:pPr>
@@ -14100,6 +14999,7 @@
           <w:color w:val="000000"/>
         </w:rPr>
       </w:pPr>
+      <w:proofErr w:type="spellStart"/>
       <w:r>
         <w:rPr>
           <w:rFonts w:ascii="Calibri" w:eastAsia="Times New Roman" w:hAnsi="Calibri" w:cs="Arial"/>
@@ -14107,6 +15007,7 @@
         </w:rPr>
         <w:t>MeshRenderer</w:t>
       </w:r>
+      <w:proofErr w:type="spellEnd"/>
     </w:p>
     <w:p>
       <w:pPr>
@@ -14121,6 +15022,7 @@
           <w:color w:val="000000"/>
         </w:rPr>
       </w:pPr>
+      <w:proofErr w:type="spellStart"/>
       <w:r>
         <w:rPr>
           <w:rFonts w:ascii="Calibri" w:eastAsia="Times New Roman" w:hAnsi="Calibri" w:cs="Arial"/>
@@ -14135,6 +15037,7 @@
         </w:rPr>
         <w:t>Script</w:t>
       </w:r>
+      <w:proofErr w:type="spellEnd"/>
     </w:p>
     <w:p>
       <w:pPr>
@@ -14149,6 +15052,7 @@
           <w:color w:val="000000"/>
         </w:rPr>
       </w:pPr>
+      <w:proofErr w:type="spellStart"/>
       <w:r>
         <w:rPr>
           <w:rFonts w:ascii="Calibri" w:eastAsia="Times New Roman" w:hAnsi="Calibri" w:cs="Arial"/>
@@ -14156,6 +15060,7 @@
         </w:rPr>
         <w:t>AnimatorController</w:t>
       </w:r>
+      <w:proofErr w:type="spellEnd"/>
     </w:p>
     <w:p>
       <w:pPr>
@@ -14212,6 +15117,7 @@
           <w:color w:val="000000"/>
         </w:rPr>
       </w:pPr>
+      <w:proofErr w:type="spellStart"/>
       <w:r>
         <w:rPr>
           <w:rFonts w:ascii="Calibri" w:eastAsia="Times New Roman" w:hAnsi="Calibri" w:cs="Arial"/>
@@ -14219,6 +15125,7 @@
         </w:rPr>
         <w:t>Transform</w:t>
       </w:r>
+      <w:proofErr w:type="spellEnd"/>
     </w:p>
     <w:p>
       <w:pPr>
@@ -14233,6 +15140,7 @@
           <w:color w:val="000000"/>
         </w:rPr>
       </w:pPr>
+      <w:proofErr w:type="spellStart"/>
       <w:r>
         <w:rPr>
           <w:rFonts w:ascii="Calibri" w:eastAsia="Times New Roman" w:hAnsi="Calibri" w:cs="Arial"/>
@@ -14240,6 +15148,7 @@
         </w:rPr>
         <w:t>Collider</w:t>
       </w:r>
+      <w:proofErr w:type="spellEnd"/>
     </w:p>
     <w:p>
       <w:pPr>
@@ -14254,6 +15163,7 @@
           <w:color w:val="000000"/>
         </w:rPr>
       </w:pPr>
+      <w:proofErr w:type="spellStart"/>
       <w:r>
         <w:rPr>
           <w:rFonts w:ascii="Calibri" w:eastAsia="Times New Roman" w:hAnsi="Calibri" w:cs="Arial"/>
@@ -14261,6 +15171,7 @@
         </w:rPr>
         <w:t>MeshRenderer</w:t>
       </w:r>
+      <w:proofErr w:type="spellEnd"/>
     </w:p>
     <w:p>
       <w:pPr>
@@ -14275,6 +15186,7 @@
           <w:color w:val="000000"/>
         </w:rPr>
       </w:pPr>
+      <w:proofErr w:type="spellStart"/>
       <w:r>
         <w:rPr>
           <w:rFonts w:ascii="Calibri" w:eastAsia="Times New Roman" w:hAnsi="Calibri" w:cs="Arial"/>
@@ -14282,6 +15194,7 @@
         </w:rPr>
         <w:t>EffetManagerScript</w:t>
       </w:r>
+      <w:proofErr w:type="spellEnd"/>
     </w:p>
     <w:p>
       <w:pPr>
@@ -14345,6 +15258,7 @@
           <w:color w:val="000000"/>
         </w:rPr>
       </w:pPr>
+      <w:proofErr w:type="spellStart"/>
       <w:r>
         <w:rPr>
           <w:rFonts w:ascii="Calibri" w:eastAsia="Times New Roman" w:hAnsi="Calibri" w:cs="Arial"/>
@@ -14352,6 +15266,7 @@
         </w:rPr>
         <w:t>Transform</w:t>
       </w:r>
+      <w:proofErr w:type="spellEnd"/>
     </w:p>
     <w:p>
       <w:pPr>
@@ -14366,6 +15281,7 @@
           <w:color w:val="000000"/>
         </w:rPr>
       </w:pPr>
+      <w:proofErr w:type="spellStart"/>
       <w:r>
         <w:rPr>
           <w:rFonts w:ascii="Calibri" w:eastAsia="Times New Roman" w:hAnsi="Calibri" w:cs="Arial"/>
@@ -14373,6 +15289,7 @@
         </w:rPr>
         <w:t>Collider</w:t>
       </w:r>
+      <w:proofErr w:type="spellEnd"/>
     </w:p>
     <w:p>
       <w:pPr>
@@ -14387,6 +15304,7 @@
           <w:color w:val="000000"/>
         </w:rPr>
       </w:pPr>
+      <w:proofErr w:type="spellStart"/>
       <w:r>
         <w:rPr>
           <w:rFonts w:ascii="Calibri" w:eastAsia="Times New Roman" w:hAnsi="Calibri" w:cs="Arial"/>
@@ -14394,6 +15312,7 @@
         </w:rPr>
         <w:t>MeshRenderer</w:t>
       </w:r>
+      <w:proofErr w:type="spellEnd"/>
     </w:p>
     <w:p>
       <w:pPr>
@@ -14408,6 +15327,7 @@
           <w:color w:val="000000"/>
         </w:rPr>
       </w:pPr>
+      <w:proofErr w:type="spellStart"/>
       <w:r>
         <w:rPr>
           <w:rFonts w:ascii="Calibri" w:eastAsia="Times New Roman" w:hAnsi="Calibri" w:cs="Arial"/>
@@ -14415,6 +15335,7 @@
         </w:rPr>
         <w:t>EffetManagerScript</w:t>
       </w:r>
+      <w:proofErr w:type="spellEnd"/>
     </w:p>
     <w:p>
       <w:pPr>
@@ -14496,6 +15417,7 @@
           <w:color w:val="000000"/>
         </w:rPr>
       </w:pPr>
+      <w:proofErr w:type="spellStart"/>
       <w:r>
         <w:rPr>
           <w:rFonts w:ascii="Calibri" w:eastAsia="Times New Roman" w:hAnsi="Calibri" w:cs="Arial"/>
@@ -14503,6 +15425,7 @@
         </w:rPr>
         <w:t>Transform</w:t>
       </w:r>
+      <w:proofErr w:type="spellEnd"/>
     </w:p>
     <w:p>
       <w:pPr>
@@ -14517,6 +15440,7 @@
           <w:color w:val="000000"/>
         </w:rPr>
       </w:pPr>
+      <w:proofErr w:type="spellStart"/>
       <w:r>
         <w:rPr>
           <w:rFonts w:ascii="Calibri" w:eastAsia="Times New Roman" w:hAnsi="Calibri" w:cs="Arial"/>
@@ -14524,6 +15448,7 @@
         </w:rPr>
         <w:t>Collider</w:t>
       </w:r>
+      <w:proofErr w:type="spellEnd"/>
     </w:p>
     <w:p>
       <w:pPr>
@@ -14538,6 +15463,7 @@
           <w:color w:val="000000"/>
         </w:rPr>
       </w:pPr>
+      <w:proofErr w:type="spellStart"/>
       <w:r>
         <w:rPr>
           <w:rFonts w:ascii="Calibri" w:eastAsia="Times New Roman" w:hAnsi="Calibri" w:cs="Arial"/>
@@ -14545,6 +15471,7 @@
         </w:rPr>
         <w:t>MeshRenderer</w:t>
       </w:r>
+      <w:proofErr w:type="spellEnd"/>
     </w:p>
     <w:p>
       <w:pPr>
@@ -14559,6 +15486,7 @@
           <w:color w:val="000000"/>
         </w:rPr>
       </w:pPr>
+      <w:proofErr w:type="spellStart"/>
       <w:r>
         <w:rPr>
           <w:rFonts w:ascii="Calibri" w:eastAsia="Times New Roman" w:hAnsi="Calibri" w:cs="Arial"/>
@@ -14566,6 +15494,7 @@
         </w:rPr>
         <w:t>OpenDoorScript</w:t>
       </w:r>
+      <w:proofErr w:type="spellEnd"/>
     </w:p>
     <w:p>
       <w:pPr>
@@ -14580,6 +15509,7 @@
           <w:color w:val="000000"/>
         </w:rPr>
       </w:pPr>
+      <w:proofErr w:type="spellStart"/>
       <w:r>
         <w:rPr>
           <w:rFonts w:ascii="Calibri" w:eastAsia="Times New Roman" w:hAnsi="Calibri" w:cs="Arial"/>
@@ -14587,6 +15517,7 @@
         </w:rPr>
         <w:t>CloseDoorScript</w:t>
       </w:r>
+      <w:proofErr w:type="spellEnd"/>
     </w:p>
     <w:p>
       <w:pPr>
@@ -14601,6 +15532,7 @@
           <w:color w:val="000000"/>
         </w:rPr>
       </w:pPr>
+      <w:proofErr w:type="spellStart"/>
       <w:r>
         <w:rPr>
           <w:rFonts w:ascii="Calibri" w:eastAsia="Times New Roman" w:hAnsi="Calibri" w:cs="Arial"/>
@@ -14608,6 +15540,7 @@
         </w:rPr>
         <w:t>AnimatorController</w:t>
       </w:r>
+      <w:proofErr w:type="spellEnd"/>
     </w:p>
     <w:p>
       <w:pPr>
@@ -14664,6 +15597,7 @@
           <w:color w:val="000000"/>
         </w:rPr>
       </w:pPr>
+      <w:proofErr w:type="spellStart"/>
       <w:r>
         <w:rPr>
           <w:rFonts w:ascii="Calibri" w:eastAsia="Times New Roman" w:hAnsi="Calibri" w:cs="Arial"/>
@@ -14671,6 +15605,7 @@
         </w:rPr>
         <w:t>Transform</w:t>
       </w:r>
+      <w:proofErr w:type="spellEnd"/>
     </w:p>
     <w:p>
       <w:pPr>
@@ -14685,6 +15620,7 @@
           <w:color w:val="000000"/>
         </w:rPr>
       </w:pPr>
+      <w:proofErr w:type="spellStart"/>
       <w:r>
         <w:rPr>
           <w:rFonts w:ascii="Calibri" w:eastAsia="Times New Roman" w:hAnsi="Calibri" w:cs="Arial"/>
@@ -14692,6 +15628,7 @@
         </w:rPr>
         <w:t>Collider</w:t>
       </w:r>
+      <w:proofErr w:type="spellEnd"/>
     </w:p>
     <w:p>
       <w:pPr>
@@ -14706,6 +15643,7 @@
           <w:color w:val="000000"/>
         </w:rPr>
       </w:pPr>
+      <w:proofErr w:type="spellStart"/>
       <w:r>
         <w:rPr>
           <w:rFonts w:ascii="Calibri" w:eastAsia="Times New Roman" w:hAnsi="Calibri" w:cs="Arial"/>
@@ -14713,6 +15651,7 @@
         </w:rPr>
         <w:t>MeshRenderer</w:t>
       </w:r>
+      <w:proofErr w:type="spellEnd"/>
     </w:p>
     <w:p>
       <w:pPr>
@@ -14727,6 +15666,7 @@
           <w:color w:val="000000"/>
         </w:rPr>
       </w:pPr>
+      <w:proofErr w:type="spellStart"/>
       <w:r>
         <w:rPr>
           <w:rFonts w:ascii="Calibri" w:eastAsia="Times New Roman" w:hAnsi="Calibri" w:cs="Arial"/>
@@ -14734,6 +15674,7 @@
         </w:rPr>
         <w:t>UpStairManagerScript</w:t>
       </w:r>
+      <w:proofErr w:type="spellEnd"/>
     </w:p>
     <w:p>
       <w:pPr>
@@ -14748,6 +15689,7 @@
           <w:color w:val="000000"/>
         </w:rPr>
       </w:pPr>
+      <w:proofErr w:type="spellStart"/>
       <w:r>
         <w:rPr>
           <w:rFonts w:ascii="Calibri" w:eastAsia="Times New Roman" w:hAnsi="Calibri" w:cs="Arial"/>
@@ -14755,6 +15697,7 @@
         </w:rPr>
         <w:t>DownStairManageScript</w:t>
       </w:r>
+      <w:proofErr w:type="spellEnd"/>
     </w:p>
     <w:p>
       <w:pPr>
@@ -14836,6 +15779,7 @@
           <w:color w:val="000000"/>
         </w:rPr>
       </w:pPr>
+      <w:proofErr w:type="spellStart"/>
       <w:r>
         <w:rPr>
           <w:rFonts w:ascii="Calibri" w:eastAsia="Times New Roman" w:hAnsi="Calibri" w:cs="Arial"/>
@@ -14843,6 +15787,7 @@
         </w:rPr>
         <w:t>Transform</w:t>
       </w:r>
+      <w:proofErr w:type="spellEnd"/>
     </w:p>
     <w:p>
       <w:pPr>
@@ -14857,6 +15802,7 @@
           <w:color w:val="000000"/>
         </w:rPr>
       </w:pPr>
+      <w:proofErr w:type="spellStart"/>
       <w:r>
         <w:rPr>
           <w:rFonts w:ascii="Calibri" w:eastAsia="Times New Roman" w:hAnsi="Calibri" w:cs="Arial"/>
@@ -14871,6 +15817,7 @@
         </w:rPr>
         <w:t>Script</w:t>
       </w:r>
+      <w:proofErr w:type="spellEnd"/>
     </w:p>
     <w:p>
       <w:pPr>
@@ -14885,6 +15832,7 @@
           <w:color w:val="000000"/>
         </w:rPr>
       </w:pPr>
+      <w:proofErr w:type="spellStart"/>
       <w:r>
         <w:rPr>
           <w:rFonts w:ascii="Calibri" w:eastAsia="Times New Roman" w:hAnsi="Calibri" w:cs="Arial"/>
@@ -14892,6 +15840,7 @@
         </w:rPr>
         <w:t>DeplacementManagerScript</w:t>
       </w:r>
+      <w:proofErr w:type="spellEnd"/>
     </w:p>
     <w:p>
       <w:pPr>
@@ -14906,6 +15855,7 @@
           <w:color w:val="000000"/>
         </w:rPr>
       </w:pPr>
+      <w:proofErr w:type="spellStart"/>
       <w:r>
         <w:rPr>
           <w:rFonts w:ascii="Calibri" w:eastAsia="Times New Roman" w:hAnsi="Calibri" w:cs="Arial"/>
@@ -14913,6 +15863,7 @@
         </w:rPr>
         <w:t>BrouillardDeGuerreManagerScript</w:t>
       </w:r>
+      <w:proofErr w:type="spellEnd"/>
     </w:p>
     <w:p>
       <w:pPr>
@@ -20124,7 +21075,7 @@
 </file>
 
 <file path=customXml/itemProps2.xml><?xml version="1.0" encoding="utf-8"?>
-<ds:datastoreItem xmlns:ds="http://schemas.openxmlformats.org/officeDocument/2006/customXml" ds:itemID="{86B514F8-121E-4BBF-84F4-6EC92B6969BF}">
+<ds:datastoreItem xmlns:ds="http://schemas.openxmlformats.org/officeDocument/2006/customXml" ds:itemID="{F885A15B-3DDF-4ACB-B71B-0AE4ECFDC799}">
   <ds:schemaRefs>
     <ds:schemaRef ds:uri="http://schemas.openxmlformats.org/officeDocument/2006/bibliography"/>
   </ds:schemaRefs>

</xml_diff>